<commit_message>
Made changes in Software Design Document. Included user, software requirements and use cases.
</commit_message>
<xml_diff>
--- a/Software Design Document.docx
+++ b/Software Design Document.docx
@@ -1,11 +1,13 @@
 
 <file path=word/document.xml><?xml version="1.0" encoding="utf-8"?>
-<w:document xmlns:wpc="http://schemas.microsoft.com/office/word/2010/wordprocessingCanvas" xmlns:cx="http://schemas.microsoft.com/office/drawing/2014/chartex" xmlns:cx1="http://schemas.microsoft.com/office/drawing/2015/9/8/chartex" xmlns:mc="http://schemas.openxmlformats.org/markup-compatibility/2006" xmlns:o="urn:schemas-microsoft-com:office:office" xmlns:r="http://schemas.openxmlformats.org/officeDocument/2006/relationships" xmlns:m="http://schemas.openxmlformats.org/officeDocument/2006/math" xmlns:v="urn:schemas-microsoft-com:vml" xmlns:wp14="http://schemas.microsoft.com/office/word/2010/wordprocessingDrawing" xmlns:wp="http://schemas.openxmlformats.org/drawingml/2006/wordprocessingDrawing" xmlns:w10="urn:schemas-microsoft-com:office:word" xmlns:w="http://schemas.openxmlformats.org/wordprocessingml/2006/main" xmlns:w14="http://schemas.microsoft.com/office/word/2010/wordml" xmlns:w15="http://schemas.microsoft.com/office/word/2012/wordml" xmlns:w16se="http://schemas.microsoft.com/office/word/2015/wordml/symex" xmlns:wpg="http://schemas.microsoft.com/office/word/2010/wordprocessingGroup" xmlns:wpi="http://schemas.microsoft.com/office/word/2010/wordprocessingInk" xmlns:wne="http://schemas.microsoft.com/office/word/2006/wordml" xmlns:wps="http://schemas.microsoft.com/office/word/2010/wordprocessingShape" mc:Ignorable="w14 w15 w16se wp14">
+<w:document xmlns:wpc="http://schemas.microsoft.com/office/word/2010/wordprocessingCanvas" xmlns:cx="http://schemas.microsoft.com/office/drawing/2014/chartex" xmlns:cx1="http://schemas.microsoft.com/office/drawing/2015/9/8/chartex" xmlns:cx2="http://schemas.microsoft.com/office/drawing/2015/10/21/chartex" xmlns:cx3="http://schemas.microsoft.com/office/drawing/2016/5/9/chartex" xmlns:cx4="http://schemas.microsoft.com/office/drawing/2016/5/10/chartex" xmlns:cx5="http://schemas.microsoft.com/office/drawing/2016/5/11/chartex" xmlns:cx6="http://schemas.microsoft.com/office/drawing/2016/5/12/chartex" xmlns:cx7="http://schemas.microsoft.com/office/drawing/2016/5/13/chartex" xmlns:cx8="http://schemas.microsoft.com/office/drawing/2016/5/14/chartex" xmlns:mc="http://schemas.openxmlformats.org/markup-compatibility/2006" xmlns:aink="http://schemas.microsoft.com/office/drawing/2016/ink" xmlns:am3d="http://schemas.microsoft.com/office/drawing/2017/model3d" xmlns:o="urn:schemas-microsoft-com:office:office" xmlns:oel="http://schemas.microsoft.com/office/2019/extlst" xmlns:r="http://schemas.openxmlformats.org/officeDocument/2006/relationships" xmlns:m="http://schemas.openxmlformats.org/officeDocument/2006/math" xmlns:v="urn:schemas-microsoft-com:vml" xmlns:wp14="http://schemas.microsoft.com/office/word/2010/wordprocessingDrawing" xmlns:wp="http://schemas.openxmlformats.org/drawingml/2006/wordprocessingDrawing" xmlns:w10="urn:schemas-microsoft-com:office:word" xmlns:w="http://schemas.openxmlformats.org/wordprocessingml/2006/main" xmlns:w14="http://schemas.microsoft.com/office/word/2010/wordml" xmlns:w15="http://schemas.microsoft.com/office/word/2012/wordml" xmlns:w16cex="http://schemas.microsoft.com/office/word/2018/wordml/cex" xmlns:w16cid="http://schemas.microsoft.com/office/word/2016/wordml/cid" xmlns:w16="http://schemas.microsoft.com/office/word/2018/wordml" xmlns:w16sdtdh="http://schemas.microsoft.com/office/word/2020/wordml/sdtdatahash" xmlns:w16se="http://schemas.microsoft.com/office/word/2015/wordml/symex" xmlns:wpg="http://schemas.microsoft.com/office/word/2010/wordprocessingGroup" xmlns:wpi="http://schemas.microsoft.com/office/word/2010/wordprocessingInk" xmlns:wne="http://schemas.microsoft.com/office/word/2006/wordml" xmlns:wps="http://schemas.microsoft.com/office/word/2010/wordprocessingShape" mc:Ignorable="w14 w15 w16se w16cid w16 w16cex w16sdtdh wp14">
   <w:body>
     <w:p>
       <w:pPr>
         <w:pStyle w:val="Title"/>
       </w:pPr>
+      <w:bookmarkStart w:id="0" w:name="_Hlk143811780"/>
+      <w:bookmarkEnd w:id="0"/>
       <w:r>
         <w:t xml:space="preserve">Software Design Document </w:t>
       </w:r>
@@ -1121,12 +1123,12 @@
           <w:numId w:val="2"/>
         </w:numPr>
       </w:pPr>
-      <w:bookmarkStart w:id="0" w:name="_Toc46748622"/>
+      <w:bookmarkStart w:id="1" w:name="_Toc46748622"/>
       <w:r>
         <w:lastRenderedPageBreak/>
         <w:t>System Vision</w:t>
       </w:r>
-      <w:bookmarkEnd w:id="0"/>
+      <w:bookmarkEnd w:id="1"/>
     </w:p>
     <w:p>
       <w:pPr>
@@ -1136,11 +1138,11 @@
           <w:numId w:val="2"/>
         </w:numPr>
       </w:pPr>
-      <w:bookmarkStart w:id="1" w:name="_Toc46748623"/>
+      <w:bookmarkStart w:id="2" w:name="_Toc46748623"/>
       <w:r>
         <w:t>Problem Background</w:t>
       </w:r>
-      <w:bookmarkEnd w:id="1"/>
+      <w:bookmarkEnd w:id="2"/>
     </w:p>
     <w:p/>
     <w:p>
@@ -1151,11 +1153,11 @@
           <w:numId w:val="2"/>
         </w:numPr>
       </w:pPr>
-      <w:bookmarkStart w:id="2" w:name="_Toc46748624"/>
+      <w:bookmarkStart w:id="3" w:name="_Toc46748624"/>
       <w:r>
         <w:t>System Overview</w:t>
       </w:r>
-      <w:bookmarkEnd w:id="2"/>
+      <w:bookmarkEnd w:id="3"/>
     </w:p>
     <w:p/>
     <w:p>
@@ -1166,11 +1168,11 @@
           <w:numId w:val="2"/>
         </w:numPr>
       </w:pPr>
-      <w:bookmarkStart w:id="3" w:name="_Toc46748625"/>
+      <w:bookmarkStart w:id="4" w:name="_Toc46748625"/>
       <w:r>
         <w:t>Potential Benefits</w:t>
       </w:r>
-      <w:bookmarkEnd w:id="3"/>
+      <w:bookmarkEnd w:id="4"/>
     </w:p>
     <w:p>
       <w:pPr>
@@ -1194,12 +1196,12 @@
           <w:numId w:val="2"/>
         </w:numPr>
       </w:pPr>
-      <w:bookmarkStart w:id="4" w:name="_Toc46748626"/>
+      <w:bookmarkStart w:id="5" w:name="_Toc46748626"/>
       <w:r>
         <w:lastRenderedPageBreak/>
         <w:t>Requirements</w:t>
       </w:r>
-      <w:bookmarkEnd w:id="4"/>
+      <w:bookmarkEnd w:id="5"/>
     </w:p>
     <w:p>
       <w:pPr>
@@ -1209,72 +1211,26 @@
           <w:numId w:val="2"/>
         </w:numPr>
       </w:pPr>
-      <w:bookmarkStart w:id="5" w:name="_Toc46748627"/>
+      <w:bookmarkStart w:id="6" w:name="_Toc46748627"/>
       <w:r>
         <w:t>User Requirements</w:t>
       </w:r>
-      <w:bookmarkEnd w:id="5"/>
-    </w:p>
-    <w:p>
-      <w:pPr>
-        <w:rPr>
-          <w:color w:val="FF0000"/>
-        </w:rPr>
-      </w:pPr>
-      <w:r>
-        <w:rPr>
-          <w:color w:val="FF0000"/>
-        </w:rPr>
-        <w:t>In this section you detail how a user is supposed to interact with or use your program</w:t>
-      </w:r>
-      <w:r>
-        <w:rPr>
-          <w:color w:val="FF0000"/>
-        </w:rPr>
-        <w:t xml:space="preserve">. What do they </w:t>
-      </w:r>
-      <w:r>
-        <w:rPr>
-          <w:b/>
-          <w:i/>
-          <w:color w:val="FF0000"/>
-        </w:rPr>
-        <w:t>need</w:t>
-      </w:r>
-      <w:r>
-        <w:rPr>
-          <w:color w:val="FF0000"/>
-        </w:rPr>
-        <w:t xml:space="preserve"> to be able to do? This should all be from the end users perspective. </w:t>
-      </w:r>
-      <w:r>
-        <w:rPr>
-          <w:color w:val="FF0000"/>
-        </w:rPr>
-        <w:t>Can be a combination of narrative text and listing of needs.</w:t>
-      </w:r>
-      <w:r>
-        <w:rPr>
-          <w:color w:val="FF0000"/>
-        </w:rPr>
+      <w:bookmarkEnd w:id="6"/>
+    </w:p>
+    <w:p>
+      <w:bookmarkStart w:id="7" w:name="_Hlk143705745"/>
+      <w:r>
+        <w:t xml:space="preserve">The client wants to provide good staying services to customers want this tool, to enable customers have various options to stay when they visit Sydney. This will be helpful for room owners as this can help them to improve their services. The software feature of producing a chart of pricing can help research and surveys to see trend of pricing of rooms as well as which month has more visitors in Sydney.  </w:t>
+      </w:r>
+    </w:p>
+    <w:p>
+      <w:r>
+        <w:t>Client wants detailed listing of rooms, features, cost, feedback when customer searches for an area. The search should show rooms based on filter what customer enter by default it should present rooms with good feedback. There should be filter options like cost, feedback, list date.</w:t>
+      </w:r>
+      <w:bookmarkEnd w:id="7"/>
+      <w:r>
         <w:t xml:space="preserve"> </w:t>
       </w:r>
-    </w:p>
-    <w:p>
-      <w:pPr>
-        <w:rPr>
-          <w:color w:val="FF0000"/>
-        </w:rPr>
-      </w:pPr>
-      <w:r>
-        <w:rPr>
-          <w:b/>
-          <w:color w:val="FF0000"/>
-        </w:rPr>
-        <w:t>Assignment note: You have not been given a client/user, so you can make one up. Who do you think would be using your software?</w:t>
-      </w:r>
-      <w:bookmarkStart w:id="6" w:name="_GoBack"/>
-      <w:bookmarkEnd w:id="6"/>
     </w:p>
     <w:p/>
     <w:p>
@@ -1295,119 +1251,96 @@
     <w:p>
       <w:pPr>
         <w:rPr>
-          <w:color w:val="FF0000"/>
-        </w:rPr>
-      </w:pPr>
-      <w:r>
-        <w:rPr>
-          <w:color w:val="FF0000"/>
-        </w:rPr>
-        <w:t xml:space="preserve">In this section you </w:t>
-      </w:r>
-      <w:r>
-        <w:rPr>
-          <w:color w:val="FF0000"/>
-        </w:rPr>
-        <w:t>detail what the</w:t>
-      </w:r>
-      <w:r>
-        <w:rPr>
-          <w:color w:val="FF0000"/>
-        </w:rPr>
-        <w:t xml:space="preserve"> </w:t>
-      </w:r>
-      <w:r>
-        <w:rPr>
-          <w:color w:val="FF0000"/>
-        </w:rPr>
-        <w:t xml:space="preserve">requirements for the software are. What functionality will it provide? </w:t>
-      </w:r>
-      <w:r>
-        <w:rPr>
-          <w:color w:val="FF0000"/>
-        </w:rPr>
-        <w:t>This is usually a formal listing, with requirements often using the word ‘Shall’. IE:</w:t>
-      </w:r>
-    </w:p>
-    <w:p>
-      <w:pPr>
-        <w:ind w:firstLine="284"/>
-        <w:rPr>
-          <w:color w:val="FF0000"/>
-        </w:rPr>
-      </w:pPr>
-      <w:r>
-        <w:rPr>
-          <w:color w:val="FF0000"/>
-        </w:rPr>
-        <w:t>R</w:t>
-      </w:r>
-      <w:r>
-        <w:rPr>
-          <w:color w:val="FF0000"/>
-        </w:rPr>
-        <w:t>1.</w:t>
-      </w:r>
-      <w:r>
-        <w:rPr>
-          <w:color w:val="FF0000"/>
-        </w:rPr>
-        <w:t xml:space="preserve">1 </w:t>
-      </w:r>
-      <w:r>
-        <w:rPr>
-          <w:color w:val="FF0000"/>
-        </w:rPr>
-        <w:t>The program shall accept multiple file names as arguments from the command line.</w:t>
-      </w:r>
-    </w:p>
-    <w:p>
-      <w:pPr>
-        <w:ind w:firstLine="284"/>
-        <w:rPr>
-          <w:color w:val="FF0000"/>
-        </w:rPr>
-      </w:pPr>
-      <w:r>
-        <w:rPr>
-          <w:color w:val="FF0000"/>
-        </w:rPr>
-        <w:t xml:space="preserve">R1.2 </w:t>
-      </w:r>
-      <w:r>
-        <w:rPr>
-          <w:color w:val="FF0000"/>
-        </w:rPr>
-        <w:t>Each file name can be a simple file name or include the full path of the file with one or more levels.</w:t>
-      </w:r>
-    </w:p>
-    <w:p>
-      <w:pPr>
-        <w:ind w:firstLine="284"/>
-        <w:rPr>
-          <w:color w:val="FF0000"/>
-        </w:rPr>
-      </w:pPr>
-      <w:r>
-        <w:rPr>
-          <w:color w:val="FF0000"/>
-        </w:rPr>
-        <w:t>etc …</w:t>
-      </w:r>
-    </w:p>
-    <w:p>
-      <w:pPr>
-        <w:rPr>
-          <w:color w:val="FF0000"/>
-        </w:rPr>
-      </w:pPr>
-      <w:r>
-        <w:rPr>
-          <w:color w:val="FF0000"/>
-        </w:rPr>
-        <w:t>Can be primarily functional requirements, though you may include other types if you think of them.</w:t>
-      </w:r>
-    </w:p>
+          <w:color w:val="000000" w:themeColor="text1"/>
+        </w:rPr>
+      </w:pPr>
+      <w:bookmarkStart w:id="8" w:name="_Hlk143705941"/>
+      <w:r>
+        <w:rPr>
+          <w:color w:val="000000" w:themeColor="text1"/>
+        </w:rPr>
+        <w:t>R1.1 The program shall accept user input through a list of suburbs.</w:t>
+      </w:r>
+    </w:p>
+    <w:p>
+      <w:pPr>
+        <w:rPr>
+          <w:color w:val="000000" w:themeColor="text1"/>
+        </w:rPr>
+      </w:pPr>
+      <w:r>
+        <w:rPr>
+          <w:color w:val="000000" w:themeColor="text1"/>
+        </w:rPr>
+        <w:t>R1.2 The program shall show what rooms are available and show brief description about them.</w:t>
+      </w:r>
+    </w:p>
+    <w:p>
+      <w:pPr>
+        <w:rPr>
+          <w:color w:val="000000" w:themeColor="text1"/>
+        </w:rPr>
+      </w:pPr>
+      <w:r>
+        <w:rPr>
+          <w:color w:val="000000" w:themeColor="text1"/>
+        </w:rPr>
+        <w:t xml:space="preserve">R1.3 It shall have a date option to see for a particular date. </w:t>
+      </w:r>
+    </w:p>
+    <w:p>
+      <w:pPr>
+        <w:rPr>
+          <w:color w:val="000000" w:themeColor="text1"/>
+        </w:rPr>
+      </w:pPr>
+      <w:r>
+        <w:rPr>
+          <w:color w:val="000000" w:themeColor="text1"/>
+        </w:rPr>
+        <w:t>R1.4 It shall present a price for each room including details of payment.</w:t>
+      </w:r>
+    </w:p>
+    <w:p>
+      <w:pPr>
+        <w:rPr>
+          <w:color w:val="000000" w:themeColor="text1"/>
+        </w:rPr>
+      </w:pPr>
+      <w:r>
+        <w:rPr>
+          <w:color w:val="000000" w:themeColor="text1"/>
+        </w:rPr>
+        <w:t>R1.5 It shall display feedback chart of a room on basis of cleanliness, market, public transport, attractions. These will have values which indicate what is the review of the room. These are selected as tourists will look for these features in a room as it makes their visit a pleasant experience.</w:t>
+      </w:r>
+    </w:p>
+    <w:p>
+      <w:pPr>
+        <w:rPr>
+          <w:color w:val="000000" w:themeColor="text1"/>
+        </w:rPr>
+      </w:pPr>
+      <w:r>
+        <w:rPr>
+          <w:color w:val="000000" w:themeColor="text1"/>
+        </w:rPr>
+        <w:t>R1.6 The program shall present a price distribution chart when user selects a suburb and click on view price distribution chart.</w:t>
+      </w:r>
+    </w:p>
+    <w:p>
+      <w:pPr>
+        <w:rPr>
+          <w:color w:val="000000" w:themeColor="text1"/>
+        </w:rPr>
+      </w:pPr>
+      <w:r>
+        <w:rPr>
+          <w:color w:val="000000" w:themeColor="text1"/>
+        </w:rPr>
+        <w:t>R1.7 The program shall present how many times a property has been used for a user selected date.</w:t>
+      </w:r>
+    </w:p>
+    <w:bookmarkEnd w:id="8"/>
     <w:p>
       <w:pPr>
         <w:rPr>
@@ -1423,11 +1356,11 @@
           <w:numId w:val="2"/>
         </w:numPr>
       </w:pPr>
-      <w:bookmarkStart w:id="7" w:name="_Toc46748629"/>
+      <w:bookmarkStart w:id="9" w:name="_Toc46748629"/>
       <w:r>
         <w:t>Use Cases</w:t>
       </w:r>
-      <w:bookmarkEnd w:id="7"/>
+      <w:bookmarkEnd w:id="9"/>
       <w:r>
         <w:t xml:space="preserve"> &amp; Use Case Diagrams</w:t>
       </w:r>
@@ -1438,20 +1371,1473 @@
           <w:color w:val="FF0000"/>
         </w:rPr>
       </w:pPr>
-      <w:r>
-        <w:rPr>
-          <w:color w:val="FF0000"/>
-        </w:rPr>
-        <w:t xml:space="preserve">In this section you </w:t>
-      </w:r>
-      <w:r>
-        <w:rPr>
-          <w:color w:val="FF0000"/>
-        </w:rPr>
-        <w:t>provide some use cases showing how people may use your software.</w:t>
+    </w:p>
+    <w:tbl>
+      <w:tblPr>
+        <w:tblStyle w:val="TableGrid"/>
+        <w:tblpPr w:leftFromText="180" w:rightFromText="180" w:vertAnchor="text" w:tblpY="1"/>
+        <w:tblOverlap w:val="never"/>
+        <w:tblW w:w="0" w:type="auto"/>
+        <w:tblLook w:val="04A0" w:firstRow="1" w:lastRow="0" w:firstColumn="1" w:lastColumn="0" w:noHBand="0" w:noVBand="1"/>
+      </w:tblPr>
+      <w:tblGrid>
+        <w:gridCol w:w="2892"/>
+        <w:gridCol w:w="2892"/>
+      </w:tblGrid>
+      <w:tr>
+        <w:trPr>
+          <w:trHeight w:val="476"/>
+        </w:trPr>
+        <w:tc>
+          <w:tcPr>
+            <w:tcW w:w="2892" w:type="dxa"/>
+          </w:tcPr>
+          <w:p>
+            <w:r>
+              <w:t>Use Case ID</w:t>
+            </w:r>
+          </w:p>
+        </w:tc>
+        <w:tc>
+          <w:tcPr>
+            <w:tcW w:w="2892" w:type="dxa"/>
+          </w:tcPr>
+          <w:p>
+            <w:r>
+              <w:t>1</w:t>
+            </w:r>
+          </w:p>
+        </w:tc>
+      </w:tr>
+      <w:tr>
+        <w:trPr>
+          <w:trHeight w:val="452"/>
+        </w:trPr>
+        <w:tc>
+          <w:tcPr>
+            <w:tcW w:w="2892" w:type="dxa"/>
+          </w:tcPr>
+          <w:p>
+            <w:r>
+              <w:t xml:space="preserve"> </w:t>
+            </w:r>
+            <w:r>
+              <w:t>Use Case Name</w:t>
+            </w:r>
+          </w:p>
+        </w:tc>
+        <w:tc>
+          <w:tcPr>
+            <w:tcW w:w="2892" w:type="dxa"/>
+          </w:tcPr>
+          <w:p>
+            <w:r>
+              <w:t>View Listings</w:t>
+            </w:r>
+          </w:p>
+        </w:tc>
+      </w:tr>
+      <w:tr>
+        <w:trPr>
+          <w:trHeight w:val="476"/>
+        </w:trPr>
+        <w:tc>
+          <w:tcPr>
+            <w:tcW w:w="2892" w:type="dxa"/>
+          </w:tcPr>
+          <w:p>
+            <w:r>
+              <w:t>Actors</w:t>
+            </w:r>
+          </w:p>
+        </w:tc>
+        <w:tc>
+          <w:tcPr>
+            <w:tcW w:w="2892" w:type="dxa"/>
+          </w:tcPr>
+          <w:p>
+            <w:r>
+              <w:t>User</w:t>
+            </w:r>
+          </w:p>
+        </w:tc>
+      </w:tr>
+      <w:tr>
+        <w:trPr>
+          <w:trHeight w:val="928"/>
+        </w:trPr>
+        <w:tc>
+          <w:tcPr>
+            <w:tcW w:w="2892" w:type="dxa"/>
+          </w:tcPr>
+          <w:p>
+            <w:r>
+              <w:t>Description</w:t>
+            </w:r>
+          </w:p>
+        </w:tc>
+        <w:tc>
+          <w:tcPr>
+            <w:tcW w:w="2892" w:type="dxa"/>
+          </w:tcPr>
+          <w:p>
+            <w:r>
+              <w:t>Users will be able to view the rooms in one suburb at a given time.</w:t>
+            </w:r>
+          </w:p>
+        </w:tc>
+      </w:tr>
+      <w:tr>
+        <w:trPr>
+          <w:trHeight w:val="1880"/>
+        </w:trPr>
+        <w:tc>
+          <w:tcPr>
+            <w:tcW w:w="2892" w:type="dxa"/>
+          </w:tcPr>
+          <w:p>
+            <w:r>
+              <w:t>Normal Flow</w:t>
+            </w:r>
+          </w:p>
+        </w:tc>
+        <w:tc>
+          <w:tcPr>
+            <w:tcW w:w="2892" w:type="dxa"/>
+          </w:tcPr>
+          <w:p>
+            <w:pPr>
+              <w:pStyle w:val="ListParagraph"/>
+              <w:numPr>
+                <w:ilvl w:val="0"/>
+                <w:numId w:val="7"/>
+              </w:numPr>
+            </w:pPr>
+            <w:r>
+              <w:t>User goes to the program website.</w:t>
+            </w:r>
+          </w:p>
+          <w:p>
+            <w:pPr>
+              <w:pStyle w:val="ListParagraph"/>
+              <w:numPr>
+                <w:ilvl w:val="0"/>
+                <w:numId w:val="7"/>
+              </w:numPr>
+            </w:pPr>
+            <w:r>
+              <w:t xml:space="preserve">Selects </w:t>
+            </w:r>
+            <w:proofErr w:type="gramStart"/>
+            <w:r>
+              <w:t>time period</w:t>
+            </w:r>
+            <w:proofErr w:type="gramEnd"/>
+            <w:r>
+              <w:t xml:space="preserve">. </w:t>
+            </w:r>
+          </w:p>
+          <w:p>
+            <w:pPr>
+              <w:pStyle w:val="ListParagraph"/>
+              <w:numPr>
+                <w:ilvl w:val="0"/>
+                <w:numId w:val="7"/>
+              </w:numPr>
+            </w:pPr>
+            <w:r>
+              <w:t>Selects a suburb in the list.</w:t>
+            </w:r>
+          </w:p>
+          <w:p>
+            <w:pPr>
+              <w:pStyle w:val="ListParagraph"/>
+              <w:numPr>
+                <w:ilvl w:val="0"/>
+                <w:numId w:val="7"/>
+              </w:numPr>
+            </w:pPr>
+            <w:r>
+              <w:t>Program shows all the rooms.</w:t>
+            </w:r>
+          </w:p>
+        </w:tc>
+      </w:tr>
+      <w:tr>
+        <w:trPr>
+          <w:trHeight w:val="452"/>
+        </w:trPr>
+        <w:tc>
+          <w:tcPr>
+            <w:tcW w:w="2892" w:type="dxa"/>
+          </w:tcPr>
+          <w:p>
+            <w:r>
+              <w:t>Alternate Flow</w:t>
+            </w:r>
+          </w:p>
+        </w:tc>
+        <w:tc>
+          <w:tcPr>
+            <w:tcW w:w="2892" w:type="dxa"/>
+          </w:tcPr>
+          <w:p>
+            <w:r>
+              <w:t>None</w:t>
+            </w:r>
+          </w:p>
+        </w:tc>
+      </w:tr>
+    </w:tbl>
+    <w:p>
+      <w:pPr>
+        <w:tabs>
+          <w:tab w:val="left" w:pos="1657"/>
+        </w:tabs>
+      </w:pPr>
+      <w:r>
+        <w:rPr>
+          <w:noProof/>
+        </w:rPr>
+        <w:drawing>
+          <wp:inline distT="0" distB="0" distL="0" distR="0" wp14:anchorId="3EEB4599" wp14:editId="44134D3F">
+            <wp:extent cx="4572000" cy="3486858"/>
+            <wp:effectExtent l="0" t="0" r="0" b="0"/>
+            <wp:docPr id="1303781373" name="Picture 5" descr="A diagram of software&#10;&#10;Description automatically generated"/>
+            <wp:cNvGraphicFramePr>
+              <a:graphicFrameLocks xmlns:a="http://schemas.openxmlformats.org/drawingml/2006/main" noChangeAspect="1"/>
+            </wp:cNvGraphicFramePr>
+            <a:graphic xmlns:a="http://schemas.openxmlformats.org/drawingml/2006/main">
+              <a:graphicData uri="http://schemas.openxmlformats.org/drawingml/2006/picture">
+                <pic:pic xmlns:pic="http://schemas.openxmlformats.org/drawingml/2006/picture">
+                  <pic:nvPicPr>
+                    <pic:cNvPr id="1303781373" name="Picture 5" descr="A diagram of software&#10;&#10;Description automatically generated"/>
+                    <pic:cNvPicPr/>
+                  </pic:nvPicPr>
+                  <pic:blipFill>
+                    <a:blip r:embed="rId6">
+                      <a:extLst>
+                        <a:ext uri="{28A0092B-C50C-407E-A947-70E740481C1C}">
+                          <a14:useLocalDpi xmlns:a14="http://schemas.microsoft.com/office/drawing/2010/main" val="0"/>
+                        </a:ext>
+                      </a:extLst>
+                    </a:blip>
+                    <a:stretch>
+                      <a:fillRect/>
+                    </a:stretch>
+                  </pic:blipFill>
+                  <pic:spPr>
+                    <a:xfrm>
+                      <a:off x="0" y="0"/>
+                      <a:ext cx="4635986" cy="3535657"/>
+                    </a:xfrm>
+                    <a:prstGeom prst="rect">
+                      <a:avLst/>
+                    </a:prstGeom>
+                  </pic:spPr>
+                </pic:pic>
+              </a:graphicData>
+            </a:graphic>
+          </wp:inline>
+        </w:drawing>
+      </w:r>
+    </w:p>
+    <w:p>
+      <w:pPr>
+        <w:tabs>
+          <w:tab w:val="left" w:pos="1657"/>
+        </w:tabs>
+        <w:ind w:firstLine="720"/>
+      </w:pPr>
+      <w:r>
+        <w:br w:type="textWrapping" w:clear="all"/>
+      </w:r>
+      <w:r>
+        <w:tab/>
       </w:r>
     </w:p>
     <w:p/>
+    <w:p/>
+    <w:p>
+      <w:pPr>
+        <w:tabs>
+          <w:tab w:val="left" w:pos="8083"/>
+        </w:tabs>
+      </w:pPr>
+      <w:r>
+        <w:tab/>
+      </w:r>
+    </w:p>
+    <w:p/>
+    <w:p/>
+    <w:p/>
+    <w:p/>
+    <w:p/>
+    <w:p/>
+    <w:p>
+      <w:pPr>
+        <w:tabs>
+          <w:tab w:val="left" w:pos="8760"/>
+        </w:tabs>
+      </w:pPr>
+      <w:r>
+        <w:tab/>
+      </w:r>
+    </w:p>
+    <w:tbl>
+      <w:tblPr>
+        <w:tblStyle w:val="TableGrid"/>
+        <w:tblpPr w:leftFromText="180" w:rightFromText="180" w:vertAnchor="text" w:tblpY="1"/>
+        <w:tblOverlap w:val="never"/>
+        <w:tblW w:w="0" w:type="auto"/>
+        <w:tblLook w:val="04A0" w:firstRow="1" w:lastRow="0" w:firstColumn="1" w:lastColumn="0" w:noHBand="0" w:noVBand="1"/>
+      </w:tblPr>
+      <w:tblGrid>
+        <w:gridCol w:w="3435"/>
+        <w:gridCol w:w="3435"/>
+      </w:tblGrid>
+      <w:tr>
+        <w:trPr>
+          <w:trHeight w:val="174"/>
+        </w:trPr>
+        <w:tc>
+          <w:tcPr>
+            <w:tcW w:w="3435" w:type="dxa"/>
+          </w:tcPr>
+          <w:p>
+            <w:r>
+              <w:lastRenderedPageBreak/>
+              <w:t>Use Case ID</w:t>
+            </w:r>
+          </w:p>
+        </w:tc>
+        <w:tc>
+          <w:tcPr>
+            <w:tcW w:w="3435" w:type="dxa"/>
+          </w:tcPr>
+          <w:p>
+            <w:r>
+              <w:t>2</w:t>
+            </w:r>
+          </w:p>
+        </w:tc>
+      </w:tr>
+      <w:tr>
+        <w:trPr>
+          <w:trHeight w:val="165"/>
+        </w:trPr>
+        <w:tc>
+          <w:tcPr>
+            <w:tcW w:w="3435" w:type="dxa"/>
+          </w:tcPr>
+          <w:p>
+            <w:r>
+              <w:t xml:space="preserve"> Use Case Name</w:t>
+            </w:r>
+          </w:p>
+        </w:tc>
+        <w:tc>
+          <w:tcPr>
+            <w:tcW w:w="3435" w:type="dxa"/>
+          </w:tcPr>
+          <w:p>
+            <w:r>
+              <w:t>View price distribution chart</w:t>
+            </w:r>
+          </w:p>
+        </w:tc>
+      </w:tr>
+      <w:tr>
+        <w:trPr>
+          <w:trHeight w:val="174"/>
+        </w:trPr>
+        <w:tc>
+          <w:tcPr>
+            <w:tcW w:w="3435" w:type="dxa"/>
+          </w:tcPr>
+          <w:p>
+            <w:r>
+              <w:t>Actors</w:t>
+            </w:r>
+          </w:p>
+        </w:tc>
+        <w:tc>
+          <w:tcPr>
+            <w:tcW w:w="3435" w:type="dxa"/>
+          </w:tcPr>
+          <w:p>
+            <w:r>
+              <w:t>User</w:t>
+            </w:r>
+          </w:p>
+        </w:tc>
+      </w:tr>
+      <w:tr>
+        <w:trPr>
+          <w:trHeight w:val="339"/>
+        </w:trPr>
+        <w:tc>
+          <w:tcPr>
+            <w:tcW w:w="3435" w:type="dxa"/>
+          </w:tcPr>
+          <w:p>
+            <w:r>
+              <w:t>Description</w:t>
+            </w:r>
+          </w:p>
+        </w:tc>
+        <w:tc>
+          <w:tcPr>
+            <w:tcW w:w="3435" w:type="dxa"/>
+          </w:tcPr>
+          <w:p>
+            <w:r>
+              <w:t>Users will be able to view the room prices in chart form in one suburb</w:t>
+            </w:r>
+          </w:p>
+        </w:tc>
+      </w:tr>
+      <w:tr>
+        <w:trPr>
+          <w:trHeight w:val="1199"/>
+        </w:trPr>
+        <w:tc>
+          <w:tcPr>
+            <w:tcW w:w="3435" w:type="dxa"/>
+          </w:tcPr>
+          <w:p>
+            <w:r>
+              <w:t xml:space="preserve"> Normal Flow</w:t>
+            </w:r>
+          </w:p>
+        </w:tc>
+        <w:tc>
+          <w:tcPr>
+            <w:tcW w:w="3435" w:type="dxa"/>
+          </w:tcPr>
+          <w:p>
+            <w:pPr>
+              <w:pStyle w:val="ListParagraph"/>
+              <w:numPr>
+                <w:ilvl w:val="0"/>
+                <w:numId w:val="8"/>
+              </w:numPr>
+            </w:pPr>
+            <w:r>
+              <w:t>User goes to the program website.</w:t>
+            </w:r>
+          </w:p>
+          <w:p>
+            <w:pPr>
+              <w:pStyle w:val="ListParagraph"/>
+              <w:numPr>
+                <w:ilvl w:val="0"/>
+                <w:numId w:val="8"/>
+              </w:numPr>
+            </w:pPr>
+            <w:r>
+              <w:t xml:space="preserve">Selects </w:t>
+            </w:r>
+            <w:proofErr w:type="gramStart"/>
+            <w:r>
+              <w:t>time period</w:t>
+            </w:r>
+            <w:proofErr w:type="gramEnd"/>
+            <w:r>
+              <w:t>.</w:t>
+            </w:r>
+          </w:p>
+          <w:p>
+            <w:pPr>
+              <w:pStyle w:val="ListParagraph"/>
+              <w:numPr>
+                <w:ilvl w:val="0"/>
+                <w:numId w:val="8"/>
+              </w:numPr>
+            </w:pPr>
+            <w:r>
+              <w:t>Selects a suburb in the list.</w:t>
+            </w:r>
+          </w:p>
+          <w:p>
+            <w:pPr>
+              <w:pStyle w:val="ListParagraph"/>
+              <w:numPr>
+                <w:ilvl w:val="0"/>
+                <w:numId w:val="8"/>
+              </w:numPr>
+            </w:pPr>
+            <w:r>
+              <w:t>Program lists all rooms.</w:t>
+            </w:r>
+          </w:p>
+          <w:p>
+            <w:pPr>
+              <w:pStyle w:val="ListParagraph"/>
+              <w:numPr>
+                <w:ilvl w:val="0"/>
+                <w:numId w:val="8"/>
+              </w:numPr>
+            </w:pPr>
+            <w:proofErr w:type="gramStart"/>
+            <w:r>
+              <w:t>User</w:t>
+            </w:r>
+            <w:proofErr w:type="gramEnd"/>
+            <w:r>
+              <w:t xml:space="preserve"> select show price chart button.</w:t>
+            </w:r>
+          </w:p>
+          <w:p>
+            <w:pPr>
+              <w:pStyle w:val="ListParagraph"/>
+              <w:numPr>
+                <w:ilvl w:val="0"/>
+                <w:numId w:val="8"/>
+              </w:numPr>
+            </w:pPr>
+            <w:r>
+              <w:t>Program creates a chart form of prices of rooms.</w:t>
+            </w:r>
+          </w:p>
+        </w:tc>
+      </w:tr>
+      <w:tr>
+        <w:trPr>
+          <w:trHeight w:val="165"/>
+        </w:trPr>
+        <w:tc>
+          <w:tcPr>
+            <w:tcW w:w="3435" w:type="dxa"/>
+          </w:tcPr>
+          <w:p>
+            <w:r>
+              <w:t>Alternate Flow</w:t>
+            </w:r>
+          </w:p>
+        </w:tc>
+        <w:tc>
+          <w:tcPr>
+            <w:tcW w:w="3435" w:type="dxa"/>
+          </w:tcPr>
+          <w:p>
+            <w:r>
+              <w:t>None</w:t>
+            </w:r>
+          </w:p>
+        </w:tc>
+      </w:tr>
+    </w:tbl>
+    <w:p>
+      <w:r>
+        <w:rPr>
+          <w:noProof/>
+        </w:rPr>
+        <w:drawing>
+          <wp:inline distT="0" distB="0" distL="0" distR="0" wp14:anchorId="07E11CED" wp14:editId="64BFDD24">
+            <wp:extent cx="4048125" cy="3293146"/>
+            <wp:effectExtent l="0" t="0" r="0" b="2540"/>
+            <wp:docPr id="646147097" name="Picture 4" descr="A diagram of a product&#10;&#10;Description automatically generated"/>
+            <wp:cNvGraphicFramePr>
+              <a:graphicFrameLocks xmlns:a="http://schemas.openxmlformats.org/drawingml/2006/main" noChangeAspect="1"/>
+            </wp:cNvGraphicFramePr>
+            <a:graphic xmlns:a="http://schemas.openxmlformats.org/drawingml/2006/main">
+              <a:graphicData uri="http://schemas.openxmlformats.org/drawingml/2006/picture">
+                <pic:pic xmlns:pic="http://schemas.openxmlformats.org/drawingml/2006/picture">
+                  <pic:nvPicPr>
+                    <pic:cNvPr id="646147097" name="Picture 4" descr="A diagram of a product&#10;&#10;Description automatically generated"/>
+                    <pic:cNvPicPr/>
+                  </pic:nvPicPr>
+                  <pic:blipFill>
+                    <a:blip r:embed="rId7">
+                      <a:extLst>
+                        <a:ext uri="{28A0092B-C50C-407E-A947-70E740481C1C}">
+                          <a14:useLocalDpi xmlns:a14="http://schemas.microsoft.com/office/drawing/2010/main" val="0"/>
+                        </a:ext>
+                      </a:extLst>
+                    </a:blip>
+                    <a:stretch>
+                      <a:fillRect/>
+                    </a:stretch>
+                  </pic:blipFill>
+                  <pic:spPr>
+                    <a:xfrm>
+                      <a:off x="0" y="0"/>
+                      <a:ext cx="4065240" cy="3307069"/>
+                    </a:xfrm>
+                    <a:prstGeom prst="rect">
+                      <a:avLst/>
+                    </a:prstGeom>
+                  </pic:spPr>
+                </pic:pic>
+              </a:graphicData>
+            </a:graphic>
+          </wp:inline>
+        </w:drawing>
+      </w:r>
+      <w:r>
+        <w:br w:type="textWrapping" w:clear="all"/>
+      </w:r>
+    </w:p>
+    <w:tbl>
+      <w:tblPr>
+        <w:tblStyle w:val="TableGrid"/>
+        <w:tblpPr w:leftFromText="180" w:rightFromText="180" w:vertAnchor="text" w:tblpY="1"/>
+        <w:tblOverlap w:val="never"/>
+        <w:tblW w:w="0" w:type="auto"/>
+        <w:tblLook w:val="04A0" w:firstRow="1" w:lastRow="0" w:firstColumn="1" w:lastColumn="0" w:noHBand="0" w:noVBand="1"/>
+      </w:tblPr>
+      <w:tblGrid>
+        <w:gridCol w:w="3068"/>
+        <w:gridCol w:w="3068"/>
+      </w:tblGrid>
+      <w:tr>
+        <w:trPr>
+          <w:trHeight w:val="278"/>
+        </w:trPr>
+        <w:tc>
+          <w:tcPr>
+            <w:tcW w:w="3068" w:type="dxa"/>
+          </w:tcPr>
+          <w:p>
+            <w:r>
+              <w:t>Use Case ID</w:t>
+            </w:r>
+          </w:p>
+        </w:tc>
+        <w:tc>
+          <w:tcPr>
+            <w:tcW w:w="3068" w:type="dxa"/>
+          </w:tcPr>
+          <w:p>
+            <w:r>
+              <w:t>3</w:t>
+            </w:r>
+          </w:p>
+        </w:tc>
+      </w:tr>
+      <w:tr>
+        <w:trPr>
+          <w:trHeight w:val="264"/>
+        </w:trPr>
+        <w:tc>
+          <w:tcPr>
+            <w:tcW w:w="3068" w:type="dxa"/>
+          </w:tcPr>
+          <w:p>
+            <w:r>
+              <w:t>Use Case Name</w:t>
+            </w:r>
+          </w:p>
+        </w:tc>
+        <w:tc>
+          <w:tcPr>
+            <w:tcW w:w="3068" w:type="dxa"/>
+          </w:tcPr>
+          <w:p>
+            <w:r>
+              <w:t>View user specific rooms</w:t>
+            </w:r>
+          </w:p>
+        </w:tc>
+      </w:tr>
+      <w:tr>
+        <w:trPr>
+          <w:trHeight w:val="278"/>
+        </w:trPr>
+        <w:tc>
+          <w:tcPr>
+            <w:tcW w:w="3068" w:type="dxa"/>
+          </w:tcPr>
+          <w:p>
+            <w:r>
+              <w:t>Actors</w:t>
+            </w:r>
+          </w:p>
+        </w:tc>
+        <w:tc>
+          <w:tcPr>
+            <w:tcW w:w="3068" w:type="dxa"/>
+          </w:tcPr>
+          <w:p>
+            <w:r>
+              <w:t>User</w:t>
+            </w:r>
+          </w:p>
+        </w:tc>
+      </w:tr>
+      <w:tr>
+        <w:trPr>
+          <w:trHeight w:val="543"/>
+        </w:trPr>
+        <w:tc>
+          <w:tcPr>
+            <w:tcW w:w="3068" w:type="dxa"/>
+          </w:tcPr>
+          <w:p>
+            <w:r>
+              <w:t>Description</w:t>
+            </w:r>
+          </w:p>
+        </w:tc>
+        <w:tc>
+          <w:tcPr>
+            <w:tcW w:w="3068" w:type="dxa"/>
+          </w:tcPr>
+          <w:p>
+            <w:r>
+              <w:t>Users will be able to view the rooms with desired features</w:t>
+            </w:r>
+          </w:p>
+        </w:tc>
+      </w:tr>
+      <w:tr>
+        <w:trPr>
+          <w:trHeight w:val="2199"/>
+        </w:trPr>
+        <w:tc>
+          <w:tcPr>
+            <w:tcW w:w="3068" w:type="dxa"/>
+          </w:tcPr>
+          <w:p>
+            <w:r>
+              <w:t>Normal Flow</w:t>
+            </w:r>
+          </w:p>
+        </w:tc>
+        <w:tc>
+          <w:tcPr>
+            <w:tcW w:w="3068" w:type="dxa"/>
+          </w:tcPr>
+          <w:p>
+            <w:pPr>
+              <w:pStyle w:val="ListParagraph"/>
+              <w:numPr>
+                <w:ilvl w:val="0"/>
+                <w:numId w:val="9"/>
+              </w:numPr>
+            </w:pPr>
+            <w:r>
+              <w:t xml:space="preserve">User goes to the program website. </w:t>
+            </w:r>
+          </w:p>
+          <w:p>
+            <w:pPr>
+              <w:pStyle w:val="ListParagraph"/>
+              <w:numPr>
+                <w:ilvl w:val="0"/>
+                <w:numId w:val="9"/>
+              </w:numPr>
+            </w:pPr>
+            <w:r>
+              <w:t xml:space="preserve">Select time </w:t>
+            </w:r>
+            <w:proofErr w:type="gramStart"/>
+            <w:r>
+              <w:t>period</w:t>
+            </w:r>
+            <w:proofErr w:type="gramEnd"/>
+          </w:p>
+          <w:p>
+            <w:pPr>
+              <w:pStyle w:val="ListParagraph"/>
+              <w:numPr>
+                <w:ilvl w:val="0"/>
+                <w:numId w:val="9"/>
+              </w:numPr>
+            </w:pPr>
+            <w:r>
+              <w:t>Selects a suburb in the list.</w:t>
+            </w:r>
+          </w:p>
+          <w:p>
+            <w:pPr>
+              <w:pStyle w:val="ListParagraph"/>
+              <w:numPr>
+                <w:ilvl w:val="0"/>
+                <w:numId w:val="9"/>
+              </w:numPr>
+            </w:pPr>
+            <w:r>
+              <w:t>Program lists all the rooms.</w:t>
+            </w:r>
+          </w:p>
+          <w:p>
+            <w:pPr>
+              <w:pStyle w:val="ListParagraph"/>
+              <w:numPr>
+                <w:ilvl w:val="0"/>
+                <w:numId w:val="9"/>
+              </w:numPr>
+            </w:pPr>
+            <w:r>
+              <w:t xml:space="preserve">User then type words like pool, </w:t>
+            </w:r>
+            <w:proofErr w:type="gramStart"/>
+            <w:r>
+              <w:t>spa</w:t>
+            </w:r>
+            <w:proofErr w:type="gramEnd"/>
+            <w:r>
+              <w:t xml:space="preserve"> and other words, then select search button.</w:t>
+            </w:r>
+          </w:p>
+          <w:p>
+            <w:pPr>
+              <w:pStyle w:val="ListParagraph"/>
+              <w:numPr>
+                <w:ilvl w:val="0"/>
+                <w:numId w:val="9"/>
+              </w:numPr>
+            </w:pPr>
+            <w:r>
+              <w:t>Rooms with user entered word are presented.</w:t>
+            </w:r>
+          </w:p>
+        </w:tc>
+      </w:tr>
+      <w:tr>
+        <w:trPr>
+          <w:trHeight w:val="264"/>
+        </w:trPr>
+        <w:tc>
+          <w:tcPr>
+            <w:tcW w:w="3068" w:type="dxa"/>
+          </w:tcPr>
+          <w:p>
+            <w:r>
+              <w:t>Alternate Flow</w:t>
+            </w:r>
+          </w:p>
+        </w:tc>
+        <w:tc>
+          <w:tcPr>
+            <w:tcW w:w="3068" w:type="dxa"/>
+          </w:tcPr>
+          <w:p>
+            <w:r>
+              <w:t>None</w:t>
+            </w:r>
+          </w:p>
+        </w:tc>
+      </w:tr>
+    </w:tbl>
+    <w:p>
+      <w:r>
+        <w:rPr>
+          <w:noProof/>
+        </w:rPr>
+        <w:drawing>
+          <wp:inline distT="0" distB="0" distL="0" distR="0" wp14:anchorId="6BA7DA01" wp14:editId="216340E4">
+            <wp:extent cx="4494051" cy="3541395"/>
+            <wp:effectExtent l="0" t="0" r="1905" b="1905"/>
+            <wp:docPr id="500281138" name="Picture 3"/>
+            <wp:cNvGraphicFramePr>
+              <a:graphicFrameLocks xmlns:a="http://schemas.openxmlformats.org/drawingml/2006/main" noChangeAspect="1"/>
+            </wp:cNvGraphicFramePr>
+            <a:graphic xmlns:a="http://schemas.openxmlformats.org/drawingml/2006/main">
+              <a:graphicData uri="http://schemas.openxmlformats.org/drawingml/2006/picture">
+                <pic:pic xmlns:pic="http://schemas.openxmlformats.org/drawingml/2006/picture">
+                  <pic:nvPicPr>
+                    <pic:cNvPr id="500281138" name="Picture 500281138"/>
+                    <pic:cNvPicPr/>
+                  </pic:nvPicPr>
+                  <pic:blipFill>
+                    <a:blip r:embed="rId8">
+                      <a:extLst>
+                        <a:ext uri="{28A0092B-C50C-407E-A947-70E740481C1C}">
+                          <a14:useLocalDpi xmlns:a14="http://schemas.microsoft.com/office/drawing/2010/main" val="0"/>
+                        </a:ext>
+                      </a:extLst>
+                    </a:blip>
+                    <a:stretch>
+                      <a:fillRect/>
+                    </a:stretch>
+                  </pic:blipFill>
+                  <pic:spPr>
+                    <a:xfrm>
+                      <a:off x="0" y="0"/>
+                      <a:ext cx="4519407" cy="3561376"/>
+                    </a:xfrm>
+                    <a:prstGeom prst="rect">
+                      <a:avLst/>
+                    </a:prstGeom>
+                  </pic:spPr>
+                </pic:pic>
+              </a:graphicData>
+            </a:graphic>
+          </wp:inline>
+        </w:drawing>
+      </w:r>
+      <w:r>
+        <w:br w:type="textWrapping" w:clear="all"/>
+      </w:r>
+    </w:p>
+    <w:tbl>
+      <w:tblPr>
+        <w:tblStyle w:val="TableGrid"/>
+        <w:tblpPr w:leftFromText="180" w:rightFromText="180" w:vertAnchor="text" w:tblpY="1"/>
+        <w:tblOverlap w:val="never"/>
+        <w:tblW w:w="0" w:type="auto"/>
+        <w:tblLook w:val="04A0" w:firstRow="1" w:lastRow="0" w:firstColumn="1" w:lastColumn="0" w:noHBand="0" w:noVBand="1"/>
+      </w:tblPr>
+      <w:tblGrid>
+        <w:gridCol w:w="3048"/>
+        <w:gridCol w:w="3048"/>
+      </w:tblGrid>
+      <w:tr>
+        <w:trPr>
+          <w:trHeight w:val="272"/>
+        </w:trPr>
+        <w:tc>
+          <w:tcPr>
+            <w:tcW w:w="3048" w:type="dxa"/>
+          </w:tcPr>
+          <w:p>
+            <w:r>
+              <w:t>Use Case ID</w:t>
+            </w:r>
+          </w:p>
+        </w:tc>
+        <w:tc>
+          <w:tcPr>
+            <w:tcW w:w="3048" w:type="dxa"/>
+          </w:tcPr>
+          <w:p>
+            <w:r>
+              <w:t>4</w:t>
+            </w:r>
+          </w:p>
+        </w:tc>
+      </w:tr>
+      <w:tr>
+        <w:trPr>
+          <w:trHeight w:val="258"/>
+        </w:trPr>
+        <w:tc>
+          <w:tcPr>
+            <w:tcW w:w="3048" w:type="dxa"/>
+          </w:tcPr>
+          <w:p>
+            <w:r>
+              <w:t xml:space="preserve">  Use Case Name</w:t>
+            </w:r>
+          </w:p>
+        </w:tc>
+        <w:tc>
+          <w:tcPr>
+            <w:tcW w:w="3048" w:type="dxa"/>
+          </w:tcPr>
+          <w:p>
+            <w:r>
+              <w:t>View review chart</w:t>
+            </w:r>
+          </w:p>
+        </w:tc>
+      </w:tr>
+      <w:tr>
+        <w:trPr>
+          <w:trHeight w:val="272"/>
+        </w:trPr>
+        <w:tc>
+          <w:tcPr>
+            <w:tcW w:w="3048" w:type="dxa"/>
+          </w:tcPr>
+          <w:p>
+            <w:r>
+              <w:t>Actors</w:t>
+            </w:r>
+          </w:p>
+        </w:tc>
+        <w:tc>
+          <w:tcPr>
+            <w:tcW w:w="3048" w:type="dxa"/>
+          </w:tcPr>
+          <w:p>
+            <w:r>
+              <w:t>User</w:t>
+            </w:r>
+          </w:p>
+        </w:tc>
+      </w:tr>
+      <w:tr>
+        <w:trPr>
+          <w:trHeight w:val="530"/>
+        </w:trPr>
+        <w:tc>
+          <w:tcPr>
+            <w:tcW w:w="3048" w:type="dxa"/>
+          </w:tcPr>
+          <w:p>
+            <w:r>
+              <w:t>Description</w:t>
+            </w:r>
+          </w:p>
+        </w:tc>
+        <w:tc>
+          <w:tcPr>
+            <w:tcW w:w="3048" w:type="dxa"/>
+          </w:tcPr>
+          <w:p>
+            <w:r>
+              <w:t>Users will be able to see the feedback of rooms in a chart form.</w:t>
+            </w:r>
+          </w:p>
+        </w:tc>
+      </w:tr>
+      <w:tr>
+        <w:trPr>
+          <w:trHeight w:val="1603"/>
+        </w:trPr>
+        <w:tc>
+          <w:tcPr>
+            <w:tcW w:w="3048" w:type="dxa"/>
+          </w:tcPr>
+          <w:p>
+            <w:r>
+              <w:t xml:space="preserve">  Normal Flow</w:t>
+            </w:r>
+          </w:p>
+        </w:tc>
+        <w:tc>
+          <w:tcPr>
+            <w:tcW w:w="3048" w:type="dxa"/>
+          </w:tcPr>
+          <w:p>
+            <w:pPr>
+              <w:pStyle w:val="ListParagraph"/>
+              <w:numPr>
+                <w:ilvl w:val="0"/>
+                <w:numId w:val="10"/>
+              </w:numPr>
+            </w:pPr>
+            <w:r>
+              <w:t>User goes to the program website.</w:t>
+            </w:r>
+          </w:p>
+          <w:p>
+            <w:pPr>
+              <w:pStyle w:val="ListParagraph"/>
+              <w:numPr>
+                <w:ilvl w:val="0"/>
+                <w:numId w:val="10"/>
+              </w:numPr>
+            </w:pPr>
+            <w:r>
+              <w:t>Selects a suburb in the list.</w:t>
+            </w:r>
+          </w:p>
+          <w:p>
+            <w:pPr>
+              <w:pStyle w:val="ListParagraph"/>
+              <w:numPr>
+                <w:ilvl w:val="0"/>
+                <w:numId w:val="10"/>
+              </w:numPr>
+            </w:pPr>
+            <w:r>
+              <w:t>Program shows all the rooms.</w:t>
+            </w:r>
+          </w:p>
+          <w:p>
+            <w:pPr>
+              <w:pStyle w:val="ListParagraph"/>
+              <w:numPr>
+                <w:ilvl w:val="0"/>
+                <w:numId w:val="10"/>
+              </w:numPr>
+            </w:pPr>
+            <w:r>
+              <w:t xml:space="preserve">User selects a room. </w:t>
+            </w:r>
+          </w:p>
+          <w:p>
+            <w:pPr>
+              <w:pStyle w:val="ListParagraph"/>
+              <w:numPr>
+                <w:ilvl w:val="0"/>
+                <w:numId w:val="10"/>
+              </w:numPr>
+            </w:pPr>
+            <w:r>
+              <w:t>Clicks on show review chart.</w:t>
+            </w:r>
+          </w:p>
+          <w:p>
+            <w:pPr>
+              <w:pStyle w:val="ListParagraph"/>
+              <w:numPr>
+                <w:ilvl w:val="0"/>
+                <w:numId w:val="10"/>
+              </w:numPr>
+            </w:pPr>
+            <w:r>
+              <w:t>Program shows chart of the room.</w:t>
+            </w:r>
+          </w:p>
+        </w:tc>
+      </w:tr>
+      <w:tr>
+        <w:trPr>
+          <w:trHeight w:val="258"/>
+        </w:trPr>
+        <w:tc>
+          <w:tcPr>
+            <w:tcW w:w="3048" w:type="dxa"/>
+          </w:tcPr>
+          <w:p>
+            <w:r>
+              <w:t>Alternate Flow</w:t>
+            </w:r>
+          </w:p>
+        </w:tc>
+        <w:tc>
+          <w:tcPr>
+            <w:tcW w:w="3048" w:type="dxa"/>
+          </w:tcPr>
+          <w:p>
+            <w:r>
+              <w:t>None</w:t>
+            </w:r>
+          </w:p>
+        </w:tc>
+      </w:tr>
+    </w:tbl>
+    <w:p>
+      <w:r>
+        <w:rPr>
+          <w:noProof/>
+        </w:rPr>
+        <w:drawing>
+          <wp:inline distT="0" distB="0" distL="0" distR="0" wp14:anchorId="77BD2D49" wp14:editId="2F7F4E25">
+            <wp:extent cx="4519930" cy="3226280"/>
+            <wp:effectExtent l="0" t="0" r="0" b="0"/>
+            <wp:docPr id="2103292052" name="Picture 2"/>
+            <wp:cNvGraphicFramePr>
+              <a:graphicFrameLocks xmlns:a="http://schemas.openxmlformats.org/drawingml/2006/main" noChangeAspect="1"/>
+            </wp:cNvGraphicFramePr>
+            <a:graphic xmlns:a="http://schemas.openxmlformats.org/drawingml/2006/main">
+              <a:graphicData uri="http://schemas.openxmlformats.org/drawingml/2006/picture">
+                <pic:pic xmlns:pic="http://schemas.openxmlformats.org/drawingml/2006/picture">
+                  <pic:nvPicPr>
+                    <pic:cNvPr id="2103292052" name="Picture 2103292052"/>
+                    <pic:cNvPicPr/>
+                  </pic:nvPicPr>
+                  <pic:blipFill>
+                    <a:blip r:embed="rId9">
+                      <a:extLst>
+                        <a:ext uri="{28A0092B-C50C-407E-A947-70E740481C1C}">
+                          <a14:useLocalDpi xmlns:a14="http://schemas.microsoft.com/office/drawing/2010/main" val="0"/>
+                        </a:ext>
+                      </a:extLst>
+                    </a:blip>
+                    <a:stretch>
+                      <a:fillRect/>
+                    </a:stretch>
+                  </pic:blipFill>
+                  <pic:spPr>
+                    <a:xfrm>
+                      <a:off x="0" y="0"/>
+                      <a:ext cx="4542369" cy="3242296"/>
+                    </a:xfrm>
+                    <a:prstGeom prst="rect">
+                      <a:avLst/>
+                    </a:prstGeom>
+                  </pic:spPr>
+                </pic:pic>
+              </a:graphicData>
+            </a:graphic>
+          </wp:inline>
+        </w:drawing>
+      </w:r>
+      <w:r>
+        <w:br w:type="textWrapping" w:clear="all"/>
+      </w:r>
+    </w:p>
+    <w:p/>
+    <w:p/>
+    <w:p/>
+    <w:p/>
+    <w:p/>
+    <w:p/>
+    <w:p/>
+    <w:tbl>
+      <w:tblPr>
+        <w:tblStyle w:val="TableGrid"/>
+        <w:tblpPr w:leftFromText="180" w:rightFromText="180" w:vertAnchor="text" w:tblpY="1"/>
+        <w:tblOverlap w:val="never"/>
+        <w:tblW w:w="0" w:type="auto"/>
+        <w:tblLook w:val="04A0" w:firstRow="1" w:lastRow="0" w:firstColumn="1" w:lastColumn="0" w:noHBand="0" w:noVBand="1"/>
+      </w:tblPr>
+      <w:tblGrid>
+        <w:gridCol w:w="2355"/>
+        <w:gridCol w:w="3594"/>
+      </w:tblGrid>
+      <w:tr>
+        <w:trPr>
+          <w:trHeight w:val="261"/>
+        </w:trPr>
+        <w:tc>
+          <w:tcPr>
+            <w:tcW w:w="2355" w:type="dxa"/>
+          </w:tcPr>
+          <w:p>
+            <w:r>
+              <w:lastRenderedPageBreak/>
+              <w:t>Use Case ID</w:t>
+            </w:r>
+          </w:p>
+        </w:tc>
+        <w:tc>
+          <w:tcPr>
+            <w:tcW w:w="3594" w:type="dxa"/>
+          </w:tcPr>
+          <w:p>
+            <w:r>
+              <w:t>5</w:t>
+            </w:r>
+          </w:p>
+        </w:tc>
+      </w:tr>
+      <w:tr>
+        <w:trPr>
+          <w:trHeight w:val="509"/>
+        </w:trPr>
+        <w:tc>
+          <w:tcPr>
+            <w:tcW w:w="2355" w:type="dxa"/>
+          </w:tcPr>
+          <w:p>
+            <w:r>
+              <w:t>Use Case Name</w:t>
+            </w:r>
+          </w:p>
+        </w:tc>
+        <w:tc>
+          <w:tcPr>
+            <w:tcW w:w="3594" w:type="dxa"/>
+          </w:tcPr>
+          <w:p>
+            <w:r>
+              <w:t>Show number of times a property has been used</w:t>
+            </w:r>
+          </w:p>
+        </w:tc>
+      </w:tr>
+      <w:tr>
+        <w:trPr>
+          <w:trHeight w:val="248"/>
+        </w:trPr>
+        <w:tc>
+          <w:tcPr>
+            <w:tcW w:w="2355" w:type="dxa"/>
+          </w:tcPr>
+          <w:p>
+            <w:r>
+              <w:t>Actors</w:t>
+            </w:r>
+          </w:p>
+        </w:tc>
+        <w:tc>
+          <w:tcPr>
+            <w:tcW w:w="3594" w:type="dxa"/>
+          </w:tcPr>
+          <w:p>
+            <w:r>
+              <w:t>User</w:t>
+            </w:r>
+          </w:p>
+        </w:tc>
+      </w:tr>
+      <w:tr>
+        <w:trPr>
+          <w:trHeight w:val="522"/>
+        </w:trPr>
+        <w:tc>
+          <w:tcPr>
+            <w:tcW w:w="2355" w:type="dxa"/>
+          </w:tcPr>
+          <w:p>
+            <w:r>
+              <w:t xml:space="preserve"> Description</w:t>
+            </w:r>
+          </w:p>
+        </w:tc>
+        <w:tc>
+          <w:tcPr>
+            <w:tcW w:w="3594" w:type="dxa"/>
+          </w:tcPr>
+          <w:p>
+            <w:r>
+              <w:t>Users will be able to see how many times a property has been used.</w:t>
+            </w:r>
+          </w:p>
+        </w:tc>
+      </w:tr>
+      <w:tr>
+        <w:trPr>
+          <w:trHeight w:val="1541"/>
+        </w:trPr>
+        <w:tc>
+          <w:tcPr>
+            <w:tcW w:w="2355" w:type="dxa"/>
+          </w:tcPr>
+          <w:p>
+            <w:r>
+              <w:t xml:space="preserve"> Normal Flow</w:t>
+            </w:r>
+          </w:p>
+        </w:tc>
+        <w:tc>
+          <w:tcPr>
+            <w:tcW w:w="3594" w:type="dxa"/>
+          </w:tcPr>
+          <w:p>
+            <w:pPr>
+              <w:pStyle w:val="ListParagraph"/>
+              <w:numPr>
+                <w:ilvl w:val="0"/>
+                <w:numId w:val="11"/>
+              </w:numPr>
+            </w:pPr>
+            <w:r>
+              <w:t>User goes to the program website.</w:t>
+            </w:r>
+          </w:p>
+          <w:p>
+            <w:pPr>
+              <w:pStyle w:val="ListParagraph"/>
+              <w:numPr>
+                <w:ilvl w:val="0"/>
+                <w:numId w:val="11"/>
+              </w:numPr>
+            </w:pPr>
+            <w:r>
+              <w:t>Selects a suburb in the list.</w:t>
+            </w:r>
+          </w:p>
+          <w:p>
+            <w:pPr>
+              <w:pStyle w:val="ListParagraph"/>
+              <w:numPr>
+                <w:ilvl w:val="0"/>
+                <w:numId w:val="11"/>
+              </w:numPr>
+            </w:pPr>
+            <w:r>
+              <w:t>Program shows all the rooms.</w:t>
+            </w:r>
+          </w:p>
+          <w:p>
+            <w:pPr>
+              <w:pStyle w:val="ListParagraph"/>
+              <w:numPr>
+                <w:ilvl w:val="0"/>
+                <w:numId w:val="11"/>
+              </w:numPr>
+            </w:pPr>
+            <w:r>
+              <w:t xml:space="preserve">User selects a room. </w:t>
+            </w:r>
+          </w:p>
+          <w:p>
+            <w:pPr>
+              <w:pStyle w:val="ListParagraph"/>
+              <w:numPr>
+                <w:ilvl w:val="0"/>
+                <w:numId w:val="11"/>
+              </w:numPr>
+            </w:pPr>
+            <w:r>
+              <w:t>There is information about number of times that room has been used.</w:t>
+            </w:r>
+          </w:p>
+        </w:tc>
+      </w:tr>
+      <w:tr>
+        <w:trPr>
+          <w:trHeight w:val="248"/>
+        </w:trPr>
+        <w:tc>
+          <w:tcPr>
+            <w:tcW w:w="2355" w:type="dxa"/>
+          </w:tcPr>
+          <w:p>
+            <w:r>
+              <w:t>Alternate Flow</w:t>
+            </w:r>
+          </w:p>
+        </w:tc>
+        <w:tc>
+          <w:tcPr>
+            <w:tcW w:w="3594" w:type="dxa"/>
+          </w:tcPr>
+          <w:p>
+            <w:r>
+              <w:t>None</w:t>
+            </w:r>
+          </w:p>
+        </w:tc>
+      </w:tr>
+    </w:tbl>
+    <w:p>
+      <w:r>
+        <w:rPr>
+          <w:noProof/>
+        </w:rPr>
+        <w:drawing>
+          <wp:inline distT="0" distB="0" distL="0" distR="0" wp14:anchorId="003DCA05" wp14:editId="5D7BD60A">
+            <wp:extent cx="4600575" cy="3074145"/>
+            <wp:effectExtent l="0" t="0" r="0" b="0"/>
+            <wp:docPr id="1772729292" name="Picture 1" descr="A diagram of a software&#10;&#10;Description automatically generated"/>
+            <wp:cNvGraphicFramePr>
+              <a:graphicFrameLocks xmlns:a="http://schemas.openxmlformats.org/drawingml/2006/main" noChangeAspect="1"/>
+            </wp:cNvGraphicFramePr>
+            <a:graphic xmlns:a="http://schemas.openxmlformats.org/drawingml/2006/main">
+              <a:graphicData uri="http://schemas.openxmlformats.org/drawingml/2006/picture">
+                <pic:pic xmlns:pic="http://schemas.openxmlformats.org/drawingml/2006/picture">
+                  <pic:nvPicPr>
+                    <pic:cNvPr id="1772729292" name="Picture 1" descr="A diagram of a software&#10;&#10;Description automatically generated"/>
+                    <pic:cNvPicPr/>
+                  </pic:nvPicPr>
+                  <pic:blipFill>
+                    <a:blip r:embed="rId10">
+                      <a:extLst>
+                        <a:ext uri="{28A0092B-C50C-407E-A947-70E740481C1C}">
+                          <a14:useLocalDpi xmlns:a14="http://schemas.microsoft.com/office/drawing/2010/main" val="0"/>
+                        </a:ext>
+                      </a:extLst>
+                    </a:blip>
+                    <a:stretch>
+                      <a:fillRect/>
+                    </a:stretch>
+                  </pic:blipFill>
+                  <pic:spPr>
+                    <a:xfrm>
+                      <a:off x="0" y="0"/>
+                      <a:ext cx="4631837" cy="3095035"/>
+                    </a:xfrm>
+                    <a:prstGeom prst="rect">
+                      <a:avLst/>
+                    </a:prstGeom>
+                  </pic:spPr>
+                </pic:pic>
+              </a:graphicData>
+            </a:graphic>
+          </wp:inline>
+        </w:drawing>
+      </w:r>
+    </w:p>
+    <w:p/>
+    <w:p/>
+    <w:p>
+      <w:r>
+        <w:tab/>
+      </w:r>
+      <w:r>
+        <w:br w:type="textWrapping" w:clear="all"/>
+      </w:r>
+    </w:p>
     <w:p/>
     <w:p/>
     <w:p>
@@ -1467,7 +2853,7 @@
           <w:numId w:val="2"/>
         </w:numPr>
       </w:pPr>
-      <w:bookmarkStart w:id="8" w:name="_Toc46748630"/>
+      <w:bookmarkStart w:id="10" w:name="_Toc46748630"/>
       <w:r>
         <w:lastRenderedPageBreak/>
         <w:t>Software Design and S</w:t>
@@ -1475,7 +2861,7 @@
       <w:r>
         <w:t>ystem Components</w:t>
       </w:r>
-      <w:bookmarkEnd w:id="8"/>
+      <w:bookmarkEnd w:id="10"/>
     </w:p>
     <w:p>
       <w:pPr>
@@ -1499,8 +2885,16 @@
         <w:rPr>
           <w:color w:val="FF0000"/>
         </w:rPr>
-        <w:t>A block diagram/flowchart of how your software might work</w:t>
-      </w:r>
+        <w:t xml:space="preserve">A block diagram/flowchart of how your software might </w:t>
+      </w:r>
+      <w:proofErr w:type="gramStart"/>
+      <w:r>
+        <w:rPr>
+          <w:color w:val="FF0000"/>
+        </w:rPr>
+        <w:t>work</w:t>
+      </w:r>
+      <w:proofErr w:type="gramEnd"/>
     </w:p>
     <w:p>
       <w:pPr>
@@ -1560,7 +2954,21 @@
         <w:rPr>
           <w:color w:val="FF0000"/>
         </w:rPr>
-        <w:t>a brief description of what it does  (1 or 2 sentences);</w:t>
+        <w:t xml:space="preserve">a brief description of what it </w:t>
+      </w:r>
+      <w:proofErr w:type="gramStart"/>
+      <w:r>
+        <w:rPr>
+          <w:color w:val="FF0000"/>
+        </w:rPr>
+        <w:t>does  (</w:t>
+      </w:r>
+      <w:proofErr w:type="gramEnd"/>
+      <w:r>
+        <w:rPr>
+          <w:color w:val="FF0000"/>
+        </w:rPr>
+        <w:t>1 or 2 sentences);</w:t>
       </w:r>
     </w:p>
     <w:p>
@@ -1578,8 +2986,16 @@
         <w:rPr>
           <w:color w:val="FF0000"/>
         </w:rPr>
-        <w:t>a list of the input parameters, and their data types, and what they are used for;</w:t>
-      </w:r>
+        <w:t xml:space="preserve">a list of the input parameters, and their data types, and what they are used </w:t>
+      </w:r>
+      <w:proofErr w:type="gramStart"/>
+      <w:r>
+        <w:rPr>
+          <w:color w:val="FF0000"/>
+        </w:rPr>
+        <w:t>for;</w:t>
+      </w:r>
+      <w:proofErr w:type="gramEnd"/>
     </w:p>
     <w:p>
       <w:pPr>
@@ -1596,7 +3012,23 @@
         <w:rPr>
           <w:color w:val="FF0000"/>
         </w:rPr>
-        <w:t>a list of any side effects caused by the function (ie change global or member variables, changes data passed by reference from calling function etc)</w:t>
+        <w:t>a list of any side effects caused by the function (</w:t>
+      </w:r>
+      <w:proofErr w:type="spellStart"/>
+      <w:proofErr w:type="gramStart"/>
+      <w:r>
+        <w:rPr>
+          <w:color w:val="FF0000"/>
+        </w:rPr>
+        <w:t>ie</w:t>
+      </w:r>
+      <w:proofErr w:type="spellEnd"/>
+      <w:proofErr w:type="gramEnd"/>
+      <w:r>
+        <w:rPr>
+          <w:color w:val="FF0000"/>
+        </w:rPr>
+        <w:t xml:space="preserve"> change global or member variables, changes data passed by reference from calling function etc)</w:t>
       </w:r>
     </w:p>
     <w:p>
@@ -1643,7 +3075,23 @@
         <w:rPr>
           <w:color w:val="FF0000"/>
         </w:rPr>
-        <w:t>List of all data structures in the software (eg linked lists, trees, arrays etc)</w:t>
+        <w:t>List of all data structures in the software (</w:t>
+      </w:r>
+      <w:proofErr w:type="spellStart"/>
+      <w:proofErr w:type="gramStart"/>
+      <w:r>
+        <w:rPr>
+          <w:color w:val="FF0000"/>
+        </w:rPr>
+        <w:t>eg</w:t>
+      </w:r>
+      <w:proofErr w:type="spellEnd"/>
+      <w:proofErr w:type="gramEnd"/>
+      <w:r>
+        <w:rPr>
+          <w:color w:val="FF0000"/>
+        </w:rPr>
+        <w:t xml:space="preserve"> linked lists, trees, arrays etc)</w:t>
       </w:r>
       <w:r>
         <w:rPr>
@@ -1691,8 +3139,16 @@
         <w:rPr>
           <w:color w:val="FF0000"/>
         </w:rPr>
-        <w:t>Description of where and how it is used</w:t>
-      </w:r>
+        <w:t xml:space="preserve">Description of where and how it is </w:t>
+      </w:r>
+      <w:proofErr w:type="gramStart"/>
+      <w:r>
+        <w:rPr>
+          <w:color w:val="FF0000"/>
+        </w:rPr>
+        <w:t>used</w:t>
+      </w:r>
+      <w:proofErr w:type="gramEnd"/>
     </w:p>
     <w:p>
       <w:pPr>
@@ -1709,8 +3165,16 @@
         <w:rPr>
           <w:color w:val="FF0000"/>
         </w:rPr>
-        <w:t>List of data members, and what each one is for do</w:t>
-      </w:r>
+        <w:t xml:space="preserve">List of data members, and what each one is for </w:t>
+      </w:r>
+      <w:proofErr w:type="gramStart"/>
+      <w:r>
+        <w:rPr>
+          <w:color w:val="FF0000"/>
+        </w:rPr>
+        <w:t>do</w:t>
+      </w:r>
+      <w:proofErr w:type="gramEnd"/>
     </w:p>
     <w:p>
       <w:pPr>
@@ -1727,8 +3191,16 @@
         <w:rPr>
           <w:color w:val="FF0000"/>
         </w:rPr>
-        <w:t>List of functions that use it</w:t>
-      </w:r>
+        <w:t xml:space="preserve">List of functions that use </w:t>
+      </w:r>
+      <w:proofErr w:type="gramStart"/>
+      <w:r>
+        <w:rPr>
+          <w:color w:val="FF0000"/>
+        </w:rPr>
+        <w:t>it</w:t>
+      </w:r>
+      <w:proofErr w:type="gramEnd"/>
     </w:p>
     <w:p>
       <w:pPr>
@@ -1775,12 +3247,14 @@
         </w:rPr>
         <w:t xml:space="preserve"> </w:t>
       </w:r>
+      <w:proofErr w:type="gramStart"/>
       <w:r>
         <w:rPr>
           <w:color w:val="FF0000"/>
         </w:rPr>
         <w:t>structures</w:t>
       </w:r>
+      <w:proofErr w:type="gramEnd"/>
     </w:p>
     <w:p>
       <w:pPr>
@@ -1809,12 +3283,12 @@
           <w:numId w:val="2"/>
         </w:numPr>
       </w:pPr>
-      <w:bookmarkStart w:id="9" w:name="_Toc46748633"/>
+      <w:bookmarkStart w:id="11" w:name="_Toc46748633"/>
       <w:r>
         <w:lastRenderedPageBreak/>
         <w:t>User Interface Design</w:t>
       </w:r>
-      <w:bookmarkEnd w:id="9"/>
+      <w:bookmarkEnd w:id="11"/>
     </w:p>
     <w:p>
       <w:pPr>
@@ -1932,7 +3406,21 @@
         <w:rPr>
           <w:color w:val="FF0000"/>
         </w:rPr>
-        <w:t xml:space="preserve">Detail your visual design: Layout, visual elements, icons, graphics, style, colour, fonts general screen designs. This can be sketches, wireframes, mockups etc, supported by a discussion, explanation, and </w:t>
+        <w:t xml:space="preserve">Detail your visual design: Layout, visual elements, icons, graphics, style, colour, fonts general screen designs. This can be sketches, wireframes, </w:t>
+      </w:r>
+      <w:proofErr w:type="spellStart"/>
+      <w:r>
+        <w:rPr>
+          <w:color w:val="FF0000"/>
+        </w:rPr>
+        <w:t>mockups</w:t>
+      </w:r>
+      <w:proofErr w:type="spellEnd"/>
+      <w:r>
+        <w:rPr>
+          <w:color w:val="FF0000"/>
+        </w:rPr>
+        <w:t xml:space="preserve"> etc, supported by a discussion, explanation, and </w:t>
       </w:r>
       <w:r>
         <w:rPr>
@@ -1944,7 +3432,7 @@
     <w:p/>
     <w:p/>
     <w:sectPr>
-      <w:pgSz w:w="11906" w:h="16838"/>
+      <w:pgSz w:w="16838" w:h="23811" w:code="8"/>
       <w:pgMar w:top="1440" w:right="1440" w:bottom="1440" w:left="1440" w:header="708" w:footer="708" w:gutter="0"/>
       <w:cols w:space="708"/>
       <w:docGrid w:linePitch="360"/>
@@ -1954,8 +3442,97 @@
 </file>
 
 <file path=word/numbering.xml><?xml version="1.0" encoding="utf-8"?>
-<w:numbering xmlns:wpc="http://schemas.microsoft.com/office/word/2010/wordprocessingCanvas" xmlns:cx="http://schemas.microsoft.com/office/drawing/2014/chartex" xmlns:cx1="http://schemas.microsoft.com/office/drawing/2015/9/8/chartex" xmlns:mc="http://schemas.openxmlformats.org/markup-compatibility/2006" xmlns:o="urn:schemas-microsoft-com:office:office" xmlns:r="http://schemas.openxmlformats.org/officeDocument/2006/relationships" xmlns:m="http://schemas.openxmlformats.org/officeDocument/2006/math" xmlns:v="urn:schemas-microsoft-com:vml" xmlns:wp14="http://schemas.microsoft.com/office/word/2010/wordprocessingDrawing" xmlns:wp="http://schemas.openxmlformats.org/drawingml/2006/wordprocessingDrawing" xmlns:w10="urn:schemas-microsoft-com:office:word" xmlns:w="http://schemas.openxmlformats.org/wordprocessingml/2006/main" xmlns:w14="http://schemas.microsoft.com/office/word/2010/wordml" xmlns:w15="http://schemas.microsoft.com/office/word/2012/wordml" xmlns:w16se="http://schemas.microsoft.com/office/word/2015/wordml/symex" xmlns:wpg="http://schemas.microsoft.com/office/word/2010/wordprocessingGroup" xmlns:wpi="http://schemas.microsoft.com/office/word/2010/wordprocessingInk" xmlns:wne="http://schemas.microsoft.com/office/word/2006/wordml" xmlns:wps="http://schemas.microsoft.com/office/word/2010/wordprocessingShape" mc:Ignorable="w14 w15 w16se wp14">
+<w:numbering xmlns:wpc="http://schemas.microsoft.com/office/word/2010/wordprocessingCanvas" xmlns:cx="http://schemas.microsoft.com/office/drawing/2014/chartex" xmlns:cx1="http://schemas.microsoft.com/office/drawing/2015/9/8/chartex" xmlns:cx2="http://schemas.microsoft.com/office/drawing/2015/10/21/chartex" xmlns:cx3="http://schemas.microsoft.com/office/drawing/2016/5/9/chartex" xmlns:cx4="http://schemas.microsoft.com/office/drawing/2016/5/10/chartex" xmlns:cx5="http://schemas.microsoft.com/office/drawing/2016/5/11/chartex" xmlns:cx6="http://schemas.microsoft.com/office/drawing/2016/5/12/chartex" xmlns:cx7="http://schemas.microsoft.com/office/drawing/2016/5/13/chartex" xmlns:cx8="http://schemas.microsoft.com/office/drawing/2016/5/14/chartex" xmlns:mc="http://schemas.openxmlformats.org/markup-compatibility/2006" xmlns:aink="http://schemas.microsoft.com/office/drawing/2016/ink" xmlns:am3d="http://schemas.microsoft.com/office/drawing/2017/model3d" xmlns:o="urn:schemas-microsoft-com:office:office" xmlns:oel="http://schemas.microsoft.com/office/2019/extlst" xmlns:r="http://schemas.openxmlformats.org/officeDocument/2006/relationships" xmlns:m="http://schemas.openxmlformats.org/officeDocument/2006/math" xmlns:v="urn:schemas-microsoft-com:vml" xmlns:wp14="http://schemas.microsoft.com/office/word/2010/wordprocessingDrawing" xmlns:wp="http://schemas.openxmlformats.org/drawingml/2006/wordprocessingDrawing" xmlns:w10="urn:schemas-microsoft-com:office:word" xmlns:w="http://schemas.openxmlformats.org/wordprocessingml/2006/main" xmlns:w14="http://schemas.microsoft.com/office/word/2010/wordml" xmlns:w15="http://schemas.microsoft.com/office/word/2012/wordml" xmlns:w16cex="http://schemas.microsoft.com/office/word/2018/wordml/cex" xmlns:w16cid="http://schemas.microsoft.com/office/word/2016/wordml/cid" xmlns:w16="http://schemas.microsoft.com/office/word/2018/wordml" xmlns:w16sdtdh="http://schemas.microsoft.com/office/word/2020/wordml/sdtdatahash" xmlns:w16se="http://schemas.microsoft.com/office/word/2015/wordml/symex" xmlns:wpg="http://schemas.microsoft.com/office/word/2010/wordprocessingGroup" xmlns:wpi="http://schemas.microsoft.com/office/word/2010/wordprocessingInk" xmlns:wne="http://schemas.microsoft.com/office/word/2006/wordml" xmlns:wps="http://schemas.microsoft.com/office/word/2010/wordprocessingShape" mc:Ignorable="w14 w15 w16se w16cid w16 w16cex w16sdtdh wp14">
   <w:abstractNum w:abstractNumId="0" w15:restartNumberingAfterBreak="0">
+    <w:nsid w:val="069414CE"/>
+    <w:multiLevelType w:val="hybridMultilevel"/>
+    <w:tmpl w:val="1FD6CC98"/>
+    <w:lvl w:ilvl="0" w:tplc="FFFFFFFF">
+      <w:start w:val="1"/>
+      <w:numFmt w:val="decimal"/>
+      <w:lvlText w:val="%1."/>
+      <w:lvlJc w:val="left"/>
+      <w:pPr>
+        <w:ind w:left="720" w:hanging="360"/>
+      </w:pPr>
+      <w:rPr>
+        <w:rFonts w:hint="default"/>
+      </w:rPr>
+    </w:lvl>
+    <w:lvl w:ilvl="1" w:tplc="FFFFFFFF" w:tentative="1">
+      <w:start w:val="1"/>
+      <w:numFmt w:val="lowerLetter"/>
+      <w:lvlText w:val="%2."/>
+      <w:lvlJc w:val="left"/>
+      <w:pPr>
+        <w:ind w:left="1440" w:hanging="360"/>
+      </w:pPr>
+    </w:lvl>
+    <w:lvl w:ilvl="2" w:tplc="FFFFFFFF" w:tentative="1">
+      <w:start w:val="1"/>
+      <w:numFmt w:val="lowerRoman"/>
+      <w:lvlText w:val="%3."/>
+      <w:lvlJc w:val="right"/>
+      <w:pPr>
+        <w:ind w:left="2160" w:hanging="180"/>
+      </w:pPr>
+    </w:lvl>
+    <w:lvl w:ilvl="3" w:tplc="FFFFFFFF" w:tentative="1">
+      <w:start w:val="1"/>
+      <w:numFmt w:val="decimal"/>
+      <w:lvlText w:val="%4."/>
+      <w:lvlJc w:val="left"/>
+      <w:pPr>
+        <w:ind w:left="2880" w:hanging="360"/>
+      </w:pPr>
+    </w:lvl>
+    <w:lvl w:ilvl="4" w:tplc="FFFFFFFF" w:tentative="1">
+      <w:start w:val="1"/>
+      <w:numFmt w:val="lowerLetter"/>
+      <w:lvlText w:val="%5."/>
+      <w:lvlJc w:val="left"/>
+      <w:pPr>
+        <w:ind w:left="3600" w:hanging="360"/>
+      </w:pPr>
+    </w:lvl>
+    <w:lvl w:ilvl="5" w:tplc="FFFFFFFF" w:tentative="1">
+      <w:start w:val="1"/>
+      <w:numFmt w:val="lowerRoman"/>
+      <w:lvlText w:val="%6."/>
+      <w:lvlJc w:val="right"/>
+      <w:pPr>
+        <w:ind w:left="4320" w:hanging="180"/>
+      </w:pPr>
+    </w:lvl>
+    <w:lvl w:ilvl="6" w:tplc="FFFFFFFF" w:tentative="1">
+      <w:start w:val="1"/>
+      <w:numFmt w:val="decimal"/>
+      <w:lvlText w:val="%7."/>
+      <w:lvlJc w:val="left"/>
+      <w:pPr>
+        <w:ind w:left="5040" w:hanging="360"/>
+      </w:pPr>
+    </w:lvl>
+    <w:lvl w:ilvl="7" w:tplc="FFFFFFFF" w:tentative="1">
+      <w:start w:val="1"/>
+      <w:numFmt w:val="lowerLetter"/>
+      <w:lvlText w:val="%8."/>
+      <w:lvlJc w:val="left"/>
+      <w:pPr>
+        <w:ind w:left="5760" w:hanging="360"/>
+      </w:pPr>
+    </w:lvl>
+    <w:lvl w:ilvl="8" w:tplc="FFFFFFFF" w:tentative="1">
+      <w:start w:val="1"/>
+      <w:numFmt w:val="lowerRoman"/>
+      <w:lvlText w:val="%9."/>
+      <w:lvlJc w:val="right"/>
+      <w:pPr>
+        <w:ind w:left="6480" w:hanging="180"/>
+      </w:pPr>
+    </w:lvl>
+  </w:abstractNum>
+  <w:abstractNum w:abstractNumId="1" w15:restartNumberingAfterBreak="0">
     <w:nsid w:val="367E3F6A"/>
     <w:multiLevelType w:val="hybridMultilevel"/>
     <w:tmpl w:val="0CB6E2E4"/>
@@ -2067,7 +3644,7 @@
       </w:rPr>
     </w:lvl>
   </w:abstractNum>
-  <w:abstractNum w:abstractNumId="1" w15:restartNumberingAfterBreak="0">
+  <w:abstractNum w:abstractNumId="2" w15:restartNumberingAfterBreak="0">
     <w:nsid w:val="375D36C8"/>
     <w:multiLevelType w:val="multilevel"/>
     <w:tmpl w:val="CF405D9C"/>
@@ -2180,7 +3757,185 @@
       </w:rPr>
     </w:lvl>
   </w:abstractNum>
-  <w:abstractNum w:abstractNumId="2" w15:restartNumberingAfterBreak="0">
+  <w:abstractNum w:abstractNumId="3" w15:restartNumberingAfterBreak="0">
+    <w:nsid w:val="3E7E20C6"/>
+    <w:multiLevelType w:val="hybridMultilevel"/>
+    <w:tmpl w:val="1FD6CC98"/>
+    <w:lvl w:ilvl="0" w:tplc="FFFFFFFF">
+      <w:start w:val="1"/>
+      <w:numFmt w:val="decimal"/>
+      <w:lvlText w:val="%1."/>
+      <w:lvlJc w:val="left"/>
+      <w:pPr>
+        <w:ind w:left="720" w:hanging="360"/>
+      </w:pPr>
+      <w:rPr>
+        <w:rFonts w:hint="default"/>
+      </w:rPr>
+    </w:lvl>
+    <w:lvl w:ilvl="1" w:tplc="FFFFFFFF" w:tentative="1">
+      <w:start w:val="1"/>
+      <w:numFmt w:val="lowerLetter"/>
+      <w:lvlText w:val="%2."/>
+      <w:lvlJc w:val="left"/>
+      <w:pPr>
+        <w:ind w:left="1440" w:hanging="360"/>
+      </w:pPr>
+    </w:lvl>
+    <w:lvl w:ilvl="2" w:tplc="FFFFFFFF" w:tentative="1">
+      <w:start w:val="1"/>
+      <w:numFmt w:val="lowerRoman"/>
+      <w:lvlText w:val="%3."/>
+      <w:lvlJc w:val="right"/>
+      <w:pPr>
+        <w:ind w:left="2160" w:hanging="180"/>
+      </w:pPr>
+    </w:lvl>
+    <w:lvl w:ilvl="3" w:tplc="FFFFFFFF" w:tentative="1">
+      <w:start w:val="1"/>
+      <w:numFmt w:val="decimal"/>
+      <w:lvlText w:val="%4."/>
+      <w:lvlJc w:val="left"/>
+      <w:pPr>
+        <w:ind w:left="2880" w:hanging="360"/>
+      </w:pPr>
+    </w:lvl>
+    <w:lvl w:ilvl="4" w:tplc="FFFFFFFF" w:tentative="1">
+      <w:start w:val="1"/>
+      <w:numFmt w:val="lowerLetter"/>
+      <w:lvlText w:val="%5."/>
+      <w:lvlJc w:val="left"/>
+      <w:pPr>
+        <w:ind w:left="3600" w:hanging="360"/>
+      </w:pPr>
+    </w:lvl>
+    <w:lvl w:ilvl="5" w:tplc="FFFFFFFF" w:tentative="1">
+      <w:start w:val="1"/>
+      <w:numFmt w:val="lowerRoman"/>
+      <w:lvlText w:val="%6."/>
+      <w:lvlJc w:val="right"/>
+      <w:pPr>
+        <w:ind w:left="4320" w:hanging="180"/>
+      </w:pPr>
+    </w:lvl>
+    <w:lvl w:ilvl="6" w:tplc="FFFFFFFF" w:tentative="1">
+      <w:start w:val="1"/>
+      <w:numFmt w:val="decimal"/>
+      <w:lvlText w:val="%7."/>
+      <w:lvlJc w:val="left"/>
+      <w:pPr>
+        <w:ind w:left="5040" w:hanging="360"/>
+      </w:pPr>
+    </w:lvl>
+    <w:lvl w:ilvl="7" w:tplc="FFFFFFFF" w:tentative="1">
+      <w:start w:val="1"/>
+      <w:numFmt w:val="lowerLetter"/>
+      <w:lvlText w:val="%8."/>
+      <w:lvlJc w:val="left"/>
+      <w:pPr>
+        <w:ind w:left="5760" w:hanging="360"/>
+      </w:pPr>
+    </w:lvl>
+    <w:lvl w:ilvl="8" w:tplc="FFFFFFFF" w:tentative="1">
+      <w:start w:val="1"/>
+      <w:numFmt w:val="lowerRoman"/>
+      <w:lvlText w:val="%9."/>
+      <w:lvlJc w:val="right"/>
+      <w:pPr>
+        <w:ind w:left="6480" w:hanging="180"/>
+      </w:pPr>
+    </w:lvl>
+  </w:abstractNum>
+  <w:abstractNum w:abstractNumId="4" w15:restartNumberingAfterBreak="0">
+    <w:nsid w:val="535F3215"/>
+    <w:multiLevelType w:val="hybridMultilevel"/>
+    <w:tmpl w:val="1FD6CC98"/>
+    <w:lvl w:ilvl="0" w:tplc="FFFFFFFF">
+      <w:start w:val="1"/>
+      <w:numFmt w:val="decimal"/>
+      <w:lvlText w:val="%1."/>
+      <w:lvlJc w:val="left"/>
+      <w:pPr>
+        <w:ind w:left="720" w:hanging="360"/>
+      </w:pPr>
+      <w:rPr>
+        <w:rFonts w:hint="default"/>
+      </w:rPr>
+    </w:lvl>
+    <w:lvl w:ilvl="1" w:tplc="FFFFFFFF" w:tentative="1">
+      <w:start w:val="1"/>
+      <w:numFmt w:val="lowerLetter"/>
+      <w:lvlText w:val="%2."/>
+      <w:lvlJc w:val="left"/>
+      <w:pPr>
+        <w:ind w:left="1440" w:hanging="360"/>
+      </w:pPr>
+    </w:lvl>
+    <w:lvl w:ilvl="2" w:tplc="FFFFFFFF" w:tentative="1">
+      <w:start w:val="1"/>
+      <w:numFmt w:val="lowerRoman"/>
+      <w:lvlText w:val="%3."/>
+      <w:lvlJc w:val="right"/>
+      <w:pPr>
+        <w:ind w:left="2160" w:hanging="180"/>
+      </w:pPr>
+    </w:lvl>
+    <w:lvl w:ilvl="3" w:tplc="FFFFFFFF" w:tentative="1">
+      <w:start w:val="1"/>
+      <w:numFmt w:val="decimal"/>
+      <w:lvlText w:val="%4."/>
+      <w:lvlJc w:val="left"/>
+      <w:pPr>
+        <w:ind w:left="2880" w:hanging="360"/>
+      </w:pPr>
+    </w:lvl>
+    <w:lvl w:ilvl="4" w:tplc="FFFFFFFF" w:tentative="1">
+      <w:start w:val="1"/>
+      <w:numFmt w:val="lowerLetter"/>
+      <w:lvlText w:val="%5."/>
+      <w:lvlJc w:val="left"/>
+      <w:pPr>
+        <w:ind w:left="3600" w:hanging="360"/>
+      </w:pPr>
+    </w:lvl>
+    <w:lvl w:ilvl="5" w:tplc="FFFFFFFF" w:tentative="1">
+      <w:start w:val="1"/>
+      <w:numFmt w:val="lowerRoman"/>
+      <w:lvlText w:val="%6."/>
+      <w:lvlJc w:val="right"/>
+      <w:pPr>
+        <w:ind w:left="4320" w:hanging="180"/>
+      </w:pPr>
+    </w:lvl>
+    <w:lvl w:ilvl="6" w:tplc="FFFFFFFF" w:tentative="1">
+      <w:start w:val="1"/>
+      <w:numFmt w:val="decimal"/>
+      <w:lvlText w:val="%7."/>
+      <w:lvlJc w:val="left"/>
+      <w:pPr>
+        <w:ind w:left="5040" w:hanging="360"/>
+      </w:pPr>
+    </w:lvl>
+    <w:lvl w:ilvl="7" w:tplc="FFFFFFFF" w:tentative="1">
+      <w:start w:val="1"/>
+      <w:numFmt w:val="lowerLetter"/>
+      <w:lvlText w:val="%8."/>
+      <w:lvlJc w:val="left"/>
+      <w:pPr>
+        <w:ind w:left="5760" w:hanging="360"/>
+      </w:pPr>
+    </w:lvl>
+    <w:lvl w:ilvl="8" w:tplc="FFFFFFFF" w:tentative="1">
+      <w:start w:val="1"/>
+      <w:numFmt w:val="lowerRoman"/>
+      <w:lvlText w:val="%9."/>
+      <w:lvlJc w:val="right"/>
+      <w:pPr>
+        <w:ind w:left="6480" w:hanging="180"/>
+      </w:pPr>
+    </w:lvl>
+  </w:abstractNum>
+  <w:abstractNum w:abstractNumId="5" w15:restartNumberingAfterBreak="0">
     <w:nsid w:val="594D2C6D"/>
     <w:multiLevelType w:val="hybridMultilevel"/>
     <w:tmpl w:val="BA2812A4"/>
@@ -2292,7 +4047,96 @@
       </w:rPr>
     </w:lvl>
   </w:abstractNum>
-  <w:abstractNum w:abstractNumId="3" w15:restartNumberingAfterBreak="0">
+  <w:abstractNum w:abstractNumId="6" w15:restartNumberingAfterBreak="0">
+    <w:nsid w:val="613D2525"/>
+    <w:multiLevelType w:val="hybridMultilevel"/>
+    <w:tmpl w:val="1FD6CC98"/>
+    <w:lvl w:ilvl="0" w:tplc="0C09000F">
+      <w:start w:val="1"/>
+      <w:numFmt w:val="decimal"/>
+      <w:lvlText w:val="%1."/>
+      <w:lvlJc w:val="left"/>
+      <w:pPr>
+        <w:ind w:left="720" w:hanging="360"/>
+      </w:pPr>
+      <w:rPr>
+        <w:rFonts w:hint="default"/>
+      </w:rPr>
+    </w:lvl>
+    <w:lvl w:ilvl="1" w:tplc="0C090019" w:tentative="1">
+      <w:start w:val="1"/>
+      <w:numFmt w:val="lowerLetter"/>
+      <w:lvlText w:val="%2."/>
+      <w:lvlJc w:val="left"/>
+      <w:pPr>
+        <w:ind w:left="1440" w:hanging="360"/>
+      </w:pPr>
+    </w:lvl>
+    <w:lvl w:ilvl="2" w:tplc="0C09001B" w:tentative="1">
+      <w:start w:val="1"/>
+      <w:numFmt w:val="lowerRoman"/>
+      <w:lvlText w:val="%3."/>
+      <w:lvlJc w:val="right"/>
+      <w:pPr>
+        <w:ind w:left="2160" w:hanging="180"/>
+      </w:pPr>
+    </w:lvl>
+    <w:lvl w:ilvl="3" w:tplc="0C09000F" w:tentative="1">
+      <w:start w:val="1"/>
+      <w:numFmt w:val="decimal"/>
+      <w:lvlText w:val="%4."/>
+      <w:lvlJc w:val="left"/>
+      <w:pPr>
+        <w:ind w:left="2880" w:hanging="360"/>
+      </w:pPr>
+    </w:lvl>
+    <w:lvl w:ilvl="4" w:tplc="0C090019" w:tentative="1">
+      <w:start w:val="1"/>
+      <w:numFmt w:val="lowerLetter"/>
+      <w:lvlText w:val="%5."/>
+      <w:lvlJc w:val="left"/>
+      <w:pPr>
+        <w:ind w:left="3600" w:hanging="360"/>
+      </w:pPr>
+    </w:lvl>
+    <w:lvl w:ilvl="5" w:tplc="0C09001B" w:tentative="1">
+      <w:start w:val="1"/>
+      <w:numFmt w:val="lowerRoman"/>
+      <w:lvlText w:val="%6."/>
+      <w:lvlJc w:val="right"/>
+      <w:pPr>
+        <w:ind w:left="4320" w:hanging="180"/>
+      </w:pPr>
+    </w:lvl>
+    <w:lvl w:ilvl="6" w:tplc="0C09000F" w:tentative="1">
+      <w:start w:val="1"/>
+      <w:numFmt w:val="decimal"/>
+      <w:lvlText w:val="%7."/>
+      <w:lvlJc w:val="left"/>
+      <w:pPr>
+        <w:ind w:left="5040" w:hanging="360"/>
+      </w:pPr>
+    </w:lvl>
+    <w:lvl w:ilvl="7" w:tplc="0C090019" w:tentative="1">
+      <w:start w:val="1"/>
+      <w:numFmt w:val="lowerLetter"/>
+      <w:lvlText w:val="%8."/>
+      <w:lvlJc w:val="left"/>
+      <w:pPr>
+        <w:ind w:left="5760" w:hanging="360"/>
+      </w:pPr>
+    </w:lvl>
+    <w:lvl w:ilvl="8" w:tplc="0C09001B" w:tentative="1">
+      <w:start w:val="1"/>
+      <w:numFmt w:val="lowerRoman"/>
+      <w:lvlText w:val="%9."/>
+      <w:lvlJc w:val="right"/>
+      <w:pPr>
+        <w:ind w:left="6480" w:hanging="180"/>
+      </w:pPr>
+    </w:lvl>
+  </w:abstractNum>
+  <w:abstractNum w:abstractNumId="7" w15:restartNumberingAfterBreak="0">
     <w:nsid w:val="63D23837"/>
     <w:multiLevelType w:val="hybridMultilevel"/>
     <w:tmpl w:val="9BD61186"/>
@@ -2404,7 +4248,7 @@
       </w:rPr>
     </w:lvl>
   </w:abstractNum>
-  <w:abstractNum w:abstractNumId="4" w15:restartNumberingAfterBreak="0">
+  <w:abstractNum w:abstractNumId="8" w15:restartNumberingAfterBreak="0">
     <w:nsid w:val="66162F7D"/>
     <w:multiLevelType w:val="hybridMultilevel"/>
     <w:tmpl w:val="38A2F066"/>
@@ -2517,7 +4361,7 @@
       </w:rPr>
     </w:lvl>
   </w:abstractNum>
-  <w:abstractNum w:abstractNumId="5" w15:restartNumberingAfterBreak="0">
+  <w:abstractNum w:abstractNumId="9" w15:restartNumberingAfterBreak="0">
     <w:nsid w:val="765D23A3"/>
     <w:multiLevelType w:val="multilevel"/>
     <w:tmpl w:val="D2A25216"/>
@@ -2630,29 +4474,133 @@
       </w:rPr>
     </w:lvl>
   </w:abstractNum>
-  <w:num w:numId="1">
+  <w:abstractNum w:abstractNumId="10" w15:restartNumberingAfterBreak="0">
+    <w:nsid w:val="76C96011"/>
+    <w:multiLevelType w:val="hybridMultilevel"/>
+    <w:tmpl w:val="1FD6CC98"/>
+    <w:lvl w:ilvl="0" w:tplc="FFFFFFFF">
+      <w:start w:val="1"/>
+      <w:numFmt w:val="decimal"/>
+      <w:lvlText w:val="%1."/>
+      <w:lvlJc w:val="left"/>
+      <w:pPr>
+        <w:ind w:left="720" w:hanging="360"/>
+      </w:pPr>
+      <w:rPr>
+        <w:rFonts w:hint="default"/>
+      </w:rPr>
+    </w:lvl>
+    <w:lvl w:ilvl="1" w:tplc="FFFFFFFF" w:tentative="1">
+      <w:start w:val="1"/>
+      <w:numFmt w:val="lowerLetter"/>
+      <w:lvlText w:val="%2."/>
+      <w:lvlJc w:val="left"/>
+      <w:pPr>
+        <w:ind w:left="1440" w:hanging="360"/>
+      </w:pPr>
+    </w:lvl>
+    <w:lvl w:ilvl="2" w:tplc="FFFFFFFF" w:tentative="1">
+      <w:start w:val="1"/>
+      <w:numFmt w:val="lowerRoman"/>
+      <w:lvlText w:val="%3."/>
+      <w:lvlJc w:val="right"/>
+      <w:pPr>
+        <w:ind w:left="2160" w:hanging="180"/>
+      </w:pPr>
+    </w:lvl>
+    <w:lvl w:ilvl="3" w:tplc="FFFFFFFF" w:tentative="1">
+      <w:start w:val="1"/>
+      <w:numFmt w:val="decimal"/>
+      <w:lvlText w:val="%4."/>
+      <w:lvlJc w:val="left"/>
+      <w:pPr>
+        <w:ind w:left="2880" w:hanging="360"/>
+      </w:pPr>
+    </w:lvl>
+    <w:lvl w:ilvl="4" w:tplc="FFFFFFFF" w:tentative="1">
+      <w:start w:val="1"/>
+      <w:numFmt w:val="lowerLetter"/>
+      <w:lvlText w:val="%5."/>
+      <w:lvlJc w:val="left"/>
+      <w:pPr>
+        <w:ind w:left="3600" w:hanging="360"/>
+      </w:pPr>
+    </w:lvl>
+    <w:lvl w:ilvl="5" w:tplc="FFFFFFFF" w:tentative="1">
+      <w:start w:val="1"/>
+      <w:numFmt w:val="lowerRoman"/>
+      <w:lvlText w:val="%6."/>
+      <w:lvlJc w:val="right"/>
+      <w:pPr>
+        <w:ind w:left="4320" w:hanging="180"/>
+      </w:pPr>
+    </w:lvl>
+    <w:lvl w:ilvl="6" w:tplc="FFFFFFFF" w:tentative="1">
+      <w:start w:val="1"/>
+      <w:numFmt w:val="decimal"/>
+      <w:lvlText w:val="%7."/>
+      <w:lvlJc w:val="left"/>
+      <w:pPr>
+        <w:ind w:left="5040" w:hanging="360"/>
+      </w:pPr>
+    </w:lvl>
+    <w:lvl w:ilvl="7" w:tplc="FFFFFFFF" w:tentative="1">
+      <w:start w:val="1"/>
+      <w:numFmt w:val="lowerLetter"/>
+      <w:lvlText w:val="%8."/>
+      <w:lvlJc w:val="left"/>
+      <w:pPr>
+        <w:ind w:left="5760" w:hanging="360"/>
+      </w:pPr>
+    </w:lvl>
+    <w:lvl w:ilvl="8" w:tplc="FFFFFFFF" w:tentative="1">
+      <w:start w:val="1"/>
+      <w:numFmt w:val="lowerRoman"/>
+      <w:lvlText w:val="%9."/>
+      <w:lvlJc w:val="right"/>
+      <w:pPr>
+        <w:ind w:left="6480" w:hanging="180"/>
+      </w:pPr>
+    </w:lvl>
+  </w:abstractNum>
+  <w:num w:numId="1" w16cid:durableId="1059596136">
+    <w:abstractNumId w:val="2"/>
+  </w:num>
+  <w:num w:numId="2" w16cid:durableId="534855156">
+    <w:abstractNumId w:val="9"/>
+  </w:num>
+  <w:num w:numId="3" w16cid:durableId="1444614731">
+    <w:abstractNumId w:val="8"/>
+  </w:num>
+  <w:num w:numId="4" w16cid:durableId="828713338">
+    <w:abstractNumId w:val="5"/>
+  </w:num>
+  <w:num w:numId="5" w16cid:durableId="1445424092">
+    <w:abstractNumId w:val="7"/>
+  </w:num>
+  <w:num w:numId="6" w16cid:durableId="848838037">
     <w:abstractNumId w:val="1"/>
   </w:num>
-  <w:num w:numId="2">
-    <w:abstractNumId w:val="5"/>
+  <w:num w:numId="7" w16cid:durableId="48386016">
+    <w:abstractNumId w:val="6"/>
   </w:num>
-  <w:num w:numId="3">
+  <w:num w:numId="8" w16cid:durableId="54090204">
     <w:abstractNumId w:val="4"/>
   </w:num>
-  <w:num w:numId="4">
-    <w:abstractNumId w:val="2"/>
+  <w:num w:numId="9" w16cid:durableId="1062949783">
+    <w:abstractNumId w:val="0"/>
   </w:num>
-  <w:num w:numId="5">
+  <w:num w:numId="10" w16cid:durableId="367025419">
     <w:abstractNumId w:val="3"/>
   </w:num>
-  <w:num w:numId="6">
-    <w:abstractNumId w:val="0"/>
+  <w:num w:numId="11" w16cid:durableId="1052340437">
+    <w:abstractNumId w:val="10"/>
   </w:num>
 </w:numbering>
 </file>
 
 <file path=word/styles.xml><?xml version="1.0" encoding="utf-8"?>
-<w:styles xmlns:mc="http://schemas.openxmlformats.org/markup-compatibility/2006" xmlns:r="http://schemas.openxmlformats.org/officeDocument/2006/relationships" xmlns:w="http://schemas.openxmlformats.org/wordprocessingml/2006/main" xmlns:w14="http://schemas.microsoft.com/office/word/2010/wordml" xmlns:w15="http://schemas.microsoft.com/office/word/2012/wordml" xmlns:w16se="http://schemas.microsoft.com/office/word/2015/wordml/symex" mc:Ignorable="w14 w15 w16se">
+<w:styles xmlns:mc="http://schemas.openxmlformats.org/markup-compatibility/2006" xmlns:r="http://schemas.openxmlformats.org/officeDocument/2006/relationships" xmlns:w="http://schemas.openxmlformats.org/wordprocessingml/2006/main" xmlns:w14="http://schemas.microsoft.com/office/word/2010/wordml" xmlns:w15="http://schemas.microsoft.com/office/word/2012/wordml" xmlns:w16cex="http://schemas.microsoft.com/office/word/2018/wordml/cex" xmlns:w16cid="http://schemas.microsoft.com/office/word/2016/wordml/cid" xmlns:w16="http://schemas.microsoft.com/office/word/2018/wordml" xmlns:w16sdtdh="http://schemas.microsoft.com/office/word/2020/wordml/sdtdatahash" xmlns:w16se="http://schemas.microsoft.com/office/word/2015/wordml/symex" mc:Ignorable="w14 w15 w16se w16cid w16 w16cex w16sdtdh">
   <w:docDefaults>
     <w:rPrDefault>
       <w:rPr>
@@ -2668,7 +4616,7 @@
       </w:pPr>
     </w:pPrDefault>
   </w:docDefaults>
-  <w:latentStyles w:defLockedState="0" w:defUIPriority="99" w:defSemiHidden="0" w:defUnhideWhenUsed="0" w:defQFormat="0" w:count="371">
+  <w:latentStyles w:defLockedState="0" w:defUIPriority="99" w:defSemiHidden="0" w:defUnhideWhenUsed="0" w:defQFormat="0" w:count="376">
     <w:lsdException w:name="Normal" w:uiPriority="0" w:qFormat="1"/>
     <w:lsdException w:name="heading 1" w:uiPriority="9" w:qFormat="1"/>
     <w:lsdException w:name="heading 2" w:semiHidden="1" w:uiPriority="9" w:unhideWhenUsed="1" w:qFormat="1"/>
@@ -3040,6 +4988,11 @@
     <w:lsdException w:name="List Table 5 Dark Accent 6" w:uiPriority="50"/>
     <w:lsdException w:name="List Table 6 Colorful Accent 6" w:uiPriority="51"/>
     <w:lsdException w:name="List Table 7 Colorful Accent 6" w:uiPriority="52"/>
+    <w:lsdException w:name="Mention" w:semiHidden="1" w:unhideWhenUsed="1"/>
+    <w:lsdException w:name="Smart Hyperlink" w:semiHidden="1" w:unhideWhenUsed="1"/>
+    <w:lsdException w:name="Hashtag" w:semiHidden="1" w:unhideWhenUsed="1"/>
+    <w:lsdException w:name="Unresolved Mention" w:semiHidden="1" w:unhideWhenUsed="1"/>
+    <w:lsdException w:name="Smart Link" w:semiHidden="1" w:unhideWhenUsed="1"/>
   </w:latentStyles>
   <w:style w:type="paragraph" w:default="1" w:styleId="Normal">
     <w:name w:val="Normal"/>
@@ -3743,6 +5696,25 @@
       <w:lang w:val="en-US"/>
     </w:rPr>
   </w:style>
+  <w:style w:type="table" w:styleId="TableGrid">
+    <w:name w:val="Table Grid"/>
+    <w:basedOn w:val="TableNormal"/>
+    <w:uiPriority w:val="39"/>
+    <w:rsid w:val="00186186"/>
+    <w:pPr>
+      <w:spacing w:after="0" w:line="240" w:lineRule="auto"/>
+    </w:pPr>
+    <w:tblPr>
+      <w:tblBorders>
+        <w:top w:val="single" w:sz="4" w:space="0" w:color="auto"/>
+        <w:left w:val="single" w:sz="4" w:space="0" w:color="auto"/>
+        <w:bottom w:val="single" w:sz="4" w:space="0" w:color="auto"/>
+        <w:right w:val="single" w:sz="4" w:space="0" w:color="auto"/>
+        <w:insideH w:val="single" w:sz="4" w:space="0" w:color="auto"/>
+        <w:insideV w:val="single" w:sz="4" w:space="0" w:color="auto"/>
+      </w:tblBorders>
+    </w:tblPr>
+  </w:style>
 </w:styles>
 </file>
 
@@ -4017,4 +5989,10 @@
     <ds:schemaRef ds:uri="http://schemas.openxmlformats.org/officeDocument/2006/bibliography"/>
   </ds:schemaRefs>
 </ds:datastoreItem>
+</file>
+
+<file path=docMetadata/LabelInfo.xml><?xml version="1.0" encoding="utf-8"?>
+<clbl:labelList xmlns:clbl="http://schemas.microsoft.com/office/2020/mipLabelMetadata">
+  <clbl:label id="{c9f92db8-2851-4df9-9d12-fab52f5b1415}" enabled="1" method="Standard" siteId="{5a7cc8ab-a4dc-4f9b-bf60-66714049ad62}" contentBits="0" removed="0"/>
+</clbl:labelList>
 </file>
</xml_diff>

<commit_message>
update for first part
</commit_message>
<xml_diff>
--- a/Software Design Document.docx
+++ b/Software Design Document.docx
@@ -1,6 +1,6 @@
 
 <file path=word/document.xml><?xml version="1.0" encoding="utf-8"?>
-<w:document xmlns:wpc="http://schemas.microsoft.com/office/word/2010/wordprocessingCanvas" xmlns:cx="http://schemas.microsoft.com/office/drawing/2014/chartex" xmlns:cx1="http://schemas.microsoft.com/office/drawing/2015/9/8/chartex" xmlns:mc="http://schemas.openxmlformats.org/markup-compatibility/2006" xmlns:o="urn:schemas-microsoft-com:office:office" xmlns:r="http://schemas.openxmlformats.org/officeDocument/2006/relationships" xmlns:m="http://schemas.openxmlformats.org/officeDocument/2006/math" xmlns:v="urn:schemas-microsoft-com:vml" xmlns:wp14="http://schemas.microsoft.com/office/word/2010/wordprocessingDrawing" xmlns:wp="http://schemas.openxmlformats.org/drawingml/2006/wordprocessingDrawing" xmlns:w10="urn:schemas-microsoft-com:office:word" xmlns:w="http://schemas.openxmlformats.org/wordprocessingml/2006/main" xmlns:w14="http://schemas.microsoft.com/office/word/2010/wordml" xmlns:w15="http://schemas.microsoft.com/office/word/2012/wordml" xmlns:w16se="http://schemas.microsoft.com/office/word/2015/wordml/symex" xmlns:wpg="http://schemas.microsoft.com/office/word/2010/wordprocessingGroup" xmlns:wpi="http://schemas.microsoft.com/office/word/2010/wordprocessingInk" xmlns:wne="http://schemas.microsoft.com/office/word/2006/wordml" xmlns:wps="http://schemas.microsoft.com/office/word/2010/wordprocessingShape" mc:Ignorable="w14 w15 w16se wp14">
+<w:document xmlns:wpc="http://schemas.microsoft.com/office/word/2010/wordprocessingCanvas" xmlns:cx="http://schemas.microsoft.com/office/drawing/2014/chartex" xmlns:cx1="http://schemas.microsoft.com/office/drawing/2015/9/8/chartex" xmlns:cx2="http://schemas.microsoft.com/office/drawing/2015/10/21/chartex" xmlns:cx3="http://schemas.microsoft.com/office/drawing/2016/5/9/chartex" xmlns:cx4="http://schemas.microsoft.com/office/drawing/2016/5/10/chartex" xmlns:cx5="http://schemas.microsoft.com/office/drawing/2016/5/11/chartex" xmlns:cx6="http://schemas.microsoft.com/office/drawing/2016/5/12/chartex" xmlns:cx7="http://schemas.microsoft.com/office/drawing/2016/5/13/chartex" xmlns:cx8="http://schemas.microsoft.com/office/drawing/2016/5/14/chartex" xmlns:mc="http://schemas.openxmlformats.org/markup-compatibility/2006" xmlns:aink="http://schemas.microsoft.com/office/drawing/2016/ink" xmlns:am3d="http://schemas.microsoft.com/office/drawing/2017/model3d" xmlns:o="urn:schemas-microsoft-com:office:office" xmlns:oel="http://schemas.microsoft.com/office/2019/extlst" xmlns:r="http://schemas.openxmlformats.org/officeDocument/2006/relationships" xmlns:m="http://schemas.openxmlformats.org/officeDocument/2006/math" xmlns:v="urn:schemas-microsoft-com:vml" xmlns:wp14="http://schemas.microsoft.com/office/word/2010/wordprocessingDrawing" xmlns:wp="http://schemas.openxmlformats.org/drawingml/2006/wordprocessingDrawing" xmlns:w10="urn:schemas-microsoft-com:office:word" xmlns:w="http://schemas.openxmlformats.org/wordprocessingml/2006/main" xmlns:w14="http://schemas.microsoft.com/office/word/2010/wordml" xmlns:w15="http://schemas.microsoft.com/office/word/2012/wordml" xmlns:w16cex="http://schemas.microsoft.com/office/word/2018/wordml/cex" xmlns:w16cid="http://schemas.microsoft.com/office/word/2016/wordml/cid" xmlns:w16="http://schemas.microsoft.com/office/word/2018/wordml" xmlns:w16sdtdh="http://schemas.microsoft.com/office/word/2020/wordml/sdtdatahash" xmlns:w16se="http://schemas.microsoft.com/office/word/2015/wordml/symex" xmlns:wpg="http://schemas.microsoft.com/office/word/2010/wordprocessingGroup" xmlns:wpi="http://schemas.microsoft.com/office/word/2010/wordprocessingInk" xmlns:wne="http://schemas.microsoft.com/office/word/2006/wordml" xmlns:wps="http://schemas.microsoft.com/office/word/2010/wordprocessingShape" mc:Ignorable="w14 w15 w16se w16cid w16 w16cex w16sdtdh wp14">
   <w:body>
     <w:p>
       <w:pPr>
@@ -20,11 +20,83 @@
     </w:p>
     <w:p>
       <w:r>
-        <w:t>Student Name</w:t>
-      </w:r>
-      <w:r>
-        <w:t>s</w:t>
-      </w:r>
+        <w:rPr>
+          <w:sz w:val="32"/>
+          <w:szCs w:val="32"/>
+        </w:rPr>
+        <w:t xml:space="preserve">s5291506 – Jamil </w:t>
+      </w:r>
+      <w:proofErr w:type="spellStart"/>
+      <w:r>
+        <w:rPr>
+          <w:sz w:val="32"/>
+          <w:szCs w:val="32"/>
+        </w:rPr>
+        <w:t>Deris</w:t>
+      </w:r>
+      <w:proofErr w:type="spellEnd"/>
+      <w:r>
+        <w:rPr>
+          <w:sz w:val="32"/>
+          <w:szCs w:val="32"/>
+        </w:rPr>
+        <w:br/>
+      </w:r>
+      <w:r>
+        <w:rPr>
+          <w:sz w:val="32"/>
+          <w:szCs w:val="32"/>
+        </w:rPr>
+        <w:t xml:space="preserve">s5287914 – </w:t>
+      </w:r>
+      <w:proofErr w:type="spellStart"/>
+      <w:r>
+        <w:rPr>
+          <w:sz w:val="32"/>
+          <w:szCs w:val="32"/>
+        </w:rPr>
+        <w:t>Tanish</w:t>
+      </w:r>
+      <w:proofErr w:type="spellEnd"/>
+      <w:r>
+        <w:rPr>
+          <w:sz w:val="32"/>
+          <w:szCs w:val="32"/>
+        </w:rPr>
+        <w:t xml:space="preserve"> </w:t>
+      </w:r>
+      <w:proofErr w:type="spellStart"/>
+      <w:r>
+        <w:rPr>
+          <w:sz w:val="32"/>
+          <w:szCs w:val="32"/>
+        </w:rPr>
+        <w:t>Dhir</w:t>
+      </w:r>
+      <w:proofErr w:type="spellEnd"/>
+      <w:r>
+        <w:rPr>
+          <w:sz w:val="32"/>
+          <w:szCs w:val="32"/>
+        </w:rPr>
+        <w:br/>
+      </w:r>
+      <w:r>
+        <w:rPr>
+          <w:sz w:val="32"/>
+          <w:szCs w:val="32"/>
+        </w:rPr>
+        <w:t xml:space="preserve">s5295636 – Arjan </w:t>
+      </w:r>
+      <w:proofErr w:type="spellStart"/>
+      <w:r>
+        <w:rPr>
+          <w:sz w:val="32"/>
+          <w:szCs w:val="32"/>
+        </w:rPr>
+        <w:t>Dangol</w:t>
+      </w:r>
+      <w:proofErr w:type="spellEnd"/>
     </w:p>
     <w:p>
       <w:r>
@@ -1142,6 +1214,17 @@
       </w:r>
       <w:bookmarkEnd w:id="1"/>
     </w:p>
+    <w:p>
+      <w:r>
+        <w:t>The</w:t>
+      </w:r>
+      <w:r>
+        <w:rPr>
+          <w:rStyle w:val="ui-provider"/>
+        </w:rPr>
+        <w:t xml:space="preserve"> purpose of the Sydney Airbnb Data Analysis Tool is to provide users with a user interface, for analysing and visualising data from the Sydney Airbnb dataset. This tool allows users to explore aspects such as listings, prices, amenities, and cleanliness factors in order to gain insights into the Sydney Airbnb market.</w:t>
+      </w:r>
+    </w:p>
     <w:p/>
     <w:p>
       <w:pPr>
@@ -1157,6 +1240,17 @@
       </w:r>
       <w:bookmarkEnd w:id="2"/>
     </w:p>
+    <w:p>
+      <w:r>
+        <w:t>The</w:t>
+      </w:r>
+      <w:r>
+        <w:rPr>
+          <w:rStyle w:val="ui-provider"/>
+        </w:rPr>
+        <w:t xml:space="preserve"> system is a software application that enables users to interact with the Sydney Airbnb dataset using a user interface (GUI). Through this GUI users can perform functions for data analysis and visualisation. These functionalities include retrieving information about listings generating charts depicting price distribution searching for keywords analysing comments related to cleanliness and discovering insights.</w:t>
+      </w:r>
+    </w:p>
     <w:p/>
     <w:p>
       <w:pPr>
@@ -1173,11 +1267,23 @@
       <w:bookmarkEnd w:id="3"/>
     </w:p>
     <w:p>
-      <w:pPr>
-        <w:pStyle w:val="ListParagraph"/>
-        <w:ind w:left="857"/>
-      </w:pPr>
-    </w:p>
+      <w:r>
+        <w:rPr>
+          <w:rStyle w:val="ui-provider"/>
+        </w:rPr>
+        <w:t>Real estate professionals can utilise this tool to understand pricing trends across suburbs. Travel enthusiasts can easily find properties based on amenities like pools, pet friendliness, furnished accommodations, locations etc.</w:t>
+      </w:r>
+      <w:r>
+        <w:br/>
+      </w:r>
+      <w:r>
+        <w:rPr>
+          <w:rStyle w:val="ui-provider"/>
+        </w:rPr>
+        <w:t>Airbnb hosts have the opportunity to analyse cleanliness related comments in order to enhance their listings. Researchers can extract insights, into customer preferences and behaviour within the Airbnb market.</w:t>
+      </w:r>
+    </w:p>
+    <w:p/>
     <w:p/>
     <w:p/>
     <w:p/>
@@ -1245,7 +1351,21 @@
         <w:rPr>
           <w:color w:val="FF0000"/>
         </w:rPr>
-        <w:t xml:space="preserve"> to be able to do? This should all be from the end users perspective. </w:t>
+        <w:t xml:space="preserve"> to be able to do? This should all be from the end </w:t>
+      </w:r>
+      <w:proofErr w:type="gramStart"/>
+      <w:r>
+        <w:rPr>
+          <w:color w:val="FF0000"/>
+        </w:rPr>
+        <w:t>users</w:t>
+      </w:r>
+      <w:proofErr w:type="gramEnd"/>
+      <w:r>
+        <w:rPr>
+          <w:color w:val="FF0000"/>
+        </w:rPr>
+        <w:t xml:space="preserve"> perspective. </w:t>
       </w:r>
       <w:r>
         <w:rPr>
@@ -1271,10 +1391,24 @@
           <w:b/>
           <w:color w:val="FF0000"/>
         </w:rPr>
-        <w:t>Assignment note: You have not been given a client/user, so you can make one up. Who do you think would be using your software?</w:t>
-      </w:r>
-      <w:bookmarkStart w:id="6" w:name="_GoBack"/>
-      <w:bookmarkEnd w:id="6"/>
+        <w:t xml:space="preserve">Assignment </w:t>
+      </w:r>
+      <w:proofErr w:type="gramStart"/>
+      <w:r>
+        <w:rPr>
+          <w:b/>
+          <w:color w:val="FF0000"/>
+        </w:rPr>
+        <w:t>note</w:t>
+      </w:r>
+      <w:proofErr w:type="gramEnd"/>
+      <w:r>
+        <w:rPr>
+          <w:b/>
+          <w:color w:val="FF0000"/>
+        </w:rPr>
+        <w:t>: You have not been given a client/user, so you can make one up. Who do you think would be using your software?</w:t>
+      </w:r>
     </w:p>
     <w:p/>
     <w:p>
@@ -1423,11 +1557,11 @@
           <w:numId w:val="2"/>
         </w:numPr>
       </w:pPr>
-      <w:bookmarkStart w:id="7" w:name="_Toc46748629"/>
+      <w:bookmarkStart w:id="6" w:name="_Toc46748629"/>
       <w:r>
         <w:t>Use Cases</w:t>
       </w:r>
-      <w:bookmarkEnd w:id="7"/>
+      <w:bookmarkEnd w:id="6"/>
       <w:r>
         <w:t xml:space="preserve"> &amp; Use Case Diagrams</w:t>
       </w:r>
@@ -1467,7 +1601,7 @@
           <w:numId w:val="2"/>
         </w:numPr>
       </w:pPr>
-      <w:bookmarkStart w:id="8" w:name="_Toc46748630"/>
+      <w:bookmarkStart w:id="7" w:name="_Toc46748630"/>
       <w:r>
         <w:lastRenderedPageBreak/>
         <w:t>Software Design and S</w:t>
@@ -1475,7 +1609,7 @@
       <w:r>
         <w:t>ystem Components</w:t>
       </w:r>
-      <w:bookmarkEnd w:id="8"/>
+      <w:bookmarkEnd w:id="7"/>
     </w:p>
     <w:p>
       <w:pPr>
@@ -1499,8 +1633,16 @@
         <w:rPr>
           <w:color w:val="FF0000"/>
         </w:rPr>
-        <w:t>A block diagram/flowchart of how your software might work</w:t>
-      </w:r>
+        <w:t xml:space="preserve">A block diagram/flowchart of how your software might </w:t>
+      </w:r>
+      <w:proofErr w:type="gramStart"/>
+      <w:r>
+        <w:rPr>
+          <w:color w:val="FF0000"/>
+        </w:rPr>
+        <w:t>work</w:t>
+      </w:r>
+      <w:proofErr w:type="gramEnd"/>
     </w:p>
     <w:p>
       <w:pPr>
@@ -1560,7 +1702,21 @@
         <w:rPr>
           <w:color w:val="FF0000"/>
         </w:rPr>
-        <w:t>a brief description of what it does  (1 or 2 sentences);</w:t>
+        <w:t xml:space="preserve">a brief description of what it </w:t>
+      </w:r>
+      <w:proofErr w:type="gramStart"/>
+      <w:r>
+        <w:rPr>
+          <w:color w:val="FF0000"/>
+        </w:rPr>
+        <w:t>does  (</w:t>
+      </w:r>
+      <w:proofErr w:type="gramEnd"/>
+      <w:r>
+        <w:rPr>
+          <w:color w:val="FF0000"/>
+        </w:rPr>
+        <w:t>1 or 2 sentences);</w:t>
       </w:r>
     </w:p>
     <w:p>
@@ -1578,8 +1734,16 @@
         <w:rPr>
           <w:color w:val="FF0000"/>
         </w:rPr>
-        <w:t>a list of the input parameters, and their data types, and what they are used for;</w:t>
-      </w:r>
+        <w:t xml:space="preserve">a list of the input parameters, and their data types, and what they are used </w:t>
+      </w:r>
+      <w:proofErr w:type="gramStart"/>
+      <w:r>
+        <w:rPr>
+          <w:color w:val="FF0000"/>
+        </w:rPr>
+        <w:t>for;</w:t>
+      </w:r>
+      <w:proofErr w:type="gramEnd"/>
     </w:p>
     <w:p>
       <w:pPr>
@@ -1596,7 +1760,23 @@
         <w:rPr>
           <w:color w:val="FF0000"/>
         </w:rPr>
-        <w:t>a list of any side effects caused by the function (ie change global or member variables, changes data passed by reference from calling function etc)</w:t>
+        <w:t>a list of any side effects caused by the function (</w:t>
+      </w:r>
+      <w:proofErr w:type="spellStart"/>
+      <w:proofErr w:type="gramStart"/>
+      <w:r>
+        <w:rPr>
+          <w:color w:val="FF0000"/>
+        </w:rPr>
+        <w:t>ie</w:t>
+      </w:r>
+      <w:proofErr w:type="spellEnd"/>
+      <w:proofErr w:type="gramEnd"/>
+      <w:r>
+        <w:rPr>
+          <w:color w:val="FF0000"/>
+        </w:rPr>
+        <w:t xml:space="preserve"> change global or member variables, changes data passed by reference from calling function etc)</w:t>
       </w:r>
     </w:p>
     <w:p>
@@ -1643,7 +1823,23 @@
         <w:rPr>
           <w:color w:val="FF0000"/>
         </w:rPr>
-        <w:t>List of all data structures in the software (eg linked lists, trees, arrays etc)</w:t>
+        <w:t>List of all data structures in the software (</w:t>
+      </w:r>
+      <w:proofErr w:type="spellStart"/>
+      <w:proofErr w:type="gramStart"/>
+      <w:r>
+        <w:rPr>
+          <w:color w:val="FF0000"/>
+        </w:rPr>
+        <w:t>eg</w:t>
+      </w:r>
+      <w:proofErr w:type="spellEnd"/>
+      <w:proofErr w:type="gramEnd"/>
+      <w:r>
+        <w:rPr>
+          <w:color w:val="FF0000"/>
+        </w:rPr>
+        <w:t xml:space="preserve"> linked lists, trees, arrays etc)</w:t>
       </w:r>
       <w:r>
         <w:rPr>
@@ -1691,8 +1887,16 @@
         <w:rPr>
           <w:color w:val="FF0000"/>
         </w:rPr>
-        <w:t>Description of where and how it is used</w:t>
-      </w:r>
+        <w:t xml:space="preserve">Description of where and how it is </w:t>
+      </w:r>
+      <w:proofErr w:type="gramStart"/>
+      <w:r>
+        <w:rPr>
+          <w:color w:val="FF0000"/>
+        </w:rPr>
+        <w:t>used</w:t>
+      </w:r>
+      <w:proofErr w:type="gramEnd"/>
     </w:p>
     <w:p>
       <w:pPr>
@@ -1709,8 +1913,16 @@
         <w:rPr>
           <w:color w:val="FF0000"/>
         </w:rPr>
-        <w:t>List of data members, and what each one is for do</w:t>
-      </w:r>
+        <w:t xml:space="preserve">List of data members, and what each one is for </w:t>
+      </w:r>
+      <w:proofErr w:type="gramStart"/>
+      <w:r>
+        <w:rPr>
+          <w:color w:val="FF0000"/>
+        </w:rPr>
+        <w:t>do</w:t>
+      </w:r>
+      <w:proofErr w:type="gramEnd"/>
     </w:p>
     <w:p>
       <w:pPr>
@@ -1727,8 +1939,16 @@
         <w:rPr>
           <w:color w:val="FF0000"/>
         </w:rPr>
-        <w:t>List of functions that use it</w:t>
-      </w:r>
+        <w:t xml:space="preserve">List of functions that use </w:t>
+      </w:r>
+      <w:proofErr w:type="gramStart"/>
+      <w:r>
+        <w:rPr>
+          <w:color w:val="FF0000"/>
+        </w:rPr>
+        <w:t>it</w:t>
+      </w:r>
+      <w:proofErr w:type="gramEnd"/>
     </w:p>
     <w:p>
       <w:pPr>
@@ -1775,12 +1995,14 @@
         </w:rPr>
         <w:t xml:space="preserve"> </w:t>
       </w:r>
+      <w:proofErr w:type="gramStart"/>
       <w:r>
         <w:rPr>
           <w:color w:val="FF0000"/>
         </w:rPr>
         <w:t>structures</w:t>
       </w:r>
+      <w:proofErr w:type="gramEnd"/>
     </w:p>
     <w:p>
       <w:pPr>
@@ -1809,12 +2031,12 @@
           <w:numId w:val="2"/>
         </w:numPr>
       </w:pPr>
-      <w:bookmarkStart w:id="9" w:name="_Toc46748633"/>
+      <w:bookmarkStart w:id="8" w:name="_Toc46748633"/>
       <w:r>
         <w:lastRenderedPageBreak/>
         <w:t>User Interface Design</w:t>
       </w:r>
-      <w:bookmarkEnd w:id="9"/>
+      <w:bookmarkEnd w:id="8"/>
     </w:p>
     <w:p>
       <w:pPr>
@@ -1932,7 +2154,21 @@
         <w:rPr>
           <w:color w:val="FF0000"/>
         </w:rPr>
-        <w:t xml:space="preserve">Detail your visual design: Layout, visual elements, icons, graphics, style, colour, fonts general screen designs. This can be sketches, wireframes, mockups etc, supported by a discussion, explanation, and </w:t>
+        <w:t xml:space="preserve">Detail your visual design: Layout, visual elements, icons, graphics, style, colour, fonts general screen designs. This can be sketches, wireframes, </w:t>
+      </w:r>
+      <w:proofErr w:type="spellStart"/>
+      <w:r>
+        <w:rPr>
+          <w:color w:val="FF0000"/>
+        </w:rPr>
+        <w:t>mockups</w:t>
+      </w:r>
+      <w:proofErr w:type="spellEnd"/>
+      <w:r>
+        <w:rPr>
+          <w:color w:val="FF0000"/>
+        </w:rPr>
+        <w:t xml:space="preserve"> etc, supported by a discussion, explanation, and </w:t>
       </w:r>
       <w:r>
         <w:rPr>
@@ -1954,7 +2190,7 @@
 </file>
 
 <file path=word/numbering.xml><?xml version="1.0" encoding="utf-8"?>
-<w:numbering xmlns:wpc="http://schemas.microsoft.com/office/word/2010/wordprocessingCanvas" xmlns:cx="http://schemas.microsoft.com/office/drawing/2014/chartex" xmlns:cx1="http://schemas.microsoft.com/office/drawing/2015/9/8/chartex" xmlns:mc="http://schemas.openxmlformats.org/markup-compatibility/2006" xmlns:o="urn:schemas-microsoft-com:office:office" xmlns:r="http://schemas.openxmlformats.org/officeDocument/2006/relationships" xmlns:m="http://schemas.openxmlformats.org/officeDocument/2006/math" xmlns:v="urn:schemas-microsoft-com:vml" xmlns:wp14="http://schemas.microsoft.com/office/word/2010/wordprocessingDrawing" xmlns:wp="http://schemas.openxmlformats.org/drawingml/2006/wordprocessingDrawing" xmlns:w10="urn:schemas-microsoft-com:office:word" xmlns:w="http://schemas.openxmlformats.org/wordprocessingml/2006/main" xmlns:w14="http://schemas.microsoft.com/office/word/2010/wordml" xmlns:w15="http://schemas.microsoft.com/office/word/2012/wordml" xmlns:w16se="http://schemas.microsoft.com/office/word/2015/wordml/symex" xmlns:wpg="http://schemas.microsoft.com/office/word/2010/wordprocessingGroup" xmlns:wpi="http://schemas.microsoft.com/office/word/2010/wordprocessingInk" xmlns:wne="http://schemas.microsoft.com/office/word/2006/wordml" xmlns:wps="http://schemas.microsoft.com/office/word/2010/wordprocessingShape" mc:Ignorable="w14 w15 w16se wp14">
+<w:numbering xmlns:wpc="http://schemas.microsoft.com/office/word/2010/wordprocessingCanvas" xmlns:cx="http://schemas.microsoft.com/office/drawing/2014/chartex" xmlns:cx1="http://schemas.microsoft.com/office/drawing/2015/9/8/chartex" xmlns:cx2="http://schemas.microsoft.com/office/drawing/2015/10/21/chartex" xmlns:cx3="http://schemas.microsoft.com/office/drawing/2016/5/9/chartex" xmlns:cx4="http://schemas.microsoft.com/office/drawing/2016/5/10/chartex" xmlns:cx5="http://schemas.microsoft.com/office/drawing/2016/5/11/chartex" xmlns:cx6="http://schemas.microsoft.com/office/drawing/2016/5/12/chartex" xmlns:cx7="http://schemas.microsoft.com/office/drawing/2016/5/13/chartex" xmlns:cx8="http://schemas.microsoft.com/office/drawing/2016/5/14/chartex" xmlns:mc="http://schemas.openxmlformats.org/markup-compatibility/2006" xmlns:aink="http://schemas.microsoft.com/office/drawing/2016/ink" xmlns:am3d="http://schemas.microsoft.com/office/drawing/2017/model3d" xmlns:o="urn:schemas-microsoft-com:office:office" xmlns:oel="http://schemas.microsoft.com/office/2019/extlst" xmlns:r="http://schemas.openxmlformats.org/officeDocument/2006/relationships" xmlns:m="http://schemas.openxmlformats.org/officeDocument/2006/math" xmlns:v="urn:schemas-microsoft-com:vml" xmlns:wp14="http://schemas.microsoft.com/office/word/2010/wordprocessingDrawing" xmlns:wp="http://schemas.openxmlformats.org/drawingml/2006/wordprocessingDrawing" xmlns:w10="urn:schemas-microsoft-com:office:word" xmlns:w="http://schemas.openxmlformats.org/wordprocessingml/2006/main" xmlns:w14="http://schemas.microsoft.com/office/word/2010/wordml" xmlns:w15="http://schemas.microsoft.com/office/word/2012/wordml" xmlns:w16cex="http://schemas.microsoft.com/office/word/2018/wordml/cex" xmlns:w16cid="http://schemas.microsoft.com/office/word/2016/wordml/cid" xmlns:w16="http://schemas.microsoft.com/office/word/2018/wordml" xmlns:w16sdtdh="http://schemas.microsoft.com/office/word/2020/wordml/sdtdatahash" xmlns:w16se="http://schemas.microsoft.com/office/word/2015/wordml/symex" xmlns:wpg="http://schemas.microsoft.com/office/word/2010/wordprocessingGroup" xmlns:wpi="http://schemas.microsoft.com/office/word/2010/wordprocessingInk" xmlns:wne="http://schemas.microsoft.com/office/word/2006/wordml" xmlns:wps="http://schemas.microsoft.com/office/word/2010/wordprocessingShape" mc:Ignorable="w14 w15 w16se w16cid w16 w16cex w16sdtdh wp14">
   <w:abstractNum w:abstractNumId="0" w15:restartNumberingAfterBreak="0">
     <w:nsid w:val="367E3F6A"/>
     <w:multiLevelType w:val="hybridMultilevel"/>
@@ -2630,29 +2866,29 @@
       </w:rPr>
     </w:lvl>
   </w:abstractNum>
-  <w:num w:numId="1">
+  <w:num w:numId="1" w16cid:durableId="1068843220">
     <w:abstractNumId w:val="1"/>
   </w:num>
-  <w:num w:numId="2">
+  <w:num w:numId="2" w16cid:durableId="351037659">
     <w:abstractNumId w:val="5"/>
   </w:num>
-  <w:num w:numId="3">
+  <w:num w:numId="3" w16cid:durableId="1449933029">
     <w:abstractNumId w:val="4"/>
   </w:num>
-  <w:num w:numId="4">
+  <w:num w:numId="4" w16cid:durableId="359625594">
     <w:abstractNumId w:val="2"/>
   </w:num>
-  <w:num w:numId="5">
+  <w:num w:numId="5" w16cid:durableId="651713243">
     <w:abstractNumId w:val="3"/>
   </w:num>
-  <w:num w:numId="6">
+  <w:num w:numId="6" w16cid:durableId="572736419">
     <w:abstractNumId w:val="0"/>
   </w:num>
 </w:numbering>
 </file>
 
 <file path=word/styles.xml><?xml version="1.0" encoding="utf-8"?>
-<w:styles xmlns:mc="http://schemas.openxmlformats.org/markup-compatibility/2006" xmlns:r="http://schemas.openxmlformats.org/officeDocument/2006/relationships" xmlns:w="http://schemas.openxmlformats.org/wordprocessingml/2006/main" xmlns:w14="http://schemas.microsoft.com/office/word/2010/wordml" xmlns:w15="http://schemas.microsoft.com/office/word/2012/wordml" xmlns:w16se="http://schemas.microsoft.com/office/word/2015/wordml/symex" mc:Ignorable="w14 w15 w16se">
+<w:styles xmlns:mc="http://schemas.openxmlformats.org/markup-compatibility/2006" xmlns:r="http://schemas.openxmlformats.org/officeDocument/2006/relationships" xmlns:w="http://schemas.openxmlformats.org/wordprocessingml/2006/main" xmlns:w14="http://schemas.microsoft.com/office/word/2010/wordml" xmlns:w15="http://schemas.microsoft.com/office/word/2012/wordml" xmlns:w16cex="http://schemas.microsoft.com/office/word/2018/wordml/cex" xmlns:w16cid="http://schemas.microsoft.com/office/word/2016/wordml/cid" xmlns:w16="http://schemas.microsoft.com/office/word/2018/wordml" xmlns:w16sdtdh="http://schemas.microsoft.com/office/word/2020/wordml/sdtdatahash" xmlns:w16se="http://schemas.microsoft.com/office/word/2015/wordml/symex" mc:Ignorable="w14 w15 w16se w16cid w16 w16cex w16sdtdh">
   <w:docDefaults>
     <w:rPrDefault>
       <w:rPr>
@@ -2668,7 +2904,7 @@
       </w:pPr>
     </w:pPrDefault>
   </w:docDefaults>
-  <w:latentStyles w:defLockedState="0" w:defUIPriority="99" w:defSemiHidden="0" w:defUnhideWhenUsed="0" w:defQFormat="0" w:count="371">
+  <w:latentStyles w:defLockedState="0" w:defUIPriority="99" w:defSemiHidden="0" w:defUnhideWhenUsed="0" w:defQFormat="0" w:count="376">
     <w:lsdException w:name="Normal" w:uiPriority="0" w:qFormat="1"/>
     <w:lsdException w:name="heading 1" w:uiPriority="9" w:qFormat="1"/>
     <w:lsdException w:name="heading 2" w:semiHidden="1" w:uiPriority="9" w:unhideWhenUsed="1" w:qFormat="1"/>
@@ -3040,6 +3276,11 @@
     <w:lsdException w:name="List Table 5 Dark Accent 6" w:uiPriority="50"/>
     <w:lsdException w:name="List Table 6 Colorful Accent 6" w:uiPriority="51"/>
     <w:lsdException w:name="List Table 7 Colorful Accent 6" w:uiPriority="52"/>
+    <w:lsdException w:name="Mention" w:semiHidden="1" w:unhideWhenUsed="1"/>
+    <w:lsdException w:name="Smart Hyperlink" w:semiHidden="1" w:unhideWhenUsed="1"/>
+    <w:lsdException w:name="Hashtag" w:semiHidden="1" w:unhideWhenUsed="1"/>
+    <w:lsdException w:name="Unresolved Mention" w:semiHidden="1" w:unhideWhenUsed="1"/>
+    <w:lsdException w:name="Smart Link" w:semiHidden="1" w:unhideWhenUsed="1"/>
   </w:latentStyles>
   <w:style w:type="paragraph" w:default="1" w:styleId="Normal">
     <w:name w:val="Normal"/>
@@ -3742,6 +3983,11 @@
       <w:rFonts w:cs="Times New Roman"/>
       <w:lang w:val="en-US"/>
     </w:rPr>
+  </w:style>
+  <w:style w:type="character" w:customStyle="1" w:styleId="ui-provider">
+    <w:name w:val="ui-provider"/>
+    <w:basedOn w:val="DefaultParagraphFont"/>
+    <w:rsid w:val="00AF2405"/>
   </w:style>
 </w:styles>
 </file>
@@ -4017,4 +4263,10 @@
     <ds:schemaRef ds:uri="http://schemas.openxmlformats.org/officeDocument/2006/bibliography"/>
   </ds:schemaRefs>
 </ds:datastoreItem>
+</file>
+
+<file path=docMetadata/LabelInfo.xml><?xml version="1.0" encoding="utf-8"?>
+<clbl:labelList xmlns:clbl="http://schemas.microsoft.com/office/2020/mipLabelMetadata">
+  <clbl:label id="{c9f92db8-2851-4df9-9d12-fab52f5b1415}" enabled="1" method="Standard" siteId="{5a7cc8ab-a4dc-4f9b-bf60-66714049ad62}" contentBits="0" removed="0"/>
+</clbl:labelList>
 </file>
</xml_diff>

<commit_message>
update project design doc, introduction part
</commit_message>
<xml_diff>
--- a/Software Design Document.docx
+++ b/Software Design Document.docx
@@ -1,6 +1,6 @@
 
 <file path=word/document.xml><?xml version="1.0" encoding="utf-8"?>
-<w:document xmlns:wpc="http://schemas.microsoft.com/office/word/2010/wordprocessingCanvas" xmlns:cx="http://schemas.microsoft.com/office/drawing/2014/chartex" xmlns:cx1="http://schemas.microsoft.com/office/drawing/2015/9/8/chartex" xmlns:mc="http://schemas.openxmlformats.org/markup-compatibility/2006" xmlns:o="urn:schemas-microsoft-com:office:office" xmlns:r="http://schemas.openxmlformats.org/officeDocument/2006/relationships" xmlns:m="http://schemas.openxmlformats.org/officeDocument/2006/math" xmlns:v="urn:schemas-microsoft-com:vml" xmlns:wp14="http://schemas.microsoft.com/office/word/2010/wordprocessingDrawing" xmlns:wp="http://schemas.openxmlformats.org/drawingml/2006/wordprocessingDrawing" xmlns:w10="urn:schemas-microsoft-com:office:word" xmlns:w="http://schemas.openxmlformats.org/wordprocessingml/2006/main" xmlns:w14="http://schemas.microsoft.com/office/word/2010/wordml" xmlns:w15="http://schemas.microsoft.com/office/word/2012/wordml" xmlns:w16se="http://schemas.microsoft.com/office/word/2015/wordml/symex" xmlns:wpg="http://schemas.microsoft.com/office/word/2010/wordprocessingGroup" xmlns:wpi="http://schemas.microsoft.com/office/word/2010/wordprocessingInk" xmlns:wne="http://schemas.microsoft.com/office/word/2006/wordml" xmlns:wps="http://schemas.microsoft.com/office/word/2010/wordprocessingShape" mc:Ignorable="w14 w15 w16se wp14">
+<w:document xmlns:wpc="http://schemas.microsoft.com/office/word/2010/wordprocessingCanvas" xmlns:cx="http://schemas.microsoft.com/office/drawing/2014/chartex" xmlns:cx1="http://schemas.microsoft.com/office/drawing/2015/9/8/chartex" xmlns:cx2="http://schemas.microsoft.com/office/drawing/2015/10/21/chartex" xmlns:cx3="http://schemas.microsoft.com/office/drawing/2016/5/9/chartex" xmlns:cx4="http://schemas.microsoft.com/office/drawing/2016/5/10/chartex" xmlns:cx5="http://schemas.microsoft.com/office/drawing/2016/5/11/chartex" xmlns:cx6="http://schemas.microsoft.com/office/drawing/2016/5/12/chartex" xmlns:cx7="http://schemas.microsoft.com/office/drawing/2016/5/13/chartex" xmlns:cx8="http://schemas.microsoft.com/office/drawing/2016/5/14/chartex" xmlns:mc="http://schemas.openxmlformats.org/markup-compatibility/2006" xmlns:aink="http://schemas.microsoft.com/office/drawing/2016/ink" xmlns:am3d="http://schemas.microsoft.com/office/drawing/2017/model3d" xmlns:o="urn:schemas-microsoft-com:office:office" xmlns:oel="http://schemas.microsoft.com/office/2019/extlst" xmlns:r="http://schemas.openxmlformats.org/officeDocument/2006/relationships" xmlns:m="http://schemas.openxmlformats.org/officeDocument/2006/math" xmlns:v="urn:schemas-microsoft-com:vml" xmlns:wp14="http://schemas.microsoft.com/office/word/2010/wordprocessingDrawing" xmlns:wp="http://schemas.openxmlformats.org/drawingml/2006/wordprocessingDrawing" xmlns:w10="urn:schemas-microsoft-com:office:word" xmlns:w="http://schemas.openxmlformats.org/wordprocessingml/2006/main" xmlns:w14="http://schemas.microsoft.com/office/word/2010/wordml" xmlns:w15="http://schemas.microsoft.com/office/word/2012/wordml" xmlns:w16cex="http://schemas.microsoft.com/office/word/2018/wordml/cex" xmlns:w16cid="http://schemas.microsoft.com/office/word/2016/wordml/cid" xmlns:w16="http://schemas.microsoft.com/office/word/2018/wordml" xmlns:w16sdtdh="http://schemas.microsoft.com/office/word/2020/wordml/sdtdatahash" xmlns:w16se="http://schemas.microsoft.com/office/word/2015/wordml/symex" xmlns:wpg="http://schemas.microsoft.com/office/word/2010/wordprocessingGroup" xmlns:wpi="http://schemas.microsoft.com/office/word/2010/wordprocessingInk" xmlns:wne="http://schemas.microsoft.com/office/word/2006/wordml" xmlns:wps="http://schemas.microsoft.com/office/word/2010/wordprocessingShape" mc:Ignorable="w14 w15 w16se w16cid w16 w16cex w16sdtdh wp14">
   <w:body>
     <w:p>
       <w:pPr>
@@ -20,13 +20,74 @@
     </w:p>
     <w:p>
       <w:r>
-        <w:t>Student Name</w:t>
-      </w:r>
-      <w:r>
-        <w:t>s</w:t>
-      </w:r>
-    </w:p>
-    <w:p>
+        <w:rPr>
+          <w:sz w:val="32"/>
+          <w:szCs w:val="32"/>
+        </w:rPr>
+        <w:t xml:space="preserve">s5291506 – Jamil </w:t>
+      </w:r>
+      <w:proofErr w:type="spellStart"/>
+      <w:r>
+        <w:rPr>
+          <w:sz w:val="32"/>
+          <w:szCs w:val="32"/>
+        </w:rPr>
+        <w:t>Deris</w:t>
+      </w:r>
+      <w:proofErr w:type="spellEnd"/>
+      <w:r>
+        <w:rPr>
+          <w:sz w:val="32"/>
+          <w:szCs w:val="32"/>
+        </w:rPr>
+        <w:br/>
+        <w:t xml:space="preserve">s5287914 – </w:t>
+      </w:r>
+      <w:proofErr w:type="spellStart"/>
+      <w:r>
+        <w:rPr>
+          <w:sz w:val="32"/>
+          <w:szCs w:val="32"/>
+        </w:rPr>
+        <w:t>Tanish</w:t>
+      </w:r>
+      <w:proofErr w:type="spellEnd"/>
+      <w:r>
+        <w:rPr>
+          <w:sz w:val="32"/>
+          <w:szCs w:val="32"/>
+        </w:rPr>
+        <w:t xml:space="preserve"> </w:t>
+      </w:r>
+      <w:proofErr w:type="spellStart"/>
+      <w:r>
+        <w:rPr>
+          <w:sz w:val="32"/>
+          <w:szCs w:val="32"/>
+        </w:rPr>
+        <w:t>Dhir</w:t>
+      </w:r>
+      <w:proofErr w:type="spellEnd"/>
+      <w:r>
+        <w:rPr>
+          <w:sz w:val="32"/>
+          <w:szCs w:val="32"/>
+        </w:rPr>
+        <w:br/>
+        <w:t xml:space="preserve">s5295636 – Arjan </w:t>
+      </w:r>
+      <w:proofErr w:type="spellStart"/>
+      <w:r>
+        <w:rPr>
+          <w:sz w:val="32"/>
+          <w:szCs w:val="32"/>
+        </w:rPr>
+        <w:t>Dangol</w:t>
+      </w:r>
+      <w:proofErr w:type="spellEnd"/>
+      <w:r>
+        <w:t xml:space="preserve"> </w:t>
+      </w:r>
       <w:r>
         <w:br w:type="page"/>
       </w:r>
@@ -1142,7 +1203,17 @@
       </w:r>
       <w:bookmarkEnd w:id="1"/>
     </w:p>
-    <w:p/>
+    <w:p>
+      <w:r>
+        <w:t>The</w:t>
+      </w:r>
+      <w:r>
+        <w:rPr>
+          <w:rStyle w:val="ui-provider"/>
+        </w:rPr>
+        <w:t xml:space="preserve"> purpose of the Sydney Airbnb Data Analysis Tool is to provide users with a user interface, for analysing and visualising data from the Sydney Airbnb dataset. This tool allows users to explore aspects such as listings, prices, amenities, and cleanliness factors in order to gain insights into the Sydney Airbnb market.</w:t>
+      </w:r>
+    </w:p>
     <w:p>
       <w:pPr>
         <w:pStyle w:val="Heading2"/>
@@ -1157,6 +1228,17 @@
       </w:r>
       <w:bookmarkEnd w:id="2"/>
     </w:p>
+    <w:p>
+      <w:r>
+        <w:t>The</w:t>
+      </w:r>
+      <w:r>
+        <w:rPr>
+          <w:rStyle w:val="ui-provider"/>
+        </w:rPr>
+        <w:t xml:space="preserve"> system is a software application that enables users to interact with the Sydney Airbnb dataset using a user interface (GUI). Through this GUI users can perform functions for data analysis and visualisation. These functionalities include retrieving information about listings generating charts depicting price distribution searching for keywords analysing comments related to cleanliness and discovering insights.</w:t>
+      </w:r>
+    </w:p>
     <w:p/>
     <w:p>
       <w:pPr>
@@ -1173,11 +1255,23 @@
       <w:bookmarkEnd w:id="3"/>
     </w:p>
     <w:p>
-      <w:pPr>
-        <w:pStyle w:val="ListParagraph"/>
-        <w:ind w:left="857"/>
-      </w:pPr>
-    </w:p>
+      <w:r>
+        <w:rPr>
+          <w:rStyle w:val="ui-provider"/>
+        </w:rPr>
+        <w:t>Real estate professionals can utilise this tool to understand pricing trends across suburbs. Travel enthusiasts can easily find properties based on amenities like pools, pet friendliness, furnished accommodations, locations etc.</w:t>
+      </w:r>
+      <w:r>
+        <w:br/>
+      </w:r>
+      <w:r>
+        <w:rPr>
+          <w:rStyle w:val="ui-provider"/>
+        </w:rPr>
+        <w:t>Airbnb hosts have the opportunity to analyse cleanliness related comments in order to enhance their listings. Researchers can extract insights, into customer preferences and behaviour within the Airbnb market.</w:t>
+      </w:r>
+    </w:p>
+    <w:p/>
     <w:p/>
     <w:p/>
     <w:p/>
@@ -1245,7 +1339,21 @@
         <w:rPr>
           <w:color w:val="FF0000"/>
         </w:rPr>
-        <w:t xml:space="preserve"> to be able to do? This should all be from the end users perspective. </w:t>
+        <w:t xml:space="preserve"> to be able to do? This should all be from the end </w:t>
+      </w:r>
+      <w:proofErr w:type="gramStart"/>
+      <w:r>
+        <w:rPr>
+          <w:color w:val="FF0000"/>
+        </w:rPr>
+        <w:t>users</w:t>
+      </w:r>
+      <w:proofErr w:type="gramEnd"/>
+      <w:r>
+        <w:rPr>
+          <w:color w:val="FF0000"/>
+        </w:rPr>
+        <w:t xml:space="preserve"> perspective. </w:t>
       </w:r>
       <w:r>
         <w:rPr>
@@ -1271,10 +1379,24 @@
           <w:b/>
           <w:color w:val="FF0000"/>
         </w:rPr>
-        <w:t>Assignment note: You have not been given a client/user, so you can make one up. Who do you think would be using your software?</w:t>
-      </w:r>
-      <w:bookmarkStart w:id="6" w:name="_GoBack"/>
-      <w:bookmarkEnd w:id="6"/>
+        <w:t xml:space="preserve">Assignment </w:t>
+      </w:r>
+      <w:proofErr w:type="gramStart"/>
+      <w:r>
+        <w:rPr>
+          <w:b/>
+          <w:color w:val="FF0000"/>
+        </w:rPr>
+        <w:t>note</w:t>
+      </w:r>
+      <w:proofErr w:type="gramEnd"/>
+      <w:r>
+        <w:rPr>
+          <w:b/>
+          <w:color w:val="FF0000"/>
+        </w:rPr>
+        <w:t>: You have not been given a client/user, so you can make one up. Who do you think would be using your software?</w:t>
+      </w:r>
     </w:p>
     <w:p/>
     <w:p>
@@ -1423,11 +1545,11 @@
           <w:numId w:val="2"/>
         </w:numPr>
       </w:pPr>
-      <w:bookmarkStart w:id="7" w:name="_Toc46748629"/>
+      <w:bookmarkStart w:id="6" w:name="_Toc46748629"/>
       <w:r>
         <w:t>Use Cases</w:t>
       </w:r>
-      <w:bookmarkEnd w:id="7"/>
+      <w:bookmarkEnd w:id="6"/>
       <w:r>
         <w:t xml:space="preserve"> &amp; Use Case Diagrams</w:t>
       </w:r>
@@ -1467,7 +1589,7 @@
           <w:numId w:val="2"/>
         </w:numPr>
       </w:pPr>
-      <w:bookmarkStart w:id="8" w:name="_Toc46748630"/>
+      <w:bookmarkStart w:id="7" w:name="_Toc46748630"/>
       <w:r>
         <w:lastRenderedPageBreak/>
         <w:t>Software Design and S</w:t>
@@ -1475,7 +1597,7 @@
       <w:r>
         <w:t>ystem Components</w:t>
       </w:r>
-      <w:bookmarkEnd w:id="8"/>
+      <w:bookmarkEnd w:id="7"/>
     </w:p>
     <w:p>
       <w:pPr>
@@ -1499,8 +1621,16 @@
         <w:rPr>
           <w:color w:val="FF0000"/>
         </w:rPr>
-        <w:t>A block diagram/flowchart of how your software might work</w:t>
-      </w:r>
+        <w:t xml:space="preserve">A block diagram/flowchart of how your software might </w:t>
+      </w:r>
+      <w:proofErr w:type="gramStart"/>
+      <w:r>
+        <w:rPr>
+          <w:color w:val="FF0000"/>
+        </w:rPr>
+        <w:t>work</w:t>
+      </w:r>
+      <w:proofErr w:type="gramEnd"/>
     </w:p>
     <w:p>
       <w:pPr>
@@ -1560,7 +1690,21 @@
         <w:rPr>
           <w:color w:val="FF0000"/>
         </w:rPr>
-        <w:t>a brief description of what it does  (1 or 2 sentences);</w:t>
+        <w:t xml:space="preserve">a brief description of what it </w:t>
+      </w:r>
+      <w:proofErr w:type="gramStart"/>
+      <w:r>
+        <w:rPr>
+          <w:color w:val="FF0000"/>
+        </w:rPr>
+        <w:t>does  (</w:t>
+      </w:r>
+      <w:proofErr w:type="gramEnd"/>
+      <w:r>
+        <w:rPr>
+          <w:color w:val="FF0000"/>
+        </w:rPr>
+        <w:t>1 or 2 sentences);</w:t>
       </w:r>
     </w:p>
     <w:p>
@@ -1578,8 +1722,16 @@
         <w:rPr>
           <w:color w:val="FF0000"/>
         </w:rPr>
-        <w:t>a list of the input parameters, and their data types, and what they are used for;</w:t>
-      </w:r>
+        <w:t xml:space="preserve">a list of the input parameters, and their data types, and what they are used </w:t>
+      </w:r>
+      <w:proofErr w:type="gramStart"/>
+      <w:r>
+        <w:rPr>
+          <w:color w:val="FF0000"/>
+        </w:rPr>
+        <w:t>for;</w:t>
+      </w:r>
+      <w:proofErr w:type="gramEnd"/>
     </w:p>
     <w:p>
       <w:pPr>
@@ -1596,7 +1748,23 @@
         <w:rPr>
           <w:color w:val="FF0000"/>
         </w:rPr>
-        <w:t>a list of any side effects caused by the function (ie change global or member variables, changes data passed by reference from calling function etc)</w:t>
+        <w:t>a list of any side effects caused by the function (</w:t>
+      </w:r>
+      <w:proofErr w:type="spellStart"/>
+      <w:proofErr w:type="gramStart"/>
+      <w:r>
+        <w:rPr>
+          <w:color w:val="FF0000"/>
+        </w:rPr>
+        <w:t>ie</w:t>
+      </w:r>
+      <w:proofErr w:type="spellEnd"/>
+      <w:proofErr w:type="gramEnd"/>
+      <w:r>
+        <w:rPr>
+          <w:color w:val="FF0000"/>
+        </w:rPr>
+        <w:t xml:space="preserve"> change global or member variables, changes data passed by reference from calling function etc)</w:t>
       </w:r>
     </w:p>
     <w:p>
@@ -1643,7 +1811,23 @@
         <w:rPr>
           <w:color w:val="FF0000"/>
         </w:rPr>
-        <w:t>List of all data structures in the software (eg linked lists, trees, arrays etc)</w:t>
+        <w:t>List of all data structures in the software (</w:t>
+      </w:r>
+      <w:proofErr w:type="spellStart"/>
+      <w:proofErr w:type="gramStart"/>
+      <w:r>
+        <w:rPr>
+          <w:color w:val="FF0000"/>
+        </w:rPr>
+        <w:t>eg</w:t>
+      </w:r>
+      <w:proofErr w:type="spellEnd"/>
+      <w:proofErr w:type="gramEnd"/>
+      <w:r>
+        <w:rPr>
+          <w:color w:val="FF0000"/>
+        </w:rPr>
+        <w:t xml:space="preserve"> linked lists, trees, arrays etc)</w:t>
       </w:r>
       <w:r>
         <w:rPr>
@@ -1691,8 +1875,16 @@
         <w:rPr>
           <w:color w:val="FF0000"/>
         </w:rPr>
-        <w:t>Description of where and how it is used</w:t>
-      </w:r>
+        <w:t xml:space="preserve">Description of where and how it is </w:t>
+      </w:r>
+      <w:proofErr w:type="gramStart"/>
+      <w:r>
+        <w:rPr>
+          <w:color w:val="FF0000"/>
+        </w:rPr>
+        <w:t>used</w:t>
+      </w:r>
+      <w:proofErr w:type="gramEnd"/>
     </w:p>
     <w:p>
       <w:pPr>
@@ -1709,8 +1901,16 @@
         <w:rPr>
           <w:color w:val="FF0000"/>
         </w:rPr>
-        <w:t>List of data members, and what each one is for do</w:t>
-      </w:r>
+        <w:t xml:space="preserve">List of data members, and what each one is for </w:t>
+      </w:r>
+      <w:proofErr w:type="gramStart"/>
+      <w:r>
+        <w:rPr>
+          <w:color w:val="FF0000"/>
+        </w:rPr>
+        <w:t>do</w:t>
+      </w:r>
+      <w:proofErr w:type="gramEnd"/>
     </w:p>
     <w:p>
       <w:pPr>
@@ -1727,8 +1927,16 @@
         <w:rPr>
           <w:color w:val="FF0000"/>
         </w:rPr>
-        <w:t>List of functions that use it</w:t>
-      </w:r>
+        <w:t xml:space="preserve">List of functions that use </w:t>
+      </w:r>
+      <w:proofErr w:type="gramStart"/>
+      <w:r>
+        <w:rPr>
+          <w:color w:val="FF0000"/>
+        </w:rPr>
+        <w:t>it</w:t>
+      </w:r>
+      <w:proofErr w:type="gramEnd"/>
     </w:p>
     <w:p>
       <w:pPr>
@@ -1775,12 +1983,14 @@
         </w:rPr>
         <w:t xml:space="preserve"> </w:t>
       </w:r>
+      <w:proofErr w:type="gramStart"/>
       <w:r>
         <w:rPr>
           <w:color w:val="FF0000"/>
         </w:rPr>
         <w:t>structures</w:t>
       </w:r>
+      <w:proofErr w:type="gramEnd"/>
     </w:p>
     <w:p>
       <w:pPr>
@@ -1809,12 +2019,12 @@
           <w:numId w:val="2"/>
         </w:numPr>
       </w:pPr>
-      <w:bookmarkStart w:id="9" w:name="_Toc46748633"/>
+      <w:bookmarkStart w:id="8" w:name="_Toc46748633"/>
       <w:r>
         <w:lastRenderedPageBreak/>
         <w:t>User Interface Design</w:t>
       </w:r>
-      <w:bookmarkEnd w:id="9"/>
+      <w:bookmarkEnd w:id="8"/>
     </w:p>
     <w:p>
       <w:pPr>
@@ -1932,7 +2142,21 @@
         <w:rPr>
           <w:color w:val="FF0000"/>
         </w:rPr>
-        <w:t xml:space="preserve">Detail your visual design: Layout, visual elements, icons, graphics, style, colour, fonts general screen designs. This can be sketches, wireframes, mockups etc, supported by a discussion, explanation, and </w:t>
+        <w:t xml:space="preserve">Detail your visual design: Layout, visual elements, icons, graphics, style, colour, fonts general screen designs. This can be sketches, wireframes, </w:t>
+      </w:r>
+      <w:proofErr w:type="spellStart"/>
+      <w:r>
+        <w:rPr>
+          <w:color w:val="FF0000"/>
+        </w:rPr>
+        <w:t>mockups</w:t>
+      </w:r>
+      <w:proofErr w:type="spellEnd"/>
+      <w:r>
+        <w:rPr>
+          <w:color w:val="FF0000"/>
+        </w:rPr>
+        <w:t xml:space="preserve"> etc, supported by a discussion, explanation, and </w:t>
       </w:r>
       <w:r>
         <w:rPr>
@@ -1954,7 +2178,7 @@
 </file>
 
 <file path=word/numbering.xml><?xml version="1.0" encoding="utf-8"?>
-<w:numbering xmlns:wpc="http://schemas.microsoft.com/office/word/2010/wordprocessingCanvas" xmlns:cx="http://schemas.microsoft.com/office/drawing/2014/chartex" xmlns:cx1="http://schemas.microsoft.com/office/drawing/2015/9/8/chartex" xmlns:mc="http://schemas.openxmlformats.org/markup-compatibility/2006" xmlns:o="urn:schemas-microsoft-com:office:office" xmlns:r="http://schemas.openxmlformats.org/officeDocument/2006/relationships" xmlns:m="http://schemas.openxmlformats.org/officeDocument/2006/math" xmlns:v="urn:schemas-microsoft-com:vml" xmlns:wp14="http://schemas.microsoft.com/office/word/2010/wordprocessingDrawing" xmlns:wp="http://schemas.openxmlformats.org/drawingml/2006/wordprocessingDrawing" xmlns:w10="urn:schemas-microsoft-com:office:word" xmlns:w="http://schemas.openxmlformats.org/wordprocessingml/2006/main" xmlns:w14="http://schemas.microsoft.com/office/word/2010/wordml" xmlns:w15="http://schemas.microsoft.com/office/word/2012/wordml" xmlns:w16se="http://schemas.microsoft.com/office/word/2015/wordml/symex" xmlns:wpg="http://schemas.microsoft.com/office/word/2010/wordprocessingGroup" xmlns:wpi="http://schemas.microsoft.com/office/word/2010/wordprocessingInk" xmlns:wne="http://schemas.microsoft.com/office/word/2006/wordml" xmlns:wps="http://schemas.microsoft.com/office/word/2010/wordprocessingShape" mc:Ignorable="w14 w15 w16se wp14">
+<w:numbering xmlns:wpc="http://schemas.microsoft.com/office/word/2010/wordprocessingCanvas" xmlns:cx="http://schemas.microsoft.com/office/drawing/2014/chartex" xmlns:cx1="http://schemas.microsoft.com/office/drawing/2015/9/8/chartex" xmlns:cx2="http://schemas.microsoft.com/office/drawing/2015/10/21/chartex" xmlns:cx3="http://schemas.microsoft.com/office/drawing/2016/5/9/chartex" xmlns:cx4="http://schemas.microsoft.com/office/drawing/2016/5/10/chartex" xmlns:cx5="http://schemas.microsoft.com/office/drawing/2016/5/11/chartex" xmlns:cx6="http://schemas.microsoft.com/office/drawing/2016/5/12/chartex" xmlns:cx7="http://schemas.microsoft.com/office/drawing/2016/5/13/chartex" xmlns:cx8="http://schemas.microsoft.com/office/drawing/2016/5/14/chartex" xmlns:mc="http://schemas.openxmlformats.org/markup-compatibility/2006" xmlns:aink="http://schemas.microsoft.com/office/drawing/2016/ink" xmlns:am3d="http://schemas.microsoft.com/office/drawing/2017/model3d" xmlns:o="urn:schemas-microsoft-com:office:office" xmlns:oel="http://schemas.microsoft.com/office/2019/extlst" xmlns:r="http://schemas.openxmlformats.org/officeDocument/2006/relationships" xmlns:m="http://schemas.openxmlformats.org/officeDocument/2006/math" xmlns:v="urn:schemas-microsoft-com:vml" xmlns:wp14="http://schemas.microsoft.com/office/word/2010/wordprocessingDrawing" xmlns:wp="http://schemas.openxmlformats.org/drawingml/2006/wordprocessingDrawing" xmlns:w10="urn:schemas-microsoft-com:office:word" xmlns:w="http://schemas.openxmlformats.org/wordprocessingml/2006/main" xmlns:w14="http://schemas.microsoft.com/office/word/2010/wordml" xmlns:w15="http://schemas.microsoft.com/office/word/2012/wordml" xmlns:w16cex="http://schemas.microsoft.com/office/word/2018/wordml/cex" xmlns:w16cid="http://schemas.microsoft.com/office/word/2016/wordml/cid" xmlns:w16="http://schemas.microsoft.com/office/word/2018/wordml" xmlns:w16sdtdh="http://schemas.microsoft.com/office/word/2020/wordml/sdtdatahash" xmlns:w16se="http://schemas.microsoft.com/office/word/2015/wordml/symex" xmlns:wpg="http://schemas.microsoft.com/office/word/2010/wordprocessingGroup" xmlns:wpi="http://schemas.microsoft.com/office/word/2010/wordprocessingInk" xmlns:wne="http://schemas.microsoft.com/office/word/2006/wordml" xmlns:wps="http://schemas.microsoft.com/office/word/2010/wordprocessingShape" mc:Ignorable="w14 w15 w16se w16cid w16 w16cex w16sdtdh wp14">
   <w:abstractNum w:abstractNumId="0" w15:restartNumberingAfterBreak="0">
     <w:nsid w:val="367E3F6A"/>
     <w:multiLevelType w:val="hybridMultilevel"/>
@@ -2630,29 +2854,29 @@
       </w:rPr>
     </w:lvl>
   </w:abstractNum>
-  <w:num w:numId="1">
+  <w:num w:numId="1" w16cid:durableId="1798908918">
     <w:abstractNumId w:val="1"/>
   </w:num>
-  <w:num w:numId="2">
+  <w:num w:numId="2" w16cid:durableId="279383610">
     <w:abstractNumId w:val="5"/>
   </w:num>
-  <w:num w:numId="3">
+  <w:num w:numId="3" w16cid:durableId="839389972">
     <w:abstractNumId w:val="4"/>
   </w:num>
-  <w:num w:numId="4">
+  <w:num w:numId="4" w16cid:durableId="811749890">
     <w:abstractNumId w:val="2"/>
   </w:num>
-  <w:num w:numId="5">
+  <w:num w:numId="5" w16cid:durableId="218640389">
     <w:abstractNumId w:val="3"/>
   </w:num>
-  <w:num w:numId="6">
+  <w:num w:numId="6" w16cid:durableId="1820993783">
     <w:abstractNumId w:val="0"/>
   </w:num>
 </w:numbering>
 </file>
 
 <file path=word/styles.xml><?xml version="1.0" encoding="utf-8"?>
-<w:styles xmlns:mc="http://schemas.openxmlformats.org/markup-compatibility/2006" xmlns:r="http://schemas.openxmlformats.org/officeDocument/2006/relationships" xmlns:w="http://schemas.openxmlformats.org/wordprocessingml/2006/main" xmlns:w14="http://schemas.microsoft.com/office/word/2010/wordml" xmlns:w15="http://schemas.microsoft.com/office/word/2012/wordml" xmlns:w16se="http://schemas.microsoft.com/office/word/2015/wordml/symex" mc:Ignorable="w14 w15 w16se">
+<w:styles xmlns:mc="http://schemas.openxmlformats.org/markup-compatibility/2006" xmlns:r="http://schemas.openxmlformats.org/officeDocument/2006/relationships" xmlns:w="http://schemas.openxmlformats.org/wordprocessingml/2006/main" xmlns:w14="http://schemas.microsoft.com/office/word/2010/wordml" xmlns:w15="http://schemas.microsoft.com/office/word/2012/wordml" xmlns:w16cex="http://schemas.microsoft.com/office/word/2018/wordml/cex" xmlns:w16cid="http://schemas.microsoft.com/office/word/2016/wordml/cid" xmlns:w16="http://schemas.microsoft.com/office/word/2018/wordml" xmlns:w16sdtdh="http://schemas.microsoft.com/office/word/2020/wordml/sdtdatahash" xmlns:w16se="http://schemas.microsoft.com/office/word/2015/wordml/symex" mc:Ignorable="w14 w15 w16se w16cid w16 w16cex w16sdtdh">
   <w:docDefaults>
     <w:rPrDefault>
       <w:rPr>
@@ -2668,7 +2892,7 @@
       </w:pPr>
     </w:pPrDefault>
   </w:docDefaults>
-  <w:latentStyles w:defLockedState="0" w:defUIPriority="99" w:defSemiHidden="0" w:defUnhideWhenUsed="0" w:defQFormat="0" w:count="371">
+  <w:latentStyles w:defLockedState="0" w:defUIPriority="99" w:defSemiHidden="0" w:defUnhideWhenUsed="0" w:defQFormat="0" w:count="376">
     <w:lsdException w:name="Normal" w:uiPriority="0" w:qFormat="1"/>
     <w:lsdException w:name="heading 1" w:uiPriority="9" w:qFormat="1"/>
     <w:lsdException w:name="heading 2" w:semiHidden="1" w:uiPriority="9" w:unhideWhenUsed="1" w:qFormat="1"/>
@@ -3040,6 +3264,11 @@
     <w:lsdException w:name="List Table 5 Dark Accent 6" w:uiPriority="50"/>
     <w:lsdException w:name="List Table 6 Colorful Accent 6" w:uiPriority="51"/>
     <w:lsdException w:name="List Table 7 Colorful Accent 6" w:uiPriority="52"/>
+    <w:lsdException w:name="Mention" w:semiHidden="1" w:unhideWhenUsed="1"/>
+    <w:lsdException w:name="Smart Hyperlink" w:semiHidden="1" w:unhideWhenUsed="1"/>
+    <w:lsdException w:name="Hashtag" w:semiHidden="1" w:unhideWhenUsed="1"/>
+    <w:lsdException w:name="Unresolved Mention" w:semiHidden="1" w:unhideWhenUsed="1"/>
+    <w:lsdException w:name="Smart Link" w:semiHidden="1" w:unhideWhenUsed="1"/>
   </w:latentStyles>
   <w:style w:type="paragraph" w:default="1" w:styleId="Normal">
     <w:name w:val="Normal"/>
@@ -3742,6 +3971,11 @@
       <w:rFonts w:cs="Times New Roman"/>
       <w:lang w:val="en-US"/>
     </w:rPr>
+  </w:style>
+  <w:style w:type="character" w:customStyle="1" w:styleId="ui-provider">
+    <w:name w:val="ui-provider"/>
+    <w:basedOn w:val="DefaultParagraphFont"/>
+    <w:rsid w:val="006E7643"/>
   </w:style>
 </w:styles>
 </file>
@@ -4017,4 +4251,10 @@
     <ds:schemaRef ds:uri="http://schemas.openxmlformats.org/officeDocument/2006/bibliography"/>
   </ds:schemaRefs>
 </ds:datastoreItem>
+</file>
+
+<file path=docMetadata/LabelInfo.xml><?xml version="1.0" encoding="utf-8"?>
+<clbl:labelList xmlns:clbl="http://schemas.microsoft.com/office/2020/mipLabelMetadata">
+  <clbl:label id="{c9f92db8-2851-4df9-9d12-fab52f5b1415}" enabled="1" method="Standard" siteId="{5a7cc8ab-a4dc-4f9b-bf60-66714049ad62}" contentBits="0" removed="0"/>
+</clbl:labelList>
 </file>
</xml_diff>

<commit_message>
Put up user requirement
</commit_message>
<xml_diff>
--- a/Software Design Document.docx
+++ b/Software Design Document.docx
@@ -24,67 +24,24 @@
           <w:sz w:val="32"/>
           <w:szCs w:val="32"/>
         </w:rPr>
-        <w:t xml:space="preserve">s5291506 – Jamil </w:t>
-      </w:r>
-      <w:proofErr w:type="spellStart"/>
+        <w:t>s5291506 – Jamil Deris</w:t>
+      </w:r>
       <w:r>
         <w:rPr>
           <w:sz w:val="32"/>
           <w:szCs w:val="32"/>
         </w:rPr>
-        <w:t>Deris</w:t>
-      </w:r>
-      <w:proofErr w:type="spellEnd"/>
+        <w:br/>
+        <w:t>s5287914 – Tanish Dhir</w:t>
+      </w:r>
       <w:r>
         <w:rPr>
           <w:sz w:val="32"/>
           <w:szCs w:val="32"/>
         </w:rPr>
         <w:br/>
-        <w:t xml:space="preserve">s5287914 – </w:t>
-      </w:r>
-      <w:proofErr w:type="spellStart"/>
-      <w:r>
-        <w:rPr>
-          <w:sz w:val="32"/>
-          <w:szCs w:val="32"/>
-        </w:rPr>
-        <w:t>Tanish</w:t>
-      </w:r>
-      <w:proofErr w:type="spellEnd"/>
-      <w:r>
-        <w:rPr>
-          <w:sz w:val="32"/>
-          <w:szCs w:val="32"/>
-        </w:rPr>
-        <w:t xml:space="preserve"> </w:t>
-      </w:r>
-      <w:proofErr w:type="spellStart"/>
-      <w:r>
-        <w:rPr>
-          <w:sz w:val="32"/>
-          <w:szCs w:val="32"/>
-        </w:rPr>
-        <w:t>Dhir</w:t>
-      </w:r>
-      <w:proofErr w:type="spellEnd"/>
-      <w:r>
-        <w:rPr>
-          <w:sz w:val="32"/>
-          <w:szCs w:val="32"/>
-        </w:rPr>
-        <w:br/>
-        <w:t xml:space="preserve">s5295636 – Arjan </w:t>
-      </w:r>
-      <w:proofErr w:type="spellStart"/>
-      <w:r>
-        <w:rPr>
-          <w:sz w:val="32"/>
-          <w:szCs w:val="32"/>
-        </w:rPr>
-        <w:t>Dangol</w:t>
-      </w:r>
-      <w:proofErr w:type="spellEnd"/>
+        <w:t>s5295636 – Arjan Dangol</w:t>
+      </w:r>
       <w:r>
         <w:t xml:space="preserve"> </w:t>
       </w:r>
@@ -1310,94 +1267,22 @@
       <w:bookmarkEnd w:id="5"/>
     </w:p>
     <w:p>
-      <w:pPr>
-        <w:rPr>
-          <w:color w:val="FF0000"/>
-        </w:rPr>
-      </w:pPr>
-      <w:r>
-        <w:rPr>
-          <w:color w:val="FF0000"/>
-        </w:rPr>
-        <w:t>In this section you detail how a user is supposed to interact with or use your program</w:t>
-      </w:r>
-      <w:r>
-        <w:rPr>
-          <w:color w:val="FF0000"/>
-        </w:rPr>
-        <w:t xml:space="preserve">. What do they </w:t>
-      </w:r>
-      <w:r>
-        <w:rPr>
-          <w:b/>
-          <w:i/>
-          <w:color w:val="FF0000"/>
-        </w:rPr>
-        <w:t>need</w:t>
-      </w:r>
-      <w:r>
-        <w:rPr>
-          <w:color w:val="FF0000"/>
-        </w:rPr>
-        <w:t xml:space="preserve"> to be able to do? This should all be from the end </w:t>
-      </w:r>
-      <w:proofErr w:type="gramStart"/>
-      <w:r>
-        <w:rPr>
-          <w:color w:val="FF0000"/>
-        </w:rPr>
-        <w:t>users</w:t>
-      </w:r>
-      <w:proofErr w:type="gramEnd"/>
-      <w:r>
-        <w:rPr>
-          <w:color w:val="FF0000"/>
-        </w:rPr>
-        <w:t xml:space="preserve"> perspective. </w:t>
-      </w:r>
-      <w:r>
-        <w:rPr>
-          <w:color w:val="FF0000"/>
-        </w:rPr>
-        <w:t>Can be a combination of narrative text and listing of needs.</w:t>
-      </w:r>
-      <w:r>
-        <w:rPr>
-          <w:color w:val="FF0000"/>
-        </w:rPr>
+      <w:bookmarkStart w:id="6" w:name="_Hlk143705745"/>
+      <w:bookmarkStart w:id="7" w:name="_Hlk143811628"/>
+      <w:r>
+        <w:t xml:space="preserve">The client wants to provide good staying services to customers want this tool, to enable customers have various options to stay when they visit Sydney. This will be helpful for room owners as this can help them to improve their services. The software feature of producing a chart of pricing can help research and surveys to see trend of pricing of rooms as well as which month has more visitors in Sydney.  </w:t>
+      </w:r>
+    </w:p>
+    <w:p>
+      <w:r>
+        <w:t>Client wants detailed listing of rooms, features, cost, feedback when customer searches for an area. The search should show rooms based on filter what customer enter by default it should present rooms with good feedback. There should be filter options like cost, feedback, list date.</w:t>
+      </w:r>
+      <w:bookmarkEnd w:id="6"/>
+      <w:r>
         <w:t xml:space="preserve"> </w:t>
       </w:r>
     </w:p>
-    <w:p>
-      <w:pPr>
-        <w:rPr>
-          <w:color w:val="FF0000"/>
-        </w:rPr>
-      </w:pPr>
-      <w:r>
-        <w:rPr>
-          <w:b/>
-          <w:color w:val="FF0000"/>
-        </w:rPr>
-        <w:t xml:space="preserve">Assignment </w:t>
-      </w:r>
-      <w:proofErr w:type="gramStart"/>
-      <w:r>
-        <w:rPr>
-          <w:b/>
-          <w:color w:val="FF0000"/>
-        </w:rPr>
-        <w:t>note</w:t>
-      </w:r>
-      <w:proofErr w:type="gramEnd"/>
-      <w:r>
-        <w:rPr>
-          <w:b/>
-          <w:color w:val="FF0000"/>
-        </w:rPr>
-        <w:t>: You have not been given a client/user, so you can make one up. Who do you think would be using your software?</w:t>
-      </w:r>
-    </w:p>
+    <w:bookmarkEnd w:id="7"/>
     <w:p/>
     <w:p>
       <w:pPr>
@@ -1545,11 +1430,11 @@
           <w:numId w:val="2"/>
         </w:numPr>
       </w:pPr>
-      <w:bookmarkStart w:id="6" w:name="_Toc46748629"/>
+      <w:bookmarkStart w:id="8" w:name="_Toc46748629"/>
       <w:r>
         <w:t>Use Cases</w:t>
       </w:r>
-      <w:bookmarkEnd w:id="6"/>
+      <w:bookmarkEnd w:id="8"/>
       <w:r>
         <w:t xml:space="preserve"> &amp; Use Case Diagrams</w:t>
       </w:r>
@@ -1589,7 +1474,7 @@
           <w:numId w:val="2"/>
         </w:numPr>
       </w:pPr>
-      <w:bookmarkStart w:id="7" w:name="_Toc46748630"/>
+      <w:bookmarkStart w:id="9" w:name="_Toc46748630"/>
       <w:r>
         <w:lastRenderedPageBreak/>
         <w:t>Software Design and S</w:t>
@@ -1597,7 +1482,7 @@
       <w:r>
         <w:t>ystem Components</w:t>
       </w:r>
-      <w:bookmarkEnd w:id="7"/>
+      <w:bookmarkEnd w:id="9"/>
     </w:p>
     <w:p>
       <w:pPr>
@@ -1621,16 +1506,8 @@
         <w:rPr>
           <w:color w:val="FF0000"/>
         </w:rPr>
-        <w:t xml:space="preserve">A block diagram/flowchart of how your software might </w:t>
-      </w:r>
-      <w:proofErr w:type="gramStart"/>
-      <w:r>
-        <w:rPr>
-          <w:color w:val="FF0000"/>
-        </w:rPr>
-        <w:t>work</w:t>
-      </w:r>
-      <w:proofErr w:type="gramEnd"/>
+        <w:t>A block diagram/flowchart of how your software might work</w:t>
+      </w:r>
     </w:p>
     <w:p>
       <w:pPr>
@@ -1690,21 +1567,7 @@
         <w:rPr>
           <w:color w:val="FF0000"/>
         </w:rPr>
-        <w:t xml:space="preserve">a brief description of what it </w:t>
-      </w:r>
-      <w:proofErr w:type="gramStart"/>
-      <w:r>
-        <w:rPr>
-          <w:color w:val="FF0000"/>
-        </w:rPr>
-        <w:t>does  (</w:t>
-      </w:r>
-      <w:proofErr w:type="gramEnd"/>
-      <w:r>
-        <w:rPr>
-          <w:color w:val="FF0000"/>
-        </w:rPr>
-        <w:t>1 or 2 sentences);</w:t>
+        <w:t>a brief description of what it does  (1 or 2 sentences);</w:t>
       </w:r>
     </w:p>
     <w:p>
@@ -1722,16 +1585,8 @@
         <w:rPr>
           <w:color w:val="FF0000"/>
         </w:rPr>
-        <w:t xml:space="preserve">a list of the input parameters, and their data types, and what they are used </w:t>
-      </w:r>
-      <w:proofErr w:type="gramStart"/>
-      <w:r>
-        <w:rPr>
-          <w:color w:val="FF0000"/>
-        </w:rPr>
-        <w:t>for;</w:t>
-      </w:r>
-      <w:proofErr w:type="gramEnd"/>
+        <w:t>a list of the input parameters, and their data types, and what they are used for;</w:t>
+      </w:r>
     </w:p>
     <w:p>
       <w:pPr>
@@ -1748,23 +1603,7 @@
         <w:rPr>
           <w:color w:val="FF0000"/>
         </w:rPr>
-        <w:t>a list of any side effects caused by the function (</w:t>
-      </w:r>
-      <w:proofErr w:type="spellStart"/>
-      <w:proofErr w:type="gramStart"/>
-      <w:r>
-        <w:rPr>
-          <w:color w:val="FF0000"/>
-        </w:rPr>
-        <w:t>ie</w:t>
-      </w:r>
-      <w:proofErr w:type="spellEnd"/>
-      <w:proofErr w:type="gramEnd"/>
-      <w:r>
-        <w:rPr>
-          <w:color w:val="FF0000"/>
-        </w:rPr>
-        <w:t xml:space="preserve"> change global or member variables, changes data passed by reference from calling function etc)</w:t>
+        <w:t>a list of any side effects caused by the function (ie change global or member variables, changes data passed by reference from calling function etc)</w:t>
       </w:r>
     </w:p>
     <w:p>
@@ -1811,23 +1650,7 @@
         <w:rPr>
           <w:color w:val="FF0000"/>
         </w:rPr>
-        <w:t>List of all data structures in the software (</w:t>
-      </w:r>
-      <w:proofErr w:type="spellStart"/>
-      <w:proofErr w:type="gramStart"/>
-      <w:r>
-        <w:rPr>
-          <w:color w:val="FF0000"/>
-        </w:rPr>
-        <w:t>eg</w:t>
-      </w:r>
-      <w:proofErr w:type="spellEnd"/>
-      <w:proofErr w:type="gramEnd"/>
-      <w:r>
-        <w:rPr>
-          <w:color w:val="FF0000"/>
-        </w:rPr>
-        <w:t xml:space="preserve"> linked lists, trees, arrays etc)</w:t>
+        <w:t>List of all data structures in the software (eg linked lists, trees, arrays etc)</w:t>
       </w:r>
       <w:r>
         <w:rPr>
@@ -1875,16 +1698,8 @@
         <w:rPr>
           <w:color w:val="FF0000"/>
         </w:rPr>
-        <w:t xml:space="preserve">Description of where and how it is </w:t>
-      </w:r>
-      <w:proofErr w:type="gramStart"/>
-      <w:r>
-        <w:rPr>
-          <w:color w:val="FF0000"/>
-        </w:rPr>
-        <w:t>used</w:t>
-      </w:r>
-      <w:proofErr w:type="gramEnd"/>
+        <w:t>Description of where and how it is used</w:t>
+      </w:r>
     </w:p>
     <w:p>
       <w:pPr>
@@ -1901,16 +1716,8 @@
         <w:rPr>
           <w:color w:val="FF0000"/>
         </w:rPr>
-        <w:t xml:space="preserve">List of data members, and what each one is for </w:t>
-      </w:r>
-      <w:proofErr w:type="gramStart"/>
-      <w:r>
-        <w:rPr>
-          <w:color w:val="FF0000"/>
-        </w:rPr>
-        <w:t>do</w:t>
-      </w:r>
-      <w:proofErr w:type="gramEnd"/>
+        <w:t>List of data members, and what each one is for do</w:t>
+      </w:r>
     </w:p>
     <w:p>
       <w:pPr>
@@ -1927,16 +1734,8 @@
         <w:rPr>
           <w:color w:val="FF0000"/>
         </w:rPr>
-        <w:t xml:space="preserve">List of functions that use </w:t>
-      </w:r>
-      <w:proofErr w:type="gramStart"/>
-      <w:r>
-        <w:rPr>
-          <w:color w:val="FF0000"/>
-        </w:rPr>
-        <w:t>it</w:t>
-      </w:r>
-      <w:proofErr w:type="gramEnd"/>
+        <w:t>List of functions that use it</w:t>
+      </w:r>
     </w:p>
     <w:p>
       <w:pPr>
@@ -1983,14 +1782,12 @@
         </w:rPr>
         <w:t xml:space="preserve"> </w:t>
       </w:r>
-      <w:proofErr w:type="gramStart"/>
       <w:r>
         <w:rPr>
           <w:color w:val="FF0000"/>
         </w:rPr>
         <w:t>structures</w:t>
       </w:r>
-      <w:proofErr w:type="gramEnd"/>
     </w:p>
     <w:p>
       <w:pPr>
@@ -2019,12 +1816,12 @@
           <w:numId w:val="2"/>
         </w:numPr>
       </w:pPr>
-      <w:bookmarkStart w:id="8" w:name="_Toc46748633"/>
+      <w:bookmarkStart w:id="10" w:name="_Toc46748633"/>
       <w:r>
         <w:lastRenderedPageBreak/>
         <w:t>User Interface Design</w:t>
       </w:r>
-      <w:bookmarkEnd w:id="8"/>
+      <w:bookmarkEnd w:id="10"/>
     </w:p>
     <w:p>
       <w:pPr>
@@ -2142,21 +1939,7 @@
         <w:rPr>
           <w:color w:val="FF0000"/>
         </w:rPr>
-        <w:t xml:space="preserve">Detail your visual design: Layout, visual elements, icons, graphics, style, colour, fonts general screen designs. This can be sketches, wireframes, </w:t>
-      </w:r>
-      <w:proofErr w:type="spellStart"/>
-      <w:r>
-        <w:rPr>
-          <w:color w:val="FF0000"/>
-        </w:rPr>
-        <w:t>mockups</w:t>
-      </w:r>
-      <w:proofErr w:type="spellEnd"/>
-      <w:r>
-        <w:rPr>
-          <w:color w:val="FF0000"/>
-        </w:rPr>
-        <w:t xml:space="preserve"> etc, supported by a discussion, explanation, and </w:t>
+        <w:t xml:space="preserve">Detail your visual design: Layout, visual elements, icons, graphics, style, colour, fonts general screen designs. This can be sketches, wireframes, mockups etc, supported by a discussion, explanation, and </w:t>
       </w:r>
       <w:r>
         <w:rPr>

</xml_diff>

<commit_message>
Added Software requirements and use cases.
</commit_message>
<xml_diff>
--- a/Software Design Document.docx
+++ b/Software Design Document.docx
@@ -6,6 +6,8 @@
       <w:pPr>
         <w:pStyle w:val="Title"/>
       </w:pPr>
+      <w:bookmarkStart w:id="0" w:name="_Hlk144297215"/>
+      <w:bookmarkEnd w:id="0"/>
       <w:r>
         <w:t xml:space="preserve">Software Design Document </w:t>
       </w:r>
@@ -1139,12 +1141,12 @@
           <w:numId w:val="2"/>
         </w:numPr>
       </w:pPr>
-      <w:bookmarkStart w:id="0" w:name="_Toc46748622"/>
+      <w:bookmarkStart w:id="1" w:name="_Toc46748622"/>
       <w:r>
         <w:lastRenderedPageBreak/>
         <w:t>System Vision</w:t>
       </w:r>
-      <w:bookmarkEnd w:id="0"/>
+      <w:bookmarkEnd w:id="1"/>
     </w:p>
     <w:p>
       <w:pPr>
@@ -1154,11 +1156,11 @@
           <w:numId w:val="2"/>
         </w:numPr>
       </w:pPr>
-      <w:bookmarkStart w:id="1" w:name="_Toc46748623"/>
+      <w:bookmarkStart w:id="2" w:name="_Toc46748623"/>
       <w:r>
         <w:t>Problem Background</w:t>
       </w:r>
-      <w:bookmarkEnd w:id="1"/>
+      <w:bookmarkEnd w:id="2"/>
     </w:p>
     <w:p>
       <w:r>
@@ -1179,11 +1181,11 @@
           <w:numId w:val="2"/>
         </w:numPr>
       </w:pPr>
-      <w:bookmarkStart w:id="2" w:name="_Toc46748624"/>
+      <w:bookmarkStart w:id="3" w:name="_Toc46748624"/>
       <w:r>
         <w:t>System Overview</w:t>
       </w:r>
-      <w:bookmarkEnd w:id="2"/>
+      <w:bookmarkEnd w:id="3"/>
     </w:p>
     <w:p>
       <w:r>
@@ -1205,11 +1207,11 @@
           <w:numId w:val="2"/>
         </w:numPr>
       </w:pPr>
-      <w:bookmarkStart w:id="3" w:name="_Toc46748625"/>
+      <w:bookmarkStart w:id="4" w:name="_Toc46748625"/>
       <w:r>
         <w:t>Potential Benefits</w:t>
       </w:r>
-      <w:bookmarkEnd w:id="3"/>
+      <w:bookmarkEnd w:id="4"/>
     </w:p>
     <w:p>
       <w:r>
@@ -1245,12 +1247,12 @@
           <w:numId w:val="2"/>
         </w:numPr>
       </w:pPr>
-      <w:bookmarkStart w:id="4" w:name="_Toc46748626"/>
+      <w:bookmarkStart w:id="5" w:name="_Toc46748626"/>
       <w:r>
         <w:lastRenderedPageBreak/>
         <w:t>Requirements</w:t>
       </w:r>
-      <w:bookmarkEnd w:id="4"/>
+      <w:bookmarkEnd w:id="5"/>
     </w:p>
     <w:p>
       <w:pPr>
@@ -1260,15 +1262,15 @@
           <w:numId w:val="2"/>
         </w:numPr>
       </w:pPr>
-      <w:bookmarkStart w:id="5" w:name="_Toc46748627"/>
+      <w:bookmarkStart w:id="6" w:name="_Toc46748627"/>
       <w:r>
         <w:t>User Requirements</w:t>
       </w:r>
-      <w:bookmarkEnd w:id="5"/>
-    </w:p>
-    <w:p>
-      <w:bookmarkStart w:id="6" w:name="_Hlk143705745"/>
-      <w:bookmarkStart w:id="7" w:name="_Hlk143811628"/>
+      <w:bookmarkEnd w:id="6"/>
+    </w:p>
+    <w:p>
+      <w:bookmarkStart w:id="7" w:name="_Hlk143705745"/>
+      <w:bookmarkStart w:id="8" w:name="_Hlk143811628"/>
       <w:r>
         <w:t xml:space="preserve">The client wants to provide good staying services to customers want this tool, to enable customers have various options to stay when they visit Sydney. This will be helpful for room owners as this can help them to improve their services. The software feature of producing a chart of pricing can help research and surveys to see trend of pricing of rooms as well as which month has more visitors in Sydney.  </w:t>
       </w:r>
@@ -1277,12 +1279,12 @@
       <w:r>
         <w:t>Client wants detailed listing of rooms, features, cost, feedback when customer searches for an area. The search should show rooms based on filter what customer enter by default it should present rooms with good feedback. There should be filter options like cost, feedback, list date.</w:t>
       </w:r>
-      <w:bookmarkEnd w:id="6"/>
+      <w:bookmarkEnd w:id="7"/>
       <w:r>
         <w:t xml:space="preserve"> </w:t>
       </w:r>
     </w:p>
-    <w:bookmarkEnd w:id="7"/>
+    <w:bookmarkEnd w:id="8"/>
     <w:p/>
     <w:p>
       <w:pPr>
@@ -1302,119 +1304,96 @@
     <w:p>
       <w:pPr>
         <w:rPr>
-          <w:color w:val="FF0000"/>
-        </w:rPr>
-      </w:pPr>
-      <w:r>
-        <w:rPr>
-          <w:color w:val="FF0000"/>
-        </w:rPr>
-        <w:t xml:space="preserve">In this section you </w:t>
-      </w:r>
-      <w:r>
-        <w:rPr>
-          <w:color w:val="FF0000"/>
-        </w:rPr>
-        <w:t>detail what the</w:t>
-      </w:r>
-      <w:r>
-        <w:rPr>
-          <w:color w:val="FF0000"/>
-        </w:rPr>
-        <w:t xml:space="preserve"> </w:t>
-      </w:r>
-      <w:r>
-        <w:rPr>
-          <w:color w:val="FF0000"/>
-        </w:rPr>
-        <w:t xml:space="preserve">requirements for the software are. What functionality will it provide? </w:t>
-      </w:r>
-      <w:r>
-        <w:rPr>
-          <w:color w:val="FF0000"/>
-        </w:rPr>
-        <w:t>This is usually a formal listing, with requirements often using the word ‘Shall’. IE:</w:t>
-      </w:r>
-    </w:p>
-    <w:p>
-      <w:pPr>
-        <w:ind w:firstLine="284"/>
-        <w:rPr>
-          <w:color w:val="FF0000"/>
-        </w:rPr>
-      </w:pPr>
-      <w:r>
-        <w:rPr>
-          <w:color w:val="FF0000"/>
-        </w:rPr>
-        <w:t>R</w:t>
-      </w:r>
-      <w:r>
-        <w:rPr>
-          <w:color w:val="FF0000"/>
-        </w:rPr>
-        <w:t>1.</w:t>
-      </w:r>
-      <w:r>
-        <w:rPr>
-          <w:color w:val="FF0000"/>
-        </w:rPr>
-        <w:t xml:space="preserve">1 </w:t>
-      </w:r>
-      <w:r>
-        <w:rPr>
-          <w:color w:val="FF0000"/>
-        </w:rPr>
-        <w:t>The program shall accept multiple file names as arguments from the command line.</w:t>
-      </w:r>
-    </w:p>
-    <w:p>
-      <w:pPr>
-        <w:ind w:firstLine="284"/>
-        <w:rPr>
-          <w:color w:val="FF0000"/>
-        </w:rPr>
-      </w:pPr>
-      <w:r>
-        <w:rPr>
-          <w:color w:val="FF0000"/>
-        </w:rPr>
-        <w:t xml:space="preserve">R1.2 </w:t>
-      </w:r>
-      <w:r>
-        <w:rPr>
-          <w:color w:val="FF0000"/>
-        </w:rPr>
-        <w:t>Each file name can be a simple file name or include the full path of the file with one or more levels.</w:t>
-      </w:r>
-    </w:p>
-    <w:p>
-      <w:pPr>
-        <w:ind w:firstLine="284"/>
-        <w:rPr>
-          <w:color w:val="FF0000"/>
-        </w:rPr>
-      </w:pPr>
-      <w:r>
-        <w:rPr>
-          <w:color w:val="FF0000"/>
-        </w:rPr>
-        <w:t>etc …</w:t>
-      </w:r>
-    </w:p>
-    <w:p>
-      <w:pPr>
-        <w:rPr>
-          <w:color w:val="FF0000"/>
-        </w:rPr>
-      </w:pPr>
-      <w:r>
-        <w:rPr>
-          <w:color w:val="FF0000"/>
-        </w:rPr>
-        <w:t>Can be primarily functional requirements, though you may include other types if you think of them.</w:t>
-      </w:r>
-    </w:p>
+          <w:color w:val="000000" w:themeColor="text1"/>
+        </w:rPr>
+      </w:pPr>
+      <w:bookmarkStart w:id="9" w:name="_Hlk143705941"/>
+      <w:r>
+        <w:rPr>
+          <w:color w:val="000000" w:themeColor="text1"/>
+        </w:rPr>
+        <w:t>R1.1 The program shall accept user input through a list of suburbs.</w:t>
+      </w:r>
+    </w:p>
+    <w:p>
+      <w:pPr>
+        <w:rPr>
+          <w:color w:val="000000" w:themeColor="text1"/>
+        </w:rPr>
+      </w:pPr>
+      <w:r>
+        <w:rPr>
+          <w:color w:val="000000" w:themeColor="text1"/>
+        </w:rPr>
+        <w:t>R1.2 The program shall show what rooms are available and show brief description about them.</w:t>
+      </w:r>
+    </w:p>
+    <w:p>
+      <w:pPr>
+        <w:rPr>
+          <w:color w:val="000000" w:themeColor="text1"/>
+        </w:rPr>
+      </w:pPr>
+      <w:r>
+        <w:rPr>
+          <w:color w:val="000000" w:themeColor="text1"/>
+        </w:rPr>
+        <w:t xml:space="preserve">R1.3 It shall have a date option to see for a particular date. </w:t>
+      </w:r>
+    </w:p>
+    <w:p>
+      <w:pPr>
+        <w:rPr>
+          <w:color w:val="000000" w:themeColor="text1"/>
+        </w:rPr>
+      </w:pPr>
+      <w:r>
+        <w:rPr>
+          <w:color w:val="000000" w:themeColor="text1"/>
+        </w:rPr>
+        <w:t>R1.4 It shall present a price for each room including details of payment.</w:t>
+      </w:r>
+    </w:p>
+    <w:p>
+      <w:pPr>
+        <w:rPr>
+          <w:color w:val="000000" w:themeColor="text1"/>
+        </w:rPr>
+      </w:pPr>
+      <w:r>
+        <w:rPr>
+          <w:color w:val="000000" w:themeColor="text1"/>
+        </w:rPr>
+        <w:t>R1.5 It shall display feedback chart of a room on basis of cleanliness, market, public transport, attractions. These will have values which indicate what is the review of the room. These are selected as tourists will look for these features in a room as it makes their visit a pleasant experience.</w:t>
+      </w:r>
+    </w:p>
+    <w:p>
+      <w:pPr>
+        <w:rPr>
+          <w:color w:val="000000" w:themeColor="text1"/>
+        </w:rPr>
+      </w:pPr>
+      <w:r>
+        <w:rPr>
+          <w:color w:val="000000" w:themeColor="text1"/>
+        </w:rPr>
+        <w:t>R1.6 The program shall present a price distribution chart when user selects a suburb and click on view price distribution chart.</w:t>
+      </w:r>
+    </w:p>
+    <w:p>
+      <w:pPr>
+        <w:rPr>
+          <w:color w:val="000000" w:themeColor="text1"/>
+        </w:rPr>
+      </w:pPr>
+      <w:r>
+        <w:rPr>
+          <w:color w:val="000000" w:themeColor="text1"/>
+        </w:rPr>
+        <w:t>R1.7 The program shall present how many times a property has been used for a user selected date.</w:t>
+      </w:r>
+    </w:p>
+    <w:bookmarkEnd w:id="9"/>
     <w:p>
       <w:pPr>
         <w:rPr>
@@ -1430,11 +1409,11 @@
           <w:numId w:val="2"/>
         </w:numPr>
       </w:pPr>
-      <w:bookmarkStart w:id="8" w:name="_Toc46748629"/>
+      <w:bookmarkStart w:id="10" w:name="_Toc46748629"/>
       <w:r>
         <w:t>Use Cases</w:t>
       </w:r>
-      <w:bookmarkEnd w:id="8"/>
+      <w:bookmarkEnd w:id="10"/>
       <w:r>
         <w:t xml:space="preserve"> &amp; Use Case Diagrams</w:t>
       </w:r>
@@ -1461,9 +1440,1483 @@
     <w:p/>
     <w:p/>
     <w:p/>
-    <w:p>
-      <w:r>
-        <w:br w:type="page"/>
+    <w:tbl>
+      <w:tblPr>
+        <w:tblStyle w:val="TableGrid"/>
+        <w:tblpPr w:leftFromText="180" w:rightFromText="180" w:vertAnchor="text" w:tblpY="1"/>
+        <w:tblOverlap w:val="never"/>
+        <w:tblW w:w="0" w:type="auto"/>
+        <w:tblLook w:val="04A0" w:firstRow="1" w:lastRow="0" w:firstColumn="1" w:lastColumn="0" w:noHBand="0" w:noVBand="1"/>
+      </w:tblPr>
+      <w:tblGrid>
+        <w:gridCol w:w="1696"/>
+        <w:gridCol w:w="3686"/>
+      </w:tblGrid>
+      <w:tr>
+        <w:trPr>
+          <w:trHeight w:val="476"/>
+        </w:trPr>
+        <w:tc>
+          <w:tcPr>
+            <w:tcW w:w="1696" w:type="dxa"/>
+          </w:tcPr>
+          <w:p>
+            <w:bookmarkStart w:id="11" w:name="_Hlk143811740"/>
+            <w:r>
+              <w:t>Use Case ID</w:t>
+            </w:r>
+          </w:p>
+        </w:tc>
+        <w:tc>
+          <w:tcPr>
+            <w:tcW w:w="3686" w:type="dxa"/>
+          </w:tcPr>
+          <w:p>
+            <w:r>
+              <w:t>1</w:t>
+            </w:r>
+          </w:p>
+        </w:tc>
+      </w:tr>
+      <w:tr>
+        <w:trPr>
+          <w:trHeight w:val="452"/>
+        </w:trPr>
+        <w:tc>
+          <w:tcPr>
+            <w:tcW w:w="1696" w:type="dxa"/>
+          </w:tcPr>
+          <w:p>
+            <w:r>
+              <w:t>Use Case Name</w:t>
+            </w:r>
+          </w:p>
+        </w:tc>
+        <w:tc>
+          <w:tcPr>
+            <w:tcW w:w="3686" w:type="dxa"/>
+          </w:tcPr>
+          <w:p>
+            <w:r>
+              <w:t>View Listings</w:t>
+            </w:r>
+          </w:p>
+        </w:tc>
+      </w:tr>
+      <w:tr>
+        <w:trPr>
+          <w:trHeight w:val="476"/>
+        </w:trPr>
+        <w:tc>
+          <w:tcPr>
+            <w:tcW w:w="1696" w:type="dxa"/>
+          </w:tcPr>
+          <w:p>
+            <w:r>
+              <w:t>Actors</w:t>
+            </w:r>
+          </w:p>
+        </w:tc>
+        <w:tc>
+          <w:tcPr>
+            <w:tcW w:w="3686" w:type="dxa"/>
+          </w:tcPr>
+          <w:p>
+            <w:r>
+              <w:t>User</w:t>
+            </w:r>
+          </w:p>
+        </w:tc>
+      </w:tr>
+      <w:tr>
+        <w:trPr>
+          <w:trHeight w:val="928"/>
+        </w:trPr>
+        <w:tc>
+          <w:tcPr>
+            <w:tcW w:w="1696" w:type="dxa"/>
+          </w:tcPr>
+          <w:p>
+            <w:r>
+              <w:t>Description</w:t>
+            </w:r>
+          </w:p>
+        </w:tc>
+        <w:tc>
+          <w:tcPr>
+            <w:tcW w:w="3686" w:type="dxa"/>
+          </w:tcPr>
+          <w:p>
+            <w:r>
+              <w:t>Users will be able to view the rooms in one suburb at a given time.</w:t>
+            </w:r>
+          </w:p>
+        </w:tc>
+      </w:tr>
+      <w:tr>
+        <w:trPr>
+          <w:trHeight w:val="1880"/>
+        </w:trPr>
+        <w:tc>
+          <w:tcPr>
+            <w:tcW w:w="1696" w:type="dxa"/>
+          </w:tcPr>
+          <w:p>
+            <w:r>
+              <w:t>Normal Flow</w:t>
+            </w:r>
+          </w:p>
+        </w:tc>
+        <w:tc>
+          <w:tcPr>
+            <w:tcW w:w="3686" w:type="dxa"/>
+          </w:tcPr>
+          <w:p>
+            <w:pPr>
+              <w:pStyle w:val="ListParagraph"/>
+              <w:numPr>
+                <w:ilvl w:val="0"/>
+                <w:numId w:val="7"/>
+              </w:numPr>
+            </w:pPr>
+            <w:r>
+              <w:t>User goes to the program website.</w:t>
+            </w:r>
+          </w:p>
+          <w:p>
+            <w:pPr>
+              <w:pStyle w:val="ListParagraph"/>
+              <w:numPr>
+                <w:ilvl w:val="0"/>
+                <w:numId w:val="7"/>
+              </w:numPr>
+            </w:pPr>
+            <w:r>
+              <w:t xml:space="preserve">Selects </w:t>
+            </w:r>
+            <w:proofErr w:type="gramStart"/>
+            <w:r>
+              <w:t>time period</w:t>
+            </w:r>
+            <w:proofErr w:type="gramEnd"/>
+            <w:r>
+              <w:t xml:space="preserve">. </w:t>
+            </w:r>
+          </w:p>
+          <w:p>
+            <w:pPr>
+              <w:pStyle w:val="ListParagraph"/>
+              <w:numPr>
+                <w:ilvl w:val="0"/>
+                <w:numId w:val="7"/>
+              </w:numPr>
+            </w:pPr>
+            <w:r>
+              <w:t>Selects a suburb in the list.</w:t>
+            </w:r>
+          </w:p>
+          <w:p>
+            <w:pPr>
+              <w:pStyle w:val="ListParagraph"/>
+              <w:numPr>
+                <w:ilvl w:val="0"/>
+                <w:numId w:val="7"/>
+              </w:numPr>
+            </w:pPr>
+            <w:r>
+              <w:t>Program shows all the rooms.</w:t>
+            </w:r>
+          </w:p>
+        </w:tc>
+      </w:tr>
+      <w:tr>
+        <w:trPr>
+          <w:trHeight w:val="452"/>
+        </w:trPr>
+        <w:tc>
+          <w:tcPr>
+            <w:tcW w:w="1696" w:type="dxa"/>
+          </w:tcPr>
+          <w:p>
+            <w:r>
+              <w:t>Alternate Flow</w:t>
+            </w:r>
+          </w:p>
+        </w:tc>
+        <w:tc>
+          <w:tcPr>
+            <w:tcW w:w="3686" w:type="dxa"/>
+          </w:tcPr>
+          <w:p>
+            <w:r>
+              <w:t>None</w:t>
+            </w:r>
+          </w:p>
+        </w:tc>
+      </w:tr>
+    </w:tbl>
+    <w:p>
+      <w:pPr>
+        <w:tabs>
+          <w:tab w:val="left" w:pos="1657"/>
+        </w:tabs>
+      </w:pPr>
+    </w:p>
+    <w:p>
+      <w:pPr>
+        <w:tabs>
+          <w:tab w:val="left" w:pos="1657"/>
+        </w:tabs>
+        <w:ind w:firstLine="720"/>
+      </w:pPr>
+      <w:r>
+        <w:rPr>
+          <w:noProof/>
+        </w:rPr>
+        <w:drawing>
+          <wp:inline distT="0" distB="0" distL="0" distR="0" wp14:anchorId="68C4C593" wp14:editId="416C18F9">
+            <wp:extent cx="4371975" cy="3334309"/>
+            <wp:effectExtent l="0" t="0" r="0" b="0"/>
+            <wp:docPr id="1303781373" name="Picture 5" descr="A diagram of software&#10;&#10;Description automatically generated"/>
+            <wp:cNvGraphicFramePr>
+              <a:graphicFrameLocks xmlns:a="http://schemas.openxmlformats.org/drawingml/2006/main" noChangeAspect="1"/>
+            </wp:cNvGraphicFramePr>
+            <a:graphic xmlns:a="http://schemas.openxmlformats.org/drawingml/2006/main">
+              <a:graphicData uri="http://schemas.openxmlformats.org/drawingml/2006/picture">
+                <pic:pic xmlns:pic="http://schemas.openxmlformats.org/drawingml/2006/picture">
+                  <pic:nvPicPr>
+                    <pic:cNvPr id="1303781373" name="Picture 5" descr="A diagram of software&#10;&#10;Description automatically generated"/>
+                    <pic:cNvPicPr/>
+                  </pic:nvPicPr>
+                  <pic:blipFill>
+                    <a:blip r:embed="rId6">
+                      <a:extLst>
+                        <a:ext uri="{28A0092B-C50C-407E-A947-70E740481C1C}">
+                          <a14:useLocalDpi xmlns:a14="http://schemas.microsoft.com/office/drawing/2010/main" val="0"/>
+                        </a:ext>
+                      </a:extLst>
+                    </a:blip>
+                    <a:stretch>
+                      <a:fillRect/>
+                    </a:stretch>
+                  </pic:blipFill>
+                  <pic:spPr>
+                    <a:xfrm>
+                      <a:off x="0" y="0"/>
+                      <a:ext cx="4414956" cy="3367088"/>
+                    </a:xfrm>
+                    <a:prstGeom prst="rect">
+                      <a:avLst/>
+                    </a:prstGeom>
+                  </pic:spPr>
+                </pic:pic>
+              </a:graphicData>
+            </a:graphic>
+          </wp:inline>
+        </w:drawing>
+      </w:r>
+      <w:r>
+        <w:tab/>
+      </w:r>
+    </w:p>
+    <w:p/>
+    <w:p>
+      <w:pPr>
+        <w:tabs>
+          <w:tab w:val="left" w:pos="7675"/>
+        </w:tabs>
+      </w:pPr>
+      <w:r>
+        <w:tab/>
+      </w:r>
+    </w:p>
+    <w:p/>
+    <w:p>
+      <w:pPr>
+        <w:tabs>
+          <w:tab w:val="left" w:pos="8083"/>
+        </w:tabs>
+      </w:pPr>
+      <w:r>
+        <w:tab/>
+      </w:r>
+    </w:p>
+    <w:p/>
+    <w:p>
+      <w:pPr>
+        <w:tabs>
+          <w:tab w:val="left" w:pos="8083"/>
+        </w:tabs>
+      </w:pPr>
+      <w:r>
+        <w:tab/>
+      </w:r>
+    </w:p>
+    <w:p>
+      <w:pPr>
+        <w:tabs>
+          <w:tab w:val="left" w:pos="8083"/>
+        </w:tabs>
+      </w:pPr>
+    </w:p>
+    <w:p>
+      <w:pPr>
+        <w:tabs>
+          <w:tab w:val="left" w:pos="8083"/>
+        </w:tabs>
+      </w:pPr>
+    </w:p>
+    <w:p>
+      <w:pPr>
+        <w:tabs>
+          <w:tab w:val="left" w:pos="8083"/>
+        </w:tabs>
+      </w:pPr>
+    </w:p>
+    <w:tbl>
+      <w:tblPr>
+        <w:tblStyle w:val="TableGrid"/>
+        <w:tblpPr w:leftFromText="180" w:rightFromText="180" w:vertAnchor="text" w:tblpY="1"/>
+        <w:tblOverlap w:val="never"/>
+        <w:tblW w:w="0" w:type="auto"/>
+        <w:tblLook w:val="04A0" w:firstRow="1" w:lastRow="0" w:firstColumn="1" w:lastColumn="0" w:noHBand="0" w:noVBand="1"/>
+      </w:tblPr>
+      <w:tblGrid>
+        <w:gridCol w:w="3435"/>
+        <w:gridCol w:w="3435"/>
+      </w:tblGrid>
+      <w:tr>
+        <w:trPr>
+          <w:trHeight w:val="174"/>
+        </w:trPr>
+        <w:tc>
+          <w:tcPr>
+            <w:tcW w:w="3435" w:type="dxa"/>
+          </w:tcPr>
+          <w:p>
+            <w:r>
+              <w:lastRenderedPageBreak/>
+              <w:t>Use Case ID</w:t>
+            </w:r>
+          </w:p>
+        </w:tc>
+        <w:tc>
+          <w:tcPr>
+            <w:tcW w:w="3435" w:type="dxa"/>
+          </w:tcPr>
+          <w:p>
+            <w:r>
+              <w:t>2</w:t>
+            </w:r>
+          </w:p>
+        </w:tc>
+      </w:tr>
+      <w:tr>
+        <w:trPr>
+          <w:trHeight w:val="165"/>
+        </w:trPr>
+        <w:tc>
+          <w:tcPr>
+            <w:tcW w:w="3435" w:type="dxa"/>
+          </w:tcPr>
+          <w:p>
+            <w:r>
+              <w:t xml:space="preserve"> Use Case Name</w:t>
+            </w:r>
+          </w:p>
+        </w:tc>
+        <w:tc>
+          <w:tcPr>
+            <w:tcW w:w="3435" w:type="dxa"/>
+          </w:tcPr>
+          <w:p>
+            <w:r>
+              <w:t>View price distribution chart</w:t>
+            </w:r>
+          </w:p>
+        </w:tc>
+      </w:tr>
+      <w:tr>
+        <w:trPr>
+          <w:trHeight w:val="174"/>
+        </w:trPr>
+        <w:tc>
+          <w:tcPr>
+            <w:tcW w:w="3435" w:type="dxa"/>
+          </w:tcPr>
+          <w:p>
+            <w:r>
+              <w:t>Actors</w:t>
+            </w:r>
+          </w:p>
+        </w:tc>
+        <w:tc>
+          <w:tcPr>
+            <w:tcW w:w="3435" w:type="dxa"/>
+          </w:tcPr>
+          <w:p>
+            <w:r>
+              <w:t>User</w:t>
+            </w:r>
+          </w:p>
+        </w:tc>
+      </w:tr>
+      <w:tr>
+        <w:trPr>
+          <w:trHeight w:val="339"/>
+        </w:trPr>
+        <w:tc>
+          <w:tcPr>
+            <w:tcW w:w="3435" w:type="dxa"/>
+          </w:tcPr>
+          <w:p>
+            <w:r>
+              <w:t>Description</w:t>
+            </w:r>
+          </w:p>
+        </w:tc>
+        <w:tc>
+          <w:tcPr>
+            <w:tcW w:w="3435" w:type="dxa"/>
+          </w:tcPr>
+          <w:p>
+            <w:r>
+              <w:t>Users will be able to view the room prices in chart form in one suburb</w:t>
+            </w:r>
+          </w:p>
+        </w:tc>
+      </w:tr>
+      <w:tr>
+        <w:trPr>
+          <w:trHeight w:val="1199"/>
+        </w:trPr>
+        <w:tc>
+          <w:tcPr>
+            <w:tcW w:w="3435" w:type="dxa"/>
+          </w:tcPr>
+          <w:p>
+            <w:r>
+              <w:t xml:space="preserve"> Normal Flow</w:t>
+            </w:r>
+          </w:p>
+        </w:tc>
+        <w:tc>
+          <w:tcPr>
+            <w:tcW w:w="3435" w:type="dxa"/>
+          </w:tcPr>
+          <w:p>
+            <w:pPr>
+              <w:pStyle w:val="ListParagraph"/>
+              <w:numPr>
+                <w:ilvl w:val="0"/>
+                <w:numId w:val="8"/>
+              </w:numPr>
+            </w:pPr>
+            <w:r>
+              <w:t>User goes to the program website.</w:t>
+            </w:r>
+          </w:p>
+          <w:p>
+            <w:pPr>
+              <w:pStyle w:val="ListParagraph"/>
+              <w:numPr>
+                <w:ilvl w:val="0"/>
+                <w:numId w:val="8"/>
+              </w:numPr>
+            </w:pPr>
+            <w:r>
+              <w:t xml:space="preserve">Selects </w:t>
+            </w:r>
+            <w:proofErr w:type="gramStart"/>
+            <w:r>
+              <w:t>time period</w:t>
+            </w:r>
+            <w:proofErr w:type="gramEnd"/>
+            <w:r>
+              <w:t>.</w:t>
+            </w:r>
+          </w:p>
+          <w:p>
+            <w:pPr>
+              <w:pStyle w:val="ListParagraph"/>
+              <w:numPr>
+                <w:ilvl w:val="0"/>
+                <w:numId w:val="8"/>
+              </w:numPr>
+            </w:pPr>
+            <w:r>
+              <w:t>Selects a suburb in the list.</w:t>
+            </w:r>
+          </w:p>
+          <w:p>
+            <w:pPr>
+              <w:pStyle w:val="ListParagraph"/>
+              <w:numPr>
+                <w:ilvl w:val="0"/>
+                <w:numId w:val="8"/>
+              </w:numPr>
+            </w:pPr>
+            <w:r>
+              <w:t>Program lists all rooms.</w:t>
+            </w:r>
+          </w:p>
+          <w:p>
+            <w:pPr>
+              <w:pStyle w:val="ListParagraph"/>
+              <w:numPr>
+                <w:ilvl w:val="0"/>
+                <w:numId w:val="8"/>
+              </w:numPr>
+            </w:pPr>
+            <w:proofErr w:type="gramStart"/>
+            <w:r>
+              <w:t>User</w:t>
+            </w:r>
+            <w:proofErr w:type="gramEnd"/>
+            <w:r>
+              <w:t xml:space="preserve"> select show price chart button.</w:t>
+            </w:r>
+          </w:p>
+          <w:p>
+            <w:pPr>
+              <w:pStyle w:val="ListParagraph"/>
+              <w:numPr>
+                <w:ilvl w:val="0"/>
+                <w:numId w:val="8"/>
+              </w:numPr>
+            </w:pPr>
+            <w:r>
+              <w:t>Program creates a chart form of prices of rooms.</w:t>
+            </w:r>
+          </w:p>
+        </w:tc>
+      </w:tr>
+      <w:tr>
+        <w:trPr>
+          <w:trHeight w:val="165"/>
+        </w:trPr>
+        <w:tc>
+          <w:tcPr>
+            <w:tcW w:w="3435" w:type="dxa"/>
+          </w:tcPr>
+          <w:p>
+            <w:r>
+              <w:t>Alternate Flow</w:t>
+            </w:r>
+          </w:p>
+        </w:tc>
+        <w:tc>
+          <w:tcPr>
+            <w:tcW w:w="3435" w:type="dxa"/>
+          </w:tcPr>
+          <w:p>
+            <w:r>
+              <w:t>None</w:t>
+            </w:r>
+          </w:p>
+        </w:tc>
+      </w:tr>
+    </w:tbl>
+    <w:p>
+      <w:r>
+        <w:rPr>
+          <w:noProof/>
+        </w:rPr>
+        <w:drawing>
+          <wp:inline distT="0" distB="0" distL="0" distR="0" wp14:anchorId="2C392B18" wp14:editId="28370D97">
+            <wp:extent cx="3717985" cy="3024578"/>
+            <wp:effectExtent l="0" t="0" r="0" b="4445"/>
+            <wp:docPr id="646147097" name="Picture 4" descr="A diagram of a product&#10;&#10;Description automatically generated"/>
+            <wp:cNvGraphicFramePr>
+              <a:graphicFrameLocks xmlns:a="http://schemas.openxmlformats.org/drawingml/2006/main" noChangeAspect="1"/>
+            </wp:cNvGraphicFramePr>
+            <a:graphic xmlns:a="http://schemas.openxmlformats.org/drawingml/2006/main">
+              <a:graphicData uri="http://schemas.openxmlformats.org/drawingml/2006/picture">
+                <pic:pic xmlns:pic="http://schemas.openxmlformats.org/drawingml/2006/picture">
+                  <pic:nvPicPr>
+                    <pic:cNvPr id="646147097" name="Picture 4" descr="A diagram of a product&#10;&#10;Description automatically generated"/>
+                    <pic:cNvPicPr/>
+                  </pic:nvPicPr>
+                  <pic:blipFill>
+                    <a:blip r:embed="rId7">
+                      <a:extLst>
+                        <a:ext uri="{28A0092B-C50C-407E-A947-70E740481C1C}">
+                          <a14:useLocalDpi xmlns:a14="http://schemas.microsoft.com/office/drawing/2010/main" val="0"/>
+                        </a:ext>
+                      </a:extLst>
+                    </a:blip>
+                    <a:stretch>
+                      <a:fillRect/>
+                    </a:stretch>
+                  </pic:blipFill>
+                  <pic:spPr>
+                    <a:xfrm>
+                      <a:off x="0" y="0"/>
+                      <a:ext cx="3731694" cy="3035730"/>
+                    </a:xfrm>
+                    <a:prstGeom prst="rect">
+                      <a:avLst/>
+                    </a:prstGeom>
+                  </pic:spPr>
+                </pic:pic>
+              </a:graphicData>
+            </a:graphic>
+          </wp:inline>
+        </w:drawing>
+      </w:r>
+      <w:r>
+        <w:br w:type="textWrapping" w:clear="all"/>
+      </w:r>
+      <w:bookmarkEnd w:id="11"/>
+    </w:p>
+    <w:tbl>
+      <w:tblPr>
+        <w:tblStyle w:val="TableGrid"/>
+        <w:tblpPr w:leftFromText="180" w:rightFromText="180" w:vertAnchor="text" w:tblpY="1"/>
+        <w:tblOverlap w:val="never"/>
+        <w:tblW w:w="0" w:type="auto"/>
+        <w:tblLook w:val="04A0" w:firstRow="1" w:lastRow="0" w:firstColumn="1" w:lastColumn="0" w:noHBand="0" w:noVBand="1"/>
+      </w:tblPr>
+      <w:tblGrid>
+        <w:gridCol w:w="3068"/>
+        <w:gridCol w:w="3068"/>
+      </w:tblGrid>
+      <w:tr>
+        <w:trPr>
+          <w:trHeight w:val="278"/>
+        </w:trPr>
+        <w:tc>
+          <w:tcPr>
+            <w:tcW w:w="3068" w:type="dxa"/>
+          </w:tcPr>
+          <w:p>
+            <w:r>
+              <w:t>Use Case ID</w:t>
+            </w:r>
+          </w:p>
+        </w:tc>
+        <w:tc>
+          <w:tcPr>
+            <w:tcW w:w="3068" w:type="dxa"/>
+          </w:tcPr>
+          <w:p>
+            <w:r>
+              <w:t>3</w:t>
+            </w:r>
+          </w:p>
+        </w:tc>
+      </w:tr>
+      <w:tr>
+        <w:trPr>
+          <w:trHeight w:val="264"/>
+        </w:trPr>
+        <w:tc>
+          <w:tcPr>
+            <w:tcW w:w="3068" w:type="dxa"/>
+          </w:tcPr>
+          <w:p>
+            <w:r>
+              <w:t>Use Case Name</w:t>
+            </w:r>
+          </w:p>
+        </w:tc>
+        <w:tc>
+          <w:tcPr>
+            <w:tcW w:w="3068" w:type="dxa"/>
+          </w:tcPr>
+          <w:p>
+            <w:r>
+              <w:t>View user specific rooms</w:t>
+            </w:r>
+          </w:p>
+        </w:tc>
+      </w:tr>
+      <w:tr>
+        <w:trPr>
+          <w:trHeight w:val="278"/>
+        </w:trPr>
+        <w:tc>
+          <w:tcPr>
+            <w:tcW w:w="3068" w:type="dxa"/>
+          </w:tcPr>
+          <w:p>
+            <w:r>
+              <w:t>Actors</w:t>
+            </w:r>
+          </w:p>
+        </w:tc>
+        <w:tc>
+          <w:tcPr>
+            <w:tcW w:w="3068" w:type="dxa"/>
+          </w:tcPr>
+          <w:p>
+            <w:r>
+              <w:t>User</w:t>
+            </w:r>
+          </w:p>
+        </w:tc>
+      </w:tr>
+      <w:tr>
+        <w:trPr>
+          <w:trHeight w:val="543"/>
+        </w:trPr>
+        <w:tc>
+          <w:tcPr>
+            <w:tcW w:w="3068" w:type="dxa"/>
+          </w:tcPr>
+          <w:p>
+            <w:r>
+              <w:t>Description</w:t>
+            </w:r>
+          </w:p>
+        </w:tc>
+        <w:tc>
+          <w:tcPr>
+            <w:tcW w:w="3068" w:type="dxa"/>
+          </w:tcPr>
+          <w:p>
+            <w:r>
+              <w:t>Users will be able to view the rooms with desired features</w:t>
+            </w:r>
+          </w:p>
+        </w:tc>
+      </w:tr>
+      <w:tr>
+        <w:trPr>
+          <w:trHeight w:val="2199"/>
+        </w:trPr>
+        <w:tc>
+          <w:tcPr>
+            <w:tcW w:w="3068" w:type="dxa"/>
+          </w:tcPr>
+          <w:p>
+            <w:r>
+              <w:t>Normal Flow</w:t>
+            </w:r>
+          </w:p>
+        </w:tc>
+        <w:tc>
+          <w:tcPr>
+            <w:tcW w:w="3068" w:type="dxa"/>
+          </w:tcPr>
+          <w:p>
+            <w:pPr>
+              <w:pStyle w:val="ListParagraph"/>
+              <w:numPr>
+                <w:ilvl w:val="0"/>
+                <w:numId w:val="9"/>
+              </w:numPr>
+            </w:pPr>
+            <w:r>
+              <w:t xml:space="preserve">User goes to the program website. </w:t>
+            </w:r>
+          </w:p>
+          <w:p>
+            <w:pPr>
+              <w:pStyle w:val="ListParagraph"/>
+              <w:numPr>
+                <w:ilvl w:val="0"/>
+                <w:numId w:val="9"/>
+              </w:numPr>
+            </w:pPr>
+            <w:r>
+              <w:t xml:space="preserve">Select time </w:t>
+            </w:r>
+            <w:proofErr w:type="gramStart"/>
+            <w:r>
+              <w:t>period</w:t>
+            </w:r>
+            <w:proofErr w:type="gramEnd"/>
+          </w:p>
+          <w:p>
+            <w:pPr>
+              <w:pStyle w:val="ListParagraph"/>
+              <w:numPr>
+                <w:ilvl w:val="0"/>
+                <w:numId w:val="9"/>
+              </w:numPr>
+            </w:pPr>
+            <w:r>
+              <w:t>Selects a suburb in the list.</w:t>
+            </w:r>
+          </w:p>
+          <w:p>
+            <w:pPr>
+              <w:pStyle w:val="ListParagraph"/>
+              <w:numPr>
+                <w:ilvl w:val="0"/>
+                <w:numId w:val="9"/>
+              </w:numPr>
+            </w:pPr>
+            <w:r>
+              <w:t>Program lists all the rooms.</w:t>
+            </w:r>
+          </w:p>
+          <w:p>
+            <w:pPr>
+              <w:pStyle w:val="ListParagraph"/>
+              <w:numPr>
+                <w:ilvl w:val="0"/>
+                <w:numId w:val="9"/>
+              </w:numPr>
+            </w:pPr>
+            <w:r>
+              <w:t xml:space="preserve">User then type words like pool, </w:t>
+            </w:r>
+            <w:proofErr w:type="gramStart"/>
+            <w:r>
+              <w:t>spa</w:t>
+            </w:r>
+            <w:proofErr w:type="gramEnd"/>
+            <w:r>
+              <w:t xml:space="preserve"> and other words, then select search button.</w:t>
+            </w:r>
+          </w:p>
+          <w:p>
+            <w:pPr>
+              <w:pStyle w:val="ListParagraph"/>
+              <w:numPr>
+                <w:ilvl w:val="0"/>
+                <w:numId w:val="9"/>
+              </w:numPr>
+            </w:pPr>
+            <w:r>
+              <w:t>Rooms with user entered word are presented.</w:t>
+            </w:r>
+          </w:p>
+        </w:tc>
+      </w:tr>
+      <w:tr>
+        <w:trPr>
+          <w:trHeight w:val="264"/>
+        </w:trPr>
+        <w:tc>
+          <w:tcPr>
+            <w:tcW w:w="3068" w:type="dxa"/>
+          </w:tcPr>
+          <w:p>
+            <w:r>
+              <w:t>Alternate Flow</w:t>
+            </w:r>
+          </w:p>
+        </w:tc>
+        <w:tc>
+          <w:tcPr>
+            <w:tcW w:w="3068" w:type="dxa"/>
+          </w:tcPr>
+          <w:p>
+            <w:r>
+              <w:t>None</w:t>
+            </w:r>
+          </w:p>
+        </w:tc>
+      </w:tr>
+    </w:tbl>
+    <w:p>
+      <w:r>
+        <w:rPr>
+          <w:noProof/>
+        </w:rPr>
+        <w:drawing>
+          <wp:inline distT="0" distB="0" distL="0" distR="0" wp14:anchorId="16B822AF" wp14:editId="3117501E">
+            <wp:extent cx="4494051" cy="3541395"/>
+            <wp:effectExtent l="0" t="0" r="1905" b="1905"/>
+            <wp:docPr id="500281138" name="Picture 3"/>
+            <wp:cNvGraphicFramePr>
+              <a:graphicFrameLocks xmlns:a="http://schemas.openxmlformats.org/drawingml/2006/main" noChangeAspect="1"/>
+            </wp:cNvGraphicFramePr>
+            <a:graphic xmlns:a="http://schemas.openxmlformats.org/drawingml/2006/main">
+              <a:graphicData uri="http://schemas.openxmlformats.org/drawingml/2006/picture">
+                <pic:pic xmlns:pic="http://schemas.openxmlformats.org/drawingml/2006/picture">
+                  <pic:nvPicPr>
+                    <pic:cNvPr id="500281138" name="Picture 500281138"/>
+                    <pic:cNvPicPr/>
+                  </pic:nvPicPr>
+                  <pic:blipFill>
+                    <a:blip r:embed="rId8">
+                      <a:extLst>
+                        <a:ext uri="{28A0092B-C50C-407E-A947-70E740481C1C}">
+                          <a14:useLocalDpi xmlns:a14="http://schemas.microsoft.com/office/drawing/2010/main" val="0"/>
+                        </a:ext>
+                      </a:extLst>
+                    </a:blip>
+                    <a:stretch>
+                      <a:fillRect/>
+                    </a:stretch>
+                  </pic:blipFill>
+                  <pic:spPr>
+                    <a:xfrm>
+                      <a:off x="0" y="0"/>
+                      <a:ext cx="4519407" cy="3561376"/>
+                    </a:xfrm>
+                    <a:prstGeom prst="rect">
+                      <a:avLst/>
+                    </a:prstGeom>
+                  </pic:spPr>
+                </pic:pic>
+              </a:graphicData>
+            </a:graphic>
+          </wp:inline>
+        </w:drawing>
+      </w:r>
+      <w:r>
+        <w:br w:type="textWrapping" w:clear="all"/>
+      </w:r>
+    </w:p>
+    <w:tbl>
+      <w:tblPr>
+        <w:tblStyle w:val="TableGrid"/>
+        <w:tblpPr w:leftFromText="180" w:rightFromText="180" w:vertAnchor="text" w:tblpY="1"/>
+        <w:tblOverlap w:val="never"/>
+        <w:tblW w:w="0" w:type="auto"/>
+        <w:tblLook w:val="04A0" w:firstRow="1" w:lastRow="0" w:firstColumn="1" w:lastColumn="0" w:noHBand="0" w:noVBand="1"/>
+      </w:tblPr>
+      <w:tblGrid>
+        <w:gridCol w:w="3048"/>
+        <w:gridCol w:w="3048"/>
+      </w:tblGrid>
+      <w:tr>
+        <w:trPr>
+          <w:trHeight w:val="272"/>
+        </w:trPr>
+        <w:tc>
+          <w:tcPr>
+            <w:tcW w:w="3048" w:type="dxa"/>
+          </w:tcPr>
+          <w:p>
+            <w:r>
+              <w:t>Use Case ID</w:t>
+            </w:r>
+          </w:p>
+        </w:tc>
+        <w:tc>
+          <w:tcPr>
+            <w:tcW w:w="3048" w:type="dxa"/>
+          </w:tcPr>
+          <w:p>
+            <w:r>
+              <w:t>4</w:t>
+            </w:r>
+          </w:p>
+        </w:tc>
+      </w:tr>
+      <w:tr>
+        <w:trPr>
+          <w:trHeight w:val="258"/>
+        </w:trPr>
+        <w:tc>
+          <w:tcPr>
+            <w:tcW w:w="3048" w:type="dxa"/>
+          </w:tcPr>
+          <w:p>
+            <w:r>
+              <w:t xml:space="preserve">  Use Case Name</w:t>
+            </w:r>
+          </w:p>
+        </w:tc>
+        <w:tc>
+          <w:tcPr>
+            <w:tcW w:w="3048" w:type="dxa"/>
+          </w:tcPr>
+          <w:p>
+            <w:r>
+              <w:t>View review chart</w:t>
+            </w:r>
+          </w:p>
+        </w:tc>
+      </w:tr>
+      <w:tr>
+        <w:trPr>
+          <w:trHeight w:val="272"/>
+        </w:trPr>
+        <w:tc>
+          <w:tcPr>
+            <w:tcW w:w="3048" w:type="dxa"/>
+          </w:tcPr>
+          <w:p>
+            <w:r>
+              <w:t>Actors</w:t>
+            </w:r>
+          </w:p>
+        </w:tc>
+        <w:tc>
+          <w:tcPr>
+            <w:tcW w:w="3048" w:type="dxa"/>
+          </w:tcPr>
+          <w:p>
+            <w:r>
+              <w:t>User</w:t>
+            </w:r>
+          </w:p>
+        </w:tc>
+      </w:tr>
+      <w:tr>
+        <w:trPr>
+          <w:trHeight w:val="530"/>
+        </w:trPr>
+        <w:tc>
+          <w:tcPr>
+            <w:tcW w:w="3048" w:type="dxa"/>
+          </w:tcPr>
+          <w:p>
+            <w:r>
+              <w:t>Description</w:t>
+            </w:r>
+          </w:p>
+        </w:tc>
+        <w:tc>
+          <w:tcPr>
+            <w:tcW w:w="3048" w:type="dxa"/>
+          </w:tcPr>
+          <w:p>
+            <w:r>
+              <w:t>Users will be able to see the feedback of rooms in a chart form.</w:t>
+            </w:r>
+          </w:p>
+        </w:tc>
+      </w:tr>
+      <w:tr>
+        <w:trPr>
+          <w:trHeight w:val="1603"/>
+        </w:trPr>
+        <w:tc>
+          <w:tcPr>
+            <w:tcW w:w="3048" w:type="dxa"/>
+          </w:tcPr>
+          <w:p>
+            <w:r>
+              <w:t xml:space="preserve">  Normal Flow</w:t>
+            </w:r>
+          </w:p>
+        </w:tc>
+        <w:tc>
+          <w:tcPr>
+            <w:tcW w:w="3048" w:type="dxa"/>
+          </w:tcPr>
+          <w:p>
+            <w:pPr>
+              <w:pStyle w:val="ListParagraph"/>
+              <w:numPr>
+                <w:ilvl w:val="0"/>
+                <w:numId w:val="10"/>
+              </w:numPr>
+            </w:pPr>
+            <w:r>
+              <w:t>User goes to the program website.</w:t>
+            </w:r>
+          </w:p>
+          <w:p>
+            <w:pPr>
+              <w:pStyle w:val="ListParagraph"/>
+              <w:numPr>
+                <w:ilvl w:val="0"/>
+                <w:numId w:val="10"/>
+              </w:numPr>
+            </w:pPr>
+            <w:r>
+              <w:t>Selects a suburb in the list.</w:t>
+            </w:r>
+          </w:p>
+          <w:p>
+            <w:pPr>
+              <w:pStyle w:val="ListParagraph"/>
+              <w:numPr>
+                <w:ilvl w:val="0"/>
+                <w:numId w:val="10"/>
+              </w:numPr>
+            </w:pPr>
+            <w:r>
+              <w:t>Program shows all the rooms.</w:t>
+            </w:r>
+          </w:p>
+          <w:p>
+            <w:pPr>
+              <w:pStyle w:val="ListParagraph"/>
+              <w:numPr>
+                <w:ilvl w:val="0"/>
+                <w:numId w:val="10"/>
+              </w:numPr>
+            </w:pPr>
+            <w:r>
+              <w:t xml:space="preserve">User selects a room. </w:t>
+            </w:r>
+          </w:p>
+          <w:p>
+            <w:pPr>
+              <w:pStyle w:val="ListParagraph"/>
+              <w:numPr>
+                <w:ilvl w:val="0"/>
+                <w:numId w:val="10"/>
+              </w:numPr>
+            </w:pPr>
+            <w:r>
+              <w:t>Clicks on show review chart.</w:t>
+            </w:r>
+          </w:p>
+          <w:p>
+            <w:pPr>
+              <w:pStyle w:val="ListParagraph"/>
+              <w:numPr>
+                <w:ilvl w:val="0"/>
+                <w:numId w:val="10"/>
+              </w:numPr>
+            </w:pPr>
+            <w:r>
+              <w:t>Program shows chart of the room.</w:t>
+            </w:r>
+          </w:p>
+        </w:tc>
+      </w:tr>
+      <w:tr>
+        <w:trPr>
+          <w:trHeight w:val="258"/>
+        </w:trPr>
+        <w:tc>
+          <w:tcPr>
+            <w:tcW w:w="3048" w:type="dxa"/>
+          </w:tcPr>
+          <w:p>
+            <w:r>
+              <w:t>Alternate Flow</w:t>
+            </w:r>
+          </w:p>
+        </w:tc>
+        <w:tc>
+          <w:tcPr>
+            <w:tcW w:w="3048" w:type="dxa"/>
+          </w:tcPr>
+          <w:p>
+            <w:r>
+              <w:t>None</w:t>
+            </w:r>
+          </w:p>
+        </w:tc>
+      </w:tr>
+    </w:tbl>
+    <w:p>
+      <w:r>
+        <w:rPr>
+          <w:noProof/>
+        </w:rPr>
+        <w:drawing>
+          <wp:inline distT="0" distB="0" distL="0" distR="0" wp14:anchorId="7F8D17DB" wp14:editId="62D91A67">
+            <wp:extent cx="4519930" cy="3226280"/>
+            <wp:effectExtent l="0" t="0" r="0" b="0"/>
+            <wp:docPr id="2103292052" name="Picture 2" descr="A diagram of a software&#10;&#10;Description automatically generated"/>
+            <wp:cNvGraphicFramePr>
+              <a:graphicFrameLocks xmlns:a="http://schemas.openxmlformats.org/drawingml/2006/main" noChangeAspect="1"/>
+            </wp:cNvGraphicFramePr>
+            <a:graphic xmlns:a="http://schemas.openxmlformats.org/drawingml/2006/main">
+              <a:graphicData uri="http://schemas.openxmlformats.org/drawingml/2006/picture">
+                <pic:pic xmlns:pic="http://schemas.openxmlformats.org/drawingml/2006/picture">
+                  <pic:nvPicPr>
+                    <pic:cNvPr id="2103292052" name="Picture 2" descr="A diagram of a software&#10;&#10;Description automatically generated"/>
+                    <pic:cNvPicPr/>
+                  </pic:nvPicPr>
+                  <pic:blipFill>
+                    <a:blip r:embed="rId9">
+                      <a:extLst>
+                        <a:ext uri="{28A0092B-C50C-407E-A947-70E740481C1C}">
+                          <a14:useLocalDpi xmlns:a14="http://schemas.microsoft.com/office/drawing/2010/main" val="0"/>
+                        </a:ext>
+                      </a:extLst>
+                    </a:blip>
+                    <a:stretch>
+                      <a:fillRect/>
+                    </a:stretch>
+                  </pic:blipFill>
+                  <pic:spPr>
+                    <a:xfrm>
+                      <a:off x="0" y="0"/>
+                      <a:ext cx="4542369" cy="3242296"/>
+                    </a:xfrm>
+                    <a:prstGeom prst="rect">
+                      <a:avLst/>
+                    </a:prstGeom>
+                  </pic:spPr>
+                </pic:pic>
+              </a:graphicData>
+            </a:graphic>
+          </wp:inline>
+        </w:drawing>
+      </w:r>
+      <w:r>
+        <w:br w:type="textWrapping" w:clear="all"/>
+      </w:r>
+    </w:p>
+    <w:p/>
+    <w:p/>
+    <w:p/>
+    <w:p/>
+    <w:p/>
+    <w:p/>
+    <w:p/>
+    <w:p/>
+    <w:tbl>
+      <w:tblPr>
+        <w:tblStyle w:val="TableGrid"/>
+        <w:tblpPr w:leftFromText="180" w:rightFromText="180" w:vertAnchor="text" w:tblpY="1"/>
+        <w:tblOverlap w:val="never"/>
+        <w:tblW w:w="0" w:type="auto"/>
+        <w:tblLook w:val="04A0" w:firstRow="1" w:lastRow="0" w:firstColumn="1" w:lastColumn="0" w:noHBand="0" w:noVBand="1"/>
+      </w:tblPr>
+      <w:tblGrid>
+        <w:gridCol w:w="2355"/>
+        <w:gridCol w:w="3736"/>
+      </w:tblGrid>
+      <w:tr>
+        <w:trPr>
+          <w:trHeight w:val="261"/>
+        </w:trPr>
+        <w:tc>
+          <w:tcPr>
+            <w:tcW w:w="2355" w:type="dxa"/>
+          </w:tcPr>
+          <w:p>
+            <w:r>
+              <w:lastRenderedPageBreak/>
+              <w:t>Use Case ID</w:t>
+            </w:r>
+          </w:p>
+        </w:tc>
+        <w:tc>
+          <w:tcPr>
+            <w:tcW w:w="3736" w:type="dxa"/>
+          </w:tcPr>
+          <w:p>
+            <w:r>
+              <w:t>5</w:t>
+            </w:r>
+          </w:p>
+        </w:tc>
+      </w:tr>
+      <w:tr>
+        <w:trPr>
+          <w:trHeight w:val="509"/>
+        </w:trPr>
+        <w:tc>
+          <w:tcPr>
+            <w:tcW w:w="2355" w:type="dxa"/>
+          </w:tcPr>
+          <w:p>
+            <w:r>
+              <w:t>Use Case Name</w:t>
+            </w:r>
+          </w:p>
+        </w:tc>
+        <w:tc>
+          <w:tcPr>
+            <w:tcW w:w="3736" w:type="dxa"/>
+          </w:tcPr>
+          <w:p>
+            <w:r>
+              <w:t>Show number of times a property has been used</w:t>
+            </w:r>
+          </w:p>
+        </w:tc>
+      </w:tr>
+      <w:tr>
+        <w:trPr>
+          <w:trHeight w:val="248"/>
+        </w:trPr>
+        <w:tc>
+          <w:tcPr>
+            <w:tcW w:w="2355" w:type="dxa"/>
+          </w:tcPr>
+          <w:p>
+            <w:r>
+              <w:t>Actors</w:t>
+            </w:r>
+          </w:p>
+        </w:tc>
+        <w:tc>
+          <w:tcPr>
+            <w:tcW w:w="3736" w:type="dxa"/>
+          </w:tcPr>
+          <w:p>
+            <w:r>
+              <w:t>User</w:t>
+            </w:r>
+          </w:p>
+        </w:tc>
+      </w:tr>
+      <w:tr>
+        <w:trPr>
+          <w:trHeight w:val="522"/>
+        </w:trPr>
+        <w:tc>
+          <w:tcPr>
+            <w:tcW w:w="2355" w:type="dxa"/>
+          </w:tcPr>
+          <w:p>
+            <w:r>
+              <w:t xml:space="preserve"> Description</w:t>
+            </w:r>
+          </w:p>
+        </w:tc>
+        <w:tc>
+          <w:tcPr>
+            <w:tcW w:w="3736" w:type="dxa"/>
+          </w:tcPr>
+          <w:p>
+            <w:r>
+              <w:t>Users will be able to see how many times a property has been used.</w:t>
+            </w:r>
+          </w:p>
+        </w:tc>
+      </w:tr>
+      <w:tr>
+        <w:trPr>
+          <w:trHeight w:val="1541"/>
+        </w:trPr>
+        <w:tc>
+          <w:tcPr>
+            <w:tcW w:w="2355" w:type="dxa"/>
+          </w:tcPr>
+          <w:p>
+            <w:r>
+              <w:t xml:space="preserve"> Normal Flow</w:t>
+            </w:r>
+          </w:p>
+        </w:tc>
+        <w:tc>
+          <w:tcPr>
+            <w:tcW w:w="3736" w:type="dxa"/>
+          </w:tcPr>
+          <w:p>
+            <w:pPr>
+              <w:pStyle w:val="ListParagraph"/>
+              <w:numPr>
+                <w:ilvl w:val="0"/>
+                <w:numId w:val="11"/>
+              </w:numPr>
+            </w:pPr>
+            <w:r>
+              <w:t>User goes to the program website.</w:t>
+            </w:r>
+          </w:p>
+          <w:p>
+            <w:pPr>
+              <w:pStyle w:val="ListParagraph"/>
+              <w:numPr>
+                <w:ilvl w:val="0"/>
+                <w:numId w:val="11"/>
+              </w:numPr>
+            </w:pPr>
+            <w:r>
+              <w:t>Selects a suburb in the list.</w:t>
+            </w:r>
+          </w:p>
+          <w:p>
+            <w:pPr>
+              <w:pStyle w:val="ListParagraph"/>
+              <w:numPr>
+                <w:ilvl w:val="0"/>
+                <w:numId w:val="11"/>
+              </w:numPr>
+            </w:pPr>
+            <w:r>
+              <w:t>Program shows all the rooms.</w:t>
+            </w:r>
+          </w:p>
+          <w:p>
+            <w:pPr>
+              <w:pStyle w:val="ListParagraph"/>
+              <w:numPr>
+                <w:ilvl w:val="0"/>
+                <w:numId w:val="11"/>
+              </w:numPr>
+            </w:pPr>
+            <w:r>
+              <w:t xml:space="preserve">User selects a room. </w:t>
+            </w:r>
+          </w:p>
+          <w:p>
+            <w:pPr>
+              <w:pStyle w:val="ListParagraph"/>
+              <w:numPr>
+                <w:ilvl w:val="0"/>
+                <w:numId w:val="11"/>
+              </w:numPr>
+            </w:pPr>
+            <w:r>
+              <w:t>There is information about number of times that room has been used.</w:t>
+            </w:r>
+          </w:p>
+        </w:tc>
+      </w:tr>
+      <w:tr>
+        <w:trPr>
+          <w:trHeight w:val="248"/>
+        </w:trPr>
+        <w:tc>
+          <w:tcPr>
+            <w:tcW w:w="2355" w:type="dxa"/>
+          </w:tcPr>
+          <w:p>
+            <w:r>
+              <w:t>Alternate Flow</w:t>
+            </w:r>
+          </w:p>
+        </w:tc>
+        <w:tc>
+          <w:tcPr>
+            <w:tcW w:w="3736" w:type="dxa"/>
+          </w:tcPr>
+          <w:p>
+            <w:r>
+              <w:t>None</w:t>
+            </w:r>
+          </w:p>
+        </w:tc>
+      </w:tr>
+    </w:tbl>
+    <w:p>
+      <w:r>
+        <w:rPr>
+          <w:noProof/>
+        </w:rPr>
+        <w:drawing>
+          <wp:inline distT="0" distB="0" distL="0" distR="0" wp14:anchorId="0EFAA480" wp14:editId="40857F91">
+            <wp:extent cx="4448175" cy="2972310"/>
+            <wp:effectExtent l="0" t="0" r="0" b="0"/>
+            <wp:docPr id="1772729292" name="Picture 1" descr="A diagram of a software&#10;&#10;Description automatically generated"/>
+            <wp:cNvGraphicFramePr>
+              <a:graphicFrameLocks xmlns:a="http://schemas.openxmlformats.org/drawingml/2006/main" noChangeAspect="1"/>
+            </wp:cNvGraphicFramePr>
+            <a:graphic xmlns:a="http://schemas.openxmlformats.org/drawingml/2006/main">
+              <a:graphicData uri="http://schemas.openxmlformats.org/drawingml/2006/picture">
+                <pic:pic xmlns:pic="http://schemas.openxmlformats.org/drawingml/2006/picture">
+                  <pic:nvPicPr>
+                    <pic:cNvPr id="1772729292" name="Picture 1" descr="A diagram of a software&#10;&#10;Description automatically generated"/>
+                    <pic:cNvPicPr/>
+                  </pic:nvPicPr>
+                  <pic:blipFill>
+                    <a:blip r:embed="rId10">
+                      <a:extLst>
+                        <a:ext uri="{28A0092B-C50C-407E-A947-70E740481C1C}">
+                          <a14:useLocalDpi xmlns:a14="http://schemas.microsoft.com/office/drawing/2010/main" val="0"/>
+                        </a:ext>
+                      </a:extLst>
+                    </a:blip>
+                    <a:stretch>
+                      <a:fillRect/>
+                    </a:stretch>
+                  </pic:blipFill>
+                  <pic:spPr>
+                    <a:xfrm>
+                      <a:off x="0" y="0"/>
+                      <a:ext cx="4480127" cy="2993661"/>
+                    </a:xfrm>
+                    <a:prstGeom prst="rect">
+                      <a:avLst/>
+                    </a:prstGeom>
+                  </pic:spPr>
+                </pic:pic>
+              </a:graphicData>
+            </a:graphic>
+          </wp:inline>
+        </w:drawing>
       </w:r>
     </w:p>
     <w:p>
@@ -1474,15 +2927,14 @@
           <w:numId w:val="2"/>
         </w:numPr>
       </w:pPr>
-      <w:bookmarkStart w:id="9" w:name="_Toc46748630"/>
-      <w:r>
-        <w:lastRenderedPageBreak/>
+      <w:bookmarkStart w:id="12" w:name="_Toc46748630"/>
+      <w:r>
         <w:t>Software Design and S</w:t>
       </w:r>
       <w:r>
         <w:t>ystem Components</w:t>
       </w:r>
-      <w:bookmarkEnd w:id="9"/>
+      <w:bookmarkEnd w:id="12"/>
     </w:p>
     <w:p>
       <w:pPr>
@@ -1506,8 +2958,16 @@
         <w:rPr>
           <w:color w:val="FF0000"/>
         </w:rPr>
-        <w:t>A block diagram/flowchart of how your software might work</w:t>
-      </w:r>
+        <w:t xml:space="preserve">A block diagram/flowchart of how your software might </w:t>
+      </w:r>
+      <w:proofErr w:type="gramStart"/>
+      <w:r>
+        <w:rPr>
+          <w:color w:val="FF0000"/>
+        </w:rPr>
+        <w:t>work</w:t>
+      </w:r>
+      <w:proofErr w:type="gramEnd"/>
     </w:p>
     <w:p>
       <w:pPr>
@@ -1567,7 +3027,21 @@
         <w:rPr>
           <w:color w:val="FF0000"/>
         </w:rPr>
-        <w:t>a brief description of what it does  (1 or 2 sentences);</w:t>
+        <w:t xml:space="preserve">a brief description of what it </w:t>
+      </w:r>
+      <w:proofErr w:type="gramStart"/>
+      <w:r>
+        <w:rPr>
+          <w:color w:val="FF0000"/>
+        </w:rPr>
+        <w:t>does  (</w:t>
+      </w:r>
+      <w:proofErr w:type="gramEnd"/>
+      <w:r>
+        <w:rPr>
+          <w:color w:val="FF0000"/>
+        </w:rPr>
+        <w:t>1 or 2 sentences);</w:t>
       </w:r>
     </w:p>
     <w:p>
@@ -1585,8 +3059,16 @@
         <w:rPr>
           <w:color w:val="FF0000"/>
         </w:rPr>
-        <w:t>a list of the input parameters, and their data types, and what they are used for;</w:t>
-      </w:r>
+        <w:t xml:space="preserve">a list of the input parameters, and their data types, and what they are used </w:t>
+      </w:r>
+      <w:proofErr w:type="gramStart"/>
+      <w:r>
+        <w:rPr>
+          <w:color w:val="FF0000"/>
+        </w:rPr>
+        <w:t>for;</w:t>
+      </w:r>
+      <w:proofErr w:type="gramEnd"/>
     </w:p>
     <w:p>
       <w:pPr>
@@ -1603,7 +3085,23 @@
         <w:rPr>
           <w:color w:val="FF0000"/>
         </w:rPr>
-        <w:t>a list of any side effects caused by the function (ie change global or member variables, changes data passed by reference from calling function etc)</w:t>
+        <w:t>a list of any side effects caused by the function (</w:t>
+      </w:r>
+      <w:proofErr w:type="spellStart"/>
+      <w:proofErr w:type="gramStart"/>
+      <w:r>
+        <w:rPr>
+          <w:color w:val="FF0000"/>
+        </w:rPr>
+        <w:t>ie</w:t>
+      </w:r>
+      <w:proofErr w:type="spellEnd"/>
+      <w:proofErr w:type="gramEnd"/>
+      <w:r>
+        <w:rPr>
+          <w:color w:val="FF0000"/>
+        </w:rPr>
+        <w:t xml:space="preserve"> change global or member variables, changes data passed by reference from calling function etc)</w:t>
       </w:r>
     </w:p>
     <w:p>
@@ -1650,7 +3148,23 @@
         <w:rPr>
           <w:color w:val="FF0000"/>
         </w:rPr>
-        <w:t>List of all data structures in the software (eg linked lists, trees, arrays etc)</w:t>
+        <w:t>List of all data structures in the software (</w:t>
+      </w:r>
+      <w:proofErr w:type="spellStart"/>
+      <w:proofErr w:type="gramStart"/>
+      <w:r>
+        <w:rPr>
+          <w:color w:val="FF0000"/>
+        </w:rPr>
+        <w:t>eg</w:t>
+      </w:r>
+      <w:proofErr w:type="spellEnd"/>
+      <w:proofErr w:type="gramEnd"/>
+      <w:r>
+        <w:rPr>
+          <w:color w:val="FF0000"/>
+        </w:rPr>
+        <w:t xml:space="preserve"> linked lists, trees, arrays etc)</w:t>
       </w:r>
       <w:r>
         <w:rPr>
@@ -1698,8 +3212,16 @@
         <w:rPr>
           <w:color w:val="FF0000"/>
         </w:rPr>
-        <w:t>Description of where and how it is used</w:t>
-      </w:r>
+        <w:t xml:space="preserve">Description of where and how it is </w:t>
+      </w:r>
+      <w:proofErr w:type="gramStart"/>
+      <w:r>
+        <w:rPr>
+          <w:color w:val="FF0000"/>
+        </w:rPr>
+        <w:t>used</w:t>
+      </w:r>
+      <w:proofErr w:type="gramEnd"/>
     </w:p>
     <w:p>
       <w:pPr>
@@ -1716,8 +3238,16 @@
         <w:rPr>
           <w:color w:val="FF0000"/>
         </w:rPr>
-        <w:t>List of data members, and what each one is for do</w:t>
-      </w:r>
+        <w:t xml:space="preserve">List of data members, and what each one is for </w:t>
+      </w:r>
+      <w:proofErr w:type="gramStart"/>
+      <w:r>
+        <w:rPr>
+          <w:color w:val="FF0000"/>
+        </w:rPr>
+        <w:t>do</w:t>
+      </w:r>
+      <w:proofErr w:type="gramEnd"/>
     </w:p>
     <w:p>
       <w:pPr>
@@ -1734,8 +3264,16 @@
         <w:rPr>
           <w:color w:val="FF0000"/>
         </w:rPr>
-        <w:t>List of functions that use it</w:t>
-      </w:r>
+        <w:t xml:space="preserve">List of functions that use </w:t>
+      </w:r>
+      <w:proofErr w:type="gramStart"/>
+      <w:r>
+        <w:rPr>
+          <w:color w:val="FF0000"/>
+        </w:rPr>
+        <w:t>it</w:t>
+      </w:r>
+      <w:proofErr w:type="gramEnd"/>
     </w:p>
     <w:p>
       <w:pPr>
@@ -1782,12 +3320,14 @@
         </w:rPr>
         <w:t xml:space="preserve"> </w:t>
       </w:r>
+      <w:proofErr w:type="gramStart"/>
       <w:r>
         <w:rPr>
           <w:color w:val="FF0000"/>
         </w:rPr>
         <w:t>structures</w:t>
       </w:r>
+      <w:proofErr w:type="gramEnd"/>
     </w:p>
     <w:p>
       <w:pPr>
@@ -1816,12 +3356,12 @@
           <w:numId w:val="2"/>
         </w:numPr>
       </w:pPr>
-      <w:bookmarkStart w:id="10" w:name="_Toc46748633"/>
+      <w:bookmarkStart w:id="13" w:name="_Toc46748633"/>
       <w:r>
         <w:lastRenderedPageBreak/>
         <w:t>User Interface Design</w:t>
       </w:r>
-      <w:bookmarkEnd w:id="10"/>
+      <w:bookmarkEnd w:id="13"/>
     </w:p>
     <w:p>
       <w:pPr>
@@ -1939,7 +3479,21 @@
         <w:rPr>
           <w:color w:val="FF0000"/>
         </w:rPr>
-        <w:t xml:space="preserve">Detail your visual design: Layout, visual elements, icons, graphics, style, colour, fonts general screen designs. This can be sketches, wireframes, mockups etc, supported by a discussion, explanation, and </w:t>
+        <w:t xml:space="preserve">Detail your visual design: Layout, visual elements, icons, graphics, style, colour, fonts general screen designs. This can be sketches, wireframes, </w:t>
+      </w:r>
+      <w:proofErr w:type="spellStart"/>
+      <w:r>
+        <w:rPr>
+          <w:color w:val="FF0000"/>
+        </w:rPr>
+        <w:t>mockups</w:t>
+      </w:r>
+      <w:proofErr w:type="spellEnd"/>
+      <w:r>
+        <w:rPr>
+          <w:color w:val="FF0000"/>
+        </w:rPr>
+        <w:t xml:space="preserve"> etc, supported by a discussion, explanation, and </w:t>
       </w:r>
       <w:r>
         <w:rPr>
@@ -1951,7 +3505,7 @@
     <w:p/>
     <w:p/>
     <w:sectPr>
-      <w:pgSz w:w="11906" w:h="16838"/>
+      <w:pgSz w:w="16838" w:h="23811" w:code="8"/>
       <w:pgMar w:top="1440" w:right="1440" w:bottom="1440" w:left="1440" w:header="708" w:footer="708" w:gutter="0"/>
       <w:cols w:space="708"/>
       <w:docGrid w:linePitch="360"/>
@@ -1963,6 +3517,95 @@
 <file path=word/numbering.xml><?xml version="1.0" encoding="utf-8"?>
 <w:numbering xmlns:wpc="http://schemas.microsoft.com/office/word/2010/wordprocessingCanvas" xmlns:cx="http://schemas.microsoft.com/office/drawing/2014/chartex" xmlns:cx1="http://schemas.microsoft.com/office/drawing/2015/9/8/chartex" xmlns:cx2="http://schemas.microsoft.com/office/drawing/2015/10/21/chartex" xmlns:cx3="http://schemas.microsoft.com/office/drawing/2016/5/9/chartex" xmlns:cx4="http://schemas.microsoft.com/office/drawing/2016/5/10/chartex" xmlns:cx5="http://schemas.microsoft.com/office/drawing/2016/5/11/chartex" xmlns:cx6="http://schemas.microsoft.com/office/drawing/2016/5/12/chartex" xmlns:cx7="http://schemas.microsoft.com/office/drawing/2016/5/13/chartex" xmlns:cx8="http://schemas.microsoft.com/office/drawing/2016/5/14/chartex" xmlns:mc="http://schemas.openxmlformats.org/markup-compatibility/2006" xmlns:aink="http://schemas.microsoft.com/office/drawing/2016/ink" xmlns:am3d="http://schemas.microsoft.com/office/drawing/2017/model3d" xmlns:o="urn:schemas-microsoft-com:office:office" xmlns:oel="http://schemas.microsoft.com/office/2019/extlst" xmlns:r="http://schemas.openxmlformats.org/officeDocument/2006/relationships" xmlns:m="http://schemas.openxmlformats.org/officeDocument/2006/math" xmlns:v="urn:schemas-microsoft-com:vml" xmlns:wp14="http://schemas.microsoft.com/office/word/2010/wordprocessingDrawing" xmlns:wp="http://schemas.openxmlformats.org/drawingml/2006/wordprocessingDrawing" xmlns:w10="urn:schemas-microsoft-com:office:word" xmlns:w="http://schemas.openxmlformats.org/wordprocessingml/2006/main" xmlns:w14="http://schemas.microsoft.com/office/word/2010/wordml" xmlns:w15="http://schemas.microsoft.com/office/word/2012/wordml" xmlns:w16cex="http://schemas.microsoft.com/office/word/2018/wordml/cex" xmlns:w16cid="http://schemas.microsoft.com/office/word/2016/wordml/cid" xmlns:w16="http://schemas.microsoft.com/office/word/2018/wordml" xmlns:w16sdtdh="http://schemas.microsoft.com/office/word/2020/wordml/sdtdatahash" xmlns:w16se="http://schemas.microsoft.com/office/word/2015/wordml/symex" xmlns:wpg="http://schemas.microsoft.com/office/word/2010/wordprocessingGroup" xmlns:wpi="http://schemas.microsoft.com/office/word/2010/wordprocessingInk" xmlns:wne="http://schemas.microsoft.com/office/word/2006/wordml" xmlns:wps="http://schemas.microsoft.com/office/word/2010/wordprocessingShape" mc:Ignorable="w14 w15 w16se w16cid w16 w16cex w16sdtdh wp14">
   <w:abstractNum w:abstractNumId="0" w15:restartNumberingAfterBreak="0">
+    <w:nsid w:val="069414CE"/>
+    <w:multiLevelType w:val="hybridMultilevel"/>
+    <w:tmpl w:val="1FD6CC98"/>
+    <w:lvl w:ilvl="0" w:tplc="FFFFFFFF">
+      <w:start w:val="1"/>
+      <w:numFmt w:val="decimal"/>
+      <w:lvlText w:val="%1."/>
+      <w:lvlJc w:val="left"/>
+      <w:pPr>
+        <w:ind w:left="720" w:hanging="360"/>
+      </w:pPr>
+      <w:rPr>
+        <w:rFonts w:hint="default"/>
+      </w:rPr>
+    </w:lvl>
+    <w:lvl w:ilvl="1" w:tplc="FFFFFFFF" w:tentative="1">
+      <w:start w:val="1"/>
+      <w:numFmt w:val="lowerLetter"/>
+      <w:lvlText w:val="%2."/>
+      <w:lvlJc w:val="left"/>
+      <w:pPr>
+        <w:ind w:left="1440" w:hanging="360"/>
+      </w:pPr>
+    </w:lvl>
+    <w:lvl w:ilvl="2" w:tplc="FFFFFFFF" w:tentative="1">
+      <w:start w:val="1"/>
+      <w:numFmt w:val="lowerRoman"/>
+      <w:lvlText w:val="%3."/>
+      <w:lvlJc w:val="right"/>
+      <w:pPr>
+        <w:ind w:left="2160" w:hanging="180"/>
+      </w:pPr>
+    </w:lvl>
+    <w:lvl w:ilvl="3" w:tplc="FFFFFFFF" w:tentative="1">
+      <w:start w:val="1"/>
+      <w:numFmt w:val="decimal"/>
+      <w:lvlText w:val="%4."/>
+      <w:lvlJc w:val="left"/>
+      <w:pPr>
+        <w:ind w:left="2880" w:hanging="360"/>
+      </w:pPr>
+    </w:lvl>
+    <w:lvl w:ilvl="4" w:tplc="FFFFFFFF" w:tentative="1">
+      <w:start w:val="1"/>
+      <w:numFmt w:val="lowerLetter"/>
+      <w:lvlText w:val="%5."/>
+      <w:lvlJc w:val="left"/>
+      <w:pPr>
+        <w:ind w:left="3600" w:hanging="360"/>
+      </w:pPr>
+    </w:lvl>
+    <w:lvl w:ilvl="5" w:tplc="FFFFFFFF" w:tentative="1">
+      <w:start w:val="1"/>
+      <w:numFmt w:val="lowerRoman"/>
+      <w:lvlText w:val="%6."/>
+      <w:lvlJc w:val="right"/>
+      <w:pPr>
+        <w:ind w:left="4320" w:hanging="180"/>
+      </w:pPr>
+    </w:lvl>
+    <w:lvl w:ilvl="6" w:tplc="FFFFFFFF" w:tentative="1">
+      <w:start w:val="1"/>
+      <w:numFmt w:val="decimal"/>
+      <w:lvlText w:val="%7."/>
+      <w:lvlJc w:val="left"/>
+      <w:pPr>
+        <w:ind w:left="5040" w:hanging="360"/>
+      </w:pPr>
+    </w:lvl>
+    <w:lvl w:ilvl="7" w:tplc="FFFFFFFF" w:tentative="1">
+      <w:start w:val="1"/>
+      <w:numFmt w:val="lowerLetter"/>
+      <w:lvlText w:val="%8."/>
+      <w:lvlJc w:val="left"/>
+      <w:pPr>
+        <w:ind w:left="5760" w:hanging="360"/>
+      </w:pPr>
+    </w:lvl>
+    <w:lvl w:ilvl="8" w:tplc="FFFFFFFF" w:tentative="1">
+      <w:start w:val="1"/>
+      <w:numFmt w:val="lowerRoman"/>
+      <w:lvlText w:val="%9."/>
+      <w:lvlJc w:val="right"/>
+      <w:pPr>
+        <w:ind w:left="6480" w:hanging="180"/>
+      </w:pPr>
+    </w:lvl>
+  </w:abstractNum>
+  <w:abstractNum w:abstractNumId="1" w15:restartNumberingAfterBreak="0">
     <w:nsid w:val="367E3F6A"/>
     <w:multiLevelType w:val="hybridMultilevel"/>
     <w:tmpl w:val="0CB6E2E4"/>
@@ -2074,7 +3717,7 @@
       </w:rPr>
     </w:lvl>
   </w:abstractNum>
-  <w:abstractNum w:abstractNumId="1" w15:restartNumberingAfterBreak="0">
+  <w:abstractNum w:abstractNumId="2" w15:restartNumberingAfterBreak="0">
     <w:nsid w:val="375D36C8"/>
     <w:multiLevelType w:val="multilevel"/>
     <w:tmpl w:val="CF405D9C"/>
@@ -2187,7 +3830,185 @@
       </w:rPr>
     </w:lvl>
   </w:abstractNum>
-  <w:abstractNum w:abstractNumId="2" w15:restartNumberingAfterBreak="0">
+  <w:abstractNum w:abstractNumId="3" w15:restartNumberingAfterBreak="0">
+    <w:nsid w:val="3E7E20C6"/>
+    <w:multiLevelType w:val="hybridMultilevel"/>
+    <w:tmpl w:val="1FD6CC98"/>
+    <w:lvl w:ilvl="0" w:tplc="FFFFFFFF">
+      <w:start w:val="1"/>
+      <w:numFmt w:val="decimal"/>
+      <w:lvlText w:val="%1."/>
+      <w:lvlJc w:val="left"/>
+      <w:pPr>
+        <w:ind w:left="720" w:hanging="360"/>
+      </w:pPr>
+      <w:rPr>
+        <w:rFonts w:hint="default"/>
+      </w:rPr>
+    </w:lvl>
+    <w:lvl w:ilvl="1" w:tplc="FFFFFFFF" w:tentative="1">
+      <w:start w:val="1"/>
+      <w:numFmt w:val="lowerLetter"/>
+      <w:lvlText w:val="%2."/>
+      <w:lvlJc w:val="left"/>
+      <w:pPr>
+        <w:ind w:left="1440" w:hanging="360"/>
+      </w:pPr>
+    </w:lvl>
+    <w:lvl w:ilvl="2" w:tplc="FFFFFFFF" w:tentative="1">
+      <w:start w:val="1"/>
+      <w:numFmt w:val="lowerRoman"/>
+      <w:lvlText w:val="%3."/>
+      <w:lvlJc w:val="right"/>
+      <w:pPr>
+        <w:ind w:left="2160" w:hanging="180"/>
+      </w:pPr>
+    </w:lvl>
+    <w:lvl w:ilvl="3" w:tplc="FFFFFFFF" w:tentative="1">
+      <w:start w:val="1"/>
+      <w:numFmt w:val="decimal"/>
+      <w:lvlText w:val="%4."/>
+      <w:lvlJc w:val="left"/>
+      <w:pPr>
+        <w:ind w:left="2880" w:hanging="360"/>
+      </w:pPr>
+    </w:lvl>
+    <w:lvl w:ilvl="4" w:tplc="FFFFFFFF" w:tentative="1">
+      <w:start w:val="1"/>
+      <w:numFmt w:val="lowerLetter"/>
+      <w:lvlText w:val="%5."/>
+      <w:lvlJc w:val="left"/>
+      <w:pPr>
+        <w:ind w:left="3600" w:hanging="360"/>
+      </w:pPr>
+    </w:lvl>
+    <w:lvl w:ilvl="5" w:tplc="FFFFFFFF" w:tentative="1">
+      <w:start w:val="1"/>
+      <w:numFmt w:val="lowerRoman"/>
+      <w:lvlText w:val="%6."/>
+      <w:lvlJc w:val="right"/>
+      <w:pPr>
+        <w:ind w:left="4320" w:hanging="180"/>
+      </w:pPr>
+    </w:lvl>
+    <w:lvl w:ilvl="6" w:tplc="FFFFFFFF" w:tentative="1">
+      <w:start w:val="1"/>
+      <w:numFmt w:val="decimal"/>
+      <w:lvlText w:val="%7."/>
+      <w:lvlJc w:val="left"/>
+      <w:pPr>
+        <w:ind w:left="5040" w:hanging="360"/>
+      </w:pPr>
+    </w:lvl>
+    <w:lvl w:ilvl="7" w:tplc="FFFFFFFF" w:tentative="1">
+      <w:start w:val="1"/>
+      <w:numFmt w:val="lowerLetter"/>
+      <w:lvlText w:val="%8."/>
+      <w:lvlJc w:val="left"/>
+      <w:pPr>
+        <w:ind w:left="5760" w:hanging="360"/>
+      </w:pPr>
+    </w:lvl>
+    <w:lvl w:ilvl="8" w:tplc="FFFFFFFF" w:tentative="1">
+      <w:start w:val="1"/>
+      <w:numFmt w:val="lowerRoman"/>
+      <w:lvlText w:val="%9."/>
+      <w:lvlJc w:val="right"/>
+      <w:pPr>
+        <w:ind w:left="6480" w:hanging="180"/>
+      </w:pPr>
+    </w:lvl>
+  </w:abstractNum>
+  <w:abstractNum w:abstractNumId="4" w15:restartNumberingAfterBreak="0">
+    <w:nsid w:val="535F3215"/>
+    <w:multiLevelType w:val="hybridMultilevel"/>
+    <w:tmpl w:val="1FD6CC98"/>
+    <w:lvl w:ilvl="0" w:tplc="FFFFFFFF">
+      <w:start w:val="1"/>
+      <w:numFmt w:val="decimal"/>
+      <w:lvlText w:val="%1."/>
+      <w:lvlJc w:val="left"/>
+      <w:pPr>
+        <w:ind w:left="720" w:hanging="360"/>
+      </w:pPr>
+      <w:rPr>
+        <w:rFonts w:hint="default"/>
+      </w:rPr>
+    </w:lvl>
+    <w:lvl w:ilvl="1" w:tplc="FFFFFFFF" w:tentative="1">
+      <w:start w:val="1"/>
+      <w:numFmt w:val="lowerLetter"/>
+      <w:lvlText w:val="%2."/>
+      <w:lvlJc w:val="left"/>
+      <w:pPr>
+        <w:ind w:left="1440" w:hanging="360"/>
+      </w:pPr>
+    </w:lvl>
+    <w:lvl w:ilvl="2" w:tplc="FFFFFFFF" w:tentative="1">
+      <w:start w:val="1"/>
+      <w:numFmt w:val="lowerRoman"/>
+      <w:lvlText w:val="%3."/>
+      <w:lvlJc w:val="right"/>
+      <w:pPr>
+        <w:ind w:left="2160" w:hanging="180"/>
+      </w:pPr>
+    </w:lvl>
+    <w:lvl w:ilvl="3" w:tplc="FFFFFFFF" w:tentative="1">
+      <w:start w:val="1"/>
+      <w:numFmt w:val="decimal"/>
+      <w:lvlText w:val="%4."/>
+      <w:lvlJc w:val="left"/>
+      <w:pPr>
+        <w:ind w:left="2880" w:hanging="360"/>
+      </w:pPr>
+    </w:lvl>
+    <w:lvl w:ilvl="4" w:tplc="FFFFFFFF" w:tentative="1">
+      <w:start w:val="1"/>
+      <w:numFmt w:val="lowerLetter"/>
+      <w:lvlText w:val="%5."/>
+      <w:lvlJc w:val="left"/>
+      <w:pPr>
+        <w:ind w:left="3600" w:hanging="360"/>
+      </w:pPr>
+    </w:lvl>
+    <w:lvl w:ilvl="5" w:tplc="FFFFFFFF" w:tentative="1">
+      <w:start w:val="1"/>
+      <w:numFmt w:val="lowerRoman"/>
+      <w:lvlText w:val="%6."/>
+      <w:lvlJc w:val="right"/>
+      <w:pPr>
+        <w:ind w:left="4320" w:hanging="180"/>
+      </w:pPr>
+    </w:lvl>
+    <w:lvl w:ilvl="6" w:tplc="FFFFFFFF" w:tentative="1">
+      <w:start w:val="1"/>
+      <w:numFmt w:val="decimal"/>
+      <w:lvlText w:val="%7."/>
+      <w:lvlJc w:val="left"/>
+      <w:pPr>
+        <w:ind w:left="5040" w:hanging="360"/>
+      </w:pPr>
+    </w:lvl>
+    <w:lvl w:ilvl="7" w:tplc="FFFFFFFF" w:tentative="1">
+      <w:start w:val="1"/>
+      <w:numFmt w:val="lowerLetter"/>
+      <w:lvlText w:val="%8."/>
+      <w:lvlJc w:val="left"/>
+      <w:pPr>
+        <w:ind w:left="5760" w:hanging="360"/>
+      </w:pPr>
+    </w:lvl>
+    <w:lvl w:ilvl="8" w:tplc="FFFFFFFF" w:tentative="1">
+      <w:start w:val="1"/>
+      <w:numFmt w:val="lowerRoman"/>
+      <w:lvlText w:val="%9."/>
+      <w:lvlJc w:val="right"/>
+      <w:pPr>
+        <w:ind w:left="6480" w:hanging="180"/>
+      </w:pPr>
+    </w:lvl>
+  </w:abstractNum>
+  <w:abstractNum w:abstractNumId="5" w15:restartNumberingAfterBreak="0">
     <w:nsid w:val="594D2C6D"/>
     <w:multiLevelType w:val="hybridMultilevel"/>
     <w:tmpl w:val="BA2812A4"/>
@@ -2299,7 +4120,96 @@
       </w:rPr>
     </w:lvl>
   </w:abstractNum>
-  <w:abstractNum w:abstractNumId="3" w15:restartNumberingAfterBreak="0">
+  <w:abstractNum w:abstractNumId="6" w15:restartNumberingAfterBreak="0">
+    <w:nsid w:val="613D2525"/>
+    <w:multiLevelType w:val="hybridMultilevel"/>
+    <w:tmpl w:val="1FD6CC98"/>
+    <w:lvl w:ilvl="0" w:tplc="0C09000F">
+      <w:start w:val="1"/>
+      <w:numFmt w:val="decimal"/>
+      <w:lvlText w:val="%1."/>
+      <w:lvlJc w:val="left"/>
+      <w:pPr>
+        <w:ind w:left="720" w:hanging="360"/>
+      </w:pPr>
+      <w:rPr>
+        <w:rFonts w:hint="default"/>
+      </w:rPr>
+    </w:lvl>
+    <w:lvl w:ilvl="1" w:tplc="0C090019" w:tentative="1">
+      <w:start w:val="1"/>
+      <w:numFmt w:val="lowerLetter"/>
+      <w:lvlText w:val="%2."/>
+      <w:lvlJc w:val="left"/>
+      <w:pPr>
+        <w:ind w:left="1440" w:hanging="360"/>
+      </w:pPr>
+    </w:lvl>
+    <w:lvl w:ilvl="2" w:tplc="0C09001B" w:tentative="1">
+      <w:start w:val="1"/>
+      <w:numFmt w:val="lowerRoman"/>
+      <w:lvlText w:val="%3."/>
+      <w:lvlJc w:val="right"/>
+      <w:pPr>
+        <w:ind w:left="2160" w:hanging="180"/>
+      </w:pPr>
+    </w:lvl>
+    <w:lvl w:ilvl="3" w:tplc="0C09000F" w:tentative="1">
+      <w:start w:val="1"/>
+      <w:numFmt w:val="decimal"/>
+      <w:lvlText w:val="%4."/>
+      <w:lvlJc w:val="left"/>
+      <w:pPr>
+        <w:ind w:left="2880" w:hanging="360"/>
+      </w:pPr>
+    </w:lvl>
+    <w:lvl w:ilvl="4" w:tplc="0C090019" w:tentative="1">
+      <w:start w:val="1"/>
+      <w:numFmt w:val="lowerLetter"/>
+      <w:lvlText w:val="%5."/>
+      <w:lvlJc w:val="left"/>
+      <w:pPr>
+        <w:ind w:left="3600" w:hanging="360"/>
+      </w:pPr>
+    </w:lvl>
+    <w:lvl w:ilvl="5" w:tplc="0C09001B" w:tentative="1">
+      <w:start w:val="1"/>
+      <w:numFmt w:val="lowerRoman"/>
+      <w:lvlText w:val="%6."/>
+      <w:lvlJc w:val="right"/>
+      <w:pPr>
+        <w:ind w:left="4320" w:hanging="180"/>
+      </w:pPr>
+    </w:lvl>
+    <w:lvl w:ilvl="6" w:tplc="0C09000F" w:tentative="1">
+      <w:start w:val="1"/>
+      <w:numFmt w:val="decimal"/>
+      <w:lvlText w:val="%7."/>
+      <w:lvlJc w:val="left"/>
+      <w:pPr>
+        <w:ind w:left="5040" w:hanging="360"/>
+      </w:pPr>
+    </w:lvl>
+    <w:lvl w:ilvl="7" w:tplc="0C090019" w:tentative="1">
+      <w:start w:val="1"/>
+      <w:numFmt w:val="lowerLetter"/>
+      <w:lvlText w:val="%8."/>
+      <w:lvlJc w:val="left"/>
+      <w:pPr>
+        <w:ind w:left="5760" w:hanging="360"/>
+      </w:pPr>
+    </w:lvl>
+    <w:lvl w:ilvl="8" w:tplc="0C09001B" w:tentative="1">
+      <w:start w:val="1"/>
+      <w:numFmt w:val="lowerRoman"/>
+      <w:lvlText w:val="%9."/>
+      <w:lvlJc w:val="right"/>
+      <w:pPr>
+        <w:ind w:left="6480" w:hanging="180"/>
+      </w:pPr>
+    </w:lvl>
+  </w:abstractNum>
+  <w:abstractNum w:abstractNumId="7" w15:restartNumberingAfterBreak="0">
     <w:nsid w:val="63D23837"/>
     <w:multiLevelType w:val="hybridMultilevel"/>
     <w:tmpl w:val="9BD61186"/>
@@ -2411,7 +4321,7 @@
       </w:rPr>
     </w:lvl>
   </w:abstractNum>
-  <w:abstractNum w:abstractNumId="4" w15:restartNumberingAfterBreak="0">
+  <w:abstractNum w:abstractNumId="8" w15:restartNumberingAfterBreak="0">
     <w:nsid w:val="66162F7D"/>
     <w:multiLevelType w:val="hybridMultilevel"/>
     <w:tmpl w:val="38A2F066"/>
@@ -2524,7 +4434,7 @@
       </w:rPr>
     </w:lvl>
   </w:abstractNum>
-  <w:abstractNum w:abstractNumId="5" w15:restartNumberingAfterBreak="0">
+  <w:abstractNum w:abstractNumId="9" w15:restartNumberingAfterBreak="0">
     <w:nsid w:val="765D23A3"/>
     <w:multiLevelType w:val="multilevel"/>
     <w:tmpl w:val="D2A25216"/>
@@ -2637,23 +4547,127 @@
       </w:rPr>
     </w:lvl>
   </w:abstractNum>
+  <w:abstractNum w:abstractNumId="10" w15:restartNumberingAfterBreak="0">
+    <w:nsid w:val="76C96011"/>
+    <w:multiLevelType w:val="hybridMultilevel"/>
+    <w:tmpl w:val="1FD6CC98"/>
+    <w:lvl w:ilvl="0" w:tplc="FFFFFFFF">
+      <w:start w:val="1"/>
+      <w:numFmt w:val="decimal"/>
+      <w:lvlText w:val="%1."/>
+      <w:lvlJc w:val="left"/>
+      <w:pPr>
+        <w:ind w:left="720" w:hanging="360"/>
+      </w:pPr>
+      <w:rPr>
+        <w:rFonts w:hint="default"/>
+      </w:rPr>
+    </w:lvl>
+    <w:lvl w:ilvl="1" w:tplc="FFFFFFFF" w:tentative="1">
+      <w:start w:val="1"/>
+      <w:numFmt w:val="lowerLetter"/>
+      <w:lvlText w:val="%2."/>
+      <w:lvlJc w:val="left"/>
+      <w:pPr>
+        <w:ind w:left="1440" w:hanging="360"/>
+      </w:pPr>
+    </w:lvl>
+    <w:lvl w:ilvl="2" w:tplc="FFFFFFFF" w:tentative="1">
+      <w:start w:val="1"/>
+      <w:numFmt w:val="lowerRoman"/>
+      <w:lvlText w:val="%3."/>
+      <w:lvlJc w:val="right"/>
+      <w:pPr>
+        <w:ind w:left="2160" w:hanging="180"/>
+      </w:pPr>
+    </w:lvl>
+    <w:lvl w:ilvl="3" w:tplc="FFFFFFFF" w:tentative="1">
+      <w:start w:val="1"/>
+      <w:numFmt w:val="decimal"/>
+      <w:lvlText w:val="%4."/>
+      <w:lvlJc w:val="left"/>
+      <w:pPr>
+        <w:ind w:left="2880" w:hanging="360"/>
+      </w:pPr>
+    </w:lvl>
+    <w:lvl w:ilvl="4" w:tplc="FFFFFFFF" w:tentative="1">
+      <w:start w:val="1"/>
+      <w:numFmt w:val="lowerLetter"/>
+      <w:lvlText w:val="%5."/>
+      <w:lvlJc w:val="left"/>
+      <w:pPr>
+        <w:ind w:left="3600" w:hanging="360"/>
+      </w:pPr>
+    </w:lvl>
+    <w:lvl w:ilvl="5" w:tplc="FFFFFFFF" w:tentative="1">
+      <w:start w:val="1"/>
+      <w:numFmt w:val="lowerRoman"/>
+      <w:lvlText w:val="%6."/>
+      <w:lvlJc w:val="right"/>
+      <w:pPr>
+        <w:ind w:left="4320" w:hanging="180"/>
+      </w:pPr>
+    </w:lvl>
+    <w:lvl w:ilvl="6" w:tplc="FFFFFFFF" w:tentative="1">
+      <w:start w:val="1"/>
+      <w:numFmt w:val="decimal"/>
+      <w:lvlText w:val="%7."/>
+      <w:lvlJc w:val="left"/>
+      <w:pPr>
+        <w:ind w:left="5040" w:hanging="360"/>
+      </w:pPr>
+    </w:lvl>
+    <w:lvl w:ilvl="7" w:tplc="FFFFFFFF" w:tentative="1">
+      <w:start w:val="1"/>
+      <w:numFmt w:val="lowerLetter"/>
+      <w:lvlText w:val="%8."/>
+      <w:lvlJc w:val="left"/>
+      <w:pPr>
+        <w:ind w:left="5760" w:hanging="360"/>
+      </w:pPr>
+    </w:lvl>
+    <w:lvl w:ilvl="8" w:tplc="FFFFFFFF" w:tentative="1">
+      <w:start w:val="1"/>
+      <w:numFmt w:val="lowerRoman"/>
+      <w:lvlText w:val="%9."/>
+      <w:lvlJc w:val="right"/>
+      <w:pPr>
+        <w:ind w:left="6480" w:hanging="180"/>
+      </w:pPr>
+    </w:lvl>
+  </w:abstractNum>
   <w:num w:numId="1" w16cid:durableId="1798908918">
+    <w:abstractNumId w:val="2"/>
+  </w:num>
+  <w:num w:numId="2" w16cid:durableId="279383610">
+    <w:abstractNumId w:val="9"/>
+  </w:num>
+  <w:num w:numId="3" w16cid:durableId="839389972">
+    <w:abstractNumId w:val="8"/>
+  </w:num>
+  <w:num w:numId="4" w16cid:durableId="811749890">
+    <w:abstractNumId w:val="5"/>
+  </w:num>
+  <w:num w:numId="5" w16cid:durableId="218640389">
+    <w:abstractNumId w:val="7"/>
+  </w:num>
+  <w:num w:numId="6" w16cid:durableId="1820993783">
     <w:abstractNumId w:val="1"/>
   </w:num>
-  <w:num w:numId="2" w16cid:durableId="279383610">
-    <w:abstractNumId w:val="5"/>
+  <w:num w:numId="7" w16cid:durableId="395785657">
+    <w:abstractNumId w:val="6"/>
   </w:num>
-  <w:num w:numId="3" w16cid:durableId="839389972">
+  <w:num w:numId="8" w16cid:durableId="810904989">
     <w:abstractNumId w:val="4"/>
   </w:num>
-  <w:num w:numId="4" w16cid:durableId="811749890">
-    <w:abstractNumId w:val="2"/>
+  <w:num w:numId="9" w16cid:durableId="849176674">
+    <w:abstractNumId w:val="0"/>
   </w:num>
-  <w:num w:numId="5" w16cid:durableId="218640389">
+  <w:num w:numId="10" w16cid:durableId="1191801769">
     <w:abstractNumId w:val="3"/>
   </w:num>
-  <w:num w:numId="6" w16cid:durableId="1820993783">
-    <w:abstractNumId w:val="0"/>
+  <w:num w:numId="11" w16cid:durableId="443614467">
+    <w:abstractNumId w:val="10"/>
   </w:num>
 </w:numbering>
 </file>
@@ -3760,6 +5774,25 @@
     <w:basedOn w:val="DefaultParagraphFont"/>
     <w:rsid w:val="006E7643"/>
   </w:style>
+  <w:style w:type="table" w:styleId="TableGrid">
+    <w:name w:val="Table Grid"/>
+    <w:basedOn w:val="TableNormal"/>
+    <w:uiPriority w:val="39"/>
+    <w:rsid w:val="003E5517"/>
+    <w:pPr>
+      <w:spacing w:after="0" w:line="240" w:lineRule="auto"/>
+    </w:pPr>
+    <w:tblPr>
+      <w:tblBorders>
+        <w:top w:val="single" w:sz="4" w:space="0" w:color="auto"/>
+        <w:left w:val="single" w:sz="4" w:space="0" w:color="auto"/>
+        <w:bottom w:val="single" w:sz="4" w:space="0" w:color="auto"/>
+        <w:right w:val="single" w:sz="4" w:space="0" w:color="auto"/>
+        <w:insideH w:val="single" w:sz="4" w:space="0" w:color="auto"/>
+        <w:insideV w:val="single" w:sz="4" w:space="0" w:color="auto"/>
+      </w:tblBorders>
+    </w:tblPr>
+  </w:style>
 </w:styles>
 </file>
 

</xml_diff>

<commit_message>
Add Software Design section
</commit_message>
<xml_diff>
--- a/Software Design Document.docx
+++ b/Software Design Document.docx
@@ -2950,24 +2950,80 @@
     </w:p>
     <w:p>
       <w:pPr>
-        <w:rPr>
-          <w:color w:val="FF0000"/>
-        </w:rPr>
-      </w:pPr>
-      <w:r>
-        <w:rPr>
-          <w:color w:val="FF0000"/>
-        </w:rPr>
-        <w:t xml:space="preserve">A block diagram/flowchart of how your software might </w:t>
-      </w:r>
-      <w:proofErr w:type="gramStart"/>
-      <w:r>
-        <w:rPr>
-          <w:color w:val="FF0000"/>
-        </w:rPr>
-        <w:t>work</w:t>
-      </w:r>
-      <w:proofErr w:type="gramEnd"/>
+        <w:keepNext/>
+        <w:jc w:val="center"/>
+      </w:pPr>
+      <w:r>
+        <w:rPr>
+          <w:noProof/>
+        </w:rPr>
+        <w:drawing>
+          <wp:inline distT="0" distB="0" distL="0" distR="0" wp14:anchorId="093A722B" wp14:editId="18724B16">
+            <wp:extent cx="5590008" cy="4715933"/>
+            <wp:effectExtent l="0" t="0" r="0" b="0"/>
+            <wp:docPr id="1341348014" name="Picture 1" descr="A diagram of a data visualization software&#10;&#10;Description automatically generated"/>
+            <wp:cNvGraphicFramePr>
+              <a:graphicFrameLocks xmlns:a="http://schemas.openxmlformats.org/drawingml/2006/main" noChangeAspect="1"/>
+            </wp:cNvGraphicFramePr>
+            <a:graphic xmlns:a="http://schemas.openxmlformats.org/drawingml/2006/main">
+              <a:graphicData uri="http://schemas.openxmlformats.org/drawingml/2006/picture">
+                <pic:pic xmlns:pic="http://schemas.openxmlformats.org/drawingml/2006/picture">
+                  <pic:nvPicPr>
+                    <pic:cNvPr id="1341348014" name="Picture 1" descr="A diagram of a data visualization software&#10;&#10;Description automatically generated"/>
+                    <pic:cNvPicPr/>
+                  </pic:nvPicPr>
+                  <pic:blipFill>
+                    <a:blip r:embed="rId11">
+                      <a:extLst>
+                        <a:ext uri="{28A0092B-C50C-407E-A947-70E740481C1C}">
+                          <a14:useLocalDpi xmlns:a14="http://schemas.microsoft.com/office/drawing/2010/main" val="0"/>
+                        </a:ext>
+                      </a:extLst>
+                    </a:blip>
+                    <a:stretch>
+                      <a:fillRect/>
+                    </a:stretch>
+                  </pic:blipFill>
+                  <pic:spPr>
+                    <a:xfrm>
+                      <a:off x="0" y="0"/>
+                      <a:ext cx="5636279" cy="4754969"/>
+                    </a:xfrm>
+                    <a:prstGeom prst="rect">
+                      <a:avLst/>
+                    </a:prstGeom>
+                  </pic:spPr>
+                </pic:pic>
+              </a:graphicData>
+            </a:graphic>
+          </wp:inline>
+        </w:drawing>
+      </w:r>
+    </w:p>
+    <w:p>
+      <w:pPr>
+        <w:pStyle w:val="Caption"/>
+        <w:jc w:val="center"/>
+      </w:pPr>
+      <w:r>
+        <w:t xml:space="preserve">Figure </w:t>
+      </w:r>
+      <w:fldSimple w:instr=" SEQ Figure \* ARABIC ">
+        <w:r>
+          <w:rPr>
+            <w:noProof/>
+          </w:rPr>
+          <w:t>1</w:t>
+        </w:r>
+      </w:fldSimple>
+      <w:r>
+        <w:t>: Software design of the system</w:t>
+      </w:r>
+    </w:p>
+    <w:p>
+      <w:r>
+        <w:t>The figure demonstrated above represents a block diagram of the software design. It consists of all the essential components interconnected with each other showing the workflow within the system. Here user can extract the listing/visualisation of data from the Sydney Airbnb open dataset in the system. This system meets all the user requirements mentioned above. In the block diagram, the search engine represents a mechanism through which all the user’s action (select suburb, select period, search keyword, select room) is processed with the Sydney Airbnb dataset giving out the required responses. The responses are then represented as simple listings or visualisation.</w:t>
+      </w:r>
     </w:p>
     <w:p>
       <w:pPr>
@@ -3194,6 +3250,7 @@
         <w:rPr>
           <w:color w:val="FF0000"/>
         </w:rPr>
+        <w:lastRenderedPageBreak/>
         <w:t xml:space="preserve">Type of structure (tree, list etc), </w:t>
       </w:r>
     </w:p>
@@ -5442,7 +5499,6 @@
     <w:basedOn w:val="Normal"/>
     <w:next w:val="Normal"/>
     <w:uiPriority w:val="35"/>
-    <w:semiHidden/>
     <w:unhideWhenUsed/>
     <w:qFormat/>
     <w:rsid w:val="00926CFD"/>

</xml_diff>

<commit_message>
Add functions of system component
</commit_message>
<xml_diff>
--- a/Software Design Document.docx
+++ b/Software Design Document.docx
@@ -3008,14 +3008,24 @@
       <w:r>
         <w:t xml:space="preserve">Figure </w:t>
       </w:r>
-      <w:fldSimple w:instr=" SEQ Figure \* ARABIC ">
-        <w:r>
-          <w:rPr>
-            <w:noProof/>
-          </w:rPr>
-          <w:t>1</w:t>
-        </w:r>
-      </w:fldSimple>
+      <w:r>
+        <w:fldChar w:fldCharType="begin"/>
+      </w:r>
+      <w:r>
+        <w:instrText xml:space="preserve"> SEQ Figure \* ARABIC </w:instrText>
+      </w:r>
+      <w:r>
+        <w:fldChar w:fldCharType="separate"/>
+      </w:r>
+      <w:r>
+        <w:rPr>
+          <w:noProof/>
+        </w:rPr>
+        <w:t>1</w:t>
+      </w:r>
+      <w:r>
+        <w:fldChar w:fldCharType="end"/>
+      </w:r>
       <w:r>
         <w:t>: Software design of the system</w:t>
       </w:r>
@@ -3051,62 +3061,645 @@
     </w:p>
     <w:p>
       <w:pPr>
-        <w:rPr>
-          <w:color w:val="FF0000"/>
-        </w:rPr>
-      </w:pPr>
-      <w:r>
-        <w:rPr>
-          <w:color w:val="FF0000"/>
-        </w:rPr>
-        <w:t>Preliminary list</w:t>
-      </w:r>
-      <w:r>
-        <w:rPr>
-          <w:color w:val="FF0000"/>
-        </w:rPr>
-        <w:t xml:space="preserve"> of all functions in the software. For each function in the list the following information is provided:</w:t>
-      </w:r>
-    </w:p>
-    <w:p>
-      <w:pPr>
         <w:pStyle w:val="ListParagraph"/>
         <w:numPr>
           <w:ilvl w:val="0"/>
-          <w:numId w:val="5"/>
+          <w:numId w:val="12"/>
         </w:numPr>
-        <w:rPr>
-          <w:color w:val="FF0000"/>
-        </w:rPr>
-      </w:pPr>
-      <w:r>
-        <w:rPr>
-          <w:color w:val="FF0000"/>
-        </w:rPr>
-        <w:t xml:space="preserve">a brief description of what it </w:t>
+      </w:pPr>
+      <w:proofErr w:type="spellStart"/>
+      <w:r>
+        <w:t>view</w:t>
+      </w:r>
+      <w:r>
+        <w:t>_</w:t>
       </w:r>
       <w:proofErr w:type="gramStart"/>
       <w:r>
-        <w:rPr>
-          <w:color w:val="FF0000"/>
-        </w:rPr>
-        <w:t>does  (</w:t>
+        <w:t>listing</w:t>
+      </w:r>
+      <w:proofErr w:type="spellEnd"/>
+      <w:r>
+        <w:t>(</w:t>
       </w:r>
       <w:proofErr w:type="gramEnd"/>
       <w:r>
-        <w:rPr>
-          <w:color w:val="FF0000"/>
-        </w:rPr>
-        <w:t>1 or 2 sentences);</w:t>
-      </w:r>
+        <w:t>suburb</w:t>
+      </w:r>
+      <w:r>
+        <w:t>: string</w:t>
+      </w:r>
+      <w:r>
+        <w:t xml:space="preserve">, </w:t>
+      </w:r>
+      <w:proofErr w:type="spellStart"/>
+      <w:r>
+        <w:t>date_from</w:t>
+      </w:r>
+      <w:proofErr w:type="spellEnd"/>
+      <w:r>
+        <w:t xml:space="preserve">: datetime, </w:t>
+      </w:r>
+      <w:proofErr w:type="spellStart"/>
+      <w:r>
+        <w:t>date_to</w:t>
+      </w:r>
+      <w:proofErr w:type="spellEnd"/>
+      <w:r>
+        <w:t xml:space="preserve">): Creates a listing </w:t>
+      </w:r>
+      <w:r>
+        <w:t xml:space="preserve">of all the rooms available in a specific suburb </w:t>
+      </w:r>
+      <w:r>
+        <w:t xml:space="preserve">with the provided </w:t>
+      </w:r>
+      <w:r>
+        <w:t>name of that suburb</w:t>
+      </w:r>
+      <w:r>
+        <w:t xml:space="preserve"> and a </w:t>
+      </w:r>
+      <w:r>
+        <w:t>period (</w:t>
+      </w:r>
+      <w:r>
+        <w:t>date range</w:t>
+      </w:r>
+      <w:r>
+        <w:t>)</w:t>
+      </w:r>
+      <w:r>
+        <w:t>.</w:t>
+      </w:r>
+    </w:p>
+    <w:p>
+      <w:pPr>
+        <w:pStyle w:val="ListParagraph"/>
+        <w:numPr>
+          <w:ilvl w:val="1"/>
+          <w:numId w:val="12"/>
+        </w:numPr>
+      </w:pPr>
+      <w:r>
+        <w:t>Input:</w:t>
+      </w:r>
+      <w:r>
+        <w:t xml:space="preserve"> </w:t>
+      </w:r>
+      <w:r>
+        <w:t>suburb (</w:t>
+      </w:r>
+      <w:r>
+        <w:t>name of that suburb or area)</w:t>
+      </w:r>
+      <w:r>
+        <w:t xml:space="preserve">, </w:t>
+      </w:r>
+      <w:proofErr w:type="spellStart"/>
+      <w:r>
+        <w:t>date_from</w:t>
+      </w:r>
+      <w:proofErr w:type="spellEnd"/>
+      <w:r>
+        <w:t xml:space="preserve"> </w:t>
+      </w:r>
+      <w:r>
+        <w:t>(starting date)</w:t>
+      </w:r>
+      <w:r>
+        <w:t xml:space="preserve">, </w:t>
+      </w:r>
+      <w:proofErr w:type="spellStart"/>
+      <w:r>
+        <w:t>date_to</w:t>
+      </w:r>
+      <w:proofErr w:type="spellEnd"/>
+      <w:r>
+        <w:t xml:space="preserve"> </w:t>
+      </w:r>
+      <w:r>
+        <w:t>(end date)</w:t>
+      </w:r>
+    </w:p>
+    <w:p>
+      <w:pPr>
+        <w:pStyle w:val="ListParagraph"/>
+        <w:numPr>
+          <w:ilvl w:val="1"/>
+          <w:numId w:val="12"/>
+        </w:numPr>
+      </w:pPr>
+      <w:r>
+        <w:t>Side effects:</w:t>
+      </w:r>
+      <w:r>
+        <w:t xml:space="preserve"> Updates the listing variable with the results in the system.</w:t>
+      </w:r>
+    </w:p>
+    <w:p>
+      <w:pPr>
+        <w:pStyle w:val="ListParagraph"/>
+        <w:numPr>
+          <w:ilvl w:val="1"/>
+          <w:numId w:val="12"/>
+        </w:numPr>
+      </w:pPr>
+      <w:r>
+        <w:t>Return Value:</w:t>
+      </w:r>
+      <w:r>
+        <w:t xml:space="preserve"> Listing in a specified suburb with selected columns.</w:t>
+      </w:r>
+    </w:p>
+    <w:p>
+      <w:pPr>
+        <w:pStyle w:val="ListParagraph"/>
+        <w:ind w:left="1440"/>
+      </w:pPr>
     </w:p>
     <w:p>
       <w:pPr>
         <w:pStyle w:val="ListParagraph"/>
         <w:numPr>
           <w:ilvl w:val="0"/>
-          <w:numId w:val="5"/>
+          <w:numId w:val="12"/>
         </w:numPr>
+      </w:pPr>
+      <w:proofErr w:type="spellStart"/>
+      <w:r>
+        <w:t>create_pricing_</w:t>
+      </w:r>
+      <w:proofErr w:type="gramStart"/>
+      <w:r>
+        <w:t>chart</w:t>
+      </w:r>
+      <w:proofErr w:type="spellEnd"/>
+      <w:r>
+        <w:t>(</w:t>
+      </w:r>
+      <w:proofErr w:type="spellStart"/>
+      <w:proofErr w:type="gramEnd"/>
+      <w:r>
+        <w:t>column_name</w:t>
+      </w:r>
+      <w:proofErr w:type="spellEnd"/>
+      <w:r>
+        <w:t>: string</w:t>
+      </w:r>
+      <w:r>
+        <w:t xml:space="preserve">, </w:t>
+      </w:r>
+      <w:proofErr w:type="spellStart"/>
+      <w:r>
+        <w:t>date_from</w:t>
+      </w:r>
+      <w:proofErr w:type="spellEnd"/>
+      <w:r>
+        <w:t xml:space="preserve">: datetime, </w:t>
+      </w:r>
+      <w:proofErr w:type="spellStart"/>
+      <w:r>
+        <w:t>date_to</w:t>
+      </w:r>
+      <w:proofErr w:type="spellEnd"/>
+      <w:r>
+        <w:t>: datetime</w:t>
+      </w:r>
+      <w:r>
+        <w:t>): Creates a visualisation</w:t>
+      </w:r>
+      <w:r>
+        <w:t xml:space="preserve"> chart</w:t>
+      </w:r>
+      <w:r>
+        <w:t xml:space="preserve"> showing the distribution of prices amongst all the properties in the listing</w:t>
+      </w:r>
+      <w:r>
+        <w:t xml:space="preserve"> with user specified date range</w:t>
+      </w:r>
+      <w:r>
+        <w:t>.</w:t>
+      </w:r>
+    </w:p>
+    <w:p>
+      <w:pPr>
+        <w:pStyle w:val="ListParagraph"/>
+        <w:numPr>
+          <w:ilvl w:val="1"/>
+          <w:numId w:val="12"/>
+        </w:numPr>
+      </w:pPr>
+      <w:r>
+        <w:t xml:space="preserve">Input: </w:t>
+      </w:r>
+      <w:proofErr w:type="spellStart"/>
+      <w:r>
+        <w:t>column_name</w:t>
+      </w:r>
+      <w:proofErr w:type="spellEnd"/>
+      <w:r>
+        <w:t xml:space="preserve"> (here </w:t>
+      </w:r>
+      <w:proofErr w:type="spellStart"/>
+      <w:r>
+        <w:t>column_name</w:t>
+      </w:r>
+      <w:proofErr w:type="spellEnd"/>
+      <w:r>
+        <w:t xml:space="preserve"> is “price”)</w:t>
+      </w:r>
+      <w:r>
+        <w:t xml:space="preserve">, </w:t>
+      </w:r>
+      <w:proofErr w:type="spellStart"/>
+      <w:r>
+        <w:t>date_from</w:t>
+      </w:r>
+      <w:proofErr w:type="spellEnd"/>
+      <w:r>
+        <w:t xml:space="preserve">, </w:t>
+      </w:r>
+      <w:proofErr w:type="spellStart"/>
+      <w:r>
+        <w:t>date_to</w:t>
+      </w:r>
+      <w:proofErr w:type="spellEnd"/>
+    </w:p>
+    <w:p>
+      <w:pPr>
+        <w:pStyle w:val="ListParagraph"/>
+        <w:numPr>
+          <w:ilvl w:val="1"/>
+          <w:numId w:val="12"/>
+        </w:numPr>
+      </w:pPr>
+      <w:r>
+        <w:t>Side effects: Creates a chart based on the distribution of the prices.</w:t>
+      </w:r>
+    </w:p>
+    <w:p>
+      <w:pPr>
+        <w:pStyle w:val="ListParagraph"/>
+        <w:numPr>
+          <w:ilvl w:val="1"/>
+          <w:numId w:val="12"/>
+        </w:numPr>
+      </w:pPr>
+      <w:r>
+        <w:t xml:space="preserve">Return Value: </w:t>
+      </w:r>
+      <w:r>
+        <w:t>A chart showing the distribution of prices.</w:t>
+      </w:r>
+    </w:p>
+    <w:p>
+      <w:pPr>
+        <w:pStyle w:val="ListParagraph"/>
+        <w:ind w:left="1440"/>
+      </w:pPr>
+    </w:p>
+    <w:p>
+      <w:pPr>
+        <w:pStyle w:val="ListParagraph"/>
+        <w:numPr>
+          <w:ilvl w:val="0"/>
+          <w:numId w:val="12"/>
+        </w:numPr>
+      </w:pPr>
+      <w:proofErr w:type="spellStart"/>
+      <w:r>
+        <w:lastRenderedPageBreak/>
+        <w:t>vi</w:t>
+      </w:r>
+      <w:r>
+        <w:t>ew_user_specific_</w:t>
+      </w:r>
+      <w:proofErr w:type="gramStart"/>
+      <w:r>
+        <w:t>rooms</w:t>
+      </w:r>
+      <w:proofErr w:type="spellEnd"/>
+      <w:r>
+        <w:t>(</w:t>
+      </w:r>
+      <w:proofErr w:type="gramEnd"/>
+      <w:r>
+        <w:t>keyword: string</w:t>
+      </w:r>
+      <w:r>
+        <w:t xml:space="preserve">, </w:t>
+      </w:r>
+      <w:proofErr w:type="spellStart"/>
+      <w:r>
+        <w:t>date_from</w:t>
+      </w:r>
+      <w:proofErr w:type="spellEnd"/>
+      <w:r>
+        <w:t xml:space="preserve">: datetime, </w:t>
+      </w:r>
+      <w:proofErr w:type="spellStart"/>
+      <w:r>
+        <w:t>date_to</w:t>
+      </w:r>
+      <w:proofErr w:type="spellEnd"/>
+      <w:r>
+        <w:t>: datetime</w:t>
+      </w:r>
+      <w:r>
+        <w:t xml:space="preserve">): Creates listing of all the rooms that consists of the keyword </w:t>
+      </w:r>
+      <w:r>
+        <w:t xml:space="preserve">and date range </w:t>
+      </w:r>
+      <w:r>
+        <w:t>specified by the user.</w:t>
+      </w:r>
+    </w:p>
+    <w:p>
+      <w:pPr>
+        <w:pStyle w:val="ListParagraph"/>
+        <w:numPr>
+          <w:ilvl w:val="1"/>
+          <w:numId w:val="12"/>
+        </w:numPr>
+      </w:pPr>
+      <w:r>
+        <w:t>Input: keyword</w:t>
+      </w:r>
+      <w:r>
+        <w:t xml:space="preserve">, </w:t>
+      </w:r>
+      <w:proofErr w:type="spellStart"/>
+      <w:r>
+        <w:t>date_from</w:t>
+      </w:r>
+      <w:proofErr w:type="spellEnd"/>
+      <w:r>
+        <w:t xml:space="preserve">, </w:t>
+      </w:r>
+      <w:proofErr w:type="spellStart"/>
+      <w:r>
+        <w:t>date_to</w:t>
+      </w:r>
+      <w:proofErr w:type="spellEnd"/>
+    </w:p>
+    <w:p>
+      <w:pPr>
+        <w:pStyle w:val="ListParagraph"/>
+        <w:numPr>
+          <w:ilvl w:val="1"/>
+          <w:numId w:val="12"/>
+        </w:numPr>
+      </w:pPr>
+      <w:r>
+        <w:t>Side effects: Update the listing respective to the filtered data through selected keyword.</w:t>
+      </w:r>
+    </w:p>
+    <w:p>
+      <w:pPr>
+        <w:pStyle w:val="ListParagraph"/>
+        <w:numPr>
+          <w:ilvl w:val="1"/>
+          <w:numId w:val="12"/>
+        </w:numPr>
+      </w:pPr>
+      <w:r>
+        <w:t xml:space="preserve">Return Value: </w:t>
+      </w:r>
+      <w:r>
+        <w:t xml:space="preserve">All the records containing the specified keyword. </w:t>
+      </w:r>
+    </w:p>
+    <w:p>
+      <w:pPr>
+        <w:pStyle w:val="ListParagraph"/>
+        <w:ind w:left="1440"/>
+      </w:pPr>
+    </w:p>
+    <w:p>
+      <w:pPr>
+        <w:pStyle w:val="ListParagraph"/>
+        <w:numPr>
+          <w:ilvl w:val="0"/>
+          <w:numId w:val="12"/>
+        </w:numPr>
+      </w:pPr>
+      <w:proofErr w:type="spellStart"/>
+      <w:r>
+        <w:t>view_review_</w:t>
+      </w:r>
+      <w:proofErr w:type="gramStart"/>
+      <w:r>
+        <w:t>chart</w:t>
+      </w:r>
+      <w:proofErr w:type="spellEnd"/>
+      <w:r>
+        <w:t>(</w:t>
+      </w:r>
+      <w:proofErr w:type="spellStart"/>
+      <w:proofErr w:type="gramEnd"/>
+      <w:r>
+        <w:t>listing_id</w:t>
+      </w:r>
+      <w:proofErr w:type="spellEnd"/>
+      <w:r>
+        <w:t xml:space="preserve">: integer, keyword: string): Creates a visualisation chart displaying number of customers commented in a specific property (i.e., </w:t>
+      </w:r>
+      <w:proofErr w:type="spellStart"/>
+      <w:r>
+        <w:t>listing_id</w:t>
+      </w:r>
+      <w:proofErr w:type="spellEnd"/>
+      <w:r>
+        <w:t>) relevant to specified keyword.</w:t>
+      </w:r>
+    </w:p>
+    <w:p>
+      <w:pPr>
+        <w:pStyle w:val="ListParagraph"/>
+        <w:numPr>
+          <w:ilvl w:val="1"/>
+          <w:numId w:val="12"/>
+        </w:numPr>
+      </w:pPr>
+      <w:r>
+        <w:t xml:space="preserve">Input: </w:t>
+      </w:r>
+      <w:proofErr w:type="spellStart"/>
+      <w:r>
+        <w:t>listing_id</w:t>
+      </w:r>
+      <w:proofErr w:type="spellEnd"/>
+      <w:r>
+        <w:t>, keyword</w:t>
+      </w:r>
+    </w:p>
+    <w:p>
+      <w:pPr>
+        <w:pStyle w:val="ListParagraph"/>
+        <w:numPr>
+          <w:ilvl w:val="1"/>
+          <w:numId w:val="12"/>
+        </w:numPr>
+      </w:pPr>
+      <w:r>
+        <w:t>Side effects: Updates the listing variable.</w:t>
+      </w:r>
+    </w:p>
+    <w:p>
+      <w:pPr>
+        <w:pStyle w:val="ListParagraph"/>
+        <w:numPr>
+          <w:ilvl w:val="1"/>
+          <w:numId w:val="12"/>
+        </w:numPr>
+      </w:pPr>
+      <w:r>
+        <w:t>Return Value: A record of comments on selected property and keywords leading to visualisation chart.</w:t>
+      </w:r>
+    </w:p>
+    <w:p>
+      <w:pPr>
+        <w:pStyle w:val="ListParagraph"/>
+        <w:ind w:left="1440"/>
+      </w:pPr>
+    </w:p>
+    <w:p>
+      <w:pPr>
+        <w:pStyle w:val="ListParagraph"/>
+        <w:numPr>
+          <w:ilvl w:val="0"/>
+          <w:numId w:val="12"/>
+        </w:numPr>
+      </w:pPr>
+      <w:proofErr w:type="spellStart"/>
+      <w:r>
+        <w:t>view_</w:t>
+      </w:r>
+      <w:r>
+        <w:t>property_used_</w:t>
+      </w:r>
+      <w:proofErr w:type="gramStart"/>
+      <w:r>
+        <w:t>times</w:t>
+      </w:r>
+      <w:proofErr w:type="spellEnd"/>
+      <w:r>
+        <w:t>(</w:t>
+      </w:r>
+      <w:proofErr w:type="spellStart"/>
+      <w:proofErr w:type="gramEnd"/>
+      <w:r>
+        <w:t>listing_id</w:t>
+      </w:r>
+      <w:proofErr w:type="spellEnd"/>
+      <w:r>
+        <w:t xml:space="preserve">: integer, </w:t>
+      </w:r>
+      <w:proofErr w:type="spellStart"/>
+      <w:r>
+        <w:t>date_from</w:t>
+      </w:r>
+      <w:proofErr w:type="spellEnd"/>
+      <w:r>
+        <w:t xml:space="preserve">: datetime, </w:t>
+      </w:r>
+      <w:proofErr w:type="spellStart"/>
+      <w:r>
+        <w:t>date_to</w:t>
+      </w:r>
+      <w:proofErr w:type="spellEnd"/>
+      <w:r>
+        <w:t>: datetime): Displays the number of times that property has been used within user specified date range.</w:t>
+      </w:r>
+    </w:p>
+    <w:p>
+      <w:pPr>
+        <w:pStyle w:val="ListParagraph"/>
+        <w:numPr>
+          <w:ilvl w:val="1"/>
+          <w:numId w:val="12"/>
+        </w:numPr>
+      </w:pPr>
+      <w:r>
+        <w:t xml:space="preserve">Input: </w:t>
+      </w:r>
+      <w:proofErr w:type="spellStart"/>
+      <w:r>
+        <w:t>listing_id</w:t>
+      </w:r>
+      <w:proofErr w:type="spellEnd"/>
+      <w:r>
+        <w:t xml:space="preserve">, </w:t>
+      </w:r>
+      <w:proofErr w:type="spellStart"/>
+      <w:r>
+        <w:t>date_from</w:t>
+      </w:r>
+      <w:proofErr w:type="spellEnd"/>
+      <w:r>
+        <w:t xml:space="preserve">, </w:t>
+      </w:r>
+      <w:proofErr w:type="spellStart"/>
+      <w:r>
+        <w:t>date_to</w:t>
+      </w:r>
+      <w:proofErr w:type="spellEnd"/>
+    </w:p>
+    <w:p>
+      <w:pPr>
+        <w:pStyle w:val="ListParagraph"/>
+        <w:numPr>
+          <w:ilvl w:val="1"/>
+          <w:numId w:val="12"/>
+        </w:numPr>
+      </w:pPr>
+      <w:r>
+        <w:t>Side effects: Updates the listing with total number of the specific listing used</w:t>
+      </w:r>
+      <w:r>
+        <w:t>.</w:t>
+      </w:r>
+    </w:p>
+    <w:p>
+      <w:pPr>
+        <w:pStyle w:val="ListParagraph"/>
+        <w:numPr>
+          <w:ilvl w:val="1"/>
+          <w:numId w:val="12"/>
+        </w:numPr>
+      </w:pPr>
+      <w:r>
+        <w:t xml:space="preserve">Return Value: </w:t>
+      </w:r>
+      <w:r>
+        <w:t>Number (total number indicating the use of that room).</w:t>
+      </w:r>
+    </w:p>
+    <w:p>
+      <w:pPr>
+        <w:pStyle w:val="ListParagraph"/>
+        <w:ind w:left="1440"/>
+      </w:pPr>
+    </w:p>
+    <w:p>
+      <w:pPr>
+        <w:pStyle w:val="Heading3"/>
+        <w:numPr>
+          <w:ilvl w:val="2"/>
+          <w:numId w:val="2"/>
+        </w:numPr>
+      </w:pPr>
+      <w:r>
+        <w:t>Data Structures</w:t>
+      </w:r>
+      <w:r>
+        <w:t xml:space="preserve"> / Data Sources</w:t>
+      </w:r>
+    </w:p>
+    <w:p>
+      <w:pPr>
         <w:rPr>
           <w:color w:val="FF0000"/>
         </w:rPr>
@@ -3115,16 +3708,36 @@
         <w:rPr>
           <w:color w:val="FF0000"/>
         </w:rPr>
-        <w:t xml:space="preserve">a list of the input parameters, and their data types, and what they are used </w:t>
-      </w:r>
+        <w:t>List of all data structures in the software (</w:t>
+      </w:r>
+      <w:proofErr w:type="spellStart"/>
       <w:proofErr w:type="gramStart"/>
       <w:r>
         <w:rPr>
           <w:color w:val="FF0000"/>
         </w:rPr>
-        <w:t>for;</w:t>
-      </w:r>
+        <w:t>eg</w:t>
+      </w:r>
+      <w:proofErr w:type="spellEnd"/>
       <w:proofErr w:type="gramEnd"/>
+      <w:r>
+        <w:rPr>
+          <w:color w:val="FF0000"/>
+        </w:rPr>
+        <w:t xml:space="preserve"> linked lists, trees, arrays etc)</w:t>
+      </w:r>
+      <w:r>
+        <w:rPr>
+          <w:color w:val="FF0000"/>
+        </w:rPr>
+        <w:t xml:space="preserve"> or eternal data sources</w:t>
+      </w:r>
+      <w:r>
+        <w:rPr>
+          <w:color w:val="FF0000"/>
+        </w:rPr>
+        <w:t>. For each data structure in the list the following information is provided:</w:t>
+      </w:r>
     </w:p>
     <w:p>
       <w:pPr>
@@ -3141,116 +3754,6 @@
         <w:rPr>
           <w:color w:val="FF0000"/>
         </w:rPr>
-        <w:t>a list of any side effects caused by the function (</w:t>
-      </w:r>
-      <w:proofErr w:type="spellStart"/>
-      <w:proofErr w:type="gramStart"/>
-      <w:r>
-        <w:rPr>
-          <w:color w:val="FF0000"/>
-        </w:rPr>
-        <w:t>ie</w:t>
-      </w:r>
-      <w:proofErr w:type="spellEnd"/>
-      <w:proofErr w:type="gramEnd"/>
-      <w:r>
-        <w:rPr>
-          <w:color w:val="FF0000"/>
-        </w:rPr>
-        <w:t xml:space="preserve"> change global or member variables, changes data passed by reference from calling function etc)</w:t>
-      </w:r>
-    </w:p>
-    <w:p>
-      <w:pPr>
-        <w:pStyle w:val="ListParagraph"/>
-        <w:numPr>
-          <w:ilvl w:val="0"/>
-          <w:numId w:val="4"/>
-        </w:numPr>
-        <w:rPr>
-          <w:color w:val="FF0000"/>
-        </w:rPr>
-      </w:pPr>
-      <w:r>
-        <w:rPr>
-          <w:color w:val="FF0000"/>
-        </w:rPr>
-        <w:t>a description of the function’s return value</w:t>
-      </w:r>
-    </w:p>
-    <w:p/>
-    <w:p>
-      <w:pPr>
-        <w:pStyle w:val="Heading3"/>
-        <w:numPr>
-          <w:ilvl w:val="2"/>
-          <w:numId w:val="2"/>
-        </w:numPr>
-      </w:pPr>
-      <w:r>
-        <w:t>Data Structures</w:t>
-      </w:r>
-      <w:r>
-        <w:t xml:space="preserve"> / Data Sources</w:t>
-      </w:r>
-    </w:p>
-    <w:p>
-      <w:pPr>
-        <w:rPr>
-          <w:color w:val="FF0000"/>
-        </w:rPr>
-      </w:pPr>
-      <w:r>
-        <w:rPr>
-          <w:color w:val="FF0000"/>
-        </w:rPr>
-        <w:t>List of all data structures in the software (</w:t>
-      </w:r>
-      <w:proofErr w:type="spellStart"/>
-      <w:proofErr w:type="gramStart"/>
-      <w:r>
-        <w:rPr>
-          <w:color w:val="FF0000"/>
-        </w:rPr>
-        <w:t>eg</w:t>
-      </w:r>
-      <w:proofErr w:type="spellEnd"/>
-      <w:proofErr w:type="gramEnd"/>
-      <w:r>
-        <w:rPr>
-          <w:color w:val="FF0000"/>
-        </w:rPr>
-        <w:t xml:space="preserve"> linked lists, trees, arrays etc)</w:t>
-      </w:r>
-      <w:r>
-        <w:rPr>
-          <w:color w:val="FF0000"/>
-        </w:rPr>
-        <w:t xml:space="preserve"> or eternal data sources</w:t>
-      </w:r>
-      <w:r>
-        <w:rPr>
-          <w:color w:val="FF0000"/>
-        </w:rPr>
-        <w:t>. For each data structure in the list the following information is provided:</w:t>
-      </w:r>
-    </w:p>
-    <w:p>
-      <w:pPr>
-        <w:pStyle w:val="ListParagraph"/>
-        <w:numPr>
-          <w:ilvl w:val="0"/>
-          <w:numId w:val="4"/>
-        </w:numPr>
-        <w:rPr>
-          <w:color w:val="FF0000"/>
-        </w:rPr>
-      </w:pPr>
-      <w:r>
-        <w:rPr>
-          <w:color w:val="FF0000"/>
-        </w:rPr>
-        <w:lastRenderedPageBreak/>
         <w:t xml:space="preserve">Type of structure (tree, list etc), </w:t>
       </w:r>
     </w:p>
@@ -4178,6 +4681,98 @@
     </w:lvl>
   </w:abstractNum>
   <w:abstractNum w:abstractNumId="6" w15:restartNumberingAfterBreak="0">
+    <w:nsid w:val="5DD620E1"/>
+    <w:multiLevelType w:val="hybridMultilevel"/>
+    <w:tmpl w:val="F63AB002"/>
+    <w:lvl w:ilvl="0" w:tplc="08090019">
+      <w:start w:val="1"/>
+      <w:numFmt w:val="lowerLetter"/>
+      <w:lvlText w:val="%1."/>
+      <w:lvlJc w:val="left"/>
+      <w:pPr>
+        <w:ind w:left="720" w:hanging="360"/>
+      </w:pPr>
+      <w:rPr>
+        <w:rFonts w:hint="default"/>
+      </w:rPr>
+    </w:lvl>
+    <w:lvl w:ilvl="1" w:tplc="08090001">
+      <w:start w:val="1"/>
+      <w:numFmt w:val="bullet"/>
+      <w:lvlText w:val=""/>
+      <w:lvlJc w:val="left"/>
+      <w:pPr>
+        <w:ind w:left="1440" w:hanging="360"/>
+      </w:pPr>
+      <w:rPr>
+        <w:rFonts w:ascii="Symbol" w:hAnsi="Symbol" w:hint="default"/>
+      </w:rPr>
+    </w:lvl>
+    <w:lvl w:ilvl="2" w:tplc="0809001B" w:tentative="1">
+      <w:start w:val="1"/>
+      <w:numFmt w:val="lowerRoman"/>
+      <w:lvlText w:val="%3."/>
+      <w:lvlJc w:val="right"/>
+      <w:pPr>
+        <w:ind w:left="2160" w:hanging="180"/>
+      </w:pPr>
+    </w:lvl>
+    <w:lvl w:ilvl="3" w:tplc="0809000F" w:tentative="1">
+      <w:start w:val="1"/>
+      <w:numFmt w:val="decimal"/>
+      <w:lvlText w:val="%4."/>
+      <w:lvlJc w:val="left"/>
+      <w:pPr>
+        <w:ind w:left="2880" w:hanging="360"/>
+      </w:pPr>
+    </w:lvl>
+    <w:lvl w:ilvl="4" w:tplc="08090019" w:tentative="1">
+      <w:start w:val="1"/>
+      <w:numFmt w:val="lowerLetter"/>
+      <w:lvlText w:val="%5."/>
+      <w:lvlJc w:val="left"/>
+      <w:pPr>
+        <w:ind w:left="3600" w:hanging="360"/>
+      </w:pPr>
+    </w:lvl>
+    <w:lvl w:ilvl="5" w:tplc="0809001B" w:tentative="1">
+      <w:start w:val="1"/>
+      <w:numFmt w:val="lowerRoman"/>
+      <w:lvlText w:val="%6."/>
+      <w:lvlJc w:val="right"/>
+      <w:pPr>
+        <w:ind w:left="4320" w:hanging="180"/>
+      </w:pPr>
+    </w:lvl>
+    <w:lvl w:ilvl="6" w:tplc="0809000F" w:tentative="1">
+      <w:start w:val="1"/>
+      <w:numFmt w:val="decimal"/>
+      <w:lvlText w:val="%7."/>
+      <w:lvlJc w:val="left"/>
+      <w:pPr>
+        <w:ind w:left="5040" w:hanging="360"/>
+      </w:pPr>
+    </w:lvl>
+    <w:lvl w:ilvl="7" w:tplc="08090019" w:tentative="1">
+      <w:start w:val="1"/>
+      <w:numFmt w:val="lowerLetter"/>
+      <w:lvlText w:val="%8."/>
+      <w:lvlJc w:val="left"/>
+      <w:pPr>
+        <w:ind w:left="5760" w:hanging="360"/>
+      </w:pPr>
+    </w:lvl>
+    <w:lvl w:ilvl="8" w:tplc="0809001B" w:tentative="1">
+      <w:start w:val="1"/>
+      <w:numFmt w:val="lowerRoman"/>
+      <w:lvlText w:val="%9."/>
+      <w:lvlJc w:val="right"/>
+      <w:pPr>
+        <w:ind w:left="6480" w:hanging="180"/>
+      </w:pPr>
+    </w:lvl>
+  </w:abstractNum>
+  <w:abstractNum w:abstractNumId="7" w15:restartNumberingAfterBreak="0">
     <w:nsid w:val="613D2525"/>
     <w:multiLevelType w:val="hybridMultilevel"/>
     <w:tmpl w:val="1FD6CC98"/>
@@ -4266,7 +4861,7 @@
       </w:pPr>
     </w:lvl>
   </w:abstractNum>
-  <w:abstractNum w:abstractNumId="7" w15:restartNumberingAfterBreak="0">
+  <w:abstractNum w:abstractNumId="8" w15:restartNumberingAfterBreak="0">
     <w:nsid w:val="63D23837"/>
     <w:multiLevelType w:val="hybridMultilevel"/>
     <w:tmpl w:val="9BD61186"/>
@@ -4378,7 +4973,7 @@
       </w:rPr>
     </w:lvl>
   </w:abstractNum>
-  <w:abstractNum w:abstractNumId="8" w15:restartNumberingAfterBreak="0">
+  <w:abstractNum w:abstractNumId="9" w15:restartNumberingAfterBreak="0">
     <w:nsid w:val="66162F7D"/>
     <w:multiLevelType w:val="hybridMultilevel"/>
     <w:tmpl w:val="38A2F066"/>
@@ -4491,7 +5086,7 @@
       </w:rPr>
     </w:lvl>
   </w:abstractNum>
-  <w:abstractNum w:abstractNumId="9" w15:restartNumberingAfterBreak="0">
+  <w:abstractNum w:abstractNumId="10" w15:restartNumberingAfterBreak="0">
     <w:nsid w:val="765D23A3"/>
     <w:multiLevelType w:val="multilevel"/>
     <w:tmpl w:val="D2A25216"/>
@@ -4604,7 +5199,7 @@
       </w:rPr>
     </w:lvl>
   </w:abstractNum>
-  <w:abstractNum w:abstractNumId="10" w15:restartNumberingAfterBreak="0">
+  <w:abstractNum w:abstractNumId="11" w15:restartNumberingAfterBreak="0">
     <w:nsid w:val="76C96011"/>
     <w:multiLevelType w:val="hybridMultilevel"/>
     <w:tmpl w:val="1FD6CC98"/>
@@ -4697,22 +5292,22 @@
     <w:abstractNumId w:val="2"/>
   </w:num>
   <w:num w:numId="2" w16cid:durableId="279383610">
-    <w:abstractNumId w:val="9"/>
+    <w:abstractNumId w:val="10"/>
   </w:num>
   <w:num w:numId="3" w16cid:durableId="839389972">
-    <w:abstractNumId w:val="8"/>
+    <w:abstractNumId w:val="9"/>
   </w:num>
   <w:num w:numId="4" w16cid:durableId="811749890">
     <w:abstractNumId w:val="5"/>
   </w:num>
   <w:num w:numId="5" w16cid:durableId="218640389">
-    <w:abstractNumId w:val="7"/>
+    <w:abstractNumId w:val="8"/>
   </w:num>
   <w:num w:numId="6" w16cid:durableId="1820993783">
     <w:abstractNumId w:val="1"/>
   </w:num>
   <w:num w:numId="7" w16cid:durableId="395785657">
-    <w:abstractNumId w:val="6"/>
+    <w:abstractNumId w:val="7"/>
   </w:num>
   <w:num w:numId="8" w16cid:durableId="810904989">
     <w:abstractNumId w:val="4"/>
@@ -4724,7 +5319,10 @@
     <w:abstractNumId w:val="3"/>
   </w:num>
   <w:num w:numId="11" w16cid:durableId="443614467">
-    <w:abstractNumId w:val="10"/>
+    <w:abstractNumId w:val="11"/>
+  </w:num>
+  <w:num w:numId="12" w16cid:durableId="281766364">
+    <w:abstractNumId w:val="6"/>
   </w:num>
 </w:numbering>
 </file>

</xml_diff>

<commit_message>
Add data structure section
</commit_message>
<xml_diff>
--- a/Software Design Document.docx
+++ b/Software Design Document.docx
@@ -3082,11 +3082,16 @@
       <w:r>
         <w:t>(</w:t>
       </w:r>
+      <w:proofErr w:type="spellStart"/>
       <w:proofErr w:type="gramEnd"/>
       <w:r>
         <w:t>suburb</w:t>
       </w:r>
       <w:r>
+        <w:t>_name</w:t>
+      </w:r>
+      <w:proofErr w:type="spellEnd"/>
+      <w:r>
         <w:t>: string</w:t>
       </w:r>
       <w:r>
@@ -3106,7 +3111,19 @@
       </w:r>
       <w:proofErr w:type="spellEnd"/>
       <w:r>
-        <w:t xml:space="preserve">): Creates a listing </w:t>
+        <w:t xml:space="preserve">): </w:t>
+      </w:r>
+      <w:r>
+        <w:t>Stores</w:t>
+      </w:r>
+      <w:r>
+        <w:t xml:space="preserve"> listing</w:t>
+      </w:r>
+      <w:r>
+        <w:t>s</w:t>
+      </w:r>
+      <w:r>
+        <w:t xml:space="preserve"> </w:t>
       </w:r>
       <w:r>
         <w:t xml:space="preserve">of all the rooms available in a specific suburb </w:t>
@@ -3147,8 +3164,16 @@
       <w:r>
         <w:t xml:space="preserve"> </w:t>
       </w:r>
-      <w:r>
-        <w:t>suburb (</w:t>
+      <w:proofErr w:type="spellStart"/>
+      <w:r>
+        <w:t>suburb</w:t>
+      </w:r>
+      <w:r>
+        <w:t>_name</w:t>
+      </w:r>
+      <w:proofErr w:type="spellEnd"/>
+      <w:r>
+        <w:t xml:space="preserve"> (</w:t>
       </w:r>
       <w:r>
         <w:t>name of that suburb or area)</w:t>
@@ -3194,7 +3219,13 @@
         <w:t>Side effects:</w:t>
       </w:r>
       <w:r>
-        <w:t xml:space="preserve"> Updates the listing variable with the results in the system.</w:t>
+        <w:t xml:space="preserve"> Updates the listing</w:t>
+      </w:r>
+      <w:r>
+        <w:t>s</w:t>
+      </w:r>
+      <w:r>
+        <w:t xml:space="preserve"> variable with the results in the system.</w:t>
       </w:r>
     </w:p>
     <w:p>
@@ -3209,7 +3240,13 @@
         <w:t>Return Value:</w:t>
       </w:r>
       <w:r>
-        <w:t xml:space="preserve"> Listing in a specified suburb with selected columns.</w:t>
+        <w:t xml:space="preserve"> Listing</w:t>
+      </w:r>
+      <w:r>
+        <w:t>s</w:t>
+      </w:r>
+      <w:r>
+        <w:t xml:space="preserve"> in a specified suburb with selected columns.</w:t>
       </w:r>
     </w:p>
     <w:p>
@@ -3273,10 +3310,10 @@
         <w:t xml:space="preserve"> chart</w:t>
       </w:r>
       <w:r>
-        <w:t xml:space="preserve"> showing the distribution of prices amongst all the properties in the listing</w:t>
-      </w:r>
-      <w:r>
-        <w:t xml:space="preserve"> with user specified date range</w:t>
+        <w:t xml:space="preserve"> showing the distribution of prices amongst all the properties </w:t>
+      </w:r>
+      <w:r>
+        <w:t>with user specified date range</w:t>
       </w:r>
       <w:r>
         <w:t>.</w:t>
@@ -3407,7 +3444,13 @@
         <w:t>: datetime</w:t>
       </w:r>
       <w:r>
-        <w:t xml:space="preserve">): Creates listing of all the rooms that consists of the keyword </w:t>
+        <w:t>): Creates listing</w:t>
+      </w:r>
+      <w:r>
+        <w:t>s</w:t>
+      </w:r>
+      <w:r>
+        <w:t xml:space="preserve"> of all the rooms that consists of the keyword </w:t>
       </w:r>
       <w:r>
         <w:t xml:space="preserve">and date range </w:t>
@@ -3453,7 +3496,13 @@
         </w:numPr>
       </w:pPr>
       <w:r>
-        <w:t>Side effects: Update the listing respective to the filtered data through selected keyword.</w:t>
+        <w:t>Side effects: Update the listing</w:t>
+      </w:r>
+      <w:r>
+        <w:t>s</w:t>
+      </w:r>
+      <w:r>
+        <w:t xml:space="preserve"> respective to the filtered data through selected keyword.</w:t>
       </w:r>
     </w:p>
     <w:p>
@@ -3544,7 +3593,13 @@
         </w:numPr>
       </w:pPr>
       <w:r>
-        <w:t>Side effects: Updates the listing variable.</w:t>
+        <w:t xml:space="preserve">Side effects: Updates the </w:t>
+      </w:r>
+      <w:r>
+        <w:t>listing reviews</w:t>
+      </w:r>
+      <w:r>
+        <w:t xml:space="preserve"> variable.</w:t>
       </w:r>
     </w:p>
     <w:p>
@@ -3656,7 +3711,13 @@
         </w:numPr>
       </w:pPr>
       <w:r>
-        <w:t>Side effects: Updates the listing with total number of the specific listing used</w:t>
+        <w:t>Side effects: Updates the listing</w:t>
+      </w:r>
+      <w:r>
+        <w:t xml:space="preserve"> data</w:t>
+      </w:r>
+      <w:r>
+        <w:t xml:space="preserve"> with total number of the specific listing used</w:t>
       </w:r>
       <w:r>
         <w:t>.</w:t>
@@ -3700,61 +3761,184 @@
     </w:p>
     <w:p>
       <w:pPr>
-        <w:rPr>
-          <w:color w:val="FF0000"/>
-        </w:rPr>
-      </w:pPr>
-      <w:r>
-        <w:rPr>
-          <w:color w:val="FF0000"/>
-        </w:rPr>
-        <w:t>List of all data structures in the software (</w:t>
-      </w:r>
-      <w:proofErr w:type="spellStart"/>
-      <w:proofErr w:type="gramStart"/>
-      <w:r>
-        <w:rPr>
-          <w:color w:val="FF0000"/>
-        </w:rPr>
-        <w:t>eg</w:t>
-      </w:r>
-      <w:proofErr w:type="spellEnd"/>
-      <w:proofErr w:type="gramEnd"/>
-      <w:r>
-        <w:rPr>
-          <w:color w:val="FF0000"/>
-        </w:rPr>
-        <w:t xml:space="preserve"> linked lists, trees, arrays etc)</w:t>
-      </w:r>
-      <w:r>
-        <w:rPr>
-          <w:color w:val="FF0000"/>
-        </w:rPr>
-        <w:t xml:space="preserve"> or eternal data sources</w:t>
-      </w:r>
-      <w:r>
-        <w:rPr>
-          <w:color w:val="FF0000"/>
-        </w:rPr>
-        <w:t>. For each data structure in the list the following information is provided:</w:t>
-      </w:r>
-    </w:p>
-    <w:p>
-      <w:pPr>
         <w:pStyle w:val="ListParagraph"/>
         <w:numPr>
           <w:ilvl w:val="0"/>
-          <w:numId w:val="4"/>
+          <w:numId w:val="13"/>
         </w:numPr>
         <w:rPr>
-          <w:color w:val="FF0000"/>
-        </w:rPr>
-      </w:pPr>
-      <w:r>
-        <w:rPr>
-          <w:color w:val="FF0000"/>
-        </w:rPr>
-        <w:t xml:space="preserve">Type of structure (tree, list etc), </w:t>
+          <w:b/>
+          <w:bCs/>
+        </w:rPr>
+      </w:pPr>
+      <w:r>
+        <w:rPr>
+          <w:b/>
+          <w:bCs/>
+        </w:rPr>
+        <w:t xml:space="preserve">listings: </w:t>
+      </w:r>
+    </w:p>
+    <w:p>
+      <w:pPr>
+        <w:pStyle w:val="ListParagraph"/>
+        <w:numPr>
+          <w:ilvl w:val="1"/>
+          <w:numId w:val="13"/>
+        </w:numPr>
+      </w:pPr>
+      <w:r>
+        <w:t xml:space="preserve">It is an </w:t>
+      </w:r>
+      <w:r>
+        <w:rPr>
+          <w:b/>
+          <w:bCs/>
+        </w:rPr>
+        <w:t>array</w:t>
+      </w:r>
+      <w:r>
+        <w:t xml:space="preserve"> of</w:t>
+      </w:r>
+      <w:r>
+        <w:t xml:space="preserve"> objects with</w:t>
+      </w:r>
+      <w:r>
+        <w:t xml:space="preserve"> different columns regarding the Sydney Airbnb dataset.</w:t>
+      </w:r>
+    </w:p>
+    <w:p>
+      <w:pPr>
+        <w:pStyle w:val="ListParagraph"/>
+        <w:numPr>
+          <w:ilvl w:val="1"/>
+          <w:numId w:val="13"/>
+        </w:numPr>
+      </w:pPr>
+      <w:r>
+        <w:t xml:space="preserve">It consists of list of </w:t>
+      </w:r>
+      <w:r>
+        <w:t>objects</w:t>
+      </w:r>
+      <w:r>
+        <w:t xml:space="preserve"> that has data members such as, </w:t>
+      </w:r>
+      <w:r>
+        <w:rPr>
+          <w:b/>
+          <w:bCs/>
+        </w:rPr>
+        <w:t>id</w:t>
+      </w:r>
+      <w:r>
+        <w:t xml:space="preserve">, </w:t>
+      </w:r>
+      <w:proofErr w:type="spellStart"/>
+      <w:r>
+        <w:rPr>
+          <w:b/>
+          <w:bCs/>
+        </w:rPr>
+        <w:t>listing_url</w:t>
+      </w:r>
+      <w:proofErr w:type="spellEnd"/>
+      <w:r>
+        <w:t xml:space="preserve">, </w:t>
+      </w:r>
+      <w:r>
+        <w:rPr>
+          <w:b/>
+          <w:bCs/>
+        </w:rPr>
+        <w:t>name</w:t>
+      </w:r>
+      <w:r>
+        <w:t xml:space="preserve">, </w:t>
+      </w:r>
+      <w:r>
+        <w:rPr>
+          <w:b/>
+          <w:bCs/>
+        </w:rPr>
+        <w:t>description</w:t>
+      </w:r>
+      <w:r>
+        <w:t xml:space="preserve">, </w:t>
+      </w:r>
+      <w:r>
+        <w:rPr>
+          <w:b/>
+          <w:bCs/>
+        </w:rPr>
+        <w:t>street</w:t>
+      </w:r>
+      <w:r>
+        <w:t xml:space="preserve">, </w:t>
+      </w:r>
+      <w:r>
+        <w:rPr>
+          <w:b/>
+          <w:bCs/>
+        </w:rPr>
+        <w:t>city</w:t>
+      </w:r>
+      <w:r>
+        <w:t xml:space="preserve">, </w:t>
+      </w:r>
+      <w:r>
+        <w:rPr>
+          <w:b/>
+          <w:bCs/>
+        </w:rPr>
+        <w:t>state</w:t>
+      </w:r>
+      <w:r>
+        <w:t xml:space="preserve">, </w:t>
+      </w:r>
+      <w:proofErr w:type="spellStart"/>
+      <w:r>
+        <w:rPr>
+          <w:b/>
+          <w:bCs/>
+        </w:rPr>
+        <w:t>zipcode</w:t>
+      </w:r>
+      <w:proofErr w:type="spellEnd"/>
+      <w:r>
+        <w:t xml:space="preserve">, </w:t>
+      </w:r>
+      <w:r>
+        <w:rPr>
+          <w:b/>
+          <w:bCs/>
+        </w:rPr>
+        <w:t>country</w:t>
+      </w:r>
+      <w:r>
+        <w:t xml:space="preserve">, </w:t>
+      </w:r>
+      <w:r>
+        <w:rPr>
+          <w:b/>
+          <w:bCs/>
+        </w:rPr>
+        <w:t>price</w:t>
+      </w:r>
+      <w:r>
+        <w:t>, etc.</w:t>
+      </w:r>
+    </w:p>
+    <w:p>
+      <w:pPr>
+        <w:pStyle w:val="ListParagraph"/>
+        <w:numPr>
+          <w:ilvl w:val="1"/>
+          <w:numId w:val="13"/>
+        </w:numPr>
+      </w:pPr>
+      <w:r>
+        <w:t>It is used in every function to filter or extract user specific data.</w:t>
       </w:r>
     </w:p>
     <w:p>
@@ -3762,78 +3946,1219 @@
         <w:pStyle w:val="ListParagraph"/>
         <w:numPr>
           <w:ilvl w:val="0"/>
-          <w:numId w:val="4"/>
+          <w:numId w:val="13"/>
         </w:numPr>
         <w:rPr>
-          <w:color w:val="FF0000"/>
-        </w:rPr>
-      </w:pPr>
-      <w:r>
-        <w:rPr>
-          <w:color w:val="FF0000"/>
-        </w:rPr>
-        <w:t xml:space="preserve">Description of where and how it is </w:t>
+          <w:b/>
+          <w:bCs/>
+        </w:rPr>
+      </w:pPr>
+      <w:proofErr w:type="spellStart"/>
+      <w:r>
+        <w:rPr>
+          <w:b/>
+          <w:bCs/>
+        </w:rPr>
+        <w:t>listing_data</w:t>
+      </w:r>
+      <w:proofErr w:type="spellEnd"/>
+      <w:r>
+        <w:rPr>
+          <w:b/>
+          <w:bCs/>
+        </w:rPr>
+        <w:t>:</w:t>
+      </w:r>
+      <w:r>
+        <w:rPr>
+          <w:b/>
+          <w:bCs/>
+        </w:rPr>
+        <w:t xml:space="preserve"> </w:t>
+      </w:r>
+    </w:p>
+    <w:p>
+      <w:pPr>
+        <w:pStyle w:val="ListParagraph"/>
+        <w:numPr>
+          <w:ilvl w:val="1"/>
+          <w:numId w:val="13"/>
+        </w:numPr>
+      </w:pPr>
+      <w:r>
+        <w:t xml:space="preserve">It is an </w:t>
+      </w:r>
+      <w:r>
+        <w:rPr>
+          <w:b/>
+          <w:bCs/>
+        </w:rPr>
+        <w:t>object</w:t>
+      </w:r>
+      <w:r>
+        <w:t xml:space="preserve"> data structure that consists of different columns.</w:t>
+      </w:r>
+    </w:p>
+    <w:p>
+      <w:pPr>
+        <w:pStyle w:val="ListParagraph"/>
+        <w:numPr>
+          <w:ilvl w:val="1"/>
+          <w:numId w:val="13"/>
+        </w:numPr>
+      </w:pPr>
+      <w:r>
+        <w:t>It consists of data members such as</w:t>
+      </w:r>
+      <w:r>
+        <w:t xml:space="preserve">, </w:t>
+      </w:r>
+      <w:r>
+        <w:rPr>
+          <w:b/>
+          <w:bCs/>
+        </w:rPr>
+        <w:t xml:space="preserve">id, </w:t>
+      </w:r>
+      <w:proofErr w:type="spellStart"/>
+      <w:r>
+        <w:rPr>
+          <w:b/>
+          <w:bCs/>
+        </w:rPr>
+        <w:t>listing_url</w:t>
+      </w:r>
+      <w:proofErr w:type="spellEnd"/>
+      <w:r>
+        <w:rPr>
+          <w:b/>
+          <w:bCs/>
+        </w:rPr>
+        <w:t xml:space="preserve">, name, description, street, city, state, </w:t>
+      </w:r>
+      <w:proofErr w:type="spellStart"/>
+      <w:r>
+        <w:rPr>
+          <w:b/>
+          <w:bCs/>
+        </w:rPr>
+        <w:t>zipcode</w:t>
+      </w:r>
+      <w:proofErr w:type="spellEnd"/>
+      <w:r>
+        <w:rPr>
+          <w:b/>
+          <w:bCs/>
+        </w:rPr>
+        <w:t>, country, price,</w:t>
+      </w:r>
+      <w:r>
+        <w:t xml:space="preserve"> etc</w:t>
+      </w:r>
+      <w:r>
+        <w:t>.</w:t>
+      </w:r>
+    </w:p>
+    <w:p>
+      <w:pPr>
+        <w:pStyle w:val="ListParagraph"/>
+        <w:numPr>
+          <w:ilvl w:val="1"/>
+          <w:numId w:val="13"/>
+        </w:numPr>
+      </w:pPr>
+      <w:r>
+        <w:t xml:space="preserve">The functions that use this data are: </w:t>
+      </w:r>
+      <w:proofErr w:type="spellStart"/>
+      <w:r>
+        <w:rPr>
+          <w:b/>
+          <w:bCs/>
+        </w:rPr>
+        <w:t>view_property_used_</w:t>
       </w:r>
       <w:proofErr w:type="gramStart"/>
       <w:r>
         <w:rPr>
-          <w:color w:val="FF0000"/>
-        </w:rPr>
-        <w:t>used</w:t>
+          <w:b/>
+          <w:bCs/>
+        </w:rPr>
+        <w:t>times</w:t>
+      </w:r>
+      <w:proofErr w:type="spellEnd"/>
+      <w:r>
+        <w:rPr>
+          <w:b/>
+          <w:bCs/>
+        </w:rPr>
+        <w:t>(</w:t>
       </w:r>
       <w:proofErr w:type="gramEnd"/>
+      <w:r>
+        <w:rPr>
+          <w:b/>
+          <w:bCs/>
+        </w:rPr>
+        <w:t>)</w:t>
+      </w:r>
+      <w:r>
+        <w:t xml:space="preserve"> and </w:t>
+      </w:r>
+      <w:proofErr w:type="spellStart"/>
+      <w:r>
+        <w:rPr>
+          <w:b/>
+          <w:bCs/>
+        </w:rPr>
+        <w:t>view_review_chart</w:t>
+      </w:r>
+      <w:proofErr w:type="spellEnd"/>
+      <w:r>
+        <w:rPr>
+          <w:b/>
+          <w:bCs/>
+        </w:rPr>
+        <w:t>()</w:t>
+      </w:r>
+      <w:r>
+        <w:t>.</w:t>
+      </w:r>
     </w:p>
     <w:p>
       <w:pPr>
         <w:pStyle w:val="ListParagraph"/>
         <w:numPr>
           <w:ilvl w:val="0"/>
-          <w:numId w:val="4"/>
+          <w:numId w:val="13"/>
         </w:numPr>
         <w:rPr>
-          <w:color w:val="FF0000"/>
-        </w:rPr>
-      </w:pPr>
-      <w:r>
-        <w:rPr>
-          <w:color w:val="FF0000"/>
-        </w:rPr>
-        <w:t xml:space="preserve">List of data members, and what each one is for </w:t>
+          <w:b/>
+          <w:bCs/>
+        </w:rPr>
+      </w:pPr>
+      <w:proofErr w:type="spellStart"/>
+      <w:r>
+        <w:rPr>
+          <w:b/>
+          <w:bCs/>
+        </w:rPr>
+        <w:t>listing_reviews</w:t>
+      </w:r>
+      <w:proofErr w:type="spellEnd"/>
+      <w:r>
+        <w:rPr>
+          <w:b/>
+          <w:bCs/>
+        </w:rPr>
+        <w:t>:</w:t>
+      </w:r>
+      <w:r>
+        <w:rPr>
+          <w:b/>
+          <w:bCs/>
+        </w:rPr>
+        <w:t xml:space="preserve"> </w:t>
+      </w:r>
+    </w:p>
+    <w:p>
+      <w:pPr>
+        <w:pStyle w:val="ListParagraph"/>
+        <w:numPr>
+          <w:ilvl w:val="1"/>
+          <w:numId w:val="13"/>
+        </w:numPr>
+      </w:pPr>
+      <w:r>
+        <w:t xml:space="preserve">It is an </w:t>
+      </w:r>
+      <w:r>
+        <w:rPr>
+          <w:b/>
+          <w:bCs/>
+        </w:rPr>
+        <w:t>array</w:t>
+      </w:r>
+      <w:r>
+        <w:t xml:space="preserve"> of objects with specified </w:t>
+      </w:r>
+      <w:proofErr w:type="spellStart"/>
+      <w:r>
+        <w:t>listing_id</w:t>
+      </w:r>
+      <w:proofErr w:type="spellEnd"/>
+      <w:r>
+        <w:t xml:space="preserve"> and its reviews in each object.</w:t>
+      </w:r>
+    </w:p>
+    <w:p>
+      <w:pPr>
+        <w:pStyle w:val="ListParagraph"/>
+        <w:numPr>
+          <w:ilvl w:val="1"/>
+          <w:numId w:val="13"/>
+        </w:numPr>
+      </w:pPr>
+      <w:r>
+        <w:t xml:space="preserve">It consists of list of objects that has data members such as, </w:t>
+      </w:r>
+      <w:proofErr w:type="spellStart"/>
+      <w:r>
+        <w:rPr>
+          <w:b/>
+          <w:bCs/>
+        </w:rPr>
+        <w:t>listing_id</w:t>
+      </w:r>
+      <w:proofErr w:type="spellEnd"/>
+      <w:r>
+        <w:rPr>
+          <w:b/>
+          <w:bCs/>
+        </w:rPr>
+        <w:t xml:space="preserve">, id, date, </w:t>
+      </w:r>
+      <w:proofErr w:type="spellStart"/>
+      <w:r>
+        <w:rPr>
+          <w:b/>
+          <w:bCs/>
+        </w:rPr>
+        <w:t>reviewer_id</w:t>
+      </w:r>
+      <w:proofErr w:type="spellEnd"/>
+      <w:r>
+        <w:rPr>
+          <w:b/>
+          <w:bCs/>
+        </w:rPr>
+        <w:t xml:space="preserve">, </w:t>
+      </w:r>
+      <w:proofErr w:type="spellStart"/>
+      <w:r>
+        <w:rPr>
+          <w:b/>
+          <w:bCs/>
+        </w:rPr>
+        <w:t>reviewer_name</w:t>
+      </w:r>
+      <w:proofErr w:type="spellEnd"/>
+      <w:r>
+        <w:t xml:space="preserve">, and </w:t>
+      </w:r>
+      <w:r>
+        <w:rPr>
+          <w:b/>
+          <w:bCs/>
+        </w:rPr>
+        <w:t>comments</w:t>
+      </w:r>
+      <w:r>
+        <w:t>.</w:t>
+      </w:r>
+    </w:p>
+    <w:p>
+      <w:pPr>
+        <w:pStyle w:val="ListParagraph"/>
+        <w:numPr>
+          <w:ilvl w:val="1"/>
+          <w:numId w:val="13"/>
+        </w:numPr>
+      </w:pPr>
+      <w:r>
+        <w:t xml:space="preserve">This is the data that is retrieved by using </w:t>
+      </w:r>
+      <w:proofErr w:type="spellStart"/>
+      <w:r>
+        <w:rPr>
+          <w:b/>
+          <w:bCs/>
+        </w:rPr>
+        <w:t>view_review_</w:t>
       </w:r>
       <w:proofErr w:type="gramStart"/>
       <w:r>
         <w:rPr>
-          <w:color w:val="FF0000"/>
-        </w:rPr>
-        <w:t>do</w:t>
+          <w:b/>
+          <w:bCs/>
+        </w:rPr>
+        <w:t>chart</w:t>
+      </w:r>
+      <w:proofErr w:type="spellEnd"/>
+      <w:r>
+        <w:rPr>
+          <w:b/>
+          <w:bCs/>
+        </w:rPr>
+        <w:t>(</w:t>
       </w:r>
       <w:proofErr w:type="gramEnd"/>
+      <w:r>
+        <w:rPr>
+          <w:b/>
+          <w:bCs/>
+        </w:rPr>
+        <w:t>)</w:t>
+      </w:r>
+      <w:r>
+        <w:t xml:space="preserve"> function.</w:t>
+      </w:r>
     </w:p>
     <w:p>
       <w:pPr>
         <w:pStyle w:val="ListParagraph"/>
         <w:numPr>
           <w:ilvl w:val="0"/>
-          <w:numId w:val="4"/>
+          <w:numId w:val="13"/>
         </w:numPr>
         <w:rPr>
-          <w:color w:val="FF0000"/>
-        </w:rPr>
-      </w:pPr>
-      <w:r>
-        <w:rPr>
-          <w:color w:val="FF0000"/>
-        </w:rPr>
-        <w:t xml:space="preserve">List of functions that use </w:t>
+          <w:b/>
+          <w:bCs/>
+        </w:rPr>
+      </w:pPr>
+      <w:r>
+        <w:rPr>
+          <w:b/>
+          <w:bCs/>
+        </w:rPr>
+        <w:t>keyword:</w:t>
+      </w:r>
+      <w:r>
+        <w:rPr>
+          <w:b/>
+          <w:bCs/>
+        </w:rPr>
+        <w:t xml:space="preserve"> </w:t>
+      </w:r>
+    </w:p>
+    <w:p>
+      <w:pPr>
+        <w:pStyle w:val="ListParagraph"/>
+        <w:numPr>
+          <w:ilvl w:val="1"/>
+          <w:numId w:val="13"/>
+        </w:numPr>
+      </w:pPr>
+      <w:r>
+        <w:t xml:space="preserve">It is a </w:t>
+      </w:r>
+      <w:r>
+        <w:rPr>
+          <w:b/>
+          <w:bCs/>
+        </w:rPr>
+        <w:t>string</w:t>
+      </w:r>
+      <w:r>
+        <w:t xml:space="preserve"> that holds data specified by the user.</w:t>
+      </w:r>
+    </w:p>
+    <w:p>
+      <w:pPr>
+        <w:pStyle w:val="ListParagraph"/>
+        <w:numPr>
+          <w:ilvl w:val="1"/>
+          <w:numId w:val="13"/>
+        </w:numPr>
+      </w:pPr>
+      <w:r>
+        <w:t xml:space="preserve">The functions that use this data are: </w:t>
+      </w:r>
+      <w:proofErr w:type="spellStart"/>
+      <w:r>
+        <w:rPr>
+          <w:b/>
+          <w:bCs/>
+        </w:rPr>
+        <w:t>view_user_specific_</w:t>
       </w:r>
       <w:proofErr w:type="gramStart"/>
       <w:r>
         <w:rPr>
-          <w:color w:val="FF0000"/>
-        </w:rPr>
-        <w:t>it</w:t>
+          <w:b/>
+          <w:bCs/>
+        </w:rPr>
+        <w:t>rooms</w:t>
+      </w:r>
+      <w:proofErr w:type="spellEnd"/>
+      <w:r>
+        <w:rPr>
+          <w:b/>
+          <w:bCs/>
+        </w:rPr>
+        <w:t>(</w:t>
       </w:r>
       <w:proofErr w:type="gramEnd"/>
+      <w:r>
+        <w:rPr>
+          <w:b/>
+          <w:bCs/>
+        </w:rPr>
+        <w:t>),</w:t>
+      </w:r>
+      <w:r>
+        <w:rPr>
+          <w:b/>
+          <w:bCs/>
+        </w:rPr>
+        <w:t xml:space="preserve"> </w:t>
+      </w:r>
+      <w:r>
+        <w:t>and</w:t>
+      </w:r>
+      <w:r>
+        <w:rPr>
+          <w:b/>
+          <w:bCs/>
+        </w:rPr>
+        <w:t xml:space="preserve"> </w:t>
+      </w:r>
+      <w:proofErr w:type="spellStart"/>
+      <w:r>
+        <w:rPr>
+          <w:b/>
+          <w:bCs/>
+        </w:rPr>
+        <w:t>view_review_chart</w:t>
+      </w:r>
+      <w:proofErr w:type="spellEnd"/>
+      <w:r>
+        <w:rPr>
+          <w:b/>
+          <w:bCs/>
+        </w:rPr>
+        <w:t>().</w:t>
+      </w:r>
+    </w:p>
+    <w:p>
+      <w:pPr>
+        <w:pStyle w:val="ListParagraph"/>
+        <w:numPr>
+          <w:ilvl w:val="0"/>
+          <w:numId w:val="13"/>
+        </w:numPr>
+        <w:rPr>
+          <w:b/>
+          <w:bCs/>
+        </w:rPr>
+      </w:pPr>
+      <w:proofErr w:type="spellStart"/>
+      <w:r>
+        <w:rPr>
+          <w:b/>
+          <w:bCs/>
+        </w:rPr>
+        <w:t>date_from</w:t>
+      </w:r>
+      <w:proofErr w:type="spellEnd"/>
+      <w:r>
+        <w:rPr>
+          <w:b/>
+          <w:bCs/>
+        </w:rPr>
+        <w:t>:</w:t>
+      </w:r>
+      <w:r>
+        <w:rPr>
+          <w:b/>
+          <w:bCs/>
+        </w:rPr>
+        <w:t xml:space="preserve"> </w:t>
+      </w:r>
+    </w:p>
+    <w:p>
+      <w:pPr>
+        <w:pStyle w:val="ListParagraph"/>
+        <w:numPr>
+          <w:ilvl w:val="1"/>
+          <w:numId w:val="13"/>
+        </w:numPr>
+      </w:pPr>
+      <w:r>
+        <w:t xml:space="preserve">It is a </w:t>
+      </w:r>
+      <w:r>
+        <w:rPr>
+          <w:b/>
+          <w:bCs/>
+        </w:rPr>
+        <w:t>datetime</w:t>
+      </w:r>
+      <w:r>
+        <w:t xml:space="preserve"> data structure which represents the start date of the period to extract the listings.</w:t>
+      </w:r>
+    </w:p>
+    <w:p>
+      <w:pPr>
+        <w:pStyle w:val="ListParagraph"/>
+        <w:numPr>
+          <w:ilvl w:val="1"/>
+          <w:numId w:val="13"/>
+        </w:numPr>
+        <w:rPr>
+          <w:b/>
+          <w:bCs/>
+        </w:rPr>
+      </w:pPr>
+      <w:r>
+        <w:t xml:space="preserve">The functions that use this data are: </w:t>
+      </w:r>
+      <w:proofErr w:type="spellStart"/>
+      <w:r>
+        <w:rPr>
+          <w:b/>
+          <w:bCs/>
+        </w:rPr>
+        <w:t>view_listing</w:t>
+      </w:r>
+      <w:proofErr w:type="spellEnd"/>
+      <w:r>
+        <w:rPr>
+          <w:b/>
+          <w:bCs/>
+        </w:rPr>
+        <w:t xml:space="preserve"> (), </w:t>
+      </w:r>
+      <w:proofErr w:type="spellStart"/>
+      <w:r>
+        <w:rPr>
+          <w:b/>
+          <w:bCs/>
+        </w:rPr>
+        <w:t>create_pricing_</w:t>
+      </w:r>
+      <w:proofErr w:type="gramStart"/>
+      <w:r>
+        <w:rPr>
+          <w:b/>
+          <w:bCs/>
+        </w:rPr>
+        <w:t>chart</w:t>
+      </w:r>
+      <w:proofErr w:type="spellEnd"/>
+      <w:r>
+        <w:rPr>
+          <w:b/>
+          <w:bCs/>
+        </w:rPr>
+        <w:t>(</w:t>
+      </w:r>
+      <w:proofErr w:type="gramEnd"/>
+      <w:r>
+        <w:rPr>
+          <w:b/>
+          <w:bCs/>
+        </w:rPr>
+        <w:t xml:space="preserve">), </w:t>
+      </w:r>
+      <w:proofErr w:type="spellStart"/>
+      <w:r>
+        <w:rPr>
+          <w:b/>
+          <w:bCs/>
+        </w:rPr>
+        <w:t>view_user_specific_rooms</w:t>
+      </w:r>
+      <w:proofErr w:type="spellEnd"/>
+      <w:r>
+        <w:rPr>
+          <w:b/>
+          <w:bCs/>
+        </w:rPr>
+        <w:t xml:space="preserve">(), </w:t>
+      </w:r>
+      <w:proofErr w:type="spellStart"/>
+      <w:r>
+        <w:rPr>
+          <w:b/>
+          <w:bCs/>
+        </w:rPr>
+        <w:t>view_review_chart</w:t>
+      </w:r>
+      <w:proofErr w:type="spellEnd"/>
+      <w:r>
+        <w:rPr>
+          <w:b/>
+          <w:bCs/>
+        </w:rPr>
+        <w:t>()</w:t>
+      </w:r>
+      <w:r>
+        <w:rPr>
+          <w:b/>
+          <w:bCs/>
+        </w:rPr>
+        <w:t xml:space="preserve">, </w:t>
+      </w:r>
+      <w:r>
+        <w:t>and</w:t>
+      </w:r>
+      <w:r>
+        <w:rPr>
+          <w:b/>
+          <w:bCs/>
+        </w:rPr>
+        <w:t xml:space="preserve"> </w:t>
+      </w:r>
+      <w:proofErr w:type="spellStart"/>
+      <w:r>
+        <w:rPr>
+          <w:b/>
+          <w:bCs/>
+        </w:rPr>
+        <w:t>view_property_used_times</w:t>
+      </w:r>
+      <w:proofErr w:type="spellEnd"/>
+      <w:r>
+        <w:rPr>
+          <w:b/>
+          <w:bCs/>
+        </w:rPr>
+        <w:t>()</w:t>
+      </w:r>
+      <w:r>
+        <w:rPr>
+          <w:b/>
+          <w:bCs/>
+        </w:rPr>
+        <w:t>.</w:t>
+      </w:r>
+    </w:p>
+    <w:p>
+      <w:pPr>
+        <w:pStyle w:val="ListParagraph"/>
+        <w:numPr>
+          <w:ilvl w:val="0"/>
+          <w:numId w:val="13"/>
+        </w:numPr>
+        <w:rPr>
+          <w:b/>
+          <w:bCs/>
+        </w:rPr>
+      </w:pPr>
+      <w:proofErr w:type="spellStart"/>
+      <w:r>
+        <w:rPr>
+          <w:b/>
+          <w:bCs/>
+        </w:rPr>
+        <w:t>date_to</w:t>
+      </w:r>
+      <w:proofErr w:type="spellEnd"/>
+      <w:r>
+        <w:rPr>
+          <w:b/>
+          <w:bCs/>
+        </w:rPr>
+        <w:t>:</w:t>
+      </w:r>
+      <w:r>
+        <w:rPr>
+          <w:b/>
+          <w:bCs/>
+        </w:rPr>
+        <w:t xml:space="preserve"> </w:t>
+      </w:r>
+    </w:p>
+    <w:p>
+      <w:pPr>
+        <w:pStyle w:val="ListParagraph"/>
+        <w:numPr>
+          <w:ilvl w:val="1"/>
+          <w:numId w:val="13"/>
+        </w:numPr>
+      </w:pPr>
+      <w:r>
+        <w:t xml:space="preserve">It is a </w:t>
+      </w:r>
+      <w:r>
+        <w:rPr>
+          <w:b/>
+          <w:bCs/>
+        </w:rPr>
+        <w:t>datetime</w:t>
+      </w:r>
+      <w:r>
+        <w:t xml:space="preserve"> data structure which represents the </w:t>
+      </w:r>
+      <w:r>
+        <w:t>end</w:t>
+      </w:r>
+      <w:r>
+        <w:t xml:space="preserve"> date of the </w:t>
+      </w:r>
+      <w:r>
+        <w:t>period</w:t>
+      </w:r>
+      <w:r>
+        <w:t xml:space="preserve"> to extract the listings.</w:t>
+      </w:r>
+    </w:p>
+    <w:p>
+      <w:pPr>
+        <w:pStyle w:val="ListParagraph"/>
+        <w:numPr>
+          <w:ilvl w:val="1"/>
+          <w:numId w:val="13"/>
+        </w:numPr>
+        <w:rPr>
+          <w:b/>
+          <w:bCs/>
+        </w:rPr>
+      </w:pPr>
+      <w:r>
+        <w:t xml:space="preserve">The functions that use this data are: </w:t>
+      </w:r>
+      <w:proofErr w:type="spellStart"/>
+      <w:r>
+        <w:rPr>
+          <w:b/>
+          <w:bCs/>
+        </w:rPr>
+        <w:t>view_listing</w:t>
+      </w:r>
+      <w:proofErr w:type="spellEnd"/>
+      <w:r>
+        <w:rPr>
+          <w:b/>
+          <w:bCs/>
+        </w:rPr>
+        <w:t xml:space="preserve"> (), </w:t>
+      </w:r>
+      <w:proofErr w:type="spellStart"/>
+      <w:r>
+        <w:rPr>
+          <w:b/>
+          <w:bCs/>
+        </w:rPr>
+        <w:t>create_pricing_</w:t>
+      </w:r>
+      <w:proofErr w:type="gramStart"/>
+      <w:r>
+        <w:rPr>
+          <w:b/>
+          <w:bCs/>
+        </w:rPr>
+        <w:t>chart</w:t>
+      </w:r>
+      <w:proofErr w:type="spellEnd"/>
+      <w:r>
+        <w:rPr>
+          <w:b/>
+          <w:bCs/>
+        </w:rPr>
+        <w:t>(</w:t>
+      </w:r>
+      <w:proofErr w:type="gramEnd"/>
+      <w:r>
+        <w:rPr>
+          <w:b/>
+          <w:bCs/>
+        </w:rPr>
+        <w:t xml:space="preserve">), </w:t>
+      </w:r>
+      <w:proofErr w:type="spellStart"/>
+      <w:r>
+        <w:rPr>
+          <w:b/>
+          <w:bCs/>
+        </w:rPr>
+        <w:t>view_user_specific_rooms</w:t>
+      </w:r>
+      <w:proofErr w:type="spellEnd"/>
+      <w:r>
+        <w:rPr>
+          <w:b/>
+          <w:bCs/>
+        </w:rPr>
+        <w:t xml:space="preserve">(), </w:t>
+      </w:r>
+      <w:proofErr w:type="spellStart"/>
+      <w:r>
+        <w:rPr>
+          <w:b/>
+          <w:bCs/>
+        </w:rPr>
+        <w:t>view_review_chart</w:t>
+      </w:r>
+      <w:proofErr w:type="spellEnd"/>
+      <w:r>
+        <w:rPr>
+          <w:b/>
+          <w:bCs/>
+        </w:rPr>
+        <w:t xml:space="preserve">(), </w:t>
+      </w:r>
+      <w:r>
+        <w:t>and</w:t>
+      </w:r>
+      <w:r>
+        <w:rPr>
+          <w:b/>
+          <w:bCs/>
+        </w:rPr>
+        <w:t xml:space="preserve"> </w:t>
+      </w:r>
+      <w:proofErr w:type="spellStart"/>
+      <w:r>
+        <w:rPr>
+          <w:b/>
+          <w:bCs/>
+        </w:rPr>
+        <w:t>view_property_used_times</w:t>
+      </w:r>
+      <w:proofErr w:type="spellEnd"/>
+      <w:r>
+        <w:rPr>
+          <w:b/>
+          <w:bCs/>
+        </w:rPr>
+        <w:t>()</w:t>
+      </w:r>
+      <w:r>
+        <w:rPr>
+          <w:b/>
+          <w:bCs/>
+        </w:rPr>
+        <w:t>.</w:t>
+      </w:r>
+    </w:p>
+    <w:p>
+      <w:pPr>
+        <w:pStyle w:val="ListParagraph"/>
+        <w:numPr>
+          <w:ilvl w:val="0"/>
+          <w:numId w:val="13"/>
+        </w:numPr>
+        <w:rPr>
+          <w:b/>
+          <w:bCs/>
+        </w:rPr>
+      </w:pPr>
+      <w:proofErr w:type="spellStart"/>
+      <w:r>
+        <w:rPr>
+          <w:b/>
+          <w:bCs/>
+        </w:rPr>
+        <w:t>column_name</w:t>
+      </w:r>
+      <w:proofErr w:type="spellEnd"/>
+      <w:r>
+        <w:rPr>
+          <w:b/>
+          <w:bCs/>
+        </w:rPr>
+        <w:t>:</w:t>
+      </w:r>
+      <w:r>
+        <w:rPr>
+          <w:b/>
+          <w:bCs/>
+        </w:rPr>
+        <w:t xml:space="preserve"> </w:t>
+      </w:r>
+    </w:p>
+    <w:p>
+      <w:pPr>
+        <w:pStyle w:val="ListParagraph"/>
+        <w:numPr>
+          <w:ilvl w:val="1"/>
+          <w:numId w:val="13"/>
+        </w:numPr>
+      </w:pPr>
+      <w:r>
+        <w:t xml:space="preserve">It is a </w:t>
+      </w:r>
+      <w:r>
+        <w:rPr>
+          <w:b/>
+          <w:bCs/>
+        </w:rPr>
+        <w:t>string</w:t>
+      </w:r>
+      <w:r>
+        <w:t xml:space="preserve"> data structure that represents the specific column of the actual dataset which needs to be extracted.</w:t>
+      </w:r>
+    </w:p>
+    <w:p>
+      <w:pPr>
+        <w:pStyle w:val="ListParagraph"/>
+        <w:numPr>
+          <w:ilvl w:val="1"/>
+          <w:numId w:val="13"/>
+        </w:numPr>
+      </w:pPr>
+      <w:r>
+        <w:t xml:space="preserve">The function that uses this data is </w:t>
+      </w:r>
+      <w:proofErr w:type="spellStart"/>
+      <w:r>
+        <w:rPr>
+          <w:b/>
+          <w:bCs/>
+        </w:rPr>
+        <w:t>create_pricing_</w:t>
+      </w:r>
+      <w:proofErr w:type="gramStart"/>
+      <w:r>
+        <w:rPr>
+          <w:b/>
+          <w:bCs/>
+        </w:rPr>
+        <w:t>chart</w:t>
+      </w:r>
+      <w:proofErr w:type="spellEnd"/>
+      <w:r>
+        <w:rPr>
+          <w:b/>
+          <w:bCs/>
+        </w:rPr>
+        <w:t>(</w:t>
+      </w:r>
+      <w:proofErr w:type="gramEnd"/>
+      <w:r>
+        <w:rPr>
+          <w:b/>
+          <w:bCs/>
+        </w:rPr>
+        <w:t>).</w:t>
+      </w:r>
+    </w:p>
+    <w:p>
+      <w:pPr>
+        <w:pStyle w:val="ListParagraph"/>
+        <w:numPr>
+          <w:ilvl w:val="0"/>
+          <w:numId w:val="13"/>
+        </w:numPr>
+        <w:rPr>
+          <w:b/>
+          <w:bCs/>
+        </w:rPr>
+      </w:pPr>
+      <w:proofErr w:type="spellStart"/>
+      <w:r>
+        <w:rPr>
+          <w:b/>
+          <w:bCs/>
+        </w:rPr>
+        <w:t>listing_id</w:t>
+      </w:r>
+      <w:proofErr w:type="spellEnd"/>
+      <w:r>
+        <w:rPr>
+          <w:b/>
+          <w:bCs/>
+        </w:rPr>
+        <w:t>:</w:t>
+      </w:r>
+      <w:r>
+        <w:rPr>
+          <w:b/>
+          <w:bCs/>
+        </w:rPr>
+        <w:t xml:space="preserve"> </w:t>
+      </w:r>
+    </w:p>
+    <w:p>
+      <w:pPr>
+        <w:pStyle w:val="ListParagraph"/>
+        <w:numPr>
+          <w:ilvl w:val="1"/>
+          <w:numId w:val="13"/>
+        </w:numPr>
+      </w:pPr>
+      <w:r>
+        <w:t xml:space="preserve">It is an </w:t>
+      </w:r>
+      <w:r>
+        <w:rPr>
+          <w:b/>
+          <w:bCs/>
+        </w:rPr>
+        <w:t>integer</w:t>
+      </w:r>
+      <w:r>
+        <w:t xml:space="preserve"> that represents the unique identifier for a specific property.</w:t>
+      </w:r>
+    </w:p>
+    <w:p>
+      <w:pPr>
+        <w:pStyle w:val="ListParagraph"/>
+        <w:numPr>
+          <w:ilvl w:val="1"/>
+          <w:numId w:val="13"/>
+        </w:numPr>
+      </w:pPr>
+      <w:r>
+        <w:t xml:space="preserve">The functions that use this data are: </w:t>
+      </w:r>
+      <w:proofErr w:type="spellStart"/>
+      <w:r>
+        <w:rPr>
+          <w:b/>
+          <w:bCs/>
+        </w:rPr>
+        <w:t>view_review_</w:t>
+      </w:r>
+      <w:proofErr w:type="gramStart"/>
+      <w:r>
+        <w:rPr>
+          <w:b/>
+          <w:bCs/>
+        </w:rPr>
+        <w:t>chart</w:t>
+      </w:r>
+      <w:proofErr w:type="spellEnd"/>
+      <w:r>
+        <w:rPr>
+          <w:b/>
+          <w:bCs/>
+        </w:rPr>
+        <w:t>(</w:t>
+      </w:r>
+      <w:proofErr w:type="gramEnd"/>
+      <w:r>
+        <w:rPr>
+          <w:b/>
+          <w:bCs/>
+        </w:rPr>
+        <w:t xml:space="preserve">), </w:t>
+      </w:r>
+      <w:r>
+        <w:t>and</w:t>
+      </w:r>
+      <w:r>
+        <w:rPr>
+          <w:b/>
+          <w:bCs/>
+        </w:rPr>
+        <w:t xml:space="preserve"> </w:t>
+      </w:r>
+      <w:proofErr w:type="spellStart"/>
+      <w:r>
+        <w:rPr>
+          <w:b/>
+          <w:bCs/>
+        </w:rPr>
+        <w:t>view_property_used_times</w:t>
+      </w:r>
+      <w:proofErr w:type="spellEnd"/>
+      <w:r>
+        <w:rPr>
+          <w:b/>
+          <w:bCs/>
+        </w:rPr>
+        <w:t>()</w:t>
+      </w:r>
+      <w:r>
+        <w:rPr>
+          <w:b/>
+          <w:bCs/>
+        </w:rPr>
+        <w:t>.</w:t>
+      </w:r>
+    </w:p>
+    <w:p>
+      <w:pPr>
+        <w:pStyle w:val="ListParagraph"/>
+        <w:numPr>
+          <w:ilvl w:val="0"/>
+          <w:numId w:val="13"/>
+        </w:numPr>
+        <w:rPr>
+          <w:b/>
+          <w:bCs/>
+        </w:rPr>
+      </w:pPr>
+      <w:proofErr w:type="spellStart"/>
+      <w:r>
+        <w:rPr>
+          <w:b/>
+          <w:bCs/>
+        </w:rPr>
+        <w:t>s</w:t>
+      </w:r>
+      <w:r>
+        <w:rPr>
+          <w:b/>
+          <w:bCs/>
+        </w:rPr>
+        <w:t>uburb</w:t>
+      </w:r>
+      <w:r>
+        <w:rPr>
+          <w:b/>
+          <w:bCs/>
+        </w:rPr>
+        <w:t>_name</w:t>
+      </w:r>
+      <w:proofErr w:type="spellEnd"/>
+      <w:r>
+        <w:rPr>
+          <w:b/>
+          <w:bCs/>
+        </w:rPr>
+        <w:t>:</w:t>
+      </w:r>
+      <w:r>
+        <w:rPr>
+          <w:b/>
+          <w:bCs/>
+        </w:rPr>
+        <w:t xml:space="preserve"> </w:t>
+      </w:r>
+    </w:p>
+    <w:p>
+      <w:pPr>
+        <w:pStyle w:val="ListParagraph"/>
+        <w:numPr>
+          <w:ilvl w:val="1"/>
+          <w:numId w:val="13"/>
+        </w:numPr>
+      </w:pPr>
+      <w:r>
+        <w:t xml:space="preserve">It is a </w:t>
+      </w:r>
+      <w:r>
+        <w:rPr>
+          <w:b/>
+          <w:bCs/>
+        </w:rPr>
+        <w:t>string</w:t>
+      </w:r>
+      <w:r>
+        <w:t xml:space="preserve"> type that represents the specific name of the suburb of which the listings are needed to be extracted.</w:t>
+      </w:r>
+    </w:p>
+    <w:p>
+      <w:pPr>
+        <w:pStyle w:val="ListParagraph"/>
+        <w:numPr>
+          <w:ilvl w:val="1"/>
+          <w:numId w:val="13"/>
+        </w:numPr>
+      </w:pPr>
+      <w:r>
+        <w:t xml:space="preserve">The function that uses this data is </w:t>
+      </w:r>
+      <w:proofErr w:type="spellStart"/>
+      <w:r>
+        <w:rPr>
+          <w:b/>
+          <w:bCs/>
+        </w:rPr>
+        <w:t>view_listing ()</w:t>
+      </w:r>
+      <w:proofErr w:type="spellEnd"/>
+      <w:r>
+        <w:rPr>
+          <w:b/>
+          <w:bCs/>
+        </w:rPr>
+        <w:t>.</w:t>
+      </w:r>
     </w:p>
     <w:p>
       <w:pPr>
@@ -5087,6 +6412,98 @@
     </w:lvl>
   </w:abstractNum>
   <w:abstractNum w:abstractNumId="10" w15:restartNumberingAfterBreak="0">
+    <w:nsid w:val="705B13E1"/>
+    <w:multiLevelType w:val="hybridMultilevel"/>
+    <w:tmpl w:val="7F32320A"/>
+    <w:lvl w:ilvl="0" w:tplc="08090019">
+      <w:start w:val="1"/>
+      <w:numFmt w:val="lowerLetter"/>
+      <w:lvlText w:val="%1."/>
+      <w:lvlJc w:val="left"/>
+      <w:pPr>
+        <w:ind w:left="720" w:hanging="360"/>
+      </w:pPr>
+      <w:rPr>
+        <w:rFonts w:hint="default"/>
+      </w:rPr>
+    </w:lvl>
+    <w:lvl w:ilvl="1" w:tplc="08090001">
+      <w:start w:val="1"/>
+      <w:numFmt w:val="bullet"/>
+      <w:lvlText w:val=""/>
+      <w:lvlJc w:val="left"/>
+      <w:pPr>
+        <w:ind w:left="1440" w:hanging="360"/>
+      </w:pPr>
+      <w:rPr>
+        <w:rFonts w:ascii="Symbol" w:hAnsi="Symbol" w:hint="default"/>
+      </w:rPr>
+    </w:lvl>
+    <w:lvl w:ilvl="2" w:tplc="0809001B" w:tentative="1">
+      <w:start w:val="1"/>
+      <w:numFmt w:val="lowerRoman"/>
+      <w:lvlText w:val="%3."/>
+      <w:lvlJc w:val="right"/>
+      <w:pPr>
+        <w:ind w:left="2160" w:hanging="180"/>
+      </w:pPr>
+    </w:lvl>
+    <w:lvl w:ilvl="3" w:tplc="0809000F" w:tentative="1">
+      <w:start w:val="1"/>
+      <w:numFmt w:val="decimal"/>
+      <w:lvlText w:val="%4."/>
+      <w:lvlJc w:val="left"/>
+      <w:pPr>
+        <w:ind w:left="2880" w:hanging="360"/>
+      </w:pPr>
+    </w:lvl>
+    <w:lvl w:ilvl="4" w:tplc="08090019" w:tentative="1">
+      <w:start w:val="1"/>
+      <w:numFmt w:val="lowerLetter"/>
+      <w:lvlText w:val="%5."/>
+      <w:lvlJc w:val="left"/>
+      <w:pPr>
+        <w:ind w:left="3600" w:hanging="360"/>
+      </w:pPr>
+    </w:lvl>
+    <w:lvl w:ilvl="5" w:tplc="0809001B" w:tentative="1">
+      <w:start w:val="1"/>
+      <w:numFmt w:val="lowerRoman"/>
+      <w:lvlText w:val="%6."/>
+      <w:lvlJc w:val="right"/>
+      <w:pPr>
+        <w:ind w:left="4320" w:hanging="180"/>
+      </w:pPr>
+    </w:lvl>
+    <w:lvl w:ilvl="6" w:tplc="0809000F" w:tentative="1">
+      <w:start w:val="1"/>
+      <w:numFmt w:val="decimal"/>
+      <w:lvlText w:val="%7."/>
+      <w:lvlJc w:val="left"/>
+      <w:pPr>
+        <w:ind w:left="5040" w:hanging="360"/>
+      </w:pPr>
+    </w:lvl>
+    <w:lvl w:ilvl="7" w:tplc="08090019" w:tentative="1">
+      <w:start w:val="1"/>
+      <w:numFmt w:val="lowerLetter"/>
+      <w:lvlText w:val="%8."/>
+      <w:lvlJc w:val="left"/>
+      <w:pPr>
+        <w:ind w:left="5760" w:hanging="360"/>
+      </w:pPr>
+    </w:lvl>
+    <w:lvl w:ilvl="8" w:tplc="0809001B" w:tentative="1">
+      <w:start w:val="1"/>
+      <w:numFmt w:val="lowerRoman"/>
+      <w:lvlText w:val="%9."/>
+      <w:lvlJc w:val="right"/>
+      <w:pPr>
+        <w:ind w:left="6480" w:hanging="180"/>
+      </w:pPr>
+    </w:lvl>
+  </w:abstractNum>
+  <w:abstractNum w:abstractNumId="11" w15:restartNumberingAfterBreak="0">
     <w:nsid w:val="765D23A3"/>
     <w:multiLevelType w:val="multilevel"/>
     <w:tmpl w:val="D2A25216"/>
@@ -5199,7 +6616,7 @@
       </w:rPr>
     </w:lvl>
   </w:abstractNum>
-  <w:abstractNum w:abstractNumId="11" w15:restartNumberingAfterBreak="0">
+  <w:abstractNum w:abstractNumId="12" w15:restartNumberingAfterBreak="0">
     <w:nsid w:val="76C96011"/>
     <w:multiLevelType w:val="hybridMultilevel"/>
     <w:tmpl w:val="1FD6CC98"/>
@@ -5292,7 +6709,7 @@
     <w:abstractNumId w:val="2"/>
   </w:num>
   <w:num w:numId="2" w16cid:durableId="279383610">
-    <w:abstractNumId w:val="10"/>
+    <w:abstractNumId w:val="11"/>
   </w:num>
   <w:num w:numId="3" w16cid:durableId="839389972">
     <w:abstractNumId w:val="9"/>
@@ -5319,10 +6736,13 @@
     <w:abstractNumId w:val="3"/>
   </w:num>
   <w:num w:numId="11" w16cid:durableId="443614467">
-    <w:abstractNumId w:val="11"/>
+    <w:abstractNumId w:val="12"/>
   </w:num>
   <w:num w:numId="12" w16cid:durableId="281766364">
     <w:abstractNumId w:val="6"/>
+  </w:num>
+  <w:num w:numId="13" w16cid:durableId="799493542">
+    <w:abstractNumId w:val="10"/>
   </w:num>
 </w:numbering>
 </file>

</xml_diff>

<commit_message>
Add detailed design section
</commit_message>
<xml_diff>
--- a/Software Design Document.docx
+++ b/Software Design Document.docx
@@ -3069,49 +3069,100 @@
       </w:pPr>
       <w:proofErr w:type="spellStart"/>
       <w:r>
+        <w:rPr>
+          <w:b/>
+          <w:bCs/>
+        </w:rPr>
         <w:t>view</w:t>
       </w:r>
       <w:r>
+        <w:rPr>
+          <w:b/>
+          <w:bCs/>
+        </w:rPr>
         <w:t>_</w:t>
       </w:r>
       <w:proofErr w:type="gramStart"/>
       <w:r>
+        <w:rPr>
+          <w:b/>
+          <w:bCs/>
+        </w:rPr>
         <w:t>listing</w:t>
       </w:r>
       <w:proofErr w:type="spellEnd"/>
       <w:r>
+        <w:rPr>
+          <w:b/>
+          <w:bCs/>
+        </w:rPr>
         <w:t>(</w:t>
       </w:r>
       <w:proofErr w:type="spellStart"/>
       <w:proofErr w:type="gramEnd"/>
       <w:r>
+        <w:rPr>
+          <w:b/>
+          <w:bCs/>
+        </w:rPr>
         <w:t>suburb</w:t>
       </w:r>
       <w:r>
+        <w:rPr>
+          <w:b/>
+          <w:bCs/>
+        </w:rPr>
         <w:t>_name</w:t>
       </w:r>
       <w:proofErr w:type="spellEnd"/>
       <w:r>
+        <w:rPr>
+          <w:b/>
+          <w:bCs/>
+        </w:rPr>
         <w:t>: string</w:t>
       </w:r>
       <w:r>
+        <w:rPr>
+          <w:b/>
+          <w:bCs/>
+        </w:rPr>
         <w:t xml:space="preserve">, </w:t>
       </w:r>
       <w:proofErr w:type="spellStart"/>
       <w:r>
+        <w:rPr>
+          <w:b/>
+          <w:bCs/>
+        </w:rPr>
         <w:t>date_from</w:t>
       </w:r>
       <w:proofErr w:type="spellEnd"/>
       <w:r>
+        <w:rPr>
+          <w:b/>
+          <w:bCs/>
+        </w:rPr>
         <w:t xml:space="preserve">: datetime, </w:t>
       </w:r>
       <w:proofErr w:type="spellStart"/>
       <w:r>
+        <w:rPr>
+          <w:b/>
+          <w:bCs/>
+        </w:rPr>
         <w:t>date_to</w:t>
       </w:r>
       <w:proofErr w:type="spellEnd"/>
       <w:r>
-        <w:t xml:space="preserve">): </w:t>
+        <w:rPr>
+          <w:b/>
+          <w:bCs/>
+        </w:rPr>
+        <w:t>)</w:t>
+      </w:r>
+      <w:r>
+        <w:t xml:space="preserve">: </w:t>
       </w:r>
       <w:r>
         <w:t>Stores</w:t>
@@ -3265,46 +3316,93 @@
       </w:pPr>
       <w:proofErr w:type="spellStart"/>
       <w:r>
+        <w:rPr>
+          <w:b/>
+          <w:bCs/>
+        </w:rPr>
         <w:t>create_pricing_</w:t>
       </w:r>
       <w:proofErr w:type="gramStart"/>
       <w:r>
+        <w:rPr>
+          <w:b/>
+          <w:bCs/>
+        </w:rPr>
         <w:t>chart</w:t>
       </w:r>
       <w:proofErr w:type="spellEnd"/>
       <w:r>
+        <w:rPr>
+          <w:b/>
+          <w:bCs/>
+        </w:rPr>
         <w:t>(</w:t>
       </w:r>
       <w:proofErr w:type="spellStart"/>
       <w:proofErr w:type="gramEnd"/>
       <w:r>
+        <w:rPr>
+          <w:b/>
+          <w:bCs/>
+        </w:rPr>
         <w:t>column_name</w:t>
       </w:r>
       <w:proofErr w:type="spellEnd"/>
       <w:r>
+        <w:rPr>
+          <w:b/>
+          <w:bCs/>
+        </w:rPr>
         <w:t>: string</w:t>
       </w:r>
       <w:r>
+        <w:rPr>
+          <w:b/>
+          <w:bCs/>
+        </w:rPr>
         <w:t xml:space="preserve">, </w:t>
       </w:r>
       <w:proofErr w:type="spellStart"/>
       <w:r>
+        <w:rPr>
+          <w:b/>
+          <w:bCs/>
+        </w:rPr>
         <w:t>date_from</w:t>
       </w:r>
       <w:proofErr w:type="spellEnd"/>
       <w:r>
+        <w:rPr>
+          <w:b/>
+          <w:bCs/>
+        </w:rPr>
         <w:t xml:space="preserve">: datetime, </w:t>
       </w:r>
       <w:proofErr w:type="spellStart"/>
       <w:r>
+        <w:rPr>
+          <w:b/>
+          <w:bCs/>
+        </w:rPr>
         <w:t>date_to</w:t>
       </w:r>
       <w:proofErr w:type="spellEnd"/>
       <w:r>
+        <w:rPr>
+          <w:b/>
+          <w:bCs/>
+        </w:rPr>
         <w:t>: datetime</w:t>
       </w:r>
       <w:r>
-        <w:t>): Creates a visualisation</w:t>
+        <w:rPr>
+          <w:b/>
+          <w:bCs/>
+        </w:rPr>
+        <w:t>)</w:t>
+      </w:r>
+      <w:r>
+        <w:t>: Creates a visualisation</w:t>
       </w:r>
       <w:r>
         <w:t xml:space="preserve"> chart</w:t>
@@ -3406,45 +3504,92 @@
       </w:pPr>
       <w:proofErr w:type="spellStart"/>
       <w:r>
+        <w:rPr>
+          <w:b/>
+          <w:bCs/>
+        </w:rPr>
         <w:lastRenderedPageBreak/>
         <w:t>vi</w:t>
       </w:r>
       <w:r>
+        <w:rPr>
+          <w:b/>
+          <w:bCs/>
+        </w:rPr>
         <w:t>ew_user_specific_</w:t>
       </w:r>
       <w:proofErr w:type="gramStart"/>
       <w:r>
+        <w:rPr>
+          <w:b/>
+          <w:bCs/>
+        </w:rPr>
         <w:t>rooms</w:t>
       </w:r>
       <w:proofErr w:type="spellEnd"/>
       <w:r>
+        <w:rPr>
+          <w:b/>
+          <w:bCs/>
+        </w:rPr>
         <w:t>(</w:t>
       </w:r>
       <w:proofErr w:type="gramEnd"/>
       <w:r>
+        <w:rPr>
+          <w:b/>
+          <w:bCs/>
+        </w:rPr>
         <w:t>keyword: string</w:t>
       </w:r>
       <w:r>
+        <w:rPr>
+          <w:b/>
+          <w:bCs/>
+        </w:rPr>
         <w:t xml:space="preserve">, </w:t>
       </w:r>
       <w:proofErr w:type="spellStart"/>
       <w:r>
+        <w:rPr>
+          <w:b/>
+          <w:bCs/>
+        </w:rPr>
         <w:t>date_from</w:t>
       </w:r>
       <w:proofErr w:type="spellEnd"/>
       <w:r>
+        <w:rPr>
+          <w:b/>
+          <w:bCs/>
+        </w:rPr>
         <w:t xml:space="preserve">: datetime, </w:t>
       </w:r>
       <w:proofErr w:type="spellStart"/>
       <w:r>
+        <w:rPr>
+          <w:b/>
+          <w:bCs/>
+        </w:rPr>
         <w:t>date_to</w:t>
       </w:r>
       <w:proofErr w:type="spellEnd"/>
       <w:r>
+        <w:rPr>
+          <w:b/>
+          <w:bCs/>
+        </w:rPr>
         <w:t>: datetime</w:t>
       </w:r>
       <w:r>
-        <w:t>): Creates listing</w:t>
+        <w:rPr>
+          <w:b/>
+          <w:bCs/>
+        </w:rPr>
+        <w:t>)</w:t>
+      </w:r>
+      <w:r>
+        <w:t>: Creates listing</w:t>
       </w:r>
       <w:r>
         <w:t>s</w:t>
@@ -3536,24 +3681,47 @@
       </w:pPr>
       <w:proofErr w:type="spellStart"/>
       <w:r>
+        <w:rPr>
+          <w:b/>
+          <w:bCs/>
+        </w:rPr>
         <w:t>view_review_</w:t>
       </w:r>
       <w:proofErr w:type="gramStart"/>
       <w:r>
+        <w:rPr>
+          <w:b/>
+          <w:bCs/>
+        </w:rPr>
         <w:t>chart</w:t>
       </w:r>
       <w:proofErr w:type="spellEnd"/>
       <w:r>
+        <w:rPr>
+          <w:b/>
+          <w:bCs/>
+        </w:rPr>
         <w:t>(</w:t>
       </w:r>
       <w:proofErr w:type="spellStart"/>
       <w:proofErr w:type="gramEnd"/>
       <w:r>
+        <w:rPr>
+          <w:b/>
+          <w:bCs/>
+        </w:rPr>
         <w:t>listing_id</w:t>
       </w:r>
       <w:proofErr w:type="spellEnd"/>
       <w:r>
-        <w:t xml:space="preserve">: integer, keyword: string): Creates a visualisation chart displaying number of customers commented in a specific property (i.e., </w:t>
+        <w:rPr>
+          <w:b/>
+          <w:bCs/>
+        </w:rPr>
+        <w:t>: integer, keyword: string)</w:t>
+      </w:r>
+      <w:r>
+        <w:t xml:space="preserve">: Creates a visualisation chart displaying number of customers commented in a specific property (i.e., </w:t>
       </w:r>
       <w:proofErr w:type="spellStart"/>
       <w:r>
@@ -3630,43 +3798,86 @@
       </w:pPr>
       <w:proofErr w:type="spellStart"/>
       <w:r>
+        <w:rPr>
+          <w:b/>
+          <w:bCs/>
+        </w:rPr>
         <w:t>view_</w:t>
       </w:r>
       <w:r>
+        <w:rPr>
+          <w:b/>
+          <w:bCs/>
+        </w:rPr>
         <w:t>property_used_</w:t>
       </w:r>
       <w:proofErr w:type="gramStart"/>
       <w:r>
+        <w:rPr>
+          <w:b/>
+          <w:bCs/>
+        </w:rPr>
         <w:t>times</w:t>
       </w:r>
       <w:proofErr w:type="spellEnd"/>
       <w:r>
+        <w:rPr>
+          <w:b/>
+          <w:bCs/>
+        </w:rPr>
         <w:t>(</w:t>
       </w:r>
       <w:proofErr w:type="spellStart"/>
       <w:proofErr w:type="gramEnd"/>
       <w:r>
+        <w:rPr>
+          <w:b/>
+          <w:bCs/>
+        </w:rPr>
         <w:t>listing_id</w:t>
       </w:r>
       <w:proofErr w:type="spellEnd"/>
       <w:r>
+        <w:rPr>
+          <w:b/>
+          <w:bCs/>
+        </w:rPr>
         <w:t xml:space="preserve">: integer, </w:t>
       </w:r>
       <w:proofErr w:type="spellStart"/>
       <w:r>
+        <w:rPr>
+          <w:b/>
+          <w:bCs/>
+        </w:rPr>
         <w:t>date_from</w:t>
       </w:r>
       <w:proofErr w:type="spellEnd"/>
       <w:r>
+        <w:rPr>
+          <w:b/>
+          <w:bCs/>
+        </w:rPr>
         <w:t xml:space="preserve">: datetime, </w:t>
       </w:r>
       <w:proofErr w:type="spellStart"/>
       <w:r>
+        <w:rPr>
+          <w:b/>
+          <w:bCs/>
+        </w:rPr>
         <w:t>date_to</w:t>
       </w:r>
       <w:proofErr w:type="spellEnd"/>
       <w:r>
-        <w:t>: datetime): Displays the number of times that property has been used within user specified date range.</w:t>
+        <w:rPr>
+          <w:b/>
+          <w:bCs/>
+        </w:rPr>
+        <w:t>: datetime)</w:t>
+      </w:r>
+      <w:r>
+        <w:t>: Displays the number of times that property has been used within user specified date range.</w:t>
       </w:r>
     </w:p>
     <w:p>
@@ -5183,43 +5394,1643 @@
     </w:p>
     <w:p>
       <w:pPr>
-        <w:rPr>
-          <w:color w:val="FF0000"/>
-        </w:rPr>
-      </w:pPr>
-      <w:r>
-        <w:rPr>
-          <w:color w:val="FF0000"/>
-        </w:rPr>
-        <w:t xml:space="preserve">Pseudocode for all non-standard / </w:t>
-      </w:r>
-      <w:r>
-        <w:rPr>
-          <w:color w:val="FF0000"/>
-        </w:rPr>
-        <w:t>non-trivial algorithms that operate on data</w:t>
-      </w:r>
-      <w:r>
-        <w:rPr>
-          <w:color w:val="FF0000"/>
-        </w:rPr>
+        <w:pStyle w:val="ListParagraph"/>
+        <w:numPr>
+          <w:ilvl w:val="0"/>
+          <w:numId w:val="14"/>
+        </w:numPr>
+      </w:pPr>
+      <w:r>
+        <w:t xml:space="preserve">Algorithm: </w:t>
+      </w:r>
+      <w:proofErr w:type="spellStart"/>
+      <w:r>
+        <w:t>UserSpecificRooms</w:t>
+      </w:r>
+      <w:proofErr w:type="spellEnd"/>
+    </w:p>
+    <w:p>
+      <w:pPr>
+        <w:pStyle w:val="ListParagraph"/>
+        <w:numPr>
+          <w:ilvl w:val="1"/>
+          <w:numId w:val="23"/>
+        </w:numPr>
+      </w:pPr>
+      <w:r>
+        <w:t xml:space="preserve">Input: keyword, </w:t>
+      </w:r>
+      <w:proofErr w:type="spellStart"/>
+      <w:r>
+        <w:t>date_from</w:t>
+      </w:r>
+      <w:proofErr w:type="spellEnd"/>
+      <w:r>
+        <w:t xml:space="preserve">, </w:t>
+      </w:r>
+      <w:proofErr w:type="spellStart"/>
+      <w:r>
+        <w:t>date_to</w:t>
+      </w:r>
+      <w:proofErr w:type="spellEnd"/>
+    </w:p>
+    <w:p>
+      <w:pPr>
+        <w:pStyle w:val="ListParagraph"/>
+        <w:numPr>
+          <w:ilvl w:val="1"/>
+          <w:numId w:val="23"/>
+        </w:numPr>
+      </w:pPr>
+      <w:r>
+        <w:t>Output: Filtered listings (with user specified keywords in them)</w:t>
+      </w:r>
+    </w:p>
+    <w:p>
+      <w:pPr>
+        <w:pStyle w:val="ListParagraph"/>
+        <w:numPr>
+          <w:ilvl w:val="1"/>
+          <w:numId w:val="23"/>
+        </w:numPr>
+      </w:pPr>
+      <w:r>
+        <w:t>Pseudocode:</w:t>
+      </w:r>
+    </w:p>
+    <w:p>
+      <w:pPr>
+        <w:pStyle w:val="ListParagraph"/>
+        <w:numPr>
+          <w:ilvl w:val="2"/>
+          <w:numId w:val="14"/>
+        </w:numPr>
+      </w:pPr>
+      <w:r>
+        <w:t xml:space="preserve">Initialize variables: listings = [], </w:t>
+      </w:r>
+      <w:proofErr w:type="spellStart"/>
+      <w:r>
+        <w:t>specific_keyword_listings</w:t>
+      </w:r>
+      <w:proofErr w:type="spellEnd"/>
+      <w:r>
+        <w:t xml:space="preserve"> = []</w:t>
+      </w:r>
+    </w:p>
+    <w:p>
+      <w:pPr>
+        <w:pStyle w:val="ListParagraph"/>
+        <w:numPr>
+          <w:ilvl w:val="2"/>
+          <w:numId w:val="14"/>
+        </w:numPr>
+      </w:pPr>
+      <w:r>
+        <w:t xml:space="preserve">Select suburb, start date, and end date to call </w:t>
+      </w:r>
+      <w:proofErr w:type="spellStart"/>
+      <w:r>
+        <w:t>view_listing</w:t>
+      </w:r>
+      <w:proofErr w:type="spellEnd"/>
+      <w:r>
+        <w:t xml:space="preserve"> function</w:t>
+      </w:r>
+      <w:r>
+        <w:t xml:space="preserve"> (with listings CSV file)</w:t>
+      </w:r>
+      <w:r>
+        <w:t>.</w:t>
+      </w:r>
+    </w:p>
+    <w:p>
+      <w:pPr>
+        <w:pStyle w:val="ListParagraph"/>
+        <w:numPr>
+          <w:ilvl w:val="2"/>
+          <w:numId w:val="14"/>
+        </w:numPr>
+      </w:pPr>
+      <w:r>
+        <w:t>Store the data in listings variable.</w:t>
+      </w:r>
+    </w:p>
+    <w:p>
+      <w:pPr>
+        <w:pStyle w:val="ListParagraph"/>
+        <w:numPr>
+          <w:ilvl w:val="2"/>
+          <w:numId w:val="14"/>
+        </w:numPr>
+      </w:pPr>
+      <w:r>
+        <w:t>Filter the listings data with the specified keyword:</w:t>
+      </w:r>
+    </w:p>
+    <w:p>
+      <w:pPr>
+        <w:pStyle w:val="ListParagraph"/>
+        <w:numPr>
+          <w:ilvl w:val="4"/>
+          <w:numId w:val="27"/>
+        </w:numPr>
+        <w:ind w:left="2835"/>
+      </w:pPr>
+      <w:r>
+        <w:t xml:space="preserve">Push the object containing specified keywords to the </w:t>
+      </w:r>
+      <w:proofErr w:type="spellStart"/>
+      <w:r>
+        <w:t>specific_keyword_listings</w:t>
+      </w:r>
+      <w:proofErr w:type="spellEnd"/>
+      <w:r>
+        <w:t xml:space="preserve"> array.</w:t>
+      </w:r>
+    </w:p>
+    <w:p>
+      <w:pPr>
+        <w:pStyle w:val="ListParagraph"/>
+        <w:numPr>
+          <w:ilvl w:val="2"/>
+          <w:numId w:val="14"/>
+        </w:numPr>
+      </w:pPr>
+      <w:r>
+        <w:t xml:space="preserve">If length of </w:t>
+      </w:r>
+      <w:proofErr w:type="spellStart"/>
+      <w:r>
+        <w:t>specific_keyword_listings</w:t>
+      </w:r>
+      <w:proofErr w:type="spellEnd"/>
+      <w:r>
+        <w:t xml:space="preserve"> is greater than 0:</w:t>
+      </w:r>
+    </w:p>
+    <w:p>
+      <w:pPr>
+        <w:pStyle w:val="ListParagraph"/>
+        <w:numPr>
+          <w:ilvl w:val="3"/>
+          <w:numId w:val="26"/>
+        </w:numPr>
+        <w:ind w:left="2835"/>
+      </w:pPr>
+      <w:r>
+        <w:t xml:space="preserve">Return </w:t>
+      </w:r>
+      <w:proofErr w:type="spellStart"/>
+      <w:r>
+        <w:t>specified_keyword_listings</w:t>
+      </w:r>
+      <w:proofErr w:type="spellEnd"/>
+      <w:r>
+        <w:t>.</w:t>
+      </w:r>
+    </w:p>
+    <w:p>
+      <w:pPr>
+        <w:pStyle w:val="ListParagraph"/>
+        <w:numPr>
+          <w:ilvl w:val="2"/>
+          <w:numId w:val="14"/>
+        </w:numPr>
+      </w:pPr>
+      <w:r>
+        <w:t>Else:</w:t>
+      </w:r>
+    </w:p>
+    <w:p>
+      <w:pPr>
+        <w:pStyle w:val="ListParagraph"/>
+        <w:numPr>
+          <w:ilvl w:val="3"/>
+          <w:numId w:val="28"/>
+        </w:numPr>
+        <w:ind w:left="2835"/>
+      </w:pPr>
+      <w:r>
+        <w:lastRenderedPageBreak/>
+        <w:t>Return 0 (i.e., there are no rooms relevant to the specified keyword)</w:t>
+      </w:r>
+    </w:p>
+    <w:p>
+      <w:pPr>
+        <w:pStyle w:val="ListParagraph"/>
+        <w:numPr>
+          <w:ilvl w:val="2"/>
+          <w:numId w:val="14"/>
+        </w:numPr>
+      </w:pPr>
+      <w:r>
+        <w:t>End.</w:t>
+      </w:r>
+    </w:p>
+    <w:p>
+      <w:pPr>
+        <w:pStyle w:val="ListParagraph"/>
+        <w:ind w:left="3600"/>
+      </w:pPr>
+    </w:p>
+    <w:p>
+      <w:pPr>
+        <w:pStyle w:val="ListParagraph"/>
+        <w:numPr>
+          <w:ilvl w:val="0"/>
+          <w:numId w:val="14"/>
+        </w:numPr>
+      </w:pPr>
+      <w:r>
+        <w:t xml:space="preserve">Algorithm: </w:t>
+      </w:r>
+      <w:proofErr w:type="spellStart"/>
+      <w:r>
+        <w:t>CreatePricingChart</w:t>
+      </w:r>
+      <w:proofErr w:type="spellEnd"/>
+      <w:r>
         <w:t xml:space="preserve"> </w:t>
       </w:r>
-      <w:proofErr w:type="gramStart"/>
-      <w:r>
-        <w:rPr>
-          <w:color w:val="FF0000"/>
-        </w:rPr>
-        <w:t>structures</w:t>
-      </w:r>
-      <w:proofErr w:type="gramEnd"/>
-    </w:p>
-    <w:p>
-      <w:pPr>
-        <w:rPr>
-          <w:color w:val="FF0000"/>
-        </w:rPr>
-      </w:pPr>
+    </w:p>
+    <w:p>
+      <w:pPr>
+        <w:pStyle w:val="ListParagraph"/>
+        <w:numPr>
+          <w:ilvl w:val="1"/>
+          <w:numId w:val="15"/>
+        </w:numPr>
+      </w:pPr>
+      <w:r>
+        <w:t xml:space="preserve">Input: </w:t>
+      </w:r>
+      <w:proofErr w:type="spellStart"/>
+      <w:r>
+        <w:t>ColumnName</w:t>
+      </w:r>
+      <w:proofErr w:type="spellEnd"/>
+      <w:r>
+        <w:t xml:space="preserve">, </w:t>
+      </w:r>
+      <w:proofErr w:type="spellStart"/>
+      <w:r>
+        <w:t>DateFrom</w:t>
+      </w:r>
+      <w:proofErr w:type="spellEnd"/>
+      <w:r>
+        <w:t xml:space="preserve">, </w:t>
+      </w:r>
+      <w:proofErr w:type="spellStart"/>
+      <w:r>
+        <w:t>DateTo</w:t>
+      </w:r>
+      <w:proofErr w:type="spellEnd"/>
+    </w:p>
+    <w:p>
+      <w:pPr>
+        <w:pStyle w:val="ListParagraph"/>
+        <w:numPr>
+          <w:ilvl w:val="1"/>
+          <w:numId w:val="15"/>
+        </w:numPr>
+      </w:pPr>
+      <w:r>
+        <w:t xml:space="preserve">Output: </w:t>
+      </w:r>
+      <w:r>
+        <w:t>Visualisation Chart (</w:t>
+      </w:r>
+      <w:proofErr w:type="spellStart"/>
+      <w:r>
+        <w:t>listing_id</w:t>
+      </w:r>
+      <w:proofErr w:type="spellEnd"/>
+      <w:r>
+        <w:t>, name, and price)</w:t>
+      </w:r>
+    </w:p>
+    <w:p>
+      <w:pPr>
+        <w:pStyle w:val="ListParagraph"/>
+        <w:numPr>
+          <w:ilvl w:val="1"/>
+          <w:numId w:val="15"/>
+        </w:numPr>
+      </w:pPr>
+      <w:r>
+        <w:t>Pseudocode:</w:t>
+      </w:r>
+    </w:p>
+    <w:p>
+      <w:pPr>
+        <w:pStyle w:val="ListParagraph"/>
+        <w:numPr>
+          <w:ilvl w:val="2"/>
+          <w:numId w:val="29"/>
+        </w:numPr>
+      </w:pPr>
+      <w:r>
+        <w:t>Initialize variable: listings = []</w:t>
+      </w:r>
+    </w:p>
+    <w:p>
+      <w:pPr>
+        <w:pStyle w:val="ListParagraph"/>
+        <w:numPr>
+          <w:ilvl w:val="2"/>
+          <w:numId w:val="29"/>
+        </w:numPr>
+      </w:pPr>
+      <w:r>
+        <w:rPr>
+          <w:rFonts w:cstheme="minorHAnsi"/>
+          <w:color w:val="000000"/>
+        </w:rPr>
+        <w:t xml:space="preserve">Select start date, and end date to call </w:t>
+      </w:r>
+      <w:proofErr w:type="spellStart"/>
+      <w:r>
+        <w:rPr>
+          <w:rFonts w:cstheme="minorHAnsi"/>
+          <w:color w:val="000000"/>
+        </w:rPr>
+        <w:t>view_listing</w:t>
+      </w:r>
+      <w:proofErr w:type="spellEnd"/>
+      <w:r>
+        <w:rPr>
+          <w:rFonts w:cstheme="minorHAnsi"/>
+          <w:color w:val="000000"/>
+        </w:rPr>
+        <w:t xml:space="preserve"> function</w:t>
+      </w:r>
+      <w:r>
+        <w:t xml:space="preserve"> (with listings CSV file)</w:t>
+      </w:r>
+      <w:r>
+        <w:rPr>
+          <w:rFonts w:cstheme="minorHAnsi"/>
+          <w:color w:val="000000"/>
+        </w:rPr>
+        <w:t>.</w:t>
+      </w:r>
+    </w:p>
+    <w:p>
+      <w:pPr>
+        <w:pStyle w:val="ListParagraph"/>
+        <w:numPr>
+          <w:ilvl w:val="2"/>
+          <w:numId w:val="29"/>
+        </w:numPr>
+      </w:pPr>
+      <w:r>
+        <w:rPr>
+          <w:rFonts w:cstheme="minorHAnsi"/>
+          <w:color w:val="000000"/>
+        </w:rPr>
+        <w:t>Store the data in listings variable</w:t>
+      </w:r>
+      <w:r>
+        <w:rPr>
+          <w:rFonts w:cstheme="minorHAnsi"/>
+          <w:color w:val="000000"/>
+        </w:rPr>
+        <w:t>.</w:t>
+      </w:r>
+    </w:p>
+    <w:p>
+      <w:pPr>
+        <w:pStyle w:val="ListParagraph"/>
+        <w:numPr>
+          <w:ilvl w:val="2"/>
+          <w:numId w:val="29"/>
+        </w:numPr>
+      </w:pPr>
+      <w:r>
+        <w:rPr>
+          <w:rFonts w:cstheme="minorHAnsi"/>
+          <w:color w:val="000000"/>
+        </w:rPr>
+        <w:t xml:space="preserve">Map listings data with </w:t>
+      </w:r>
+      <w:proofErr w:type="spellStart"/>
+      <w:r>
+        <w:rPr>
+          <w:rFonts w:cstheme="minorHAnsi"/>
+          <w:color w:val="000000"/>
+        </w:rPr>
+        <w:t>column_name</w:t>
+      </w:r>
+      <w:proofErr w:type="spellEnd"/>
+      <w:r>
+        <w:rPr>
+          <w:rFonts w:cstheme="minorHAnsi"/>
+          <w:color w:val="000000"/>
+        </w:rPr>
+        <w:t xml:space="preserve"> as “price” to visualisation chart library in python</w:t>
+      </w:r>
+      <w:r>
+        <w:rPr>
+          <w:rFonts w:cstheme="minorHAnsi"/>
+          <w:color w:val="000000"/>
+        </w:rPr>
+        <w:t>.</w:t>
+      </w:r>
+    </w:p>
+    <w:p>
+      <w:pPr>
+        <w:pStyle w:val="ListParagraph"/>
+        <w:numPr>
+          <w:ilvl w:val="2"/>
+          <w:numId w:val="29"/>
+        </w:numPr>
+      </w:pPr>
+      <w:r>
+        <w:rPr>
+          <w:rFonts w:cstheme="minorHAnsi"/>
+          <w:color w:val="000000"/>
+        </w:rPr>
+        <w:t>Display the chart with data formed in ascending format</w:t>
+      </w:r>
+      <w:r>
+        <w:rPr>
+          <w:rFonts w:cstheme="minorHAnsi"/>
+          <w:color w:val="000000"/>
+        </w:rPr>
+        <w:t>.</w:t>
+      </w:r>
+    </w:p>
+    <w:p>
+      <w:pPr>
+        <w:pStyle w:val="ListParagraph"/>
+        <w:numPr>
+          <w:ilvl w:val="2"/>
+          <w:numId w:val="29"/>
+        </w:numPr>
+        <w:rPr>
+          <w:rFonts w:eastAsia="Times New Roman" w:cstheme="minorHAnsi"/>
+          <w:color w:val="000000"/>
+          <w:lang w:eastAsia="en-GB"/>
+        </w:rPr>
+      </w:pPr>
+      <w:r>
+        <w:rPr>
+          <w:rFonts w:cstheme="minorHAnsi"/>
+          <w:color w:val="000000"/>
+        </w:rPr>
+        <w:t>End.</w:t>
+      </w:r>
+    </w:p>
+    <w:p>
+      <w:pPr>
+        <w:pStyle w:val="ListParagraph"/>
+        <w:ind w:left="2340"/>
+        <w:rPr>
+          <w:rFonts w:eastAsia="Times New Roman" w:cstheme="minorHAnsi"/>
+          <w:color w:val="000000"/>
+          <w:lang w:eastAsia="en-GB"/>
+        </w:rPr>
+      </w:pPr>
+    </w:p>
+    <w:p>
+      <w:pPr>
+        <w:pStyle w:val="ListParagraph"/>
+        <w:numPr>
+          <w:ilvl w:val="0"/>
+          <w:numId w:val="14"/>
+        </w:numPr>
+      </w:pPr>
+      <w:r>
+        <w:t xml:space="preserve">Algorithm: </w:t>
+      </w:r>
+      <w:proofErr w:type="spellStart"/>
+      <w:r>
+        <w:t>ViewReviewChart</w:t>
+      </w:r>
+      <w:proofErr w:type="spellEnd"/>
+      <w:r>
+        <w:t xml:space="preserve"> </w:t>
+      </w:r>
+    </w:p>
+    <w:p>
+      <w:pPr>
+        <w:pStyle w:val="ListParagraph"/>
+        <w:numPr>
+          <w:ilvl w:val="1"/>
+          <w:numId w:val="15"/>
+        </w:numPr>
+      </w:pPr>
+      <w:r>
+        <w:t xml:space="preserve">Input: </w:t>
+      </w:r>
+      <w:proofErr w:type="spellStart"/>
+      <w:r>
+        <w:t>listing_id</w:t>
+      </w:r>
+      <w:proofErr w:type="spellEnd"/>
+      <w:r>
+        <w:t xml:space="preserve">, </w:t>
+      </w:r>
+      <w:r>
+        <w:t>keyword</w:t>
+      </w:r>
+    </w:p>
+    <w:p>
+      <w:pPr>
+        <w:pStyle w:val="ListParagraph"/>
+        <w:numPr>
+          <w:ilvl w:val="1"/>
+          <w:numId w:val="15"/>
+        </w:numPr>
+      </w:pPr>
+      <w:r>
+        <w:t xml:space="preserve">Output: </w:t>
+      </w:r>
+      <w:r>
+        <w:t>Total number of comments</w:t>
+      </w:r>
+    </w:p>
+    <w:p>
+      <w:pPr>
+        <w:pStyle w:val="ListParagraph"/>
+        <w:numPr>
+          <w:ilvl w:val="1"/>
+          <w:numId w:val="15"/>
+        </w:numPr>
+      </w:pPr>
+      <w:r>
+        <w:t>Pseudocode:</w:t>
+      </w:r>
+    </w:p>
+    <w:p>
+      <w:pPr>
+        <w:pStyle w:val="ListParagraph"/>
+        <w:numPr>
+          <w:ilvl w:val="2"/>
+          <w:numId w:val="14"/>
+        </w:numPr>
+      </w:pPr>
+      <w:r>
+        <w:t xml:space="preserve">Initialize variables: </w:t>
+      </w:r>
+      <w:proofErr w:type="spellStart"/>
+      <w:r>
+        <w:t>reviews_</w:t>
+      </w:r>
+      <w:r>
+        <w:t>listings</w:t>
+      </w:r>
+      <w:proofErr w:type="spellEnd"/>
+      <w:r>
+        <w:t xml:space="preserve"> = [], </w:t>
+      </w:r>
+      <w:proofErr w:type="spellStart"/>
+      <w:r>
+        <w:t>filtered_listings</w:t>
+      </w:r>
+      <w:proofErr w:type="spellEnd"/>
+      <w:r>
+        <w:t xml:space="preserve"> = [], </w:t>
+      </w:r>
+      <w:proofErr w:type="spellStart"/>
+      <w:r>
+        <w:t>specific_keyword_listings</w:t>
+      </w:r>
+      <w:proofErr w:type="spellEnd"/>
+      <w:r>
+        <w:t xml:space="preserve"> = []</w:t>
+      </w:r>
+      <w:r>
+        <w:t xml:space="preserve">, </w:t>
+      </w:r>
+      <w:proofErr w:type="spellStart"/>
+      <w:r>
+        <w:t>total_reviews</w:t>
+      </w:r>
+      <w:proofErr w:type="spellEnd"/>
+      <w:r>
+        <w:t xml:space="preserve"> = 0</w:t>
+      </w:r>
+    </w:p>
+    <w:p>
+      <w:pPr>
+        <w:pStyle w:val="ListParagraph"/>
+        <w:numPr>
+          <w:ilvl w:val="2"/>
+          <w:numId w:val="14"/>
+        </w:numPr>
+      </w:pPr>
+      <w:r>
+        <w:t xml:space="preserve">Select start date, and end date to call </w:t>
+      </w:r>
+      <w:proofErr w:type="spellStart"/>
+      <w:r>
+        <w:t>view_listing</w:t>
+      </w:r>
+      <w:proofErr w:type="spellEnd"/>
+      <w:r>
+        <w:t xml:space="preserve"> function (with </w:t>
+      </w:r>
+      <w:r>
+        <w:t>reviews</w:t>
+      </w:r>
+      <w:r>
+        <w:t xml:space="preserve"> CSV file).</w:t>
+      </w:r>
+    </w:p>
+    <w:p>
+      <w:pPr>
+        <w:pStyle w:val="ListParagraph"/>
+        <w:numPr>
+          <w:ilvl w:val="2"/>
+          <w:numId w:val="14"/>
+        </w:numPr>
+      </w:pPr>
+      <w:r>
+        <w:t xml:space="preserve">Store the data in </w:t>
+      </w:r>
+      <w:proofErr w:type="spellStart"/>
+      <w:r>
+        <w:t>reviews_</w:t>
+      </w:r>
+      <w:r>
+        <w:t>listings</w:t>
+      </w:r>
+      <w:proofErr w:type="spellEnd"/>
+      <w:r>
+        <w:t xml:space="preserve"> variable.</w:t>
+      </w:r>
+    </w:p>
+    <w:p>
+      <w:pPr>
+        <w:pStyle w:val="ListParagraph"/>
+        <w:numPr>
+          <w:ilvl w:val="2"/>
+          <w:numId w:val="14"/>
+        </w:numPr>
+      </w:pPr>
+      <w:r>
+        <w:t xml:space="preserve">Filter the </w:t>
+      </w:r>
+      <w:proofErr w:type="spellStart"/>
+      <w:r>
+        <w:t>reviews_listings</w:t>
+      </w:r>
+      <w:proofErr w:type="spellEnd"/>
+      <w:r>
+        <w:t xml:space="preserve"> data with specified </w:t>
+      </w:r>
+      <w:proofErr w:type="spellStart"/>
+      <w:r>
+        <w:t>listing_id</w:t>
+      </w:r>
+      <w:proofErr w:type="spellEnd"/>
+      <w:r>
+        <w:t>:</w:t>
+      </w:r>
+    </w:p>
+    <w:p>
+      <w:pPr>
+        <w:pStyle w:val="ListParagraph"/>
+        <w:numPr>
+          <w:ilvl w:val="3"/>
+          <w:numId w:val="31"/>
+        </w:numPr>
+        <w:ind w:left="2835"/>
+      </w:pPr>
+      <w:r>
+        <w:t xml:space="preserve">Push the object containing specified </w:t>
+      </w:r>
+      <w:proofErr w:type="spellStart"/>
+      <w:r>
+        <w:t>listing_id</w:t>
+      </w:r>
+      <w:proofErr w:type="spellEnd"/>
+      <w:r>
+        <w:t xml:space="preserve"> to the </w:t>
+      </w:r>
+      <w:proofErr w:type="spellStart"/>
+      <w:r>
+        <w:t>filtered_listings</w:t>
+      </w:r>
+      <w:proofErr w:type="spellEnd"/>
+      <w:r>
+        <w:t xml:space="preserve"> array.</w:t>
+      </w:r>
+    </w:p>
+    <w:p>
+      <w:pPr>
+        <w:pStyle w:val="ListParagraph"/>
+        <w:numPr>
+          <w:ilvl w:val="2"/>
+          <w:numId w:val="14"/>
+        </w:numPr>
+      </w:pPr>
+      <w:r>
+        <w:t xml:space="preserve">Filter the </w:t>
+      </w:r>
+      <w:proofErr w:type="spellStart"/>
+      <w:r>
+        <w:t>filtered_listings</w:t>
+      </w:r>
+      <w:proofErr w:type="spellEnd"/>
+      <w:r>
+        <w:t xml:space="preserve"> data</w:t>
+      </w:r>
+      <w:r>
+        <w:t xml:space="preserve"> against </w:t>
+      </w:r>
+      <w:r>
+        <w:t>comments</w:t>
+      </w:r>
+      <w:r>
+        <w:t xml:space="preserve"> column</w:t>
+      </w:r>
+      <w:r>
+        <w:t xml:space="preserve"> with the specified keyword:</w:t>
+      </w:r>
+    </w:p>
+    <w:p>
+      <w:pPr>
+        <w:pStyle w:val="ListParagraph"/>
+        <w:numPr>
+          <w:ilvl w:val="4"/>
+          <w:numId w:val="27"/>
+        </w:numPr>
+        <w:ind w:left="2835"/>
+      </w:pPr>
+      <w:r>
+        <w:t xml:space="preserve">Push the object containing specified keywords to the </w:t>
+      </w:r>
+      <w:proofErr w:type="spellStart"/>
+      <w:r>
+        <w:t>specific_keyword_listings</w:t>
+      </w:r>
+      <w:proofErr w:type="spellEnd"/>
+      <w:r>
+        <w:t xml:space="preserve"> array.</w:t>
+      </w:r>
+    </w:p>
+    <w:p>
+      <w:pPr>
+        <w:pStyle w:val="ListParagraph"/>
+        <w:numPr>
+          <w:ilvl w:val="2"/>
+          <w:numId w:val="14"/>
+        </w:numPr>
+      </w:pPr>
+      <w:r>
+        <w:t xml:space="preserve">If length of </w:t>
+      </w:r>
+      <w:proofErr w:type="spellStart"/>
+      <w:r>
+        <w:t>specific_keyword_listings</w:t>
+      </w:r>
+      <w:proofErr w:type="spellEnd"/>
+      <w:r>
+        <w:t xml:space="preserve"> is greater than 0:</w:t>
+      </w:r>
+    </w:p>
+    <w:p>
+      <w:pPr>
+        <w:pStyle w:val="ListParagraph"/>
+        <w:numPr>
+          <w:ilvl w:val="3"/>
+          <w:numId w:val="26"/>
+        </w:numPr>
+        <w:ind w:left="2835"/>
+      </w:pPr>
+      <w:r>
+        <w:t xml:space="preserve">Calculate the length of </w:t>
+      </w:r>
+      <w:proofErr w:type="spellStart"/>
+      <w:r>
+        <w:t>specific_keyword_listings</w:t>
+      </w:r>
+      <w:proofErr w:type="spellEnd"/>
+      <w:r>
+        <w:t xml:space="preserve"> array.</w:t>
+      </w:r>
+    </w:p>
+    <w:p>
+      <w:pPr>
+        <w:pStyle w:val="ListParagraph"/>
+        <w:numPr>
+          <w:ilvl w:val="3"/>
+          <w:numId w:val="26"/>
+        </w:numPr>
+        <w:ind w:left="2835"/>
+      </w:pPr>
+      <w:r>
+        <w:t xml:space="preserve">Store it in </w:t>
+      </w:r>
+      <w:proofErr w:type="spellStart"/>
+      <w:r>
+        <w:t>total_reviews</w:t>
+      </w:r>
+      <w:proofErr w:type="spellEnd"/>
+      <w:r>
+        <w:t xml:space="preserve"> variable.</w:t>
+      </w:r>
+    </w:p>
+    <w:p>
+      <w:pPr>
+        <w:pStyle w:val="ListParagraph"/>
+        <w:numPr>
+          <w:ilvl w:val="3"/>
+          <w:numId w:val="26"/>
+        </w:numPr>
+        <w:ind w:left="2835"/>
+      </w:pPr>
+      <w:r>
+        <w:t xml:space="preserve">Return </w:t>
+      </w:r>
+      <w:proofErr w:type="spellStart"/>
+      <w:r>
+        <w:t>total_reviews</w:t>
+      </w:r>
+      <w:proofErr w:type="spellEnd"/>
+      <w:r>
+        <w:t>.</w:t>
+      </w:r>
+    </w:p>
+    <w:p>
+      <w:pPr>
+        <w:pStyle w:val="ListParagraph"/>
+        <w:numPr>
+          <w:ilvl w:val="2"/>
+          <w:numId w:val="14"/>
+        </w:numPr>
+      </w:pPr>
+      <w:r>
+        <w:t>Else:</w:t>
+      </w:r>
+    </w:p>
+    <w:p>
+      <w:pPr>
+        <w:pStyle w:val="ListParagraph"/>
+        <w:numPr>
+          <w:ilvl w:val="3"/>
+          <w:numId w:val="28"/>
+        </w:numPr>
+        <w:ind w:left="2835"/>
+      </w:pPr>
+      <w:r>
+        <w:t xml:space="preserve">Return 0 (i.e., there are no </w:t>
+      </w:r>
+      <w:r>
+        <w:t>comments</w:t>
+      </w:r>
+      <w:r>
+        <w:t xml:space="preserve"> relevant to the specified keyword)</w:t>
+      </w:r>
+    </w:p>
+    <w:p>
+      <w:pPr>
+        <w:pStyle w:val="ListParagraph"/>
+        <w:numPr>
+          <w:ilvl w:val="2"/>
+          <w:numId w:val="14"/>
+        </w:numPr>
+      </w:pPr>
+      <w:r>
+        <w:t>End.</w:t>
+      </w:r>
+    </w:p>
+    <w:p>
+      <w:pPr>
+        <w:pStyle w:val="NormalWeb"/>
+        <w:numPr>
+          <w:ilvl w:val="0"/>
+          <w:numId w:val="14"/>
+        </w:numPr>
+        <w:spacing w:before="0" w:beforeAutospacing="0" w:after="0" w:afterAutospacing="0"/>
+        <w:rPr>
+          <w:rFonts w:asciiTheme="minorHAnsi" w:hAnsiTheme="minorHAnsi" w:cstheme="minorHAnsi"/>
+          <w:color w:val="000000"/>
+          <w:sz w:val="22"/>
+          <w:szCs w:val="22"/>
+        </w:rPr>
+      </w:pPr>
+      <w:r>
+        <w:rPr>
+          <w:rFonts w:asciiTheme="minorHAnsi" w:hAnsiTheme="minorHAnsi" w:cstheme="minorHAnsi"/>
+          <w:color w:val="000000"/>
+          <w:sz w:val="22"/>
+          <w:szCs w:val="22"/>
+        </w:rPr>
+        <w:t xml:space="preserve">Algorithm: </w:t>
+      </w:r>
+      <w:proofErr w:type="spellStart"/>
+      <w:r>
+        <w:rPr>
+          <w:rFonts w:asciiTheme="minorHAnsi" w:hAnsiTheme="minorHAnsi" w:cstheme="minorHAnsi"/>
+          <w:color w:val="000000"/>
+          <w:sz w:val="22"/>
+          <w:szCs w:val="22"/>
+        </w:rPr>
+        <w:t>ViewPropertyUsedTimes</w:t>
+      </w:r>
+      <w:proofErr w:type="spellEnd"/>
+    </w:p>
+    <w:p>
+      <w:pPr>
+        <w:pStyle w:val="NormalWeb"/>
+        <w:numPr>
+          <w:ilvl w:val="1"/>
+          <w:numId w:val="30"/>
+        </w:numPr>
+        <w:spacing w:before="0" w:beforeAutospacing="0" w:after="0" w:afterAutospacing="0"/>
+        <w:rPr>
+          <w:rFonts w:asciiTheme="minorHAnsi" w:hAnsiTheme="minorHAnsi" w:cstheme="minorHAnsi"/>
+          <w:color w:val="000000"/>
+          <w:sz w:val="22"/>
+          <w:szCs w:val="22"/>
+        </w:rPr>
+      </w:pPr>
+      <w:r>
+        <w:rPr>
+          <w:rFonts w:asciiTheme="minorHAnsi" w:hAnsiTheme="minorHAnsi" w:cstheme="minorHAnsi"/>
+          <w:color w:val="000000"/>
+          <w:sz w:val="22"/>
+          <w:szCs w:val="22"/>
+        </w:rPr>
+        <w:t xml:space="preserve">Input: </w:t>
+      </w:r>
+      <w:proofErr w:type="spellStart"/>
+      <w:r>
+        <w:rPr>
+          <w:rFonts w:asciiTheme="minorHAnsi" w:hAnsiTheme="minorHAnsi" w:cstheme="minorHAnsi"/>
+          <w:color w:val="000000"/>
+          <w:sz w:val="22"/>
+          <w:szCs w:val="22"/>
+        </w:rPr>
+        <w:t>ListingId</w:t>
+      </w:r>
+      <w:proofErr w:type="spellEnd"/>
+      <w:r>
+        <w:rPr>
+          <w:rFonts w:asciiTheme="minorHAnsi" w:hAnsiTheme="minorHAnsi" w:cstheme="minorHAnsi"/>
+          <w:color w:val="000000"/>
+          <w:sz w:val="22"/>
+          <w:szCs w:val="22"/>
+        </w:rPr>
+        <w:t xml:space="preserve">, </w:t>
+      </w:r>
+      <w:proofErr w:type="spellStart"/>
+      <w:r>
+        <w:rPr>
+          <w:rFonts w:asciiTheme="minorHAnsi" w:hAnsiTheme="minorHAnsi" w:cstheme="minorHAnsi"/>
+          <w:color w:val="000000"/>
+          <w:sz w:val="22"/>
+          <w:szCs w:val="22"/>
+        </w:rPr>
+        <w:t>DateFrom</w:t>
+      </w:r>
+      <w:proofErr w:type="spellEnd"/>
+      <w:r>
+        <w:rPr>
+          <w:rFonts w:asciiTheme="minorHAnsi" w:hAnsiTheme="minorHAnsi" w:cstheme="minorHAnsi"/>
+          <w:color w:val="000000"/>
+          <w:sz w:val="22"/>
+          <w:szCs w:val="22"/>
+        </w:rPr>
+        <w:t xml:space="preserve">, </w:t>
+      </w:r>
+      <w:proofErr w:type="spellStart"/>
+      <w:r>
+        <w:rPr>
+          <w:rFonts w:asciiTheme="minorHAnsi" w:hAnsiTheme="minorHAnsi" w:cstheme="minorHAnsi"/>
+          <w:color w:val="000000"/>
+          <w:sz w:val="22"/>
+          <w:szCs w:val="22"/>
+        </w:rPr>
+        <w:t>DateTime</w:t>
+      </w:r>
+      <w:proofErr w:type="spellEnd"/>
+    </w:p>
+    <w:p>
+      <w:pPr>
+        <w:pStyle w:val="NormalWeb"/>
+        <w:numPr>
+          <w:ilvl w:val="1"/>
+          <w:numId w:val="30"/>
+        </w:numPr>
+        <w:rPr>
+          <w:rFonts w:asciiTheme="minorHAnsi" w:hAnsiTheme="minorHAnsi" w:cstheme="minorHAnsi"/>
+          <w:color w:val="000000"/>
+          <w:sz w:val="22"/>
+          <w:szCs w:val="22"/>
+        </w:rPr>
+      </w:pPr>
+      <w:r>
+        <w:rPr>
+          <w:rFonts w:asciiTheme="minorHAnsi" w:hAnsiTheme="minorHAnsi" w:cstheme="minorHAnsi"/>
+          <w:color w:val="000000"/>
+          <w:sz w:val="22"/>
+          <w:szCs w:val="22"/>
+        </w:rPr>
+        <w:t xml:space="preserve">Output: </w:t>
+      </w:r>
+      <w:proofErr w:type="spellStart"/>
+      <w:r>
+        <w:rPr>
+          <w:rFonts w:asciiTheme="minorHAnsi" w:hAnsiTheme="minorHAnsi" w:cstheme="minorHAnsi"/>
+          <w:color w:val="000000"/>
+          <w:sz w:val="22"/>
+          <w:szCs w:val="22"/>
+        </w:rPr>
+        <w:t>TotalUsedTimes</w:t>
+      </w:r>
+      <w:proofErr w:type="spellEnd"/>
+    </w:p>
+    <w:p>
+      <w:pPr>
+        <w:pStyle w:val="NormalWeb"/>
+        <w:numPr>
+          <w:ilvl w:val="1"/>
+          <w:numId w:val="30"/>
+        </w:numPr>
+        <w:rPr>
+          <w:rFonts w:asciiTheme="minorHAnsi" w:hAnsiTheme="minorHAnsi" w:cstheme="minorHAnsi"/>
+          <w:color w:val="000000"/>
+          <w:sz w:val="22"/>
+          <w:szCs w:val="22"/>
+        </w:rPr>
+      </w:pPr>
+      <w:r>
+        <w:rPr>
+          <w:rFonts w:asciiTheme="minorHAnsi" w:hAnsiTheme="minorHAnsi" w:cstheme="minorHAnsi"/>
+          <w:color w:val="000000"/>
+          <w:sz w:val="22"/>
+          <w:szCs w:val="22"/>
+        </w:rPr>
+        <w:t>Pseudocode:</w:t>
+      </w:r>
+    </w:p>
+    <w:p>
+      <w:pPr>
+        <w:pStyle w:val="NormalWeb"/>
+        <w:numPr>
+          <w:ilvl w:val="0"/>
+          <w:numId w:val="17"/>
+        </w:numPr>
+        <w:ind w:left="2268"/>
+        <w:rPr>
+          <w:rFonts w:asciiTheme="minorHAnsi" w:hAnsiTheme="minorHAnsi" w:cstheme="minorHAnsi"/>
+          <w:color w:val="000000"/>
+          <w:sz w:val="22"/>
+          <w:szCs w:val="22"/>
+        </w:rPr>
+      </w:pPr>
+      <w:r>
+        <w:rPr>
+          <w:rFonts w:asciiTheme="minorHAnsi" w:hAnsiTheme="minorHAnsi" w:cstheme="minorHAnsi"/>
+          <w:color w:val="000000"/>
+          <w:sz w:val="22"/>
+          <w:szCs w:val="22"/>
+        </w:rPr>
+        <w:t xml:space="preserve">Initialize variables: </w:t>
+      </w:r>
+      <w:proofErr w:type="spellStart"/>
+      <w:r>
+        <w:rPr>
+          <w:rFonts w:asciiTheme="minorHAnsi" w:hAnsiTheme="minorHAnsi" w:cstheme="minorHAnsi"/>
+          <w:color w:val="000000"/>
+          <w:sz w:val="22"/>
+          <w:szCs w:val="22"/>
+        </w:rPr>
+        <w:t>total_used_times</w:t>
+      </w:r>
+      <w:proofErr w:type="spellEnd"/>
+      <w:r>
+        <w:rPr>
+          <w:rFonts w:asciiTheme="minorHAnsi" w:hAnsiTheme="minorHAnsi" w:cstheme="minorHAnsi"/>
+          <w:color w:val="000000"/>
+          <w:sz w:val="22"/>
+          <w:szCs w:val="22"/>
+        </w:rPr>
+        <w:t xml:space="preserve"> = 0</w:t>
+      </w:r>
+      <w:r>
+        <w:rPr>
+          <w:rFonts w:asciiTheme="minorHAnsi" w:hAnsiTheme="minorHAnsi" w:cstheme="minorHAnsi"/>
+          <w:color w:val="000000"/>
+          <w:sz w:val="22"/>
+          <w:szCs w:val="22"/>
+        </w:rPr>
+        <w:t>, listings = []</w:t>
+      </w:r>
+      <w:r>
+        <w:rPr>
+          <w:rFonts w:asciiTheme="minorHAnsi" w:hAnsiTheme="minorHAnsi" w:cstheme="minorHAnsi"/>
+          <w:color w:val="000000"/>
+          <w:sz w:val="22"/>
+          <w:szCs w:val="22"/>
+        </w:rPr>
+        <w:t xml:space="preserve">, </w:t>
+      </w:r>
+      <w:proofErr w:type="spellStart"/>
+      <w:r>
+        <w:rPr>
+          <w:rFonts w:asciiTheme="minorHAnsi" w:hAnsiTheme="minorHAnsi" w:cstheme="minorHAnsi"/>
+          <w:color w:val="000000"/>
+          <w:sz w:val="22"/>
+          <w:szCs w:val="22"/>
+        </w:rPr>
+        <w:t>listing_id</w:t>
+      </w:r>
+      <w:proofErr w:type="spellEnd"/>
+      <w:r>
+        <w:rPr>
+          <w:rFonts w:asciiTheme="minorHAnsi" w:hAnsiTheme="minorHAnsi" w:cstheme="minorHAnsi"/>
+          <w:color w:val="000000"/>
+          <w:sz w:val="22"/>
+          <w:szCs w:val="22"/>
+        </w:rPr>
+        <w:t xml:space="preserve"> = null</w:t>
+      </w:r>
+    </w:p>
+    <w:p>
+      <w:pPr>
+        <w:pStyle w:val="NormalWeb"/>
+        <w:numPr>
+          <w:ilvl w:val="0"/>
+          <w:numId w:val="17"/>
+        </w:numPr>
+        <w:ind w:left="2268"/>
+        <w:rPr>
+          <w:rFonts w:asciiTheme="minorHAnsi" w:hAnsiTheme="minorHAnsi" w:cstheme="minorHAnsi"/>
+          <w:color w:val="000000"/>
+          <w:sz w:val="22"/>
+          <w:szCs w:val="22"/>
+        </w:rPr>
+      </w:pPr>
+      <w:r>
+        <w:rPr>
+          <w:rFonts w:asciiTheme="minorHAnsi" w:hAnsiTheme="minorHAnsi" w:cstheme="minorHAnsi"/>
+          <w:color w:val="000000"/>
+          <w:sz w:val="22"/>
+          <w:szCs w:val="22"/>
+        </w:rPr>
+        <w:t>Select suburb, start date, and end date</w:t>
+      </w:r>
+      <w:r>
+        <w:rPr>
+          <w:rFonts w:asciiTheme="minorHAnsi" w:hAnsiTheme="minorHAnsi" w:cstheme="minorHAnsi"/>
+          <w:color w:val="000000"/>
+          <w:sz w:val="22"/>
+          <w:szCs w:val="22"/>
+        </w:rPr>
+        <w:t xml:space="preserve"> to call </w:t>
+      </w:r>
+      <w:proofErr w:type="spellStart"/>
+      <w:r>
+        <w:rPr>
+          <w:rFonts w:asciiTheme="minorHAnsi" w:hAnsiTheme="minorHAnsi" w:cstheme="minorHAnsi"/>
+          <w:color w:val="000000"/>
+          <w:sz w:val="22"/>
+          <w:szCs w:val="22"/>
+        </w:rPr>
+        <w:t>view_listing</w:t>
+      </w:r>
+      <w:proofErr w:type="spellEnd"/>
+      <w:r>
+        <w:rPr>
+          <w:rFonts w:asciiTheme="minorHAnsi" w:hAnsiTheme="minorHAnsi" w:cstheme="minorHAnsi"/>
+          <w:color w:val="000000"/>
+          <w:sz w:val="22"/>
+          <w:szCs w:val="22"/>
+        </w:rPr>
+        <w:t xml:space="preserve"> function</w:t>
+      </w:r>
+      <w:r>
+        <w:rPr>
+          <w:rFonts w:asciiTheme="minorHAnsi" w:hAnsiTheme="minorHAnsi" w:cstheme="minorHAnsi"/>
+          <w:color w:val="000000"/>
+          <w:sz w:val="22"/>
+          <w:szCs w:val="22"/>
+        </w:rPr>
+        <w:t xml:space="preserve"> (with listings CSV file).</w:t>
+      </w:r>
+    </w:p>
+    <w:p>
+      <w:pPr>
+        <w:pStyle w:val="NormalWeb"/>
+        <w:numPr>
+          <w:ilvl w:val="0"/>
+          <w:numId w:val="17"/>
+        </w:numPr>
+        <w:ind w:left="2268"/>
+        <w:rPr>
+          <w:rFonts w:asciiTheme="minorHAnsi" w:hAnsiTheme="minorHAnsi" w:cstheme="minorHAnsi"/>
+          <w:color w:val="000000"/>
+          <w:sz w:val="22"/>
+          <w:szCs w:val="22"/>
+        </w:rPr>
+      </w:pPr>
+      <w:r>
+        <w:rPr>
+          <w:rFonts w:asciiTheme="minorHAnsi" w:hAnsiTheme="minorHAnsi" w:cstheme="minorHAnsi"/>
+          <w:color w:val="000000"/>
+          <w:sz w:val="22"/>
+          <w:szCs w:val="22"/>
+        </w:rPr>
+        <w:t>Store the data in listings variable.</w:t>
+      </w:r>
+    </w:p>
+    <w:p>
+      <w:pPr>
+        <w:pStyle w:val="NormalWeb"/>
+        <w:numPr>
+          <w:ilvl w:val="0"/>
+          <w:numId w:val="17"/>
+        </w:numPr>
+        <w:ind w:left="2268"/>
+        <w:rPr>
+          <w:rFonts w:asciiTheme="minorHAnsi" w:hAnsiTheme="minorHAnsi" w:cstheme="minorHAnsi"/>
+          <w:color w:val="000000"/>
+          <w:sz w:val="22"/>
+          <w:szCs w:val="22"/>
+        </w:rPr>
+      </w:pPr>
+      <w:r>
+        <w:rPr>
+          <w:rFonts w:asciiTheme="minorHAnsi" w:hAnsiTheme="minorHAnsi" w:cstheme="minorHAnsi"/>
+          <w:color w:val="000000"/>
+          <w:sz w:val="22"/>
+          <w:szCs w:val="22"/>
+        </w:rPr>
+        <w:t xml:space="preserve">Select </w:t>
+      </w:r>
+      <w:proofErr w:type="spellStart"/>
+      <w:r>
+        <w:rPr>
+          <w:rFonts w:asciiTheme="minorHAnsi" w:hAnsiTheme="minorHAnsi" w:cstheme="minorHAnsi"/>
+          <w:color w:val="000000"/>
+          <w:sz w:val="22"/>
+          <w:szCs w:val="22"/>
+        </w:rPr>
+        <w:t>listing_id</w:t>
+      </w:r>
+      <w:proofErr w:type="spellEnd"/>
+      <w:r>
+        <w:rPr>
+          <w:rFonts w:asciiTheme="minorHAnsi" w:hAnsiTheme="minorHAnsi" w:cstheme="minorHAnsi"/>
+          <w:color w:val="000000"/>
+          <w:sz w:val="22"/>
+          <w:szCs w:val="22"/>
+        </w:rPr>
+        <w:t xml:space="preserve"> and store it in </w:t>
+      </w:r>
+      <w:proofErr w:type="spellStart"/>
+      <w:r>
+        <w:rPr>
+          <w:rFonts w:asciiTheme="minorHAnsi" w:hAnsiTheme="minorHAnsi" w:cstheme="minorHAnsi"/>
+          <w:color w:val="000000"/>
+          <w:sz w:val="22"/>
+          <w:szCs w:val="22"/>
+        </w:rPr>
+        <w:t>listing_id</w:t>
+      </w:r>
+      <w:proofErr w:type="spellEnd"/>
+      <w:r>
+        <w:rPr>
+          <w:rFonts w:asciiTheme="minorHAnsi" w:hAnsiTheme="minorHAnsi" w:cstheme="minorHAnsi"/>
+          <w:color w:val="000000"/>
+          <w:sz w:val="22"/>
+          <w:szCs w:val="22"/>
+        </w:rPr>
+        <w:t xml:space="preserve"> variable.</w:t>
+      </w:r>
+    </w:p>
+    <w:p>
+      <w:pPr>
+        <w:pStyle w:val="NormalWeb"/>
+        <w:numPr>
+          <w:ilvl w:val="0"/>
+          <w:numId w:val="17"/>
+        </w:numPr>
+        <w:ind w:left="2268"/>
+        <w:rPr>
+          <w:rFonts w:asciiTheme="minorHAnsi" w:hAnsiTheme="minorHAnsi" w:cstheme="minorHAnsi"/>
+          <w:color w:val="000000"/>
+          <w:sz w:val="22"/>
+          <w:szCs w:val="22"/>
+        </w:rPr>
+      </w:pPr>
+      <w:r>
+        <w:rPr>
+          <w:rFonts w:asciiTheme="minorHAnsi" w:hAnsiTheme="minorHAnsi" w:cstheme="minorHAnsi"/>
+          <w:color w:val="000000"/>
+          <w:sz w:val="22"/>
+          <w:szCs w:val="22"/>
+        </w:rPr>
+        <w:t xml:space="preserve">Loop through each </w:t>
+      </w:r>
+      <w:r>
+        <w:rPr>
+          <w:rFonts w:asciiTheme="minorHAnsi" w:hAnsiTheme="minorHAnsi" w:cstheme="minorHAnsi"/>
+          <w:color w:val="000000"/>
+          <w:sz w:val="22"/>
+          <w:szCs w:val="22"/>
+        </w:rPr>
+        <w:t>row</w:t>
+      </w:r>
+      <w:r>
+        <w:rPr>
+          <w:rFonts w:asciiTheme="minorHAnsi" w:hAnsiTheme="minorHAnsi" w:cstheme="minorHAnsi"/>
+          <w:color w:val="000000"/>
+          <w:sz w:val="22"/>
+          <w:szCs w:val="22"/>
+        </w:rPr>
+        <w:t xml:space="preserve"> in the </w:t>
+      </w:r>
+      <w:r>
+        <w:rPr>
+          <w:rFonts w:asciiTheme="minorHAnsi" w:hAnsiTheme="minorHAnsi" w:cstheme="minorHAnsi"/>
+          <w:color w:val="000000"/>
+          <w:sz w:val="22"/>
+          <w:szCs w:val="22"/>
+        </w:rPr>
+        <w:t>listings data</w:t>
+      </w:r>
+      <w:r>
+        <w:rPr>
+          <w:rFonts w:asciiTheme="minorHAnsi" w:hAnsiTheme="minorHAnsi" w:cstheme="minorHAnsi"/>
+          <w:color w:val="000000"/>
+          <w:sz w:val="22"/>
+          <w:szCs w:val="22"/>
+        </w:rPr>
+        <w:t xml:space="preserve"> for the </w:t>
+      </w:r>
+      <w:r>
+        <w:rPr>
+          <w:rFonts w:asciiTheme="minorHAnsi" w:hAnsiTheme="minorHAnsi" w:cstheme="minorHAnsi"/>
+          <w:color w:val="000000"/>
+          <w:sz w:val="22"/>
+          <w:szCs w:val="22"/>
+        </w:rPr>
+        <w:t>selected</w:t>
+      </w:r>
+      <w:r>
+        <w:rPr>
+          <w:rFonts w:asciiTheme="minorHAnsi" w:hAnsiTheme="minorHAnsi" w:cstheme="minorHAnsi"/>
+          <w:color w:val="000000"/>
+          <w:sz w:val="22"/>
+          <w:szCs w:val="22"/>
+        </w:rPr>
+        <w:t xml:space="preserve"> </w:t>
+      </w:r>
+      <w:proofErr w:type="spellStart"/>
+      <w:r>
+        <w:rPr>
+          <w:rFonts w:asciiTheme="minorHAnsi" w:hAnsiTheme="minorHAnsi" w:cstheme="minorHAnsi"/>
+          <w:color w:val="000000"/>
+          <w:sz w:val="22"/>
+          <w:szCs w:val="22"/>
+        </w:rPr>
+        <w:t>listing_id</w:t>
+      </w:r>
+      <w:proofErr w:type="spellEnd"/>
+      <w:r>
+        <w:rPr>
+          <w:rFonts w:asciiTheme="minorHAnsi" w:hAnsiTheme="minorHAnsi" w:cstheme="minorHAnsi"/>
+          <w:color w:val="000000"/>
+          <w:sz w:val="22"/>
+          <w:szCs w:val="22"/>
+        </w:rPr>
+        <w:t>:</w:t>
+      </w:r>
+    </w:p>
+    <w:p>
+      <w:pPr>
+        <w:pStyle w:val="NormalWeb"/>
+        <w:numPr>
+          <w:ilvl w:val="2"/>
+          <w:numId w:val="17"/>
+        </w:numPr>
+        <w:ind w:left="2835"/>
+        <w:rPr>
+          <w:rFonts w:asciiTheme="minorHAnsi" w:hAnsiTheme="minorHAnsi" w:cstheme="minorHAnsi"/>
+          <w:color w:val="000000"/>
+          <w:sz w:val="22"/>
+          <w:szCs w:val="22"/>
+        </w:rPr>
+      </w:pPr>
+      <w:r>
+        <w:rPr>
+          <w:rFonts w:asciiTheme="minorHAnsi" w:hAnsiTheme="minorHAnsi" w:cstheme="minorHAnsi"/>
+          <w:color w:val="000000"/>
+          <w:sz w:val="22"/>
+          <w:szCs w:val="22"/>
+        </w:rPr>
+        <w:t xml:space="preserve">Increment </w:t>
+      </w:r>
+      <w:proofErr w:type="spellStart"/>
+      <w:r>
+        <w:rPr>
+          <w:rFonts w:asciiTheme="minorHAnsi" w:hAnsiTheme="minorHAnsi" w:cstheme="minorHAnsi"/>
+          <w:color w:val="000000"/>
+          <w:sz w:val="22"/>
+          <w:szCs w:val="22"/>
+        </w:rPr>
+        <w:t>total_used_times</w:t>
+      </w:r>
+      <w:proofErr w:type="spellEnd"/>
+      <w:r>
+        <w:rPr>
+          <w:rFonts w:asciiTheme="minorHAnsi" w:hAnsiTheme="minorHAnsi" w:cstheme="minorHAnsi"/>
+          <w:color w:val="000000"/>
+          <w:sz w:val="22"/>
+          <w:szCs w:val="22"/>
+        </w:rPr>
+        <w:t>.</w:t>
+      </w:r>
+    </w:p>
+    <w:p>
+      <w:pPr>
+        <w:pStyle w:val="NormalWeb"/>
+        <w:numPr>
+          <w:ilvl w:val="2"/>
+          <w:numId w:val="17"/>
+        </w:numPr>
+        <w:ind w:left="2835"/>
+        <w:rPr>
+          <w:rFonts w:asciiTheme="minorHAnsi" w:hAnsiTheme="minorHAnsi" w:cstheme="minorHAnsi"/>
+          <w:color w:val="000000"/>
+          <w:sz w:val="22"/>
+          <w:szCs w:val="22"/>
+        </w:rPr>
+      </w:pPr>
+      <w:r>
+        <w:rPr>
+          <w:rFonts w:asciiTheme="minorHAnsi" w:hAnsiTheme="minorHAnsi" w:cstheme="minorHAnsi"/>
+          <w:color w:val="000000"/>
+          <w:sz w:val="22"/>
+          <w:szCs w:val="22"/>
+        </w:rPr>
+        <w:t xml:space="preserve">If </w:t>
+      </w:r>
+      <w:proofErr w:type="spellStart"/>
+      <w:r>
+        <w:rPr>
+          <w:rFonts w:asciiTheme="minorHAnsi" w:hAnsiTheme="minorHAnsi" w:cstheme="minorHAnsi"/>
+          <w:color w:val="000000"/>
+          <w:sz w:val="22"/>
+          <w:szCs w:val="22"/>
+        </w:rPr>
+        <w:t>total_used_times</w:t>
+      </w:r>
+      <w:proofErr w:type="spellEnd"/>
+      <w:r>
+        <w:rPr>
+          <w:rFonts w:asciiTheme="minorHAnsi" w:hAnsiTheme="minorHAnsi" w:cstheme="minorHAnsi"/>
+          <w:color w:val="000000"/>
+          <w:sz w:val="22"/>
+          <w:szCs w:val="22"/>
+        </w:rPr>
+        <w:t xml:space="preserve"> is greater than 0:</w:t>
+      </w:r>
+    </w:p>
+    <w:p>
+      <w:pPr>
+        <w:pStyle w:val="NormalWeb"/>
+        <w:numPr>
+          <w:ilvl w:val="3"/>
+          <w:numId w:val="17"/>
+        </w:numPr>
+        <w:ind w:left="3261"/>
+        <w:rPr>
+          <w:rFonts w:asciiTheme="minorHAnsi" w:hAnsiTheme="minorHAnsi" w:cstheme="minorHAnsi"/>
+          <w:color w:val="000000"/>
+          <w:sz w:val="22"/>
+          <w:szCs w:val="22"/>
+        </w:rPr>
+      </w:pPr>
+      <w:r>
+        <w:rPr>
+          <w:rFonts w:asciiTheme="minorHAnsi" w:hAnsiTheme="minorHAnsi" w:cstheme="minorHAnsi"/>
+          <w:color w:val="000000"/>
+          <w:sz w:val="22"/>
+          <w:szCs w:val="22"/>
+        </w:rPr>
+        <w:t xml:space="preserve">Return </w:t>
+      </w:r>
+      <w:proofErr w:type="spellStart"/>
+      <w:r>
+        <w:rPr>
+          <w:rFonts w:asciiTheme="minorHAnsi" w:hAnsiTheme="minorHAnsi" w:cstheme="minorHAnsi"/>
+          <w:color w:val="000000"/>
+          <w:sz w:val="22"/>
+          <w:szCs w:val="22"/>
+        </w:rPr>
+        <w:t>total_used_times</w:t>
+      </w:r>
+      <w:proofErr w:type="spellEnd"/>
+      <w:r>
+        <w:rPr>
+          <w:rFonts w:asciiTheme="minorHAnsi" w:hAnsiTheme="minorHAnsi" w:cstheme="minorHAnsi"/>
+          <w:color w:val="000000"/>
+          <w:sz w:val="22"/>
+          <w:szCs w:val="22"/>
+        </w:rPr>
+        <w:t>.</w:t>
+      </w:r>
+    </w:p>
+    <w:p>
+      <w:pPr>
+        <w:pStyle w:val="NormalWeb"/>
+        <w:numPr>
+          <w:ilvl w:val="2"/>
+          <w:numId w:val="17"/>
+        </w:numPr>
+        <w:ind w:left="2835"/>
+        <w:rPr>
+          <w:rFonts w:asciiTheme="minorHAnsi" w:hAnsiTheme="minorHAnsi" w:cstheme="minorHAnsi"/>
+          <w:color w:val="000000"/>
+          <w:sz w:val="22"/>
+          <w:szCs w:val="22"/>
+        </w:rPr>
+      </w:pPr>
+      <w:r>
+        <w:rPr>
+          <w:rFonts w:asciiTheme="minorHAnsi" w:hAnsiTheme="minorHAnsi" w:cstheme="minorHAnsi"/>
+          <w:color w:val="000000"/>
+          <w:sz w:val="22"/>
+          <w:szCs w:val="22"/>
+        </w:rPr>
+        <w:t>Else:</w:t>
+      </w:r>
+    </w:p>
+    <w:p>
+      <w:pPr>
+        <w:pStyle w:val="NormalWeb"/>
+        <w:numPr>
+          <w:ilvl w:val="3"/>
+          <w:numId w:val="17"/>
+        </w:numPr>
+        <w:ind w:left="3261"/>
+        <w:rPr>
+          <w:rFonts w:asciiTheme="minorHAnsi" w:hAnsiTheme="minorHAnsi" w:cstheme="minorHAnsi"/>
+          <w:color w:val="000000"/>
+          <w:sz w:val="22"/>
+          <w:szCs w:val="22"/>
+        </w:rPr>
+      </w:pPr>
+      <w:r>
+        <w:rPr>
+          <w:rFonts w:asciiTheme="minorHAnsi" w:hAnsiTheme="minorHAnsi" w:cstheme="minorHAnsi"/>
+          <w:color w:val="000000"/>
+          <w:sz w:val="22"/>
+          <w:szCs w:val="22"/>
+        </w:rPr>
+        <w:t>Return 0 (</w:t>
+      </w:r>
+      <w:r>
+        <w:rPr>
+          <w:rFonts w:asciiTheme="minorHAnsi" w:hAnsiTheme="minorHAnsi" w:cstheme="minorHAnsi"/>
+          <w:color w:val="000000"/>
+          <w:sz w:val="22"/>
+          <w:szCs w:val="22"/>
+        </w:rPr>
+        <w:t>i.e., that room hasn’t been used in the specified variables</w:t>
+      </w:r>
+      <w:r>
+        <w:rPr>
+          <w:rFonts w:asciiTheme="minorHAnsi" w:hAnsiTheme="minorHAnsi" w:cstheme="minorHAnsi"/>
+          <w:color w:val="000000"/>
+          <w:sz w:val="22"/>
+          <w:szCs w:val="22"/>
+        </w:rPr>
+        <w:t>).</w:t>
+      </w:r>
+    </w:p>
+    <w:p>
+      <w:pPr>
+        <w:pStyle w:val="NormalWeb"/>
+        <w:numPr>
+          <w:ilvl w:val="0"/>
+          <w:numId w:val="17"/>
+        </w:numPr>
+        <w:ind w:left="2268"/>
+        <w:rPr>
+          <w:rFonts w:asciiTheme="minorHAnsi" w:hAnsiTheme="minorHAnsi" w:cstheme="minorHAnsi"/>
+          <w:color w:val="000000"/>
+          <w:sz w:val="22"/>
+          <w:szCs w:val="22"/>
+        </w:rPr>
+      </w:pPr>
+      <w:r>
+        <w:rPr>
+          <w:rFonts w:asciiTheme="minorHAnsi" w:hAnsiTheme="minorHAnsi" w:cstheme="minorHAnsi"/>
+          <w:color w:val="000000"/>
+          <w:sz w:val="22"/>
+          <w:szCs w:val="22"/>
+        </w:rPr>
+        <w:t>End.</w:t>
+      </w:r>
     </w:p>
     <w:p>
       <w:pPr>
@@ -5491,6 +7302,644 @@
     </w:lvl>
   </w:abstractNum>
   <w:abstractNum w:abstractNumId="1" w15:restartNumberingAfterBreak="0">
+    <w:nsid w:val="09301CAF"/>
+    <w:multiLevelType w:val="hybridMultilevel"/>
+    <w:tmpl w:val="E7508B82"/>
+    <w:lvl w:ilvl="0" w:tplc="FFFFFFFF">
+      <w:start w:val="1"/>
+      <w:numFmt w:val="lowerLetter"/>
+      <w:lvlText w:val="%1."/>
+      <w:lvlJc w:val="left"/>
+      <w:pPr>
+        <w:ind w:left="720" w:hanging="360"/>
+      </w:pPr>
+      <w:rPr>
+        <w:rFonts w:hint="default"/>
+      </w:rPr>
+    </w:lvl>
+    <w:lvl w:ilvl="1" w:tplc="FFFFFFFF">
+      <w:start w:val="1"/>
+      <w:numFmt w:val="lowerLetter"/>
+      <w:lvlText w:val="%2."/>
+      <w:lvlJc w:val="left"/>
+      <w:pPr>
+        <w:ind w:left="1440" w:hanging="360"/>
+      </w:pPr>
+    </w:lvl>
+    <w:lvl w:ilvl="2" w:tplc="FFFFFFFF">
+      <w:start w:val="1"/>
+      <w:numFmt w:val="decimal"/>
+      <w:lvlText w:val="%3."/>
+      <w:lvlJc w:val="left"/>
+      <w:pPr>
+        <w:ind w:left="2340" w:hanging="360"/>
+      </w:pPr>
+      <w:rPr>
+        <w:rFonts w:hint="default"/>
+      </w:rPr>
+    </w:lvl>
+    <w:lvl w:ilvl="3" w:tplc="08090003">
+      <w:start w:val="1"/>
+      <w:numFmt w:val="bullet"/>
+      <w:lvlText w:val="o"/>
+      <w:lvlJc w:val="left"/>
+      <w:pPr>
+        <w:ind w:left="3600" w:hanging="360"/>
+      </w:pPr>
+      <w:rPr>
+        <w:rFonts w:ascii="Courier New" w:hAnsi="Courier New" w:hint="default"/>
+      </w:rPr>
+    </w:lvl>
+    <w:lvl w:ilvl="4" w:tplc="FFFFFFFF">
+      <w:start w:val="1"/>
+      <w:numFmt w:val="lowerLetter"/>
+      <w:lvlText w:val="%5."/>
+      <w:lvlJc w:val="left"/>
+      <w:pPr>
+        <w:ind w:left="3600" w:hanging="360"/>
+      </w:pPr>
+    </w:lvl>
+    <w:lvl w:ilvl="5" w:tplc="FFFFFFFF" w:tentative="1">
+      <w:start w:val="1"/>
+      <w:numFmt w:val="lowerRoman"/>
+      <w:lvlText w:val="%6."/>
+      <w:lvlJc w:val="right"/>
+      <w:pPr>
+        <w:ind w:left="4320" w:hanging="180"/>
+      </w:pPr>
+    </w:lvl>
+    <w:lvl w:ilvl="6" w:tplc="FFFFFFFF" w:tentative="1">
+      <w:start w:val="1"/>
+      <w:numFmt w:val="decimal"/>
+      <w:lvlText w:val="%7."/>
+      <w:lvlJc w:val="left"/>
+      <w:pPr>
+        <w:ind w:left="5040" w:hanging="360"/>
+      </w:pPr>
+    </w:lvl>
+    <w:lvl w:ilvl="7" w:tplc="FFFFFFFF" w:tentative="1">
+      <w:start w:val="1"/>
+      <w:numFmt w:val="lowerLetter"/>
+      <w:lvlText w:val="%8."/>
+      <w:lvlJc w:val="left"/>
+      <w:pPr>
+        <w:ind w:left="5760" w:hanging="360"/>
+      </w:pPr>
+    </w:lvl>
+    <w:lvl w:ilvl="8" w:tplc="FFFFFFFF" w:tentative="1">
+      <w:start w:val="1"/>
+      <w:numFmt w:val="lowerRoman"/>
+      <w:lvlText w:val="%9."/>
+      <w:lvlJc w:val="right"/>
+      <w:pPr>
+        <w:ind w:left="6480" w:hanging="180"/>
+      </w:pPr>
+    </w:lvl>
+  </w:abstractNum>
+  <w:abstractNum w:abstractNumId="2" w15:restartNumberingAfterBreak="0">
+    <w:nsid w:val="185640E5"/>
+    <w:multiLevelType w:val="hybridMultilevel"/>
+    <w:tmpl w:val="BC28E414"/>
+    <w:lvl w:ilvl="0" w:tplc="FFFFFFFF">
+      <w:start w:val="1"/>
+      <w:numFmt w:val="decimal"/>
+      <w:lvlText w:val="%1."/>
+      <w:lvlJc w:val="left"/>
+      <w:pPr>
+        <w:ind w:left="720" w:hanging="360"/>
+      </w:pPr>
+    </w:lvl>
+    <w:lvl w:ilvl="1" w:tplc="FFFFFFFF" w:tentative="1">
+      <w:start w:val="1"/>
+      <w:numFmt w:val="lowerLetter"/>
+      <w:lvlText w:val="%2."/>
+      <w:lvlJc w:val="left"/>
+      <w:pPr>
+        <w:ind w:left="1440" w:hanging="360"/>
+      </w:pPr>
+    </w:lvl>
+    <w:lvl w:ilvl="2" w:tplc="0809000F">
+      <w:start w:val="1"/>
+      <w:numFmt w:val="decimal"/>
+      <w:lvlText w:val="%3."/>
+      <w:lvlJc w:val="left"/>
+      <w:pPr>
+        <w:ind w:left="2340" w:hanging="360"/>
+      </w:pPr>
+    </w:lvl>
+    <w:lvl w:ilvl="3" w:tplc="FFFFFFFF">
+      <w:start w:val="1"/>
+      <w:numFmt w:val="decimal"/>
+      <w:lvlText w:val="%4."/>
+      <w:lvlJc w:val="left"/>
+      <w:pPr>
+        <w:ind w:left="2880" w:hanging="360"/>
+      </w:pPr>
+    </w:lvl>
+    <w:lvl w:ilvl="4" w:tplc="FFFFFFFF">
+      <w:start w:val="1"/>
+      <w:numFmt w:val="lowerLetter"/>
+      <w:lvlText w:val="%5."/>
+      <w:lvlJc w:val="left"/>
+      <w:pPr>
+        <w:ind w:left="3600" w:hanging="360"/>
+      </w:pPr>
+    </w:lvl>
+    <w:lvl w:ilvl="5" w:tplc="FFFFFFFF" w:tentative="1">
+      <w:start w:val="1"/>
+      <w:numFmt w:val="lowerRoman"/>
+      <w:lvlText w:val="%6."/>
+      <w:lvlJc w:val="right"/>
+      <w:pPr>
+        <w:ind w:left="4320" w:hanging="180"/>
+      </w:pPr>
+    </w:lvl>
+    <w:lvl w:ilvl="6" w:tplc="FFFFFFFF" w:tentative="1">
+      <w:start w:val="1"/>
+      <w:numFmt w:val="decimal"/>
+      <w:lvlText w:val="%7."/>
+      <w:lvlJc w:val="left"/>
+      <w:pPr>
+        <w:ind w:left="5040" w:hanging="360"/>
+      </w:pPr>
+    </w:lvl>
+    <w:lvl w:ilvl="7" w:tplc="FFFFFFFF" w:tentative="1">
+      <w:start w:val="1"/>
+      <w:numFmt w:val="lowerLetter"/>
+      <w:lvlText w:val="%8."/>
+      <w:lvlJc w:val="left"/>
+      <w:pPr>
+        <w:ind w:left="5760" w:hanging="360"/>
+      </w:pPr>
+    </w:lvl>
+    <w:lvl w:ilvl="8" w:tplc="FFFFFFFF" w:tentative="1">
+      <w:start w:val="1"/>
+      <w:numFmt w:val="lowerRoman"/>
+      <w:lvlText w:val="%9."/>
+      <w:lvlJc w:val="right"/>
+      <w:pPr>
+        <w:ind w:left="6480" w:hanging="180"/>
+      </w:pPr>
+    </w:lvl>
+  </w:abstractNum>
+  <w:abstractNum w:abstractNumId="3" w15:restartNumberingAfterBreak="0">
+    <w:nsid w:val="21487F82"/>
+    <w:multiLevelType w:val="hybridMultilevel"/>
+    <w:tmpl w:val="1C740CB2"/>
+    <w:lvl w:ilvl="0" w:tplc="0809000F">
+      <w:start w:val="1"/>
+      <w:numFmt w:val="decimal"/>
+      <w:lvlText w:val="%1."/>
+      <w:lvlJc w:val="left"/>
+      <w:pPr>
+        <w:ind w:left="1800" w:hanging="360"/>
+      </w:pPr>
+    </w:lvl>
+    <w:lvl w:ilvl="1" w:tplc="08090019">
+      <w:start w:val="1"/>
+      <w:numFmt w:val="lowerLetter"/>
+      <w:lvlText w:val="%2."/>
+      <w:lvlJc w:val="left"/>
+      <w:pPr>
+        <w:ind w:left="2520" w:hanging="360"/>
+      </w:pPr>
+    </w:lvl>
+    <w:lvl w:ilvl="2" w:tplc="08090003">
+      <w:start w:val="1"/>
+      <w:numFmt w:val="bullet"/>
+      <w:lvlText w:val="o"/>
+      <w:lvlJc w:val="left"/>
+      <w:pPr>
+        <w:ind w:left="3600" w:hanging="360"/>
+      </w:pPr>
+      <w:rPr>
+        <w:rFonts w:ascii="Courier New" w:hAnsi="Courier New" w:hint="default"/>
+      </w:rPr>
+    </w:lvl>
+    <w:lvl w:ilvl="3" w:tplc="08090005">
+      <w:start w:val="1"/>
+      <w:numFmt w:val="bullet"/>
+      <w:lvlText w:val=""/>
+      <w:lvlJc w:val="left"/>
+      <w:pPr>
+        <w:ind w:left="3960" w:hanging="360"/>
+      </w:pPr>
+      <w:rPr>
+        <w:rFonts w:ascii="Wingdings" w:hAnsi="Wingdings" w:hint="default"/>
+      </w:rPr>
+    </w:lvl>
+    <w:lvl w:ilvl="4" w:tplc="08090019" w:tentative="1">
+      <w:start w:val="1"/>
+      <w:numFmt w:val="lowerLetter"/>
+      <w:lvlText w:val="%5."/>
+      <w:lvlJc w:val="left"/>
+      <w:pPr>
+        <w:ind w:left="4680" w:hanging="360"/>
+      </w:pPr>
+    </w:lvl>
+    <w:lvl w:ilvl="5" w:tplc="0809001B" w:tentative="1">
+      <w:start w:val="1"/>
+      <w:numFmt w:val="lowerRoman"/>
+      <w:lvlText w:val="%6."/>
+      <w:lvlJc w:val="right"/>
+      <w:pPr>
+        <w:ind w:left="5400" w:hanging="180"/>
+      </w:pPr>
+    </w:lvl>
+    <w:lvl w:ilvl="6" w:tplc="0809000F" w:tentative="1">
+      <w:start w:val="1"/>
+      <w:numFmt w:val="decimal"/>
+      <w:lvlText w:val="%7."/>
+      <w:lvlJc w:val="left"/>
+      <w:pPr>
+        <w:ind w:left="6120" w:hanging="360"/>
+      </w:pPr>
+    </w:lvl>
+    <w:lvl w:ilvl="7" w:tplc="08090019" w:tentative="1">
+      <w:start w:val="1"/>
+      <w:numFmt w:val="lowerLetter"/>
+      <w:lvlText w:val="%8."/>
+      <w:lvlJc w:val="left"/>
+      <w:pPr>
+        <w:ind w:left="6840" w:hanging="360"/>
+      </w:pPr>
+    </w:lvl>
+    <w:lvl w:ilvl="8" w:tplc="0809001B" w:tentative="1">
+      <w:start w:val="1"/>
+      <w:numFmt w:val="lowerRoman"/>
+      <w:lvlText w:val="%9."/>
+      <w:lvlJc w:val="right"/>
+      <w:pPr>
+        <w:ind w:left="7560" w:hanging="180"/>
+      </w:pPr>
+    </w:lvl>
+  </w:abstractNum>
+  <w:abstractNum w:abstractNumId="4" w15:restartNumberingAfterBreak="0">
+    <w:nsid w:val="28AC1056"/>
+    <w:multiLevelType w:val="hybridMultilevel"/>
+    <w:tmpl w:val="E3641952"/>
+    <w:lvl w:ilvl="0" w:tplc="0809000F">
+      <w:start w:val="1"/>
+      <w:numFmt w:val="decimal"/>
+      <w:lvlText w:val="%1."/>
+      <w:lvlJc w:val="left"/>
+      <w:pPr>
+        <w:ind w:left="720" w:hanging="360"/>
+      </w:pPr>
+    </w:lvl>
+    <w:lvl w:ilvl="1" w:tplc="08090019" w:tentative="1">
+      <w:start w:val="1"/>
+      <w:numFmt w:val="lowerLetter"/>
+      <w:lvlText w:val="%2."/>
+      <w:lvlJc w:val="left"/>
+      <w:pPr>
+        <w:ind w:left="1440" w:hanging="360"/>
+      </w:pPr>
+    </w:lvl>
+    <w:lvl w:ilvl="2" w:tplc="0809001B">
+      <w:start w:val="1"/>
+      <w:numFmt w:val="lowerRoman"/>
+      <w:lvlText w:val="%3."/>
+      <w:lvlJc w:val="right"/>
+      <w:pPr>
+        <w:ind w:left="2160" w:hanging="180"/>
+      </w:pPr>
+    </w:lvl>
+    <w:lvl w:ilvl="3" w:tplc="0809000F">
+      <w:start w:val="1"/>
+      <w:numFmt w:val="decimal"/>
+      <w:lvlText w:val="%4."/>
+      <w:lvlJc w:val="left"/>
+      <w:pPr>
+        <w:ind w:left="2880" w:hanging="360"/>
+      </w:pPr>
+    </w:lvl>
+    <w:lvl w:ilvl="4" w:tplc="08090019">
+      <w:start w:val="1"/>
+      <w:numFmt w:val="lowerLetter"/>
+      <w:lvlText w:val="%5."/>
+      <w:lvlJc w:val="left"/>
+      <w:pPr>
+        <w:ind w:left="3600" w:hanging="360"/>
+      </w:pPr>
+    </w:lvl>
+    <w:lvl w:ilvl="5" w:tplc="0809001B" w:tentative="1">
+      <w:start w:val="1"/>
+      <w:numFmt w:val="lowerRoman"/>
+      <w:lvlText w:val="%6."/>
+      <w:lvlJc w:val="right"/>
+      <w:pPr>
+        <w:ind w:left="4320" w:hanging="180"/>
+      </w:pPr>
+    </w:lvl>
+    <w:lvl w:ilvl="6" w:tplc="0809000F" w:tentative="1">
+      <w:start w:val="1"/>
+      <w:numFmt w:val="decimal"/>
+      <w:lvlText w:val="%7."/>
+      <w:lvlJc w:val="left"/>
+      <w:pPr>
+        <w:ind w:left="5040" w:hanging="360"/>
+      </w:pPr>
+    </w:lvl>
+    <w:lvl w:ilvl="7" w:tplc="08090019" w:tentative="1">
+      <w:start w:val="1"/>
+      <w:numFmt w:val="lowerLetter"/>
+      <w:lvlText w:val="%8."/>
+      <w:lvlJc w:val="left"/>
+      <w:pPr>
+        <w:ind w:left="5760" w:hanging="360"/>
+      </w:pPr>
+    </w:lvl>
+    <w:lvl w:ilvl="8" w:tplc="0809001B" w:tentative="1">
+      <w:start w:val="1"/>
+      <w:numFmt w:val="lowerRoman"/>
+      <w:lvlText w:val="%9."/>
+      <w:lvlJc w:val="right"/>
+      <w:pPr>
+        <w:ind w:left="6480" w:hanging="180"/>
+      </w:pPr>
+    </w:lvl>
+  </w:abstractNum>
+  <w:abstractNum w:abstractNumId="5" w15:restartNumberingAfterBreak="0">
+    <w:nsid w:val="32510550"/>
+    <w:multiLevelType w:val="hybridMultilevel"/>
+    <w:tmpl w:val="132CC142"/>
+    <w:lvl w:ilvl="0" w:tplc="FFFFFFFF">
+      <w:start w:val="1"/>
+      <w:numFmt w:val="lowerLetter"/>
+      <w:lvlText w:val="%1."/>
+      <w:lvlJc w:val="left"/>
+      <w:pPr>
+        <w:ind w:left="720" w:hanging="360"/>
+      </w:pPr>
+      <w:rPr>
+        <w:rFonts w:hint="default"/>
+      </w:rPr>
+    </w:lvl>
+    <w:lvl w:ilvl="1" w:tplc="08090001">
+      <w:start w:val="1"/>
+      <w:numFmt w:val="bullet"/>
+      <w:lvlText w:val=""/>
+      <w:lvlJc w:val="left"/>
+      <w:pPr>
+        <w:ind w:left="1440" w:hanging="360"/>
+      </w:pPr>
+      <w:rPr>
+        <w:rFonts w:ascii="Symbol" w:hAnsi="Symbol" w:hint="default"/>
+      </w:rPr>
+    </w:lvl>
+    <w:lvl w:ilvl="2" w:tplc="FFFFFFFF">
+      <w:start w:val="1"/>
+      <w:numFmt w:val="lowerRoman"/>
+      <w:lvlText w:val="%3."/>
+      <w:lvlJc w:val="right"/>
+      <w:pPr>
+        <w:ind w:left="2160" w:hanging="180"/>
+      </w:pPr>
+    </w:lvl>
+    <w:lvl w:ilvl="3" w:tplc="9E50E142">
+      <w:start w:val="1"/>
+      <w:numFmt w:val="decimal"/>
+      <w:lvlText w:val="%4."/>
+      <w:lvlJc w:val="left"/>
+      <w:pPr>
+        <w:ind w:left="2880" w:hanging="360"/>
+      </w:pPr>
+      <w:rPr>
+        <w:rFonts w:hint="default"/>
+      </w:rPr>
+    </w:lvl>
+    <w:lvl w:ilvl="4" w:tplc="FFFFFFFF">
+      <w:start w:val="1"/>
+      <w:numFmt w:val="lowerLetter"/>
+      <w:lvlText w:val="%5."/>
+      <w:lvlJc w:val="left"/>
+      <w:pPr>
+        <w:ind w:left="3600" w:hanging="360"/>
+      </w:pPr>
+    </w:lvl>
+    <w:lvl w:ilvl="5" w:tplc="FFFFFFFF" w:tentative="1">
+      <w:start w:val="1"/>
+      <w:numFmt w:val="lowerRoman"/>
+      <w:lvlText w:val="%6."/>
+      <w:lvlJc w:val="right"/>
+      <w:pPr>
+        <w:ind w:left="4320" w:hanging="180"/>
+      </w:pPr>
+    </w:lvl>
+    <w:lvl w:ilvl="6" w:tplc="FFFFFFFF" w:tentative="1">
+      <w:start w:val="1"/>
+      <w:numFmt w:val="decimal"/>
+      <w:lvlText w:val="%7."/>
+      <w:lvlJc w:val="left"/>
+      <w:pPr>
+        <w:ind w:left="5040" w:hanging="360"/>
+      </w:pPr>
+    </w:lvl>
+    <w:lvl w:ilvl="7" w:tplc="FFFFFFFF" w:tentative="1">
+      <w:start w:val="1"/>
+      <w:numFmt w:val="lowerLetter"/>
+      <w:lvlText w:val="%8."/>
+      <w:lvlJc w:val="left"/>
+      <w:pPr>
+        <w:ind w:left="5760" w:hanging="360"/>
+      </w:pPr>
+    </w:lvl>
+    <w:lvl w:ilvl="8" w:tplc="FFFFFFFF" w:tentative="1">
+      <w:start w:val="1"/>
+      <w:numFmt w:val="lowerRoman"/>
+      <w:lvlText w:val="%9."/>
+      <w:lvlJc w:val="right"/>
+      <w:pPr>
+        <w:ind w:left="6480" w:hanging="180"/>
+      </w:pPr>
+    </w:lvl>
+  </w:abstractNum>
+  <w:abstractNum w:abstractNumId="6" w15:restartNumberingAfterBreak="0">
+    <w:nsid w:val="32732821"/>
+    <w:multiLevelType w:val="hybridMultilevel"/>
+    <w:tmpl w:val="78305536"/>
+    <w:lvl w:ilvl="0" w:tplc="FFFFFFFF">
+      <w:start w:val="1"/>
+      <w:numFmt w:val="lowerLetter"/>
+      <w:lvlText w:val="%1."/>
+      <w:lvlJc w:val="left"/>
+      <w:pPr>
+        <w:ind w:left="2700" w:hanging="360"/>
+      </w:pPr>
+      <w:rPr>
+        <w:rFonts w:hint="default"/>
+      </w:rPr>
+    </w:lvl>
+    <w:lvl w:ilvl="1" w:tplc="08090019" w:tentative="1">
+      <w:start w:val="1"/>
+      <w:numFmt w:val="lowerLetter"/>
+      <w:lvlText w:val="%2."/>
+      <w:lvlJc w:val="left"/>
+      <w:pPr>
+        <w:ind w:left="3420" w:hanging="360"/>
+      </w:pPr>
+    </w:lvl>
+    <w:lvl w:ilvl="2" w:tplc="0809001B" w:tentative="1">
+      <w:start w:val="1"/>
+      <w:numFmt w:val="lowerRoman"/>
+      <w:lvlText w:val="%3."/>
+      <w:lvlJc w:val="right"/>
+      <w:pPr>
+        <w:ind w:left="4140" w:hanging="180"/>
+      </w:pPr>
+    </w:lvl>
+    <w:lvl w:ilvl="3" w:tplc="0809000F" w:tentative="1">
+      <w:start w:val="1"/>
+      <w:numFmt w:val="decimal"/>
+      <w:lvlText w:val="%4."/>
+      <w:lvlJc w:val="left"/>
+      <w:pPr>
+        <w:ind w:left="4860" w:hanging="360"/>
+      </w:pPr>
+    </w:lvl>
+    <w:lvl w:ilvl="4" w:tplc="08090019" w:tentative="1">
+      <w:start w:val="1"/>
+      <w:numFmt w:val="lowerLetter"/>
+      <w:lvlText w:val="%5."/>
+      <w:lvlJc w:val="left"/>
+      <w:pPr>
+        <w:ind w:left="5580" w:hanging="360"/>
+      </w:pPr>
+    </w:lvl>
+    <w:lvl w:ilvl="5" w:tplc="0809001B" w:tentative="1">
+      <w:start w:val="1"/>
+      <w:numFmt w:val="lowerRoman"/>
+      <w:lvlText w:val="%6."/>
+      <w:lvlJc w:val="right"/>
+      <w:pPr>
+        <w:ind w:left="6300" w:hanging="180"/>
+      </w:pPr>
+    </w:lvl>
+    <w:lvl w:ilvl="6" w:tplc="0809000F" w:tentative="1">
+      <w:start w:val="1"/>
+      <w:numFmt w:val="decimal"/>
+      <w:lvlText w:val="%7."/>
+      <w:lvlJc w:val="left"/>
+      <w:pPr>
+        <w:ind w:left="7020" w:hanging="360"/>
+      </w:pPr>
+    </w:lvl>
+    <w:lvl w:ilvl="7" w:tplc="08090019" w:tentative="1">
+      <w:start w:val="1"/>
+      <w:numFmt w:val="lowerLetter"/>
+      <w:lvlText w:val="%8."/>
+      <w:lvlJc w:val="left"/>
+      <w:pPr>
+        <w:ind w:left="7740" w:hanging="360"/>
+      </w:pPr>
+    </w:lvl>
+    <w:lvl w:ilvl="8" w:tplc="0809001B" w:tentative="1">
+      <w:start w:val="1"/>
+      <w:numFmt w:val="lowerRoman"/>
+      <w:lvlText w:val="%9."/>
+      <w:lvlJc w:val="right"/>
+      <w:pPr>
+        <w:ind w:left="8460" w:hanging="180"/>
+      </w:pPr>
+    </w:lvl>
+  </w:abstractNum>
+  <w:abstractNum w:abstractNumId="7" w15:restartNumberingAfterBreak="0">
+    <w:nsid w:val="331B60F4"/>
+    <w:multiLevelType w:val="hybridMultilevel"/>
+    <w:tmpl w:val="6A2C783C"/>
+    <w:lvl w:ilvl="0" w:tplc="FFFFFFFF">
+      <w:start w:val="1"/>
+      <w:numFmt w:val="lowerLetter"/>
+      <w:lvlText w:val="%1."/>
+      <w:lvlJc w:val="left"/>
+      <w:pPr>
+        <w:ind w:left="720" w:hanging="360"/>
+      </w:pPr>
+      <w:rPr>
+        <w:rFonts w:hint="default"/>
+      </w:rPr>
+    </w:lvl>
+    <w:lvl w:ilvl="1" w:tplc="08090001">
+      <w:start w:val="1"/>
+      <w:numFmt w:val="bullet"/>
+      <w:lvlText w:val=""/>
+      <w:lvlJc w:val="left"/>
+      <w:pPr>
+        <w:ind w:left="1440" w:hanging="360"/>
+      </w:pPr>
+      <w:rPr>
+        <w:rFonts w:ascii="Symbol" w:hAnsi="Symbol" w:hint="default"/>
+      </w:rPr>
+    </w:lvl>
+    <w:lvl w:ilvl="2" w:tplc="FFFFFFFF">
+      <w:start w:val="1"/>
+      <w:numFmt w:val="decimal"/>
+      <w:lvlText w:val="%3."/>
+      <w:lvlJc w:val="left"/>
+      <w:pPr>
+        <w:ind w:left="2340" w:hanging="360"/>
+      </w:pPr>
+      <w:rPr>
+        <w:rFonts w:hint="default"/>
+      </w:rPr>
+    </w:lvl>
+    <w:lvl w:ilvl="3" w:tplc="FFFFFFFF">
+      <w:start w:val="1"/>
+      <w:numFmt w:val="decimal"/>
+      <w:lvlText w:val="%4."/>
+      <w:lvlJc w:val="left"/>
+      <w:pPr>
+        <w:ind w:left="2880" w:hanging="360"/>
+      </w:pPr>
+    </w:lvl>
+    <w:lvl w:ilvl="4" w:tplc="FFFFFFFF">
+      <w:start w:val="1"/>
+      <w:numFmt w:val="lowerLetter"/>
+      <w:lvlText w:val="%5."/>
+      <w:lvlJc w:val="left"/>
+      <w:pPr>
+        <w:ind w:left="3600" w:hanging="360"/>
+      </w:pPr>
+    </w:lvl>
+    <w:lvl w:ilvl="5" w:tplc="FFFFFFFF" w:tentative="1">
+      <w:start w:val="1"/>
+      <w:numFmt w:val="lowerRoman"/>
+      <w:lvlText w:val="%6."/>
+      <w:lvlJc w:val="right"/>
+      <w:pPr>
+        <w:ind w:left="4320" w:hanging="180"/>
+      </w:pPr>
+    </w:lvl>
+    <w:lvl w:ilvl="6" w:tplc="FFFFFFFF" w:tentative="1">
+      <w:start w:val="1"/>
+      <w:numFmt w:val="decimal"/>
+      <w:lvlText w:val="%7."/>
+      <w:lvlJc w:val="left"/>
+      <w:pPr>
+        <w:ind w:left="5040" w:hanging="360"/>
+      </w:pPr>
+    </w:lvl>
+    <w:lvl w:ilvl="7" w:tplc="FFFFFFFF" w:tentative="1">
+      <w:start w:val="1"/>
+      <w:numFmt w:val="lowerLetter"/>
+      <w:lvlText w:val="%8."/>
+      <w:lvlJc w:val="left"/>
+      <w:pPr>
+        <w:ind w:left="5760" w:hanging="360"/>
+      </w:pPr>
+    </w:lvl>
+    <w:lvl w:ilvl="8" w:tplc="FFFFFFFF" w:tentative="1">
+      <w:start w:val="1"/>
+      <w:numFmt w:val="lowerRoman"/>
+      <w:lvlText w:val="%9."/>
+      <w:lvlJc w:val="right"/>
+      <w:pPr>
+        <w:ind w:left="6480" w:hanging="180"/>
+      </w:pPr>
+    </w:lvl>
+  </w:abstractNum>
+  <w:abstractNum w:abstractNumId="8" w15:restartNumberingAfterBreak="0">
     <w:nsid w:val="367E3F6A"/>
     <w:multiLevelType w:val="hybridMultilevel"/>
     <w:tmpl w:val="0CB6E2E4"/>
@@ -5602,7 +8051,7 @@
       </w:rPr>
     </w:lvl>
   </w:abstractNum>
-  <w:abstractNum w:abstractNumId="2" w15:restartNumberingAfterBreak="0">
+  <w:abstractNum w:abstractNumId="9" w15:restartNumberingAfterBreak="0">
     <w:nsid w:val="375D36C8"/>
     <w:multiLevelType w:val="multilevel"/>
     <w:tmpl w:val="CF405D9C"/>
@@ -5715,7 +8164,194 @@
       </w:rPr>
     </w:lvl>
   </w:abstractNum>
-  <w:abstractNum w:abstractNumId="3" w15:restartNumberingAfterBreak="0">
+  <w:abstractNum w:abstractNumId="10" w15:restartNumberingAfterBreak="0">
+    <w:nsid w:val="3B562392"/>
+    <w:multiLevelType w:val="hybridMultilevel"/>
+    <w:tmpl w:val="FEF0C300"/>
+    <w:lvl w:ilvl="0" w:tplc="FFFFFFFF">
+      <w:start w:val="1"/>
+      <w:numFmt w:val="decimal"/>
+      <w:lvlText w:val="%1."/>
+      <w:lvlJc w:val="left"/>
+      <w:pPr>
+        <w:ind w:left="1800" w:hanging="360"/>
+      </w:pPr>
+    </w:lvl>
+    <w:lvl w:ilvl="1" w:tplc="08090003">
+      <w:start w:val="1"/>
+      <w:numFmt w:val="bullet"/>
+      <w:lvlText w:val="o"/>
+      <w:lvlJc w:val="left"/>
+      <w:pPr>
+        <w:ind w:left="3600" w:hanging="360"/>
+      </w:pPr>
+      <w:rPr>
+        <w:rFonts w:ascii="Courier New" w:hAnsi="Courier New" w:hint="default"/>
+      </w:rPr>
+    </w:lvl>
+    <w:lvl w:ilvl="2" w:tplc="FFFFFFFF">
+      <w:start w:val="1"/>
+      <w:numFmt w:val="bullet"/>
+      <w:lvlText w:val="o"/>
+      <w:lvlJc w:val="left"/>
+      <w:pPr>
+        <w:ind w:left="3600" w:hanging="360"/>
+      </w:pPr>
+      <w:rPr>
+        <w:rFonts w:ascii="Courier New" w:hAnsi="Courier New" w:hint="default"/>
+      </w:rPr>
+    </w:lvl>
+    <w:lvl w:ilvl="3" w:tplc="FFFFFFFF" w:tentative="1">
+      <w:start w:val="1"/>
+      <w:numFmt w:val="decimal"/>
+      <w:lvlText w:val="%4."/>
+      <w:lvlJc w:val="left"/>
+      <w:pPr>
+        <w:ind w:left="3960" w:hanging="360"/>
+      </w:pPr>
+    </w:lvl>
+    <w:lvl w:ilvl="4" w:tplc="FFFFFFFF" w:tentative="1">
+      <w:start w:val="1"/>
+      <w:numFmt w:val="lowerLetter"/>
+      <w:lvlText w:val="%5."/>
+      <w:lvlJc w:val="left"/>
+      <w:pPr>
+        <w:ind w:left="4680" w:hanging="360"/>
+      </w:pPr>
+    </w:lvl>
+    <w:lvl w:ilvl="5" w:tplc="FFFFFFFF" w:tentative="1">
+      <w:start w:val="1"/>
+      <w:numFmt w:val="lowerRoman"/>
+      <w:lvlText w:val="%6."/>
+      <w:lvlJc w:val="right"/>
+      <w:pPr>
+        <w:ind w:left="5400" w:hanging="180"/>
+      </w:pPr>
+    </w:lvl>
+    <w:lvl w:ilvl="6" w:tplc="FFFFFFFF" w:tentative="1">
+      <w:start w:val="1"/>
+      <w:numFmt w:val="decimal"/>
+      <w:lvlText w:val="%7."/>
+      <w:lvlJc w:val="left"/>
+      <w:pPr>
+        <w:ind w:left="6120" w:hanging="360"/>
+      </w:pPr>
+    </w:lvl>
+    <w:lvl w:ilvl="7" w:tplc="FFFFFFFF" w:tentative="1">
+      <w:start w:val="1"/>
+      <w:numFmt w:val="lowerLetter"/>
+      <w:lvlText w:val="%8."/>
+      <w:lvlJc w:val="left"/>
+      <w:pPr>
+        <w:ind w:left="6840" w:hanging="360"/>
+      </w:pPr>
+    </w:lvl>
+    <w:lvl w:ilvl="8" w:tplc="FFFFFFFF" w:tentative="1">
+      <w:start w:val="1"/>
+      <w:numFmt w:val="lowerRoman"/>
+      <w:lvlText w:val="%9."/>
+      <w:lvlJc w:val="right"/>
+      <w:pPr>
+        <w:ind w:left="7560" w:hanging="180"/>
+      </w:pPr>
+    </w:lvl>
+  </w:abstractNum>
+  <w:abstractNum w:abstractNumId="11" w15:restartNumberingAfterBreak="0">
+    <w:nsid w:val="3C891350"/>
+    <w:multiLevelType w:val="hybridMultilevel"/>
+    <w:tmpl w:val="BB1CBCE0"/>
+    <w:lvl w:ilvl="0" w:tplc="FFFFFFFF">
+      <w:start w:val="1"/>
+      <w:numFmt w:val="lowerLetter"/>
+      <w:lvlText w:val="%1."/>
+      <w:lvlJc w:val="left"/>
+      <w:pPr>
+        <w:ind w:left="720" w:hanging="360"/>
+      </w:pPr>
+      <w:rPr>
+        <w:rFonts w:hint="default"/>
+      </w:rPr>
+    </w:lvl>
+    <w:lvl w:ilvl="1" w:tplc="FFFFFFFF">
+      <w:start w:val="1"/>
+      <w:numFmt w:val="lowerLetter"/>
+      <w:lvlText w:val="%2."/>
+      <w:lvlJc w:val="left"/>
+      <w:pPr>
+        <w:ind w:left="1440" w:hanging="360"/>
+      </w:pPr>
+    </w:lvl>
+    <w:lvl w:ilvl="2" w:tplc="FFFFFFFF">
+      <w:start w:val="1"/>
+      <w:numFmt w:val="decimal"/>
+      <w:lvlText w:val="%3."/>
+      <w:lvlJc w:val="left"/>
+      <w:pPr>
+        <w:ind w:left="2340" w:hanging="360"/>
+      </w:pPr>
+      <w:rPr>
+        <w:rFonts w:hint="default"/>
+      </w:rPr>
+    </w:lvl>
+    <w:lvl w:ilvl="3" w:tplc="08090003">
+      <w:start w:val="1"/>
+      <w:numFmt w:val="bullet"/>
+      <w:lvlText w:val="o"/>
+      <w:lvlJc w:val="left"/>
+      <w:pPr>
+        <w:ind w:left="3600" w:hanging="360"/>
+      </w:pPr>
+      <w:rPr>
+        <w:rFonts w:ascii="Courier New" w:hAnsi="Courier New" w:hint="default"/>
+      </w:rPr>
+    </w:lvl>
+    <w:lvl w:ilvl="4" w:tplc="FFFFFFFF">
+      <w:start w:val="1"/>
+      <w:numFmt w:val="lowerLetter"/>
+      <w:lvlText w:val="%5."/>
+      <w:lvlJc w:val="left"/>
+      <w:pPr>
+        <w:ind w:left="3600" w:hanging="360"/>
+      </w:pPr>
+    </w:lvl>
+    <w:lvl w:ilvl="5" w:tplc="FFFFFFFF" w:tentative="1">
+      <w:start w:val="1"/>
+      <w:numFmt w:val="lowerRoman"/>
+      <w:lvlText w:val="%6."/>
+      <w:lvlJc w:val="right"/>
+      <w:pPr>
+        <w:ind w:left="4320" w:hanging="180"/>
+      </w:pPr>
+    </w:lvl>
+    <w:lvl w:ilvl="6" w:tplc="FFFFFFFF" w:tentative="1">
+      <w:start w:val="1"/>
+      <w:numFmt w:val="decimal"/>
+      <w:lvlText w:val="%7."/>
+      <w:lvlJc w:val="left"/>
+      <w:pPr>
+        <w:ind w:left="5040" w:hanging="360"/>
+      </w:pPr>
+    </w:lvl>
+    <w:lvl w:ilvl="7" w:tplc="FFFFFFFF" w:tentative="1">
+      <w:start w:val="1"/>
+      <w:numFmt w:val="lowerLetter"/>
+      <w:lvlText w:val="%8."/>
+      <w:lvlJc w:val="left"/>
+      <w:pPr>
+        <w:ind w:left="5760" w:hanging="360"/>
+      </w:pPr>
+    </w:lvl>
+    <w:lvl w:ilvl="8" w:tplc="FFFFFFFF" w:tentative="1">
+      <w:start w:val="1"/>
+      <w:numFmt w:val="lowerRoman"/>
+      <w:lvlText w:val="%9."/>
+      <w:lvlJc w:val="right"/>
+      <w:pPr>
+        <w:ind w:left="6480" w:hanging="180"/>
+      </w:pPr>
+    </w:lvl>
+  </w:abstractNum>
+  <w:abstractNum w:abstractNumId="12" w15:restartNumberingAfterBreak="0">
     <w:nsid w:val="3E7E20C6"/>
     <w:multiLevelType w:val="hybridMultilevel"/>
     <w:tmpl w:val="1FD6CC98"/>
@@ -5804,7 +8440,473 @@
       </w:pPr>
     </w:lvl>
   </w:abstractNum>
-  <w:abstractNum w:abstractNumId="4" w15:restartNumberingAfterBreak="0">
+  <w:abstractNum w:abstractNumId="13" w15:restartNumberingAfterBreak="0">
+    <w:nsid w:val="416214DD"/>
+    <w:multiLevelType w:val="hybridMultilevel"/>
+    <w:tmpl w:val="A0324C64"/>
+    <w:lvl w:ilvl="0" w:tplc="08090019">
+      <w:start w:val="1"/>
+      <w:numFmt w:val="lowerLetter"/>
+      <w:lvlText w:val="%1."/>
+      <w:lvlJc w:val="left"/>
+      <w:pPr>
+        <w:ind w:left="720" w:hanging="360"/>
+      </w:pPr>
+      <w:rPr>
+        <w:rFonts w:hint="default"/>
+      </w:rPr>
+    </w:lvl>
+    <w:lvl w:ilvl="1" w:tplc="08090019">
+      <w:start w:val="1"/>
+      <w:numFmt w:val="lowerLetter"/>
+      <w:lvlText w:val="%2."/>
+      <w:lvlJc w:val="left"/>
+      <w:pPr>
+        <w:ind w:left="1440" w:hanging="360"/>
+      </w:pPr>
+    </w:lvl>
+    <w:lvl w:ilvl="2" w:tplc="42BA2D9A">
+      <w:start w:val="1"/>
+      <w:numFmt w:val="decimal"/>
+      <w:lvlText w:val="%3."/>
+      <w:lvlJc w:val="left"/>
+      <w:pPr>
+        <w:ind w:left="2340" w:hanging="360"/>
+      </w:pPr>
+      <w:rPr>
+        <w:rFonts w:hint="default"/>
+      </w:rPr>
+    </w:lvl>
+    <w:lvl w:ilvl="3" w:tplc="0809000F">
+      <w:start w:val="1"/>
+      <w:numFmt w:val="decimal"/>
+      <w:lvlText w:val="%4."/>
+      <w:lvlJc w:val="left"/>
+      <w:pPr>
+        <w:ind w:left="2880" w:hanging="360"/>
+      </w:pPr>
+    </w:lvl>
+    <w:lvl w:ilvl="4" w:tplc="08090019">
+      <w:start w:val="1"/>
+      <w:numFmt w:val="lowerLetter"/>
+      <w:lvlText w:val="%5."/>
+      <w:lvlJc w:val="left"/>
+      <w:pPr>
+        <w:ind w:left="3600" w:hanging="360"/>
+      </w:pPr>
+    </w:lvl>
+    <w:lvl w:ilvl="5" w:tplc="0809001B" w:tentative="1">
+      <w:start w:val="1"/>
+      <w:numFmt w:val="lowerRoman"/>
+      <w:lvlText w:val="%6."/>
+      <w:lvlJc w:val="right"/>
+      <w:pPr>
+        <w:ind w:left="4320" w:hanging="180"/>
+      </w:pPr>
+    </w:lvl>
+    <w:lvl w:ilvl="6" w:tplc="0809000F" w:tentative="1">
+      <w:start w:val="1"/>
+      <w:numFmt w:val="decimal"/>
+      <w:lvlText w:val="%7."/>
+      <w:lvlJc w:val="left"/>
+      <w:pPr>
+        <w:ind w:left="5040" w:hanging="360"/>
+      </w:pPr>
+    </w:lvl>
+    <w:lvl w:ilvl="7" w:tplc="08090019" w:tentative="1">
+      <w:start w:val="1"/>
+      <w:numFmt w:val="lowerLetter"/>
+      <w:lvlText w:val="%8."/>
+      <w:lvlJc w:val="left"/>
+      <w:pPr>
+        <w:ind w:left="5760" w:hanging="360"/>
+      </w:pPr>
+    </w:lvl>
+    <w:lvl w:ilvl="8" w:tplc="0809001B" w:tentative="1">
+      <w:start w:val="1"/>
+      <w:numFmt w:val="lowerRoman"/>
+      <w:lvlText w:val="%9."/>
+      <w:lvlJc w:val="right"/>
+      <w:pPr>
+        <w:ind w:left="6480" w:hanging="180"/>
+      </w:pPr>
+    </w:lvl>
+  </w:abstractNum>
+  <w:abstractNum w:abstractNumId="14" w15:restartNumberingAfterBreak="0">
+    <w:nsid w:val="435B4F95"/>
+    <w:multiLevelType w:val="hybridMultilevel"/>
+    <w:tmpl w:val="1204A66A"/>
+    <w:lvl w:ilvl="0" w:tplc="FFFFFFFF">
+      <w:start w:val="1"/>
+      <w:numFmt w:val="decimal"/>
+      <w:lvlText w:val="%1."/>
+      <w:lvlJc w:val="left"/>
+      <w:pPr>
+        <w:ind w:left="720" w:hanging="360"/>
+      </w:pPr>
+    </w:lvl>
+    <w:lvl w:ilvl="1" w:tplc="FFFFFFFF" w:tentative="1">
+      <w:start w:val="1"/>
+      <w:numFmt w:val="lowerLetter"/>
+      <w:lvlText w:val="%2."/>
+      <w:lvlJc w:val="left"/>
+      <w:pPr>
+        <w:ind w:left="1440" w:hanging="360"/>
+      </w:pPr>
+    </w:lvl>
+    <w:lvl w:ilvl="2" w:tplc="0809000F">
+      <w:start w:val="1"/>
+      <w:numFmt w:val="decimal"/>
+      <w:lvlText w:val="%3."/>
+      <w:lvlJc w:val="left"/>
+      <w:pPr>
+        <w:ind w:left="2340" w:hanging="360"/>
+      </w:pPr>
+    </w:lvl>
+    <w:lvl w:ilvl="3" w:tplc="FFFFFFFF">
+      <w:start w:val="1"/>
+      <w:numFmt w:val="decimal"/>
+      <w:lvlText w:val="%4."/>
+      <w:lvlJc w:val="left"/>
+      <w:pPr>
+        <w:ind w:left="2880" w:hanging="360"/>
+      </w:pPr>
+    </w:lvl>
+    <w:lvl w:ilvl="4" w:tplc="FFFFFFFF">
+      <w:start w:val="1"/>
+      <w:numFmt w:val="lowerLetter"/>
+      <w:lvlText w:val="%5."/>
+      <w:lvlJc w:val="left"/>
+      <w:pPr>
+        <w:ind w:left="3600" w:hanging="360"/>
+      </w:pPr>
+    </w:lvl>
+    <w:lvl w:ilvl="5" w:tplc="FFFFFFFF" w:tentative="1">
+      <w:start w:val="1"/>
+      <w:numFmt w:val="lowerRoman"/>
+      <w:lvlText w:val="%6."/>
+      <w:lvlJc w:val="right"/>
+      <w:pPr>
+        <w:ind w:left="4320" w:hanging="180"/>
+      </w:pPr>
+    </w:lvl>
+    <w:lvl w:ilvl="6" w:tplc="FFFFFFFF" w:tentative="1">
+      <w:start w:val="1"/>
+      <w:numFmt w:val="decimal"/>
+      <w:lvlText w:val="%7."/>
+      <w:lvlJc w:val="left"/>
+      <w:pPr>
+        <w:ind w:left="5040" w:hanging="360"/>
+      </w:pPr>
+    </w:lvl>
+    <w:lvl w:ilvl="7" w:tplc="FFFFFFFF" w:tentative="1">
+      <w:start w:val="1"/>
+      <w:numFmt w:val="lowerLetter"/>
+      <w:lvlText w:val="%8."/>
+      <w:lvlJc w:val="left"/>
+      <w:pPr>
+        <w:ind w:left="5760" w:hanging="360"/>
+      </w:pPr>
+    </w:lvl>
+    <w:lvl w:ilvl="8" w:tplc="FFFFFFFF" w:tentative="1">
+      <w:start w:val="1"/>
+      <w:numFmt w:val="lowerRoman"/>
+      <w:lvlText w:val="%9."/>
+      <w:lvlJc w:val="right"/>
+      <w:pPr>
+        <w:ind w:left="6480" w:hanging="180"/>
+      </w:pPr>
+    </w:lvl>
+  </w:abstractNum>
+  <w:abstractNum w:abstractNumId="15" w15:restartNumberingAfterBreak="0">
+    <w:nsid w:val="43E43BAB"/>
+    <w:multiLevelType w:val="hybridMultilevel"/>
+    <w:tmpl w:val="C13472AC"/>
+    <w:lvl w:ilvl="0" w:tplc="FFFFFFFF">
+      <w:start w:val="1"/>
+      <w:numFmt w:val="lowerLetter"/>
+      <w:lvlText w:val="%1."/>
+      <w:lvlJc w:val="left"/>
+      <w:pPr>
+        <w:ind w:left="720" w:hanging="360"/>
+      </w:pPr>
+      <w:rPr>
+        <w:rFonts w:hint="default"/>
+      </w:rPr>
+    </w:lvl>
+    <w:lvl w:ilvl="1" w:tplc="08090001">
+      <w:start w:val="1"/>
+      <w:numFmt w:val="bullet"/>
+      <w:lvlText w:val=""/>
+      <w:lvlJc w:val="left"/>
+      <w:pPr>
+        <w:ind w:left="1440" w:hanging="360"/>
+      </w:pPr>
+      <w:rPr>
+        <w:rFonts w:ascii="Symbol" w:hAnsi="Symbol" w:hint="default"/>
+      </w:rPr>
+    </w:lvl>
+    <w:lvl w:ilvl="2" w:tplc="FFFFFFFF">
+      <w:start w:val="1"/>
+      <w:numFmt w:val="decimal"/>
+      <w:lvlText w:val="%3."/>
+      <w:lvlJc w:val="left"/>
+      <w:pPr>
+        <w:ind w:left="2340" w:hanging="360"/>
+      </w:pPr>
+      <w:rPr>
+        <w:rFonts w:hint="default"/>
+      </w:rPr>
+    </w:lvl>
+    <w:lvl w:ilvl="3" w:tplc="FFFFFFFF" w:tentative="1">
+      <w:start w:val="1"/>
+      <w:numFmt w:val="decimal"/>
+      <w:lvlText w:val="%4."/>
+      <w:lvlJc w:val="left"/>
+      <w:pPr>
+        <w:ind w:left="2880" w:hanging="360"/>
+      </w:pPr>
+    </w:lvl>
+    <w:lvl w:ilvl="4" w:tplc="FFFFFFFF" w:tentative="1">
+      <w:start w:val="1"/>
+      <w:numFmt w:val="lowerLetter"/>
+      <w:lvlText w:val="%5."/>
+      <w:lvlJc w:val="left"/>
+      <w:pPr>
+        <w:ind w:left="3600" w:hanging="360"/>
+      </w:pPr>
+    </w:lvl>
+    <w:lvl w:ilvl="5" w:tplc="FFFFFFFF" w:tentative="1">
+      <w:start w:val="1"/>
+      <w:numFmt w:val="lowerRoman"/>
+      <w:lvlText w:val="%6."/>
+      <w:lvlJc w:val="right"/>
+      <w:pPr>
+        <w:ind w:left="4320" w:hanging="180"/>
+      </w:pPr>
+    </w:lvl>
+    <w:lvl w:ilvl="6" w:tplc="FFFFFFFF" w:tentative="1">
+      <w:start w:val="1"/>
+      <w:numFmt w:val="decimal"/>
+      <w:lvlText w:val="%7."/>
+      <w:lvlJc w:val="left"/>
+      <w:pPr>
+        <w:ind w:left="5040" w:hanging="360"/>
+      </w:pPr>
+    </w:lvl>
+    <w:lvl w:ilvl="7" w:tplc="FFFFFFFF" w:tentative="1">
+      <w:start w:val="1"/>
+      <w:numFmt w:val="lowerLetter"/>
+      <w:lvlText w:val="%8."/>
+      <w:lvlJc w:val="left"/>
+      <w:pPr>
+        <w:ind w:left="5760" w:hanging="360"/>
+      </w:pPr>
+    </w:lvl>
+    <w:lvl w:ilvl="8" w:tplc="FFFFFFFF" w:tentative="1">
+      <w:start w:val="1"/>
+      <w:numFmt w:val="lowerRoman"/>
+      <w:lvlText w:val="%9."/>
+      <w:lvlJc w:val="right"/>
+      <w:pPr>
+        <w:ind w:left="6480" w:hanging="180"/>
+      </w:pPr>
+    </w:lvl>
+  </w:abstractNum>
+  <w:abstractNum w:abstractNumId="16" w15:restartNumberingAfterBreak="0">
+    <w:nsid w:val="4D8955D6"/>
+    <w:multiLevelType w:val="hybridMultilevel"/>
+    <w:tmpl w:val="FF90C840"/>
+    <w:lvl w:ilvl="0" w:tplc="FFFFFFFF">
+      <w:start w:val="1"/>
+      <w:numFmt w:val="lowerLetter"/>
+      <w:lvlText w:val="%1."/>
+      <w:lvlJc w:val="left"/>
+      <w:pPr>
+        <w:ind w:left="720" w:hanging="360"/>
+      </w:pPr>
+      <w:rPr>
+        <w:rFonts w:hint="default"/>
+      </w:rPr>
+    </w:lvl>
+    <w:lvl w:ilvl="1" w:tplc="FFFFFFFF">
+      <w:start w:val="1"/>
+      <w:numFmt w:val="bullet"/>
+      <w:lvlText w:val=""/>
+      <w:lvlJc w:val="left"/>
+      <w:pPr>
+        <w:ind w:left="1440" w:hanging="360"/>
+      </w:pPr>
+      <w:rPr>
+        <w:rFonts w:ascii="Symbol" w:hAnsi="Symbol" w:hint="default"/>
+      </w:rPr>
+    </w:lvl>
+    <w:lvl w:ilvl="2" w:tplc="0809000F">
+      <w:start w:val="1"/>
+      <w:numFmt w:val="decimal"/>
+      <w:lvlText w:val="%3."/>
+      <w:lvlJc w:val="left"/>
+      <w:pPr>
+        <w:ind w:left="2340" w:hanging="360"/>
+      </w:pPr>
+    </w:lvl>
+    <w:lvl w:ilvl="3" w:tplc="FFFFFFFF">
+      <w:start w:val="1"/>
+      <w:numFmt w:val="decimal"/>
+      <w:lvlText w:val="%4."/>
+      <w:lvlJc w:val="left"/>
+      <w:pPr>
+        <w:ind w:left="2880" w:hanging="360"/>
+      </w:pPr>
+      <w:rPr>
+        <w:rFonts w:hint="default"/>
+      </w:rPr>
+    </w:lvl>
+    <w:lvl w:ilvl="4" w:tplc="FFFFFFFF">
+      <w:start w:val="1"/>
+      <w:numFmt w:val="lowerLetter"/>
+      <w:lvlText w:val="%5."/>
+      <w:lvlJc w:val="left"/>
+      <w:pPr>
+        <w:ind w:left="3600" w:hanging="360"/>
+      </w:pPr>
+    </w:lvl>
+    <w:lvl w:ilvl="5" w:tplc="FFFFFFFF" w:tentative="1">
+      <w:start w:val="1"/>
+      <w:numFmt w:val="lowerRoman"/>
+      <w:lvlText w:val="%6."/>
+      <w:lvlJc w:val="right"/>
+      <w:pPr>
+        <w:ind w:left="4320" w:hanging="180"/>
+      </w:pPr>
+    </w:lvl>
+    <w:lvl w:ilvl="6" w:tplc="FFFFFFFF" w:tentative="1">
+      <w:start w:val="1"/>
+      <w:numFmt w:val="decimal"/>
+      <w:lvlText w:val="%7."/>
+      <w:lvlJc w:val="left"/>
+      <w:pPr>
+        <w:ind w:left="5040" w:hanging="360"/>
+      </w:pPr>
+    </w:lvl>
+    <w:lvl w:ilvl="7" w:tplc="FFFFFFFF" w:tentative="1">
+      <w:start w:val="1"/>
+      <w:numFmt w:val="lowerLetter"/>
+      <w:lvlText w:val="%8."/>
+      <w:lvlJc w:val="left"/>
+      <w:pPr>
+        <w:ind w:left="5760" w:hanging="360"/>
+      </w:pPr>
+    </w:lvl>
+    <w:lvl w:ilvl="8" w:tplc="FFFFFFFF" w:tentative="1">
+      <w:start w:val="1"/>
+      <w:numFmt w:val="lowerRoman"/>
+      <w:lvlText w:val="%9."/>
+      <w:lvlJc w:val="right"/>
+      <w:pPr>
+        <w:ind w:left="6480" w:hanging="180"/>
+      </w:pPr>
+    </w:lvl>
+  </w:abstractNum>
+  <w:abstractNum w:abstractNumId="17" w15:restartNumberingAfterBreak="0">
+    <w:nsid w:val="52332FCB"/>
+    <w:multiLevelType w:val="hybridMultilevel"/>
+    <w:tmpl w:val="8E7E02B6"/>
+    <w:lvl w:ilvl="0" w:tplc="FFFFFFFF">
+      <w:start w:val="1"/>
+      <w:numFmt w:val="lowerLetter"/>
+      <w:lvlText w:val="%1."/>
+      <w:lvlJc w:val="left"/>
+      <w:pPr>
+        <w:ind w:left="720" w:hanging="360"/>
+      </w:pPr>
+      <w:rPr>
+        <w:rFonts w:hint="default"/>
+      </w:rPr>
+    </w:lvl>
+    <w:lvl w:ilvl="1" w:tplc="FFFFFFFF">
+      <w:start w:val="1"/>
+      <w:numFmt w:val="lowerLetter"/>
+      <w:lvlText w:val="%2."/>
+      <w:lvlJc w:val="left"/>
+      <w:pPr>
+        <w:ind w:left="1440" w:hanging="360"/>
+      </w:pPr>
+    </w:lvl>
+    <w:lvl w:ilvl="2" w:tplc="FFFFFFFF">
+      <w:start w:val="1"/>
+      <w:numFmt w:val="decimal"/>
+      <w:lvlText w:val="%3."/>
+      <w:lvlJc w:val="left"/>
+      <w:pPr>
+        <w:ind w:left="2340" w:hanging="360"/>
+      </w:pPr>
+      <w:rPr>
+        <w:rFonts w:hint="default"/>
+      </w:rPr>
+    </w:lvl>
+    <w:lvl w:ilvl="3" w:tplc="FFFFFFFF">
+      <w:start w:val="1"/>
+      <w:numFmt w:val="lowerLetter"/>
+      <w:lvlText w:val="%4."/>
+      <w:lvlJc w:val="left"/>
+      <w:pPr>
+        <w:ind w:left="720" w:hanging="360"/>
+      </w:pPr>
+      <w:rPr>
+        <w:rFonts w:hint="default"/>
+      </w:rPr>
+    </w:lvl>
+    <w:lvl w:ilvl="4" w:tplc="08090003">
+      <w:start w:val="1"/>
+      <w:numFmt w:val="bullet"/>
+      <w:lvlText w:val="o"/>
+      <w:lvlJc w:val="left"/>
+      <w:pPr>
+        <w:ind w:left="3600" w:hanging="360"/>
+      </w:pPr>
+      <w:rPr>
+        <w:rFonts w:ascii="Courier New" w:hAnsi="Courier New" w:hint="default"/>
+      </w:rPr>
+    </w:lvl>
+    <w:lvl w:ilvl="5" w:tplc="FFFFFFFF" w:tentative="1">
+      <w:start w:val="1"/>
+      <w:numFmt w:val="lowerRoman"/>
+      <w:lvlText w:val="%6."/>
+      <w:lvlJc w:val="right"/>
+      <w:pPr>
+        <w:ind w:left="4320" w:hanging="180"/>
+      </w:pPr>
+    </w:lvl>
+    <w:lvl w:ilvl="6" w:tplc="FFFFFFFF" w:tentative="1">
+      <w:start w:val="1"/>
+      <w:numFmt w:val="decimal"/>
+      <w:lvlText w:val="%7."/>
+      <w:lvlJc w:val="left"/>
+      <w:pPr>
+        <w:ind w:left="5040" w:hanging="360"/>
+      </w:pPr>
+    </w:lvl>
+    <w:lvl w:ilvl="7" w:tplc="FFFFFFFF" w:tentative="1">
+      <w:start w:val="1"/>
+      <w:numFmt w:val="lowerLetter"/>
+      <w:lvlText w:val="%8."/>
+      <w:lvlJc w:val="left"/>
+      <w:pPr>
+        <w:ind w:left="5760" w:hanging="360"/>
+      </w:pPr>
+    </w:lvl>
+    <w:lvl w:ilvl="8" w:tplc="FFFFFFFF" w:tentative="1">
+      <w:start w:val="1"/>
+      <w:numFmt w:val="lowerRoman"/>
+      <w:lvlText w:val="%9."/>
+      <w:lvlJc w:val="right"/>
+      <w:pPr>
+        <w:ind w:left="6480" w:hanging="180"/>
+      </w:pPr>
+    </w:lvl>
+  </w:abstractNum>
+  <w:abstractNum w:abstractNumId="18" w15:restartNumberingAfterBreak="0">
     <w:nsid w:val="535F3215"/>
     <w:multiLevelType w:val="hybridMultilevel"/>
     <w:tmpl w:val="1FD6CC98"/>
@@ -5893,7 +8995,7 @@
       </w:pPr>
     </w:lvl>
   </w:abstractNum>
-  <w:abstractNum w:abstractNumId="5" w15:restartNumberingAfterBreak="0">
+  <w:abstractNum w:abstractNumId="19" w15:restartNumberingAfterBreak="0">
     <w:nsid w:val="594D2C6D"/>
     <w:multiLevelType w:val="hybridMultilevel"/>
     <w:tmpl w:val="BA2812A4"/>
@@ -6005,10 +9107,10 @@
       </w:rPr>
     </w:lvl>
   </w:abstractNum>
-  <w:abstractNum w:abstractNumId="6" w15:restartNumberingAfterBreak="0">
+  <w:abstractNum w:abstractNumId="20" w15:restartNumberingAfterBreak="0">
     <w:nsid w:val="5DD620E1"/>
     <w:multiLevelType w:val="hybridMultilevel"/>
-    <w:tmpl w:val="F63AB002"/>
+    <w:tmpl w:val="37B8EA5E"/>
     <w:lvl w:ilvl="0" w:tplc="08090019">
       <w:start w:val="1"/>
       <w:numFmt w:val="lowerLetter"/>
@@ -6033,7 +9135,96 @@
         <w:rFonts w:ascii="Symbol" w:hAnsi="Symbol" w:hint="default"/>
       </w:rPr>
     </w:lvl>
-    <w:lvl w:ilvl="2" w:tplc="0809001B" w:tentative="1">
+    <w:lvl w:ilvl="2" w:tplc="DFB83700">
+      <w:start w:val="1"/>
+      <w:numFmt w:val="decimal"/>
+      <w:lvlText w:val="%3."/>
+      <w:lvlJc w:val="left"/>
+      <w:pPr>
+        <w:ind w:left="2340" w:hanging="360"/>
+      </w:pPr>
+      <w:rPr>
+        <w:rFonts w:hint="default"/>
+      </w:rPr>
+    </w:lvl>
+    <w:lvl w:ilvl="3" w:tplc="0809000F" w:tentative="1">
+      <w:start w:val="1"/>
+      <w:numFmt w:val="decimal"/>
+      <w:lvlText w:val="%4."/>
+      <w:lvlJc w:val="left"/>
+      <w:pPr>
+        <w:ind w:left="2880" w:hanging="360"/>
+      </w:pPr>
+    </w:lvl>
+    <w:lvl w:ilvl="4" w:tplc="08090019" w:tentative="1">
+      <w:start w:val="1"/>
+      <w:numFmt w:val="lowerLetter"/>
+      <w:lvlText w:val="%5."/>
+      <w:lvlJc w:val="left"/>
+      <w:pPr>
+        <w:ind w:left="3600" w:hanging="360"/>
+      </w:pPr>
+    </w:lvl>
+    <w:lvl w:ilvl="5" w:tplc="0809001B" w:tentative="1">
+      <w:start w:val="1"/>
+      <w:numFmt w:val="lowerRoman"/>
+      <w:lvlText w:val="%6."/>
+      <w:lvlJc w:val="right"/>
+      <w:pPr>
+        <w:ind w:left="4320" w:hanging="180"/>
+      </w:pPr>
+    </w:lvl>
+    <w:lvl w:ilvl="6" w:tplc="0809000F" w:tentative="1">
+      <w:start w:val="1"/>
+      <w:numFmt w:val="decimal"/>
+      <w:lvlText w:val="%7."/>
+      <w:lvlJc w:val="left"/>
+      <w:pPr>
+        <w:ind w:left="5040" w:hanging="360"/>
+      </w:pPr>
+    </w:lvl>
+    <w:lvl w:ilvl="7" w:tplc="08090019" w:tentative="1">
+      <w:start w:val="1"/>
+      <w:numFmt w:val="lowerLetter"/>
+      <w:lvlText w:val="%8."/>
+      <w:lvlJc w:val="left"/>
+      <w:pPr>
+        <w:ind w:left="5760" w:hanging="360"/>
+      </w:pPr>
+    </w:lvl>
+    <w:lvl w:ilvl="8" w:tplc="0809001B" w:tentative="1">
+      <w:start w:val="1"/>
+      <w:numFmt w:val="lowerRoman"/>
+      <w:lvlText w:val="%9."/>
+      <w:lvlJc w:val="right"/>
+      <w:pPr>
+        <w:ind w:left="6480" w:hanging="180"/>
+      </w:pPr>
+    </w:lvl>
+  </w:abstractNum>
+  <w:abstractNum w:abstractNumId="21" w15:restartNumberingAfterBreak="0">
+    <w:nsid w:val="5EBD3FB4"/>
+    <w:multiLevelType w:val="hybridMultilevel"/>
+    <w:tmpl w:val="5B380104"/>
+    <w:lvl w:ilvl="0" w:tplc="0809000F">
+      <w:start w:val="1"/>
+      <w:numFmt w:val="decimal"/>
+      <w:lvlText w:val="%1."/>
+      <w:lvlJc w:val="left"/>
+      <w:pPr>
+        <w:ind w:left="720" w:hanging="360"/>
+      </w:pPr>
+    </w:lvl>
+    <w:lvl w:ilvl="1" w:tplc="08090019" w:tentative="1">
+      <w:start w:val="1"/>
+      <w:numFmt w:val="lowerLetter"/>
+      <w:lvlText w:val="%2."/>
+      <w:lvlJc w:val="left"/>
+      <w:pPr>
+        <w:ind w:left="1440" w:hanging="360"/>
+      </w:pPr>
+    </w:lvl>
+    <w:lvl w:ilvl="2" w:tplc="0809001B">
       <w:start w:val="1"/>
       <w:numFmt w:val="lowerRoman"/>
       <w:lvlText w:val="%3."/>
@@ -6042,7 +9233,7 @@
         <w:ind w:left="2160" w:hanging="180"/>
       </w:pPr>
     </w:lvl>
-    <w:lvl w:ilvl="3" w:tplc="0809000F" w:tentative="1">
+    <w:lvl w:ilvl="3" w:tplc="0809000F">
       <w:start w:val="1"/>
       <w:numFmt w:val="decimal"/>
       <w:lvlText w:val="%4."/>
@@ -6051,7 +9242,7 @@
         <w:ind w:left="2880" w:hanging="360"/>
       </w:pPr>
     </w:lvl>
-    <w:lvl w:ilvl="4" w:tplc="08090019" w:tentative="1">
+    <w:lvl w:ilvl="4" w:tplc="08090019">
       <w:start w:val="1"/>
       <w:numFmt w:val="lowerLetter"/>
       <w:lvlText w:val="%5."/>
@@ -6097,7 +9288,7 @@
       </w:pPr>
     </w:lvl>
   </w:abstractNum>
-  <w:abstractNum w:abstractNumId="7" w15:restartNumberingAfterBreak="0">
+  <w:abstractNum w:abstractNumId="22" w15:restartNumberingAfterBreak="0">
     <w:nsid w:val="613D2525"/>
     <w:multiLevelType w:val="hybridMultilevel"/>
     <w:tmpl w:val="1FD6CC98"/>
@@ -6186,7 +9377,7 @@
       </w:pPr>
     </w:lvl>
   </w:abstractNum>
-  <w:abstractNum w:abstractNumId="8" w15:restartNumberingAfterBreak="0">
+  <w:abstractNum w:abstractNumId="23" w15:restartNumberingAfterBreak="0">
     <w:nsid w:val="63D23837"/>
     <w:multiLevelType w:val="hybridMultilevel"/>
     <w:tmpl w:val="9BD61186"/>
@@ -6298,7 +9489,7 @@
       </w:rPr>
     </w:lvl>
   </w:abstractNum>
-  <w:abstractNum w:abstractNumId="9" w15:restartNumberingAfterBreak="0">
+  <w:abstractNum w:abstractNumId="24" w15:restartNumberingAfterBreak="0">
     <w:nsid w:val="66162F7D"/>
     <w:multiLevelType w:val="hybridMultilevel"/>
     <w:tmpl w:val="38A2F066"/>
@@ -6411,11 +9602,11 @@
       </w:rPr>
     </w:lvl>
   </w:abstractNum>
-  <w:abstractNum w:abstractNumId="10" w15:restartNumberingAfterBreak="0">
-    <w:nsid w:val="705B13E1"/>
+  <w:abstractNum w:abstractNumId="25" w15:restartNumberingAfterBreak="0">
+    <w:nsid w:val="6E4A49F4"/>
     <w:multiLevelType w:val="hybridMultilevel"/>
-    <w:tmpl w:val="7F32320A"/>
-    <w:lvl w:ilvl="0" w:tplc="08090019">
+    <w:tmpl w:val="6034381E"/>
+    <w:lvl w:ilvl="0" w:tplc="FFFFFFFF">
       <w:start w:val="1"/>
       <w:numFmt w:val="lowerLetter"/>
       <w:lvlText w:val="%1."/>
@@ -6427,6 +9618,101 @@
         <w:rFonts w:hint="default"/>
       </w:rPr>
     </w:lvl>
+    <w:lvl w:ilvl="1" w:tplc="FFFFFFFF">
+      <w:start w:val="1"/>
+      <w:numFmt w:val="lowerLetter"/>
+      <w:lvlText w:val="%2."/>
+      <w:lvlJc w:val="left"/>
+      <w:pPr>
+        <w:ind w:left="1440" w:hanging="360"/>
+      </w:pPr>
+    </w:lvl>
+    <w:lvl w:ilvl="2" w:tplc="FFFFFFFF">
+      <w:start w:val="1"/>
+      <w:numFmt w:val="decimal"/>
+      <w:lvlText w:val="%3."/>
+      <w:lvlJc w:val="left"/>
+      <w:pPr>
+        <w:ind w:left="2340" w:hanging="360"/>
+      </w:pPr>
+      <w:rPr>
+        <w:rFonts w:hint="default"/>
+      </w:rPr>
+    </w:lvl>
+    <w:lvl w:ilvl="3" w:tplc="FFFFFFFF">
+      <w:start w:val="1"/>
+      <w:numFmt w:val="lowerLetter"/>
+      <w:lvlText w:val="%4."/>
+      <w:lvlJc w:val="left"/>
+      <w:pPr>
+        <w:ind w:left="720" w:hanging="360"/>
+      </w:pPr>
+      <w:rPr>
+        <w:rFonts w:hint="default"/>
+      </w:rPr>
+    </w:lvl>
+    <w:lvl w:ilvl="4" w:tplc="FFFFFFFF">
+      <w:start w:val="1"/>
+      <w:numFmt w:val="lowerLetter"/>
+      <w:lvlText w:val="%5."/>
+      <w:lvlJc w:val="left"/>
+      <w:pPr>
+        <w:ind w:left="3600" w:hanging="360"/>
+      </w:pPr>
+    </w:lvl>
+    <w:lvl w:ilvl="5" w:tplc="FFFFFFFF" w:tentative="1">
+      <w:start w:val="1"/>
+      <w:numFmt w:val="lowerRoman"/>
+      <w:lvlText w:val="%6."/>
+      <w:lvlJc w:val="right"/>
+      <w:pPr>
+        <w:ind w:left="4320" w:hanging="180"/>
+      </w:pPr>
+    </w:lvl>
+    <w:lvl w:ilvl="6" w:tplc="FFFFFFFF" w:tentative="1">
+      <w:start w:val="1"/>
+      <w:numFmt w:val="decimal"/>
+      <w:lvlText w:val="%7."/>
+      <w:lvlJc w:val="left"/>
+      <w:pPr>
+        <w:ind w:left="5040" w:hanging="360"/>
+      </w:pPr>
+    </w:lvl>
+    <w:lvl w:ilvl="7" w:tplc="FFFFFFFF" w:tentative="1">
+      <w:start w:val="1"/>
+      <w:numFmt w:val="lowerLetter"/>
+      <w:lvlText w:val="%8."/>
+      <w:lvlJc w:val="left"/>
+      <w:pPr>
+        <w:ind w:left="5760" w:hanging="360"/>
+      </w:pPr>
+    </w:lvl>
+    <w:lvl w:ilvl="8" w:tplc="FFFFFFFF" w:tentative="1">
+      <w:start w:val="1"/>
+      <w:numFmt w:val="lowerRoman"/>
+      <w:lvlText w:val="%9."/>
+      <w:lvlJc w:val="right"/>
+      <w:pPr>
+        <w:ind w:left="6480" w:hanging="180"/>
+      </w:pPr>
+    </w:lvl>
+  </w:abstractNum>
+  <w:abstractNum w:abstractNumId="26" w15:restartNumberingAfterBreak="0">
+    <w:nsid w:val="705B13E1"/>
+    <w:multiLevelType w:val="hybridMultilevel"/>
+    <w:tmpl w:val="607E277A"/>
+    <w:lvl w:ilvl="0" w:tplc="08090019">
+      <w:start w:val="1"/>
+      <w:numFmt w:val="lowerLetter"/>
+      <w:lvlText w:val="%1."/>
+      <w:lvlJc w:val="left"/>
+      <w:pPr>
+        <w:ind w:left="720" w:hanging="360"/>
+      </w:pPr>
+      <w:rPr>
+        <w:rFonts w:hint="default"/>
+      </w:rPr>
+    </w:lvl>
     <w:lvl w:ilvl="1" w:tplc="08090001">
       <w:start w:val="1"/>
       <w:numFmt w:val="bullet"/>
@@ -6439,7 +9725,96 @@
         <w:rFonts w:ascii="Symbol" w:hAnsi="Symbol" w:hint="default"/>
       </w:rPr>
     </w:lvl>
-    <w:lvl w:ilvl="2" w:tplc="0809001B" w:tentative="1">
+    <w:lvl w:ilvl="2" w:tplc="D2D613A0">
+      <w:start w:val="1"/>
+      <w:numFmt w:val="decimal"/>
+      <w:lvlText w:val="%3."/>
+      <w:lvlJc w:val="left"/>
+      <w:pPr>
+        <w:ind w:left="2340" w:hanging="360"/>
+      </w:pPr>
+      <w:rPr>
+        <w:rFonts w:hint="default"/>
+      </w:rPr>
+    </w:lvl>
+    <w:lvl w:ilvl="3" w:tplc="0809000F" w:tentative="1">
+      <w:start w:val="1"/>
+      <w:numFmt w:val="decimal"/>
+      <w:lvlText w:val="%4."/>
+      <w:lvlJc w:val="left"/>
+      <w:pPr>
+        <w:ind w:left="2880" w:hanging="360"/>
+      </w:pPr>
+    </w:lvl>
+    <w:lvl w:ilvl="4" w:tplc="08090019" w:tentative="1">
+      <w:start w:val="1"/>
+      <w:numFmt w:val="lowerLetter"/>
+      <w:lvlText w:val="%5."/>
+      <w:lvlJc w:val="left"/>
+      <w:pPr>
+        <w:ind w:left="3600" w:hanging="360"/>
+      </w:pPr>
+    </w:lvl>
+    <w:lvl w:ilvl="5" w:tplc="0809001B" w:tentative="1">
+      <w:start w:val="1"/>
+      <w:numFmt w:val="lowerRoman"/>
+      <w:lvlText w:val="%6."/>
+      <w:lvlJc w:val="right"/>
+      <w:pPr>
+        <w:ind w:left="4320" w:hanging="180"/>
+      </w:pPr>
+    </w:lvl>
+    <w:lvl w:ilvl="6" w:tplc="0809000F" w:tentative="1">
+      <w:start w:val="1"/>
+      <w:numFmt w:val="decimal"/>
+      <w:lvlText w:val="%7."/>
+      <w:lvlJc w:val="left"/>
+      <w:pPr>
+        <w:ind w:left="5040" w:hanging="360"/>
+      </w:pPr>
+    </w:lvl>
+    <w:lvl w:ilvl="7" w:tplc="08090019" w:tentative="1">
+      <w:start w:val="1"/>
+      <w:numFmt w:val="lowerLetter"/>
+      <w:lvlText w:val="%8."/>
+      <w:lvlJc w:val="left"/>
+      <w:pPr>
+        <w:ind w:left="5760" w:hanging="360"/>
+      </w:pPr>
+    </w:lvl>
+    <w:lvl w:ilvl="8" w:tplc="0809001B" w:tentative="1">
+      <w:start w:val="1"/>
+      <w:numFmt w:val="lowerRoman"/>
+      <w:lvlText w:val="%9."/>
+      <w:lvlJc w:val="right"/>
+      <w:pPr>
+        <w:ind w:left="6480" w:hanging="180"/>
+      </w:pPr>
+    </w:lvl>
+  </w:abstractNum>
+  <w:abstractNum w:abstractNumId="27" w15:restartNumberingAfterBreak="0">
+    <w:nsid w:val="749661D2"/>
+    <w:multiLevelType w:val="hybridMultilevel"/>
+    <w:tmpl w:val="8A020E72"/>
+    <w:lvl w:ilvl="0" w:tplc="FFFFFFFF">
+      <w:start w:val="1"/>
+      <w:numFmt w:val="decimal"/>
+      <w:lvlText w:val="%1."/>
+      <w:lvlJc w:val="left"/>
+      <w:pPr>
+        <w:ind w:left="720" w:hanging="360"/>
+      </w:pPr>
+    </w:lvl>
+    <w:lvl w:ilvl="1" w:tplc="FFFFFFFF" w:tentative="1">
+      <w:start w:val="1"/>
+      <w:numFmt w:val="lowerLetter"/>
+      <w:lvlText w:val="%2."/>
+      <w:lvlJc w:val="left"/>
+      <w:pPr>
+        <w:ind w:left="1440" w:hanging="360"/>
+      </w:pPr>
+    </w:lvl>
+    <w:lvl w:ilvl="2" w:tplc="FFFFFFFF">
       <w:start w:val="1"/>
       <w:numFmt w:val="lowerRoman"/>
       <w:lvlText w:val="%3."/>
@@ -6448,16 +9823,19 @@
         <w:ind w:left="2160" w:hanging="180"/>
       </w:pPr>
     </w:lvl>
-    <w:lvl w:ilvl="3" w:tplc="0809000F" w:tentative="1">
-      <w:start w:val="1"/>
-      <w:numFmt w:val="decimal"/>
+    <w:lvl w:ilvl="3" w:tplc="FFFFFFFF">
+      <w:start w:val="1"/>
+      <w:numFmt w:val="lowerLetter"/>
       <w:lvlText w:val="%4."/>
       <w:lvlJc w:val="left"/>
       <w:pPr>
-        <w:ind w:left="2880" w:hanging="360"/>
-      </w:pPr>
-    </w:lvl>
-    <w:lvl w:ilvl="4" w:tplc="08090019" w:tentative="1">
+        <w:ind w:left="720" w:hanging="360"/>
+      </w:pPr>
+      <w:rPr>
+        <w:rFonts w:hint="default"/>
+      </w:rPr>
+    </w:lvl>
+    <w:lvl w:ilvl="4" w:tplc="FFFFFFFF">
       <w:start w:val="1"/>
       <w:numFmt w:val="lowerLetter"/>
       <w:lvlText w:val="%5."/>
@@ -6466,7 +9844,7 @@
         <w:ind w:left="3600" w:hanging="360"/>
       </w:pPr>
     </w:lvl>
-    <w:lvl w:ilvl="5" w:tplc="0809001B" w:tentative="1">
+    <w:lvl w:ilvl="5" w:tplc="FFFFFFFF" w:tentative="1">
       <w:start w:val="1"/>
       <w:numFmt w:val="lowerRoman"/>
       <w:lvlText w:val="%6."/>
@@ -6475,7 +9853,7 @@
         <w:ind w:left="4320" w:hanging="180"/>
       </w:pPr>
     </w:lvl>
-    <w:lvl w:ilvl="6" w:tplc="0809000F" w:tentative="1">
+    <w:lvl w:ilvl="6" w:tplc="FFFFFFFF" w:tentative="1">
       <w:start w:val="1"/>
       <w:numFmt w:val="decimal"/>
       <w:lvlText w:val="%7."/>
@@ -6484,7 +9862,7 @@
         <w:ind w:left="5040" w:hanging="360"/>
       </w:pPr>
     </w:lvl>
-    <w:lvl w:ilvl="7" w:tplc="08090019" w:tentative="1">
+    <w:lvl w:ilvl="7" w:tplc="FFFFFFFF" w:tentative="1">
       <w:start w:val="1"/>
       <w:numFmt w:val="lowerLetter"/>
       <w:lvlText w:val="%8."/>
@@ -6493,7 +9871,7 @@
         <w:ind w:left="5760" w:hanging="360"/>
       </w:pPr>
     </w:lvl>
-    <w:lvl w:ilvl="8" w:tplc="0809001B" w:tentative="1">
+    <w:lvl w:ilvl="8" w:tplc="FFFFFFFF" w:tentative="1">
       <w:start w:val="1"/>
       <w:numFmt w:val="lowerRoman"/>
       <w:lvlText w:val="%9."/>
@@ -6503,7 +9881,7 @@
       </w:pPr>
     </w:lvl>
   </w:abstractNum>
-  <w:abstractNum w:abstractNumId="11" w15:restartNumberingAfterBreak="0">
+  <w:abstractNum w:abstractNumId="28" w15:restartNumberingAfterBreak="0">
     <w:nsid w:val="765D23A3"/>
     <w:multiLevelType w:val="multilevel"/>
     <w:tmpl w:val="D2A25216"/>
@@ -6616,7 +9994,7 @@
       </w:rPr>
     </w:lvl>
   </w:abstractNum>
-  <w:abstractNum w:abstractNumId="12" w15:restartNumberingAfterBreak="0">
+  <w:abstractNum w:abstractNumId="29" w15:restartNumberingAfterBreak="0">
     <w:nsid w:val="76C96011"/>
     <w:multiLevelType w:val="hybridMultilevel"/>
     <w:tmpl w:val="1FD6CC98"/>
@@ -6705,43 +10083,290 @@
       </w:pPr>
     </w:lvl>
   </w:abstractNum>
+  <w:abstractNum w:abstractNumId="30" w15:restartNumberingAfterBreak="0">
+    <w:nsid w:val="78E66F8E"/>
+    <w:multiLevelType w:val="hybridMultilevel"/>
+    <w:tmpl w:val="7ACEBDB2"/>
+    <w:lvl w:ilvl="0" w:tplc="FFFFFFFF">
+      <w:start w:val="1"/>
+      <w:numFmt w:val="lowerLetter"/>
+      <w:lvlText w:val="%1."/>
+      <w:lvlJc w:val="left"/>
+      <w:pPr>
+        <w:ind w:left="720" w:hanging="360"/>
+      </w:pPr>
+      <w:rPr>
+        <w:rFonts w:hint="default"/>
+      </w:rPr>
+    </w:lvl>
+    <w:lvl w:ilvl="1" w:tplc="FFFFFFFF">
+      <w:start w:val="1"/>
+      <w:numFmt w:val="lowerLetter"/>
+      <w:lvlText w:val="%2."/>
+      <w:lvlJc w:val="left"/>
+      <w:pPr>
+        <w:ind w:left="1440" w:hanging="360"/>
+      </w:pPr>
+    </w:lvl>
+    <w:lvl w:ilvl="2" w:tplc="FFFFFFFF">
+      <w:start w:val="1"/>
+      <w:numFmt w:val="decimal"/>
+      <w:lvlText w:val="%3."/>
+      <w:lvlJc w:val="left"/>
+      <w:pPr>
+        <w:ind w:left="2340" w:hanging="360"/>
+      </w:pPr>
+      <w:rPr>
+        <w:rFonts w:hint="default"/>
+      </w:rPr>
+    </w:lvl>
+    <w:lvl w:ilvl="3" w:tplc="08090003">
+      <w:start w:val="1"/>
+      <w:numFmt w:val="bullet"/>
+      <w:lvlText w:val="o"/>
+      <w:lvlJc w:val="left"/>
+      <w:pPr>
+        <w:ind w:left="3600" w:hanging="360"/>
+      </w:pPr>
+      <w:rPr>
+        <w:rFonts w:ascii="Courier New" w:hAnsi="Courier New" w:hint="default"/>
+      </w:rPr>
+    </w:lvl>
+    <w:lvl w:ilvl="4" w:tplc="FFFFFFFF">
+      <w:start w:val="1"/>
+      <w:numFmt w:val="lowerLetter"/>
+      <w:lvlText w:val="%5."/>
+      <w:lvlJc w:val="left"/>
+      <w:pPr>
+        <w:ind w:left="3600" w:hanging="360"/>
+      </w:pPr>
+    </w:lvl>
+    <w:lvl w:ilvl="5" w:tplc="FFFFFFFF" w:tentative="1">
+      <w:start w:val="1"/>
+      <w:numFmt w:val="lowerRoman"/>
+      <w:lvlText w:val="%6."/>
+      <w:lvlJc w:val="right"/>
+      <w:pPr>
+        <w:ind w:left="4320" w:hanging="180"/>
+      </w:pPr>
+    </w:lvl>
+    <w:lvl w:ilvl="6" w:tplc="FFFFFFFF" w:tentative="1">
+      <w:start w:val="1"/>
+      <w:numFmt w:val="decimal"/>
+      <w:lvlText w:val="%7."/>
+      <w:lvlJc w:val="left"/>
+      <w:pPr>
+        <w:ind w:left="5040" w:hanging="360"/>
+      </w:pPr>
+    </w:lvl>
+    <w:lvl w:ilvl="7" w:tplc="FFFFFFFF" w:tentative="1">
+      <w:start w:val="1"/>
+      <w:numFmt w:val="lowerLetter"/>
+      <w:lvlText w:val="%8."/>
+      <w:lvlJc w:val="left"/>
+      <w:pPr>
+        <w:ind w:left="5760" w:hanging="360"/>
+      </w:pPr>
+    </w:lvl>
+    <w:lvl w:ilvl="8" w:tplc="FFFFFFFF" w:tentative="1">
+      <w:start w:val="1"/>
+      <w:numFmt w:val="lowerRoman"/>
+      <w:lvlText w:val="%9."/>
+      <w:lvlJc w:val="right"/>
+      <w:pPr>
+        <w:ind w:left="6480" w:hanging="180"/>
+      </w:pPr>
+    </w:lvl>
+  </w:abstractNum>
+  <w:abstractNum w:abstractNumId="31" w15:restartNumberingAfterBreak="0">
+    <w:nsid w:val="7BDC0938"/>
+    <w:multiLevelType w:val="hybridMultilevel"/>
+    <w:tmpl w:val="FAD2F676"/>
+    <w:lvl w:ilvl="0" w:tplc="FFFFFFFF">
+      <w:start w:val="1"/>
+      <w:numFmt w:val="lowerLetter"/>
+      <w:lvlText w:val="%1."/>
+      <w:lvlJc w:val="left"/>
+      <w:pPr>
+        <w:ind w:left="720" w:hanging="360"/>
+      </w:pPr>
+      <w:rPr>
+        <w:rFonts w:hint="default"/>
+      </w:rPr>
+    </w:lvl>
+    <w:lvl w:ilvl="1" w:tplc="FFFFFFFF">
+      <w:start w:val="1"/>
+      <w:numFmt w:val="lowerLetter"/>
+      <w:lvlText w:val="%2."/>
+      <w:lvlJc w:val="left"/>
+      <w:pPr>
+        <w:ind w:left="1440" w:hanging="360"/>
+      </w:pPr>
+    </w:lvl>
+    <w:lvl w:ilvl="2" w:tplc="FFFFFFFF">
+      <w:start w:val="1"/>
+      <w:numFmt w:val="decimal"/>
+      <w:lvlText w:val="%3."/>
+      <w:lvlJc w:val="left"/>
+      <w:pPr>
+        <w:ind w:left="2340" w:hanging="360"/>
+      </w:pPr>
+      <w:rPr>
+        <w:rFonts w:hint="default"/>
+      </w:rPr>
+    </w:lvl>
+    <w:lvl w:ilvl="3" w:tplc="FFFFFFFF">
+      <w:start w:val="1"/>
+      <w:numFmt w:val="lowerLetter"/>
+      <w:lvlText w:val="%4."/>
+      <w:lvlJc w:val="left"/>
+      <w:pPr>
+        <w:ind w:left="3600" w:hanging="360"/>
+      </w:pPr>
+      <w:rPr>
+        <w:rFonts w:hint="default"/>
+      </w:rPr>
+    </w:lvl>
+    <w:lvl w:ilvl="4" w:tplc="FFFFFFFF">
+      <w:start w:val="1"/>
+      <w:numFmt w:val="lowerLetter"/>
+      <w:lvlText w:val="%5."/>
+      <w:lvlJc w:val="left"/>
+      <w:pPr>
+        <w:ind w:left="3600" w:hanging="360"/>
+      </w:pPr>
+    </w:lvl>
+    <w:lvl w:ilvl="5" w:tplc="FFFFFFFF" w:tentative="1">
+      <w:start w:val="1"/>
+      <w:numFmt w:val="lowerRoman"/>
+      <w:lvlText w:val="%6."/>
+      <w:lvlJc w:val="right"/>
+      <w:pPr>
+        <w:ind w:left="4320" w:hanging="180"/>
+      </w:pPr>
+    </w:lvl>
+    <w:lvl w:ilvl="6" w:tplc="FFFFFFFF" w:tentative="1">
+      <w:start w:val="1"/>
+      <w:numFmt w:val="decimal"/>
+      <w:lvlText w:val="%7."/>
+      <w:lvlJc w:val="left"/>
+      <w:pPr>
+        <w:ind w:left="5040" w:hanging="360"/>
+      </w:pPr>
+    </w:lvl>
+    <w:lvl w:ilvl="7" w:tplc="FFFFFFFF" w:tentative="1">
+      <w:start w:val="1"/>
+      <w:numFmt w:val="lowerLetter"/>
+      <w:lvlText w:val="%8."/>
+      <w:lvlJc w:val="left"/>
+      <w:pPr>
+        <w:ind w:left="5760" w:hanging="360"/>
+      </w:pPr>
+    </w:lvl>
+    <w:lvl w:ilvl="8" w:tplc="FFFFFFFF" w:tentative="1">
+      <w:start w:val="1"/>
+      <w:numFmt w:val="lowerRoman"/>
+      <w:lvlText w:val="%9."/>
+      <w:lvlJc w:val="right"/>
+      <w:pPr>
+        <w:ind w:left="6480" w:hanging="180"/>
+      </w:pPr>
+    </w:lvl>
+  </w:abstractNum>
   <w:num w:numId="1" w16cid:durableId="1798908918">
-    <w:abstractNumId w:val="2"/>
+    <w:abstractNumId w:val="9"/>
   </w:num>
   <w:num w:numId="2" w16cid:durableId="279383610">
-    <w:abstractNumId w:val="11"/>
+    <w:abstractNumId w:val="28"/>
   </w:num>
   <w:num w:numId="3" w16cid:durableId="839389972">
-    <w:abstractNumId w:val="9"/>
+    <w:abstractNumId w:val="24"/>
   </w:num>
   <w:num w:numId="4" w16cid:durableId="811749890">
-    <w:abstractNumId w:val="5"/>
+    <w:abstractNumId w:val="19"/>
   </w:num>
   <w:num w:numId="5" w16cid:durableId="218640389">
+    <w:abstractNumId w:val="23"/>
+  </w:num>
+  <w:num w:numId="6" w16cid:durableId="1820993783">
     <w:abstractNumId w:val="8"/>
   </w:num>
-  <w:num w:numId="6" w16cid:durableId="1820993783">
-    <w:abstractNumId w:val="1"/>
-  </w:num>
   <w:num w:numId="7" w16cid:durableId="395785657">
-    <w:abstractNumId w:val="7"/>
+    <w:abstractNumId w:val="22"/>
   </w:num>
   <w:num w:numId="8" w16cid:durableId="810904989">
-    <w:abstractNumId w:val="4"/>
+    <w:abstractNumId w:val="18"/>
   </w:num>
   <w:num w:numId="9" w16cid:durableId="849176674">
     <w:abstractNumId w:val="0"/>
   </w:num>
   <w:num w:numId="10" w16cid:durableId="1191801769">
+    <w:abstractNumId w:val="12"/>
+  </w:num>
+  <w:num w:numId="11" w16cid:durableId="443614467">
+    <w:abstractNumId w:val="29"/>
+  </w:num>
+  <w:num w:numId="12" w16cid:durableId="281766364">
+    <w:abstractNumId w:val="20"/>
+  </w:num>
+  <w:num w:numId="13" w16cid:durableId="799493542">
+    <w:abstractNumId w:val="26"/>
+  </w:num>
+  <w:num w:numId="14" w16cid:durableId="126122576">
+    <w:abstractNumId w:val="13"/>
+  </w:num>
+  <w:num w:numId="15" w16cid:durableId="2057116549">
+    <w:abstractNumId w:val="5"/>
+  </w:num>
+  <w:num w:numId="16" w16cid:durableId="587496710">
+    <w:abstractNumId w:val="6"/>
+  </w:num>
+  <w:num w:numId="17" w16cid:durableId="2100518565">
     <w:abstractNumId w:val="3"/>
   </w:num>
-  <w:num w:numId="11" w16cid:durableId="443614467">
-    <w:abstractNumId w:val="12"/>
+  <w:num w:numId="18" w16cid:durableId="2053456832">
+    <w:abstractNumId w:val="21"/>
   </w:num>
-  <w:num w:numId="12" w16cid:durableId="281766364">
-    <w:abstractNumId w:val="6"/>
+  <w:num w:numId="19" w16cid:durableId="265308989">
+    <w:abstractNumId w:val="4"/>
   </w:num>
-  <w:num w:numId="13" w16cid:durableId="799493542">
+  <w:num w:numId="20" w16cid:durableId="1464152469">
+    <w:abstractNumId w:val="2"/>
+  </w:num>
+  <w:num w:numId="21" w16cid:durableId="1300921155">
+    <w:abstractNumId w:val="14"/>
+  </w:num>
+  <w:num w:numId="22" w16cid:durableId="1875732508">
+    <w:abstractNumId w:val="27"/>
+  </w:num>
+  <w:num w:numId="23" w16cid:durableId="1174418784">
+    <w:abstractNumId w:val="15"/>
+  </w:num>
+  <w:num w:numId="24" w16cid:durableId="1373381518">
+    <w:abstractNumId w:val="25"/>
+  </w:num>
+  <w:num w:numId="25" w16cid:durableId="1439982488">
+    <w:abstractNumId w:val="31"/>
+  </w:num>
+  <w:num w:numId="26" w16cid:durableId="252711179">
+    <w:abstractNumId w:val="1"/>
+  </w:num>
+  <w:num w:numId="27" w16cid:durableId="897590672">
+    <w:abstractNumId w:val="17"/>
+  </w:num>
+  <w:num w:numId="28" w16cid:durableId="634872457">
+    <w:abstractNumId w:val="11"/>
+  </w:num>
+  <w:num w:numId="29" w16cid:durableId="1223636037">
+    <w:abstractNumId w:val="16"/>
+  </w:num>
+  <w:num w:numId="30" w16cid:durableId="1008602587">
+    <w:abstractNumId w:val="7"/>
+  </w:num>
+  <w:num w:numId="31" w16cid:durableId="1769735309">
+    <w:abstractNumId w:val="30"/>
+  </w:num>
+  <w:num w:numId="32" w16cid:durableId="1672370411">
     <w:abstractNumId w:val="10"/>
   </w:num>
 </w:numbering>
@@ -7867,6 +11492,22 @@
       </w:tblBorders>
     </w:tblPr>
   </w:style>
+  <w:style w:type="paragraph" w:styleId="NormalWeb">
+    <w:name w:val="Normal (Web)"/>
+    <w:basedOn w:val="Normal"/>
+    <w:uiPriority w:val="99"/>
+    <w:unhideWhenUsed/>
+    <w:rsid w:val="00D709C6"/>
+    <w:pPr>
+      <w:spacing w:before="100" w:beforeAutospacing="1" w:after="100" w:afterAutospacing="1" w:line="240" w:lineRule="auto"/>
+    </w:pPr>
+    <w:rPr>
+      <w:rFonts w:ascii="Times New Roman" w:eastAsia="Times New Roman" w:hAnsi="Times New Roman" w:cs="Times New Roman"/>
+      <w:sz w:val="24"/>
+      <w:szCs w:val="24"/>
+      <w:lang w:eastAsia="en-GB"/>
+    </w:rPr>
+  </w:style>
 </w:styles>
 </file>
 

</xml_diff>

<commit_message>
Completed section 4.0 of Software Design Doc
</commit_message>
<xml_diff>
--- a/Software Design Document.docx
+++ b/Software Design Document.docx
@@ -17,7 +17,7 @@
         <w:pStyle w:val="Title"/>
       </w:pPr>
       <w:r>
-        <w:t>&lt;Project Name&gt;</w:t>
+        <w:t>Sydney Airbnb Data Analysis Tool</w:t>
       </w:r>
     </w:p>
     <w:p>
@@ -1421,23 +1421,95 @@
     <w:p>
       <w:pPr>
         <w:rPr>
-          <w:color w:val="FF0000"/>
-        </w:rPr>
-      </w:pPr>
-      <w:r>
-        <w:rPr>
-          <w:color w:val="FF0000"/>
-        </w:rPr>
-        <w:t xml:space="preserve">In this section you </w:t>
-      </w:r>
-      <w:r>
-        <w:rPr>
-          <w:color w:val="FF0000"/>
-        </w:rPr>
-        <w:t>provide some use cases showing how people may use your software.</w:t>
-      </w:r>
-    </w:p>
-    <w:p/>
+          <w:color w:val="000000" w:themeColor="text1"/>
+        </w:rPr>
+      </w:pPr>
+      <w:r>
+        <w:rPr>
+          <w:color w:val="000000" w:themeColor="text1"/>
+        </w:rPr>
+        <w:t>In this section</w:t>
+      </w:r>
+      <w:r>
+        <w:rPr>
+          <w:color w:val="000000" w:themeColor="text1"/>
+        </w:rPr>
+        <w:t xml:space="preserve">, </w:t>
+      </w:r>
+      <w:r>
+        <w:rPr>
+          <w:color w:val="000000" w:themeColor="text1"/>
+        </w:rPr>
+        <w:t>some use cases</w:t>
+      </w:r>
+      <w:r>
+        <w:rPr>
+          <w:color w:val="000000" w:themeColor="text1"/>
+        </w:rPr>
+        <w:t xml:space="preserve"> are provided</w:t>
+      </w:r>
+      <w:r>
+        <w:rPr>
+          <w:color w:val="000000" w:themeColor="text1"/>
+        </w:rPr>
+        <w:t xml:space="preserve"> </w:t>
+      </w:r>
+      <w:r>
+        <w:rPr>
+          <w:color w:val="000000" w:themeColor="text1"/>
+        </w:rPr>
+        <w:t>to show</w:t>
+      </w:r>
+      <w:r>
+        <w:rPr>
+          <w:color w:val="000000" w:themeColor="text1"/>
+        </w:rPr>
+        <w:t xml:space="preserve"> how </w:t>
+      </w:r>
+      <w:r>
+        <w:rPr>
+          <w:color w:val="000000" w:themeColor="text1"/>
+        </w:rPr>
+        <w:t>individuals</w:t>
+      </w:r>
+      <w:r>
+        <w:rPr>
+          <w:color w:val="000000" w:themeColor="text1"/>
+        </w:rPr>
+        <w:t xml:space="preserve"> may u</w:t>
+      </w:r>
+      <w:r>
+        <w:rPr>
+          <w:color w:val="000000" w:themeColor="text1"/>
+        </w:rPr>
+        <w:t>tilise</w:t>
+      </w:r>
+      <w:r>
+        <w:rPr>
+          <w:color w:val="000000" w:themeColor="text1"/>
+        </w:rPr>
+        <w:t xml:space="preserve"> </w:t>
+      </w:r>
+      <w:r>
+        <w:rPr>
+          <w:color w:val="000000" w:themeColor="text1"/>
+        </w:rPr>
+        <w:t>the</w:t>
+      </w:r>
+      <w:r>
+        <w:rPr>
+          <w:color w:val="000000" w:themeColor="text1"/>
+        </w:rPr>
+        <w:t xml:space="preserve"> software.</w:t>
+      </w:r>
+    </w:p>
+    <w:p>
+      <w:pPr>
+        <w:rPr>
+          <w:color w:val="000000" w:themeColor="text1"/>
+        </w:rPr>
+      </w:pPr>
+    </w:p>
     <w:p/>
     <w:p/>
     <w:tbl>
@@ -1592,15 +1664,7 @@
               </w:numPr>
             </w:pPr>
             <w:r>
-              <w:t xml:space="preserve">Selects </w:t>
-            </w:r>
-            <w:proofErr w:type="gramStart"/>
-            <w:r>
-              <w:t>time period</w:t>
-            </w:r>
-            <w:proofErr w:type="gramEnd"/>
-            <w:r>
-              <w:t xml:space="preserve">. </w:t>
+              <w:t xml:space="preserve">Selects time period. </w:t>
             </w:r>
           </w:p>
           <w:p>
@@ -1925,15 +1989,7 @@
               </w:numPr>
             </w:pPr>
             <w:r>
-              <w:t xml:space="preserve">Selects </w:t>
-            </w:r>
-            <w:proofErr w:type="gramStart"/>
-            <w:r>
-              <w:t>time period</w:t>
-            </w:r>
-            <w:proofErr w:type="gramEnd"/>
-            <w:r>
-              <w:t>.</w:t>
+              <w:t>Selects time period.</w:t>
             </w:r>
           </w:p>
           <w:p>
@@ -4219,10 +4275,7 @@
         </w:numPr>
       </w:pPr>
       <w:r>
-        <w:t>It consists of data members such as</w:t>
-      </w:r>
-      <w:r>
-        <w:t xml:space="preserve">, </w:t>
+        <w:t xml:space="preserve">It consists of data members such as, </w:t>
       </w:r>
       <w:r>
         <w:rPr>
@@ -4264,10 +4317,7 @@
         <w:t>, country, price,</w:t>
       </w:r>
       <w:r>
-        <w:t xml:space="preserve"> etc</w:t>
-      </w:r>
-      <w:r>
-        <w:t>.</w:t>
+        <w:t xml:space="preserve"> etc.</w:t>
       </w:r>
     </w:p>
     <w:p>
@@ -4792,14 +4842,7 @@
           <w:b/>
           <w:bCs/>
         </w:rPr>
-        <w:t>()</w:t>
-      </w:r>
-      <w:r>
-        <w:rPr>
-          <w:b/>
-          <w:bCs/>
-        </w:rPr>
-        <w:t xml:space="preserve">, </w:t>
+        <w:t xml:space="preserve">(), </w:t>
       </w:r>
       <w:r>
         <w:t>and</w:t>
@@ -4890,19 +4933,7 @@
         <w:t>datetime</w:t>
       </w:r>
       <w:r>
-        <w:t xml:space="preserve"> data structure which represents the </w:t>
-      </w:r>
-      <w:r>
-        <w:t>end</w:t>
-      </w:r>
-      <w:r>
-        <w:t xml:space="preserve"> date of the </w:t>
-      </w:r>
-      <w:r>
-        <w:t>period</w:t>
-      </w:r>
-      <w:r>
-        <w:t xml:space="preserve"> to extract the listings.</w:t>
+        <w:t xml:space="preserve"> data structure which represents the end date of the period to extract the listings.</w:t>
       </w:r>
     </w:p>
     <w:p>
@@ -5360,9 +5391,16 @@
           <w:b/>
           <w:bCs/>
         </w:rPr>
-        <w:t>view_listing ()</w:t>
+        <w:t>view_listing</w:t>
       </w:r>
       <w:proofErr w:type="spellEnd"/>
+      <w:r>
+        <w:rPr>
+          <w:b/>
+          <w:bCs/>
+        </w:rPr>
+        <w:t xml:space="preserve"> ()</w:t>
+      </w:r>
       <w:r>
         <w:rPr>
           <w:b/>
@@ -5789,14 +5827,39 @@
           <w:rFonts w:cstheme="minorHAnsi"/>
           <w:color w:val="000000"/>
         </w:rPr>
-        <w:t>Store the data in listings variable</w:t>
-      </w:r>
+        <w:t>Store the data in listings variable.</w:t>
+      </w:r>
+    </w:p>
+    <w:p>
+      <w:pPr>
+        <w:pStyle w:val="ListParagraph"/>
+        <w:numPr>
+          <w:ilvl w:val="2"/>
+          <w:numId w:val="29"/>
+        </w:numPr>
+      </w:pPr>
       <w:r>
         <w:rPr>
           <w:rFonts w:cstheme="minorHAnsi"/>
           <w:color w:val="000000"/>
         </w:rPr>
-        <w:t>.</w:t>
+        <w:t xml:space="preserve">Map listings data with </w:t>
+      </w:r>
+      <w:proofErr w:type="spellStart"/>
+      <w:r>
+        <w:rPr>
+          <w:rFonts w:cstheme="minorHAnsi"/>
+          <w:color w:val="000000"/>
+        </w:rPr>
+        <w:t>column_name</w:t>
+      </w:r>
+      <w:proofErr w:type="spellEnd"/>
+      <w:r>
+        <w:rPr>
+          <w:rFonts w:cstheme="minorHAnsi"/>
+          <w:color w:val="000000"/>
+        </w:rPr>
+        <w:t xml:space="preserve"> as “price” to visualisation chart library in python.</w:t>
       </w:r>
     </w:p>
     <w:p>
@@ -5812,53 +5875,7 @@
           <w:rFonts w:cstheme="minorHAnsi"/>
           <w:color w:val="000000"/>
         </w:rPr>
-        <w:t xml:space="preserve">Map listings data with </w:t>
-      </w:r>
-      <w:proofErr w:type="spellStart"/>
-      <w:r>
-        <w:rPr>
-          <w:rFonts w:cstheme="minorHAnsi"/>
-          <w:color w:val="000000"/>
-        </w:rPr>
-        <w:t>column_name</w:t>
-      </w:r>
-      <w:proofErr w:type="spellEnd"/>
-      <w:r>
-        <w:rPr>
-          <w:rFonts w:cstheme="minorHAnsi"/>
-          <w:color w:val="000000"/>
-        </w:rPr>
-        <w:t xml:space="preserve"> as “price” to visualisation chart library in python</w:t>
-      </w:r>
-      <w:r>
-        <w:rPr>
-          <w:rFonts w:cstheme="minorHAnsi"/>
-          <w:color w:val="000000"/>
-        </w:rPr>
-        <w:t>.</w:t>
-      </w:r>
-    </w:p>
-    <w:p>
-      <w:pPr>
-        <w:pStyle w:val="ListParagraph"/>
-        <w:numPr>
-          <w:ilvl w:val="2"/>
-          <w:numId w:val="29"/>
-        </w:numPr>
-      </w:pPr>
-      <w:r>
-        <w:rPr>
-          <w:rFonts w:cstheme="minorHAnsi"/>
-          <w:color w:val="000000"/>
-        </w:rPr>
-        <w:t>Display the chart with data formed in ascending format</w:t>
-      </w:r>
-      <w:r>
-        <w:rPr>
-          <w:rFonts w:cstheme="minorHAnsi"/>
-          <w:color w:val="000000"/>
-        </w:rPr>
-        <w:t>.</w:t>
+        <w:t>Display the chart with data formed in ascending format.</w:t>
       </w:r>
     </w:p>
     <w:p>
@@ -5930,10 +5947,7 @@
       </w:r>
       <w:proofErr w:type="spellEnd"/>
       <w:r>
-        <w:t xml:space="preserve">, </w:t>
-      </w:r>
-      <w:r>
-        <w:t>keyword</w:t>
+        <w:t>, keyword</w:t>
       </w:r>
     </w:p>
     <w:p>
@@ -5976,10 +5990,7 @@
       </w:r>
       <w:proofErr w:type="spellStart"/>
       <w:r>
-        <w:t>reviews_</w:t>
-      </w:r>
-      <w:r>
-        <w:t>listings</w:t>
+        <w:t>reviews_listings</w:t>
       </w:r>
       <w:proofErr w:type="spellEnd"/>
       <w:r>
@@ -6030,13 +6041,7 @@
       </w:r>
       <w:proofErr w:type="spellEnd"/>
       <w:r>
-        <w:t xml:space="preserve"> function (with </w:t>
-      </w:r>
-      <w:r>
-        <w:t>reviews</w:t>
-      </w:r>
-      <w:r>
-        <w:t xml:space="preserve"> CSV file).</w:t>
+        <w:t xml:space="preserve"> function (with reviews CSV file).</w:t>
       </w:r>
     </w:p>
     <w:p>
@@ -6052,10 +6057,7 @@
       </w:r>
       <w:proofErr w:type="spellStart"/>
       <w:r>
-        <w:t>reviews_</w:t>
-      </w:r>
-      <w:r>
-        <w:t>listings</w:t>
+        <w:t>reviews_listings</w:t>
       </w:r>
       <w:proofErr w:type="spellEnd"/>
       <w:r>
@@ -6136,19 +6138,13 @@
       </w:r>
       <w:proofErr w:type="spellEnd"/>
       <w:r>
-        <w:t xml:space="preserve"> data</w:t>
-      </w:r>
-      <w:r>
-        <w:t xml:space="preserve"> against </w:t>
+        <w:t xml:space="preserve"> data against </w:t>
       </w:r>
       <w:r>
         <w:t>comments</w:t>
       </w:r>
       <w:r>
-        <w:t xml:space="preserve"> column</w:t>
-      </w:r>
-      <w:r>
-        <w:t xml:space="preserve"> with the specified keyword:</w:t>
+        <w:t xml:space="preserve"> column with the specified keyword:</w:t>
       </w:r>
     </w:p>
     <w:p>
@@ -6277,13 +6273,7 @@
         <w:ind w:left="2835"/>
       </w:pPr>
       <w:r>
-        <w:t xml:space="preserve">Return 0 (i.e., there are no </w:t>
-      </w:r>
-      <w:r>
-        <w:t>comments</w:t>
-      </w:r>
-      <w:r>
-        <w:t xml:space="preserve"> relevant to the specified keyword)</w:t>
+        <w:t>Return 0 (i.e., there are no comments relevant to the specified keyword)</w:t>
       </w:r>
     </w:p>
     <w:p>
@@ -6986,17 +6976,24 @@
           <w:sz w:val="22"/>
           <w:szCs w:val="22"/>
         </w:rPr>
-        <w:t>Return 0 (</w:t>
-      </w:r>
-      <w:r>
+        <w:t>Return 0 (i.e., that room hasn’t been used in the specified variables).</w:t>
+      </w:r>
+    </w:p>
+    <w:p>
+      <w:pPr>
+        <w:pStyle w:val="NormalWeb"/>
+        <w:numPr>
+          <w:ilvl w:val="0"/>
+          <w:numId w:val="17"/>
+        </w:numPr>
+        <w:ind w:left="2268"/>
         <w:rPr>
           <w:rFonts w:asciiTheme="minorHAnsi" w:hAnsiTheme="minorHAnsi" w:cstheme="minorHAnsi"/>
           <w:color w:val="000000"/>
           <w:sz w:val="22"/>
           <w:szCs w:val="22"/>
         </w:rPr>
-        <w:t>i.e., that room hasn’t been used in the specified variables</w:t>
-      </w:r>
+      </w:pPr>
       <w:r>
         <w:rPr>
           <w:rFonts w:asciiTheme="minorHAnsi" w:hAnsiTheme="minorHAnsi" w:cstheme="minorHAnsi"/>
@@ -7004,31 +7001,6 @@
           <w:sz w:val="22"/>
           <w:szCs w:val="22"/>
         </w:rPr>
-        <w:t>).</w:t>
-      </w:r>
-    </w:p>
-    <w:p>
-      <w:pPr>
-        <w:pStyle w:val="NormalWeb"/>
-        <w:numPr>
-          <w:ilvl w:val="0"/>
-          <w:numId w:val="17"/>
-        </w:numPr>
-        <w:ind w:left="2268"/>
-        <w:rPr>
-          <w:rFonts w:asciiTheme="minorHAnsi" w:hAnsiTheme="minorHAnsi" w:cstheme="minorHAnsi"/>
-          <w:color w:val="000000"/>
-          <w:sz w:val="22"/>
-          <w:szCs w:val="22"/>
-        </w:rPr>
-      </w:pPr>
-      <w:r>
-        <w:rPr>
-          <w:rFonts w:asciiTheme="minorHAnsi" w:hAnsiTheme="minorHAnsi" w:cstheme="minorHAnsi"/>
-          <w:color w:val="000000"/>
-          <w:sz w:val="22"/>
-          <w:szCs w:val="22"/>
-        </w:rPr>
         <w:t>End.</w:t>
       </w:r>
     </w:p>
@@ -7062,47 +7034,1217 @@
     <w:p>
       <w:pPr>
         <w:rPr>
-          <w:color w:val="FF0000"/>
-        </w:rPr>
-      </w:pPr>
-      <w:r>
-        <w:rPr>
-          <w:color w:val="FF0000"/>
-        </w:rPr>
-        <w:t>This is your initial</w:t>
-      </w:r>
-      <w:r>
-        <w:rPr>
-          <w:color w:val="FF0000"/>
-        </w:rPr>
-        <w:t xml:space="preserve"> interface</w:t>
-      </w:r>
-      <w:r>
-        <w:rPr>
-          <w:color w:val="FF0000"/>
-        </w:rPr>
-        <w:t xml:space="preserve"> design. Describe the tools you used for this design stage and any key findings that informed your design.  This </w:t>
-      </w:r>
-      <w:r>
-        <w:rPr>
-          <w:color w:val="FF0000"/>
-        </w:rPr>
-        <w:t>introduction is descriptive and should</w:t>
-      </w:r>
-      <w:r>
-        <w:rPr>
-          <w:color w:val="FF0000"/>
-        </w:rPr>
-        <w:t xml:space="preserve"> explain what you have completed for the actual design work you will present in the sub-section</w:t>
-      </w:r>
-      <w:r>
-        <w:rPr>
-          <w:color w:val="FF0000"/>
-        </w:rPr>
-        <w:t>s below.</w:t>
-      </w:r>
-    </w:p>
-    <w:p/>
+          <w:color w:val="000000" w:themeColor="text1"/>
+        </w:rPr>
+      </w:pPr>
+      <w:r>
+        <w:rPr>
+          <w:color w:val="000000" w:themeColor="text1"/>
+        </w:rPr>
+        <w:t>To develop the user interface design, for the Sydney Airbnb Data Analysis Tool we utilized a mix of wireframing tools and design software to generate a design. Our design was influenced by the user requirements. Use cases described in sections. Our objective was to create a user intuitive interface that enables effortless data interaction and facilitates analyses.</w:t>
+      </w:r>
+    </w:p>
+    <w:p>
+      <w:pPr>
+        <w:rPr>
+          <w:b/>
+          <w:bCs/>
+          <w:color w:val="000000" w:themeColor="text1"/>
+        </w:rPr>
+      </w:pPr>
+      <w:r>
+        <w:rPr>
+          <w:b/>
+          <w:bCs/>
+          <w:color w:val="000000" w:themeColor="text1"/>
+          <w:sz w:val="24"/>
+          <w:szCs w:val="24"/>
+        </w:rPr>
+        <w:t xml:space="preserve">4.1 </w:t>
+      </w:r>
+      <w:r>
+        <w:rPr>
+          <w:b/>
+          <w:bCs/>
+          <w:color w:val="000000" w:themeColor="text1"/>
+          <w:sz w:val="24"/>
+          <w:szCs w:val="24"/>
+        </w:rPr>
+        <w:t>Introduction Page</w:t>
+      </w:r>
+      <w:r>
+        <w:rPr>
+          <w:b/>
+          <w:bCs/>
+          <w:color w:val="000000" w:themeColor="text1"/>
+        </w:rPr>
+        <w:br/>
+      </w:r>
+      <w:r>
+        <w:rPr>
+          <w:color w:val="000000" w:themeColor="text1"/>
+        </w:rPr>
+        <w:t>The introduction page acts as the starting point, for users. Offers an overview of what the tool can do. It consists of the following components</w:t>
+      </w:r>
+      <w:r>
+        <w:rPr>
+          <w:color w:val="000000" w:themeColor="text1"/>
+        </w:rPr>
+        <w:t>:</w:t>
+      </w:r>
+    </w:p>
+    <w:p>
+      <w:pPr>
+        <w:pStyle w:val="ListParagraph"/>
+        <w:numPr>
+          <w:ilvl w:val="0"/>
+          <w:numId w:val="33"/>
+        </w:numPr>
+        <w:rPr>
+          <w:color w:val="000000" w:themeColor="text1"/>
+        </w:rPr>
+      </w:pPr>
+      <w:r>
+        <w:rPr>
+          <w:b/>
+          <w:bCs/>
+          <w:color w:val="000000" w:themeColor="text1"/>
+        </w:rPr>
+        <w:t>Header</w:t>
+      </w:r>
+      <w:r>
+        <w:rPr>
+          <w:b/>
+          <w:bCs/>
+          <w:color w:val="000000" w:themeColor="text1"/>
+        </w:rPr>
+        <w:t>:</w:t>
+      </w:r>
+      <w:r>
+        <w:rPr>
+          <w:color w:val="000000" w:themeColor="text1"/>
+        </w:rPr>
+        <w:t xml:space="preserve"> </w:t>
+      </w:r>
+      <w:r>
+        <w:rPr>
+          <w:color w:val="000000" w:themeColor="text1"/>
+        </w:rPr>
+        <w:t>The header displays the logo of the tool and a navigation menu allowing users to access sections within the tool.</w:t>
+      </w:r>
+    </w:p>
+    <w:p>
+      <w:pPr>
+        <w:pStyle w:val="ListParagraph"/>
+        <w:numPr>
+          <w:ilvl w:val="0"/>
+          <w:numId w:val="33"/>
+        </w:numPr>
+        <w:rPr>
+          <w:color w:val="000000" w:themeColor="text1"/>
+        </w:rPr>
+      </w:pPr>
+      <w:r>
+        <w:rPr>
+          <w:b/>
+          <w:bCs/>
+          <w:color w:val="000000" w:themeColor="text1"/>
+        </w:rPr>
+        <w:t>Title:</w:t>
+      </w:r>
+      <w:r>
+        <w:rPr>
+          <w:color w:val="000000" w:themeColor="text1"/>
+        </w:rPr>
+        <w:t xml:space="preserve"> </w:t>
+      </w:r>
+      <w:r>
+        <w:rPr>
+          <w:color w:val="000000" w:themeColor="text1"/>
+        </w:rPr>
+        <w:t>A succinct title that conveys the purpose of the tool; "Sydney Airbnb Data Analysis Tool."</w:t>
+      </w:r>
+    </w:p>
+    <w:p>
+      <w:pPr>
+        <w:pStyle w:val="ListParagraph"/>
+        <w:numPr>
+          <w:ilvl w:val="0"/>
+          <w:numId w:val="33"/>
+        </w:numPr>
+        <w:rPr>
+          <w:color w:val="000000" w:themeColor="text1"/>
+        </w:rPr>
+      </w:pPr>
+      <w:r>
+        <w:rPr>
+          <w:b/>
+          <w:bCs/>
+          <w:color w:val="000000" w:themeColor="text1"/>
+        </w:rPr>
+        <w:t>Search Form</w:t>
+      </w:r>
+      <w:r>
+        <w:rPr>
+          <w:b/>
+          <w:bCs/>
+          <w:color w:val="000000" w:themeColor="text1"/>
+        </w:rPr>
+        <w:t>:</w:t>
+      </w:r>
+      <w:r>
+        <w:rPr>
+          <w:color w:val="000000" w:themeColor="text1"/>
+        </w:rPr>
+        <w:t xml:space="preserve"> A search form where users can choose a suburb date range and apply filters to conduct their analysis. This form is crucial for meeting user requirements.</w:t>
+      </w:r>
+    </w:p>
+    <w:p>
+      <w:pPr>
+        <w:pStyle w:val="ListParagraph"/>
+        <w:numPr>
+          <w:ilvl w:val="0"/>
+          <w:numId w:val="33"/>
+        </w:numPr>
+        <w:rPr>
+          <w:color w:val="000000" w:themeColor="text1"/>
+        </w:rPr>
+      </w:pPr>
+      <w:r>
+        <w:rPr>
+          <w:b/>
+          <w:bCs/>
+          <w:color w:val="000000" w:themeColor="text1"/>
+        </w:rPr>
+        <w:t>Benefits Section:</w:t>
+      </w:r>
+      <w:r>
+        <w:rPr>
+          <w:color w:val="000000" w:themeColor="text1"/>
+        </w:rPr>
+        <w:t xml:space="preserve"> A segment that highlights the advantages of utilizing this tool for different user categories, including real estate professionals, </w:t>
+      </w:r>
+      <w:r>
+        <w:rPr>
+          <w:color w:val="000000" w:themeColor="text1"/>
+        </w:rPr>
+        <w:t>travellers</w:t>
+      </w:r>
+      <w:r>
+        <w:rPr>
+          <w:color w:val="000000" w:themeColor="text1"/>
+        </w:rPr>
+        <w:t>, Airbnb hosts and researchers.</w:t>
+      </w:r>
+    </w:p>
+    <w:p>
+      <w:pPr>
+        <w:pStyle w:val="ListParagraph"/>
+        <w:numPr>
+          <w:ilvl w:val="0"/>
+          <w:numId w:val="33"/>
+        </w:numPr>
+        <w:rPr>
+          <w:color w:val="000000" w:themeColor="text1"/>
+        </w:rPr>
+      </w:pPr>
+      <w:r>
+        <w:rPr>
+          <w:b/>
+          <w:bCs/>
+          <w:color w:val="000000" w:themeColor="text1"/>
+        </w:rPr>
+        <w:t>Get Started Button:</w:t>
+      </w:r>
+      <w:r>
+        <w:rPr>
+          <w:color w:val="000000" w:themeColor="text1"/>
+        </w:rPr>
+        <w:t xml:space="preserve"> An </w:t>
+      </w:r>
+      <w:r>
+        <w:rPr>
+          <w:color w:val="000000" w:themeColor="text1"/>
+        </w:rPr>
+        <w:t>eye-catching</w:t>
+      </w:r>
+      <w:r>
+        <w:rPr>
+          <w:color w:val="000000" w:themeColor="text1"/>
+        </w:rPr>
+        <w:t xml:space="preserve"> call, to action button that motivates users to initiate their analysis.</w:t>
+      </w:r>
+    </w:p>
+    <w:p>
+      <w:pPr>
+        <w:rPr>
+          <w:color w:val="000000" w:themeColor="text1"/>
+        </w:rPr>
+      </w:pPr>
+      <w:r>
+        <w:rPr>
+          <w:b/>
+          <w:bCs/>
+          <w:color w:val="000000" w:themeColor="text1"/>
+          <w:sz w:val="24"/>
+          <w:szCs w:val="24"/>
+        </w:rPr>
+        <w:t xml:space="preserve">4.2 </w:t>
+      </w:r>
+      <w:r>
+        <w:rPr>
+          <w:b/>
+          <w:bCs/>
+          <w:color w:val="000000" w:themeColor="text1"/>
+          <w:sz w:val="24"/>
+          <w:szCs w:val="24"/>
+        </w:rPr>
+        <w:t>The view for Listing</w:t>
+      </w:r>
+      <w:r>
+        <w:rPr>
+          <w:b/>
+          <w:bCs/>
+          <w:color w:val="000000" w:themeColor="text1"/>
+          <w:sz w:val="24"/>
+          <w:szCs w:val="24"/>
+        </w:rPr>
+        <w:br/>
+      </w:r>
+      <w:r>
+        <w:rPr>
+          <w:color w:val="000000" w:themeColor="text1"/>
+        </w:rPr>
+        <w:t>The Listings View is the place where users can explore rooms that're available in a suburb and within a particular date range. It consists of the following elements</w:t>
+      </w:r>
+      <w:r>
+        <w:rPr>
+          <w:color w:val="000000" w:themeColor="text1"/>
+        </w:rPr>
+        <w:t>:</w:t>
+      </w:r>
+    </w:p>
+    <w:p>
+      <w:pPr>
+        <w:pStyle w:val="ListParagraph"/>
+        <w:numPr>
+          <w:ilvl w:val="0"/>
+          <w:numId w:val="34"/>
+        </w:numPr>
+        <w:rPr>
+          <w:color w:val="000000" w:themeColor="text1"/>
+        </w:rPr>
+      </w:pPr>
+      <w:r>
+        <w:rPr>
+          <w:b/>
+          <w:bCs/>
+          <w:color w:val="000000" w:themeColor="text1"/>
+        </w:rPr>
+        <w:t>Search Filters</w:t>
+      </w:r>
+      <w:r>
+        <w:rPr>
+          <w:b/>
+          <w:bCs/>
+          <w:color w:val="000000" w:themeColor="text1"/>
+        </w:rPr>
+        <w:t>:</w:t>
+      </w:r>
+      <w:r>
+        <w:rPr>
+          <w:color w:val="000000" w:themeColor="text1"/>
+        </w:rPr>
+        <w:t xml:space="preserve"> Users have the option to refine their search by choosing a suburb specifying a date range and applying filters like cost, feedback and listing date. These filters are conveniently organized in a sidebar for access.</w:t>
+      </w:r>
+    </w:p>
+    <w:p>
+      <w:pPr>
+        <w:pStyle w:val="ListParagraph"/>
+        <w:numPr>
+          <w:ilvl w:val="0"/>
+          <w:numId w:val="34"/>
+        </w:numPr>
+        <w:rPr>
+          <w:color w:val="000000" w:themeColor="text1"/>
+        </w:rPr>
+      </w:pPr>
+      <w:r>
+        <w:rPr>
+          <w:b/>
+          <w:bCs/>
+          <w:color w:val="000000" w:themeColor="text1"/>
+        </w:rPr>
+        <w:t>Display of Listings</w:t>
+      </w:r>
+      <w:r>
+        <w:rPr>
+          <w:b/>
+          <w:bCs/>
+          <w:color w:val="000000" w:themeColor="text1"/>
+        </w:rPr>
+        <w:t>:</w:t>
+      </w:r>
+      <w:r>
+        <w:rPr>
+          <w:color w:val="000000" w:themeColor="text1"/>
+        </w:rPr>
+        <w:t xml:space="preserve"> A list showcasing all the rooms within the chosen suburb and date range is presented. Each listing provides details such, as the rooms name, description, </w:t>
+      </w:r>
+      <w:r>
+        <w:rPr>
+          <w:color w:val="000000" w:themeColor="text1"/>
+        </w:rPr>
+        <w:t>price,</w:t>
+      </w:r>
+      <w:r>
+        <w:rPr>
+          <w:color w:val="000000" w:themeColor="text1"/>
+        </w:rPr>
+        <w:t xml:space="preserve"> and feedback rating. Clicking on any listing will provide users with information.</w:t>
+      </w:r>
+    </w:p>
+    <w:p>
+      <w:pPr>
+        <w:pStyle w:val="ListParagraph"/>
+        <w:numPr>
+          <w:ilvl w:val="0"/>
+          <w:numId w:val="34"/>
+        </w:numPr>
+        <w:rPr>
+          <w:color w:val="000000" w:themeColor="text1"/>
+        </w:rPr>
+      </w:pPr>
+      <w:r>
+        <w:rPr>
+          <w:b/>
+          <w:bCs/>
+          <w:color w:val="000000" w:themeColor="text1"/>
+        </w:rPr>
+        <w:t>Pagination:</w:t>
+      </w:r>
+      <w:r>
+        <w:rPr>
+          <w:color w:val="000000" w:themeColor="text1"/>
+        </w:rPr>
+        <w:t xml:space="preserve"> </w:t>
+      </w:r>
+      <w:r>
+        <w:rPr>
+          <w:color w:val="000000" w:themeColor="text1"/>
+        </w:rPr>
+        <w:t>In case there are listings to browse through pagination controls enable users to navigate through the results easily.</w:t>
+      </w:r>
+    </w:p>
+    <w:p>
+      <w:pPr>
+        <w:rPr>
+          <w:color w:val="000000" w:themeColor="text1"/>
+        </w:rPr>
+      </w:pPr>
+      <w:r>
+        <w:rPr>
+          <w:b/>
+          <w:bCs/>
+          <w:color w:val="000000" w:themeColor="text1"/>
+          <w:sz w:val="24"/>
+          <w:szCs w:val="24"/>
+        </w:rPr>
+        <w:t xml:space="preserve">4.3 </w:t>
+      </w:r>
+      <w:r>
+        <w:rPr>
+          <w:b/>
+          <w:bCs/>
+          <w:color w:val="000000" w:themeColor="text1"/>
+          <w:sz w:val="24"/>
+          <w:szCs w:val="24"/>
+        </w:rPr>
+        <w:t xml:space="preserve">The </w:t>
+      </w:r>
+      <w:r>
+        <w:rPr>
+          <w:b/>
+          <w:bCs/>
+          <w:color w:val="000000" w:themeColor="text1"/>
+          <w:sz w:val="24"/>
+          <w:szCs w:val="24"/>
+        </w:rPr>
+        <w:t>Price Distribution</w:t>
+      </w:r>
+      <w:r>
+        <w:rPr>
+          <w:color w:val="000000" w:themeColor="text1"/>
+        </w:rPr>
+        <w:br/>
+      </w:r>
+      <w:r>
+        <w:rPr>
+          <w:color w:val="000000" w:themeColor="text1"/>
+        </w:rPr>
+        <w:t>The Price Distribution Chart section allows users to visually see how room prices are distributed in a suburb and time period. It includes the following components</w:t>
+      </w:r>
+      <w:r>
+        <w:rPr>
+          <w:color w:val="000000" w:themeColor="text1"/>
+        </w:rPr>
+        <w:t>:</w:t>
+      </w:r>
+    </w:p>
+    <w:p>
+      <w:pPr>
+        <w:pStyle w:val="ListParagraph"/>
+        <w:numPr>
+          <w:ilvl w:val="0"/>
+          <w:numId w:val="35"/>
+        </w:numPr>
+        <w:rPr>
+          <w:color w:val="000000" w:themeColor="text1"/>
+        </w:rPr>
+      </w:pPr>
+      <w:r>
+        <w:rPr>
+          <w:b/>
+          <w:bCs/>
+          <w:color w:val="000000" w:themeColor="text1"/>
+        </w:rPr>
+        <w:t xml:space="preserve">Chart Display: </w:t>
+      </w:r>
+      <w:r>
+        <w:rPr>
+          <w:color w:val="000000" w:themeColor="text1"/>
+        </w:rPr>
+        <w:t>A</w:t>
+      </w:r>
+      <w:r>
+        <w:rPr>
+          <w:color w:val="000000" w:themeColor="text1"/>
+        </w:rPr>
+        <w:t xml:space="preserve"> chart that illustrates the distribution of room prices. Users have the option to customize the chart by selecting different date ranges.</w:t>
+      </w:r>
+    </w:p>
+    <w:p>
+      <w:pPr>
+        <w:pStyle w:val="ListParagraph"/>
+        <w:numPr>
+          <w:ilvl w:val="0"/>
+          <w:numId w:val="35"/>
+        </w:numPr>
+        <w:rPr>
+          <w:color w:val="000000" w:themeColor="text1"/>
+        </w:rPr>
+      </w:pPr>
+      <w:r>
+        <w:rPr>
+          <w:b/>
+          <w:bCs/>
+          <w:color w:val="000000" w:themeColor="text1"/>
+        </w:rPr>
+        <w:t>Date Range Selector:</w:t>
+      </w:r>
+      <w:r>
+        <w:rPr>
+          <w:color w:val="000000" w:themeColor="text1"/>
+        </w:rPr>
+        <w:t xml:space="preserve"> </w:t>
+      </w:r>
+      <w:r>
+        <w:rPr>
+          <w:color w:val="000000" w:themeColor="text1"/>
+        </w:rPr>
+        <w:t>Users can choose the timeframe for which they would like to view the price distribution.</w:t>
+      </w:r>
+    </w:p>
+    <w:p>
+      <w:pPr>
+        <w:rPr>
+          <w:color w:val="000000" w:themeColor="text1"/>
+        </w:rPr>
+      </w:pPr>
+      <w:r>
+        <w:rPr>
+          <w:b/>
+          <w:bCs/>
+          <w:color w:val="000000" w:themeColor="text1"/>
+          <w:sz w:val="24"/>
+          <w:szCs w:val="24"/>
+        </w:rPr>
+        <w:t xml:space="preserve">4.4 </w:t>
+      </w:r>
+      <w:r>
+        <w:rPr>
+          <w:b/>
+          <w:bCs/>
+          <w:color w:val="000000" w:themeColor="text1"/>
+          <w:sz w:val="24"/>
+          <w:szCs w:val="24"/>
+        </w:rPr>
+        <w:t>User Customised Rooms</w:t>
+      </w:r>
+      <w:r>
+        <w:rPr>
+          <w:b/>
+          <w:bCs/>
+          <w:color w:val="000000" w:themeColor="text1"/>
+          <w:sz w:val="24"/>
+          <w:szCs w:val="24"/>
+        </w:rPr>
+        <w:br/>
+      </w:r>
+      <w:r>
+        <w:rPr>
+          <w:color w:val="000000" w:themeColor="text1"/>
+        </w:rPr>
+        <w:t>Within the section dedicated to User Rooms users have the ability to search for rooms based on features or keywords. This section consists of the following elements</w:t>
+      </w:r>
+      <w:r>
+        <w:rPr>
+          <w:color w:val="000000" w:themeColor="text1"/>
+        </w:rPr>
+        <w:t>:</w:t>
+      </w:r>
+    </w:p>
+    <w:p>
+      <w:pPr>
+        <w:pStyle w:val="ListParagraph"/>
+        <w:numPr>
+          <w:ilvl w:val="0"/>
+          <w:numId w:val="36"/>
+        </w:numPr>
+        <w:rPr>
+          <w:color w:val="000000" w:themeColor="text1"/>
+        </w:rPr>
+      </w:pPr>
+      <w:r>
+        <w:rPr>
+          <w:b/>
+          <w:bCs/>
+          <w:color w:val="000000" w:themeColor="text1"/>
+        </w:rPr>
+        <w:t xml:space="preserve">Search Input: </w:t>
+      </w:r>
+      <w:r>
+        <w:rPr>
+          <w:color w:val="000000" w:themeColor="text1"/>
+        </w:rPr>
+        <w:t xml:space="preserve">Users can input keywords (“pool," "spa") to find rooms that possess the desired features. </w:t>
+      </w:r>
+      <w:r>
+        <w:rPr>
+          <w:color w:val="000000" w:themeColor="text1"/>
+        </w:rPr>
+        <w:t>Additionally,</w:t>
+      </w:r>
+      <w:r>
+        <w:rPr>
+          <w:color w:val="000000" w:themeColor="text1"/>
+        </w:rPr>
+        <w:t xml:space="preserve"> there is an option to specify a date range.</w:t>
+      </w:r>
+    </w:p>
+    <w:p>
+      <w:pPr>
+        <w:pStyle w:val="ListParagraph"/>
+        <w:numPr>
+          <w:ilvl w:val="0"/>
+          <w:numId w:val="36"/>
+        </w:numPr>
+        <w:rPr>
+          <w:color w:val="000000" w:themeColor="text1"/>
+        </w:rPr>
+      </w:pPr>
+      <w:r>
+        <w:rPr>
+          <w:b/>
+          <w:bCs/>
+          <w:color w:val="000000" w:themeColor="text1"/>
+        </w:rPr>
+        <w:t>Listing Display:</w:t>
+      </w:r>
+      <w:r>
+        <w:rPr>
+          <w:color w:val="000000" w:themeColor="text1"/>
+        </w:rPr>
+        <w:t xml:space="preserve"> T</w:t>
+      </w:r>
+      <w:r>
+        <w:t>h</w:t>
+      </w:r>
+      <w:r>
+        <w:rPr>
+          <w:color w:val="000000" w:themeColor="text1"/>
+        </w:rPr>
+        <w:t>e</w:t>
+      </w:r>
+      <w:r>
+        <w:rPr>
+          <w:color w:val="000000" w:themeColor="text1"/>
+        </w:rPr>
+        <w:t xml:space="preserve"> search results are presented, showcasing rooms that meet the criteria.</w:t>
+      </w:r>
+    </w:p>
+    <w:p>
+      <w:pPr>
+        <w:rPr>
+          <w:color w:val="000000" w:themeColor="text1"/>
+        </w:rPr>
+      </w:pPr>
+      <w:r>
+        <w:rPr>
+          <w:b/>
+          <w:bCs/>
+          <w:color w:val="000000" w:themeColor="text1"/>
+          <w:sz w:val="24"/>
+          <w:szCs w:val="24"/>
+        </w:rPr>
+        <w:t xml:space="preserve">4.5 </w:t>
+      </w:r>
+      <w:r>
+        <w:rPr>
+          <w:b/>
+          <w:bCs/>
+          <w:color w:val="000000" w:themeColor="text1"/>
+          <w:sz w:val="24"/>
+          <w:szCs w:val="24"/>
+        </w:rPr>
+        <w:t xml:space="preserve">Review </w:t>
+      </w:r>
+      <w:r>
+        <w:rPr>
+          <w:b/>
+          <w:bCs/>
+          <w:color w:val="000000" w:themeColor="text1"/>
+          <w:sz w:val="24"/>
+          <w:szCs w:val="24"/>
+        </w:rPr>
+        <w:t>Chart</w:t>
+      </w:r>
+      <w:r>
+        <w:rPr>
+          <w:b/>
+          <w:bCs/>
+          <w:color w:val="000000" w:themeColor="text1"/>
+          <w:sz w:val="24"/>
+          <w:szCs w:val="24"/>
+        </w:rPr>
+        <w:br/>
+      </w:r>
+      <w:r>
+        <w:rPr>
+          <w:color w:val="000000" w:themeColor="text1"/>
+        </w:rPr>
+        <w:t xml:space="preserve">In the Review </w:t>
+      </w:r>
+      <w:r>
+        <w:rPr>
+          <w:color w:val="000000" w:themeColor="text1"/>
+        </w:rPr>
+        <w:t>Chart</w:t>
+      </w:r>
+      <w:r>
+        <w:rPr>
+          <w:color w:val="000000" w:themeColor="text1"/>
+        </w:rPr>
+        <w:t xml:space="preserve"> section users have the option to check out feedback and reviews regarding a room. This section comprises the following components</w:t>
+      </w:r>
+      <w:r>
+        <w:rPr>
+          <w:color w:val="000000" w:themeColor="text1"/>
+        </w:rPr>
+        <w:t>:</w:t>
+      </w:r>
+    </w:p>
+    <w:p>
+      <w:pPr>
+        <w:pStyle w:val="ListParagraph"/>
+        <w:numPr>
+          <w:ilvl w:val="0"/>
+          <w:numId w:val="37"/>
+        </w:numPr>
+        <w:rPr>
+          <w:color w:val="000000" w:themeColor="text1"/>
+        </w:rPr>
+      </w:pPr>
+      <w:r>
+        <w:rPr>
+          <w:b/>
+          <w:bCs/>
+          <w:color w:val="000000" w:themeColor="text1"/>
+        </w:rPr>
+        <w:t xml:space="preserve">Room Selection: </w:t>
+      </w:r>
+      <w:r>
+        <w:rPr>
+          <w:color w:val="000000" w:themeColor="text1"/>
+        </w:rPr>
+        <w:t>Users can choose a room, from the list provided to access its reviews.</w:t>
+      </w:r>
+    </w:p>
+    <w:p>
+      <w:pPr>
+        <w:pStyle w:val="ListParagraph"/>
+        <w:numPr>
+          <w:ilvl w:val="0"/>
+          <w:numId w:val="37"/>
+        </w:numPr>
+        <w:rPr>
+          <w:color w:val="000000" w:themeColor="text1"/>
+        </w:rPr>
+      </w:pPr>
+      <w:r>
+        <w:rPr>
+          <w:b/>
+          <w:bCs/>
+          <w:color w:val="000000" w:themeColor="text1"/>
+        </w:rPr>
+        <w:t>Review Chart Display:</w:t>
+      </w:r>
+      <w:r>
+        <w:rPr>
+          <w:color w:val="000000" w:themeColor="text1"/>
+        </w:rPr>
+        <w:t xml:space="preserve"> </w:t>
+      </w:r>
+      <w:r>
+        <w:rPr>
+          <w:color w:val="000000" w:themeColor="text1"/>
+        </w:rPr>
+        <w:t>A representation that showcases the count of customer comments addressing cleanliness, market accessibility, public transportation options and nearby attractions, for the chosen room</w:t>
+      </w:r>
+      <w:r>
+        <w:rPr>
+          <w:color w:val="000000" w:themeColor="text1"/>
+        </w:rPr>
+        <w:t>.</w:t>
+      </w:r>
+    </w:p>
+    <w:p>
+      <w:pPr>
+        <w:rPr>
+          <w:color w:val="000000" w:themeColor="text1"/>
+        </w:rPr>
+      </w:pPr>
+      <w:r>
+        <w:rPr>
+          <w:b/>
+          <w:bCs/>
+          <w:color w:val="000000" w:themeColor="text1"/>
+          <w:sz w:val="24"/>
+          <w:szCs w:val="24"/>
+        </w:rPr>
+        <w:t>4.6 Usage Data for Properties</w:t>
+      </w:r>
+      <w:r>
+        <w:rPr>
+          <w:b/>
+          <w:bCs/>
+          <w:color w:val="000000" w:themeColor="text1"/>
+          <w:sz w:val="24"/>
+          <w:szCs w:val="24"/>
+        </w:rPr>
+        <w:br/>
+      </w:r>
+      <w:r>
+        <w:rPr>
+          <w:color w:val="000000" w:themeColor="text1"/>
+        </w:rPr>
+        <w:t>Within the Usage Data for Properties section users have the ability to review the frequency at which a particular property has been utilized during a specified period. This section encompasses the following elements</w:t>
+      </w:r>
+      <w:r>
+        <w:rPr>
+          <w:color w:val="000000" w:themeColor="text1"/>
+        </w:rPr>
+        <w:t>:</w:t>
+      </w:r>
+    </w:p>
+    <w:p>
+      <w:pPr>
+        <w:pStyle w:val="ListParagraph"/>
+        <w:numPr>
+          <w:ilvl w:val="0"/>
+          <w:numId w:val="38"/>
+        </w:numPr>
+        <w:rPr>
+          <w:color w:val="000000" w:themeColor="text1"/>
+        </w:rPr>
+      </w:pPr>
+      <w:r>
+        <w:rPr>
+          <w:b/>
+          <w:bCs/>
+          <w:color w:val="000000" w:themeColor="text1"/>
+        </w:rPr>
+        <w:t xml:space="preserve">Room Selection: </w:t>
+      </w:r>
+      <w:r>
+        <w:rPr>
+          <w:color w:val="000000" w:themeColor="text1"/>
+        </w:rPr>
+        <w:t>Users may choose a room, from the list of options to access its corresponding usage data.</w:t>
+      </w:r>
+    </w:p>
+    <w:p>
+      <w:pPr>
+        <w:pStyle w:val="ListParagraph"/>
+        <w:numPr>
+          <w:ilvl w:val="0"/>
+          <w:numId w:val="38"/>
+        </w:numPr>
+        <w:rPr>
+          <w:color w:val="000000" w:themeColor="text1"/>
+        </w:rPr>
+      </w:pPr>
+      <w:r>
+        <w:rPr>
+          <w:b/>
+          <w:bCs/>
+          <w:color w:val="000000" w:themeColor="text1"/>
+        </w:rPr>
+        <w:t>Display of Usage Statistics:</w:t>
+      </w:r>
+      <w:r>
+        <w:rPr>
+          <w:color w:val="000000" w:themeColor="text1"/>
+        </w:rPr>
+        <w:t xml:space="preserve"> </w:t>
+      </w:r>
+      <w:r>
+        <w:rPr>
+          <w:color w:val="000000" w:themeColor="text1"/>
+        </w:rPr>
+        <w:t>Details pertaining to how the selected property has been utilized within the designated date range.</w:t>
+      </w:r>
+    </w:p>
+    <w:p>
+      <w:pPr>
+        <w:rPr>
+          <w:b/>
+          <w:bCs/>
+          <w:color w:val="000000" w:themeColor="text1"/>
+          <w:sz w:val="24"/>
+          <w:szCs w:val="24"/>
+        </w:rPr>
+      </w:pPr>
+      <w:r>
+        <w:rPr>
+          <w:b/>
+          <w:bCs/>
+          <w:color w:val="000000" w:themeColor="text1"/>
+          <w:sz w:val="24"/>
+          <w:szCs w:val="24"/>
+        </w:rPr>
+        <w:t>4.7</w:t>
+      </w:r>
+      <w:r>
+        <w:rPr>
+          <w:b/>
+          <w:bCs/>
+          <w:color w:val="000000" w:themeColor="text1"/>
+          <w:sz w:val="24"/>
+          <w:szCs w:val="24"/>
+        </w:rPr>
+        <w:t xml:space="preserve"> Overall Design Principles</w:t>
+      </w:r>
+    </w:p>
+    <w:p>
+      <w:pPr>
+        <w:pStyle w:val="ListParagraph"/>
+        <w:numPr>
+          <w:ilvl w:val="0"/>
+          <w:numId w:val="39"/>
+        </w:numPr>
+        <w:rPr>
+          <w:color w:val="000000" w:themeColor="text1"/>
+        </w:rPr>
+      </w:pPr>
+      <w:r>
+        <w:rPr>
+          <w:b/>
+          <w:bCs/>
+          <w:color w:val="000000" w:themeColor="text1"/>
+        </w:rPr>
+        <w:t>Consistency:</w:t>
+      </w:r>
+      <w:r>
+        <w:rPr>
+          <w:color w:val="000000" w:themeColor="text1"/>
+        </w:rPr>
+        <w:t xml:space="preserve"> </w:t>
+      </w:r>
+      <w:r>
+        <w:rPr>
+          <w:color w:val="000000" w:themeColor="text1"/>
+        </w:rPr>
+        <w:t xml:space="preserve">The design of the user interface ensures an arrangement, </w:t>
+      </w:r>
+      <w:r>
+        <w:rPr>
+          <w:color w:val="000000" w:themeColor="text1"/>
+        </w:rPr>
+        <w:t>colour</w:t>
+      </w:r>
+      <w:r>
+        <w:rPr>
+          <w:color w:val="000000" w:themeColor="text1"/>
+        </w:rPr>
+        <w:t xml:space="preserve"> palette and typography, across the tool resulting in a seamless user experience.</w:t>
+      </w:r>
+    </w:p>
+    <w:p>
+      <w:pPr>
+        <w:pStyle w:val="ListParagraph"/>
+        <w:numPr>
+          <w:ilvl w:val="0"/>
+          <w:numId w:val="39"/>
+        </w:numPr>
+        <w:rPr>
+          <w:color w:val="000000" w:themeColor="text1"/>
+        </w:rPr>
+      </w:pPr>
+      <w:r>
+        <w:rPr>
+          <w:b/>
+          <w:bCs/>
+          <w:color w:val="000000" w:themeColor="text1"/>
+        </w:rPr>
+        <w:t xml:space="preserve">User-Friendly: </w:t>
+      </w:r>
+      <w:r>
+        <w:rPr>
+          <w:color w:val="000000" w:themeColor="text1"/>
+        </w:rPr>
+        <w:t>T</w:t>
+      </w:r>
+      <w:r>
+        <w:rPr>
+          <w:color w:val="000000" w:themeColor="text1"/>
+        </w:rPr>
+        <w:t>he main focus of the design is to ensure that it is user friendly and easy to navigate allowing a diverse group of individuals to easily access it.</w:t>
+      </w:r>
+    </w:p>
+    <w:p>
+      <w:pPr>
+        <w:pStyle w:val="ListParagraph"/>
+        <w:numPr>
+          <w:ilvl w:val="0"/>
+          <w:numId w:val="39"/>
+        </w:numPr>
+        <w:rPr>
+          <w:color w:val="000000" w:themeColor="text1"/>
+        </w:rPr>
+      </w:pPr>
+      <w:r>
+        <w:rPr>
+          <w:b/>
+          <w:bCs/>
+          <w:color w:val="000000" w:themeColor="text1"/>
+        </w:rPr>
+        <w:t>Responsive:</w:t>
+      </w:r>
+      <w:r>
+        <w:rPr>
+          <w:color w:val="000000" w:themeColor="text1"/>
+        </w:rPr>
+        <w:t xml:space="preserve"> </w:t>
+      </w:r>
+      <w:r>
+        <w:rPr>
+          <w:color w:val="000000" w:themeColor="text1"/>
+        </w:rPr>
+        <w:t>The interface is created in such a way that it's adaptable and functions smoothly, on both computers and mobile devices.</w:t>
+      </w:r>
+    </w:p>
+    <w:p>
+      <w:pPr>
+        <w:pStyle w:val="ListParagraph"/>
+        <w:numPr>
+          <w:ilvl w:val="0"/>
+          <w:numId w:val="39"/>
+        </w:numPr>
+        <w:rPr>
+          <w:color w:val="000000" w:themeColor="text1"/>
+        </w:rPr>
+      </w:pPr>
+      <w:r>
+        <w:rPr>
+          <w:b/>
+          <w:bCs/>
+          <w:color w:val="000000" w:themeColor="text1"/>
+        </w:rPr>
+        <w:t>Accessibility:</w:t>
+      </w:r>
+      <w:r>
+        <w:rPr>
+          <w:color w:val="000000" w:themeColor="text1"/>
+        </w:rPr>
+        <w:t xml:space="preserve"> </w:t>
+      </w:r>
+      <w:r>
+        <w:rPr>
+          <w:color w:val="000000" w:themeColor="text1"/>
+        </w:rPr>
+        <w:t>We have integrated accessibility features, like adding text for images and enabling keyboard navigation to ensure that everyone can use the tool effectively.</w:t>
+      </w:r>
+    </w:p>
+    <w:p>
+      <w:pPr>
+        <w:pStyle w:val="ListParagraph"/>
+        <w:numPr>
+          <w:ilvl w:val="0"/>
+          <w:numId w:val="39"/>
+        </w:numPr>
+        <w:rPr>
+          <w:color w:val="000000" w:themeColor="text1"/>
+        </w:rPr>
+      </w:pPr>
+      <w:r>
+        <w:rPr>
+          <w:b/>
+          <w:bCs/>
+          <w:color w:val="000000" w:themeColor="text1"/>
+        </w:rPr>
+        <w:t>Feedback:</w:t>
+      </w:r>
+      <w:r>
+        <w:rPr>
+          <w:color w:val="000000" w:themeColor="text1"/>
+        </w:rPr>
+        <w:t xml:space="preserve"> </w:t>
+      </w:r>
+      <w:r>
+        <w:rPr>
+          <w:color w:val="000000" w:themeColor="text1"/>
+        </w:rPr>
+        <w:t>Users are provided with notifications and messages to assist them in utili</w:t>
+      </w:r>
+      <w:r>
+        <w:rPr>
+          <w:color w:val="000000" w:themeColor="text1"/>
+        </w:rPr>
+        <w:t>s</w:t>
+      </w:r>
+      <w:r>
+        <w:rPr>
+          <w:color w:val="000000" w:themeColor="text1"/>
+        </w:rPr>
+        <w:t>ing the tool.</w:t>
+      </w:r>
+    </w:p>
+    <w:p>
+      <w:pPr>
+        <w:pStyle w:val="ListParagraph"/>
+        <w:numPr>
+          <w:ilvl w:val="0"/>
+          <w:numId w:val="39"/>
+        </w:numPr>
+        <w:rPr>
+          <w:color w:val="000000" w:themeColor="text1"/>
+        </w:rPr>
+      </w:pPr>
+      <w:r>
+        <w:rPr>
+          <w:b/>
+          <w:bCs/>
+          <w:color w:val="000000" w:themeColor="text1"/>
+        </w:rPr>
+        <w:t>Data Visualisation:</w:t>
+      </w:r>
+      <w:r>
+        <w:rPr>
+          <w:color w:val="000000" w:themeColor="text1"/>
+        </w:rPr>
+        <w:t xml:space="preserve"> </w:t>
+      </w:r>
+      <w:r>
+        <w:rPr>
+          <w:color w:val="000000" w:themeColor="text1"/>
+        </w:rPr>
+        <w:t>Charts and graphs are commonly utili</w:t>
+      </w:r>
+      <w:r>
+        <w:rPr>
+          <w:color w:val="000000" w:themeColor="text1"/>
+        </w:rPr>
+        <w:t>s</w:t>
+      </w:r>
+      <w:r>
+        <w:rPr>
+          <w:color w:val="000000" w:themeColor="text1"/>
+        </w:rPr>
+        <w:t>ed to present data in a way that's easy for people to comprehend.</w:t>
+      </w:r>
+    </w:p>
+    <w:p>
+      <w:pPr>
+        <w:rPr>
+          <w:color w:val="000000" w:themeColor="text1"/>
+        </w:rPr>
+      </w:pPr>
+    </w:p>
+    <w:p>
+      <w:pPr>
+        <w:jc w:val="center"/>
+        <w:rPr>
+          <w:color w:val="000000" w:themeColor="text1"/>
+        </w:rPr>
+      </w:pPr>
+      <w:r>
+        <w:rPr>
+          <w:noProof/>
+          <w:color w:val="000000" w:themeColor="text1"/>
+        </w:rPr>
+        <w:lastRenderedPageBreak/>
+        <w:drawing>
+          <wp:inline distT="0" distB="0" distL="0" distR="0" wp14:anchorId="16C76D30" wp14:editId="623ED485">
+            <wp:extent cx="5306695" cy="1658471"/>
+            <wp:effectExtent l="0" t="0" r="1905" b="5715"/>
+            <wp:docPr id="618835886" name="Picture 3" descr="A diagram of a user interface&#10;&#10;Description automatically generated"/>
+            <wp:cNvGraphicFramePr>
+              <a:graphicFrameLocks xmlns:a="http://schemas.openxmlformats.org/drawingml/2006/main" noChangeAspect="1"/>
+            </wp:cNvGraphicFramePr>
+            <a:graphic xmlns:a="http://schemas.openxmlformats.org/drawingml/2006/main">
+              <a:graphicData uri="http://schemas.openxmlformats.org/drawingml/2006/picture">
+                <pic:pic xmlns:pic="http://schemas.openxmlformats.org/drawingml/2006/picture">
+                  <pic:nvPicPr>
+                    <pic:cNvPr id="618835886" name="Picture 3" descr="A diagram of a user interface&#10;&#10;Description automatically generated"/>
+                    <pic:cNvPicPr/>
+                  </pic:nvPicPr>
+                  <pic:blipFill>
+                    <a:blip r:embed="rId12">
+                      <a:extLst>
+                        <a:ext uri="{28A0092B-C50C-407E-A947-70E740481C1C}">
+                          <a14:useLocalDpi xmlns:a14="http://schemas.microsoft.com/office/drawing/2010/main" val="0"/>
+                        </a:ext>
+                      </a:extLst>
+                    </a:blip>
+                    <a:stretch>
+                      <a:fillRect/>
+                    </a:stretch>
+                  </pic:blipFill>
+                  <pic:spPr>
+                    <a:xfrm>
+                      <a:off x="0" y="0"/>
+                      <a:ext cx="5342556" cy="1669678"/>
+                    </a:xfrm>
+                    <a:prstGeom prst="rect">
+                      <a:avLst/>
+                    </a:prstGeom>
+                  </pic:spPr>
+                </pic:pic>
+              </a:graphicData>
+            </a:graphic>
+          </wp:inline>
+        </w:drawing>
+      </w:r>
+    </w:p>
+    <w:p>
+      <w:pPr>
+        <w:jc w:val="center"/>
+        <w:rPr>
+          <w:color w:val="000000" w:themeColor="text1"/>
+        </w:rPr>
+      </w:pPr>
+    </w:p>
     <w:p>
       <w:pPr>
         <w:pStyle w:val="Heading2"/>
@@ -7302,6 +8444,119 @@
     </w:lvl>
   </w:abstractNum>
   <w:abstractNum w:abstractNumId="1" w15:restartNumberingAfterBreak="0">
+    <w:nsid w:val="06DC5A40"/>
+    <w:multiLevelType w:val="hybridMultilevel"/>
+    <w:tmpl w:val="4984C9CA"/>
+    <w:lvl w:ilvl="0" w:tplc="08090001">
+      <w:start w:val="1"/>
+      <w:numFmt w:val="bullet"/>
+      <w:lvlText w:val=""/>
+      <w:lvlJc w:val="left"/>
+      <w:pPr>
+        <w:ind w:left="720" w:hanging="360"/>
+      </w:pPr>
+      <w:rPr>
+        <w:rFonts w:ascii="Symbol" w:hAnsi="Symbol" w:hint="default"/>
+      </w:rPr>
+    </w:lvl>
+    <w:lvl w:ilvl="1" w:tplc="08090003" w:tentative="1">
+      <w:start w:val="1"/>
+      <w:numFmt w:val="bullet"/>
+      <w:lvlText w:val="o"/>
+      <w:lvlJc w:val="left"/>
+      <w:pPr>
+        <w:ind w:left="1440" w:hanging="360"/>
+      </w:pPr>
+      <w:rPr>
+        <w:rFonts w:ascii="Courier New" w:hAnsi="Courier New" w:cs="Courier New" w:hint="default"/>
+      </w:rPr>
+    </w:lvl>
+    <w:lvl w:ilvl="2" w:tplc="08090005" w:tentative="1">
+      <w:start w:val="1"/>
+      <w:numFmt w:val="bullet"/>
+      <w:lvlText w:val=""/>
+      <w:lvlJc w:val="left"/>
+      <w:pPr>
+        <w:ind w:left="2160" w:hanging="360"/>
+      </w:pPr>
+      <w:rPr>
+        <w:rFonts w:ascii="Wingdings" w:hAnsi="Wingdings" w:hint="default"/>
+      </w:rPr>
+    </w:lvl>
+    <w:lvl w:ilvl="3" w:tplc="08090001" w:tentative="1">
+      <w:start w:val="1"/>
+      <w:numFmt w:val="bullet"/>
+      <w:lvlText w:val=""/>
+      <w:lvlJc w:val="left"/>
+      <w:pPr>
+        <w:ind w:left="2880" w:hanging="360"/>
+      </w:pPr>
+      <w:rPr>
+        <w:rFonts w:ascii="Symbol" w:hAnsi="Symbol" w:hint="default"/>
+      </w:rPr>
+    </w:lvl>
+    <w:lvl w:ilvl="4" w:tplc="08090003" w:tentative="1">
+      <w:start w:val="1"/>
+      <w:numFmt w:val="bullet"/>
+      <w:lvlText w:val="o"/>
+      <w:lvlJc w:val="left"/>
+      <w:pPr>
+        <w:ind w:left="3600" w:hanging="360"/>
+      </w:pPr>
+      <w:rPr>
+        <w:rFonts w:ascii="Courier New" w:hAnsi="Courier New" w:cs="Courier New" w:hint="default"/>
+      </w:rPr>
+    </w:lvl>
+    <w:lvl w:ilvl="5" w:tplc="08090005" w:tentative="1">
+      <w:start w:val="1"/>
+      <w:numFmt w:val="bullet"/>
+      <w:lvlText w:val=""/>
+      <w:lvlJc w:val="left"/>
+      <w:pPr>
+        <w:ind w:left="4320" w:hanging="360"/>
+      </w:pPr>
+      <w:rPr>
+        <w:rFonts w:ascii="Wingdings" w:hAnsi="Wingdings" w:hint="default"/>
+      </w:rPr>
+    </w:lvl>
+    <w:lvl w:ilvl="6" w:tplc="08090001" w:tentative="1">
+      <w:start w:val="1"/>
+      <w:numFmt w:val="bullet"/>
+      <w:lvlText w:val=""/>
+      <w:lvlJc w:val="left"/>
+      <w:pPr>
+        <w:ind w:left="5040" w:hanging="360"/>
+      </w:pPr>
+      <w:rPr>
+        <w:rFonts w:ascii="Symbol" w:hAnsi="Symbol" w:hint="default"/>
+      </w:rPr>
+    </w:lvl>
+    <w:lvl w:ilvl="7" w:tplc="08090003" w:tentative="1">
+      <w:start w:val="1"/>
+      <w:numFmt w:val="bullet"/>
+      <w:lvlText w:val="o"/>
+      <w:lvlJc w:val="left"/>
+      <w:pPr>
+        <w:ind w:left="5760" w:hanging="360"/>
+      </w:pPr>
+      <w:rPr>
+        <w:rFonts w:ascii="Courier New" w:hAnsi="Courier New" w:cs="Courier New" w:hint="default"/>
+      </w:rPr>
+    </w:lvl>
+    <w:lvl w:ilvl="8" w:tplc="08090005" w:tentative="1">
+      <w:start w:val="1"/>
+      <w:numFmt w:val="bullet"/>
+      <w:lvlText w:val=""/>
+      <w:lvlJc w:val="left"/>
+      <w:pPr>
+        <w:ind w:left="6480" w:hanging="360"/>
+      </w:pPr>
+      <w:rPr>
+        <w:rFonts w:ascii="Wingdings" w:hAnsi="Wingdings" w:hint="default"/>
+      </w:rPr>
+    </w:lvl>
+  </w:abstractNum>
+  <w:abstractNum w:abstractNumId="2" w15:restartNumberingAfterBreak="0">
     <w:nsid w:val="09301CAF"/>
     <w:multiLevelType w:val="hybridMultilevel"/>
     <w:tmpl w:val="E7508B82"/>
@@ -7396,7 +8651,120 @@
       </w:pPr>
     </w:lvl>
   </w:abstractNum>
-  <w:abstractNum w:abstractNumId="2" w15:restartNumberingAfterBreak="0">
+  <w:abstractNum w:abstractNumId="3" w15:restartNumberingAfterBreak="0">
+    <w:nsid w:val="136B2780"/>
+    <w:multiLevelType w:val="hybridMultilevel"/>
+    <w:tmpl w:val="1B4CB3A6"/>
+    <w:lvl w:ilvl="0" w:tplc="08090001">
+      <w:start w:val="1"/>
+      <w:numFmt w:val="bullet"/>
+      <w:lvlText w:val=""/>
+      <w:lvlJc w:val="left"/>
+      <w:pPr>
+        <w:ind w:left="720" w:hanging="360"/>
+      </w:pPr>
+      <w:rPr>
+        <w:rFonts w:ascii="Symbol" w:hAnsi="Symbol" w:hint="default"/>
+      </w:rPr>
+    </w:lvl>
+    <w:lvl w:ilvl="1" w:tplc="08090003" w:tentative="1">
+      <w:start w:val="1"/>
+      <w:numFmt w:val="bullet"/>
+      <w:lvlText w:val="o"/>
+      <w:lvlJc w:val="left"/>
+      <w:pPr>
+        <w:ind w:left="1440" w:hanging="360"/>
+      </w:pPr>
+      <w:rPr>
+        <w:rFonts w:ascii="Courier New" w:hAnsi="Courier New" w:cs="Courier New" w:hint="default"/>
+      </w:rPr>
+    </w:lvl>
+    <w:lvl w:ilvl="2" w:tplc="08090005" w:tentative="1">
+      <w:start w:val="1"/>
+      <w:numFmt w:val="bullet"/>
+      <w:lvlText w:val=""/>
+      <w:lvlJc w:val="left"/>
+      <w:pPr>
+        <w:ind w:left="2160" w:hanging="360"/>
+      </w:pPr>
+      <w:rPr>
+        <w:rFonts w:ascii="Wingdings" w:hAnsi="Wingdings" w:hint="default"/>
+      </w:rPr>
+    </w:lvl>
+    <w:lvl w:ilvl="3" w:tplc="08090001" w:tentative="1">
+      <w:start w:val="1"/>
+      <w:numFmt w:val="bullet"/>
+      <w:lvlText w:val=""/>
+      <w:lvlJc w:val="left"/>
+      <w:pPr>
+        <w:ind w:left="2880" w:hanging="360"/>
+      </w:pPr>
+      <w:rPr>
+        <w:rFonts w:ascii="Symbol" w:hAnsi="Symbol" w:hint="default"/>
+      </w:rPr>
+    </w:lvl>
+    <w:lvl w:ilvl="4" w:tplc="08090003" w:tentative="1">
+      <w:start w:val="1"/>
+      <w:numFmt w:val="bullet"/>
+      <w:lvlText w:val="o"/>
+      <w:lvlJc w:val="left"/>
+      <w:pPr>
+        <w:ind w:left="3600" w:hanging="360"/>
+      </w:pPr>
+      <w:rPr>
+        <w:rFonts w:ascii="Courier New" w:hAnsi="Courier New" w:cs="Courier New" w:hint="default"/>
+      </w:rPr>
+    </w:lvl>
+    <w:lvl w:ilvl="5" w:tplc="08090005" w:tentative="1">
+      <w:start w:val="1"/>
+      <w:numFmt w:val="bullet"/>
+      <w:lvlText w:val=""/>
+      <w:lvlJc w:val="left"/>
+      <w:pPr>
+        <w:ind w:left="4320" w:hanging="360"/>
+      </w:pPr>
+      <w:rPr>
+        <w:rFonts w:ascii="Wingdings" w:hAnsi="Wingdings" w:hint="default"/>
+      </w:rPr>
+    </w:lvl>
+    <w:lvl w:ilvl="6" w:tplc="08090001" w:tentative="1">
+      <w:start w:val="1"/>
+      <w:numFmt w:val="bullet"/>
+      <w:lvlText w:val=""/>
+      <w:lvlJc w:val="left"/>
+      <w:pPr>
+        <w:ind w:left="5040" w:hanging="360"/>
+      </w:pPr>
+      <w:rPr>
+        <w:rFonts w:ascii="Symbol" w:hAnsi="Symbol" w:hint="default"/>
+      </w:rPr>
+    </w:lvl>
+    <w:lvl w:ilvl="7" w:tplc="08090003" w:tentative="1">
+      <w:start w:val="1"/>
+      <w:numFmt w:val="bullet"/>
+      <w:lvlText w:val="o"/>
+      <w:lvlJc w:val="left"/>
+      <w:pPr>
+        <w:ind w:left="5760" w:hanging="360"/>
+      </w:pPr>
+      <w:rPr>
+        <w:rFonts w:ascii="Courier New" w:hAnsi="Courier New" w:cs="Courier New" w:hint="default"/>
+      </w:rPr>
+    </w:lvl>
+    <w:lvl w:ilvl="8" w:tplc="08090005" w:tentative="1">
+      <w:start w:val="1"/>
+      <w:numFmt w:val="bullet"/>
+      <w:lvlText w:val=""/>
+      <w:lvlJc w:val="left"/>
+      <w:pPr>
+        <w:ind w:left="6480" w:hanging="360"/>
+      </w:pPr>
+      <w:rPr>
+        <w:rFonts w:ascii="Wingdings" w:hAnsi="Wingdings" w:hint="default"/>
+      </w:rPr>
+    </w:lvl>
+  </w:abstractNum>
+  <w:abstractNum w:abstractNumId="4" w15:restartNumberingAfterBreak="0">
     <w:nsid w:val="185640E5"/>
     <w:multiLevelType w:val="hybridMultilevel"/>
     <w:tmpl w:val="BC28E414"/>
@@ -7482,7 +8850,7 @@
       </w:pPr>
     </w:lvl>
   </w:abstractNum>
-  <w:abstractNum w:abstractNumId="3" w15:restartNumberingAfterBreak="0">
+  <w:abstractNum w:abstractNumId="5" w15:restartNumberingAfterBreak="0">
     <w:nsid w:val="21487F82"/>
     <w:multiLevelType w:val="hybridMultilevel"/>
     <w:tmpl w:val="1C740CB2"/>
@@ -7574,7 +8942,7 @@
       </w:pPr>
     </w:lvl>
   </w:abstractNum>
-  <w:abstractNum w:abstractNumId="4" w15:restartNumberingAfterBreak="0">
+  <w:abstractNum w:abstractNumId="6" w15:restartNumberingAfterBreak="0">
     <w:nsid w:val="28AC1056"/>
     <w:multiLevelType w:val="hybridMultilevel"/>
     <w:tmpl w:val="E3641952"/>
@@ -7660,7 +9028,7 @@
       </w:pPr>
     </w:lvl>
   </w:abstractNum>
-  <w:abstractNum w:abstractNumId="5" w15:restartNumberingAfterBreak="0">
+  <w:abstractNum w:abstractNumId="7" w15:restartNumberingAfterBreak="0">
     <w:nsid w:val="32510550"/>
     <w:multiLevelType w:val="hybridMultilevel"/>
     <w:tmpl w:val="132CC142"/>
@@ -7755,7 +9123,7 @@
       </w:pPr>
     </w:lvl>
   </w:abstractNum>
-  <w:abstractNum w:abstractNumId="6" w15:restartNumberingAfterBreak="0">
+  <w:abstractNum w:abstractNumId="8" w15:restartNumberingAfterBreak="0">
     <w:nsid w:val="32732821"/>
     <w:multiLevelType w:val="hybridMultilevel"/>
     <w:tmpl w:val="78305536"/>
@@ -7844,7 +9212,7 @@
       </w:pPr>
     </w:lvl>
   </w:abstractNum>
-  <w:abstractNum w:abstractNumId="7" w15:restartNumberingAfterBreak="0">
+  <w:abstractNum w:abstractNumId="9" w15:restartNumberingAfterBreak="0">
     <w:nsid w:val="331B60F4"/>
     <w:multiLevelType w:val="hybridMultilevel"/>
     <w:tmpl w:val="6A2C783C"/>
@@ -7939,7 +9307,7 @@
       </w:pPr>
     </w:lvl>
   </w:abstractNum>
-  <w:abstractNum w:abstractNumId="8" w15:restartNumberingAfterBreak="0">
+  <w:abstractNum w:abstractNumId="10" w15:restartNumberingAfterBreak="0">
     <w:nsid w:val="367E3F6A"/>
     <w:multiLevelType w:val="hybridMultilevel"/>
     <w:tmpl w:val="0CB6E2E4"/>
@@ -8051,7 +9419,7 @@
       </w:rPr>
     </w:lvl>
   </w:abstractNum>
-  <w:abstractNum w:abstractNumId="9" w15:restartNumberingAfterBreak="0">
+  <w:abstractNum w:abstractNumId="11" w15:restartNumberingAfterBreak="0">
     <w:nsid w:val="375D36C8"/>
     <w:multiLevelType w:val="multilevel"/>
     <w:tmpl w:val="CF405D9C"/>
@@ -8164,7 +9532,7 @@
       </w:rPr>
     </w:lvl>
   </w:abstractNum>
-  <w:abstractNum w:abstractNumId="10" w15:restartNumberingAfterBreak="0">
+  <w:abstractNum w:abstractNumId="12" w15:restartNumberingAfterBreak="0">
     <w:nsid w:val="3B562392"/>
     <w:multiLevelType w:val="hybridMultilevel"/>
     <w:tmpl w:val="FEF0C300"/>
@@ -8256,7 +9624,7 @@
       </w:pPr>
     </w:lvl>
   </w:abstractNum>
-  <w:abstractNum w:abstractNumId="11" w15:restartNumberingAfterBreak="0">
+  <w:abstractNum w:abstractNumId="13" w15:restartNumberingAfterBreak="0">
     <w:nsid w:val="3C891350"/>
     <w:multiLevelType w:val="hybridMultilevel"/>
     <w:tmpl w:val="BB1CBCE0"/>
@@ -8351,7 +9719,7 @@
       </w:pPr>
     </w:lvl>
   </w:abstractNum>
-  <w:abstractNum w:abstractNumId="12" w15:restartNumberingAfterBreak="0">
+  <w:abstractNum w:abstractNumId="14" w15:restartNumberingAfterBreak="0">
     <w:nsid w:val="3E7E20C6"/>
     <w:multiLevelType w:val="hybridMultilevel"/>
     <w:tmpl w:val="1FD6CC98"/>
@@ -8440,7 +9808,7 @@
       </w:pPr>
     </w:lvl>
   </w:abstractNum>
-  <w:abstractNum w:abstractNumId="13" w15:restartNumberingAfterBreak="0">
+  <w:abstractNum w:abstractNumId="15" w15:restartNumberingAfterBreak="0">
     <w:nsid w:val="416214DD"/>
     <w:multiLevelType w:val="hybridMultilevel"/>
     <w:tmpl w:val="A0324C64"/>
@@ -8532,7 +9900,7 @@
       </w:pPr>
     </w:lvl>
   </w:abstractNum>
-  <w:abstractNum w:abstractNumId="14" w15:restartNumberingAfterBreak="0">
+  <w:abstractNum w:abstractNumId="16" w15:restartNumberingAfterBreak="0">
     <w:nsid w:val="435B4F95"/>
     <w:multiLevelType w:val="hybridMultilevel"/>
     <w:tmpl w:val="1204A66A"/>
@@ -8618,7 +9986,7 @@
       </w:pPr>
     </w:lvl>
   </w:abstractNum>
-  <w:abstractNum w:abstractNumId="15" w15:restartNumberingAfterBreak="0">
+  <w:abstractNum w:abstractNumId="17" w15:restartNumberingAfterBreak="0">
     <w:nsid w:val="43E43BAB"/>
     <w:multiLevelType w:val="hybridMultilevel"/>
     <w:tmpl w:val="C13472AC"/>
@@ -8713,7 +10081,233 @@
       </w:pPr>
     </w:lvl>
   </w:abstractNum>
-  <w:abstractNum w:abstractNumId="16" w15:restartNumberingAfterBreak="0">
+  <w:abstractNum w:abstractNumId="18" w15:restartNumberingAfterBreak="0">
+    <w:nsid w:val="46E515C4"/>
+    <w:multiLevelType w:val="hybridMultilevel"/>
+    <w:tmpl w:val="4A8C484E"/>
+    <w:lvl w:ilvl="0" w:tplc="08090001">
+      <w:start w:val="1"/>
+      <w:numFmt w:val="bullet"/>
+      <w:lvlText w:val=""/>
+      <w:lvlJc w:val="left"/>
+      <w:pPr>
+        <w:ind w:left="720" w:hanging="360"/>
+      </w:pPr>
+      <w:rPr>
+        <w:rFonts w:ascii="Symbol" w:hAnsi="Symbol" w:hint="default"/>
+      </w:rPr>
+    </w:lvl>
+    <w:lvl w:ilvl="1" w:tplc="08090003" w:tentative="1">
+      <w:start w:val="1"/>
+      <w:numFmt w:val="bullet"/>
+      <w:lvlText w:val="o"/>
+      <w:lvlJc w:val="left"/>
+      <w:pPr>
+        <w:ind w:left="1440" w:hanging="360"/>
+      </w:pPr>
+      <w:rPr>
+        <w:rFonts w:ascii="Courier New" w:hAnsi="Courier New" w:cs="Courier New" w:hint="default"/>
+      </w:rPr>
+    </w:lvl>
+    <w:lvl w:ilvl="2" w:tplc="08090005" w:tentative="1">
+      <w:start w:val="1"/>
+      <w:numFmt w:val="bullet"/>
+      <w:lvlText w:val=""/>
+      <w:lvlJc w:val="left"/>
+      <w:pPr>
+        <w:ind w:left="2160" w:hanging="360"/>
+      </w:pPr>
+      <w:rPr>
+        <w:rFonts w:ascii="Wingdings" w:hAnsi="Wingdings" w:hint="default"/>
+      </w:rPr>
+    </w:lvl>
+    <w:lvl w:ilvl="3" w:tplc="08090001" w:tentative="1">
+      <w:start w:val="1"/>
+      <w:numFmt w:val="bullet"/>
+      <w:lvlText w:val=""/>
+      <w:lvlJc w:val="left"/>
+      <w:pPr>
+        <w:ind w:left="2880" w:hanging="360"/>
+      </w:pPr>
+      <w:rPr>
+        <w:rFonts w:ascii="Symbol" w:hAnsi="Symbol" w:hint="default"/>
+      </w:rPr>
+    </w:lvl>
+    <w:lvl w:ilvl="4" w:tplc="08090003" w:tentative="1">
+      <w:start w:val="1"/>
+      <w:numFmt w:val="bullet"/>
+      <w:lvlText w:val="o"/>
+      <w:lvlJc w:val="left"/>
+      <w:pPr>
+        <w:ind w:left="3600" w:hanging="360"/>
+      </w:pPr>
+      <w:rPr>
+        <w:rFonts w:ascii="Courier New" w:hAnsi="Courier New" w:cs="Courier New" w:hint="default"/>
+      </w:rPr>
+    </w:lvl>
+    <w:lvl w:ilvl="5" w:tplc="08090005" w:tentative="1">
+      <w:start w:val="1"/>
+      <w:numFmt w:val="bullet"/>
+      <w:lvlText w:val=""/>
+      <w:lvlJc w:val="left"/>
+      <w:pPr>
+        <w:ind w:left="4320" w:hanging="360"/>
+      </w:pPr>
+      <w:rPr>
+        <w:rFonts w:ascii="Wingdings" w:hAnsi="Wingdings" w:hint="default"/>
+      </w:rPr>
+    </w:lvl>
+    <w:lvl w:ilvl="6" w:tplc="08090001" w:tentative="1">
+      <w:start w:val="1"/>
+      <w:numFmt w:val="bullet"/>
+      <w:lvlText w:val=""/>
+      <w:lvlJc w:val="left"/>
+      <w:pPr>
+        <w:ind w:left="5040" w:hanging="360"/>
+      </w:pPr>
+      <w:rPr>
+        <w:rFonts w:ascii="Symbol" w:hAnsi="Symbol" w:hint="default"/>
+      </w:rPr>
+    </w:lvl>
+    <w:lvl w:ilvl="7" w:tplc="08090003" w:tentative="1">
+      <w:start w:val="1"/>
+      <w:numFmt w:val="bullet"/>
+      <w:lvlText w:val="o"/>
+      <w:lvlJc w:val="left"/>
+      <w:pPr>
+        <w:ind w:left="5760" w:hanging="360"/>
+      </w:pPr>
+      <w:rPr>
+        <w:rFonts w:ascii="Courier New" w:hAnsi="Courier New" w:cs="Courier New" w:hint="default"/>
+      </w:rPr>
+    </w:lvl>
+    <w:lvl w:ilvl="8" w:tplc="08090005" w:tentative="1">
+      <w:start w:val="1"/>
+      <w:numFmt w:val="bullet"/>
+      <w:lvlText w:val=""/>
+      <w:lvlJc w:val="left"/>
+      <w:pPr>
+        <w:ind w:left="6480" w:hanging="360"/>
+      </w:pPr>
+      <w:rPr>
+        <w:rFonts w:ascii="Wingdings" w:hAnsi="Wingdings" w:hint="default"/>
+      </w:rPr>
+    </w:lvl>
+  </w:abstractNum>
+  <w:abstractNum w:abstractNumId="19" w15:restartNumberingAfterBreak="0">
+    <w:nsid w:val="4CE23880"/>
+    <w:multiLevelType w:val="hybridMultilevel"/>
+    <w:tmpl w:val="919A6F20"/>
+    <w:lvl w:ilvl="0" w:tplc="08090001">
+      <w:start w:val="1"/>
+      <w:numFmt w:val="bullet"/>
+      <w:lvlText w:val=""/>
+      <w:lvlJc w:val="left"/>
+      <w:pPr>
+        <w:ind w:left="720" w:hanging="360"/>
+      </w:pPr>
+      <w:rPr>
+        <w:rFonts w:ascii="Symbol" w:hAnsi="Symbol" w:hint="default"/>
+      </w:rPr>
+    </w:lvl>
+    <w:lvl w:ilvl="1" w:tplc="08090003" w:tentative="1">
+      <w:start w:val="1"/>
+      <w:numFmt w:val="bullet"/>
+      <w:lvlText w:val="o"/>
+      <w:lvlJc w:val="left"/>
+      <w:pPr>
+        <w:ind w:left="1440" w:hanging="360"/>
+      </w:pPr>
+      <w:rPr>
+        <w:rFonts w:ascii="Courier New" w:hAnsi="Courier New" w:cs="Courier New" w:hint="default"/>
+      </w:rPr>
+    </w:lvl>
+    <w:lvl w:ilvl="2" w:tplc="08090005" w:tentative="1">
+      <w:start w:val="1"/>
+      <w:numFmt w:val="bullet"/>
+      <w:lvlText w:val=""/>
+      <w:lvlJc w:val="left"/>
+      <w:pPr>
+        <w:ind w:left="2160" w:hanging="360"/>
+      </w:pPr>
+      <w:rPr>
+        <w:rFonts w:ascii="Wingdings" w:hAnsi="Wingdings" w:hint="default"/>
+      </w:rPr>
+    </w:lvl>
+    <w:lvl w:ilvl="3" w:tplc="08090001" w:tentative="1">
+      <w:start w:val="1"/>
+      <w:numFmt w:val="bullet"/>
+      <w:lvlText w:val=""/>
+      <w:lvlJc w:val="left"/>
+      <w:pPr>
+        <w:ind w:left="2880" w:hanging="360"/>
+      </w:pPr>
+      <w:rPr>
+        <w:rFonts w:ascii="Symbol" w:hAnsi="Symbol" w:hint="default"/>
+      </w:rPr>
+    </w:lvl>
+    <w:lvl w:ilvl="4" w:tplc="08090003" w:tentative="1">
+      <w:start w:val="1"/>
+      <w:numFmt w:val="bullet"/>
+      <w:lvlText w:val="o"/>
+      <w:lvlJc w:val="left"/>
+      <w:pPr>
+        <w:ind w:left="3600" w:hanging="360"/>
+      </w:pPr>
+      <w:rPr>
+        <w:rFonts w:ascii="Courier New" w:hAnsi="Courier New" w:cs="Courier New" w:hint="default"/>
+      </w:rPr>
+    </w:lvl>
+    <w:lvl w:ilvl="5" w:tplc="08090005" w:tentative="1">
+      <w:start w:val="1"/>
+      <w:numFmt w:val="bullet"/>
+      <w:lvlText w:val=""/>
+      <w:lvlJc w:val="left"/>
+      <w:pPr>
+        <w:ind w:left="4320" w:hanging="360"/>
+      </w:pPr>
+      <w:rPr>
+        <w:rFonts w:ascii="Wingdings" w:hAnsi="Wingdings" w:hint="default"/>
+      </w:rPr>
+    </w:lvl>
+    <w:lvl w:ilvl="6" w:tplc="08090001" w:tentative="1">
+      <w:start w:val="1"/>
+      <w:numFmt w:val="bullet"/>
+      <w:lvlText w:val=""/>
+      <w:lvlJc w:val="left"/>
+      <w:pPr>
+        <w:ind w:left="5040" w:hanging="360"/>
+      </w:pPr>
+      <w:rPr>
+        <w:rFonts w:ascii="Symbol" w:hAnsi="Symbol" w:hint="default"/>
+      </w:rPr>
+    </w:lvl>
+    <w:lvl w:ilvl="7" w:tplc="08090003" w:tentative="1">
+      <w:start w:val="1"/>
+      <w:numFmt w:val="bullet"/>
+      <w:lvlText w:val="o"/>
+      <w:lvlJc w:val="left"/>
+      <w:pPr>
+        <w:ind w:left="5760" w:hanging="360"/>
+      </w:pPr>
+      <w:rPr>
+        <w:rFonts w:ascii="Courier New" w:hAnsi="Courier New" w:cs="Courier New" w:hint="default"/>
+      </w:rPr>
+    </w:lvl>
+    <w:lvl w:ilvl="8" w:tplc="08090005" w:tentative="1">
+      <w:start w:val="1"/>
+      <w:numFmt w:val="bullet"/>
+      <w:lvlText w:val=""/>
+      <w:lvlJc w:val="left"/>
+      <w:pPr>
+        <w:ind w:left="6480" w:hanging="360"/>
+      </w:pPr>
+      <w:rPr>
+        <w:rFonts w:ascii="Wingdings" w:hAnsi="Wingdings" w:hint="default"/>
+      </w:rPr>
+    </w:lvl>
+  </w:abstractNum>
+  <w:abstractNum w:abstractNumId="20" w15:restartNumberingAfterBreak="0">
     <w:nsid w:val="4D8955D6"/>
     <w:multiLevelType w:val="hybridMultilevel"/>
     <w:tmpl w:val="FF90C840"/>
@@ -8808,7 +10402,7 @@
       </w:pPr>
     </w:lvl>
   </w:abstractNum>
-  <w:abstractNum w:abstractNumId="17" w15:restartNumberingAfterBreak="0">
+  <w:abstractNum w:abstractNumId="21" w15:restartNumberingAfterBreak="0">
     <w:nsid w:val="52332FCB"/>
     <w:multiLevelType w:val="hybridMultilevel"/>
     <w:tmpl w:val="8E7E02B6"/>
@@ -8906,7 +10500,7 @@
       </w:pPr>
     </w:lvl>
   </w:abstractNum>
-  <w:abstractNum w:abstractNumId="18" w15:restartNumberingAfterBreak="0">
+  <w:abstractNum w:abstractNumId="22" w15:restartNumberingAfterBreak="0">
     <w:nsid w:val="535F3215"/>
     <w:multiLevelType w:val="hybridMultilevel"/>
     <w:tmpl w:val="1FD6CC98"/>
@@ -8995,7 +10589,120 @@
       </w:pPr>
     </w:lvl>
   </w:abstractNum>
-  <w:abstractNum w:abstractNumId="19" w15:restartNumberingAfterBreak="0">
+  <w:abstractNum w:abstractNumId="23" w15:restartNumberingAfterBreak="0">
+    <w:nsid w:val="586E455F"/>
+    <w:multiLevelType w:val="hybridMultilevel"/>
+    <w:tmpl w:val="32D0C278"/>
+    <w:lvl w:ilvl="0" w:tplc="08090001">
+      <w:start w:val="1"/>
+      <w:numFmt w:val="bullet"/>
+      <w:lvlText w:val=""/>
+      <w:lvlJc w:val="left"/>
+      <w:pPr>
+        <w:ind w:left="720" w:hanging="360"/>
+      </w:pPr>
+      <w:rPr>
+        <w:rFonts w:ascii="Symbol" w:hAnsi="Symbol" w:hint="default"/>
+      </w:rPr>
+    </w:lvl>
+    <w:lvl w:ilvl="1" w:tplc="08090003" w:tentative="1">
+      <w:start w:val="1"/>
+      <w:numFmt w:val="bullet"/>
+      <w:lvlText w:val="o"/>
+      <w:lvlJc w:val="left"/>
+      <w:pPr>
+        <w:ind w:left="1440" w:hanging="360"/>
+      </w:pPr>
+      <w:rPr>
+        <w:rFonts w:ascii="Courier New" w:hAnsi="Courier New" w:cs="Courier New" w:hint="default"/>
+      </w:rPr>
+    </w:lvl>
+    <w:lvl w:ilvl="2" w:tplc="08090005" w:tentative="1">
+      <w:start w:val="1"/>
+      <w:numFmt w:val="bullet"/>
+      <w:lvlText w:val=""/>
+      <w:lvlJc w:val="left"/>
+      <w:pPr>
+        <w:ind w:left="2160" w:hanging="360"/>
+      </w:pPr>
+      <w:rPr>
+        <w:rFonts w:ascii="Wingdings" w:hAnsi="Wingdings" w:hint="default"/>
+      </w:rPr>
+    </w:lvl>
+    <w:lvl w:ilvl="3" w:tplc="08090001" w:tentative="1">
+      <w:start w:val="1"/>
+      <w:numFmt w:val="bullet"/>
+      <w:lvlText w:val=""/>
+      <w:lvlJc w:val="left"/>
+      <w:pPr>
+        <w:ind w:left="2880" w:hanging="360"/>
+      </w:pPr>
+      <w:rPr>
+        <w:rFonts w:ascii="Symbol" w:hAnsi="Symbol" w:hint="default"/>
+      </w:rPr>
+    </w:lvl>
+    <w:lvl w:ilvl="4" w:tplc="08090003" w:tentative="1">
+      <w:start w:val="1"/>
+      <w:numFmt w:val="bullet"/>
+      <w:lvlText w:val="o"/>
+      <w:lvlJc w:val="left"/>
+      <w:pPr>
+        <w:ind w:left="3600" w:hanging="360"/>
+      </w:pPr>
+      <w:rPr>
+        <w:rFonts w:ascii="Courier New" w:hAnsi="Courier New" w:cs="Courier New" w:hint="default"/>
+      </w:rPr>
+    </w:lvl>
+    <w:lvl w:ilvl="5" w:tplc="08090005" w:tentative="1">
+      <w:start w:val="1"/>
+      <w:numFmt w:val="bullet"/>
+      <w:lvlText w:val=""/>
+      <w:lvlJc w:val="left"/>
+      <w:pPr>
+        <w:ind w:left="4320" w:hanging="360"/>
+      </w:pPr>
+      <w:rPr>
+        <w:rFonts w:ascii="Wingdings" w:hAnsi="Wingdings" w:hint="default"/>
+      </w:rPr>
+    </w:lvl>
+    <w:lvl w:ilvl="6" w:tplc="08090001" w:tentative="1">
+      <w:start w:val="1"/>
+      <w:numFmt w:val="bullet"/>
+      <w:lvlText w:val=""/>
+      <w:lvlJc w:val="left"/>
+      <w:pPr>
+        <w:ind w:left="5040" w:hanging="360"/>
+      </w:pPr>
+      <w:rPr>
+        <w:rFonts w:ascii="Symbol" w:hAnsi="Symbol" w:hint="default"/>
+      </w:rPr>
+    </w:lvl>
+    <w:lvl w:ilvl="7" w:tplc="08090003" w:tentative="1">
+      <w:start w:val="1"/>
+      <w:numFmt w:val="bullet"/>
+      <w:lvlText w:val="o"/>
+      <w:lvlJc w:val="left"/>
+      <w:pPr>
+        <w:ind w:left="5760" w:hanging="360"/>
+      </w:pPr>
+      <w:rPr>
+        <w:rFonts w:ascii="Courier New" w:hAnsi="Courier New" w:cs="Courier New" w:hint="default"/>
+      </w:rPr>
+    </w:lvl>
+    <w:lvl w:ilvl="8" w:tplc="08090005" w:tentative="1">
+      <w:start w:val="1"/>
+      <w:numFmt w:val="bullet"/>
+      <w:lvlText w:val=""/>
+      <w:lvlJc w:val="left"/>
+      <w:pPr>
+        <w:ind w:left="6480" w:hanging="360"/>
+      </w:pPr>
+      <w:rPr>
+        <w:rFonts w:ascii="Wingdings" w:hAnsi="Wingdings" w:hint="default"/>
+      </w:rPr>
+    </w:lvl>
+  </w:abstractNum>
+  <w:abstractNum w:abstractNumId="24" w15:restartNumberingAfterBreak="0">
     <w:nsid w:val="594D2C6D"/>
     <w:multiLevelType w:val="hybridMultilevel"/>
     <w:tmpl w:val="BA2812A4"/>
@@ -9107,7 +10814,7 @@
       </w:rPr>
     </w:lvl>
   </w:abstractNum>
-  <w:abstractNum w:abstractNumId="20" w15:restartNumberingAfterBreak="0">
+  <w:abstractNum w:abstractNumId="25" w15:restartNumberingAfterBreak="0">
     <w:nsid w:val="5DD620E1"/>
     <w:multiLevelType w:val="hybridMultilevel"/>
     <w:tmpl w:val="37B8EA5E"/>
@@ -9202,7 +10909,7 @@
       </w:pPr>
     </w:lvl>
   </w:abstractNum>
-  <w:abstractNum w:abstractNumId="21" w15:restartNumberingAfterBreak="0">
+  <w:abstractNum w:abstractNumId="26" w15:restartNumberingAfterBreak="0">
     <w:nsid w:val="5EBD3FB4"/>
     <w:multiLevelType w:val="hybridMultilevel"/>
     <w:tmpl w:val="5B380104"/>
@@ -9288,7 +10995,7 @@
       </w:pPr>
     </w:lvl>
   </w:abstractNum>
-  <w:abstractNum w:abstractNumId="22" w15:restartNumberingAfterBreak="0">
+  <w:abstractNum w:abstractNumId="27" w15:restartNumberingAfterBreak="0">
     <w:nsid w:val="613D2525"/>
     <w:multiLevelType w:val="hybridMultilevel"/>
     <w:tmpl w:val="1FD6CC98"/>
@@ -9377,7 +11084,7 @@
       </w:pPr>
     </w:lvl>
   </w:abstractNum>
-  <w:abstractNum w:abstractNumId="23" w15:restartNumberingAfterBreak="0">
+  <w:abstractNum w:abstractNumId="28" w15:restartNumberingAfterBreak="0">
     <w:nsid w:val="63D23837"/>
     <w:multiLevelType w:val="hybridMultilevel"/>
     <w:tmpl w:val="9BD61186"/>
@@ -9489,7 +11196,7 @@
       </w:rPr>
     </w:lvl>
   </w:abstractNum>
-  <w:abstractNum w:abstractNumId="24" w15:restartNumberingAfterBreak="0">
+  <w:abstractNum w:abstractNumId="29" w15:restartNumberingAfterBreak="0">
     <w:nsid w:val="66162F7D"/>
     <w:multiLevelType w:val="hybridMultilevel"/>
     <w:tmpl w:val="38A2F066"/>
@@ -9602,7 +11309,7 @@
       </w:rPr>
     </w:lvl>
   </w:abstractNum>
-  <w:abstractNum w:abstractNumId="25" w15:restartNumberingAfterBreak="0">
+  <w:abstractNum w:abstractNumId="30" w15:restartNumberingAfterBreak="0">
     <w:nsid w:val="6E4A49F4"/>
     <w:multiLevelType w:val="hybridMultilevel"/>
     <w:tmpl w:val="6034381E"/>
@@ -9697,7 +11404,7 @@
       </w:pPr>
     </w:lvl>
   </w:abstractNum>
-  <w:abstractNum w:abstractNumId="26" w15:restartNumberingAfterBreak="0">
+  <w:abstractNum w:abstractNumId="31" w15:restartNumberingAfterBreak="0">
     <w:nsid w:val="705B13E1"/>
     <w:multiLevelType w:val="hybridMultilevel"/>
     <w:tmpl w:val="607E277A"/>
@@ -9792,7 +11499,120 @@
       </w:pPr>
     </w:lvl>
   </w:abstractNum>
-  <w:abstractNum w:abstractNumId="27" w15:restartNumberingAfterBreak="0">
+  <w:abstractNum w:abstractNumId="32" w15:restartNumberingAfterBreak="0">
+    <w:nsid w:val="71FA5561"/>
+    <w:multiLevelType w:val="hybridMultilevel"/>
+    <w:tmpl w:val="8092D41E"/>
+    <w:lvl w:ilvl="0" w:tplc="08090001">
+      <w:start w:val="1"/>
+      <w:numFmt w:val="bullet"/>
+      <w:lvlText w:val=""/>
+      <w:lvlJc w:val="left"/>
+      <w:pPr>
+        <w:ind w:left="720" w:hanging="360"/>
+      </w:pPr>
+      <w:rPr>
+        <w:rFonts w:ascii="Symbol" w:hAnsi="Symbol" w:hint="default"/>
+      </w:rPr>
+    </w:lvl>
+    <w:lvl w:ilvl="1" w:tplc="08090003" w:tentative="1">
+      <w:start w:val="1"/>
+      <w:numFmt w:val="bullet"/>
+      <w:lvlText w:val="o"/>
+      <w:lvlJc w:val="left"/>
+      <w:pPr>
+        <w:ind w:left="1440" w:hanging="360"/>
+      </w:pPr>
+      <w:rPr>
+        <w:rFonts w:ascii="Courier New" w:hAnsi="Courier New" w:cs="Courier New" w:hint="default"/>
+      </w:rPr>
+    </w:lvl>
+    <w:lvl w:ilvl="2" w:tplc="08090005" w:tentative="1">
+      <w:start w:val="1"/>
+      <w:numFmt w:val="bullet"/>
+      <w:lvlText w:val=""/>
+      <w:lvlJc w:val="left"/>
+      <w:pPr>
+        <w:ind w:left="2160" w:hanging="360"/>
+      </w:pPr>
+      <w:rPr>
+        <w:rFonts w:ascii="Wingdings" w:hAnsi="Wingdings" w:hint="default"/>
+      </w:rPr>
+    </w:lvl>
+    <w:lvl w:ilvl="3" w:tplc="08090001" w:tentative="1">
+      <w:start w:val="1"/>
+      <w:numFmt w:val="bullet"/>
+      <w:lvlText w:val=""/>
+      <w:lvlJc w:val="left"/>
+      <w:pPr>
+        <w:ind w:left="2880" w:hanging="360"/>
+      </w:pPr>
+      <w:rPr>
+        <w:rFonts w:ascii="Symbol" w:hAnsi="Symbol" w:hint="default"/>
+      </w:rPr>
+    </w:lvl>
+    <w:lvl w:ilvl="4" w:tplc="08090003" w:tentative="1">
+      <w:start w:val="1"/>
+      <w:numFmt w:val="bullet"/>
+      <w:lvlText w:val="o"/>
+      <w:lvlJc w:val="left"/>
+      <w:pPr>
+        <w:ind w:left="3600" w:hanging="360"/>
+      </w:pPr>
+      <w:rPr>
+        <w:rFonts w:ascii="Courier New" w:hAnsi="Courier New" w:cs="Courier New" w:hint="default"/>
+      </w:rPr>
+    </w:lvl>
+    <w:lvl w:ilvl="5" w:tplc="08090005" w:tentative="1">
+      <w:start w:val="1"/>
+      <w:numFmt w:val="bullet"/>
+      <w:lvlText w:val=""/>
+      <w:lvlJc w:val="left"/>
+      <w:pPr>
+        <w:ind w:left="4320" w:hanging="360"/>
+      </w:pPr>
+      <w:rPr>
+        <w:rFonts w:ascii="Wingdings" w:hAnsi="Wingdings" w:hint="default"/>
+      </w:rPr>
+    </w:lvl>
+    <w:lvl w:ilvl="6" w:tplc="08090001" w:tentative="1">
+      <w:start w:val="1"/>
+      <w:numFmt w:val="bullet"/>
+      <w:lvlText w:val=""/>
+      <w:lvlJc w:val="left"/>
+      <w:pPr>
+        <w:ind w:left="5040" w:hanging="360"/>
+      </w:pPr>
+      <w:rPr>
+        <w:rFonts w:ascii="Symbol" w:hAnsi="Symbol" w:hint="default"/>
+      </w:rPr>
+    </w:lvl>
+    <w:lvl w:ilvl="7" w:tplc="08090003" w:tentative="1">
+      <w:start w:val="1"/>
+      <w:numFmt w:val="bullet"/>
+      <w:lvlText w:val="o"/>
+      <w:lvlJc w:val="left"/>
+      <w:pPr>
+        <w:ind w:left="5760" w:hanging="360"/>
+      </w:pPr>
+      <w:rPr>
+        <w:rFonts w:ascii="Courier New" w:hAnsi="Courier New" w:cs="Courier New" w:hint="default"/>
+      </w:rPr>
+    </w:lvl>
+    <w:lvl w:ilvl="8" w:tplc="08090005" w:tentative="1">
+      <w:start w:val="1"/>
+      <w:numFmt w:val="bullet"/>
+      <w:lvlText w:val=""/>
+      <w:lvlJc w:val="left"/>
+      <w:pPr>
+        <w:ind w:left="6480" w:hanging="360"/>
+      </w:pPr>
+      <w:rPr>
+        <w:rFonts w:ascii="Wingdings" w:hAnsi="Wingdings" w:hint="default"/>
+      </w:rPr>
+    </w:lvl>
+  </w:abstractNum>
+  <w:abstractNum w:abstractNumId="33" w15:restartNumberingAfterBreak="0">
     <w:nsid w:val="749661D2"/>
     <w:multiLevelType w:val="hybridMultilevel"/>
     <w:tmpl w:val="8A020E72"/>
@@ -9881,7 +11701,7 @@
       </w:pPr>
     </w:lvl>
   </w:abstractNum>
-  <w:abstractNum w:abstractNumId="28" w15:restartNumberingAfterBreak="0">
+  <w:abstractNum w:abstractNumId="34" w15:restartNumberingAfterBreak="0">
     <w:nsid w:val="765D23A3"/>
     <w:multiLevelType w:val="multilevel"/>
     <w:tmpl w:val="D2A25216"/>
@@ -9994,7 +11814,7 @@
       </w:rPr>
     </w:lvl>
   </w:abstractNum>
-  <w:abstractNum w:abstractNumId="29" w15:restartNumberingAfterBreak="0">
+  <w:abstractNum w:abstractNumId="35" w15:restartNumberingAfterBreak="0">
     <w:nsid w:val="76C96011"/>
     <w:multiLevelType w:val="hybridMultilevel"/>
     <w:tmpl w:val="1FD6CC98"/>
@@ -10083,7 +11903,7 @@
       </w:pPr>
     </w:lvl>
   </w:abstractNum>
-  <w:abstractNum w:abstractNumId="30" w15:restartNumberingAfterBreak="0">
+  <w:abstractNum w:abstractNumId="36" w15:restartNumberingAfterBreak="0">
     <w:nsid w:val="78E66F8E"/>
     <w:multiLevelType w:val="hybridMultilevel"/>
     <w:tmpl w:val="7ACEBDB2"/>
@@ -10178,7 +11998,7 @@
       </w:pPr>
     </w:lvl>
   </w:abstractNum>
-  <w:abstractNum w:abstractNumId="31" w15:restartNumberingAfterBreak="0">
+  <w:abstractNum w:abstractNumId="37" w15:restartNumberingAfterBreak="0">
     <w:nsid w:val="7BDC0938"/>
     <w:multiLevelType w:val="hybridMultilevel"/>
     <w:tmpl w:val="FAD2F676"/>
@@ -10273,101 +12093,235 @@
       </w:pPr>
     </w:lvl>
   </w:abstractNum>
+  <w:abstractNum w:abstractNumId="38" w15:restartNumberingAfterBreak="0">
+    <w:nsid w:val="7C0939A1"/>
+    <w:multiLevelType w:val="hybridMultilevel"/>
+    <w:tmpl w:val="4F281C2C"/>
+    <w:lvl w:ilvl="0" w:tplc="08090001">
+      <w:start w:val="1"/>
+      <w:numFmt w:val="bullet"/>
+      <w:lvlText w:val=""/>
+      <w:lvlJc w:val="left"/>
+      <w:pPr>
+        <w:ind w:left="720" w:hanging="360"/>
+      </w:pPr>
+      <w:rPr>
+        <w:rFonts w:ascii="Symbol" w:hAnsi="Symbol" w:hint="default"/>
+      </w:rPr>
+    </w:lvl>
+    <w:lvl w:ilvl="1" w:tplc="08090003" w:tentative="1">
+      <w:start w:val="1"/>
+      <w:numFmt w:val="bullet"/>
+      <w:lvlText w:val="o"/>
+      <w:lvlJc w:val="left"/>
+      <w:pPr>
+        <w:ind w:left="1440" w:hanging="360"/>
+      </w:pPr>
+      <w:rPr>
+        <w:rFonts w:ascii="Courier New" w:hAnsi="Courier New" w:cs="Courier New" w:hint="default"/>
+      </w:rPr>
+    </w:lvl>
+    <w:lvl w:ilvl="2" w:tplc="08090005" w:tentative="1">
+      <w:start w:val="1"/>
+      <w:numFmt w:val="bullet"/>
+      <w:lvlText w:val=""/>
+      <w:lvlJc w:val="left"/>
+      <w:pPr>
+        <w:ind w:left="2160" w:hanging="360"/>
+      </w:pPr>
+      <w:rPr>
+        <w:rFonts w:ascii="Wingdings" w:hAnsi="Wingdings" w:hint="default"/>
+      </w:rPr>
+    </w:lvl>
+    <w:lvl w:ilvl="3" w:tplc="08090001" w:tentative="1">
+      <w:start w:val="1"/>
+      <w:numFmt w:val="bullet"/>
+      <w:lvlText w:val=""/>
+      <w:lvlJc w:val="left"/>
+      <w:pPr>
+        <w:ind w:left="2880" w:hanging="360"/>
+      </w:pPr>
+      <w:rPr>
+        <w:rFonts w:ascii="Symbol" w:hAnsi="Symbol" w:hint="default"/>
+      </w:rPr>
+    </w:lvl>
+    <w:lvl w:ilvl="4" w:tplc="08090003" w:tentative="1">
+      <w:start w:val="1"/>
+      <w:numFmt w:val="bullet"/>
+      <w:lvlText w:val="o"/>
+      <w:lvlJc w:val="left"/>
+      <w:pPr>
+        <w:ind w:left="3600" w:hanging="360"/>
+      </w:pPr>
+      <w:rPr>
+        <w:rFonts w:ascii="Courier New" w:hAnsi="Courier New" w:cs="Courier New" w:hint="default"/>
+      </w:rPr>
+    </w:lvl>
+    <w:lvl w:ilvl="5" w:tplc="08090005" w:tentative="1">
+      <w:start w:val="1"/>
+      <w:numFmt w:val="bullet"/>
+      <w:lvlText w:val=""/>
+      <w:lvlJc w:val="left"/>
+      <w:pPr>
+        <w:ind w:left="4320" w:hanging="360"/>
+      </w:pPr>
+      <w:rPr>
+        <w:rFonts w:ascii="Wingdings" w:hAnsi="Wingdings" w:hint="default"/>
+      </w:rPr>
+    </w:lvl>
+    <w:lvl w:ilvl="6" w:tplc="08090001" w:tentative="1">
+      <w:start w:val="1"/>
+      <w:numFmt w:val="bullet"/>
+      <w:lvlText w:val=""/>
+      <w:lvlJc w:val="left"/>
+      <w:pPr>
+        <w:ind w:left="5040" w:hanging="360"/>
+      </w:pPr>
+      <w:rPr>
+        <w:rFonts w:ascii="Symbol" w:hAnsi="Symbol" w:hint="default"/>
+      </w:rPr>
+    </w:lvl>
+    <w:lvl w:ilvl="7" w:tplc="08090003" w:tentative="1">
+      <w:start w:val="1"/>
+      <w:numFmt w:val="bullet"/>
+      <w:lvlText w:val="o"/>
+      <w:lvlJc w:val="left"/>
+      <w:pPr>
+        <w:ind w:left="5760" w:hanging="360"/>
+      </w:pPr>
+      <w:rPr>
+        <w:rFonts w:ascii="Courier New" w:hAnsi="Courier New" w:cs="Courier New" w:hint="default"/>
+      </w:rPr>
+    </w:lvl>
+    <w:lvl w:ilvl="8" w:tplc="08090005" w:tentative="1">
+      <w:start w:val="1"/>
+      <w:numFmt w:val="bullet"/>
+      <w:lvlText w:val=""/>
+      <w:lvlJc w:val="left"/>
+      <w:pPr>
+        <w:ind w:left="6480" w:hanging="360"/>
+      </w:pPr>
+      <w:rPr>
+        <w:rFonts w:ascii="Wingdings" w:hAnsi="Wingdings" w:hint="default"/>
+      </w:rPr>
+    </w:lvl>
+  </w:abstractNum>
   <w:num w:numId="1" w16cid:durableId="1798908918">
-    <w:abstractNumId w:val="9"/>
+    <w:abstractNumId w:val="11"/>
   </w:num>
   <w:num w:numId="2" w16cid:durableId="279383610">
+    <w:abstractNumId w:val="34"/>
+  </w:num>
+  <w:num w:numId="3" w16cid:durableId="839389972">
+    <w:abstractNumId w:val="29"/>
+  </w:num>
+  <w:num w:numId="4" w16cid:durableId="811749890">
+    <w:abstractNumId w:val="24"/>
+  </w:num>
+  <w:num w:numId="5" w16cid:durableId="218640389">
     <w:abstractNumId w:val="28"/>
   </w:num>
-  <w:num w:numId="3" w16cid:durableId="839389972">
-    <w:abstractNumId w:val="24"/>
-  </w:num>
-  <w:num w:numId="4" w16cid:durableId="811749890">
-    <w:abstractNumId w:val="19"/>
-  </w:num>
-  <w:num w:numId="5" w16cid:durableId="218640389">
-    <w:abstractNumId w:val="23"/>
-  </w:num>
   <w:num w:numId="6" w16cid:durableId="1820993783">
-    <w:abstractNumId w:val="8"/>
+    <w:abstractNumId w:val="10"/>
   </w:num>
   <w:num w:numId="7" w16cid:durableId="395785657">
-    <w:abstractNumId w:val="22"/>
+    <w:abstractNumId w:val="27"/>
   </w:num>
   <w:num w:numId="8" w16cid:durableId="810904989">
-    <w:abstractNumId w:val="18"/>
+    <w:abstractNumId w:val="22"/>
   </w:num>
   <w:num w:numId="9" w16cid:durableId="849176674">
     <w:abstractNumId w:val="0"/>
   </w:num>
   <w:num w:numId="10" w16cid:durableId="1191801769">
+    <w:abstractNumId w:val="14"/>
+  </w:num>
+  <w:num w:numId="11" w16cid:durableId="443614467">
+    <w:abstractNumId w:val="35"/>
+  </w:num>
+  <w:num w:numId="12" w16cid:durableId="281766364">
+    <w:abstractNumId w:val="25"/>
+  </w:num>
+  <w:num w:numId="13" w16cid:durableId="799493542">
+    <w:abstractNumId w:val="31"/>
+  </w:num>
+  <w:num w:numId="14" w16cid:durableId="126122576">
+    <w:abstractNumId w:val="15"/>
+  </w:num>
+  <w:num w:numId="15" w16cid:durableId="2057116549">
+    <w:abstractNumId w:val="7"/>
+  </w:num>
+  <w:num w:numId="16" w16cid:durableId="587496710">
+    <w:abstractNumId w:val="8"/>
+  </w:num>
+  <w:num w:numId="17" w16cid:durableId="2100518565">
+    <w:abstractNumId w:val="5"/>
+  </w:num>
+  <w:num w:numId="18" w16cid:durableId="2053456832">
+    <w:abstractNumId w:val="26"/>
+  </w:num>
+  <w:num w:numId="19" w16cid:durableId="265308989">
+    <w:abstractNumId w:val="6"/>
+  </w:num>
+  <w:num w:numId="20" w16cid:durableId="1464152469">
+    <w:abstractNumId w:val="4"/>
+  </w:num>
+  <w:num w:numId="21" w16cid:durableId="1300921155">
+    <w:abstractNumId w:val="16"/>
+  </w:num>
+  <w:num w:numId="22" w16cid:durableId="1875732508">
+    <w:abstractNumId w:val="33"/>
+  </w:num>
+  <w:num w:numId="23" w16cid:durableId="1174418784">
+    <w:abstractNumId w:val="17"/>
+  </w:num>
+  <w:num w:numId="24" w16cid:durableId="1373381518">
+    <w:abstractNumId w:val="30"/>
+  </w:num>
+  <w:num w:numId="25" w16cid:durableId="1439982488">
+    <w:abstractNumId w:val="37"/>
+  </w:num>
+  <w:num w:numId="26" w16cid:durableId="252711179">
+    <w:abstractNumId w:val="2"/>
+  </w:num>
+  <w:num w:numId="27" w16cid:durableId="897590672">
+    <w:abstractNumId w:val="21"/>
+  </w:num>
+  <w:num w:numId="28" w16cid:durableId="634872457">
+    <w:abstractNumId w:val="13"/>
+  </w:num>
+  <w:num w:numId="29" w16cid:durableId="1223636037">
+    <w:abstractNumId w:val="20"/>
+  </w:num>
+  <w:num w:numId="30" w16cid:durableId="1008602587">
+    <w:abstractNumId w:val="9"/>
+  </w:num>
+  <w:num w:numId="31" w16cid:durableId="1769735309">
+    <w:abstractNumId w:val="36"/>
+  </w:num>
+  <w:num w:numId="32" w16cid:durableId="1672370411">
     <w:abstractNumId w:val="12"/>
   </w:num>
-  <w:num w:numId="11" w16cid:durableId="443614467">
-    <w:abstractNumId w:val="29"/>
+  <w:num w:numId="33" w16cid:durableId="657881034">
+    <w:abstractNumId w:val="18"/>
   </w:num>
-  <w:num w:numId="12" w16cid:durableId="281766364">
-    <w:abstractNumId w:val="20"/>
+  <w:num w:numId="34" w16cid:durableId="955985342">
+    <w:abstractNumId w:val="1"/>
   </w:num>
-  <w:num w:numId="13" w16cid:durableId="799493542">
-    <w:abstractNumId w:val="26"/>
+  <w:num w:numId="35" w16cid:durableId="707342424">
+    <w:abstractNumId w:val="23"/>
   </w:num>
-  <w:num w:numId="14" w16cid:durableId="126122576">
-    <w:abstractNumId w:val="13"/>
-  </w:num>
-  <w:num w:numId="15" w16cid:durableId="2057116549">
-    <w:abstractNumId w:val="5"/>
-  </w:num>
-  <w:num w:numId="16" w16cid:durableId="587496710">
-    <w:abstractNumId w:val="6"/>
-  </w:num>
-  <w:num w:numId="17" w16cid:durableId="2100518565">
+  <w:num w:numId="36" w16cid:durableId="1690831492">
     <w:abstractNumId w:val="3"/>
   </w:num>
-  <w:num w:numId="18" w16cid:durableId="2053456832">
-    <w:abstractNumId w:val="21"/>
+  <w:num w:numId="37" w16cid:durableId="2142650298">
+    <w:abstractNumId w:val="38"/>
   </w:num>
-  <w:num w:numId="19" w16cid:durableId="265308989">
-    <w:abstractNumId w:val="4"/>
+  <w:num w:numId="38" w16cid:durableId="1717506457">
+    <w:abstractNumId w:val="19"/>
   </w:num>
-  <w:num w:numId="20" w16cid:durableId="1464152469">
-    <w:abstractNumId w:val="2"/>
-  </w:num>
-  <w:num w:numId="21" w16cid:durableId="1300921155">
-    <w:abstractNumId w:val="14"/>
-  </w:num>
-  <w:num w:numId="22" w16cid:durableId="1875732508">
-    <w:abstractNumId w:val="27"/>
-  </w:num>
-  <w:num w:numId="23" w16cid:durableId="1174418784">
-    <w:abstractNumId w:val="15"/>
-  </w:num>
-  <w:num w:numId="24" w16cid:durableId="1373381518">
-    <w:abstractNumId w:val="25"/>
-  </w:num>
-  <w:num w:numId="25" w16cid:durableId="1439982488">
-    <w:abstractNumId w:val="31"/>
-  </w:num>
-  <w:num w:numId="26" w16cid:durableId="252711179">
-    <w:abstractNumId w:val="1"/>
-  </w:num>
-  <w:num w:numId="27" w16cid:durableId="897590672">
-    <w:abstractNumId w:val="17"/>
-  </w:num>
-  <w:num w:numId="28" w16cid:durableId="634872457">
-    <w:abstractNumId w:val="11"/>
-  </w:num>
-  <w:num w:numId="29" w16cid:durableId="1223636037">
-    <w:abstractNumId w:val="16"/>
-  </w:num>
-  <w:num w:numId="30" w16cid:durableId="1008602587">
-    <w:abstractNumId w:val="7"/>
-  </w:num>
-  <w:num w:numId="31" w16cid:durableId="1769735309">
-    <w:abstractNumId w:val="30"/>
-  </w:num>
-  <w:num w:numId="32" w16cid:durableId="1672370411">
-    <w:abstractNumId w:val="10"/>
+  <w:num w:numId="39" w16cid:durableId="1295259388">
+    <w:abstractNumId w:val="32"/>
   </w:num>
 </w:numbering>
 </file>

</xml_diff>

<commit_message>
Add an output suggestion for use case
</commit_message>
<xml_diff>
--- a/Software Design Document.docx
+++ b/Software Design Document.docx
@@ -2024,13 +2024,8 @@
                 <w:numId w:val="8"/>
               </w:numPr>
             </w:pPr>
-            <w:proofErr w:type="gramStart"/>
-            <w:r>
-              <w:t>User</w:t>
-            </w:r>
-            <w:proofErr w:type="gramEnd"/>
-            <w:r>
-              <w:t xml:space="preserve"> select show price chart button.</w:t>
+            <w:r>
+              <w:t>User select show price chart button.</w:t>
             </w:r>
           </w:p>
           <w:p>
@@ -2276,13 +2271,8 @@
               </w:numPr>
             </w:pPr>
             <w:r>
-              <w:t xml:space="preserve">Select time </w:t>
-            </w:r>
-            <w:proofErr w:type="gramStart"/>
-            <w:r>
-              <w:t>period</w:t>
-            </w:r>
-            <w:proofErr w:type="gramEnd"/>
+              <w:t>Select time period</w:t>
+            </w:r>
           </w:p>
           <w:p>
             <w:pPr>
@@ -2317,15 +2307,7 @@
               </w:numPr>
             </w:pPr>
             <w:r>
-              <w:t xml:space="preserve">User then type words like pool, </w:t>
-            </w:r>
-            <w:proofErr w:type="gramStart"/>
-            <w:r>
-              <w:t>spa</w:t>
-            </w:r>
-            <w:proofErr w:type="gramEnd"/>
-            <w:r>
-              <w:t xml:space="preserve"> and other words, then select search button.</w:t>
+              <w:t>User then type words like pool, spa and other words, then select search button.</w:t>
             </w:r>
           </w:p>
           <w:p>
@@ -2618,6 +2600,18 @@
               </w:numPr>
             </w:pPr>
             <w:r>
+              <w:t>Displays the total number of reviews.</w:t>
+            </w:r>
+          </w:p>
+          <w:p>
+            <w:pPr>
+              <w:pStyle w:val="ListParagraph"/>
+              <w:numPr>
+                <w:ilvl w:val="0"/>
+                <w:numId w:val="10"/>
+              </w:numPr>
+            </w:pPr>
+            <w:r>
               <w:t>Program shows chart of the room.</w:t>
             </w:r>
           </w:p>
@@ -2730,7 +2724,6 @@
           </w:tcPr>
           <w:p>
             <w:r>
-              <w:lastRenderedPageBreak/>
               <w:t>Use Case ID</w:t>
             </w:r>
           </w:p>
@@ -3064,24 +3057,14 @@
       <w:r>
         <w:t xml:space="preserve">Figure </w:t>
       </w:r>
-      <w:r>
-        <w:fldChar w:fldCharType="begin"/>
-      </w:r>
-      <w:r>
-        <w:instrText xml:space="preserve"> SEQ Figure \* ARABIC </w:instrText>
-      </w:r>
-      <w:r>
-        <w:fldChar w:fldCharType="separate"/>
-      </w:r>
-      <w:r>
-        <w:rPr>
-          <w:noProof/>
-        </w:rPr>
-        <w:t>1</w:t>
-      </w:r>
-      <w:r>
-        <w:fldChar w:fldCharType="end"/>
-      </w:r>
+      <w:fldSimple w:instr=" SEQ Figure \* ARABIC ">
+        <w:r>
+          <w:rPr>
+            <w:noProof/>
+          </w:rPr>
+          <w:t>1</w:t>
+        </w:r>
+      </w:fldSimple>
       <w:r>
         <w:t>: Software design of the system</w:t>
       </w:r>
@@ -3123,7 +3106,6 @@
           <w:numId w:val="12"/>
         </w:numPr>
       </w:pPr>
-      <w:proofErr w:type="spellStart"/>
       <w:r>
         <w:rPr>
           <w:b/>
@@ -3136,26 +3118,8 @@
           <w:b/>
           <w:bCs/>
         </w:rPr>
-        <w:t>_</w:t>
-      </w:r>
-      <w:proofErr w:type="gramStart"/>
-      <w:r>
-        <w:rPr>
-          <w:b/>
-          <w:bCs/>
-        </w:rPr>
-        <w:t>listing</w:t>
-      </w:r>
-      <w:proofErr w:type="spellEnd"/>
-      <w:r>
-        <w:rPr>
-          <w:b/>
-          <w:bCs/>
-        </w:rPr>
-        <w:t>(</w:t>
-      </w:r>
-      <w:proofErr w:type="spellStart"/>
-      <w:proofErr w:type="gramEnd"/>
+        <w:t>_listing(</w:t>
+      </w:r>
       <w:r>
         <w:rPr>
           <w:b/>
@@ -3170,7 +3134,6 @@
         </w:rPr>
         <w:t>_name</w:t>
       </w:r>
-      <w:proofErr w:type="spellEnd"/>
       <w:r>
         <w:rPr>
           <w:b/>
@@ -3183,33 +3146,15 @@
           <w:b/>
           <w:bCs/>
         </w:rPr>
-        <w:t xml:space="preserve">, </w:t>
-      </w:r>
-      <w:proofErr w:type="spellStart"/>
-      <w:r>
-        <w:rPr>
-          <w:b/>
-          <w:bCs/>
-        </w:rPr>
-        <w:t>date_from</w:t>
-      </w:r>
-      <w:proofErr w:type="spellEnd"/>
-      <w:r>
-        <w:rPr>
-          <w:b/>
-          <w:bCs/>
-        </w:rPr>
-        <w:t xml:space="preserve">: datetime, </w:t>
-      </w:r>
-      <w:proofErr w:type="spellStart"/>
-      <w:r>
-        <w:rPr>
-          <w:b/>
-          <w:bCs/>
-        </w:rPr>
-        <w:t>date_to</w:t>
-      </w:r>
-      <w:proofErr w:type="spellEnd"/>
+        <w:t>, date_from: datetime, date_to</w:t>
+      </w:r>
+      <w:r>
+        <w:rPr>
+          <w:b/>
+          <w:bCs/>
+        </w:rPr>
+        <w:t>: datetime</w:t>
+      </w:r>
       <w:r>
         <w:rPr>
           <w:b/>
@@ -3271,14 +3216,12 @@
       <w:r>
         <w:t xml:space="preserve"> </w:t>
       </w:r>
-      <w:proofErr w:type="spellStart"/>
       <w:r>
         <w:t>suburb</w:t>
       </w:r>
       <w:r>
         <w:t>_name</w:t>
       </w:r>
-      <w:proofErr w:type="spellEnd"/>
       <w:r>
         <w:t xml:space="preserve"> (</w:t>
       </w:r>
@@ -3286,13 +3229,8 @@
         <w:t>name of that suburb or area)</w:t>
       </w:r>
       <w:r>
-        <w:t xml:space="preserve">, </w:t>
-      </w:r>
-      <w:proofErr w:type="spellStart"/>
-      <w:r>
-        <w:t>date_from</w:t>
-      </w:r>
-      <w:proofErr w:type="spellEnd"/>
+        <w:t>, date_from</w:t>
+      </w:r>
       <w:r>
         <w:t xml:space="preserve"> </w:t>
       </w:r>
@@ -3300,13 +3238,8 @@
         <w:t>(starting date)</w:t>
       </w:r>
       <w:r>
-        <w:t xml:space="preserve">, </w:t>
-      </w:r>
-      <w:proofErr w:type="spellStart"/>
-      <w:r>
-        <w:t>date_to</w:t>
-      </w:r>
-      <w:proofErr w:type="spellEnd"/>
+        <w:t>, date_to</w:t>
+      </w:r>
       <w:r>
         <w:t xml:space="preserve"> </w:t>
       </w:r>
@@ -3370,85 +3303,26 @@
           <w:numId w:val="12"/>
         </w:numPr>
       </w:pPr>
-      <w:proofErr w:type="spellStart"/>
-      <w:r>
-        <w:rPr>
-          <w:b/>
-          <w:bCs/>
-        </w:rPr>
-        <w:t>create_pricing_</w:t>
-      </w:r>
-      <w:proofErr w:type="gramStart"/>
-      <w:r>
-        <w:rPr>
-          <w:b/>
-          <w:bCs/>
-        </w:rPr>
-        <w:t>chart</w:t>
-      </w:r>
-      <w:proofErr w:type="spellEnd"/>
-      <w:r>
-        <w:rPr>
-          <w:b/>
-          <w:bCs/>
-        </w:rPr>
-        <w:t>(</w:t>
-      </w:r>
-      <w:proofErr w:type="spellStart"/>
-      <w:proofErr w:type="gramEnd"/>
-      <w:r>
-        <w:rPr>
-          <w:b/>
-          <w:bCs/>
-        </w:rPr>
-        <w:t>column_name</w:t>
-      </w:r>
-      <w:proofErr w:type="spellEnd"/>
-      <w:r>
-        <w:rPr>
-          <w:b/>
-          <w:bCs/>
-        </w:rPr>
-        <w:t>: string</w:t>
-      </w:r>
-      <w:r>
-        <w:rPr>
-          <w:b/>
-          <w:bCs/>
-        </w:rPr>
-        <w:t xml:space="preserve">, </w:t>
-      </w:r>
-      <w:proofErr w:type="spellStart"/>
-      <w:r>
-        <w:rPr>
-          <w:b/>
-          <w:bCs/>
-        </w:rPr>
-        <w:t>date_from</w:t>
-      </w:r>
-      <w:proofErr w:type="spellEnd"/>
-      <w:r>
-        <w:rPr>
-          <w:b/>
-          <w:bCs/>
-        </w:rPr>
-        <w:t xml:space="preserve">: datetime, </w:t>
-      </w:r>
-      <w:proofErr w:type="spellStart"/>
-      <w:r>
-        <w:rPr>
-          <w:b/>
-          <w:bCs/>
-        </w:rPr>
-        <w:t>date_to</w:t>
-      </w:r>
-      <w:proofErr w:type="spellEnd"/>
-      <w:r>
-        <w:rPr>
-          <w:b/>
-          <w:bCs/>
-        </w:rPr>
-        <w:t>: datetime</w:t>
+      <w:r>
+        <w:rPr>
+          <w:b/>
+          <w:bCs/>
+        </w:rPr>
+        <w:t>create_pricing_chart(</w:t>
+      </w:r>
+      <w:r>
+        <w:rPr>
+          <w:b/>
+          <w:bCs/>
+        </w:rPr>
+        <w:t>column_name: string</w:t>
+      </w:r>
+      <w:r>
+        <w:rPr>
+          <w:b/>
+          <w:bCs/>
+        </w:rPr>
+        <w:t>, date_from: datetime, date_to: datetime</w:t>
       </w:r>
       <w:r>
         <w:rPr>
@@ -3484,38 +3358,12 @@
       <w:r>
         <w:t xml:space="preserve">Input: </w:t>
       </w:r>
-      <w:proofErr w:type="spellStart"/>
-      <w:r>
-        <w:t>column_name</w:t>
-      </w:r>
-      <w:proofErr w:type="spellEnd"/>
-      <w:r>
-        <w:t xml:space="preserve"> (here </w:t>
-      </w:r>
-      <w:proofErr w:type="spellStart"/>
-      <w:r>
-        <w:t>column_name</w:t>
-      </w:r>
-      <w:proofErr w:type="spellEnd"/>
-      <w:r>
-        <w:t xml:space="preserve"> is “price”)</w:t>
-      </w:r>
-      <w:r>
-        <w:t xml:space="preserve">, </w:t>
-      </w:r>
-      <w:proofErr w:type="spellStart"/>
-      <w:r>
-        <w:t>date_from</w:t>
-      </w:r>
-      <w:proofErr w:type="spellEnd"/>
-      <w:r>
-        <w:t xml:space="preserve">, </w:t>
-      </w:r>
-      <w:proofErr w:type="spellStart"/>
-      <w:r>
-        <w:t>date_to</w:t>
-      </w:r>
-      <w:proofErr w:type="spellEnd"/>
+      <w:r>
+        <w:t>column_name (here column_name is “price”)</w:t>
+      </w:r>
+      <w:r>
+        <w:t>, date_from, date_to</w:t>
+      </w:r>
     </w:p>
     <w:p>
       <w:pPr>
@@ -3558,13 +3406,11 @@
           <w:numId w:val="12"/>
         </w:numPr>
       </w:pPr>
-      <w:proofErr w:type="spellStart"/>
-      <w:r>
-        <w:rPr>
-          <w:b/>
-          <w:bCs/>
-        </w:rPr>
-        <w:lastRenderedPageBreak/>
+      <w:r>
+        <w:rPr>
+          <w:b/>
+          <w:bCs/>
+        </w:rPr>
         <w:t>vi</w:t>
       </w:r>
       <w:r>
@@ -3572,70 +3418,14 @@
           <w:b/>
           <w:bCs/>
         </w:rPr>
-        <w:t>ew_user_specific_</w:t>
-      </w:r>
-      <w:proofErr w:type="gramStart"/>
-      <w:r>
-        <w:rPr>
-          <w:b/>
-          <w:bCs/>
-        </w:rPr>
-        <w:t>rooms</w:t>
-      </w:r>
-      <w:proofErr w:type="spellEnd"/>
-      <w:r>
-        <w:rPr>
-          <w:b/>
-          <w:bCs/>
-        </w:rPr>
-        <w:t>(</w:t>
-      </w:r>
-      <w:proofErr w:type="gramEnd"/>
-      <w:r>
-        <w:rPr>
-          <w:b/>
-          <w:bCs/>
-        </w:rPr>
-        <w:t>keyword: string</w:t>
-      </w:r>
-      <w:r>
-        <w:rPr>
-          <w:b/>
-          <w:bCs/>
-        </w:rPr>
-        <w:t xml:space="preserve">, </w:t>
-      </w:r>
-      <w:proofErr w:type="spellStart"/>
-      <w:r>
-        <w:rPr>
-          <w:b/>
-          <w:bCs/>
-        </w:rPr>
-        <w:t>date_from</w:t>
-      </w:r>
-      <w:proofErr w:type="spellEnd"/>
-      <w:r>
-        <w:rPr>
-          <w:b/>
-          <w:bCs/>
-        </w:rPr>
-        <w:t xml:space="preserve">: datetime, </w:t>
-      </w:r>
-      <w:proofErr w:type="spellStart"/>
-      <w:r>
-        <w:rPr>
-          <w:b/>
-          <w:bCs/>
-        </w:rPr>
-        <w:t>date_to</w:t>
-      </w:r>
-      <w:proofErr w:type="spellEnd"/>
-      <w:r>
-        <w:rPr>
-          <w:b/>
-          <w:bCs/>
-        </w:rPr>
-        <w:t>: datetime</w:t>
+        <w:t>ew_user_specific_rooms(keyword: string</w:t>
+      </w:r>
+      <w:r>
+        <w:rPr>
+          <w:b/>
+          <w:bCs/>
+        </w:rPr>
+        <w:t>, date_from: datetime, date_to: datetime</w:t>
       </w:r>
       <w:r>
         <w:rPr>
@@ -3672,21 +3462,8 @@
         <w:t>Input: keyword</w:t>
       </w:r>
       <w:r>
-        <w:t xml:space="preserve">, </w:t>
-      </w:r>
-      <w:proofErr w:type="spellStart"/>
-      <w:r>
-        <w:t>date_from</w:t>
-      </w:r>
-      <w:proofErr w:type="spellEnd"/>
-      <w:r>
-        <w:t xml:space="preserve">, </w:t>
-      </w:r>
-      <w:proofErr w:type="spellStart"/>
-      <w:r>
-        <w:t>date_to</w:t>
-      </w:r>
-      <w:proofErr w:type="spellEnd"/>
+        <w:t>, date_from, date_to</w:t>
+      </w:r>
     </w:p>
     <w:p>
       <w:pPr>
@@ -3735,57 +3512,15 @@
           <w:numId w:val="12"/>
         </w:numPr>
       </w:pPr>
-      <w:proofErr w:type="spellStart"/>
-      <w:r>
-        <w:rPr>
-          <w:b/>
-          <w:bCs/>
-        </w:rPr>
-        <w:t>view_review_</w:t>
-      </w:r>
-      <w:proofErr w:type="gramStart"/>
-      <w:r>
-        <w:rPr>
-          <w:b/>
-          <w:bCs/>
-        </w:rPr>
-        <w:t>chart</w:t>
-      </w:r>
-      <w:proofErr w:type="spellEnd"/>
-      <w:r>
-        <w:rPr>
-          <w:b/>
-          <w:bCs/>
-        </w:rPr>
-        <w:t>(</w:t>
-      </w:r>
-      <w:proofErr w:type="spellStart"/>
-      <w:proofErr w:type="gramEnd"/>
-      <w:r>
-        <w:rPr>
-          <w:b/>
-          <w:bCs/>
-        </w:rPr>
-        <w:t>listing_id</w:t>
-      </w:r>
-      <w:proofErr w:type="spellEnd"/>
-      <w:r>
-        <w:rPr>
-          <w:b/>
-          <w:bCs/>
-        </w:rPr>
-        <w:t>: integer, keyword: string)</w:t>
-      </w:r>
-      <w:r>
-        <w:t xml:space="preserve">: Creates a visualisation chart displaying number of customers commented in a specific property (i.e., </w:t>
-      </w:r>
-      <w:proofErr w:type="spellStart"/>
-      <w:r>
-        <w:t>listing_id</w:t>
-      </w:r>
-      <w:proofErr w:type="spellEnd"/>
-      <w:r>
-        <w:t>) relevant to specified keyword.</w:t>
+      <w:r>
+        <w:rPr>
+          <w:b/>
+          <w:bCs/>
+        </w:rPr>
+        <w:t>view_review_chart(listing_id: integer, keyword: string)</w:t>
+      </w:r>
+      <w:r>
+        <w:t>: Creates a visualisation chart displaying number of customers commented in a specific property (i.e., listing_id) relevant to specified keyword.</w:t>
       </w:r>
     </w:p>
     <w:p>
@@ -3797,15 +3532,7 @@
         </w:numPr>
       </w:pPr>
       <w:r>
-        <w:t xml:space="preserve">Input: </w:t>
-      </w:r>
-      <w:proofErr w:type="spellStart"/>
-      <w:r>
-        <w:t>listing_id</w:t>
-      </w:r>
-      <w:proofErr w:type="spellEnd"/>
-      <w:r>
-        <w:t>, keyword</w:t>
+        <w:t>Input: listing_id, keyword</w:t>
       </w:r>
     </w:p>
     <w:p>
@@ -3852,7 +3579,6 @@
           <w:numId w:val="12"/>
         </w:numPr>
       </w:pPr>
-      <w:proofErr w:type="spellStart"/>
       <w:r>
         <w:rPr>
           <w:b/>
@@ -3865,72 +3591,7 @@
           <w:b/>
           <w:bCs/>
         </w:rPr>
-        <w:t>property_used_</w:t>
-      </w:r>
-      <w:proofErr w:type="gramStart"/>
-      <w:r>
-        <w:rPr>
-          <w:b/>
-          <w:bCs/>
-        </w:rPr>
-        <w:t>times</w:t>
-      </w:r>
-      <w:proofErr w:type="spellEnd"/>
-      <w:r>
-        <w:rPr>
-          <w:b/>
-          <w:bCs/>
-        </w:rPr>
-        <w:t>(</w:t>
-      </w:r>
-      <w:proofErr w:type="spellStart"/>
-      <w:proofErr w:type="gramEnd"/>
-      <w:r>
-        <w:rPr>
-          <w:b/>
-          <w:bCs/>
-        </w:rPr>
-        <w:t>listing_id</w:t>
-      </w:r>
-      <w:proofErr w:type="spellEnd"/>
-      <w:r>
-        <w:rPr>
-          <w:b/>
-          <w:bCs/>
-        </w:rPr>
-        <w:t xml:space="preserve">: integer, </w:t>
-      </w:r>
-      <w:proofErr w:type="spellStart"/>
-      <w:r>
-        <w:rPr>
-          <w:b/>
-          <w:bCs/>
-        </w:rPr>
-        <w:t>date_from</w:t>
-      </w:r>
-      <w:proofErr w:type="spellEnd"/>
-      <w:r>
-        <w:rPr>
-          <w:b/>
-          <w:bCs/>
-        </w:rPr>
-        <w:t xml:space="preserve">: datetime, </w:t>
-      </w:r>
-      <w:proofErr w:type="spellStart"/>
-      <w:r>
-        <w:rPr>
-          <w:b/>
-          <w:bCs/>
-        </w:rPr>
-        <w:t>date_to</w:t>
-      </w:r>
-      <w:proofErr w:type="spellEnd"/>
-      <w:r>
-        <w:rPr>
-          <w:b/>
-          <w:bCs/>
-        </w:rPr>
-        <w:t>: datetime)</w:t>
+        <w:t>property_used_times(listing_id: integer, date_from: datetime, date_to: datetime)</w:t>
       </w:r>
       <w:r>
         <w:t>: Displays the number of times that property has been used within user specified date range.</w:t>
@@ -3945,29 +3606,8 @@
         </w:numPr>
       </w:pPr>
       <w:r>
-        <w:t xml:space="preserve">Input: </w:t>
-      </w:r>
-      <w:proofErr w:type="spellStart"/>
-      <w:r>
-        <w:t>listing_id</w:t>
-      </w:r>
-      <w:proofErr w:type="spellEnd"/>
-      <w:r>
-        <w:t xml:space="preserve">, </w:t>
-      </w:r>
-      <w:proofErr w:type="spellStart"/>
-      <w:r>
-        <w:t>date_from</w:t>
-      </w:r>
-      <w:proofErr w:type="spellEnd"/>
-      <w:r>
-        <w:t xml:space="preserve">, </w:t>
-      </w:r>
-      <w:proofErr w:type="spellStart"/>
-      <w:r>
-        <w:t>date_to</w:t>
-      </w:r>
-      <w:proofErr w:type="spellEnd"/>
+        <w:t>Input: listing_id, date_from, date_to</w:t>
+      </w:r>
     </w:p>
     <w:p>
       <w:pPr>
@@ -4101,7 +3741,6 @@
       <w:r>
         <w:t xml:space="preserve">, </w:t>
       </w:r>
-      <w:proofErr w:type="spellStart"/>
       <w:r>
         <w:rPr>
           <w:b/>
@@ -4109,7 +3748,6 @@
         </w:rPr>
         <w:t>listing_url</w:t>
       </w:r>
-      <w:proofErr w:type="spellEnd"/>
       <w:r>
         <w:t xml:space="preserve">, </w:t>
       </w:r>
@@ -4163,7 +3801,6 @@
       <w:r>
         <w:t xml:space="preserve">, </w:t>
       </w:r>
-      <w:proofErr w:type="spellStart"/>
       <w:r>
         <w:rPr>
           <w:b/>
@@ -4171,7 +3808,6 @@
         </w:rPr>
         <w:t>zipcode</w:t>
       </w:r>
-      <w:proofErr w:type="spellEnd"/>
       <w:r>
         <w:t xml:space="preserve">, </w:t>
       </w:r>
@@ -4220,21 +3856,12 @@
           <w:bCs/>
         </w:rPr>
       </w:pPr>
-      <w:proofErr w:type="spellStart"/>
-      <w:r>
-        <w:rPr>
-          <w:b/>
-          <w:bCs/>
-        </w:rPr>
-        <w:t>listing_data</w:t>
-      </w:r>
-      <w:proofErr w:type="spellEnd"/>
-      <w:r>
-        <w:rPr>
-          <w:b/>
-          <w:bCs/>
-        </w:rPr>
-        <w:t>:</w:t>
+      <w:r>
+        <w:rPr>
+          <w:b/>
+          <w:bCs/>
+        </w:rPr>
+        <w:t>listing_data:</w:t>
       </w:r>
       <w:r>
         <w:rPr>
@@ -4282,39 +3909,7 @@
           <w:b/>
           <w:bCs/>
         </w:rPr>
-        <w:t xml:space="preserve">id, </w:t>
-      </w:r>
-      <w:proofErr w:type="spellStart"/>
-      <w:r>
-        <w:rPr>
-          <w:b/>
-          <w:bCs/>
-        </w:rPr>
-        <w:t>listing_url</w:t>
-      </w:r>
-      <w:proofErr w:type="spellEnd"/>
-      <w:r>
-        <w:rPr>
-          <w:b/>
-          <w:bCs/>
-        </w:rPr>
-        <w:t xml:space="preserve">, name, description, street, city, state, </w:t>
-      </w:r>
-      <w:proofErr w:type="spellStart"/>
-      <w:r>
-        <w:rPr>
-          <w:b/>
-          <w:bCs/>
-        </w:rPr>
-        <w:t>zipcode</w:t>
-      </w:r>
-      <w:proofErr w:type="spellEnd"/>
-      <w:r>
-        <w:rPr>
-          <w:b/>
-          <w:bCs/>
-        </w:rPr>
-        <w:t>, country, price,</w:t>
+        <w:t>id, listing_url, name, description, street, city, state, zipcode, country, price,</w:t>
       </w:r>
       <w:r>
         <w:t xml:space="preserve"> etc.</w:t>
@@ -4331,7 +3926,6 @@
       <w:r>
         <w:t xml:space="preserve">The functions that use this data are: </w:t>
       </w:r>
-      <w:proofErr w:type="spellStart"/>
       <w:r>
         <w:rPr>
           <w:b/>
@@ -4339,48 +3933,22 @@
         </w:rPr>
         <w:t>view_property_used_</w:t>
       </w:r>
-      <w:proofErr w:type="gramStart"/>
-      <w:r>
-        <w:rPr>
-          <w:b/>
-          <w:bCs/>
-        </w:rPr>
-        <w:t>times</w:t>
-      </w:r>
-      <w:proofErr w:type="spellEnd"/>
-      <w:r>
-        <w:rPr>
-          <w:b/>
-          <w:bCs/>
-        </w:rPr>
-        <w:t>(</w:t>
-      </w:r>
-      <w:proofErr w:type="gramEnd"/>
-      <w:r>
-        <w:rPr>
-          <w:b/>
-          <w:bCs/>
-        </w:rPr>
-        <w:t>)</w:t>
+      <w:r>
+        <w:rPr>
+          <w:b/>
+          <w:bCs/>
+        </w:rPr>
+        <w:t>times()</w:t>
       </w:r>
       <w:r>
         <w:t xml:space="preserve"> and </w:t>
       </w:r>
-      <w:proofErr w:type="spellStart"/>
-      <w:r>
-        <w:rPr>
-          <w:b/>
-          <w:bCs/>
-        </w:rPr>
-        <w:t>view_review_chart</w:t>
-      </w:r>
-      <w:proofErr w:type="spellEnd"/>
-      <w:r>
-        <w:rPr>
-          <w:b/>
-          <w:bCs/>
-        </w:rPr>
-        <w:t>()</w:t>
+      <w:r>
+        <w:rPr>
+          <w:b/>
+          <w:bCs/>
+        </w:rPr>
+        <w:t>view_review_chart()</w:t>
       </w:r>
       <w:r>
         <w:t>.</w:t>
@@ -4398,21 +3966,12 @@
           <w:bCs/>
         </w:rPr>
       </w:pPr>
-      <w:proofErr w:type="spellStart"/>
-      <w:r>
-        <w:rPr>
-          <w:b/>
-          <w:bCs/>
-        </w:rPr>
-        <w:t>listing_reviews</w:t>
-      </w:r>
-      <w:proofErr w:type="spellEnd"/>
-      <w:r>
-        <w:rPr>
-          <w:b/>
-          <w:bCs/>
-        </w:rPr>
-        <w:t>:</w:t>
+      <w:r>
+        <w:rPr>
+          <w:b/>
+          <w:bCs/>
+        </w:rPr>
+        <w:t>listing_reviews:</w:t>
       </w:r>
       <w:r>
         <w:rPr>
@@ -4441,15 +4000,7 @@
         <w:t>array</w:t>
       </w:r>
       <w:r>
-        <w:t xml:space="preserve"> of objects with specified </w:t>
-      </w:r>
-      <w:proofErr w:type="spellStart"/>
-      <w:r>
-        <w:t>listing_id</w:t>
-      </w:r>
-      <w:proofErr w:type="spellEnd"/>
-      <w:r>
-        <w:t xml:space="preserve"> and its reviews in each object.</w:t>
+        <w:t xml:space="preserve"> of objects with specified listing_id and its reviews in each object.</w:t>
       </w:r>
     </w:p>
     <w:p>
@@ -4463,47 +4014,13 @@
       <w:r>
         <w:t xml:space="preserve">It consists of list of objects that has data members such as, </w:t>
       </w:r>
-      <w:proofErr w:type="spellStart"/>
-      <w:r>
-        <w:rPr>
-          <w:b/>
-          <w:bCs/>
-        </w:rPr>
-        <w:t>listing_id</w:t>
-      </w:r>
-      <w:proofErr w:type="spellEnd"/>
-      <w:r>
-        <w:rPr>
-          <w:b/>
-          <w:bCs/>
-        </w:rPr>
-        <w:t xml:space="preserve">, id, date, </w:t>
-      </w:r>
-      <w:proofErr w:type="spellStart"/>
-      <w:r>
-        <w:rPr>
-          <w:b/>
-          <w:bCs/>
-        </w:rPr>
-        <w:t>reviewer_id</w:t>
-      </w:r>
-      <w:proofErr w:type="spellEnd"/>
-      <w:r>
-        <w:rPr>
-          <w:b/>
-          <w:bCs/>
-        </w:rPr>
-        <w:t xml:space="preserve">, </w:t>
-      </w:r>
-      <w:proofErr w:type="spellStart"/>
-      <w:r>
-        <w:rPr>
-          <w:b/>
-          <w:bCs/>
-        </w:rPr>
-        <w:t>reviewer_name</w:t>
-      </w:r>
-      <w:proofErr w:type="spellEnd"/>
+      <w:r>
+        <w:rPr>
+          <w:b/>
+          <w:bCs/>
+        </w:rPr>
+        <w:t>listing_id, id, date, reviewer_id, reviewer_name</w:t>
+      </w:r>
       <w:r>
         <w:t xml:space="preserve">, and </w:t>
       </w:r>
@@ -4529,7 +4046,6 @@
       <w:r>
         <w:t xml:space="preserve">This is the data that is retrieved by using </w:t>
       </w:r>
-      <w:proofErr w:type="spellStart"/>
       <w:r>
         <w:rPr>
           <w:b/>
@@ -4537,29 +4053,12 @@
         </w:rPr>
         <w:t>view_review_</w:t>
       </w:r>
-      <w:proofErr w:type="gramStart"/>
-      <w:r>
-        <w:rPr>
-          <w:b/>
-          <w:bCs/>
-        </w:rPr>
-        <w:t>chart</w:t>
-      </w:r>
-      <w:proofErr w:type="spellEnd"/>
-      <w:r>
-        <w:rPr>
-          <w:b/>
-          <w:bCs/>
-        </w:rPr>
-        <w:t>(</w:t>
-      </w:r>
-      <w:proofErr w:type="gramEnd"/>
-      <w:r>
-        <w:rPr>
-          <w:b/>
-          <w:bCs/>
-        </w:rPr>
-        <w:t>)</w:t>
+      <w:r>
+        <w:rPr>
+          <w:b/>
+          <w:bCs/>
+        </w:rPr>
+        <w:t>chart()</w:t>
       </w:r>
       <w:r>
         <w:t xml:space="preserve"> function.</w:t>
@@ -4625,37 +4124,12 @@
       <w:r>
         <w:t xml:space="preserve">The functions that use this data are: </w:t>
       </w:r>
-      <w:proofErr w:type="spellStart"/>
-      <w:r>
-        <w:rPr>
-          <w:b/>
-          <w:bCs/>
-        </w:rPr>
-        <w:t>view_user_specific_</w:t>
-      </w:r>
-      <w:proofErr w:type="gramStart"/>
-      <w:r>
-        <w:rPr>
-          <w:b/>
-          <w:bCs/>
-        </w:rPr>
-        <w:t>rooms</w:t>
-      </w:r>
-      <w:proofErr w:type="spellEnd"/>
-      <w:r>
-        <w:rPr>
-          <w:b/>
-          <w:bCs/>
-        </w:rPr>
-        <w:t>(</w:t>
-      </w:r>
-      <w:proofErr w:type="gramEnd"/>
-      <w:r>
-        <w:rPr>
-          <w:b/>
-          <w:bCs/>
-        </w:rPr>
-        <w:t>),</w:t>
+      <w:r>
+        <w:rPr>
+          <w:b/>
+          <w:bCs/>
+        </w:rPr>
+        <w:t>view_user_specific_rooms(),</w:t>
       </w:r>
       <w:r>
         <w:rPr>
@@ -4672,23 +4146,7 @@
           <w:b/>
           <w:bCs/>
         </w:rPr>
-        <w:t xml:space="preserve"> </w:t>
-      </w:r>
-      <w:proofErr w:type="spellStart"/>
-      <w:r>
-        <w:rPr>
-          <w:b/>
-          <w:bCs/>
-        </w:rPr>
-        <w:t>view_review_chart</w:t>
-      </w:r>
-      <w:proofErr w:type="spellEnd"/>
-      <w:r>
-        <w:rPr>
-          <w:b/>
-          <w:bCs/>
-        </w:rPr>
-        <w:t>().</w:t>
+        <w:t xml:space="preserve"> view_review_chart().</w:t>
       </w:r>
     </w:p>
     <w:p>
@@ -4703,21 +4161,12 @@
           <w:bCs/>
         </w:rPr>
       </w:pPr>
-      <w:proofErr w:type="spellStart"/>
-      <w:r>
-        <w:rPr>
-          <w:b/>
-          <w:bCs/>
-        </w:rPr>
-        <w:t>date_from</w:t>
-      </w:r>
-      <w:proofErr w:type="spellEnd"/>
-      <w:r>
-        <w:rPr>
-          <w:b/>
-          <w:bCs/>
-        </w:rPr>
-        <w:t>:</w:t>
+      <w:r>
+        <w:rPr>
+          <w:b/>
+          <w:bCs/>
+        </w:rPr>
+        <w:t>date_from:</w:t>
       </w:r>
       <w:r>
         <w:rPr>
@@ -4764,85 +4213,12 @@
       <w:r>
         <w:t xml:space="preserve">The functions that use this data are: </w:t>
       </w:r>
-      <w:proofErr w:type="spellStart"/>
-      <w:r>
-        <w:rPr>
-          <w:b/>
-          <w:bCs/>
-        </w:rPr>
-        <w:t>view_listing</w:t>
-      </w:r>
-      <w:proofErr w:type="spellEnd"/>
-      <w:r>
-        <w:rPr>
-          <w:b/>
-          <w:bCs/>
-        </w:rPr>
-        <w:t xml:space="preserve"> (), </w:t>
-      </w:r>
-      <w:proofErr w:type="spellStart"/>
-      <w:r>
-        <w:rPr>
-          <w:b/>
-          <w:bCs/>
-        </w:rPr>
-        <w:t>create_pricing_</w:t>
-      </w:r>
-      <w:proofErr w:type="gramStart"/>
-      <w:r>
-        <w:rPr>
-          <w:b/>
-          <w:bCs/>
-        </w:rPr>
-        <w:t>chart</w:t>
-      </w:r>
-      <w:proofErr w:type="spellEnd"/>
-      <w:r>
-        <w:rPr>
-          <w:b/>
-          <w:bCs/>
-        </w:rPr>
-        <w:t>(</w:t>
-      </w:r>
-      <w:proofErr w:type="gramEnd"/>
-      <w:r>
-        <w:rPr>
-          <w:b/>
-          <w:bCs/>
-        </w:rPr>
-        <w:t xml:space="preserve">), </w:t>
-      </w:r>
-      <w:proofErr w:type="spellStart"/>
-      <w:r>
-        <w:rPr>
-          <w:b/>
-          <w:bCs/>
-        </w:rPr>
-        <w:t>view_user_specific_rooms</w:t>
-      </w:r>
-      <w:proofErr w:type="spellEnd"/>
-      <w:r>
-        <w:rPr>
-          <w:b/>
-          <w:bCs/>
-        </w:rPr>
-        <w:t xml:space="preserve">(), </w:t>
-      </w:r>
-      <w:proofErr w:type="spellStart"/>
-      <w:r>
-        <w:rPr>
-          <w:b/>
-          <w:bCs/>
-        </w:rPr>
-        <w:t>view_review_chart</w:t>
-      </w:r>
-      <w:proofErr w:type="spellEnd"/>
-      <w:r>
-        <w:rPr>
-          <w:b/>
-          <w:bCs/>
-        </w:rPr>
-        <w:t xml:space="preserve">(), </w:t>
+      <w:r>
+        <w:rPr>
+          <w:b/>
+          <w:bCs/>
+        </w:rPr>
+        <w:t xml:space="preserve">view_listing (), create_pricing_chart(), view_user_specific_rooms(), view_review_chart(), </w:t>
       </w:r>
       <w:r>
         <w:t>and</w:t>
@@ -4852,23 +4228,7 @@
           <w:b/>
           <w:bCs/>
         </w:rPr>
-        <w:t xml:space="preserve"> </w:t>
-      </w:r>
-      <w:proofErr w:type="spellStart"/>
-      <w:r>
-        <w:rPr>
-          <w:b/>
-          <w:bCs/>
-        </w:rPr>
-        <w:t>view_property_used_times</w:t>
-      </w:r>
-      <w:proofErr w:type="spellEnd"/>
-      <w:r>
-        <w:rPr>
-          <w:b/>
-          <w:bCs/>
-        </w:rPr>
-        <w:t>()</w:t>
+        <w:t xml:space="preserve"> view_property_used_times()</w:t>
       </w:r>
       <w:r>
         <w:rPr>
@@ -4890,21 +4250,12 @@
           <w:bCs/>
         </w:rPr>
       </w:pPr>
-      <w:proofErr w:type="spellStart"/>
-      <w:r>
-        <w:rPr>
-          <w:b/>
-          <w:bCs/>
-        </w:rPr>
-        <w:t>date_to</w:t>
-      </w:r>
-      <w:proofErr w:type="spellEnd"/>
-      <w:r>
-        <w:rPr>
-          <w:b/>
-          <w:bCs/>
-        </w:rPr>
-        <w:t>:</w:t>
+      <w:r>
+        <w:rPr>
+          <w:b/>
+          <w:bCs/>
+        </w:rPr>
+        <w:t>date_to:</w:t>
       </w:r>
       <w:r>
         <w:rPr>
@@ -4951,85 +4302,12 @@
       <w:r>
         <w:t xml:space="preserve">The functions that use this data are: </w:t>
       </w:r>
-      <w:proofErr w:type="spellStart"/>
-      <w:r>
-        <w:rPr>
-          <w:b/>
-          <w:bCs/>
-        </w:rPr>
-        <w:t>view_listing</w:t>
-      </w:r>
-      <w:proofErr w:type="spellEnd"/>
-      <w:r>
-        <w:rPr>
-          <w:b/>
-          <w:bCs/>
-        </w:rPr>
-        <w:t xml:space="preserve"> (), </w:t>
-      </w:r>
-      <w:proofErr w:type="spellStart"/>
-      <w:r>
-        <w:rPr>
-          <w:b/>
-          <w:bCs/>
-        </w:rPr>
-        <w:t>create_pricing_</w:t>
-      </w:r>
-      <w:proofErr w:type="gramStart"/>
-      <w:r>
-        <w:rPr>
-          <w:b/>
-          <w:bCs/>
-        </w:rPr>
-        <w:t>chart</w:t>
-      </w:r>
-      <w:proofErr w:type="spellEnd"/>
-      <w:r>
-        <w:rPr>
-          <w:b/>
-          <w:bCs/>
-        </w:rPr>
-        <w:t>(</w:t>
-      </w:r>
-      <w:proofErr w:type="gramEnd"/>
-      <w:r>
-        <w:rPr>
-          <w:b/>
-          <w:bCs/>
-        </w:rPr>
-        <w:t xml:space="preserve">), </w:t>
-      </w:r>
-      <w:proofErr w:type="spellStart"/>
-      <w:r>
-        <w:rPr>
-          <w:b/>
-          <w:bCs/>
-        </w:rPr>
-        <w:t>view_user_specific_rooms</w:t>
-      </w:r>
-      <w:proofErr w:type="spellEnd"/>
-      <w:r>
-        <w:rPr>
-          <w:b/>
-          <w:bCs/>
-        </w:rPr>
-        <w:t xml:space="preserve">(), </w:t>
-      </w:r>
-      <w:proofErr w:type="spellStart"/>
-      <w:r>
-        <w:rPr>
-          <w:b/>
-          <w:bCs/>
-        </w:rPr>
-        <w:t>view_review_chart</w:t>
-      </w:r>
-      <w:proofErr w:type="spellEnd"/>
-      <w:r>
-        <w:rPr>
-          <w:b/>
-          <w:bCs/>
-        </w:rPr>
-        <w:t xml:space="preserve">(), </w:t>
+      <w:r>
+        <w:rPr>
+          <w:b/>
+          <w:bCs/>
+        </w:rPr>
+        <w:t xml:space="preserve">view_listing (), create_pricing_chart(), view_user_specific_rooms(), view_review_chart(), </w:t>
       </w:r>
       <w:r>
         <w:t>and</w:t>
@@ -5039,23 +4317,7 @@
           <w:b/>
           <w:bCs/>
         </w:rPr>
-        <w:t xml:space="preserve"> </w:t>
-      </w:r>
-      <w:proofErr w:type="spellStart"/>
-      <w:r>
-        <w:rPr>
-          <w:b/>
-          <w:bCs/>
-        </w:rPr>
-        <w:t>view_property_used_times</w:t>
-      </w:r>
-      <w:proofErr w:type="spellEnd"/>
-      <w:r>
-        <w:rPr>
-          <w:b/>
-          <w:bCs/>
-        </w:rPr>
-        <w:t>()</w:t>
+        <w:t xml:space="preserve"> view_property_used_times()</w:t>
       </w:r>
       <w:r>
         <w:rPr>
@@ -5077,21 +4339,12 @@
           <w:bCs/>
         </w:rPr>
       </w:pPr>
-      <w:proofErr w:type="spellStart"/>
-      <w:r>
-        <w:rPr>
-          <w:b/>
-          <w:bCs/>
-        </w:rPr>
-        <w:t>column_name</w:t>
-      </w:r>
-      <w:proofErr w:type="spellEnd"/>
-      <w:r>
-        <w:rPr>
-          <w:b/>
-          <w:bCs/>
-        </w:rPr>
-        <w:t>:</w:t>
+      <w:r>
+        <w:rPr>
+          <w:b/>
+          <w:bCs/>
+        </w:rPr>
+        <w:t>column_name:</w:t>
       </w:r>
       <w:r>
         <w:rPr>
@@ -5134,37 +4387,12 @@
       <w:r>
         <w:t xml:space="preserve">The function that uses this data is </w:t>
       </w:r>
-      <w:proofErr w:type="spellStart"/>
-      <w:r>
-        <w:rPr>
-          <w:b/>
-          <w:bCs/>
-        </w:rPr>
-        <w:t>create_pricing_</w:t>
-      </w:r>
-      <w:proofErr w:type="gramStart"/>
-      <w:r>
-        <w:rPr>
-          <w:b/>
-          <w:bCs/>
-        </w:rPr>
-        <w:t>chart</w:t>
-      </w:r>
-      <w:proofErr w:type="spellEnd"/>
-      <w:r>
-        <w:rPr>
-          <w:b/>
-          <w:bCs/>
-        </w:rPr>
-        <w:t>(</w:t>
-      </w:r>
-      <w:proofErr w:type="gramEnd"/>
-      <w:r>
-        <w:rPr>
-          <w:b/>
-          <w:bCs/>
-        </w:rPr>
-        <w:t>).</w:t>
+      <w:r>
+        <w:rPr>
+          <w:b/>
+          <w:bCs/>
+        </w:rPr>
+        <w:t>create_pricing_chart().</w:t>
       </w:r>
     </w:p>
     <w:p>
@@ -5179,21 +4407,12 @@
           <w:bCs/>
         </w:rPr>
       </w:pPr>
-      <w:proofErr w:type="spellStart"/>
-      <w:r>
-        <w:rPr>
-          <w:b/>
-          <w:bCs/>
-        </w:rPr>
-        <w:t>listing_id</w:t>
-      </w:r>
-      <w:proofErr w:type="spellEnd"/>
-      <w:r>
-        <w:rPr>
-          <w:b/>
-          <w:bCs/>
-        </w:rPr>
-        <w:t>:</w:t>
+      <w:r>
+        <w:rPr>
+          <w:b/>
+          <w:bCs/>
+        </w:rPr>
+        <w:t>listing_id:</w:t>
       </w:r>
       <w:r>
         <w:rPr>
@@ -5236,37 +4455,12 @@
       <w:r>
         <w:t xml:space="preserve">The functions that use this data are: </w:t>
       </w:r>
-      <w:proofErr w:type="spellStart"/>
-      <w:r>
-        <w:rPr>
-          <w:b/>
-          <w:bCs/>
-        </w:rPr>
-        <w:t>view_review_</w:t>
-      </w:r>
-      <w:proofErr w:type="gramStart"/>
-      <w:r>
-        <w:rPr>
-          <w:b/>
-          <w:bCs/>
-        </w:rPr>
-        <w:t>chart</w:t>
-      </w:r>
-      <w:proofErr w:type="spellEnd"/>
-      <w:r>
-        <w:rPr>
-          <w:b/>
-          <w:bCs/>
-        </w:rPr>
-        <w:t>(</w:t>
-      </w:r>
-      <w:proofErr w:type="gramEnd"/>
-      <w:r>
-        <w:rPr>
-          <w:b/>
-          <w:bCs/>
-        </w:rPr>
-        <w:t xml:space="preserve">), </w:t>
+      <w:r>
+        <w:rPr>
+          <w:b/>
+          <w:bCs/>
+        </w:rPr>
+        <w:t xml:space="preserve">view_review_chart(), </w:t>
       </w:r>
       <w:r>
         <w:t>and</w:t>
@@ -5276,23 +4470,7 @@
           <w:b/>
           <w:bCs/>
         </w:rPr>
-        <w:t xml:space="preserve"> </w:t>
-      </w:r>
-      <w:proofErr w:type="spellStart"/>
-      <w:r>
-        <w:rPr>
-          <w:b/>
-          <w:bCs/>
-        </w:rPr>
-        <w:t>view_property_used_times</w:t>
-      </w:r>
-      <w:proofErr w:type="spellEnd"/>
-      <w:r>
-        <w:rPr>
-          <w:b/>
-          <w:bCs/>
-        </w:rPr>
-        <w:t>()</w:t>
+        <w:t xml:space="preserve"> view_property_used_times()</w:t>
       </w:r>
       <w:r>
         <w:rPr>
@@ -5314,7 +4492,6 @@
           <w:bCs/>
         </w:rPr>
       </w:pPr>
-      <w:proofErr w:type="spellStart"/>
       <w:r>
         <w:rPr>
           <w:b/>
@@ -5336,7 +4513,6 @@
         </w:rPr>
         <w:t>_name</w:t>
       </w:r>
-      <w:proofErr w:type="spellEnd"/>
       <w:r>
         <w:rPr>
           <w:b/>
@@ -5385,21 +4561,12 @@
       <w:r>
         <w:t xml:space="preserve">The function that uses this data is </w:t>
       </w:r>
-      <w:proofErr w:type="spellStart"/>
-      <w:r>
-        <w:rPr>
-          <w:b/>
-          <w:bCs/>
-        </w:rPr>
-        <w:t>view_listing</w:t>
-      </w:r>
-      <w:proofErr w:type="spellEnd"/>
-      <w:r>
-        <w:rPr>
-          <w:b/>
-          <w:bCs/>
-        </w:rPr>
-        <w:t xml:space="preserve"> ()</w:t>
+      <w:r>
+        <w:rPr>
+          <w:b/>
+          <w:bCs/>
+        </w:rPr>
+        <w:t>view_listing ()</w:t>
       </w:r>
       <w:r>
         <w:rPr>
@@ -5439,13 +4606,8 @@
         </w:numPr>
       </w:pPr>
       <w:r>
-        <w:t xml:space="preserve">Algorithm: </w:t>
-      </w:r>
-      <w:proofErr w:type="spellStart"/>
-      <w:r>
-        <w:t>UserSpecificRooms</w:t>
-      </w:r>
-      <w:proofErr w:type="spellEnd"/>
+        <w:t>Algorithm: UserSpecificRooms</w:t>
+      </w:r>
     </w:p>
     <w:p>
       <w:pPr>
@@ -5456,21 +4618,8 @@
         </w:numPr>
       </w:pPr>
       <w:r>
-        <w:t xml:space="preserve">Input: keyword, </w:t>
-      </w:r>
-      <w:proofErr w:type="spellStart"/>
-      <w:r>
-        <w:t>date_from</w:t>
-      </w:r>
-      <w:proofErr w:type="spellEnd"/>
-      <w:r>
-        <w:t xml:space="preserve">, </w:t>
-      </w:r>
-      <w:proofErr w:type="spellStart"/>
-      <w:r>
-        <w:t>date_to</w:t>
-      </w:r>
-      <w:proofErr w:type="spellEnd"/>
+        <w:t>Input: keyword, date_from, date_to</w:t>
+      </w:r>
     </w:p>
     <w:p>
       <w:pPr>
@@ -5505,15 +4654,7 @@
         </w:numPr>
       </w:pPr>
       <w:r>
-        <w:t xml:space="preserve">Initialize variables: listings = [], </w:t>
-      </w:r>
-      <w:proofErr w:type="spellStart"/>
-      <w:r>
-        <w:t>specific_keyword_listings</w:t>
-      </w:r>
-      <w:proofErr w:type="spellEnd"/>
-      <w:r>
-        <w:t xml:space="preserve"> = []</w:t>
+        <w:t>Initialize variables: listings = [], specific_keyword_listings = []</w:t>
       </w:r>
     </w:p>
     <w:p>
@@ -5525,15 +4666,7 @@
         </w:numPr>
       </w:pPr>
       <w:r>
-        <w:t xml:space="preserve">Select suburb, start date, and end date to call </w:t>
-      </w:r>
-      <w:proofErr w:type="spellStart"/>
-      <w:r>
-        <w:t>view_listing</w:t>
-      </w:r>
-      <w:proofErr w:type="spellEnd"/>
-      <w:r>
-        <w:t xml:space="preserve"> function</w:t>
+        <w:t>Select suburb, start date, and end date to call view_listing function</w:t>
       </w:r>
       <w:r>
         <w:t xml:space="preserve"> (with listings CSV file)</w:t>
@@ -5576,15 +4709,7 @@
         <w:ind w:left="2835"/>
       </w:pPr>
       <w:r>
-        <w:t xml:space="preserve">Push the object containing specified keywords to the </w:t>
-      </w:r>
-      <w:proofErr w:type="spellStart"/>
-      <w:r>
-        <w:t>specific_keyword_listings</w:t>
-      </w:r>
-      <w:proofErr w:type="spellEnd"/>
-      <w:r>
-        <w:t xml:space="preserve"> array.</w:t>
+        <w:t>Push the object containing specified keywords to the specific_keyword_listings array.</w:t>
       </w:r>
     </w:p>
     <w:p>
@@ -5596,15 +4721,7 @@
         </w:numPr>
       </w:pPr>
       <w:r>
-        <w:t xml:space="preserve">If length of </w:t>
-      </w:r>
-      <w:proofErr w:type="spellStart"/>
-      <w:r>
-        <w:t>specific_keyword_listings</w:t>
-      </w:r>
-      <w:proofErr w:type="spellEnd"/>
-      <w:r>
-        <w:t xml:space="preserve"> is greater than 0:</w:t>
+        <w:t>If length of specific_keyword_listings is greater than 0:</w:t>
       </w:r>
     </w:p>
     <w:p>
@@ -5617,13 +4734,8 @@
         <w:ind w:left="2835"/>
       </w:pPr>
       <w:r>
-        <w:t xml:space="preserve">Return </w:t>
-      </w:r>
-      <w:proofErr w:type="spellStart"/>
-      <w:r>
-        <w:t>specified_keyword_listings</w:t>
-      </w:r>
-      <w:proofErr w:type="spellEnd"/>
+        <w:t>Return specified_keyword_listings</w:t>
+      </w:r>
       <w:r>
         <w:t>.</w:t>
       </w:r>
@@ -5637,6 +4749,7 @@
         </w:numPr>
       </w:pPr>
       <w:r>
+        <w:lastRenderedPageBreak/>
         <w:t>Else:</w:t>
       </w:r>
     </w:p>
@@ -5650,7 +4763,6 @@
         <w:ind w:left="2835"/>
       </w:pPr>
       <w:r>
-        <w:lastRenderedPageBreak/>
         <w:t>Return 0 (i.e., there are no rooms relevant to the specified keyword)</w:t>
       </w:r>
     </w:p>
@@ -5683,11 +4795,9 @@
       <w:r>
         <w:t xml:space="preserve">Algorithm: </w:t>
       </w:r>
-      <w:proofErr w:type="spellStart"/>
       <w:r>
         <w:t>CreatePricingChart</w:t>
       </w:r>
-      <w:proofErr w:type="spellEnd"/>
       <w:r>
         <w:t xml:space="preserve"> </w:t>
       </w:r>
@@ -5703,27 +4813,12 @@
       <w:r>
         <w:t xml:space="preserve">Input: </w:t>
       </w:r>
-      <w:proofErr w:type="spellStart"/>
       <w:r>
         <w:t>ColumnName</w:t>
       </w:r>
-      <w:proofErr w:type="spellEnd"/>
-      <w:r>
-        <w:t xml:space="preserve">, </w:t>
-      </w:r>
-      <w:proofErr w:type="spellStart"/>
-      <w:r>
-        <w:t>DateFrom</w:t>
-      </w:r>
-      <w:proofErr w:type="spellEnd"/>
-      <w:r>
-        <w:t xml:space="preserve">, </w:t>
-      </w:r>
-      <w:proofErr w:type="spellStart"/>
-      <w:r>
-        <w:t>DateTo</w:t>
-      </w:r>
-      <w:proofErr w:type="spellEnd"/>
+      <w:r>
+        <w:t>, DateFrom, DateTo</w:t>
+      </w:r>
     </w:p>
     <w:p>
       <w:pPr>
@@ -5737,15 +4832,7 @@
         <w:t xml:space="preserve">Output: </w:t>
       </w:r>
       <w:r>
-        <w:t>Visualisation Chart (</w:t>
-      </w:r>
-      <w:proofErr w:type="spellStart"/>
-      <w:r>
-        <w:t>listing_id</w:t>
-      </w:r>
-      <w:proofErr w:type="spellEnd"/>
-      <w:r>
-        <w:t>, name, and price)</w:t>
+        <w:t>Visualisation Chart (listing_id, name, and price)</w:t>
       </w:r>
     </w:p>
     <w:p>
@@ -5785,81 +4872,49 @@
           <w:rFonts w:cstheme="minorHAnsi"/>
           <w:color w:val="000000"/>
         </w:rPr>
-        <w:t xml:space="preserve">Select start date, and end date to call </w:t>
-      </w:r>
-      <w:proofErr w:type="spellStart"/>
+        <w:t>Select start date, and end date to call view_listing function</w:t>
+      </w:r>
+      <w:r>
+        <w:t xml:space="preserve"> (with listings CSV file)</w:t>
+      </w:r>
       <w:r>
         <w:rPr>
           <w:rFonts w:cstheme="minorHAnsi"/>
           <w:color w:val="000000"/>
         </w:rPr>
-        <w:t>view_listing</w:t>
-      </w:r>
-      <w:proofErr w:type="spellEnd"/>
+        <w:t>.</w:t>
+      </w:r>
+    </w:p>
+    <w:p>
+      <w:pPr>
+        <w:pStyle w:val="ListParagraph"/>
+        <w:numPr>
+          <w:ilvl w:val="2"/>
+          <w:numId w:val="29"/>
+        </w:numPr>
+      </w:pPr>
       <w:r>
         <w:rPr>
           <w:rFonts w:cstheme="minorHAnsi"/>
           <w:color w:val="000000"/>
         </w:rPr>
-        <w:t xml:space="preserve"> function</w:t>
-      </w:r>
-      <w:r>
-        <w:t xml:space="preserve"> (with listings CSV file)</w:t>
-      </w:r>
+        <w:t>Store the data in listings variable.</w:t>
+      </w:r>
+    </w:p>
+    <w:p>
+      <w:pPr>
+        <w:pStyle w:val="ListParagraph"/>
+        <w:numPr>
+          <w:ilvl w:val="2"/>
+          <w:numId w:val="29"/>
+        </w:numPr>
+      </w:pPr>
       <w:r>
         <w:rPr>
           <w:rFonts w:cstheme="minorHAnsi"/>
           <w:color w:val="000000"/>
         </w:rPr>
-        <w:t>.</w:t>
-      </w:r>
-    </w:p>
-    <w:p>
-      <w:pPr>
-        <w:pStyle w:val="ListParagraph"/>
-        <w:numPr>
-          <w:ilvl w:val="2"/>
-          <w:numId w:val="29"/>
-        </w:numPr>
-      </w:pPr>
-      <w:r>
-        <w:rPr>
-          <w:rFonts w:cstheme="minorHAnsi"/>
-          <w:color w:val="000000"/>
-        </w:rPr>
-        <w:t>Store the data in listings variable.</w:t>
-      </w:r>
-    </w:p>
-    <w:p>
-      <w:pPr>
-        <w:pStyle w:val="ListParagraph"/>
-        <w:numPr>
-          <w:ilvl w:val="2"/>
-          <w:numId w:val="29"/>
-        </w:numPr>
-      </w:pPr>
-      <w:r>
-        <w:rPr>
-          <w:rFonts w:cstheme="minorHAnsi"/>
-          <w:color w:val="000000"/>
-        </w:rPr>
-        <w:t xml:space="preserve">Map listings data with </w:t>
-      </w:r>
-      <w:proofErr w:type="spellStart"/>
-      <w:r>
-        <w:rPr>
-          <w:rFonts w:cstheme="minorHAnsi"/>
-          <w:color w:val="000000"/>
-        </w:rPr>
-        <w:t>column_name</w:t>
-      </w:r>
-      <w:proofErr w:type="spellEnd"/>
-      <w:r>
-        <w:rPr>
-          <w:rFonts w:cstheme="minorHAnsi"/>
-          <w:color w:val="000000"/>
-        </w:rPr>
-        <w:t xml:space="preserve"> as “price” to visualisation chart library in python.</w:t>
+        <w:t>Map listings data with column_name as “price” to visualisation chart library in python.</w:t>
       </w:r>
     </w:p>
     <w:p>
@@ -5921,11 +4976,9 @@
       <w:r>
         <w:t xml:space="preserve">Algorithm: </w:t>
       </w:r>
-      <w:proofErr w:type="spellStart"/>
       <w:r>
         <w:t>ViewReviewChart</w:t>
       </w:r>
-      <w:proofErr w:type="spellEnd"/>
       <w:r>
         <w:t xml:space="preserve"> </w:t>
       </w:r>
@@ -5941,13 +4994,8 @@
       <w:r>
         <w:t xml:space="preserve">Input: </w:t>
       </w:r>
-      <w:proofErr w:type="spellStart"/>
-      <w:r>
-        <w:t>listing_id</w:t>
-      </w:r>
-      <w:proofErr w:type="spellEnd"/>
-      <w:r>
-        <w:t>, keyword</w:t>
+      <w:r>
+        <w:t>listing_id, keyword</w:t>
       </w:r>
     </w:p>
     <w:p>
@@ -5986,42 +5034,10 @@
         </w:numPr>
       </w:pPr>
       <w:r>
-        <w:t xml:space="preserve">Initialize variables: </w:t>
-      </w:r>
-      <w:proofErr w:type="spellStart"/>
-      <w:r>
-        <w:t>reviews_listings</w:t>
-      </w:r>
-      <w:proofErr w:type="spellEnd"/>
-      <w:r>
-        <w:t xml:space="preserve"> = [], </w:t>
-      </w:r>
-      <w:proofErr w:type="spellStart"/>
-      <w:r>
-        <w:t>filtered_listings</w:t>
-      </w:r>
-      <w:proofErr w:type="spellEnd"/>
-      <w:r>
-        <w:t xml:space="preserve"> = [], </w:t>
-      </w:r>
-      <w:proofErr w:type="spellStart"/>
-      <w:r>
-        <w:t>specific_keyword_listings</w:t>
-      </w:r>
-      <w:proofErr w:type="spellEnd"/>
-      <w:r>
-        <w:t xml:space="preserve"> = []</w:t>
-      </w:r>
-      <w:r>
-        <w:t xml:space="preserve">, </w:t>
-      </w:r>
-      <w:proofErr w:type="spellStart"/>
-      <w:r>
-        <w:t>total_reviews</w:t>
-      </w:r>
-      <w:proofErr w:type="spellEnd"/>
-      <w:r>
-        <w:t xml:space="preserve"> = 0</w:t>
+        <w:t>Initialize variables: reviews_listings = [], filtered_listings = [], specific_keyword_listings = []</w:t>
+      </w:r>
+      <w:r>
+        <w:t>, total_reviews = 0</w:t>
       </w:r>
     </w:p>
     <w:p>
@@ -6033,15 +5049,7 @@
         </w:numPr>
       </w:pPr>
       <w:r>
-        <w:t xml:space="preserve">Select start date, and end date to call </w:t>
-      </w:r>
-      <w:proofErr w:type="spellStart"/>
-      <w:r>
-        <w:t>view_listing</w:t>
-      </w:r>
-      <w:proofErr w:type="spellEnd"/>
-      <w:r>
-        <w:t xml:space="preserve"> function (with reviews CSV file).</w:t>
+        <w:t>Select start date, and end date to call view_listing function (with reviews CSV file).</w:t>
       </w:r>
     </w:p>
     <w:p>
@@ -6053,15 +5061,7 @@
         </w:numPr>
       </w:pPr>
       <w:r>
-        <w:t xml:space="preserve">Store the data in </w:t>
-      </w:r>
-      <w:proofErr w:type="spellStart"/>
-      <w:r>
-        <w:t>reviews_listings</w:t>
-      </w:r>
-      <w:proofErr w:type="spellEnd"/>
-      <w:r>
-        <w:t xml:space="preserve"> variable.</w:t>
+        <w:t>Store the data in reviews_listings variable.</w:t>
       </w:r>
     </w:p>
     <w:p>
@@ -6073,23 +5073,7 @@
         </w:numPr>
       </w:pPr>
       <w:r>
-        <w:t xml:space="preserve">Filter the </w:t>
-      </w:r>
-      <w:proofErr w:type="spellStart"/>
-      <w:r>
-        <w:t>reviews_listings</w:t>
-      </w:r>
-      <w:proofErr w:type="spellEnd"/>
-      <w:r>
-        <w:t xml:space="preserve"> data with specified </w:t>
-      </w:r>
-      <w:proofErr w:type="spellStart"/>
-      <w:r>
-        <w:t>listing_id</w:t>
-      </w:r>
-      <w:proofErr w:type="spellEnd"/>
-      <w:r>
-        <w:t>:</w:t>
+        <w:t>Filter the reviews_listings data with specified listing_id:</w:t>
       </w:r>
     </w:p>
     <w:p>
@@ -6102,23 +5086,7 @@
         <w:ind w:left="2835"/>
       </w:pPr>
       <w:r>
-        <w:t xml:space="preserve">Push the object containing specified </w:t>
-      </w:r>
-      <w:proofErr w:type="spellStart"/>
-      <w:r>
-        <w:t>listing_id</w:t>
-      </w:r>
-      <w:proofErr w:type="spellEnd"/>
-      <w:r>
-        <w:t xml:space="preserve"> to the </w:t>
-      </w:r>
-      <w:proofErr w:type="spellStart"/>
-      <w:r>
-        <w:t>filtered_listings</w:t>
-      </w:r>
-      <w:proofErr w:type="spellEnd"/>
-      <w:r>
-        <w:t xml:space="preserve"> array.</w:t>
+        <w:t>Push the object containing specified listing_id to the filtered_listings array.</w:t>
       </w:r>
     </w:p>
     <w:p>
@@ -6130,15 +5098,7 @@
         </w:numPr>
       </w:pPr>
       <w:r>
-        <w:t xml:space="preserve">Filter the </w:t>
-      </w:r>
-      <w:proofErr w:type="spellStart"/>
-      <w:r>
-        <w:t>filtered_listings</w:t>
-      </w:r>
-      <w:proofErr w:type="spellEnd"/>
-      <w:r>
-        <w:t xml:space="preserve"> data against </w:t>
+        <w:t xml:space="preserve">Filter the filtered_listings data against </w:t>
       </w:r>
       <w:r>
         <w:t>comments</w:t>
@@ -6157,15 +5117,7 @@
         <w:ind w:left="2835"/>
       </w:pPr>
       <w:r>
-        <w:t xml:space="preserve">Push the object containing specified keywords to the </w:t>
-      </w:r>
-      <w:proofErr w:type="spellStart"/>
-      <w:r>
-        <w:t>specific_keyword_listings</w:t>
-      </w:r>
-      <w:proofErr w:type="spellEnd"/>
-      <w:r>
-        <w:t xml:space="preserve"> array.</w:t>
+        <w:t>Push the object containing specified keywords to the specific_keyword_listings array.</w:t>
       </w:r>
     </w:p>
     <w:p>
@@ -6177,15 +5129,7 @@
         </w:numPr>
       </w:pPr>
       <w:r>
-        <w:t xml:space="preserve">If length of </w:t>
-      </w:r>
-      <w:proofErr w:type="spellStart"/>
-      <w:r>
-        <w:t>specific_keyword_listings</w:t>
-      </w:r>
-      <w:proofErr w:type="spellEnd"/>
-      <w:r>
-        <w:t xml:space="preserve"> is greater than 0:</w:t>
+        <w:t>If length of specific_keyword_listings is greater than 0:</w:t>
       </w:r>
     </w:p>
     <w:p>
@@ -6198,15 +5142,7 @@
         <w:ind w:left="2835"/>
       </w:pPr>
       <w:r>
-        <w:t xml:space="preserve">Calculate the length of </w:t>
-      </w:r>
-      <w:proofErr w:type="spellStart"/>
-      <w:r>
-        <w:t>specific_keyword_listings</w:t>
-      </w:r>
-      <w:proofErr w:type="spellEnd"/>
-      <w:r>
-        <w:t xml:space="preserve"> array.</w:t>
+        <w:t>Calculate the length of specific_keyword_listings array.</w:t>
       </w:r>
     </w:p>
     <w:p>
@@ -6219,15 +5155,7 @@
         <w:ind w:left="2835"/>
       </w:pPr>
       <w:r>
-        <w:t xml:space="preserve">Store it in </w:t>
-      </w:r>
-      <w:proofErr w:type="spellStart"/>
-      <w:r>
-        <w:t>total_reviews</w:t>
-      </w:r>
-      <w:proofErr w:type="spellEnd"/>
-      <w:r>
-        <w:t xml:space="preserve"> variable.</w:t>
+        <w:t>Store it in total_reviews variable.</w:t>
       </w:r>
     </w:p>
     <w:p>
@@ -6240,15 +5168,7 @@
         <w:ind w:left="2835"/>
       </w:pPr>
       <w:r>
-        <w:t xml:space="preserve">Return </w:t>
-      </w:r>
-      <w:proofErr w:type="spellStart"/>
-      <w:r>
-        <w:t>total_reviews</w:t>
-      </w:r>
-      <w:proofErr w:type="spellEnd"/>
-      <w:r>
-        <w:t>.</w:t>
+        <w:t>Return total_reviews.</w:t>
       </w:r>
     </w:p>
     <w:p>
@@ -6312,7 +5232,6 @@
         </w:rPr>
         <w:t xml:space="preserve">Algorithm: </w:t>
       </w:r>
-      <w:proofErr w:type="spellStart"/>
       <w:r>
         <w:rPr>
           <w:rFonts w:asciiTheme="minorHAnsi" w:hAnsiTheme="minorHAnsi" w:cstheme="minorHAnsi"/>
@@ -6322,7 +5241,6 @@
         </w:rPr>
         <w:t>ViewPropertyUsedTimes</w:t>
       </w:r>
-      <w:proofErr w:type="spellEnd"/>
     </w:p>
     <w:p>
       <w:pPr>
@@ -6348,7 +5266,6 @@
         </w:rPr>
         <w:t xml:space="preserve">Input: </w:t>
       </w:r>
-      <w:proofErr w:type="spellStart"/>
       <w:r>
         <w:rPr>
           <w:rFonts w:asciiTheme="minorHAnsi" w:hAnsiTheme="minorHAnsi" w:cstheme="minorHAnsi"/>
@@ -6356,19 +5273,23 @@
           <w:sz w:val="22"/>
           <w:szCs w:val="22"/>
         </w:rPr>
-        <w:t>ListingId</w:t>
-      </w:r>
-      <w:proofErr w:type="spellEnd"/>
-      <w:r>
+        <w:t>ListingId, DateFrom, DateTime</w:t>
+      </w:r>
+    </w:p>
+    <w:p>
+      <w:pPr>
+        <w:pStyle w:val="NormalWeb"/>
+        <w:numPr>
+          <w:ilvl w:val="1"/>
+          <w:numId w:val="30"/>
+        </w:numPr>
         <w:rPr>
           <w:rFonts w:asciiTheme="minorHAnsi" w:hAnsiTheme="minorHAnsi" w:cstheme="minorHAnsi"/>
           <w:color w:val="000000"/>
           <w:sz w:val="22"/>
           <w:szCs w:val="22"/>
         </w:rPr>
-        <w:t xml:space="preserve">, </w:t>
-      </w:r>
-      <w:proofErr w:type="spellStart"/>
+      </w:pPr>
       <w:r>
         <w:rPr>
           <w:rFonts w:asciiTheme="minorHAnsi" w:hAnsiTheme="minorHAnsi" w:cstheme="minorHAnsi"/>
@@ -6376,9 +5297,8 @@
           <w:sz w:val="22"/>
           <w:szCs w:val="22"/>
         </w:rPr>
-        <w:t>DateFrom</w:t>
-      </w:r>
-      <w:proofErr w:type="spellEnd"/>
+        <w:t xml:space="preserve">Output: </w:t>
+      </w:r>
       <w:r>
         <w:rPr>
           <w:rFonts w:asciiTheme="minorHAnsi" w:hAnsiTheme="minorHAnsi" w:cstheme="minorHAnsi"/>
@@ -6386,44 +5306,48 @@
           <w:sz w:val="22"/>
           <w:szCs w:val="22"/>
         </w:rPr>
-        <w:t xml:space="preserve">, </w:t>
-      </w:r>
-      <w:proofErr w:type="spellStart"/>
-      <w:r>
+        <w:t>TotalUsedTimes</w:t>
+      </w:r>
+    </w:p>
+    <w:p>
+      <w:pPr>
+        <w:pStyle w:val="NormalWeb"/>
+        <w:numPr>
+          <w:ilvl w:val="1"/>
+          <w:numId w:val="30"/>
+        </w:numPr>
         <w:rPr>
           <w:rFonts w:asciiTheme="minorHAnsi" w:hAnsiTheme="minorHAnsi" w:cstheme="minorHAnsi"/>
           <w:color w:val="000000"/>
           <w:sz w:val="22"/>
           <w:szCs w:val="22"/>
         </w:rPr>
-        <w:t>DateTime</w:t>
-      </w:r>
-      <w:proofErr w:type="spellEnd"/>
-    </w:p>
-    <w:p>
-      <w:pPr>
-        <w:pStyle w:val="NormalWeb"/>
-        <w:numPr>
-          <w:ilvl w:val="1"/>
-          <w:numId w:val="30"/>
-        </w:numPr>
+      </w:pPr>
+      <w:r>
         <w:rPr>
           <w:rFonts w:asciiTheme="minorHAnsi" w:hAnsiTheme="minorHAnsi" w:cstheme="minorHAnsi"/>
           <w:color w:val="000000"/>
           <w:sz w:val="22"/>
           <w:szCs w:val="22"/>
         </w:rPr>
-      </w:pPr>
-      <w:r>
+        <w:t>Pseudocode:</w:t>
+      </w:r>
+    </w:p>
+    <w:p>
+      <w:pPr>
+        <w:pStyle w:val="NormalWeb"/>
+        <w:numPr>
+          <w:ilvl w:val="0"/>
+          <w:numId w:val="17"/>
+        </w:numPr>
+        <w:ind w:left="2268"/>
         <w:rPr>
           <w:rFonts w:asciiTheme="minorHAnsi" w:hAnsiTheme="minorHAnsi" w:cstheme="minorHAnsi"/>
           <w:color w:val="000000"/>
           <w:sz w:val="22"/>
           <w:szCs w:val="22"/>
         </w:rPr>
-        <w:t xml:space="preserve">Output: </w:t>
-      </w:r>
-      <w:proofErr w:type="spellStart"/>
+      </w:pPr>
       <w:r>
         <w:rPr>
           <w:rFonts w:asciiTheme="minorHAnsi" w:hAnsiTheme="minorHAnsi" w:cstheme="minorHAnsi"/>
@@ -6431,24 +5355,17 @@
           <w:sz w:val="22"/>
           <w:szCs w:val="22"/>
         </w:rPr>
-        <w:t>TotalUsedTimes</w:t>
-      </w:r>
-      <w:proofErr w:type="spellEnd"/>
-    </w:p>
-    <w:p>
-      <w:pPr>
-        <w:pStyle w:val="NormalWeb"/>
-        <w:numPr>
-          <w:ilvl w:val="1"/>
-          <w:numId w:val="30"/>
-        </w:numPr>
+        <w:t xml:space="preserve">Initialize variables: </w:t>
+      </w:r>
+      <w:r>
         <w:rPr>
           <w:rFonts w:asciiTheme="minorHAnsi" w:hAnsiTheme="minorHAnsi" w:cstheme="minorHAnsi"/>
           <w:color w:val="000000"/>
           <w:sz w:val="22"/>
           <w:szCs w:val="22"/>
         </w:rPr>
-      </w:pPr>
+        <w:t>total_used_times</w:t>
+      </w:r>
       <w:r>
         <w:rPr>
           <w:rFonts w:asciiTheme="minorHAnsi" w:hAnsiTheme="minorHAnsi" w:cstheme="minorHAnsi"/>
@@ -6456,24 +5373,17 @@
           <w:sz w:val="22"/>
           <w:szCs w:val="22"/>
         </w:rPr>
-        <w:t>Pseudocode:</w:t>
-      </w:r>
-    </w:p>
-    <w:p>
-      <w:pPr>
-        <w:pStyle w:val="NormalWeb"/>
-        <w:numPr>
-          <w:ilvl w:val="0"/>
-          <w:numId w:val="17"/>
-        </w:numPr>
-        <w:ind w:left="2268"/>
+        <w:t xml:space="preserve"> = 0</w:t>
+      </w:r>
+      <w:r>
         <w:rPr>
           <w:rFonts w:asciiTheme="minorHAnsi" w:hAnsiTheme="minorHAnsi" w:cstheme="minorHAnsi"/>
           <w:color w:val="000000"/>
           <w:sz w:val="22"/>
           <w:szCs w:val="22"/>
         </w:rPr>
-      </w:pPr>
+        <w:t>, listings = []</w:t>
+      </w:r>
       <w:r>
         <w:rPr>
           <w:rFonts w:asciiTheme="minorHAnsi" w:hAnsiTheme="minorHAnsi" w:cstheme="minorHAnsi"/>
@@ -6481,19 +5391,24 @@
           <w:sz w:val="22"/>
           <w:szCs w:val="22"/>
         </w:rPr>
-        <w:t xml:space="preserve">Initialize variables: </w:t>
-      </w:r>
-      <w:proofErr w:type="spellStart"/>
-      <w:r>
+        <w:t>, listing_id = null</w:t>
+      </w:r>
+    </w:p>
+    <w:p>
+      <w:pPr>
+        <w:pStyle w:val="NormalWeb"/>
+        <w:numPr>
+          <w:ilvl w:val="0"/>
+          <w:numId w:val="17"/>
+        </w:numPr>
+        <w:ind w:left="2268"/>
         <w:rPr>
           <w:rFonts w:asciiTheme="minorHAnsi" w:hAnsiTheme="minorHAnsi" w:cstheme="minorHAnsi"/>
           <w:color w:val="000000"/>
           <w:sz w:val="22"/>
           <w:szCs w:val="22"/>
         </w:rPr>
-        <w:t>total_used_times</w:t>
-      </w:r>
-      <w:proofErr w:type="spellEnd"/>
+      </w:pPr>
       <w:r>
         <w:rPr>
           <w:rFonts w:asciiTheme="minorHAnsi" w:hAnsiTheme="minorHAnsi" w:cstheme="minorHAnsi"/>
@@ -6501,7 +5416,7 @@
           <w:sz w:val="22"/>
           <w:szCs w:val="22"/>
         </w:rPr>
-        <w:t xml:space="preserve"> = 0</w:t>
+        <w:t>Select suburb, start date, and end date</w:t>
       </w:r>
       <w:r>
         <w:rPr>
@@ -6510,7 +5425,7 @@
           <w:sz w:val="22"/>
           <w:szCs w:val="22"/>
         </w:rPr>
-        <w:t>, listings = []</w:t>
+        <w:t xml:space="preserve"> to call view_listing function</w:t>
       </w:r>
       <w:r>
         <w:rPr>
@@ -6519,19 +5434,24 @@
           <w:sz w:val="22"/>
           <w:szCs w:val="22"/>
         </w:rPr>
-        <w:t xml:space="preserve">, </w:t>
-      </w:r>
-      <w:proofErr w:type="spellStart"/>
-      <w:r>
+        <w:t xml:space="preserve"> (with listings CSV file).</w:t>
+      </w:r>
+    </w:p>
+    <w:p>
+      <w:pPr>
+        <w:pStyle w:val="NormalWeb"/>
+        <w:numPr>
+          <w:ilvl w:val="0"/>
+          <w:numId w:val="17"/>
+        </w:numPr>
+        <w:ind w:left="2268"/>
         <w:rPr>
           <w:rFonts w:asciiTheme="minorHAnsi" w:hAnsiTheme="minorHAnsi" w:cstheme="minorHAnsi"/>
           <w:color w:val="000000"/>
           <w:sz w:val="22"/>
           <w:szCs w:val="22"/>
         </w:rPr>
-        <w:t>listing_id</w:t>
-      </w:r>
-      <w:proofErr w:type="spellEnd"/>
+      </w:pPr>
       <w:r>
         <w:rPr>
           <w:rFonts w:asciiTheme="minorHAnsi" w:hAnsiTheme="minorHAnsi" w:cstheme="minorHAnsi"/>
@@ -6539,7 +5459,7 @@
           <w:sz w:val="22"/>
           <w:szCs w:val="22"/>
         </w:rPr>
-        <w:t xml:space="preserve"> = null</w:t>
+        <w:t>Store the data in listings variable.</w:t>
       </w:r>
     </w:p>
     <w:p>
@@ -6564,18 +5484,24 @@
           <w:sz w:val="22"/>
           <w:szCs w:val="22"/>
         </w:rPr>
-        <w:t>Select suburb, start date, and end date</w:t>
-      </w:r>
-      <w:r>
+        <w:t>Select listing_id and store it in listing_id variable.</w:t>
+      </w:r>
+    </w:p>
+    <w:p>
+      <w:pPr>
+        <w:pStyle w:val="NormalWeb"/>
+        <w:numPr>
+          <w:ilvl w:val="0"/>
+          <w:numId w:val="17"/>
+        </w:numPr>
+        <w:ind w:left="2268"/>
         <w:rPr>
           <w:rFonts w:asciiTheme="minorHAnsi" w:hAnsiTheme="minorHAnsi" w:cstheme="minorHAnsi"/>
           <w:color w:val="000000"/>
           <w:sz w:val="22"/>
           <w:szCs w:val="22"/>
         </w:rPr>
-        <w:t xml:space="preserve"> to call </w:t>
-      </w:r>
-      <w:proofErr w:type="spellStart"/>
+      </w:pPr>
       <w:r>
         <w:rPr>
           <w:rFonts w:asciiTheme="minorHAnsi" w:hAnsiTheme="minorHAnsi" w:cstheme="minorHAnsi"/>
@@ -6583,9 +5509,8 @@
           <w:sz w:val="22"/>
           <w:szCs w:val="22"/>
         </w:rPr>
-        <w:t>view_listing</w:t>
-      </w:r>
-      <w:proofErr w:type="spellEnd"/>
+        <w:t xml:space="preserve">Loop through each </w:t>
+      </w:r>
       <w:r>
         <w:rPr>
           <w:rFonts w:asciiTheme="minorHAnsi" w:hAnsiTheme="minorHAnsi" w:cstheme="minorHAnsi"/>
@@ -6593,7 +5518,7 @@
           <w:sz w:val="22"/>
           <w:szCs w:val="22"/>
         </w:rPr>
-        <w:t xml:space="preserve"> function</w:t>
+        <w:t>row</w:t>
       </w:r>
       <w:r>
         <w:rPr>
@@ -6602,24 +5527,17 @@
           <w:sz w:val="22"/>
           <w:szCs w:val="22"/>
         </w:rPr>
-        <w:t xml:space="preserve"> (with listings CSV file).</w:t>
-      </w:r>
-    </w:p>
-    <w:p>
-      <w:pPr>
-        <w:pStyle w:val="NormalWeb"/>
-        <w:numPr>
-          <w:ilvl w:val="0"/>
-          <w:numId w:val="17"/>
-        </w:numPr>
-        <w:ind w:left="2268"/>
+        <w:t xml:space="preserve"> in the </w:t>
+      </w:r>
+      <w:r>
         <w:rPr>
           <w:rFonts w:asciiTheme="minorHAnsi" w:hAnsiTheme="minorHAnsi" w:cstheme="minorHAnsi"/>
           <w:color w:val="000000"/>
           <w:sz w:val="22"/>
           <w:szCs w:val="22"/>
         </w:rPr>
-      </w:pPr>
+        <w:t>listings data</w:t>
+      </w:r>
       <w:r>
         <w:rPr>
           <w:rFonts w:asciiTheme="minorHAnsi" w:hAnsiTheme="minorHAnsi" w:cstheme="minorHAnsi"/>
@@ -6627,24 +5545,17 @@
           <w:sz w:val="22"/>
           <w:szCs w:val="22"/>
         </w:rPr>
-        <w:t>Store the data in listings variable.</w:t>
-      </w:r>
-    </w:p>
-    <w:p>
-      <w:pPr>
-        <w:pStyle w:val="NormalWeb"/>
-        <w:numPr>
-          <w:ilvl w:val="0"/>
-          <w:numId w:val="17"/>
-        </w:numPr>
-        <w:ind w:left="2268"/>
+        <w:t xml:space="preserve"> for the </w:t>
+      </w:r>
+      <w:r>
         <w:rPr>
           <w:rFonts w:asciiTheme="minorHAnsi" w:hAnsiTheme="minorHAnsi" w:cstheme="minorHAnsi"/>
           <w:color w:val="000000"/>
           <w:sz w:val="22"/>
           <w:szCs w:val="22"/>
         </w:rPr>
-      </w:pPr>
+        <w:t>selected</w:t>
+      </w:r>
       <w:r>
         <w:rPr>
           <w:rFonts w:asciiTheme="minorHAnsi" w:hAnsiTheme="minorHAnsi" w:cstheme="minorHAnsi"/>
@@ -6652,9 +5563,8 @@
           <w:sz w:val="22"/>
           <w:szCs w:val="22"/>
         </w:rPr>
-        <w:t xml:space="preserve">Select </w:t>
-      </w:r>
-      <w:proofErr w:type="spellStart"/>
+        <w:t xml:space="preserve"> </w:t>
+      </w:r>
       <w:r>
         <w:rPr>
           <w:rFonts w:asciiTheme="minorHAnsi" w:hAnsiTheme="minorHAnsi" w:cstheme="minorHAnsi"/>
@@ -6664,7 +5574,6 @@
         </w:rPr>
         <w:t>listing_id</w:t>
       </w:r>
-      <w:proofErr w:type="spellEnd"/>
       <w:r>
         <w:rPr>
           <w:rFonts w:asciiTheme="minorHAnsi" w:hAnsiTheme="minorHAnsi" w:cstheme="minorHAnsi"/>
@@ -6672,19 +5581,24 @@
           <w:sz w:val="22"/>
           <w:szCs w:val="22"/>
         </w:rPr>
-        <w:t xml:space="preserve"> and store it in </w:t>
-      </w:r>
-      <w:proofErr w:type="spellStart"/>
-      <w:r>
+        <w:t>:</w:t>
+      </w:r>
+    </w:p>
+    <w:p>
+      <w:pPr>
+        <w:pStyle w:val="NormalWeb"/>
+        <w:numPr>
+          <w:ilvl w:val="2"/>
+          <w:numId w:val="17"/>
+        </w:numPr>
+        <w:ind w:left="2835"/>
         <w:rPr>
           <w:rFonts w:asciiTheme="minorHAnsi" w:hAnsiTheme="minorHAnsi" w:cstheme="minorHAnsi"/>
           <w:color w:val="000000"/>
           <w:sz w:val="22"/>
           <w:szCs w:val="22"/>
         </w:rPr>
-        <w:t>listing_id</w:t>
-      </w:r>
-      <w:proofErr w:type="spellEnd"/>
+      </w:pPr>
       <w:r>
         <w:rPr>
           <w:rFonts w:asciiTheme="minorHAnsi" w:hAnsiTheme="minorHAnsi" w:cstheme="minorHAnsi"/>
@@ -6692,17 +5606,17 @@
           <w:sz w:val="22"/>
           <w:szCs w:val="22"/>
         </w:rPr>
-        <w:t xml:space="preserve"> variable.</w:t>
+        <w:t>Increment total_used_times.</w:t>
       </w:r>
     </w:p>
     <w:p>
       <w:pPr>
         <w:pStyle w:val="NormalWeb"/>
         <w:numPr>
-          <w:ilvl w:val="0"/>
+          <w:ilvl w:val="2"/>
           <w:numId w:val="17"/>
         </w:numPr>
-        <w:ind w:left="2268"/>
+        <w:ind w:left="2835"/>
         <w:rPr>
           <w:rFonts w:asciiTheme="minorHAnsi" w:hAnsiTheme="minorHAnsi" w:cstheme="minorHAnsi"/>
           <w:color w:val="000000"/>
@@ -6717,17 +5631,24 @@
           <w:sz w:val="22"/>
           <w:szCs w:val="22"/>
         </w:rPr>
-        <w:t xml:space="preserve">Loop through each </w:t>
-      </w:r>
-      <w:r>
+        <w:t>If total_used_times is greater than 0:</w:t>
+      </w:r>
+    </w:p>
+    <w:p>
+      <w:pPr>
+        <w:pStyle w:val="NormalWeb"/>
+        <w:numPr>
+          <w:ilvl w:val="3"/>
+          <w:numId w:val="17"/>
+        </w:numPr>
+        <w:ind w:left="3261"/>
         <w:rPr>
           <w:rFonts w:asciiTheme="minorHAnsi" w:hAnsiTheme="minorHAnsi" w:cstheme="minorHAnsi"/>
           <w:color w:val="000000"/>
           <w:sz w:val="22"/>
           <w:szCs w:val="22"/>
         </w:rPr>
-        <w:t>row</w:t>
-      </w:r>
+      </w:pPr>
       <w:r>
         <w:rPr>
           <w:rFonts w:asciiTheme="minorHAnsi" w:hAnsiTheme="minorHAnsi" w:cstheme="minorHAnsi"/>
@@ -6735,17 +5656,24 @@
           <w:sz w:val="22"/>
           <w:szCs w:val="22"/>
         </w:rPr>
-        <w:t xml:space="preserve"> in the </w:t>
-      </w:r>
-      <w:r>
+        <w:t>Return total_used_times.</w:t>
+      </w:r>
+    </w:p>
+    <w:p>
+      <w:pPr>
+        <w:pStyle w:val="NormalWeb"/>
+        <w:numPr>
+          <w:ilvl w:val="2"/>
+          <w:numId w:val="17"/>
+        </w:numPr>
+        <w:ind w:left="2835"/>
         <w:rPr>
           <w:rFonts w:asciiTheme="minorHAnsi" w:hAnsiTheme="minorHAnsi" w:cstheme="minorHAnsi"/>
           <w:color w:val="000000"/>
           <w:sz w:val="22"/>
           <w:szCs w:val="22"/>
         </w:rPr>
-        <w:t>listings data</w:t>
-      </w:r>
+      </w:pPr>
       <w:r>
         <w:rPr>
           <w:rFonts w:asciiTheme="minorHAnsi" w:hAnsiTheme="minorHAnsi" w:cstheme="minorHAnsi"/>
@@ -6753,17 +5681,24 @@
           <w:sz w:val="22"/>
           <w:szCs w:val="22"/>
         </w:rPr>
-        <w:t xml:space="preserve"> for the </w:t>
-      </w:r>
-      <w:r>
+        <w:t>Else:</w:t>
+      </w:r>
+    </w:p>
+    <w:p>
+      <w:pPr>
+        <w:pStyle w:val="NormalWeb"/>
+        <w:numPr>
+          <w:ilvl w:val="3"/>
+          <w:numId w:val="17"/>
+        </w:numPr>
+        <w:ind w:left="3261"/>
         <w:rPr>
           <w:rFonts w:asciiTheme="minorHAnsi" w:hAnsiTheme="minorHAnsi" w:cstheme="minorHAnsi"/>
           <w:color w:val="000000"/>
           <w:sz w:val="22"/>
           <w:szCs w:val="22"/>
         </w:rPr>
-        <w:t>selected</w:t>
-      </w:r>
+      </w:pPr>
       <w:r>
         <w:rPr>
           <w:rFonts w:asciiTheme="minorHAnsi" w:hAnsiTheme="minorHAnsi" w:cstheme="minorHAnsi"/>
@@ -6771,19 +5706,24 @@
           <w:sz w:val="22"/>
           <w:szCs w:val="22"/>
         </w:rPr>
-        <w:t xml:space="preserve"> </w:t>
-      </w:r>
-      <w:proofErr w:type="spellStart"/>
-      <w:r>
+        <w:t>Return 0 (i.e., that room hasn’t been used in the specified variables).</w:t>
+      </w:r>
+    </w:p>
+    <w:p>
+      <w:pPr>
+        <w:pStyle w:val="NormalWeb"/>
+        <w:numPr>
+          <w:ilvl w:val="0"/>
+          <w:numId w:val="17"/>
+        </w:numPr>
+        <w:ind w:left="2268"/>
         <w:rPr>
           <w:rFonts w:asciiTheme="minorHAnsi" w:hAnsiTheme="minorHAnsi" w:cstheme="minorHAnsi"/>
           <w:color w:val="000000"/>
           <w:sz w:val="22"/>
           <w:szCs w:val="22"/>
         </w:rPr>
-        <w:t>listing_id</w:t>
-      </w:r>
-      <w:proofErr w:type="spellEnd"/>
+      </w:pPr>
       <w:r>
         <w:rPr>
           <w:rFonts w:asciiTheme="minorHAnsi" w:hAnsiTheme="minorHAnsi" w:cstheme="minorHAnsi"/>
@@ -6791,216 +5731,6 @@
           <w:sz w:val="22"/>
           <w:szCs w:val="22"/>
         </w:rPr>
-        <w:t>:</w:t>
-      </w:r>
-    </w:p>
-    <w:p>
-      <w:pPr>
-        <w:pStyle w:val="NormalWeb"/>
-        <w:numPr>
-          <w:ilvl w:val="2"/>
-          <w:numId w:val="17"/>
-        </w:numPr>
-        <w:ind w:left="2835"/>
-        <w:rPr>
-          <w:rFonts w:asciiTheme="minorHAnsi" w:hAnsiTheme="minorHAnsi" w:cstheme="minorHAnsi"/>
-          <w:color w:val="000000"/>
-          <w:sz w:val="22"/>
-          <w:szCs w:val="22"/>
-        </w:rPr>
-      </w:pPr>
-      <w:r>
-        <w:rPr>
-          <w:rFonts w:asciiTheme="minorHAnsi" w:hAnsiTheme="minorHAnsi" w:cstheme="minorHAnsi"/>
-          <w:color w:val="000000"/>
-          <w:sz w:val="22"/>
-          <w:szCs w:val="22"/>
-        </w:rPr>
-        <w:t xml:space="preserve">Increment </w:t>
-      </w:r>
-      <w:proofErr w:type="spellStart"/>
-      <w:r>
-        <w:rPr>
-          <w:rFonts w:asciiTheme="minorHAnsi" w:hAnsiTheme="minorHAnsi" w:cstheme="minorHAnsi"/>
-          <w:color w:val="000000"/>
-          <w:sz w:val="22"/>
-          <w:szCs w:val="22"/>
-        </w:rPr>
-        <w:t>total_used_times</w:t>
-      </w:r>
-      <w:proofErr w:type="spellEnd"/>
-      <w:r>
-        <w:rPr>
-          <w:rFonts w:asciiTheme="minorHAnsi" w:hAnsiTheme="minorHAnsi" w:cstheme="minorHAnsi"/>
-          <w:color w:val="000000"/>
-          <w:sz w:val="22"/>
-          <w:szCs w:val="22"/>
-        </w:rPr>
-        <w:t>.</w:t>
-      </w:r>
-    </w:p>
-    <w:p>
-      <w:pPr>
-        <w:pStyle w:val="NormalWeb"/>
-        <w:numPr>
-          <w:ilvl w:val="2"/>
-          <w:numId w:val="17"/>
-        </w:numPr>
-        <w:ind w:left="2835"/>
-        <w:rPr>
-          <w:rFonts w:asciiTheme="minorHAnsi" w:hAnsiTheme="minorHAnsi" w:cstheme="minorHAnsi"/>
-          <w:color w:val="000000"/>
-          <w:sz w:val="22"/>
-          <w:szCs w:val="22"/>
-        </w:rPr>
-      </w:pPr>
-      <w:r>
-        <w:rPr>
-          <w:rFonts w:asciiTheme="minorHAnsi" w:hAnsiTheme="minorHAnsi" w:cstheme="minorHAnsi"/>
-          <w:color w:val="000000"/>
-          <w:sz w:val="22"/>
-          <w:szCs w:val="22"/>
-        </w:rPr>
-        <w:t xml:space="preserve">If </w:t>
-      </w:r>
-      <w:proofErr w:type="spellStart"/>
-      <w:r>
-        <w:rPr>
-          <w:rFonts w:asciiTheme="minorHAnsi" w:hAnsiTheme="minorHAnsi" w:cstheme="minorHAnsi"/>
-          <w:color w:val="000000"/>
-          <w:sz w:val="22"/>
-          <w:szCs w:val="22"/>
-        </w:rPr>
-        <w:t>total_used_times</w:t>
-      </w:r>
-      <w:proofErr w:type="spellEnd"/>
-      <w:r>
-        <w:rPr>
-          <w:rFonts w:asciiTheme="minorHAnsi" w:hAnsiTheme="minorHAnsi" w:cstheme="minorHAnsi"/>
-          <w:color w:val="000000"/>
-          <w:sz w:val="22"/>
-          <w:szCs w:val="22"/>
-        </w:rPr>
-        <w:t xml:space="preserve"> is greater than 0:</w:t>
-      </w:r>
-    </w:p>
-    <w:p>
-      <w:pPr>
-        <w:pStyle w:val="NormalWeb"/>
-        <w:numPr>
-          <w:ilvl w:val="3"/>
-          <w:numId w:val="17"/>
-        </w:numPr>
-        <w:ind w:left="3261"/>
-        <w:rPr>
-          <w:rFonts w:asciiTheme="minorHAnsi" w:hAnsiTheme="minorHAnsi" w:cstheme="minorHAnsi"/>
-          <w:color w:val="000000"/>
-          <w:sz w:val="22"/>
-          <w:szCs w:val="22"/>
-        </w:rPr>
-      </w:pPr>
-      <w:r>
-        <w:rPr>
-          <w:rFonts w:asciiTheme="minorHAnsi" w:hAnsiTheme="minorHAnsi" w:cstheme="minorHAnsi"/>
-          <w:color w:val="000000"/>
-          <w:sz w:val="22"/>
-          <w:szCs w:val="22"/>
-        </w:rPr>
-        <w:t xml:space="preserve">Return </w:t>
-      </w:r>
-      <w:proofErr w:type="spellStart"/>
-      <w:r>
-        <w:rPr>
-          <w:rFonts w:asciiTheme="minorHAnsi" w:hAnsiTheme="minorHAnsi" w:cstheme="minorHAnsi"/>
-          <w:color w:val="000000"/>
-          <w:sz w:val="22"/>
-          <w:szCs w:val="22"/>
-        </w:rPr>
-        <w:t>total_used_times</w:t>
-      </w:r>
-      <w:proofErr w:type="spellEnd"/>
-      <w:r>
-        <w:rPr>
-          <w:rFonts w:asciiTheme="minorHAnsi" w:hAnsiTheme="minorHAnsi" w:cstheme="minorHAnsi"/>
-          <w:color w:val="000000"/>
-          <w:sz w:val="22"/>
-          <w:szCs w:val="22"/>
-        </w:rPr>
-        <w:t>.</w:t>
-      </w:r>
-    </w:p>
-    <w:p>
-      <w:pPr>
-        <w:pStyle w:val="NormalWeb"/>
-        <w:numPr>
-          <w:ilvl w:val="2"/>
-          <w:numId w:val="17"/>
-        </w:numPr>
-        <w:ind w:left="2835"/>
-        <w:rPr>
-          <w:rFonts w:asciiTheme="minorHAnsi" w:hAnsiTheme="minorHAnsi" w:cstheme="minorHAnsi"/>
-          <w:color w:val="000000"/>
-          <w:sz w:val="22"/>
-          <w:szCs w:val="22"/>
-        </w:rPr>
-      </w:pPr>
-      <w:r>
-        <w:rPr>
-          <w:rFonts w:asciiTheme="minorHAnsi" w:hAnsiTheme="minorHAnsi" w:cstheme="minorHAnsi"/>
-          <w:color w:val="000000"/>
-          <w:sz w:val="22"/>
-          <w:szCs w:val="22"/>
-        </w:rPr>
-        <w:t>Else:</w:t>
-      </w:r>
-    </w:p>
-    <w:p>
-      <w:pPr>
-        <w:pStyle w:val="NormalWeb"/>
-        <w:numPr>
-          <w:ilvl w:val="3"/>
-          <w:numId w:val="17"/>
-        </w:numPr>
-        <w:ind w:left="3261"/>
-        <w:rPr>
-          <w:rFonts w:asciiTheme="minorHAnsi" w:hAnsiTheme="minorHAnsi" w:cstheme="minorHAnsi"/>
-          <w:color w:val="000000"/>
-          <w:sz w:val="22"/>
-          <w:szCs w:val="22"/>
-        </w:rPr>
-      </w:pPr>
-      <w:r>
-        <w:rPr>
-          <w:rFonts w:asciiTheme="minorHAnsi" w:hAnsiTheme="minorHAnsi" w:cstheme="minorHAnsi"/>
-          <w:color w:val="000000"/>
-          <w:sz w:val="22"/>
-          <w:szCs w:val="22"/>
-        </w:rPr>
-        <w:t>Return 0 (i.e., that room hasn’t been used in the specified variables).</w:t>
-      </w:r>
-    </w:p>
-    <w:p>
-      <w:pPr>
-        <w:pStyle w:val="NormalWeb"/>
-        <w:numPr>
-          <w:ilvl w:val="0"/>
-          <w:numId w:val="17"/>
-        </w:numPr>
-        <w:ind w:left="2268"/>
-        <w:rPr>
-          <w:rFonts w:asciiTheme="minorHAnsi" w:hAnsiTheme="minorHAnsi" w:cstheme="minorHAnsi"/>
-          <w:color w:val="000000"/>
-          <w:sz w:val="22"/>
-          <w:szCs w:val="22"/>
-        </w:rPr>
-      </w:pPr>
-      <w:r>
-        <w:rPr>
-          <w:rFonts w:asciiTheme="minorHAnsi" w:hAnsiTheme="minorHAnsi" w:cstheme="minorHAnsi"/>
-          <w:color w:val="000000"/>
-          <w:sz w:val="22"/>
-          <w:szCs w:val="22"/>
-        </w:rPr>
         <w:t>End.</w:t>
       </w:r>
     </w:p>
@@ -7110,27 +5840,13 @@
           <w:bCs/>
           <w:color w:val="000000" w:themeColor="text1"/>
         </w:rPr>
-        <w:t>Header</w:t>
-      </w:r>
-      <w:r>
-        <w:rPr>
-          <w:b/>
-          <w:bCs/>
-          <w:color w:val="000000" w:themeColor="text1"/>
-        </w:rPr>
-        <w:t>:</w:t>
-      </w:r>
-      <w:r>
-        <w:rPr>
-          <w:color w:val="000000" w:themeColor="text1"/>
-        </w:rPr>
-        <w:t xml:space="preserve"> </w:t>
-      </w:r>
-      <w:r>
-        <w:rPr>
-          <w:color w:val="000000" w:themeColor="text1"/>
-        </w:rPr>
-        <w:t>The header displays the logo of the tool and a navigation menu allowing users to access sections within the tool.</w:t>
+        <w:t>Header:</w:t>
+      </w:r>
+      <w:r>
+        <w:rPr>
+          <w:color w:val="000000" w:themeColor="text1"/>
+        </w:rPr>
+        <w:t xml:space="preserve"> The header displays the logo of the tool and a navigation menu allowing users to access sections within the tool.</w:t>
       </w:r>
     </w:p>
     <w:p>
@@ -7222,19 +5938,7 @@
         <w:rPr>
           <w:color w:val="000000" w:themeColor="text1"/>
         </w:rPr>
-        <w:t xml:space="preserve"> A segment that highlights the advantages of utilizing this tool for different user categories, including real estate professionals, </w:t>
-      </w:r>
-      <w:r>
-        <w:rPr>
-          <w:color w:val="000000" w:themeColor="text1"/>
-        </w:rPr>
-        <w:t>travellers</w:t>
-      </w:r>
-      <w:r>
-        <w:rPr>
-          <w:color w:val="000000" w:themeColor="text1"/>
-        </w:rPr>
-        <w:t>, Airbnb hosts and researchers.</w:t>
+        <w:t xml:space="preserve"> A segment that highlights the advantages of utilizing this tool for different user categories, including real estate professionals, travellers, Airbnb hosts and researchers.</w:t>
       </w:r>
     </w:p>
     <w:p>
@@ -7260,19 +5964,7 @@
         <w:rPr>
           <w:color w:val="000000" w:themeColor="text1"/>
         </w:rPr>
-        <w:t xml:space="preserve"> An </w:t>
-      </w:r>
-      <w:r>
-        <w:rPr>
-          <w:color w:val="000000" w:themeColor="text1"/>
-        </w:rPr>
-        <w:t>eye-catching</w:t>
-      </w:r>
-      <w:r>
-        <w:rPr>
-          <w:color w:val="000000" w:themeColor="text1"/>
-        </w:rPr>
-        <w:t xml:space="preserve"> call, to action button that motivates users to initiate their analysis.</w:t>
+        <w:t xml:space="preserve"> An eye-catching call, to action button that motivates users to initiate their analysis.</w:t>
       </w:r>
     </w:p>
     <w:p>
@@ -7341,15 +6033,7 @@
           <w:bCs/>
           <w:color w:val="000000" w:themeColor="text1"/>
         </w:rPr>
-        <w:t>Search Filters</w:t>
-      </w:r>
-      <w:r>
-        <w:rPr>
-          <w:b/>
-          <w:bCs/>
-          <w:color w:val="000000" w:themeColor="text1"/>
-        </w:rPr>
-        <w:t>:</w:t>
+        <w:t>Search Filters:</w:t>
       </w:r>
       <w:r>
         <w:rPr>
@@ -7375,33 +6059,13 @@
           <w:bCs/>
           <w:color w:val="000000" w:themeColor="text1"/>
         </w:rPr>
-        <w:t>Display of Listings</w:t>
-      </w:r>
-      <w:r>
-        <w:rPr>
-          <w:b/>
-          <w:bCs/>
-          <w:color w:val="000000" w:themeColor="text1"/>
-        </w:rPr>
-        <w:t>:</w:t>
-      </w:r>
-      <w:r>
-        <w:rPr>
-          <w:color w:val="000000" w:themeColor="text1"/>
-        </w:rPr>
-        <w:t xml:space="preserve"> A list showcasing all the rooms within the chosen suburb and date range is presented. Each listing provides details such, as the rooms name, description, </w:t>
-      </w:r>
-      <w:r>
-        <w:rPr>
-          <w:color w:val="000000" w:themeColor="text1"/>
-        </w:rPr>
-        <w:t>price,</w:t>
-      </w:r>
-      <w:r>
-        <w:rPr>
-          <w:color w:val="000000" w:themeColor="text1"/>
-        </w:rPr>
-        <w:t xml:space="preserve"> and feedback rating. Clicking on any listing will provide users with information.</w:t>
+        <w:t>Display of Listings:</w:t>
+      </w:r>
+      <w:r>
+        <w:rPr>
+          <w:color w:val="000000" w:themeColor="text1"/>
+        </w:rPr>
+        <w:t xml:space="preserve"> A list showcasing all the rooms within the chosen suburb and date range is presented. Each listing provides details such, as the rooms name, description, price, and feedback rating. Clicking on any listing will provide users with information.</w:t>
       </w:r>
     </w:p>
     <w:p>
@@ -7460,8 +6124,97 @@
           <w:sz w:val="24"/>
           <w:szCs w:val="24"/>
         </w:rPr>
-        <w:t xml:space="preserve">The </w:t>
-      </w:r>
+        <w:t>The Price Distribution</w:t>
+      </w:r>
+      <w:r>
+        <w:rPr>
+          <w:color w:val="000000" w:themeColor="text1"/>
+        </w:rPr>
+        <w:br/>
+      </w:r>
+      <w:r>
+        <w:rPr>
+          <w:color w:val="000000" w:themeColor="text1"/>
+        </w:rPr>
+        <w:t>The Price Distribution Chart section allows users to visually see how room prices are distributed in a suburb and time period. It includes the following components</w:t>
+      </w:r>
+      <w:r>
+        <w:rPr>
+          <w:color w:val="000000" w:themeColor="text1"/>
+        </w:rPr>
+        <w:t>:</w:t>
+      </w:r>
+    </w:p>
+    <w:p>
+      <w:pPr>
+        <w:pStyle w:val="ListParagraph"/>
+        <w:numPr>
+          <w:ilvl w:val="0"/>
+          <w:numId w:val="35"/>
+        </w:numPr>
+        <w:rPr>
+          <w:color w:val="000000" w:themeColor="text1"/>
+        </w:rPr>
+      </w:pPr>
+      <w:r>
+        <w:rPr>
+          <w:b/>
+          <w:bCs/>
+          <w:color w:val="000000" w:themeColor="text1"/>
+        </w:rPr>
+        <w:t xml:space="preserve">Chart Display: </w:t>
+      </w:r>
+      <w:r>
+        <w:rPr>
+          <w:color w:val="000000" w:themeColor="text1"/>
+        </w:rPr>
+        <w:t>A</w:t>
+      </w:r>
+      <w:r>
+        <w:rPr>
+          <w:color w:val="000000" w:themeColor="text1"/>
+        </w:rPr>
+        <w:t xml:space="preserve"> chart that illustrates the distribution of room prices. Users have the option to customize the chart by selecting different date ranges.</w:t>
+      </w:r>
+    </w:p>
+    <w:p>
+      <w:pPr>
+        <w:pStyle w:val="ListParagraph"/>
+        <w:numPr>
+          <w:ilvl w:val="0"/>
+          <w:numId w:val="35"/>
+        </w:numPr>
+        <w:rPr>
+          <w:color w:val="000000" w:themeColor="text1"/>
+        </w:rPr>
+      </w:pPr>
+      <w:r>
+        <w:rPr>
+          <w:b/>
+          <w:bCs/>
+          <w:color w:val="000000" w:themeColor="text1"/>
+        </w:rPr>
+        <w:t>Date Range Selector:</w:t>
+      </w:r>
+      <w:r>
+        <w:rPr>
+          <w:color w:val="000000" w:themeColor="text1"/>
+        </w:rPr>
+        <w:t xml:space="preserve"> </w:t>
+      </w:r>
+      <w:r>
+        <w:rPr>
+          <w:color w:val="000000" w:themeColor="text1"/>
+        </w:rPr>
+        <w:t>Users can choose the timeframe for which they would like to view the price distribution.</w:t>
+      </w:r>
+    </w:p>
+    <w:p>
+      <w:pPr>
+        <w:rPr>
+          <w:color w:val="000000" w:themeColor="text1"/>
+        </w:rPr>
+      </w:pPr>
       <w:r>
         <w:rPr>
           <w:b/>
@@ -7470,97 +6223,8 @@
           <w:sz w:val="24"/>
           <w:szCs w:val="24"/>
         </w:rPr>
-        <w:t>Price Distribution</w:t>
-      </w:r>
-      <w:r>
-        <w:rPr>
-          <w:color w:val="000000" w:themeColor="text1"/>
-        </w:rPr>
-        <w:br/>
-      </w:r>
-      <w:r>
-        <w:rPr>
-          <w:color w:val="000000" w:themeColor="text1"/>
-        </w:rPr>
-        <w:t>The Price Distribution Chart section allows users to visually see how room prices are distributed in a suburb and time period. It includes the following components</w:t>
-      </w:r>
-      <w:r>
-        <w:rPr>
-          <w:color w:val="000000" w:themeColor="text1"/>
-        </w:rPr>
-        <w:t>:</w:t>
-      </w:r>
-    </w:p>
-    <w:p>
-      <w:pPr>
-        <w:pStyle w:val="ListParagraph"/>
-        <w:numPr>
-          <w:ilvl w:val="0"/>
-          <w:numId w:val="35"/>
-        </w:numPr>
-        <w:rPr>
-          <w:color w:val="000000" w:themeColor="text1"/>
-        </w:rPr>
-      </w:pPr>
-      <w:r>
-        <w:rPr>
-          <w:b/>
-          <w:bCs/>
-          <w:color w:val="000000" w:themeColor="text1"/>
-        </w:rPr>
-        <w:t xml:space="preserve">Chart Display: </w:t>
-      </w:r>
-      <w:r>
-        <w:rPr>
-          <w:color w:val="000000" w:themeColor="text1"/>
-        </w:rPr>
-        <w:t>A</w:t>
-      </w:r>
-      <w:r>
-        <w:rPr>
-          <w:color w:val="000000" w:themeColor="text1"/>
-        </w:rPr>
-        <w:t xml:space="preserve"> chart that illustrates the distribution of room prices. Users have the option to customize the chart by selecting different date ranges.</w:t>
-      </w:r>
-    </w:p>
-    <w:p>
-      <w:pPr>
-        <w:pStyle w:val="ListParagraph"/>
-        <w:numPr>
-          <w:ilvl w:val="0"/>
-          <w:numId w:val="35"/>
-        </w:numPr>
-        <w:rPr>
-          <w:color w:val="000000" w:themeColor="text1"/>
-        </w:rPr>
-      </w:pPr>
-      <w:r>
-        <w:rPr>
-          <w:b/>
-          <w:bCs/>
-          <w:color w:val="000000" w:themeColor="text1"/>
-        </w:rPr>
-        <w:t>Date Range Selector:</w:t>
-      </w:r>
-      <w:r>
-        <w:rPr>
-          <w:color w:val="000000" w:themeColor="text1"/>
-        </w:rPr>
-        <w:t xml:space="preserve"> </w:t>
-      </w:r>
-      <w:r>
-        <w:rPr>
-          <w:color w:val="000000" w:themeColor="text1"/>
-        </w:rPr>
-        <w:t>Users can choose the timeframe for which they would like to view the price distribution.</w:t>
-      </w:r>
-    </w:p>
-    <w:p>
-      <w:pPr>
-        <w:rPr>
-          <w:color w:val="000000" w:themeColor="text1"/>
-        </w:rPr>
-      </w:pPr>
+        <w:t xml:space="preserve">4.4 </w:t>
+      </w:r>
       <w:r>
         <w:rPr>
           <w:b/>
@@ -7569,7 +6233,7 @@
           <w:sz w:val="24"/>
           <w:szCs w:val="24"/>
         </w:rPr>
-        <w:t xml:space="preserve">4.4 </w:t>
+        <w:t>User Customised Rooms</w:t>
       </w:r>
       <w:r>
         <w:rPr>
@@ -7579,16 +6243,6 @@
           <w:sz w:val="24"/>
           <w:szCs w:val="24"/>
         </w:rPr>
-        <w:t>User Customised Rooms</w:t>
-      </w:r>
-      <w:r>
-        <w:rPr>
-          <w:b/>
-          <w:bCs/>
-          <w:color w:val="000000" w:themeColor="text1"/>
-          <w:sz w:val="24"/>
-          <w:szCs w:val="24"/>
-        </w:rPr>
         <w:br/>
       </w:r>
       <w:r>
@@ -7627,19 +6281,7 @@
         <w:rPr>
           <w:color w:val="000000" w:themeColor="text1"/>
         </w:rPr>
-        <w:t xml:space="preserve">Users can input keywords (“pool," "spa") to find rooms that possess the desired features. </w:t>
-      </w:r>
-      <w:r>
-        <w:rPr>
-          <w:color w:val="000000" w:themeColor="text1"/>
-        </w:rPr>
-        <w:t>Additionally,</w:t>
-      </w:r>
-      <w:r>
-        <w:rPr>
-          <w:color w:val="000000" w:themeColor="text1"/>
-        </w:rPr>
-        <w:t xml:space="preserve"> there is an option to specify a date range.</w:t>
+        <w:t>Users can input keywords (“pool," "spa") to find rooms that possess the desired features. Additionally, there is an option to specify a date range.</w:t>
       </w:r>
     </w:p>
     <w:p>
@@ -7674,13 +6316,7 @@
         <w:rPr>
           <w:color w:val="000000" w:themeColor="text1"/>
         </w:rPr>
-        <w:t>e</w:t>
-      </w:r>
-      <w:r>
-        <w:rPr>
-          <w:color w:val="000000" w:themeColor="text1"/>
-        </w:rPr>
-        <w:t xml:space="preserve"> search results are presented, showcasing rooms that meet the criteria.</w:t>
+        <w:t>e search results are presented, showcasing rooms that meet the criteria.</w:t>
       </w:r>
     </w:p>
     <w:p>
@@ -8317,21 +6953,7 @@
         <w:rPr>
           <w:color w:val="FF0000"/>
         </w:rPr>
-        <w:t xml:space="preserve">Detail your visual design: Layout, visual elements, icons, graphics, style, colour, fonts general screen designs. This can be sketches, wireframes, </w:t>
-      </w:r>
-      <w:proofErr w:type="spellStart"/>
-      <w:r>
-        <w:rPr>
-          <w:color w:val="FF0000"/>
-        </w:rPr>
-        <w:t>mockups</w:t>
-      </w:r>
-      <w:proofErr w:type="spellEnd"/>
-      <w:r>
-        <w:rPr>
-          <w:color w:val="FF0000"/>
-        </w:rPr>
-        <w:t xml:space="preserve"> etc, supported by a discussion, explanation, and </w:t>
+        <w:t xml:space="preserve">Detail your visual design: Layout, visual elements, icons, graphics, style, colour, fonts general screen designs. This can be sketches, wireframes, mockups etc, supported by a discussion, explanation, and </w:t>
       </w:r>
       <w:r>
         <w:rPr>

</xml_diff>

<commit_message>
Made chages to use case 2
</commit_message>
<xml_diff>
--- a/Software Design Document.docx
+++ b/Software Design Document.docx
@@ -2001,7 +2001,13 @@
               </w:numPr>
             </w:pPr>
             <w:r>
-              <w:t>Selects a suburb in the list.</w:t>
+              <w:t xml:space="preserve">User </w:t>
+            </w:r>
+            <w:r>
+              <w:t>clicks on</w:t>
+            </w:r>
+            <w:r>
+              <w:t xml:space="preserve"> show price chart button.</w:t>
             </w:r>
           </w:p>
           <w:p>
@@ -2013,31 +2019,7 @@
               </w:numPr>
             </w:pPr>
             <w:r>
-              <w:t>Program lists all rooms.</w:t>
-            </w:r>
-          </w:p>
-          <w:p>
-            <w:pPr>
-              <w:pStyle w:val="ListParagraph"/>
-              <w:numPr>
-                <w:ilvl w:val="0"/>
-                <w:numId w:val="8"/>
-              </w:numPr>
-            </w:pPr>
-            <w:r>
-              <w:t>User select show price chart button.</w:t>
-            </w:r>
-          </w:p>
-          <w:p>
-            <w:pPr>
-              <w:pStyle w:val="ListParagraph"/>
-              <w:numPr>
-                <w:ilvl w:val="0"/>
-                <w:numId w:val="8"/>
-              </w:numPr>
-            </w:pPr>
-            <w:r>
-              <w:t>Program creates a chart form of prices of rooms.</w:t>
+              <w:t>Program creates a chart of prices of rooms.</w:t>
             </w:r>
           </w:p>
         </w:tc>
@@ -2074,10 +2056,10 @@
           <w:noProof/>
         </w:rPr>
         <w:drawing>
-          <wp:inline distT="0" distB="0" distL="0" distR="0" wp14:anchorId="2C392B18" wp14:editId="28370D97">
-            <wp:extent cx="3717985" cy="3024578"/>
-            <wp:effectExtent l="0" t="0" r="0" b="4445"/>
-            <wp:docPr id="646147097" name="Picture 4" descr="A diagram of a product&#10;&#10;Description automatically generated"/>
+          <wp:inline distT="0" distB="0" distL="0" distR="0" wp14:anchorId="72CA9902" wp14:editId="35722DF1">
+            <wp:extent cx="4107792" cy="2291715"/>
+            <wp:effectExtent l="0" t="0" r="7620" b="0"/>
+            <wp:docPr id="699884069" name="Picture 1"/>
             <wp:cNvGraphicFramePr>
               <a:graphicFrameLocks xmlns:a="http://schemas.openxmlformats.org/drawingml/2006/main" noChangeAspect="1"/>
             </wp:cNvGraphicFramePr>
@@ -2085,17 +2067,11 @@
               <a:graphicData uri="http://schemas.openxmlformats.org/drawingml/2006/picture">
                 <pic:pic xmlns:pic="http://schemas.openxmlformats.org/drawingml/2006/picture">
                   <pic:nvPicPr>
-                    <pic:cNvPr id="646147097" name="Picture 4" descr="A diagram of a product&#10;&#10;Description automatically generated"/>
+                    <pic:cNvPr id="699884069" name=""/>
                     <pic:cNvPicPr/>
                   </pic:nvPicPr>
                   <pic:blipFill>
-                    <a:blip r:embed="rId7">
-                      <a:extLst>
-                        <a:ext uri="{28A0092B-C50C-407E-A947-70E740481C1C}">
-                          <a14:useLocalDpi xmlns:a14="http://schemas.microsoft.com/office/drawing/2010/main" val="0"/>
-                        </a:ext>
-                      </a:extLst>
-                    </a:blip>
+                    <a:blip r:embed="rId7"/>
                     <a:stretch>
                       <a:fillRect/>
                     </a:stretch>
@@ -2103,7 +2079,7 @@
                   <pic:spPr>
                     <a:xfrm>
                       <a:off x="0" y="0"/>
-                      <a:ext cx="3731694" cy="3035730"/>
+                      <a:ext cx="4119042" cy="2297991"/>
                     </a:xfrm>
                     <a:prstGeom prst="rect">
                       <a:avLst/>
@@ -2749,6 +2725,7 @@
           </w:tcPr>
           <w:p>
             <w:r>
+              <w:lastRenderedPageBreak/>
               <w:t>Use Case Name</w:t>
             </w:r>
           </w:p>
@@ -3411,6 +3388,7 @@
           <w:b/>
           <w:bCs/>
         </w:rPr>
+        <w:lastRenderedPageBreak/>
         <w:t>vi</w:t>
       </w:r>
       <w:r>
@@ -4749,7 +4727,6 @@
         </w:numPr>
       </w:pPr>
       <w:r>
-        <w:lastRenderedPageBreak/>
         <w:t>Else:</w:t>
       </w:r>
     </w:p>
@@ -4763,6 +4740,7 @@
         <w:ind w:left="2835"/>
       </w:pPr>
       <w:r>
+        <w:lastRenderedPageBreak/>
         <w:t>Return 0 (i.e., there are no rooms relevant to the specified keyword)</w:t>
       </w:r>
     </w:p>

</xml_diff>

<commit_message>
Update UI Wireframe in Software Design Document
</commit_message>
<xml_diff>
--- a/Software Design Document.docx
+++ b/Software Design Document.docx
@@ -9848,9 +9848,9 @@
           <w:szCs w:val="22"/>
         </w:rPr>
         <w:drawing>
-          <wp:inline distT="0" distB="0" distL="0" distR="0" wp14:anchorId="38AB53BD" wp14:editId="662A912F">
-            <wp:extent cx="6839211" cy="9098033"/>
-            <wp:effectExtent l="0" t="0" r="0" b="0"/>
+          <wp:inline distT="0" distB="0" distL="0" distR="0" wp14:anchorId="38AB53BD" wp14:editId="17485779">
+            <wp:extent cx="6471043" cy="9160308"/>
+            <wp:effectExtent l="0" t="0" r="6350" b="0"/>
             <wp:docPr id="1856831430" name="Picture 1"/>
             <wp:cNvGraphicFramePr>
               <a:graphicFrameLocks xmlns:a="http://schemas.openxmlformats.org/drawingml/2006/main" noChangeAspect="1"/>
@@ -9859,11 +9859,11 @@
               <a:graphicData uri="http://schemas.openxmlformats.org/drawingml/2006/picture">
                 <pic:pic xmlns:pic="http://schemas.openxmlformats.org/drawingml/2006/picture">
                   <pic:nvPicPr>
-                    <pic:cNvPr id="1856831430" name="Picture 1856831430"/>
+                    <pic:cNvPr id="1856831430" name="Picture 1"/>
                     <pic:cNvPicPr/>
                   </pic:nvPicPr>
                   <pic:blipFill>
-                    <a:blip r:embed="rId15" cstate="print">
+                    <a:blip r:embed="rId15">
                       <a:extLst>
                         <a:ext uri="{28A0092B-C50C-407E-A947-70E740481C1C}">
                           <a14:useLocalDpi xmlns:a14="http://schemas.microsoft.com/office/drawing/2010/main" val="0"/>
@@ -9877,7 +9877,7 @@
                   <pic:spPr>
                     <a:xfrm>
                       <a:off x="0" y="0"/>
-                      <a:ext cx="6886024" cy="9160308"/>
+                      <a:ext cx="6471043" cy="9160308"/>
                     </a:xfrm>
                     <a:prstGeom prst="rect">
                       <a:avLst/>
@@ -9984,9 +9984,9 @@
           <w:noProof/>
         </w:rPr>
         <w:drawing>
-          <wp:inline distT="0" distB="0" distL="0" distR="0" wp14:anchorId="06663443" wp14:editId="0A9BEB98">
-            <wp:extent cx="8174684" cy="10459827"/>
-            <wp:effectExtent l="0" t="0" r="4445" b="5080"/>
+          <wp:inline distT="0" distB="0" distL="0" distR="0" wp14:anchorId="06663443" wp14:editId="53125E40">
+            <wp:extent cx="7512057" cy="10459827"/>
+            <wp:effectExtent l="0" t="0" r="0" b="5080"/>
             <wp:docPr id="1868438763" name="Picture 2"/>
             <wp:cNvGraphicFramePr>
               <a:graphicFrameLocks xmlns:a="http://schemas.openxmlformats.org/drawingml/2006/main" noChangeAspect="1"/>
@@ -10013,7 +10013,7 @@
                   <pic:spPr>
                     <a:xfrm>
                       <a:off x="0" y="0"/>
-                      <a:ext cx="8174684" cy="10459827"/>
+                      <a:ext cx="7512057" cy="10459827"/>
                     </a:xfrm>
                     <a:prstGeom prst="rect">
                       <a:avLst/>
@@ -10152,10 +10152,10 @@
           <w:noProof/>
         </w:rPr>
         <w:drawing>
-          <wp:inline distT="0" distB="0" distL="0" distR="0" wp14:anchorId="4EA2030E" wp14:editId="620EB281">
-            <wp:extent cx="7394726" cy="9674942"/>
-            <wp:effectExtent l="0" t="0" r="0" b="2540"/>
-            <wp:docPr id="1402422910" name="Picture 3" descr="A screenshot of a computer program&#10;&#10;Description automatically generated"/>
+          <wp:inline distT="0" distB="0" distL="0" distR="0" wp14:anchorId="4EA2030E" wp14:editId="4779AC41">
+            <wp:extent cx="6831014" cy="9714235"/>
+            <wp:effectExtent l="0" t="0" r="1905" b="1270"/>
+            <wp:docPr id="1402422910" name="Picture 3"/>
             <wp:cNvGraphicFramePr>
               <a:graphicFrameLocks xmlns:a="http://schemas.openxmlformats.org/drawingml/2006/main" noChangeAspect="1"/>
             </wp:cNvGraphicFramePr>
@@ -10163,7 +10163,7 @@
               <a:graphicData uri="http://schemas.openxmlformats.org/drawingml/2006/picture">
                 <pic:pic xmlns:pic="http://schemas.openxmlformats.org/drawingml/2006/picture">
                   <pic:nvPicPr>
-                    <pic:cNvPr id="1402422910" name="Picture 3" descr="A screenshot of a computer program&#10;&#10;Description automatically generated"/>
+                    <pic:cNvPr id="1402422910" name="Picture 3"/>
                     <pic:cNvPicPr/>
                   </pic:nvPicPr>
                   <pic:blipFill>
@@ -10181,7 +10181,7 @@
                   <pic:spPr>
                     <a:xfrm>
                       <a:off x="0" y="0"/>
-                      <a:ext cx="7424759" cy="9714235"/>
+                      <a:ext cx="6831014" cy="9714235"/>
                     </a:xfrm>
                     <a:prstGeom prst="rect">
                       <a:avLst/>
@@ -10287,9 +10287,9 @@
           <w:noProof/>
         </w:rPr>
         <w:drawing>
-          <wp:inline distT="0" distB="0" distL="0" distR="0" wp14:anchorId="452C4960" wp14:editId="2BE8B3CD">
-            <wp:extent cx="5384747" cy="7076209"/>
-            <wp:effectExtent l="0" t="0" r="635" b="0"/>
+          <wp:inline distT="0" distB="0" distL="0" distR="0" wp14:anchorId="452C4960" wp14:editId="638E61EB">
+            <wp:extent cx="7291346" cy="10203227"/>
+            <wp:effectExtent l="0" t="0" r="0" b="0"/>
             <wp:docPr id="1028152898" name="Picture 4"/>
             <wp:cNvGraphicFramePr>
               <a:graphicFrameLocks xmlns:a="http://schemas.openxmlformats.org/drawingml/2006/main" noChangeAspect="1"/>
@@ -10298,11 +10298,11 @@
               <a:graphicData uri="http://schemas.openxmlformats.org/drawingml/2006/picture">
                 <pic:pic xmlns:pic="http://schemas.openxmlformats.org/drawingml/2006/picture">
                   <pic:nvPicPr>
-                    <pic:cNvPr id="1028152898" name="Picture 1028152898"/>
+                    <pic:cNvPr id="1028152898" name="Picture 4"/>
                     <pic:cNvPicPr/>
                   </pic:nvPicPr>
                   <pic:blipFill>
-                    <a:blip r:embed="rId18" cstate="print">
+                    <a:blip r:embed="rId18">
                       <a:extLst>
                         <a:ext uri="{28A0092B-C50C-407E-A947-70E740481C1C}">
                           <a14:useLocalDpi xmlns:a14="http://schemas.microsoft.com/office/drawing/2010/main" val="0"/>
@@ -10316,7 +10316,7 @@
                   <pic:spPr>
                     <a:xfrm>
                       <a:off x="0" y="0"/>
-                      <a:ext cx="5384747" cy="7076209"/>
+                      <a:ext cx="7315181" cy="10236581"/>
                     </a:xfrm>
                     <a:prstGeom prst="rect">
                       <a:avLst/>
@@ -10337,15 +10337,125 @@
         <w:ind w:left="993"/>
         <w:jc w:val="center"/>
       </w:pPr>
+    </w:p>
+    <w:p>
+      <w:pPr>
+        <w:pStyle w:val="Caption"/>
+        <w:spacing w:after="0"/>
+        <w:jc w:val="center"/>
+      </w:pPr>
+      <w:r>
+        <w:t xml:space="preserve">Figure </w:t>
+      </w:r>
+      <w:fldSimple w:instr=" SEQ Figure \* ARABIC ">
+        <w:r>
+          <w:rPr>
+            <w:noProof/>
+          </w:rPr>
+          <w:t>6</w:t>
+        </w:r>
+      </w:fldSimple>
+      <w:r>
+        <w:t>: Reviews Page</w:t>
+      </w:r>
+    </w:p>
+    <w:p/>
+    <w:p>
+      <w:pPr>
+        <w:jc w:val="both"/>
+      </w:pPr>
+      <w:r>
+        <w:t xml:space="preserve">In the </w:t>
+      </w:r>
+      <w:r>
+        <w:t>reviews</w:t>
+      </w:r>
+      <w:r>
+        <w:t xml:space="preserve"> page:</w:t>
+      </w:r>
+    </w:p>
+    <w:p>
+      <w:pPr>
+        <w:pStyle w:val="ListParagraph"/>
+        <w:numPr>
+          <w:ilvl w:val="0"/>
+          <w:numId w:val="32"/>
+        </w:numPr>
+        <w:ind w:left="426"/>
+        <w:jc w:val="both"/>
+      </w:pPr>
+      <w:r>
+        <w:t>It consists of the title, menu items (all the required features), and a search area (with keyword, suburb, and date range selection).</w:t>
+      </w:r>
+    </w:p>
+    <w:p>
+      <w:pPr>
+        <w:pStyle w:val="ListParagraph"/>
+        <w:numPr>
+          <w:ilvl w:val="0"/>
+          <w:numId w:val="32"/>
+        </w:numPr>
+        <w:ind w:left="426"/>
+        <w:jc w:val="both"/>
+      </w:pPr>
+      <w:r>
+        <w:t>When the user selects suburb and changes the period, after pressing search button, a table with all the listings result is displayed.</w:t>
+      </w:r>
+    </w:p>
+    <w:p>
+      <w:pPr>
+        <w:pStyle w:val="ListParagraph"/>
+        <w:numPr>
+          <w:ilvl w:val="0"/>
+          <w:numId w:val="32"/>
+        </w:numPr>
+        <w:ind w:left="426"/>
+        <w:jc w:val="both"/>
+      </w:pPr>
+      <w:r>
+        <w:t>Then if user selects a specific listing id on table data, the detail of that room is displayed (consisting total numbers of reviews on that listing id of specific keyword).</w:t>
+      </w:r>
+      <w:r>
+        <w:br w:type="page"/>
+      </w:r>
+    </w:p>
+    <w:p>
+      <w:pPr>
+        <w:pStyle w:val="ListParagraph"/>
+        <w:numPr>
+          <w:ilvl w:val="2"/>
+          <w:numId w:val="17"/>
+        </w:numPr>
+        <w:ind w:left="993"/>
+        <w:rPr>
+          <w:b/>
+          <w:bCs/>
+        </w:rPr>
+      </w:pPr>
+      <w:r>
+        <w:rPr>
+          <w:b/>
+          <w:bCs/>
+        </w:rPr>
+        <w:lastRenderedPageBreak/>
+        <w:t>Rooms Usage Page</w:t>
+      </w:r>
+    </w:p>
+    <w:p>
+      <w:pPr>
+        <w:pStyle w:val="ListParagraph"/>
+        <w:ind w:left="993"/>
+        <w:jc w:val="center"/>
+      </w:pPr>
       <w:r>
         <w:rPr>
           <w:noProof/>
         </w:rPr>
         <w:drawing>
-          <wp:inline distT="0" distB="0" distL="0" distR="0" wp14:anchorId="4D400DCD" wp14:editId="73AC1684">
-            <wp:extent cx="5630354" cy="4218709"/>
-            <wp:effectExtent l="0" t="0" r="0" b="0"/>
-            <wp:docPr id="1481370576" name="Picture 5" descr="A screenshot of a computer&#10;&#10;Description automatically generated"/>
+          <wp:inline distT="0" distB="0" distL="0" distR="0" wp14:anchorId="43C2A28A" wp14:editId="03722B72">
+            <wp:extent cx="7164126" cy="10154976"/>
+            <wp:effectExtent l="0" t="0" r="0" b="5080"/>
+            <wp:docPr id="2104220651" name="Picture 6"/>
             <wp:cNvGraphicFramePr>
               <a:graphicFrameLocks xmlns:a="http://schemas.openxmlformats.org/drawingml/2006/main" noChangeAspect="1"/>
             </wp:cNvGraphicFramePr>
@@ -10353,11 +10463,11 @@
               <a:graphicData uri="http://schemas.openxmlformats.org/drawingml/2006/picture">
                 <pic:pic xmlns:pic="http://schemas.openxmlformats.org/drawingml/2006/picture">
                   <pic:nvPicPr>
-                    <pic:cNvPr id="1481370576" name="Picture 5" descr="A screenshot of a computer&#10;&#10;Description automatically generated"/>
+                    <pic:cNvPr id="2104220651" name="Picture 6"/>
                     <pic:cNvPicPr/>
                   </pic:nvPicPr>
                   <pic:blipFill>
-                    <a:blip r:embed="rId19" cstate="print">
+                    <a:blip r:embed="rId19">
                       <a:extLst>
                         <a:ext uri="{28A0092B-C50C-407E-A947-70E740481C1C}">
                           <a14:useLocalDpi xmlns:a14="http://schemas.microsoft.com/office/drawing/2010/main" val="0"/>
@@ -10371,7 +10481,7 @@
                   <pic:spPr>
                     <a:xfrm>
                       <a:off x="0" y="0"/>
-                      <a:ext cx="5676752" cy="4253474"/>
+                      <a:ext cx="7192955" cy="10195841"/>
                     </a:xfrm>
                     <a:prstGeom prst="rect">
                       <a:avLst/>
@@ -10386,214 +10496,12 @@
     </w:p>
     <w:p>
       <w:pPr>
-        <w:pStyle w:val="Caption"/>
-        <w:spacing w:after="0"/>
-        <w:jc w:val="center"/>
-      </w:pPr>
-      <w:r>
-        <w:t xml:space="preserve">Figure </w:t>
-      </w:r>
-      <w:fldSimple w:instr=" SEQ Figure \* ARABIC ">
-        <w:r>
-          <w:rPr>
-            <w:noProof/>
-          </w:rPr>
-          <w:t>6</w:t>
-        </w:r>
-      </w:fldSimple>
-      <w:r>
-        <w:t>: Reviews Page</w:t>
-      </w:r>
-    </w:p>
-    <w:p/>
-    <w:p>
-      <w:pPr>
-        <w:jc w:val="both"/>
-      </w:pPr>
-      <w:r>
-        <w:t xml:space="preserve">In the </w:t>
-      </w:r>
-      <w:r>
-        <w:t>reviews</w:t>
-      </w:r>
-      <w:r>
-        <w:t xml:space="preserve"> page:</w:t>
-      </w:r>
-    </w:p>
-    <w:p>
-      <w:pPr>
-        <w:pStyle w:val="ListParagraph"/>
-        <w:numPr>
-          <w:ilvl w:val="0"/>
-          <w:numId w:val="32"/>
-        </w:numPr>
-        <w:ind w:left="426"/>
-        <w:jc w:val="both"/>
-      </w:pPr>
-      <w:r>
-        <w:t>It consists of the title, menu items (all the required features), and a search area (with keyword, suburb, and date range selection).</w:t>
-      </w:r>
-    </w:p>
-    <w:p>
-      <w:pPr>
-        <w:pStyle w:val="ListParagraph"/>
-        <w:numPr>
-          <w:ilvl w:val="0"/>
-          <w:numId w:val="32"/>
-        </w:numPr>
-        <w:ind w:left="426"/>
-        <w:jc w:val="both"/>
-      </w:pPr>
-      <w:r>
-        <w:t>When the user selects suburb and changes the period, after pressing search button, a table with all the listings result is displayed.</w:t>
-      </w:r>
-    </w:p>
-    <w:p>
-      <w:pPr>
-        <w:pStyle w:val="ListParagraph"/>
-        <w:numPr>
-          <w:ilvl w:val="0"/>
-          <w:numId w:val="32"/>
-        </w:numPr>
-        <w:ind w:left="426"/>
-        <w:jc w:val="both"/>
-      </w:pPr>
-      <w:r>
-        <w:t>Then if user selects a specific listing id on table data, the detail of that room is displayed (consisting total numbers of reviews on that listing id of specific keyword).</w:t>
-      </w:r>
-      <w:r>
-        <w:br w:type="page"/>
-      </w:r>
-    </w:p>
-    <w:p>
-      <w:pPr>
-        <w:pStyle w:val="ListParagraph"/>
-        <w:numPr>
-          <w:ilvl w:val="2"/>
-          <w:numId w:val="17"/>
-        </w:numPr>
-        <w:ind w:left="993"/>
-        <w:rPr>
-          <w:b/>
-          <w:bCs/>
-        </w:rPr>
-      </w:pPr>
-      <w:r>
-        <w:rPr>
-          <w:b/>
-          <w:bCs/>
-        </w:rPr>
-        <w:lastRenderedPageBreak/>
-        <w:t>Rooms Usage Page</w:t>
-      </w:r>
-    </w:p>
-    <w:p>
-      <w:pPr>
-        <w:pStyle w:val="ListParagraph"/>
-        <w:ind w:left="993"/>
-        <w:jc w:val="center"/>
-      </w:pPr>
-      <w:r>
-        <w:rPr>
-          <w:noProof/>
-        </w:rPr>
-        <w:drawing>
-          <wp:inline distT="0" distB="0" distL="0" distR="0" wp14:anchorId="43C2A28A" wp14:editId="586D4991">
-            <wp:extent cx="5140037" cy="6674599"/>
-            <wp:effectExtent l="0" t="0" r="3810" b="5715"/>
-            <wp:docPr id="2104220651" name="Picture 6"/>
-            <wp:cNvGraphicFramePr>
-              <a:graphicFrameLocks xmlns:a="http://schemas.openxmlformats.org/drawingml/2006/main" noChangeAspect="1"/>
-            </wp:cNvGraphicFramePr>
-            <a:graphic xmlns:a="http://schemas.openxmlformats.org/drawingml/2006/main">
-              <a:graphicData uri="http://schemas.openxmlformats.org/drawingml/2006/picture">
-                <pic:pic xmlns:pic="http://schemas.openxmlformats.org/drawingml/2006/picture">
-                  <pic:nvPicPr>
-                    <pic:cNvPr id="2104220651" name="Picture 2104220651"/>
-                    <pic:cNvPicPr/>
-                  </pic:nvPicPr>
-                  <pic:blipFill>
-                    <a:blip r:embed="rId20" cstate="print">
-                      <a:extLst>
-                        <a:ext uri="{28A0092B-C50C-407E-A947-70E740481C1C}">
-                          <a14:useLocalDpi xmlns:a14="http://schemas.microsoft.com/office/drawing/2010/main" val="0"/>
-                        </a:ext>
-                      </a:extLst>
-                    </a:blip>
-                    <a:stretch>
-                      <a:fillRect/>
-                    </a:stretch>
-                  </pic:blipFill>
-                  <pic:spPr>
-                    <a:xfrm>
-                      <a:off x="0" y="0"/>
-                      <a:ext cx="5156290" cy="6695704"/>
-                    </a:xfrm>
-                    <a:prstGeom prst="rect">
-                      <a:avLst/>
-                    </a:prstGeom>
-                  </pic:spPr>
-                </pic:pic>
-              </a:graphicData>
-            </a:graphic>
-          </wp:inline>
-        </w:drawing>
-      </w:r>
-    </w:p>
-    <w:p>
-      <w:pPr>
         <w:pStyle w:val="ListParagraph"/>
         <w:keepNext/>
         <w:spacing w:after="0"/>
         <w:ind w:left="993"/>
         <w:jc w:val="center"/>
       </w:pPr>
-      <w:r>
-        <w:rPr>
-          <w:noProof/>
-        </w:rPr>
-        <w:drawing>
-          <wp:inline distT="0" distB="0" distL="0" distR="0" wp14:anchorId="5EC9AC67" wp14:editId="78866F6B">
-            <wp:extent cx="5112327" cy="3722133"/>
-            <wp:effectExtent l="0" t="0" r="6350" b="0"/>
-            <wp:docPr id="1449559362" name="Picture 7" descr="A screenshot of a computer&#10;&#10;Description automatically generated"/>
-            <wp:cNvGraphicFramePr>
-              <a:graphicFrameLocks xmlns:a="http://schemas.openxmlformats.org/drawingml/2006/main" noChangeAspect="1"/>
-            </wp:cNvGraphicFramePr>
-            <a:graphic xmlns:a="http://schemas.openxmlformats.org/drawingml/2006/main">
-              <a:graphicData uri="http://schemas.openxmlformats.org/drawingml/2006/picture">
-                <pic:pic xmlns:pic="http://schemas.openxmlformats.org/drawingml/2006/picture">
-                  <pic:nvPicPr>
-                    <pic:cNvPr id="1449559362" name="Picture 7" descr="A screenshot of a computer&#10;&#10;Description automatically generated"/>
-                    <pic:cNvPicPr/>
-                  </pic:nvPicPr>
-                  <pic:blipFill>
-                    <a:blip r:embed="rId21" cstate="print">
-                      <a:extLst>
-                        <a:ext uri="{28A0092B-C50C-407E-A947-70E740481C1C}">
-                          <a14:useLocalDpi xmlns:a14="http://schemas.microsoft.com/office/drawing/2010/main" val="0"/>
-                        </a:ext>
-                      </a:extLst>
-                    </a:blip>
-                    <a:stretch>
-                      <a:fillRect/>
-                    </a:stretch>
-                  </pic:blipFill>
-                  <pic:spPr>
-                    <a:xfrm>
-                      <a:off x="0" y="0"/>
-                      <a:ext cx="5145429" cy="3746233"/>
-                    </a:xfrm>
-                    <a:prstGeom prst="rect">
-                      <a:avLst/>
-                    </a:prstGeom>
-                  </pic:spPr>
-                </pic:pic>
-              </a:graphicData>
-            </a:graphic>
-          </wp:inline>
-        </w:drawing>
-      </w:r>
     </w:p>
     <w:p>
       <w:pPr>
@@ -10684,8 +10592,8 @@
       </w:r>
     </w:p>
     <w:sectPr>
-      <w:footerReference w:type="even" r:id="rId22"/>
-      <w:footerReference w:type="default" r:id="rId23"/>
+      <w:footerReference w:type="even" r:id="rId20"/>
+      <w:footerReference w:type="default" r:id="rId21"/>
       <w:pgSz w:w="16838" w:h="23811" w:code="8"/>
       <w:pgMar w:top="1440" w:right="1440" w:bottom="1440" w:left="1440" w:header="708" w:footer="708" w:gutter="0"/>
       <w:cols w:space="708"/>

</xml_diff>

<commit_message>
Done changes in use cases but need to update ui design
</commit_message>
<xml_diff>
--- a/Software Design Document.docx
+++ b/Software Design Document.docx
@@ -2934,25 +2934,19 @@
               </w:numPr>
             </w:pPr>
             <w:r>
-              <w:t>Selects a suburb in the list.</w:t>
-            </w:r>
-          </w:p>
-          <w:p>
-            <w:pPr>
-              <w:pStyle w:val="ListParagraph"/>
-              <w:numPr>
-                <w:ilvl w:val="0"/>
-                <w:numId w:val="4"/>
-              </w:numPr>
-            </w:pPr>
-            <w:r>
               <w:t xml:space="preserve">User then type words like pool, </w:t>
             </w:r>
             <w:r>
               <w:t>spa,</w:t>
             </w:r>
             <w:r>
-              <w:t xml:space="preserve"> and other words, then select search button.</w:t>
+              <w:t xml:space="preserve"> and other words, then </w:t>
+            </w:r>
+            <w:r>
+              <w:t>clicks on</w:t>
+            </w:r>
+            <w:r>
+              <w:t xml:space="preserve"> search button.</w:t>
             </w:r>
           </w:p>
           <w:p>
@@ -3001,10 +2995,10 @@
           <w:noProof/>
         </w:rPr>
         <w:drawing>
-          <wp:inline distT="0" distB="0" distL="0" distR="0" wp14:anchorId="677FEF69" wp14:editId="63B69CD5">
-            <wp:extent cx="4496076" cy="3440476"/>
-            <wp:effectExtent l="0" t="0" r="0" b="7620"/>
-            <wp:docPr id="1528860740" name="Picture 1" descr="A diagram of a software&#10;&#10;Description automatically generated"/>
+          <wp:inline distT="0" distB="0" distL="0" distR="0" wp14:anchorId="4AB7058E" wp14:editId="78D13E25">
+            <wp:extent cx="4063042" cy="3122655"/>
+            <wp:effectExtent l="0" t="0" r="0" b="1905"/>
+            <wp:docPr id="119447918" name="Picture 1"/>
             <wp:cNvGraphicFramePr>
               <a:graphicFrameLocks xmlns:a="http://schemas.openxmlformats.org/drawingml/2006/main" noChangeAspect="1"/>
             </wp:cNvGraphicFramePr>
@@ -3012,7 +3006,7 @@
               <a:graphicData uri="http://schemas.openxmlformats.org/drawingml/2006/picture">
                 <pic:pic xmlns:pic="http://schemas.openxmlformats.org/drawingml/2006/picture">
                   <pic:nvPicPr>
-                    <pic:cNvPr id="1528860740" name="Picture 1" descr="A diagram of a software&#10;&#10;Description automatically generated"/>
+                    <pic:cNvPr id="119447918" name=""/>
                     <pic:cNvPicPr/>
                   </pic:nvPicPr>
                   <pic:blipFill>
@@ -3024,7 +3018,7 @@
                   <pic:spPr>
                     <a:xfrm>
                       <a:off x="0" y="0"/>
-                      <a:ext cx="4499557" cy="3443140"/>
+                      <a:ext cx="4071982" cy="3129526"/>
                     </a:xfrm>
                     <a:prstGeom prst="rect">
                       <a:avLst/>
@@ -3193,7 +3187,7 @@
               </w:numPr>
             </w:pPr>
             <w:r>
-              <w:t>Selects a suburb in the list.</w:t>
+              <w:t>Clicks on Reviews button.</w:t>
             </w:r>
           </w:p>
           <w:p>
@@ -3205,7 +3199,7 @@
               </w:numPr>
             </w:pPr>
             <w:r>
-              <w:t>Program shows all the rooms.</w:t>
+              <w:t>Selects date range.</w:t>
             </w:r>
           </w:p>
           <w:p>
@@ -3217,7 +3211,10 @@
               </w:numPr>
             </w:pPr>
             <w:r>
-              <w:t xml:space="preserve">User selects a room. </w:t>
+              <w:t>Click on Search</w:t>
+            </w:r>
+            <w:r>
+              <w:t xml:space="preserve"> button.</w:t>
             </w:r>
           </w:p>
           <w:p>
@@ -3229,31 +3226,13 @@
               </w:numPr>
             </w:pPr>
             <w:r>
-              <w:t>Clicks on show review chart.</w:t>
-            </w:r>
-          </w:p>
-          <w:p>
-            <w:pPr>
-              <w:pStyle w:val="ListParagraph"/>
-              <w:numPr>
-                <w:ilvl w:val="0"/>
-                <w:numId w:val="5"/>
-              </w:numPr>
-            </w:pPr>
-            <w:r>
-              <w:t>Displays the total number of reviews.</w:t>
-            </w:r>
-          </w:p>
-          <w:p>
-            <w:pPr>
-              <w:pStyle w:val="ListParagraph"/>
-              <w:numPr>
-                <w:ilvl w:val="0"/>
-                <w:numId w:val="5"/>
-              </w:numPr>
-            </w:pPr>
-            <w:r>
-              <w:t>Program shows chart of the room.</w:t>
+              <w:t>Program shows</w:t>
+            </w:r>
+            <w:r>
+              <w:t xml:space="preserve"> review</w:t>
+            </w:r>
+            <w:r>
+              <w:t xml:space="preserve"> chart of the room.</w:t>
             </w:r>
           </w:p>
         </w:tc>
@@ -3290,10 +3269,10 @@
           <w:noProof/>
         </w:rPr>
         <w:drawing>
-          <wp:inline distT="0" distB="0" distL="0" distR="0" wp14:anchorId="7F8D17DB" wp14:editId="62D91A67">
-            <wp:extent cx="4519930" cy="3226280"/>
-            <wp:effectExtent l="0" t="0" r="0" b="0"/>
-            <wp:docPr id="2103292052" name="Picture 2" descr="A diagram of a software&#10;&#10;Description automatically generated"/>
+          <wp:inline distT="0" distB="0" distL="0" distR="0" wp14:anchorId="743F6239" wp14:editId="543D1D36">
+            <wp:extent cx="4718649" cy="2506272"/>
+            <wp:effectExtent l="0" t="0" r="6350" b="8890"/>
+            <wp:docPr id="733024660" name="Picture 1"/>
             <wp:cNvGraphicFramePr>
               <a:graphicFrameLocks xmlns:a="http://schemas.openxmlformats.org/drawingml/2006/main" noChangeAspect="1"/>
             </wp:cNvGraphicFramePr>
@@ -3301,17 +3280,11 @@
               <a:graphicData uri="http://schemas.openxmlformats.org/drawingml/2006/picture">
                 <pic:pic xmlns:pic="http://schemas.openxmlformats.org/drawingml/2006/picture">
                   <pic:nvPicPr>
-                    <pic:cNvPr id="2103292052" name="Picture 2" descr="A diagram of a software&#10;&#10;Description automatically generated"/>
+                    <pic:cNvPr id="733024660" name=""/>
                     <pic:cNvPicPr/>
                   </pic:nvPicPr>
                   <pic:blipFill>
-                    <a:blip r:embed="rId11">
-                      <a:extLst>
-                        <a:ext uri="{28A0092B-C50C-407E-A947-70E740481C1C}">
-                          <a14:useLocalDpi xmlns:a14="http://schemas.microsoft.com/office/drawing/2010/main" val="0"/>
-                        </a:ext>
-                      </a:extLst>
-                    </a:blip>
+                    <a:blip r:embed="rId11"/>
                     <a:stretch>
                       <a:fillRect/>
                     </a:stretch>
@@ -3319,7 +3292,7 @@
                   <pic:spPr>
                     <a:xfrm>
                       <a:off x="0" y="0"/>
-                      <a:ext cx="4542369" cy="3242296"/>
+                      <a:ext cx="4724174" cy="2509207"/>
                     </a:xfrm>
                     <a:prstGeom prst="rect">
                       <a:avLst/>
@@ -3506,7 +3479,10 @@
               </w:numPr>
             </w:pPr>
             <w:r>
-              <w:t>Selects a suburb in the list.</w:t>
+              <w:t>User selects a date range</w:t>
+            </w:r>
+            <w:r>
+              <w:t>.</w:t>
             </w:r>
           </w:p>
           <w:p>
@@ -3518,7 +3494,13 @@
               </w:numPr>
             </w:pPr>
             <w:r>
-              <w:t>Program shows all the rooms.</w:t>
+              <w:t xml:space="preserve">User </w:t>
+            </w:r>
+            <w:r>
+              <w:t>clicks on search</w:t>
+            </w:r>
+            <w:r>
+              <w:t xml:space="preserve">. </w:t>
             </w:r>
           </w:p>
           <w:p>
@@ -3530,19 +3512,13 @@
               </w:numPr>
             </w:pPr>
             <w:r>
-              <w:t xml:space="preserve">User selects a room. </w:t>
-            </w:r>
-          </w:p>
-          <w:p>
-            <w:pPr>
-              <w:pStyle w:val="ListParagraph"/>
-              <w:numPr>
-                <w:ilvl w:val="0"/>
-                <w:numId w:val="6"/>
-              </w:numPr>
-            </w:pPr>
-            <w:r>
-              <w:t>There is information about number of times that room has been used.</w:t>
+              <w:t>There is information about number of times that room has been used</w:t>
+            </w:r>
+            <w:r>
+              <w:t xml:space="preserve"> in chart</w:t>
+            </w:r>
+            <w:r>
+              <w:t>.</w:t>
             </w:r>
           </w:p>
         </w:tc>
@@ -3578,12 +3554,11 @@
         <w:rPr>
           <w:noProof/>
         </w:rPr>
-        <w:lastRenderedPageBreak/>
         <w:drawing>
-          <wp:inline distT="0" distB="0" distL="0" distR="0" wp14:anchorId="0EFAA480" wp14:editId="40857F91">
-            <wp:extent cx="4448175" cy="2972310"/>
-            <wp:effectExtent l="0" t="0" r="0" b="0"/>
-            <wp:docPr id="1772729292" name="Picture 1" descr="A diagram of a software&#10;&#10;Description automatically generated"/>
+          <wp:inline distT="0" distB="0" distL="0" distR="0" wp14:anchorId="74CFB41A" wp14:editId="03642546">
+            <wp:extent cx="3950335" cy="2415396"/>
+            <wp:effectExtent l="0" t="0" r="0" b="4445"/>
+            <wp:docPr id="962905739" name="Picture 1"/>
             <wp:cNvGraphicFramePr>
               <a:graphicFrameLocks xmlns:a="http://schemas.openxmlformats.org/drawingml/2006/main" noChangeAspect="1"/>
             </wp:cNvGraphicFramePr>
@@ -3591,17 +3566,11 @@
               <a:graphicData uri="http://schemas.openxmlformats.org/drawingml/2006/picture">
                 <pic:pic xmlns:pic="http://schemas.openxmlformats.org/drawingml/2006/picture">
                   <pic:nvPicPr>
-                    <pic:cNvPr id="1772729292" name="Picture 1" descr="A diagram of a software&#10;&#10;Description automatically generated"/>
+                    <pic:cNvPr id="962905739" name=""/>
                     <pic:cNvPicPr/>
                   </pic:nvPicPr>
                   <pic:blipFill>
-                    <a:blip r:embed="rId12">
-                      <a:extLst>
-                        <a:ext uri="{28A0092B-C50C-407E-A947-70E740481C1C}">
-                          <a14:useLocalDpi xmlns:a14="http://schemas.microsoft.com/office/drawing/2010/main" val="0"/>
-                        </a:ext>
-                      </a:extLst>
-                    </a:blip>
+                    <a:blip r:embed="rId12"/>
                     <a:stretch>
                       <a:fillRect/>
                     </a:stretch>
@@ -3609,7 +3578,7 @@
                   <pic:spPr>
                     <a:xfrm>
                       <a:off x="0" y="0"/>
-                      <a:ext cx="4480127" cy="2993661"/>
+                      <a:ext cx="3966497" cy="2425278"/>
                     </a:xfrm>
                     <a:prstGeom prst="rect">
                       <a:avLst/>
@@ -3632,6 +3601,7 @@
       </w:pPr>
       <w:bookmarkStart w:id="13" w:name="_Toc144673127"/>
       <w:r>
+        <w:lastRenderedPageBreak/>
         <w:t>Software Design and S</w:t>
       </w:r>
       <w:r>
@@ -4214,7 +4184,6 @@
           <w:b/>
           <w:bCs/>
         </w:rPr>
-        <w:lastRenderedPageBreak/>
         <w:t>vi</w:t>
       </w:r>
       <w:r>

</xml_diff>